<commit_message>
added performance amazon s3
</commit_message>
<xml_diff>
--- a/symcloud-thesis.docx
+++ b/symcloud-thesis.docx
@@ -1996,11 +1996,134 @@
       </w:r>
     </w:p>
     <w:p>
+      <w:r>
+        <w:t xml:space="preserve">HostedFTP veröffentlichte im Jahre 2009 in einem Perfomance Report ihre Erfahrungen mit der Performance zwischen EC2 (Rechner Instancen) und S3</w:t>
+      </w:r>
+      <w:r>
+        <w:t xml:space="preserve"> </w:t>
+      </w:r>
+      <w:r>
+        <w:t xml:space="preserve">(siehe “Amazon S3 and EC2 Performance Report – How Fast Is S3?” 2009)</w:t>
+      </w:r>
+      <w:r>
+        <w:t xml:space="preserve">. Über ein Performance Model wurde festgestellt, das die Zeit für den Download einer Datei in zwei Bereiche aufgeteilt werden kann.</w:t>
+      </w:r>
+    </w:p>
+    <w:p>
+      <w:pPr>
+        <w:pStyle w:val="DefinitionTerm"/>
+      </w:pPr>
+      <w:r>
+        <w:t xml:space="preserve">Feste Transaktionszeit</w:t>
+      </w:r>
+    </w:p>
+    <w:p>
+      <w:pPr>
+        <w:pStyle w:val="Definition"/>
+      </w:pPr>
+      <w:r>
+        <w:t xml:space="preserve">Eine fixe Zeiteinheit, die für die bereitstellung order erstellung der Datei benötigt wird. Beeinflusst wird diese Zeit kaum, allerdings kann es aufgrund schwankender Auslastung zu Verzögerungen kommen.</w:t>
+      </w:r>
+    </w:p>
+    <w:p>
+      <w:pPr>
+        <w:pStyle w:val="DefinitionTerm"/>
+      </w:pPr>
+      <w:r>
+        <w:t xml:space="preserve">Downloadzeit</w:t>
+      </w:r>
+    </w:p>
+    <w:p>
+      <w:pPr>
+        <w:pStyle w:val="Definition"/>
+      </w:pPr>
+      <w:r>
+        <w:t xml:space="preserve">Ist liniar abhängig zu der Dateigröße und kann aufgrund der Bandbreite schwanken.</w:t>
+      </w:r>
+    </w:p>
+    <w:p>
+      <w:r>
+        <w:t xml:space="preserve">Ausgehend von diesen Überlegungen kann davon ausgegangen werden, dass die Upload- bzw. Downloadzeit einen linearen Verlauf über die Dateigröße aufweist. Diese These wird von den Daten unterstützt. Aus dem Diagram (Abbildung</w:t>
+      </w:r>
+      <w:r>
+        <w:t xml:space="preserve"> </w:t>
+      </w:r>
+      <w:r>
+        <w:t xml:space="preserve">) kann die feste Transaktionszeit von ca. 140ms abgelesen werden.</w:t>
+      </w:r>
+    </w:p>
+    <w:p>
+      <w:r>
+        <w:drawing>
+          <wp:inline>
+            <wp:extent cx="5334000" cy="2425148"/>
+            <wp:effectExtent b="0" l="0" r="0" t="0"/>
+            <wp:docPr descr="" id="1" name="Picture"/>
+            <a:graphic>
+              <a:graphicData uri="http://schemas.openxmlformats.org/drawingml/2006/picture">
+                <pic:pic>
+                  <pic:nvPicPr>
+                    <pic:cNvPr descr="images/performance_s3_upload.png" id="0" name="Picture"/>
+                    <pic:cNvPicPr>
+                      <a:picLocks noChangeArrowheads="1" noChangeAspect="1"/>
+                    </pic:cNvPicPr>
+                  </pic:nvPicPr>
+                  <pic:blipFill>
+                    <a:blip r:embed="rId67"/>
+                    <a:stretch>
+                      <a:fillRect/>
+                    </a:stretch>
+                  </pic:blipFill>
+                  <pic:spPr bwMode="auto">
+                    <a:xfrm>
+                      <a:off x="0" y="0"/>
+                      <a:ext cx="5334000" cy="2425148"/>
+                    </a:xfrm>
+                    <a:prstGeom prst="rect">
+                      <a:avLst/>
+                    </a:prstGeom>
+                    <a:noFill/>
+                    <a:ln w="9525">
+                      <a:noFill/>
+                      <a:headEnd/>
+                      <a:tailEnd/>
+                    </a:ln>
+                  </pic:spPr>
+                </pic:pic>
+              </a:graphicData>
+            </a:graphic>
+          </wp:inline>
+        </w:drawing>
+      </w:r>
+    </w:p>
+    <w:p>
+      <w:pPr>
+        <w:pStyle w:val="ImageCaption"/>
+      </w:pPr>
+      <w:r>
+        <w:t xml:space="preserve">Upload Analyse zwischen EC2 und S3</w:t>
+      </w:r>
+      <w:r>
+        <w:t xml:space="preserve"> </w:t>
+      </w:r>
+      <w:r>
+        <w:t xml:space="preserve">(Quelle “Amazon S3 and EC2 Performance Report – How Fast Is S3?” 2009)</w:t>
+      </w:r>
+      <w:r>
+        <w:t xml:space="preserve"> </w:t>
+      </w:r>
+    </w:p>
+    <w:p>
+      <w:r>
+        <w:t xml:space="preserve">Für den Download von Dateien ensteht laut den Daten aus dem Report keine fixe Transaktionszeit. Die Zeit für den Download ist also nur von der Größe der Datei und der Bandbreite anbhängig.</w:t>
+      </w:r>
+    </w:p>
+    <w:p>
       <w:pPr>
         <w:pStyle w:val="Heading2"/>
       </w:pPr>
-      <w:bookmarkStart w:id="67" w:name="verteilte-dateisysteme"/>
-      <w:bookmarkEnd w:id="67"/>
+      <w:bookmarkStart w:id="68" w:name="verteilte-dateisysteme"/>
+      <w:bookmarkEnd w:id="68"/>
       <w:r>
         <w:t xml:space="preserve">Verteilte Dateisysteme</w:t>
       </w:r>
@@ -2013,7 +2136,7 @@
           <w:ilvl w:val="0"/>
         </w:numPr>
       </w:pPr>
-      <w:hyperlink r:id="rId68">
+      <w:hyperlink r:id="rId69">
         <w:r>
           <w:rPr>
             <w:rStyle w:val="Link"/>
@@ -2026,8 +2149,8 @@
       <w:pPr>
         <w:pStyle w:val="Heading3"/>
       </w:pPr>
-      <w:bookmarkStart w:id="69" w:name="nfs"/>
-      <w:bookmarkEnd w:id="69"/>
+      <w:bookmarkStart w:id="70" w:name="nfs"/>
+      <w:bookmarkEnd w:id="70"/>
       <w:r>
         <w:t xml:space="preserve">NFS</w:t>
       </w:r>
@@ -2036,8 +2159,8 @@
       <w:pPr>
         <w:pStyle w:val="Heading3"/>
       </w:pPr>
-      <w:bookmarkStart w:id="70" w:name="ceph"/>
-      <w:bookmarkEnd w:id="70"/>
+      <w:bookmarkStart w:id="71" w:name="ceph"/>
+      <w:bookmarkEnd w:id="71"/>
       <w:r>
         <w:t xml:space="preserve">Ceph</w:t>
       </w:r>
@@ -2046,8 +2169,8 @@
       <w:pPr>
         <w:pStyle w:val="Heading3"/>
       </w:pPr>
-      <w:bookmarkStart w:id="71" w:name="sheepdog"/>
-      <w:bookmarkEnd w:id="71"/>
+      <w:bookmarkStart w:id="72" w:name="sheepdog"/>
+      <w:bookmarkEnd w:id="72"/>
       <w:r>
         <w:t xml:space="preserve">Sheepdog</w:t>
       </w:r>
@@ -2056,8 +2179,8 @@
       <w:pPr>
         <w:pStyle w:val="Heading3"/>
       </w:pPr>
-      <w:bookmarkStart w:id="72" w:name="glusterfs"/>
-      <w:bookmarkEnd w:id="72"/>
+      <w:bookmarkStart w:id="73" w:name="glusterfs"/>
+      <w:bookmarkEnd w:id="73"/>
       <w:r>
         <w:t xml:space="preserve">GlusterFS</w:t>
       </w:r>
@@ -2066,8 +2189,8 @@
       <w:pPr>
         <w:pStyle w:val="Heading3"/>
       </w:pPr>
-      <w:bookmarkStart w:id="73" w:name="xtreemfs"/>
-      <w:bookmarkEnd w:id="73"/>
+      <w:bookmarkStart w:id="74" w:name="xtreemfs"/>
+      <w:bookmarkEnd w:id="74"/>
       <w:r>
         <w:t xml:space="preserve">XtreemFS</w:t>
       </w:r>
@@ -2076,8 +2199,8 @@
       <w:pPr>
         <w:pStyle w:val="Heading3"/>
       </w:pPr>
-      <w:bookmarkStart w:id="74" w:name="speichergeschwindigkeit"/>
-      <w:bookmarkEnd w:id="74"/>
+      <w:bookmarkStart w:id="75" w:name="speichergeschwindigkeit"/>
+      <w:bookmarkEnd w:id="75"/>
       <w:r>
         <w:t xml:space="preserve">Speichergeschwindigkeit</w:t>
       </w:r>
@@ -2086,8 +2209,8 @@
       <w:pPr>
         <w:pStyle w:val="Heading2"/>
       </w:pPr>
-      <w:bookmarkStart w:id="75" w:name="datenbank-gestützte-dateiverwaltungen"/>
-      <w:bookmarkEnd w:id="75"/>
+      <w:bookmarkStart w:id="76" w:name="datenbank-gestützte-dateiverwaltungen"/>
+      <w:bookmarkEnd w:id="76"/>
       <w:r>
         <w:t xml:space="preserve">Datenbank gestützte Dateiverwaltungen</w:t>
       </w:r>
@@ -2096,8 +2219,8 @@
       <w:pPr>
         <w:pStyle w:val="Heading3"/>
       </w:pPr>
-      <w:bookmarkStart w:id="76" w:name="mongodb-gridfs"/>
-      <w:bookmarkEnd w:id="76"/>
+      <w:bookmarkStart w:id="77" w:name="mongodb-gridfs"/>
+      <w:bookmarkEnd w:id="77"/>
       <w:r>
         <w:t xml:space="preserve">MongoDB &amp; GridFS</w:t>
       </w:r>
@@ -2106,8 +2229,8 @@
       <w:pPr>
         <w:pStyle w:val="Heading3"/>
       </w:pPr>
-      <w:bookmarkStart w:id="77" w:name="crate"/>
-      <w:bookmarkEnd w:id="77"/>
+      <w:bookmarkStart w:id="78" w:name="crate"/>
+      <w:bookmarkEnd w:id="78"/>
       <w:r>
         <w:t xml:space="preserve">Crate</w:t>
       </w:r>
@@ -2116,8 +2239,8 @@
       <w:pPr>
         <w:pStyle w:val="Heading2"/>
       </w:pPr>
-      <w:bookmarkStart w:id="78" w:name="performance-1"/>
-      <w:bookmarkEnd w:id="78"/>
+      <w:bookmarkStart w:id="79" w:name="performance-1"/>
+      <w:bookmarkEnd w:id="79"/>
       <w:r>
         <w:t xml:space="preserve">Performance</w:t>
       </w:r>
@@ -2126,8 +2249,8 @@
       <w:pPr>
         <w:pStyle w:val="Heading2"/>
       </w:pPr>
-      <w:bookmarkStart w:id="79" w:name="evaluation"/>
-      <w:bookmarkEnd w:id="79"/>
+      <w:bookmarkStart w:id="80" w:name="evaluation"/>
+      <w:bookmarkEnd w:id="80"/>
       <w:r>
         <w:t xml:space="preserve">Evaluation</w:t>
       </w:r>
@@ -2136,8 +2259,8 @@
       <w:pPr>
         <w:pStyle w:val="Heading1"/>
       </w:pPr>
-      <w:bookmarkStart w:id="80" w:name="anhang"/>
-      <w:bookmarkEnd w:id="80"/>
+      <w:bookmarkStart w:id="81" w:name="anhang"/>
+      <w:bookmarkEnd w:id="81"/>
       <w:r>
         <w:t xml:space="preserve">Anhang</w:t>
       </w:r>
@@ -2169,12 +2292,20 @@
         <w:pStyle w:val="Bibliography"/>
       </w:pPr>
       <w:r>
+        <w:t xml:space="preserve">“Amazon S3 and EC2 Performance Report – How Fast Is S3?” 2009. https://hostedftp.wordpress.com/2009/03/02/.</w:t>
+      </w:r>
+    </w:p>
+    <w:p>
+      <w:pPr>
+        <w:pStyle w:val="Bibliography"/>
+      </w:pPr>
+      <w:r>
         <w:t xml:space="preserve">“Core API Dokumentation.” 2015.</w:t>
       </w:r>
       <w:r>
         <w:t xml:space="preserve"> </w:t>
       </w:r>
-      <w:hyperlink r:id="rId81">
+      <w:hyperlink r:id="rId82">
         <w:r>
           <w:rPr>
             <w:rStyle w:val="Link"/>
@@ -2196,7 +2327,7 @@
       <w:r>
         <w:t xml:space="preserve"> </w:t>
       </w:r>
-      <w:hyperlink r:id="rId82">
+      <w:hyperlink r:id="rId83">
         <w:r>
           <w:rPr>
             <w:rStyle w:val="Link"/>
@@ -2230,7 +2361,7 @@
       <w:r>
         <w:t xml:space="preserve"> </w:t>
       </w:r>
-      <w:hyperlink r:id="rId83">
+      <w:hyperlink r:id="rId84">
         <w:r>
           <w:rPr>
             <w:rStyle w:val="Link"/>
@@ -2252,7 +2383,7 @@
       <w:r>
         <w:t xml:space="preserve"> </w:t>
       </w:r>
-      <w:hyperlink r:id="rId84">
+      <w:hyperlink r:id="rId85">
         <w:r>
           <w:rPr>
             <w:rStyle w:val="Link"/>
@@ -2274,7 +2405,7 @@
       <w:r>
         <w:t xml:space="preserve"> </w:t>
       </w:r>
-      <w:hyperlink r:id="rId85">
+      <w:hyperlink r:id="rId86">
         <w:r>
           <w:rPr>
             <w:rStyle w:val="Link"/>
@@ -2308,7 +2439,7 @@
       <w:r>
         <w:t xml:space="preserve"> </w:t>
       </w:r>
-      <w:hyperlink r:id="rId86">
+      <w:hyperlink r:id="rId87">
         <w:r>
           <w:rPr>
             <w:rStyle w:val="Link"/>
@@ -2330,7 +2461,7 @@
       <w:r>
         <w:t xml:space="preserve"> </w:t>
       </w:r>
-      <w:hyperlink r:id="rId87">
+      <w:hyperlink r:id="rId88">
         <w:r>
           <w:rPr>
             <w:rStyle w:val="Link"/>
@@ -2352,7 +2483,7 @@
       <w:r>
         <w:t xml:space="preserve"> </w:t>
       </w:r>
-      <w:hyperlink r:id="rId88">
+      <w:hyperlink r:id="rId89">
         <w:r>
           <w:rPr>
             <w:rStyle w:val="Link"/>
@@ -2396,7 +2527,7 @@
       <w:r>
         <w:t xml:space="preserve"> </w:t>
       </w:r>
-      <w:hyperlink r:id="rId89">
+      <w:hyperlink r:id="rId90">
         <w:r>
           <w:rPr>
             <w:rStyle w:val="Link"/>
@@ -2418,7 +2549,7 @@
       <w:r>
         <w:t xml:space="preserve"> </w:t>
       </w:r>
-      <w:hyperlink r:id="rId90">
+      <w:hyperlink r:id="rId91">
         <w:r>
           <w:rPr>
             <w:rStyle w:val="Link"/>
@@ -2692,7 +2823,7 @@
     </w:lvl>
   </w:abstractNum>
   <w:abstractNum w:abstractNumId="990">
-    <w:nsid w:val="8e592a46"/>
+    <w:nsid w:val="431bd8c5"/>
     <w:multiLevelType w:val="multilevel"/>
     <w:lvl w:ilvl="0">
       <w:numFmt w:val="bullet"/>
@@ -2773,7 +2904,7 @@
     </w:lvl>
   </w:abstractNum>
   <w:abstractNum w:abstractNumId="991">
-    <w:nsid w:val="1181fdc6"/>
+    <w:nsid w:val="8e6f8efe"/>
     <w:multiLevelType w:val="multilevel"/>
     <w:lvl w:ilvl="0">
       <w:numFmt w:val="bullet"/>

</xml_diff>

<commit_message>
init toc added todos
</commit_message>
<xml_diff>
--- a/symcloud-thesis.docx
+++ b/symcloud-thesis.docx
@@ -143,6 +143,9 @@
     </w:p>
     <w:p>
       <w:r>
+        <w:rPr>
+          <w:b/>
+        </w:rPr>
         <w:t xml:space="preserve">TODO genauere Beschreibung</w:t>
       </w:r>
     </w:p>
@@ -201,6 +204,9 @@
     </w:p>
     <w:p>
       <w:r>
+        <w:rPr>
+          <w:b/>
+        </w:rPr>
         <w:t xml:space="preserve">TODO Noch einmal ownCloud - Diaspora und Ted Nelson mit dem Xanadu Projekt</w:t>
       </w:r>
     </w:p>
@@ -212,6 +218,14 @@
       <w:bookmarkEnd w:id="36"/>
       <w:r>
         <w:t xml:space="preserve">Technologie</w:t>
+      </w:r>
+    </w:p>
+    <w:p>
+      <w:r>
+        <w:rPr>
+          <w:b/>
+        </w:rPr>
+        <w:t xml:space="preserve">TODO überarbeiten phpcr ersetzt durch S3</w:t>
       </w:r>
     </w:p>
     <w:p>
@@ -309,20 +323,20 @@
       <w:pPr>
         <w:pStyle w:val="Heading3"/>
       </w:pPr>
-      <w:bookmarkStart w:id="40" w:name="phpcr"/>
+      <w:bookmarkStart w:id="40" w:name="php"/>
       <w:bookmarkEnd w:id="40"/>
       <w:r>
-        <w:t xml:space="preserve">PHPCR</w:t>
+        <w:t xml:space="preserve">PHP</w:t>
       </w:r>
     </w:p>
     <w:p>
       <w:pPr>
         <w:pStyle w:val="Heading3"/>
       </w:pPr>
-      <w:bookmarkStart w:id="41" w:name="php"/>
+      <w:bookmarkStart w:id="41" w:name="s3"/>
       <w:bookmarkEnd w:id="41"/>
       <w:r>
-        <w:t xml:space="preserve">PHP</w:t>
+        <w:t xml:space="preserve">S3</w:t>
       </w:r>
     </w:p>
     <w:p>
@@ -414,8 +428,33 @@
       </w:r>
     </w:p>
     <w:p>
-      <w:r>
-        <w:t xml:space="preserve">TODO beschreibung eines netzwerk protokolles TODO trennung metadaten und inhalt</w:t>
+      <w:pPr>
+        <w:pStyle w:val="Compact"/>
+        <w:numPr>
+          <w:numId w:val="1001"/>
+          <w:ilvl w:val="0"/>
+        </w:numPr>
+      </w:pPr>
+      <w:r>
+        <w:rPr>
+          <w:b/>
+        </w:rPr>
+        <w:t xml:space="preserve">TODO beschreibung eines netzwerk protokolles</w:t>
+      </w:r>
+    </w:p>
+    <w:p>
+      <w:pPr>
+        <w:pStyle w:val="Compact"/>
+        <w:numPr>
+          <w:numId w:val="1001"/>
+          <w:ilvl w:val="0"/>
+        </w:numPr>
+      </w:pPr>
+      <w:r>
+        <w:rPr>
+          <w:b/>
+        </w:rPr>
+        <w:t xml:space="preserve">TODO trennung metadaten und inhalt</w:t>
       </w:r>
     </w:p>
     <w:p>
@@ -523,7 +562,7 @@
       <w:pPr>
         <w:pStyle w:val="Compact"/>
         <w:numPr>
-          <w:numId w:val="1001"/>
+          <w:numId w:val="1002"/>
           <w:ilvl w:val="0"/>
         </w:numPr>
       </w:pPr>
@@ -535,7 +574,7 @@
       <w:pPr>
         <w:pStyle w:val="Compact"/>
         <w:numPr>
-          <w:numId w:val="1001"/>
+          <w:numId w:val="1002"/>
           <w:ilvl w:val="0"/>
         </w:numPr>
       </w:pPr>
@@ -547,7 +586,7 @@
       <w:pPr>
         <w:pStyle w:val="Compact"/>
         <w:numPr>
-          <w:numId w:val="1001"/>
+          <w:numId w:val="1002"/>
           <w:ilvl w:val="0"/>
         </w:numPr>
       </w:pPr>
@@ -777,6 +816,9 @@
     </w:p>
     <w:p>
       <w:r>
+        <w:rPr>
+          <w:b/>
+        </w:rPr>
         <w:t xml:space="preserve">TODO kaum infos weitere suchen notwendig</w:t>
       </w:r>
     </w:p>
@@ -791,6 +833,14 @@
       </w:r>
     </w:p>
     <w:p>
+      <w:r>
+        <w:rPr>
+          <w:b/>
+        </w:rPr>
+        <w:t xml:space="preserve">TODO zusammenfassung state of the art chapter</w:t>
+      </w:r>
+    </w:p>
+    <w:p>
       <w:pPr>
         <w:pStyle w:val="Heading1"/>
       </w:pPr>
@@ -802,10 +852,60 @@
     </w:p>
     <w:p>
       <w:pPr>
+        <w:pStyle w:val="Heading2"/>
+      </w:pPr>
+      <w:bookmarkStart w:id="54" w:name="amazon-s3"/>
+      <w:bookmarkEnd w:id="54"/>
+      <w:r>
+        <w:t xml:space="preserve">Amazon S3</w:t>
+      </w:r>
+    </w:p>
+    <w:p>
+      <w:pPr>
+        <w:pStyle w:val="Heading2"/>
+      </w:pPr>
+      <w:bookmarkStart w:id="55" w:name="eucalyptus"/>
+      <w:bookmarkEnd w:id="55"/>
+      <w:r>
+        <w:t xml:space="preserve">Eucalyptus</w:t>
+      </w:r>
+    </w:p>
+    <w:p>
+      <w:pPr>
+        <w:pStyle w:val="Heading2"/>
+      </w:pPr>
+      <w:bookmarkStart w:id="56" w:name="heroku"/>
+      <w:bookmarkEnd w:id="56"/>
+      <w:r>
+        <w:t xml:space="preserve">Heroku</w:t>
+      </w:r>
+    </w:p>
+    <w:p>
+      <w:pPr>
+        <w:pStyle w:val="Heading2"/>
+      </w:pPr>
+      <w:bookmarkStart w:id="57" w:name="docker"/>
+      <w:bookmarkEnd w:id="57"/>
+      <w:r>
+        <w:t xml:space="preserve">Docker</w:t>
+      </w:r>
+    </w:p>
+    <w:p>
+      <w:pPr>
+        <w:pStyle w:val="Heading2"/>
+      </w:pPr>
+      <w:bookmarkStart w:id="58" w:name="evaluation"/>
+      <w:bookmarkEnd w:id="58"/>
+      <w:r>
+        <w:t xml:space="preserve">Evaluation</w:t>
+      </w:r>
+    </w:p>
+    <w:p>
+      <w:pPr>
         <w:pStyle w:val="Heading1"/>
       </w:pPr>
-      <w:bookmarkStart w:id="54" w:name="speicherverwaltung"/>
-      <w:bookmarkEnd w:id="54"/>
+      <w:bookmarkStart w:id="59" w:name="speicherverwaltung"/>
+      <w:bookmarkEnd w:id="59"/>
       <w:r>
         <w:t xml:space="preserve">Speicherverwaltung</w:t>
       </w:r>
@@ -920,8 +1020,8 @@
       <w:pPr>
         <w:pStyle w:val="Heading2"/>
       </w:pPr>
-      <w:bookmarkStart w:id="55" w:name="datenhaltung-in-cloud-infrastrukturen"/>
-      <w:bookmarkEnd w:id="55"/>
+      <w:bookmarkStart w:id="60" w:name="datenhaltung-in-cloud-infrastrukturen"/>
+      <w:bookmarkEnd w:id="60"/>
       <w:r>
         <w:t xml:space="preserve">Datenhaltung in Cloud-Infrastrukturen</w:t>
       </w:r>
@@ -934,7 +1034,7 @@
         <w:rPr>
           <w:rStyle w:val="FootnoteRef"/>
         </w:rPr>
-        <w:footnoteReference w:id="56"/>
+        <w:footnoteReference w:id="61"/>
       </w:r>
       <w:r>
         <w:t xml:space="preserve">, die es ermöglichen, dass mehrere Instanzen einer Anwendungen gleichzeitig den Speicher verwenden. Eine andere Möglichkeit sind verteilte Dateisysteme oder Datenbank gestützt wie zum Beispiel GridFS</w:t>
@@ -943,7 +1043,7 @@
         <w:rPr>
           <w:rStyle w:val="FootnoteRef"/>
         </w:rPr>
-        <w:footnoteReference w:id="58"/>
+        <w:footnoteReference w:id="63"/>
       </w:r>
       <w:r>
         <w:t xml:space="preserve"> </w:t>
@@ -956,8 +1056,8 @@
       <w:pPr>
         <w:pStyle w:val="Heading2"/>
       </w:pPr>
-      <w:bookmarkStart w:id="60" w:name="amazon-simple-storage-service-s3"/>
-      <w:bookmarkEnd w:id="60"/>
+      <w:bookmarkStart w:id="65" w:name="amazon-simple-storage-service-s3"/>
+      <w:bookmarkEnd w:id="65"/>
       <w:r>
         <w:t xml:space="preserve">Amazon Simple Storage Service (S3)</w:t>
       </w:r>
@@ -1701,8 +1801,8 @@
       <w:pPr>
         <w:pStyle w:val="Heading3"/>
       </w:pPr>
-      <w:bookmarkStart w:id="61" w:name="versionierung"/>
-      <w:bookmarkEnd w:id="61"/>
+      <w:bookmarkStart w:id="66" w:name="versionierung"/>
+      <w:bookmarkEnd w:id="66"/>
       <w:r>
         <w:t xml:space="preserve">Versionierung</w:t>
       </w:r>
@@ -1841,7 +1941,7 @@
                     </pic:cNvPicPr>
                   </pic:nvPicPr>
                   <pic:blipFill>
-                    <a:blip r:embed="rId62"/>
+                    <a:blip r:embed="rId67"/>
                     <a:stretch>
                       <a:fillRect/>
                     </a:stretch>
@@ -1889,8 +1989,8 @@
       <w:pPr>
         <w:pStyle w:val="Heading3"/>
       </w:pPr>
-      <w:bookmarkStart w:id="63" w:name="skalierbarkeit"/>
-      <w:bookmarkEnd w:id="63"/>
+      <w:bookmarkStart w:id="68" w:name="skalierbarkeit"/>
+      <w:bookmarkEnd w:id="68"/>
       <w:r>
         <w:t xml:space="preserve">Skalierbarkeit</w:t>
       </w:r>
@@ -1904,8 +2004,8 @@
       <w:pPr>
         <w:pStyle w:val="Heading3"/>
       </w:pPr>
-      <w:bookmarkStart w:id="64" w:name="datenschutz"/>
-      <w:bookmarkEnd w:id="64"/>
+      <w:bookmarkStart w:id="69" w:name="datenschutz"/>
+      <w:bookmarkEnd w:id="69"/>
       <w:r>
         <w:t xml:space="preserve">Datenschutz</w:t>
       </w:r>
@@ -1933,8 +2033,8 @@
       <w:pPr>
         <w:pStyle w:val="Heading3"/>
       </w:pPr>
-      <w:bookmarkStart w:id="65" w:name="alternativen-zu-amazon-s3"/>
-      <w:bookmarkEnd w:id="65"/>
+      <w:bookmarkStart w:id="70" w:name="alternativen-zu-amazon-s3"/>
+      <w:bookmarkEnd w:id="70"/>
       <w:r>
         <w:t xml:space="preserve">Alternativen zu Amazon S3</w:t>
       </w:r>
@@ -1998,8 +2098,8 @@
       <w:pPr>
         <w:pStyle w:val="Heading3"/>
       </w:pPr>
-      <w:bookmarkStart w:id="66" w:name="performance"/>
-      <w:bookmarkEnd w:id="66"/>
+      <w:bookmarkStart w:id="71" w:name="performance"/>
+      <w:bookmarkEnd w:id="71"/>
       <w:r>
         <w:t xml:space="preserve">Performance</w:t>
       </w:r>
@@ -2078,7 +2178,7 @@
                     </pic:cNvPicPr>
                   </pic:nvPicPr>
                   <pic:blipFill>
-                    <a:blip r:embed="rId67"/>
+                    <a:blip r:embed="rId72"/>
                     <a:stretch>
                       <a:fillRect/>
                     </a:stretch>
@@ -2131,8 +2231,8 @@
       <w:pPr>
         <w:pStyle w:val="Heading2"/>
       </w:pPr>
-      <w:bookmarkStart w:id="68" w:name="verteilte-dateisysteme"/>
-      <w:bookmarkEnd w:id="68"/>
+      <w:bookmarkStart w:id="73" w:name="verteilte-dateisysteme"/>
+      <w:bookmarkEnd w:id="73"/>
       <w:r>
         <w:t xml:space="preserve">Verteilte Dateisysteme</w:t>
       </w:r>
@@ -2141,11 +2241,11 @@
       <w:pPr>
         <w:pStyle w:val="Compact"/>
         <w:numPr>
-          <w:numId w:val="1002"/>
+          <w:numId w:val="1003"/>
           <w:ilvl w:val="0"/>
         </w:numPr>
       </w:pPr>
-      <w:hyperlink r:id="rId69">
+      <w:hyperlink r:id="rId74">
         <w:r>
           <w:rPr>
             <w:rStyle w:val="Link"/>
@@ -2158,8 +2258,8 @@
       <w:pPr>
         <w:pStyle w:val="Heading3"/>
       </w:pPr>
-      <w:bookmarkStart w:id="70" w:name="nfs"/>
-      <w:bookmarkEnd w:id="70"/>
+      <w:bookmarkStart w:id="75" w:name="nfs"/>
+      <w:bookmarkEnd w:id="75"/>
       <w:r>
         <w:t xml:space="preserve">NFS</w:t>
       </w:r>
@@ -2168,8 +2268,8 @@
       <w:pPr>
         <w:pStyle w:val="Heading3"/>
       </w:pPr>
-      <w:bookmarkStart w:id="71" w:name="ceph"/>
-      <w:bookmarkEnd w:id="71"/>
+      <w:bookmarkStart w:id="76" w:name="ceph"/>
+      <w:bookmarkEnd w:id="76"/>
       <w:r>
         <w:t xml:space="preserve">Ceph</w:t>
       </w:r>
@@ -2178,8 +2278,8 @@
       <w:pPr>
         <w:pStyle w:val="Heading3"/>
       </w:pPr>
-      <w:bookmarkStart w:id="72" w:name="sheepdog"/>
-      <w:bookmarkEnd w:id="72"/>
+      <w:bookmarkStart w:id="77" w:name="sheepdog"/>
+      <w:bookmarkEnd w:id="77"/>
       <w:r>
         <w:t xml:space="preserve">Sheepdog</w:t>
       </w:r>
@@ -2188,8 +2288,8 @@
       <w:pPr>
         <w:pStyle w:val="Heading3"/>
       </w:pPr>
-      <w:bookmarkStart w:id="73" w:name="glusterfs"/>
-      <w:bookmarkEnd w:id="73"/>
+      <w:bookmarkStart w:id="78" w:name="glusterfs"/>
+      <w:bookmarkEnd w:id="78"/>
       <w:r>
         <w:t xml:space="preserve">GlusterFS</w:t>
       </w:r>
@@ -2198,8 +2298,8 @@
       <w:pPr>
         <w:pStyle w:val="Heading3"/>
       </w:pPr>
-      <w:bookmarkStart w:id="74" w:name="xtreemfs"/>
-      <w:bookmarkEnd w:id="74"/>
+      <w:bookmarkStart w:id="79" w:name="xtreemfs"/>
+      <w:bookmarkEnd w:id="79"/>
       <w:r>
         <w:t xml:space="preserve">XtreemFS</w:t>
       </w:r>
@@ -2208,8 +2308,8 @@
       <w:pPr>
         <w:pStyle w:val="Heading3"/>
       </w:pPr>
-      <w:bookmarkStart w:id="75" w:name="speichergeschwindigkeit"/>
-      <w:bookmarkEnd w:id="75"/>
+      <w:bookmarkStart w:id="80" w:name="speichergeschwindigkeit"/>
+      <w:bookmarkEnd w:id="80"/>
       <w:r>
         <w:t xml:space="preserve">Speichergeschwindigkeit</w:t>
       </w:r>
@@ -2218,8 +2318,8 @@
       <w:pPr>
         <w:pStyle w:val="Heading2"/>
       </w:pPr>
-      <w:bookmarkStart w:id="76" w:name="datenbank-gestützte-dateiverwaltungen"/>
-      <w:bookmarkEnd w:id="76"/>
+      <w:bookmarkStart w:id="81" w:name="datenbank-gestützte-dateiverwaltungen"/>
+      <w:bookmarkEnd w:id="81"/>
       <w:r>
         <w:t xml:space="preserve">Datenbank gestützte Dateiverwaltungen</w:t>
       </w:r>
@@ -2228,8 +2328,8 @@
       <w:pPr>
         <w:pStyle w:val="Heading3"/>
       </w:pPr>
-      <w:bookmarkStart w:id="77" w:name="mongodb-gridfs"/>
-      <w:bookmarkEnd w:id="77"/>
+      <w:bookmarkStart w:id="82" w:name="mongodb-gridfs"/>
+      <w:bookmarkEnd w:id="82"/>
       <w:r>
         <w:t xml:space="preserve">MongoDB &amp; GridFS</w:t>
       </w:r>
@@ -2238,8 +2338,8 @@
       <w:pPr>
         <w:pStyle w:val="Heading3"/>
       </w:pPr>
-      <w:bookmarkStart w:id="78" w:name="crate"/>
-      <w:bookmarkEnd w:id="78"/>
+      <w:bookmarkStart w:id="83" w:name="crate"/>
+      <w:bookmarkEnd w:id="83"/>
       <w:r>
         <w:t xml:space="preserve">Crate</w:t>
       </w:r>
@@ -2248,8 +2348,8 @@
       <w:pPr>
         <w:pStyle w:val="Heading2"/>
       </w:pPr>
-      <w:bookmarkStart w:id="79" w:name="performance-1"/>
-      <w:bookmarkEnd w:id="79"/>
+      <w:bookmarkStart w:id="84" w:name="performance-1"/>
+      <w:bookmarkEnd w:id="84"/>
       <w:r>
         <w:t xml:space="preserve">Performance</w:t>
       </w:r>
@@ -2258,8 +2358,8 @@
       <w:pPr>
         <w:pStyle w:val="Heading2"/>
       </w:pPr>
-      <w:bookmarkStart w:id="80" w:name="evaluation"/>
-      <w:bookmarkEnd w:id="80"/>
+      <w:bookmarkStart w:id="85" w:name="evaluation-1"/>
+      <w:bookmarkEnd w:id="85"/>
       <w:r>
         <w:t xml:space="preserve">Evaluation</w:t>
       </w:r>
@@ -2268,8 +2368,18 @@
       <w:pPr>
         <w:pStyle w:val="Heading1"/>
       </w:pPr>
-      <w:bookmarkStart w:id="81" w:name="anhang"/>
-      <w:bookmarkEnd w:id="81"/>
+      <w:bookmarkStart w:id="86" w:name="speicherkonzept-für-symcloud"/>
+      <w:bookmarkEnd w:id="86"/>
+      <w:r>
+        <w:t xml:space="preserve">Speicherkonzept für Symcloud</w:t>
+      </w:r>
+    </w:p>
+    <w:p>
+      <w:pPr>
+        <w:pStyle w:val="Heading1"/>
+      </w:pPr>
+      <w:bookmarkStart w:id="87" w:name="anhang"/>
+      <w:bookmarkEnd w:id="87"/>
       <w:r>
         <w:t xml:space="preserve">Anhang</w:t>
       </w:r>
@@ -2284,7 +2394,7 @@
       <w:r>
         <w:t xml:space="preserve"> </w:t>
       </w:r>
-      <w:hyperlink r:id="rId57">
+      <w:hyperlink r:id="rId62">
         <w:r>
           <w:rPr>
             <w:rStyle w:val="Link"/>
@@ -2322,7 +2432,7 @@
       <w:r>
         <w:t xml:space="preserve"> </w:t>
       </w:r>
-      <w:hyperlink r:id="rId82">
+      <w:hyperlink r:id="rId88">
         <w:r>
           <w:rPr>
             <w:rStyle w:val="Link"/>
@@ -2344,7 +2454,7 @@
       <w:r>
         <w:t xml:space="preserve"> </w:t>
       </w:r>
-      <w:hyperlink r:id="rId83">
+      <w:hyperlink r:id="rId89">
         <w:r>
           <w:rPr>
             <w:rStyle w:val="Link"/>
@@ -2378,7 +2488,7 @@
       <w:r>
         <w:t xml:space="preserve"> </w:t>
       </w:r>
-      <w:hyperlink r:id="rId84">
+      <w:hyperlink r:id="rId90">
         <w:r>
           <w:rPr>
             <w:rStyle w:val="Link"/>
@@ -2400,7 +2510,7 @@
       <w:r>
         <w:t xml:space="preserve"> </w:t>
       </w:r>
-      <w:hyperlink r:id="rId85">
+      <w:hyperlink r:id="rId91">
         <w:r>
           <w:rPr>
             <w:rStyle w:val="Link"/>
@@ -2422,7 +2532,7 @@
       <w:r>
         <w:t xml:space="preserve"> </w:t>
       </w:r>
-      <w:hyperlink r:id="rId86">
+      <w:hyperlink r:id="rId92">
         <w:r>
           <w:rPr>
             <w:rStyle w:val="Link"/>
@@ -2456,7 +2566,7 @@
       <w:r>
         <w:t xml:space="preserve"> </w:t>
       </w:r>
-      <w:hyperlink r:id="rId87">
+      <w:hyperlink r:id="rId93">
         <w:r>
           <w:rPr>
             <w:rStyle w:val="Link"/>
@@ -2478,7 +2588,7 @@
       <w:r>
         <w:t xml:space="preserve"> </w:t>
       </w:r>
-      <w:hyperlink r:id="rId88">
+      <w:hyperlink r:id="rId94">
         <w:r>
           <w:rPr>
             <w:rStyle w:val="Link"/>
@@ -2500,7 +2610,7 @@
       <w:r>
         <w:t xml:space="preserve"> </w:t>
       </w:r>
-      <w:hyperlink r:id="rId89">
+      <w:hyperlink r:id="rId95">
         <w:r>
           <w:rPr>
             <w:rStyle w:val="Link"/>
@@ -2544,7 +2654,7 @@
       <w:r>
         <w:t xml:space="preserve"> </w:t>
       </w:r>
-      <w:hyperlink r:id="rId90">
+      <w:hyperlink r:id="rId96">
         <w:r>
           <w:rPr>
             <w:rStyle w:val="Link"/>
@@ -2566,7 +2676,7 @@
       <w:r>
         <w:t xml:space="preserve"> </w:t>
       </w:r>
-      <w:hyperlink r:id="rId91">
+      <w:hyperlink r:id="rId97">
         <w:r>
           <w:rPr>
             <w:rStyle w:val="Link"/>
@@ -2711,7 +2821,7 @@
       </w:hyperlink>
     </w:p>
   </w:footnote>
-  <w:footnote w:id="56">
+  <w:footnote w:id="61">
     <w:p>
       <w:pPr>
         <w:pStyle w:val="FootnoteText"/>
@@ -2722,7 +2832,7 @@
         </w:rPr>
         <w:footnoteRef/>
       </w:r>
-      <w:hyperlink r:id="rId57">
+      <w:hyperlink r:id="rId62">
         <w:r>
           <w:rPr>
             <w:rStyle w:val="Link"/>
@@ -2732,7 +2842,7 @@
       </w:hyperlink>
     </w:p>
   </w:footnote>
-  <w:footnote w:id="58">
+  <w:footnote w:id="63">
     <w:p>
       <w:pPr>
         <w:pStyle w:val="FootnoteText"/>
@@ -2743,7 +2853,7 @@
         </w:rPr>
         <w:footnoteRef/>
       </w:r>
-      <w:hyperlink r:id="rId59">
+      <w:hyperlink r:id="rId64">
         <w:r>
           <w:rPr>
             <w:rStyle w:val="Link"/>
@@ -2840,7 +2950,7 @@
     </w:lvl>
   </w:abstractNum>
   <w:abstractNum w:abstractNumId="990">
-    <w:nsid w:val="3e623b06"/>
+    <w:nsid w:val="5c33f1a1"/>
     <w:multiLevelType w:val="multilevel"/>
     <w:lvl w:ilvl="0">
       <w:numFmt w:val="bullet"/>
@@ -2921,7 +3031,7 @@
     </w:lvl>
   </w:abstractNum>
   <w:abstractNum w:abstractNumId="991">
-    <w:nsid w:val="be233fe9"/>
+    <w:nsid w:val="86802a75"/>
     <w:multiLevelType w:val="multilevel"/>
     <w:lvl w:ilvl="0">
       <w:numFmt w:val="bullet"/>
@@ -3011,6 +3121,9 @@
     <w:abstractNumId w:val="991"/>
   </w:num>
   <w:num w:numId="1002">
+    <w:abstractNumId w:val="991"/>
+  </w:num>
+  <w:num w:numId="1003">
     <w:abstractNumId w:val="991"/>
   </w:num>
 </w:numbering>

</xml_diff>

<commit_message>
added distributed file system description
</commit_message>
<xml_diff>
--- a/symcloud-thesis.docx
+++ b/symcloud-thesis.docx
@@ -432,10 +432,30 @@
     </w:p>
     <w:p>
       <w:r>
-        <w:rPr>
-          <w:b/>
-        </w:rPr>
-        <w:t xml:space="preserve">TODO trennung Daten und Metadaten</w:t>
+        <w:t xml:space="preserve">Eines der besten Beispiele für verteilte Systeme sind Cloud-Computing Dienste. Diese Dienste bieten verschiedenste Technologien an. Sie umfassen Rechnerleistung, Speicher, Datenbanken und Netzwerke. Der Anwender kommuniziert hierbei immer nur mit einem System, allerdings verbirgt sich hinter diesen Anfragen ein komplexes System das sehr stark auf virtualisierung setzt.</w:t>
+      </w:r>
+    </w:p>
+    <w:p>
+      <w:r>
+        <w:t xml:space="preserve">Gerade im Bereich der verteilten Dateisysteme bietet sich die Möglichkeit Dateien über mehrere Server zu verteilen. Dies ermöglicht eine verbesserung von Datensicherheit, durch replicationüber verschiedene Serve,r und steigerung der Effizienz, durch paralleles lesen der Daten. Diese Dateisysteme trennen meist die Nutzdaten von ihren Metadaten und halten diese, als Daten zu den Daten, in einer effizienten Datenbank. Um zum Beispiel informationen zu einer Datei zu erhalten, wird die Datenbank nach den Infomationen durchsucht und ohne auf die Nutzdaten zuzugreifen an den Benutzer weitergeleitet. Dies steigert sehr stark die Effizienz von Anfrage</w:t>
+      </w:r>
+      <w:r>
+        <w:t xml:space="preserve"> </w:t>
+      </w:r>
+      <w:r>
+        <w:t xml:space="preserve">(siehe Seidel 2013)</w:t>
+      </w:r>
+      <w:r>
+        <w:t xml:space="preserve">. Das Kapitel</w:t>
+      </w:r>
+      <w:r>
+        <w:t xml:space="preserve"> </w:t>
+      </w:r>
+      <w:r>
+        <w:t xml:space="preserve"> </w:t>
+      </w:r>
+      <w:r>
+        <w:t xml:space="preserve">befasst sich genauer mit verteilten Dateisystemen.</w:t>
       </w:r>
     </w:p>
     <w:p>
@@ -2309,6 +2329,170 @@
       </w:r>
     </w:p>
     <w:p>
+      <w:r>
+        <w:t xml:space="preserve">Verteilte Dateisysteme unterstützen die gemeinsame Nutzung von Informationen in Form von Dateien. Es bietet zugriff auf Dateien, die auf einem entfernten Server abgelegt sind, wobei eine ähnliche Leistung und Zuverlässigkeit erzielt werden, wie für lokal gespeicherte Daten. Wohldurchdachte Dateisysteme erziehlen oft bessere Ergebnisse in Leistung und Zuverlässigkeit als lokale Systeme. Die entferneten Dateien werden genauso verwendet wie lokale Dateien, da verteilte Dateisysteme die Schnittstelle des Betriebsystems emulieren. Dadurch können die Vorteile von verteilten Systemen in einem Programm genutzt werden ohne dieses Anzupassen. Die Schreibzugriffe auf erfolgen über ganz normale</w:t>
+      </w:r>
+      <w:r>
+        <w:t xml:space="preserve"> </w:t>
+      </w:r>
+      <w:r>
+        <w:rPr>
+          <w:rStyle w:val="VerbatimChar"/>
+        </w:rPr>
+        <w:t xml:space="preserve">system-calls</w:t>
+      </w:r>
+      <w:r>
+        <w:t xml:space="preserve"> </w:t>
+      </w:r>
+      <w:r>
+        <w:t xml:space="preserve">(siehe Coulouris, Dollimore, and Kindberg 2003 S. 363ff.)</w:t>
+      </w:r>
+      <w:r>
+        <w:t xml:space="preserve">.</w:t>
+      </w:r>
+    </w:p>
+    <w:p>
+      <w:r>
+        <w:t xml:space="preserve">Dies ist auch ein großer Vorteil zu Speicherdiensten wie Amazon S3. Da die Schnittstelle zu den einzelnen Systemen abstrahiert werden, muss die Software nicht agepasst werden, wenn das Dateisystem gewechselt wird.</w:t>
+      </w:r>
+    </w:p>
+    <w:p>
+      <w:r>
+        <w:rPr>
+          <w:b/>
+        </w:rPr>
+        <w:t xml:space="preserve">TODO Anforderungen an ein verteiltes Dateisystem?</w:t>
+      </w:r>
+    </w:p>
+    <w:p>
+      <w:pPr>
+        <w:pStyle w:val="Heading3"/>
+      </w:pPr>
+      <w:bookmarkStart w:id="74" w:name="nfs"/>
+      <w:bookmarkEnd w:id="74"/>
+      <w:r>
+        <w:t xml:space="preserve">NFS</w:t>
+      </w:r>
+    </w:p>
+    <w:p>
+      <w:r>
+        <w:t xml:space="preserve">Network File System wurde von Sun Microsystem entwickelt. Das Grundlegende Prinzip von NFS ist, dass jeder Dateiserver ein standardisierte Dateischnittstelle und Dateien des lokeln Speicher den Benutzern zur verfügung zu stellen. Das bedeutet, dass es keine Rolle spielt welches System dahinter steht. Ursprünglich wurde es für UNIX Systeme entwickelt. Mittlerweile gibt es aber implementierungen für verschiedenste Betriebssysteme</w:t>
+      </w:r>
+      <w:r>
+        <w:t xml:space="preserve"> </w:t>
+      </w:r>
+      <w:r>
+        <w:t xml:space="preserve">(siehe Tanenbaum and Steen 2003 S. 645ff.)</w:t>
+      </w:r>
+      <w:r>
+        <w:t xml:space="preserve">.</w:t>
+      </w:r>
+    </w:p>
+    <w:p>
+      <w:r>
+        <w:t xml:space="preserve">NFS ist also weniger ein Dateisystem als eine Menge von Protokollen, die in der Kombination mit den Clients ein verteiltes Dateisystem ergeben. Die Protokolle wurden so entwickelt, dass unterschiedliche Implementierungen einfach zusammenarbeiten können. Auf diese Weise können durch NFS eine heterogene Menge von Computern verbunden werden. Dies gilt sowohl für Benutzer- als auch für die Serverseite</w:t>
+      </w:r>
+      <w:r>
+        <w:t xml:space="preserve"> </w:t>
+      </w:r>
+      <w:r>
+        <w:t xml:space="preserve">(siehe Tanenbaum and Steen 2003 S. 645ff.)</w:t>
+      </w:r>
+      <w:r>
+        <w:t xml:space="preserve">.</w:t>
+      </w:r>
+    </w:p>
+    <w:p>
+      <w:pPr>
+        <w:pStyle w:val="Heading4"/>
+      </w:pPr>
+      <w:bookmarkStart w:id="75" w:name="architektur"/>
+      <w:bookmarkEnd w:id="75"/>
+      <w:r>
+        <w:t xml:space="preserve">Architektur</w:t>
+      </w:r>
+    </w:p>
+    <w:p>
+      <w:pPr>
+        <w:pStyle w:val="Heading3"/>
+      </w:pPr>
+      <w:bookmarkStart w:id="76" w:name="ceph"/>
+      <w:bookmarkEnd w:id="76"/>
+      <w:r>
+        <w:t xml:space="preserve">Ceph</w:t>
+      </w:r>
+    </w:p>
+    <w:p>
+      <w:pPr>
+        <w:pStyle w:val="Heading3"/>
+      </w:pPr>
+      <w:bookmarkStart w:id="77" w:name="xtreemfs"/>
+      <w:bookmarkEnd w:id="77"/>
+      <w:r>
+        <w:t xml:space="preserve">XtreemFS</w:t>
+      </w:r>
+    </w:p>
+    <w:p>
+      <w:pPr>
+        <w:pStyle w:val="Heading3"/>
+      </w:pPr>
+      <w:bookmarkStart w:id="78" w:name="speichergeschwindigkeit"/>
+      <w:bookmarkEnd w:id="78"/>
+      <w:r>
+        <w:t xml:space="preserve">Speichergeschwindigkeit</w:t>
+      </w:r>
+    </w:p>
+    <w:p>
+      <w:pPr>
+        <w:pStyle w:val="Heading2"/>
+      </w:pPr>
+      <w:bookmarkStart w:id="79" w:name="datenbank-gestützte-dateiverwaltungen"/>
+      <w:bookmarkEnd w:id="79"/>
+      <w:r>
+        <w:t xml:space="preserve">Datenbank gestützte Dateiverwaltungen</w:t>
+      </w:r>
+    </w:p>
+    <w:p>
+      <w:pPr>
+        <w:pStyle w:val="Heading3"/>
+      </w:pPr>
+      <w:bookmarkStart w:id="80" w:name="mongodb-gridfs"/>
+      <w:bookmarkEnd w:id="80"/>
+      <w:r>
+        <w:t xml:space="preserve">MongoDB &amp; GridFS</w:t>
+      </w:r>
+    </w:p>
+    <w:p>
+      <w:pPr>
+        <w:pStyle w:val="Heading3"/>
+      </w:pPr>
+      <w:bookmarkStart w:id="81" w:name="crate"/>
+      <w:bookmarkEnd w:id="81"/>
+      <w:r>
+        <w:t xml:space="preserve">Crate</w:t>
+      </w:r>
+    </w:p>
+    <w:p>
+      <w:pPr>
+        <w:pStyle w:val="Heading2"/>
+      </w:pPr>
+      <w:bookmarkStart w:id="82" w:name="performance-1"/>
+      <w:bookmarkEnd w:id="82"/>
+      <w:r>
+        <w:t xml:space="preserve">Performance</w:t>
+      </w:r>
+    </w:p>
+    <w:p>
+      <w:pPr>
+        <w:pStyle w:val="Heading2"/>
+      </w:pPr>
+      <w:bookmarkStart w:id="83" w:name="evaluation-1"/>
+      <w:bookmarkEnd w:id="83"/>
+      <w:r>
+        <w:t xml:space="preserve">Evaluation</w:t>
+      </w:r>
+    </w:p>
+    <w:p>
       <w:pPr>
         <w:pStyle w:val="Compact"/>
         <w:numPr>
@@ -2316,7 +2500,7 @@
           <w:ilvl w:val="0"/>
         </w:numPr>
       </w:pPr>
-      <w:hyperlink r:id="rId74">
+      <w:hyperlink r:id="rId84">
         <w:r>
           <w:rPr>
             <w:rStyle w:val="Link"/>
@@ -2327,130 +2511,20 @@
     </w:p>
     <w:p>
       <w:pPr>
-        <w:pStyle w:val="Heading3"/>
-      </w:pPr>
-      <w:bookmarkStart w:id="75" w:name="nfs"/>
-      <w:bookmarkEnd w:id="75"/>
-      <w:r>
-        <w:t xml:space="preserve">NFS</w:t>
-      </w:r>
-    </w:p>
-    <w:p>
-      <w:pPr>
-        <w:pStyle w:val="Heading3"/>
-      </w:pPr>
-      <w:bookmarkStart w:id="76" w:name="ceph"/>
-      <w:bookmarkEnd w:id="76"/>
-      <w:r>
-        <w:t xml:space="preserve">Ceph</w:t>
-      </w:r>
-    </w:p>
-    <w:p>
-      <w:pPr>
-        <w:pStyle w:val="Heading3"/>
-      </w:pPr>
-      <w:bookmarkStart w:id="77" w:name="sheepdog"/>
-      <w:bookmarkEnd w:id="77"/>
-      <w:r>
-        <w:t xml:space="preserve">Sheepdog</w:t>
-      </w:r>
-    </w:p>
-    <w:p>
-      <w:pPr>
-        <w:pStyle w:val="Heading3"/>
-      </w:pPr>
-      <w:bookmarkStart w:id="78" w:name="glusterfs"/>
-      <w:bookmarkEnd w:id="78"/>
-      <w:r>
-        <w:t xml:space="preserve">GlusterFS</w:t>
-      </w:r>
-    </w:p>
-    <w:p>
-      <w:pPr>
-        <w:pStyle w:val="Heading3"/>
-      </w:pPr>
-      <w:bookmarkStart w:id="79" w:name="xtreemfs"/>
-      <w:bookmarkEnd w:id="79"/>
-      <w:r>
-        <w:t xml:space="preserve">XtreemFS</w:t>
-      </w:r>
-    </w:p>
-    <w:p>
-      <w:pPr>
-        <w:pStyle w:val="Heading3"/>
-      </w:pPr>
-      <w:bookmarkStart w:id="80" w:name="speichergeschwindigkeit"/>
-      <w:bookmarkEnd w:id="80"/>
-      <w:r>
-        <w:t xml:space="preserve">Speichergeschwindigkeit</w:t>
-      </w:r>
-    </w:p>
-    <w:p>
-      <w:pPr>
-        <w:pStyle w:val="Heading2"/>
-      </w:pPr>
-      <w:bookmarkStart w:id="81" w:name="datenbank-gestützte-dateiverwaltungen"/>
-      <w:bookmarkEnd w:id="81"/>
-      <w:r>
-        <w:t xml:space="preserve">Datenbank gestützte Dateiverwaltungen</w:t>
-      </w:r>
-    </w:p>
-    <w:p>
-      <w:pPr>
-        <w:pStyle w:val="Heading3"/>
-      </w:pPr>
-      <w:bookmarkStart w:id="82" w:name="mongodb-gridfs"/>
-      <w:bookmarkEnd w:id="82"/>
-      <w:r>
-        <w:t xml:space="preserve">MongoDB &amp; GridFS</w:t>
-      </w:r>
-    </w:p>
-    <w:p>
-      <w:pPr>
-        <w:pStyle w:val="Heading3"/>
-      </w:pPr>
-      <w:bookmarkStart w:id="83" w:name="crate"/>
-      <w:bookmarkEnd w:id="83"/>
-      <w:r>
-        <w:t xml:space="preserve">Crate</w:t>
-      </w:r>
-    </w:p>
-    <w:p>
-      <w:pPr>
-        <w:pStyle w:val="Heading2"/>
-      </w:pPr>
-      <w:bookmarkStart w:id="84" w:name="performance-1"/>
-      <w:bookmarkEnd w:id="84"/>
-      <w:r>
-        <w:t xml:space="preserve">Performance</w:t>
-      </w:r>
-    </w:p>
-    <w:p>
-      <w:pPr>
-        <w:pStyle w:val="Heading2"/>
-      </w:pPr>
-      <w:bookmarkStart w:id="85" w:name="evaluation-1"/>
+        <w:pStyle w:val="Heading1"/>
+      </w:pPr>
+      <w:bookmarkStart w:id="85" w:name="speicherkonzept-für-symcloud"/>
       <w:bookmarkEnd w:id="85"/>
       <w:r>
-        <w:t xml:space="preserve">Evaluation</w:t>
+        <w:t xml:space="preserve">Speicherkonzept für Symcloud</w:t>
       </w:r>
     </w:p>
     <w:p>
       <w:pPr>
         <w:pStyle w:val="Heading1"/>
       </w:pPr>
-      <w:bookmarkStart w:id="86" w:name="speicherkonzept-für-symcloud"/>
+      <w:bookmarkStart w:id="86" w:name="anhang"/>
       <w:bookmarkEnd w:id="86"/>
-      <w:r>
-        <w:t xml:space="preserve">Speicherkonzept für Symcloud</w:t>
-      </w:r>
-    </w:p>
-    <w:p>
-      <w:pPr>
-        <w:pStyle w:val="Heading1"/>
-      </w:pPr>
-      <w:bookmarkStart w:id="87" w:name="anhang"/>
-      <w:bookmarkEnd w:id="87"/>
       <w:r>
         <w:t xml:space="preserve">Anhang</w:t>
       </w:r>
@@ -2503,12 +2577,46 @@
       <w:r>
         <w:t xml:space="preserve"> </w:t>
       </w:r>
+      <w:hyperlink r:id="rId87">
+        <w:r>
+          <w:rPr>
+            <w:rStyle w:val="Link"/>
+          </w:rPr>
+          <w:t xml:space="preserve">https://www.dropbox.com/developers/core/docs</w:t>
+        </w:r>
+      </w:hyperlink>
+      <w:r>
+        <w:t xml:space="preserve">.</w:t>
+      </w:r>
+    </w:p>
+    <w:p>
+      <w:pPr>
+        <w:pStyle w:val="Bibliography"/>
+      </w:pPr>
+      <w:r>
+        <w:t xml:space="preserve">Coulouris, G.F., J. Dollimore, and T. Kindberg. 2003.</w:t>
+      </w:r>
+      <w:r>
+        <w:t xml:space="preserve"> </w:t>
+      </w:r>
+      <w:r>
+        <w:rPr>
+          <w:i/>
+        </w:rPr>
+        <w:t xml:space="preserve">Verteilte Systeme: Konzepte Und Design</w:t>
+      </w:r>
+      <w:r>
+        <w:t xml:space="preserve">. Informatik - Pearson Studium. Pearson Education Deutschland.</w:t>
+      </w:r>
+      <w:r>
+        <w:t xml:space="preserve"> </w:t>
+      </w:r>
       <w:hyperlink r:id="rId88">
         <w:r>
           <w:rPr>
             <w:rStyle w:val="Link"/>
           </w:rPr>
-          <w:t xml:space="preserve">https://www.dropbox.com/developers/core/docs</w:t>
+          <w:t xml:space="preserve">http://books.google.at/books?id=FfsQAAAACAAJ</w:t>
         </w:r>
       </w:hyperlink>
       <w:r>
@@ -2589,6 +2697,26 @@
           <w:t xml:space="preserve">https://owncloud.org/features</w:t>
         </w:r>
       </w:hyperlink>
+      <w:r>
+        <w:t xml:space="preserve">.</w:t>
+      </w:r>
+    </w:p>
+    <w:p>
+      <w:pPr>
+        <w:pStyle w:val="Bibliography"/>
+      </w:pPr>
+      <w:r>
+        <w:t xml:space="preserve">Seidel, Udo. 2013. “Dateisystem-Ueberblick.”</w:t>
+      </w:r>
+      <w:r>
+        <w:t xml:space="preserve"> </w:t>
+      </w:r>
+      <w:r>
+        <w:rPr>
+          <w:i/>
+        </w:rPr>
+        <w:t xml:space="preserve">Linux Magazin</w:t>
+      </w:r>
       <w:r>
         <w:t xml:space="preserve">.</w:t>
       </w:r>
@@ -3021,7 +3149,7 @@
     </w:lvl>
   </w:abstractNum>
   <w:abstractNum w:abstractNumId="990">
-    <w:nsid w:val="866b5e4c"/>
+    <w:nsid w:val="c759240d"/>
     <w:multiLevelType w:val="multilevel"/>
     <w:lvl w:ilvl="0">
       <w:numFmt w:val="bullet"/>
@@ -3102,7 +3230,7 @@
     </w:lvl>
   </w:abstractNum>
   <w:abstractNum w:abstractNumId="991">
-    <w:nsid w:val="813d8916"/>
+    <w:nsid w:val="528b9e36"/>
     <w:multiLevelType w:val="multilevel"/>
     <w:lvl w:ilvl="0">
       <w:numFmt w:val="bullet"/>

</xml_diff>

<commit_message>
added some conceptual notes and chapters
</commit_message>
<xml_diff>
--- a/symcloud-thesis.docx
+++ b/symcloud-thesis.docx
@@ -214,10 +214,10 @@
       <w:pPr>
         <w:pStyle w:val="Heading2"/>
       </w:pPr>
-      <w:bookmarkStart w:id="36" w:name="technologie"/>
+      <w:bookmarkStart w:id="36" w:name="anforderungen"/>
       <w:bookmarkEnd w:id="36"/>
       <w:r>
-        <w:t xml:space="preserve">Technologie</w:t>
+        <w:t xml:space="preserve">Anforderungen</w:t>
       </w:r>
     </w:p>
     <w:p>
@@ -225,245 +225,124 @@
         <w:rPr>
           <w:b/>
         </w:rPr>
-        <w:t xml:space="preserve">TODO überarbeiten phpcr ersetzt durch S3</w:t>
-      </w:r>
-    </w:p>
-    <w:p>
-      <w:r>
-        <w:t xml:space="preserve">Dieses Kapitel beschreibt die verwendeten Technologien etwas genauer. Die Abbildung</w:t>
-      </w:r>
-      <w:r>
-        <w:t xml:space="preserve"> </w:t>
-      </w:r>
-      <w:r>
-        <w:t xml:space="preserve"> </w:t>
-      </w:r>
-      <w:r>
-        <w:t xml:space="preserve">zeigt die Abhängigkeiten als Schichtendiagramm. Ganz oben ist die Oberfläche von Symcloud, die in die Sulu Umgebung eingebettet ist. Sulu selbst ist eine "One-Page application", die verschiedene Javascript Komponenten zur Verfügung stellt, um die Anwendung erweitern zu können. Die andere Schnittstelle ganz oben ist der Synchronisierungs-Client, der es ermöglicht, Daten über ein Kommandozeilenprogramm zu synchronisieren. Beide "Oberflächen" sprechen das Backend über eine gesicherte REST-API an. Diese API wird verwendet, um Daten zu empfangen aber auch um Daten an den Server zu senden. Zum Beispiel sendet der Synchronisierungs-Client einen POST-Request an den Server, um eine Datei hochzuladen.</w:t>
-      </w:r>
-    </w:p>
-    <w:p>
-      <w:r>
-        <w:drawing>
-          <wp:inline>
-            <wp:extent cx="5080000" cy="5511800"/>
-            <wp:effectExtent b="0" l="0" r="0" t="0"/>
-            <wp:docPr descr="" id="1" name="Picture"/>
-            <a:graphic>
-              <a:graphicData uri="http://schemas.openxmlformats.org/drawingml/2006/picture">
-                <pic:pic>
-                  <pic:nvPicPr>
-                    <pic:cNvPr descr="diagrams/overview.png" id="0" name="Picture"/>
-                    <pic:cNvPicPr>
-                      <a:picLocks noChangeArrowheads="1" noChangeAspect="1"/>
-                    </pic:cNvPicPr>
-                  </pic:nvPicPr>
-                  <pic:blipFill>
-                    <a:blip r:embed="rId37"/>
-                    <a:stretch>
-                      <a:fillRect/>
-                    </a:stretch>
-                  </pic:blipFill>
-                  <pic:spPr bwMode="auto">
-                    <a:xfrm>
-                      <a:off x="0" y="0"/>
-                      <a:ext cx="5080000" cy="5511800"/>
-                    </a:xfrm>
-                    <a:prstGeom prst="rect">
-                      <a:avLst/>
-                    </a:prstGeom>
-                    <a:noFill/>
-                    <a:ln w="9525">
-                      <a:noFill/>
-                      <a:headEnd/>
-                      <a:tailEnd/>
-                    </a:ln>
-                  </pic:spPr>
-                </pic:pic>
-              </a:graphicData>
-            </a:graphic>
-          </wp:inline>
-        </w:drawing>
-      </w:r>
-    </w:p>
-    <w:p>
-      <w:pPr>
-        <w:pStyle w:val="ImageCaption"/>
-      </w:pPr>
-      <w:r>
-        <w:t xml:space="preserve">Überblick über die Komponenten</w:t>
-      </w:r>
-    </w:p>
-    <w:p>
-      <w:r>
-        <w:t xml:space="preserve">Auf der Server-Seite gibt es zum einen die Standard API-Schnittstellen von Sulu und zum anderen die Erweiterung durch Symcloud mit der File-API. Als Persistence-Schicht für die Metadaten, der Dateien in der Symcloud, wird die Abstraktionsschicht PHPCR verwendet. Diese Schnittstelle bietet einen Zugriff auf verschiedenste Content-Repositories an.</w:t>
-      </w:r>
-    </w:p>
-    <w:p>
-      <w:pPr>
-        <w:pStyle w:val="Heading3"/>
-      </w:pPr>
-      <w:bookmarkStart w:id="38" w:name="sulu-cmf"/>
+        <w:t xml:space="preserve">TODO anforderungen an das Projekt (auch in bezug auf xanadu)</w:t>
+      </w:r>
+    </w:p>
+    <w:p>
+      <w:pPr>
+        <w:pStyle w:val="Heading1"/>
+      </w:pPr>
+      <w:bookmarkStart w:id="37" w:name="stand-der-technik"/>
+      <w:bookmarkEnd w:id="37"/>
+      <w:r>
+        <w:t xml:space="preserve">Stand der Technik</w:t>
+      </w:r>
+    </w:p>
+    <w:p>
+      <w:r>
+        <w:t xml:space="preserve">In diesem Kapiter weden moderne Anwendungen und ihre Architektur analysiert.</w:t>
+      </w:r>
+    </w:p>
+    <w:p>
+      <w:r>
+        <w:rPr>
+          <w:b/>
+        </w:rPr>
+        <w:t xml:space="preserve">TODO bessere einleitung (=</w:t>
+      </w:r>
+    </w:p>
+    <w:p>
+      <w:pPr>
+        <w:pStyle w:val="Heading2"/>
+      </w:pPr>
+      <w:bookmarkStart w:id="38" w:name="verteilte-systeme"/>
       <w:bookmarkEnd w:id="38"/>
       <w:r>
-        <w:t xml:space="preserve">Sulu CMF</w:t>
-      </w:r>
-    </w:p>
-    <w:p>
-      <w:pPr>
-        <w:pStyle w:val="Heading3"/>
-      </w:pPr>
-      <w:bookmarkStart w:id="39" w:name="symfony2"/>
+        <w:t xml:space="preserve">Verteilte Systeme</w:t>
+      </w:r>
+    </w:p>
+    <w:p>
+      <w:r>
+        <w:t xml:space="preserve">Andrew Tannenbaum definiert "verteilte Systemen" in seinem Buch folgendermassen:</w:t>
+      </w:r>
+    </w:p>
+    <w:p>
+      <w:pPr>
+        <w:pStyle w:val="SourceCode"/>
+      </w:pPr>
+      <w:r>
+        <w:rPr>
+          <w:rStyle w:val="VerbatimChar"/>
+        </w:rPr>
+        <w:t xml:space="preserve">"Ein verteiltes System ist eine Menge voneinander unabhängiger</w:t>
+      </w:r>
+      <w:r>
+        <w:br w:type="textWrapping"/>
+      </w:r>
+      <w:r>
+        <w:rPr>
+          <w:rStyle w:val="VerbatimChar"/>
+        </w:rPr>
+        <w:t xml:space="preserve">Computer, die dem Benutzer wie ein einzelnes kohärentes</w:t>
+      </w:r>
+      <w:r>
+        <w:br w:type="textWrapping"/>
+      </w:r>
+      <w:r>
+        <w:rPr>
+          <w:rStyle w:val="VerbatimChar"/>
+        </w:rPr>
+        <w:t xml:space="preserve">System erscheinen"</w:t>
+      </w:r>
+    </w:p>
+    <w:p>
+      <w:r>
+        <w:t xml:space="preserve">Diese Definition beinhaltet zwei Aspekte. Der eine Aspekt besagt, dass die einzelnen Maschinen in einem verteilten System autonom sind. Der zweite Aspekt bezieht sich auf die Software, die die Systeme miteinander verbinden. Durch die Software glaubt der Benutzer, dass er es mit einem einzigen System zu tun hat</w:t>
+      </w:r>
+      <w:r>
+        <w:t xml:space="preserve"> </w:t>
+      </w:r>
+      <w:r>
+        <w:t xml:space="preserve">(siehe Tanenbaum and Steen 2003, 18)</w:t>
+      </w:r>
+      <w:r>
+        <w:t xml:space="preserve">.</w:t>
+      </w:r>
+    </w:p>
+    <w:p>
+      <w:r>
+        <w:t xml:space="preserve">Eines der besten Beispiele für verteilte Systeme sind Cloud-Computing Dienste. Diese Dienste bieten verschiedenste Technologien an. Sie umfassen Rechnerleistung, Speicher, Datenbanken und Netzwerke. Der Anwender kommuniziert hierbei immer nur mit einem System, allerdings verbirgt sich hinter diesen Anfragen ein komplexes System das sehr stark auf virtualisierung setzt.</w:t>
+      </w:r>
+    </w:p>
+    <w:p>
+      <w:r>
+        <w:t xml:space="preserve">Gerade im Bereich der verteilten Dateisysteme bietet sich die Möglichkeit Dateien über mehrere Server zu verteilen. Dies ermöglicht eine verbesserung von Datensicherheit, durch replicationüber verschiedene Server und steigerung der Effizienz, durch paralleles lesen der Daten. Diese Dateisysteme trennen meist die Nutzdaten von ihren Metadaten und halten diese, als Daten zu den Daten, in einer effizienten Datenbank. Um zum Beispiel informationen zu einer Datei zu erhalten, wird die Datenbank nach den Infomationen durchsucht und ohne auf die Nutzdaten zuzugreifen an den Benutzer weitergeleitet. Dies steigert sehr stark die Effizienz von Anfrage</w:t>
+      </w:r>
+      <w:r>
+        <w:t xml:space="preserve"> </w:t>
+      </w:r>
+      <w:r>
+        <w:t xml:space="preserve">(siehe Seidel 2013)</w:t>
+      </w:r>
+      <w:r>
+        <w:t xml:space="preserve">. Das Kapitel</w:t>
+      </w:r>
+      <w:r>
+        <w:t xml:space="preserve"> </w:t>
+      </w:r>
+      <w:r>
+        <w:t xml:space="preserve"> </w:t>
+      </w:r>
+      <w:r>
+        <w:t xml:space="preserve">befasst sich genauer mit verteilten Dateisystemen.</w:t>
+      </w:r>
+    </w:p>
+    <w:p>
+      <w:pPr>
+        <w:pStyle w:val="Heading2"/>
+      </w:pPr>
+      <w:bookmarkStart w:id="39" w:name="dropbox"/>
       <w:bookmarkEnd w:id="39"/>
-      <w:r>
-        <w:t xml:space="preserve">Symfony2</w:t>
-      </w:r>
-    </w:p>
-    <w:p>
-      <w:pPr>
-        <w:pStyle w:val="Heading3"/>
-      </w:pPr>
-      <w:bookmarkStart w:id="40" w:name="php"/>
-      <w:bookmarkEnd w:id="40"/>
-      <w:r>
-        <w:t xml:space="preserve">PHP</w:t>
-      </w:r>
-    </w:p>
-    <w:p>
-      <w:pPr>
-        <w:pStyle w:val="Heading3"/>
-      </w:pPr>
-      <w:bookmarkStart w:id="41" w:name="s3"/>
-      <w:bookmarkEnd w:id="41"/>
-      <w:r>
-        <w:t xml:space="preserve">S3</w:t>
-      </w:r>
-    </w:p>
-    <w:p>
-      <w:pPr>
-        <w:pStyle w:val="Heading2"/>
-      </w:pPr>
-      <w:bookmarkStart w:id="42" w:name="anforderungen"/>
-      <w:bookmarkEnd w:id="42"/>
-      <w:r>
-        <w:t xml:space="preserve">Anforderungen</w:t>
-      </w:r>
-    </w:p>
-    <w:p>
-      <w:pPr>
-        <w:pStyle w:val="Heading1"/>
-      </w:pPr>
-      <w:bookmarkStart w:id="43" w:name="stand-der-technik"/>
-      <w:bookmarkEnd w:id="43"/>
-      <w:r>
-        <w:t xml:space="preserve">Stand der Technik</w:t>
-      </w:r>
-    </w:p>
-    <w:p>
-      <w:r>
-        <w:t xml:space="preserve">In diesem Kapiter weden moderne Anwendungen und ihre Architektur analysiert.</w:t>
-      </w:r>
-    </w:p>
-    <w:p>
-      <w:r>
-        <w:rPr>
-          <w:b/>
-        </w:rPr>
-        <w:t xml:space="preserve">TODO bessere einleitung (=</w:t>
-      </w:r>
-    </w:p>
-    <w:p>
-      <w:pPr>
-        <w:pStyle w:val="Heading2"/>
-      </w:pPr>
-      <w:bookmarkStart w:id="44" w:name="verteilte-systeme"/>
-      <w:bookmarkEnd w:id="44"/>
-      <w:r>
-        <w:t xml:space="preserve">Verteilte Systeme</w:t>
-      </w:r>
-    </w:p>
-    <w:p>
-      <w:r>
-        <w:t xml:space="preserve">Andrew Tannenbaum definiert "verteilte Systemen" in seinem Buch folgendermassen:</w:t>
-      </w:r>
-    </w:p>
-    <w:p>
-      <w:pPr>
-        <w:pStyle w:val="SourceCode"/>
-      </w:pPr>
-      <w:r>
-        <w:rPr>
-          <w:rStyle w:val="VerbatimChar"/>
-        </w:rPr>
-        <w:t xml:space="preserve">"Ein verteiltes System ist eine Menge voneinander unabhängiger</w:t>
-      </w:r>
-      <w:r>
-        <w:br w:type="textWrapping"/>
-      </w:r>
-      <w:r>
-        <w:rPr>
-          <w:rStyle w:val="VerbatimChar"/>
-        </w:rPr>
-        <w:t xml:space="preserve">Computer, die dem Benutzer wie ein einzelnes kohärentes</w:t>
-      </w:r>
-      <w:r>
-        <w:br w:type="textWrapping"/>
-      </w:r>
-      <w:r>
-        <w:rPr>
-          <w:rStyle w:val="VerbatimChar"/>
-        </w:rPr>
-        <w:t xml:space="preserve">System erscheinen"</w:t>
-      </w:r>
-    </w:p>
-    <w:p>
-      <w:r>
-        <w:t xml:space="preserve">Diese Definition beinhaltet zwei Aspekte. Der eine Aspekt besagt, dass die einzelnen Maschinen in einem verteilten System autonom sind. Der zweite Aspekt bezieht sich auf die Software, die die Systeme miteinander verbinden. Durch die Software glaubt der Benutzer, dass er es mit einem einzigen System zu tun hat</w:t>
-      </w:r>
-      <w:r>
-        <w:t xml:space="preserve"> </w:t>
-      </w:r>
-      <w:r>
-        <w:t xml:space="preserve">(siehe Tanenbaum and Steen 2003, 18)</w:t>
-      </w:r>
-      <w:r>
-        <w:t xml:space="preserve">.</w:t>
-      </w:r>
-    </w:p>
-    <w:p>
-      <w:r>
-        <w:t xml:space="preserve">Eines der besten Beispiele für verteilte Systeme sind Cloud-Computing Dienste. Diese Dienste bieten verschiedenste Technologien an. Sie umfassen Rechnerleistung, Speicher, Datenbanken und Netzwerke. Der Anwender kommuniziert hierbei immer nur mit einem System, allerdings verbirgt sich hinter diesen Anfragen ein komplexes System das sehr stark auf virtualisierung setzt.</w:t>
-      </w:r>
-    </w:p>
-    <w:p>
-      <w:r>
-        <w:t xml:space="preserve">Gerade im Bereich der verteilten Dateisysteme bietet sich die Möglichkeit Dateien über mehrere Server zu verteilen. Dies ermöglicht eine verbesserung von Datensicherheit, durch replicationüber verschiedene Serve,r und steigerung der Effizienz, durch paralleles lesen der Daten. Diese Dateisysteme trennen meist die Nutzdaten von ihren Metadaten und halten diese, als Daten zu den Daten, in einer effizienten Datenbank. Um zum Beispiel informationen zu einer Datei zu erhalten, wird die Datenbank nach den Infomationen durchsucht und ohne auf die Nutzdaten zuzugreifen an den Benutzer weitergeleitet. Dies steigert sehr stark die Effizienz von Anfrage</w:t>
-      </w:r>
-      <w:r>
-        <w:t xml:space="preserve"> </w:t>
-      </w:r>
-      <w:r>
-        <w:t xml:space="preserve">(siehe Seidel 2013)</w:t>
-      </w:r>
-      <w:r>
-        <w:t xml:space="preserve">. Das Kapitel</w:t>
-      </w:r>
-      <w:r>
-        <w:t xml:space="preserve"> </w:t>
-      </w:r>
-      <w:r>
-        <w:t xml:space="preserve"> </w:t>
-      </w:r>
-      <w:r>
-        <w:t xml:space="preserve">befasst sich genauer mit verteilten Dateisystemen.</w:t>
-      </w:r>
-    </w:p>
-    <w:p>
-      <w:pPr>
-        <w:pStyle w:val="Heading2"/>
-      </w:pPr>
-      <w:bookmarkStart w:id="45" w:name="dropbox"/>
-      <w:bookmarkEnd w:id="45"/>
       <w:r>
         <w:t xml:space="preserve">Dropbox</w:t>
       </w:r>
@@ -506,7 +385,7 @@
                     </pic:cNvPicPr>
                   </pic:nvPicPr>
                   <pic:blipFill>
-                    <a:blip r:embed="rId46"/>
+                    <a:blip r:embed="rId40"/>
                     <a:stretch>
                       <a:fillRect/>
                     </a:stretch>
@@ -543,7 +422,7 @@
       <w:r>
         <w:t xml:space="preserve"> </w:t>
       </w:r>
-      <w:hyperlink r:id="rId47">
+      <w:hyperlink r:id="rId41">
         <w:r>
           <w:rPr>
             <w:rStyle w:val="Link"/>
@@ -637,8 +516,8 @@
       <w:pPr>
         <w:pStyle w:val="Heading2"/>
       </w:pPr>
-      <w:bookmarkStart w:id="48" w:name="owncloud"/>
-      <w:bookmarkEnd w:id="48"/>
+      <w:bookmarkStart w:id="42" w:name="owncloud"/>
+      <w:bookmarkEnd w:id="42"/>
       <w:r>
         <w:t xml:space="preserve">ownCloud</w:t>
       </w:r>
@@ -691,7 +570,7 @@
                     </pic:cNvPicPr>
                   </pic:nvPicPr>
                   <pic:blipFill>
-                    <a:blip r:embed="rId49"/>
+                    <a:blip r:embed="rId43"/>
                     <a:stretch>
                       <a:fillRect/>
                     </a:stretch>
@@ -760,7 +639,7 @@
                     </pic:cNvPicPr>
                   </pic:nvPicPr>
                   <pic:blipFill>
-                    <a:blip r:embed="rId50"/>
+                    <a:blip r:embed="rId44"/>
                     <a:stretch>
                       <a:fillRect/>
                     </a:stretch>
@@ -819,331 +698,331 @@
       <w:pPr>
         <w:pStyle w:val="Heading2"/>
       </w:pPr>
-      <w:bookmarkStart w:id="51" w:name="diaspora"/>
+      <w:bookmarkStart w:id="45" w:name="diaspora"/>
+      <w:bookmarkEnd w:id="45"/>
+      <w:r>
+        <w:t xml:space="preserve">Diaspora</w:t>
+      </w:r>
+    </w:p>
+    <w:p>
+      <w:r>
+        <w:rPr>
+          <w:b/>
+        </w:rPr>
+        <w:t xml:space="preserve">TODO kaum infos weitere suchen notwendig</w:t>
+      </w:r>
+    </w:p>
+    <w:p>
+      <w:pPr>
+        <w:pStyle w:val="Heading2"/>
+      </w:pPr>
+      <w:bookmarkStart w:id="46" w:name="zusammenfassung"/>
+      <w:bookmarkEnd w:id="46"/>
+      <w:r>
+        <w:t xml:space="preserve">Zusammenfassung</w:t>
+      </w:r>
+    </w:p>
+    <w:p>
+      <w:r>
+        <w:rPr>
+          <w:b/>
+        </w:rPr>
+        <w:t xml:space="preserve">TODO zusammenfassung state of the art chapter</w:t>
+      </w:r>
+    </w:p>
+    <w:p>
+      <w:pPr>
+        <w:pStyle w:val="Heading1"/>
+      </w:pPr>
+      <w:bookmarkStart w:id="47" w:name="cloud-computing"/>
+      <w:bookmarkEnd w:id="47"/>
+      <w:r>
+        <w:t xml:space="preserve">Cloud Computing</w:t>
+      </w:r>
+    </w:p>
+    <w:p>
+      <w:pPr>
+        <w:pStyle w:val="Heading2"/>
+      </w:pPr>
+      <w:bookmarkStart w:id="48" w:name="amazon-s3"/>
+      <w:bookmarkEnd w:id="48"/>
+      <w:r>
+        <w:t xml:space="preserve">Amazon S3</w:t>
+      </w:r>
+    </w:p>
+    <w:p>
+      <w:pPr>
+        <w:pStyle w:val="Heading2"/>
+      </w:pPr>
+      <w:bookmarkStart w:id="49" w:name="eucalyptus"/>
+      <w:bookmarkEnd w:id="49"/>
+      <w:r>
+        <w:t xml:space="preserve">Eucalyptus</w:t>
+      </w:r>
+    </w:p>
+    <w:p>
+      <w:pPr>
+        <w:pStyle w:val="Heading2"/>
+      </w:pPr>
+      <w:bookmarkStart w:id="50" w:name="heroku"/>
+      <w:bookmarkEnd w:id="50"/>
+      <w:r>
+        <w:t xml:space="preserve">Heroku</w:t>
+      </w:r>
+    </w:p>
+    <w:p>
+      <w:pPr>
+        <w:pStyle w:val="Heading2"/>
+      </w:pPr>
+      <w:bookmarkStart w:id="51" w:name="docker"/>
       <w:bookmarkEnd w:id="51"/>
       <w:r>
-        <w:t xml:space="preserve">Diaspora</w:t>
-      </w:r>
-    </w:p>
-    <w:p>
-      <w:r>
-        <w:rPr>
-          <w:b/>
-        </w:rPr>
-        <w:t xml:space="preserve">TODO kaum infos weitere suchen notwendig</w:t>
+        <w:t xml:space="preserve">Docker</w:t>
       </w:r>
     </w:p>
     <w:p>
       <w:pPr>
         <w:pStyle w:val="Heading2"/>
       </w:pPr>
-      <w:bookmarkStart w:id="52" w:name="zusammenfassung"/>
+      <w:bookmarkStart w:id="52" w:name="evaluation"/>
       <w:bookmarkEnd w:id="52"/>
       <w:r>
-        <w:t xml:space="preserve">Zusammenfassung</w:t>
-      </w:r>
-    </w:p>
-    <w:p>
-      <w:r>
-        <w:rPr>
-          <w:b/>
-        </w:rPr>
-        <w:t xml:space="preserve">TODO zusammenfassung state of the art chapter</w:t>
+        <w:t xml:space="preserve">Evaluation</w:t>
       </w:r>
     </w:p>
     <w:p>
       <w:pPr>
         <w:pStyle w:val="Heading1"/>
       </w:pPr>
-      <w:bookmarkStart w:id="53" w:name="cloud-computing"/>
+      <w:bookmarkStart w:id="53" w:name="speicherverwaltung"/>
       <w:bookmarkEnd w:id="53"/>
       <w:r>
-        <w:t xml:space="preserve">Cloud Computing</w:t>
+        <w:t xml:space="preserve">Speicherverwaltung</w:t>
+      </w:r>
+    </w:p>
+    <w:p>
+      <w:r>
+        <w:t xml:space="preserve">Ein wichtiger Aspekt von Cloud-Anwendungen ist die Speicherverwaltung. Es bieten sich verschiedenste Möglichkeiten der Datenhaltung in der Cloud an. Dieses Kapitel beschäftigt sich mit der Evaluierung von verschiendenen Diensten bzw. Lösungen, mit denen Speicher verwaltet und möglichst effizient zur Verfügung gestellt werden kann.</w:t>
+      </w:r>
+    </w:p>
+    <w:p>
+      <w:r>
+        <w:t xml:space="preserve">Aufgrund der Anforderungen des Projektes werden folgende Anforderungen an die Speicherlösung gestellt.</w:t>
+      </w:r>
+    </w:p>
+    <w:p>
+      <w:pPr>
+        <w:pStyle w:val="DefinitionTerm"/>
+      </w:pPr>
+      <w:r>
+        <w:t xml:space="preserve">Ausfallsicherheit</w:t>
+      </w:r>
+    </w:p>
+    <w:p>
+      <w:pPr>
+        <w:pStyle w:val="Definition"/>
+      </w:pPr>
+      <w:r>
+        <w:t xml:space="preserve">Die Speicherlösung ist das Fundament einer jeder Cloud-Anwendung. Ein Ausfall dieser Schicht bedeutet oft ein Ausfall der kompletten Anwendung. ???</w:t>
+      </w:r>
+    </w:p>
+    <w:p>
+      <w:pPr>
+        <w:pStyle w:val="DefinitionTerm"/>
+      </w:pPr>
+      <w:r>
+        <w:t xml:space="preserve">Skalierbar</w:t>
+      </w:r>
+    </w:p>
+    <w:p>
+      <w:pPr>
+        <w:pStyle w:val="Definition"/>
+      </w:pPr>
+      <w:r>
+        <w:t xml:space="preserve">Die Datenmengen einer Cloud-Anwendung sind oft schwer abschätzbar und können sehr große Ausmaße annehmen. Daher ist eine wichtige Anforderung an eine Speicherlösung die Skalierbarkeit. ???</w:t>
+      </w:r>
+    </w:p>
+    <w:p>
+      <w:pPr>
+        <w:pStyle w:val="DefinitionTerm"/>
+      </w:pPr>
+      <w:r>
+        <w:t xml:space="preserve">Datenschutz</w:t>
+      </w:r>
+    </w:p>
+    <w:p>
+      <w:pPr>
+        <w:pStyle w:val="Definition"/>
+      </w:pPr>
+      <w:r>
+        <w:t xml:space="preserve">Der Datenschutz ist ein wichtiger Punkt beim betreiben der eigenen Cloud-Anwendung. Meist gibt es eine kommerzielle Konkurrenz, die mit günstigen Preisen die Anwender anlockt, um ihre Daten zu verwerten. Die Möglichkeit Daten privat auf dem eigenen Server zu speichern, sollte somit gegeben sein. Damit Systemadministratoren nicht auf einen Provider angewiesen sind.</w:t>
+      </w:r>
+    </w:p>
+    <w:p>
+      <w:pPr>
+        <w:pStyle w:val="DefinitionTerm"/>
+      </w:pPr>
+      <w:r>
+        <w:t xml:space="preserve">Flexibilität</w:t>
+      </w:r>
+    </w:p>
+    <w:p>
+      <w:pPr>
+        <w:pStyle w:val="Definition"/>
+      </w:pPr>
+      <w:r>
+        <w:t xml:space="preserve">Um Daten flexibel speichern zu können, sollte es möglich sein, Verlinkungen und Metadaten direkt in der Speicherlösung abzulegen. Dies erleichtert die Implementierung der eigentlichen Anwendung.</w:t>
+      </w:r>
+    </w:p>
+    <w:p>
+      <w:pPr>
+        <w:pStyle w:val="DefinitionTerm"/>
+      </w:pPr>
+      <w:r>
+        <w:t xml:space="preserve">Versionierung</w:t>
+      </w:r>
+    </w:p>
+    <w:p>
+      <w:pPr>
+        <w:pStyle w:val="Definition"/>
+      </w:pPr>
+      <w:r>
+        <w:t xml:space="preserve">Ein optionale Eigenschaft ist die integrierte Versionierung der Daten. Dies würde eine Vereinfachung der Anwendungslogik ermöglichen, da Versionen nicht in einem separaten Speicher abgelegt werden müssen.</w:t>
+      </w:r>
+    </w:p>
+    <w:p>
+      <w:pPr>
+        <w:pStyle w:val="DefinitionTerm"/>
+      </w:pPr>
+      <w:r>
+        <w:t xml:space="preserve">Performance</w:t>
+      </w:r>
+    </w:p>
+    <w:p>
+      <w:pPr>
+        <w:pStyle w:val="Definition"/>
+      </w:pPr>
+      <w:r>
+        <w:t xml:space="preserve">???</w:t>
       </w:r>
     </w:p>
     <w:p>
       <w:pPr>
         <w:pStyle w:val="Heading2"/>
       </w:pPr>
-      <w:bookmarkStart w:id="54" w:name="amazon-s3"/>
+      <w:bookmarkStart w:id="54" w:name="datenhaltung-in-cloud-infrastrukturen"/>
       <w:bookmarkEnd w:id="54"/>
       <w:r>
-        <w:t xml:space="preserve">Amazon S3</w:t>
+        <w:t xml:space="preserve">Datenhaltung in Cloud-Infrastrukturen</w:t>
+      </w:r>
+    </w:p>
+    <w:p>
+      <w:r>
+        <w:t xml:space="preserve">Wenn man Speicherstrukturen in der Cloud genauer betrachtet, gibt es grundsätzlich drei Möglichkeiten.</w:t>
+      </w:r>
+    </w:p>
+    <w:p>
+      <w:pPr>
+        <w:pStyle w:val="DefinitionTerm"/>
+      </w:pPr>
+      <w:r>
+        <w:t xml:space="preserve">Objekt-Speicherdienste</w:t>
+      </w:r>
+    </w:p>
+    <w:p>
+      <w:pPr>
+        <w:pStyle w:val="Definition"/>
+      </w:pPr>
+      <w:r>
+        <w:t xml:space="preserve">wie zum Beispiel Amazon S3</w:t>
+      </w:r>
+      <w:r>
+        <w:rPr>
+          <w:rStyle w:val="FootnoteRef"/>
+        </w:rPr>
+        <w:footnoteReference w:id="55"/>
+      </w:r>
+      <w:r>
+        <w:t xml:space="preserve">, ermöglichen das Speichern von sogenannten Objekten (Dateien, Ordner und Metadaten). Sie sind optimiert for den parallelen zugriff von mehreren Instanzen einer Anwendung.</w:t>
+      </w:r>
+    </w:p>
+    <w:p>
+      <w:pPr>
+        <w:pStyle w:val="DefinitionTerm"/>
+      </w:pPr>
+      <w:r>
+        <w:t xml:space="preserve">Verteilte Dateisysteme</w:t>
+      </w:r>
+    </w:p>
+    <w:p>
+      <w:pPr>
+        <w:pStyle w:val="Definition"/>
+      </w:pPr>
+      <w:r>
+        <w:t xml:space="preserve">fungieren als einfache Laufwerke und abstrahieren dadurch den komplexen Ablauf der darunter liegenden Services. Der Zugriff auf die meisten dieser Dateisysteme erfolgt über system-calls wie zum Beispiel</w:t>
+      </w:r>
+      <w:r>
+        <w:t xml:space="preserve"> </w:t>
+      </w:r>
+      <w:r>
+        <w:rPr>
+          <w:rStyle w:val="VerbatimChar"/>
+        </w:rPr>
+        <w:t xml:space="preserve">fopen</w:t>
+      </w:r>
+      <w:r>
+        <w:t xml:space="preserve"> </w:t>
+      </w:r>
+      <w:r>
+        <w:t xml:space="preserve">oder</w:t>
+      </w:r>
+      <w:r>
+        <w:t xml:space="preserve"> </w:t>
+      </w:r>
+      <w:r>
+        <w:rPr>
+          <w:rStyle w:val="VerbatimChar"/>
+        </w:rPr>
+        <w:t xml:space="preserve">fclose</w:t>
+      </w:r>
+      <w:r>
+        <w:t xml:space="preserve">.</w:t>
+      </w:r>
+    </w:p>
+    <w:p>
+      <w:pPr>
+        <w:pStyle w:val="DefinitionTerm"/>
+      </w:pPr>
+      <w:r>
+        <w:t xml:space="preserve">Datenbank gestützte Dateisysteme</w:t>
+      </w:r>
+    </w:p>
+    <w:p>
+      <w:pPr>
+        <w:pStyle w:val="Definition"/>
+      </w:pPr>
+      <w:r>
+        <w:t xml:space="preserve">wie zum Beispiel GridFS</w:t>
+      </w:r>
+      <w:r>
+        <w:rPr>
+          <w:rStyle w:val="FootnoteRef"/>
+        </w:rPr>
+        <w:footnoteReference w:id="57"/>
+      </w:r>
+      <w:r>
+        <w:t xml:space="preserve"> </w:t>
+      </w:r>
+      <w:r>
+        <w:t xml:space="preserve">von MondoDB, erweitern Datenbanken um große Dateien effizient und sicher abzuspeichern.</w:t>
       </w:r>
     </w:p>
     <w:p>
       <w:pPr>
         <w:pStyle w:val="Heading2"/>
       </w:pPr>
-      <w:bookmarkStart w:id="55" w:name="eucalyptus"/>
-      <w:bookmarkEnd w:id="55"/>
-      <w:r>
-        <w:t xml:space="preserve">Eucalyptus</w:t>
-      </w:r>
-    </w:p>
-    <w:p>
-      <w:pPr>
-        <w:pStyle w:val="Heading2"/>
-      </w:pPr>
-      <w:bookmarkStart w:id="56" w:name="heroku"/>
-      <w:bookmarkEnd w:id="56"/>
-      <w:r>
-        <w:t xml:space="preserve">Heroku</w:t>
-      </w:r>
-    </w:p>
-    <w:p>
-      <w:pPr>
-        <w:pStyle w:val="Heading2"/>
-      </w:pPr>
-      <w:bookmarkStart w:id="57" w:name="docker"/>
-      <w:bookmarkEnd w:id="57"/>
-      <w:r>
-        <w:t xml:space="preserve">Docker</w:t>
-      </w:r>
-    </w:p>
-    <w:p>
-      <w:pPr>
-        <w:pStyle w:val="Heading2"/>
-      </w:pPr>
-      <w:bookmarkStart w:id="58" w:name="evaluation"/>
-      <w:bookmarkEnd w:id="58"/>
-      <w:r>
-        <w:t xml:space="preserve">Evaluation</w:t>
-      </w:r>
-    </w:p>
-    <w:p>
-      <w:pPr>
-        <w:pStyle w:val="Heading1"/>
-      </w:pPr>
-      <w:bookmarkStart w:id="59" w:name="speicherverwaltung"/>
+      <w:bookmarkStart w:id="59" w:name="amazon-simple-storage-service-s3"/>
       <w:bookmarkEnd w:id="59"/>
-      <w:r>
-        <w:t xml:space="preserve">Speicherverwaltung</w:t>
-      </w:r>
-    </w:p>
-    <w:p>
-      <w:r>
-        <w:t xml:space="preserve">Ein wichtiger Aspekt von Cloud-Anwendungen ist die Speicherverwaltung. Es bieten sich verschiedenste Möglichkeiten der Datenhaltung in der Cloud an. Dieses Kapitel beschäftigt sich mit der Evaluierung von verschiendenen Diensten bzw. Lösungen, mit denen Speicher verwaltet und möglichst effizient zur Verfügung gestellt werden kann.</w:t>
-      </w:r>
-    </w:p>
-    <w:p>
-      <w:r>
-        <w:t xml:space="preserve">Aufgrund der Anforderungen des Projektes werden folgende Anforderungen an die Speicherlösung gestellt.</w:t>
-      </w:r>
-    </w:p>
-    <w:p>
-      <w:pPr>
-        <w:pStyle w:val="DefinitionTerm"/>
-      </w:pPr>
-      <w:r>
-        <w:t xml:space="preserve">Ausfallsicherheit</w:t>
-      </w:r>
-    </w:p>
-    <w:p>
-      <w:pPr>
-        <w:pStyle w:val="Definition"/>
-      </w:pPr>
-      <w:r>
-        <w:t xml:space="preserve">Die Speicherlösung ist das Fundament einer jeder Cloud-Anwendung. Ein Ausfall dieser Schicht bedeutet oft ein Ausfall der kompletten Anwendung. ???</w:t>
-      </w:r>
-    </w:p>
-    <w:p>
-      <w:pPr>
-        <w:pStyle w:val="DefinitionTerm"/>
-      </w:pPr>
-      <w:r>
-        <w:t xml:space="preserve">Skalierbar</w:t>
-      </w:r>
-    </w:p>
-    <w:p>
-      <w:pPr>
-        <w:pStyle w:val="Definition"/>
-      </w:pPr>
-      <w:r>
-        <w:t xml:space="preserve">Die Datenmengen einer Cloud-Anwendung sind oft schwer abschätzbar und können sehr große Ausmaße annehmen. Daher ist eine wichtige Anforderung an eine Speicherlösung die Skalierbarkeit. ???</w:t>
-      </w:r>
-    </w:p>
-    <w:p>
-      <w:pPr>
-        <w:pStyle w:val="DefinitionTerm"/>
-      </w:pPr>
-      <w:r>
-        <w:t xml:space="preserve">Datenschutz</w:t>
-      </w:r>
-    </w:p>
-    <w:p>
-      <w:pPr>
-        <w:pStyle w:val="Definition"/>
-      </w:pPr>
-      <w:r>
-        <w:t xml:space="preserve">Der Datenschutz ist ein wichtiger Punkt beim betreiben der eigenen Cloud-Anwendung. Meist gibt es eine kommerzielle Konkurrenz, die mit günstigen Preisen die Anwender anlockt, um ihre Daten zu verwerten. Die Möglichkeit Daten privat auf dem eigenen Server zu speichern, sollte somit gegeben sein. Damit Systemadministratoren nicht auf einen Provider angewiesen sind.</w:t>
-      </w:r>
-    </w:p>
-    <w:p>
-      <w:pPr>
-        <w:pStyle w:val="DefinitionTerm"/>
-      </w:pPr>
-      <w:r>
-        <w:t xml:space="preserve">Flexibilität</w:t>
-      </w:r>
-    </w:p>
-    <w:p>
-      <w:pPr>
-        <w:pStyle w:val="Definition"/>
-      </w:pPr>
-      <w:r>
-        <w:t xml:space="preserve">Um Daten flexibel speichern zu können, sollte es möglich sein, Verlinkungen und Metadaten direkt in der Speicherlösung abzulegen. Dies erleichtert die Implementierung der eigentlichen Anwendung.</w:t>
-      </w:r>
-    </w:p>
-    <w:p>
-      <w:pPr>
-        <w:pStyle w:val="DefinitionTerm"/>
-      </w:pPr>
-      <w:r>
-        <w:t xml:space="preserve">Versionierung</w:t>
-      </w:r>
-    </w:p>
-    <w:p>
-      <w:pPr>
-        <w:pStyle w:val="Definition"/>
-      </w:pPr>
-      <w:r>
-        <w:t xml:space="preserve">Ein optionale Eigenschaft ist die integrierte Versionierung der Daten. Dies würde eine Vereinfachung der Anwendungslogik ermöglichen, da Versionen nicht in einem separaten Speicher abgelegt werden müssen.</w:t>
-      </w:r>
-    </w:p>
-    <w:p>
-      <w:pPr>
-        <w:pStyle w:val="DefinitionTerm"/>
-      </w:pPr>
-      <w:r>
-        <w:t xml:space="preserve">Performance</w:t>
-      </w:r>
-    </w:p>
-    <w:p>
-      <w:pPr>
-        <w:pStyle w:val="Definition"/>
-      </w:pPr>
-      <w:r>
-        <w:t xml:space="preserve">???</w:t>
-      </w:r>
-    </w:p>
-    <w:p>
-      <w:pPr>
-        <w:pStyle w:val="Heading2"/>
-      </w:pPr>
-      <w:bookmarkStart w:id="60" w:name="datenhaltung-in-cloud-infrastrukturen"/>
-      <w:bookmarkEnd w:id="60"/>
-      <w:r>
-        <w:t xml:space="preserve">Datenhaltung in Cloud-Infrastrukturen</w:t>
-      </w:r>
-    </w:p>
-    <w:p>
-      <w:r>
-        <w:t xml:space="preserve">Wenn man Speicherstrukturen in der Cloud genauer betrachtet, gibt es grundsätzlich drei Möglichkeiten.</w:t>
-      </w:r>
-    </w:p>
-    <w:p>
-      <w:pPr>
-        <w:pStyle w:val="DefinitionTerm"/>
-      </w:pPr>
-      <w:r>
-        <w:t xml:space="preserve">Objekt-Speicherdienste</w:t>
-      </w:r>
-    </w:p>
-    <w:p>
-      <w:pPr>
-        <w:pStyle w:val="Definition"/>
-      </w:pPr>
-      <w:r>
-        <w:t xml:space="preserve">wie zum Beispiel Amazon S3</w:t>
-      </w:r>
-      <w:r>
-        <w:rPr>
-          <w:rStyle w:val="FootnoteRef"/>
-        </w:rPr>
-        <w:footnoteReference w:id="61"/>
-      </w:r>
-      <w:r>
-        <w:t xml:space="preserve">, ermöglichen das Speichern von sogenannten Objekten (Dateien, Ordner und Metadaten). Sie sind optimiert for den parallelen zugriff von mehreren Instanzen einer Anwendung.</w:t>
-      </w:r>
-    </w:p>
-    <w:p>
-      <w:pPr>
-        <w:pStyle w:val="DefinitionTerm"/>
-      </w:pPr>
-      <w:r>
-        <w:t xml:space="preserve">Verteilte Dateisysteme</w:t>
-      </w:r>
-    </w:p>
-    <w:p>
-      <w:pPr>
-        <w:pStyle w:val="Definition"/>
-      </w:pPr>
-      <w:r>
-        <w:t xml:space="preserve">fungieren als einfache Laufwerke und abstrahieren dadurch den komplexen Ablauf der darunter liegenden Services. Der Zugriff auf die meisten dieser Dateisysteme erfolgt über system-calls wie zum Beispiel</w:t>
-      </w:r>
-      <w:r>
-        <w:t xml:space="preserve"> </w:t>
-      </w:r>
-      <w:r>
-        <w:rPr>
-          <w:rStyle w:val="VerbatimChar"/>
-        </w:rPr>
-        <w:t xml:space="preserve">fopen</w:t>
-      </w:r>
-      <w:r>
-        <w:t xml:space="preserve"> </w:t>
-      </w:r>
-      <w:r>
-        <w:t xml:space="preserve">oder</w:t>
-      </w:r>
-      <w:r>
-        <w:t xml:space="preserve"> </w:t>
-      </w:r>
-      <w:r>
-        <w:rPr>
-          <w:rStyle w:val="VerbatimChar"/>
-        </w:rPr>
-        <w:t xml:space="preserve">fclose</w:t>
-      </w:r>
-      <w:r>
-        <w:t xml:space="preserve">.</w:t>
-      </w:r>
-    </w:p>
-    <w:p>
-      <w:pPr>
-        <w:pStyle w:val="DefinitionTerm"/>
-      </w:pPr>
-      <w:r>
-        <w:t xml:space="preserve">Datenbank gestützte Dateisysteme</w:t>
-      </w:r>
-    </w:p>
-    <w:p>
-      <w:pPr>
-        <w:pStyle w:val="Definition"/>
-      </w:pPr>
-      <w:r>
-        <w:t xml:space="preserve">wie zum Beispiel GridFS</w:t>
-      </w:r>
-      <w:r>
-        <w:rPr>
-          <w:rStyle w:val="FootnoteRef"/>
-        </w:rPr>
-        <w:footnoteReference w:id="63"/>
-      </w:r>
-      <w:r>
-        <w:t xml:space="preserve"> </w:t>
-      </w:r>
-      <w:r>
-        <w:t xml:space="preserve">von MondoDB, erweitern Datenbanken um große Dateien effizient und sicher abzuspeichern.</w:t>
-      </w:r>
-    </w:p>
-    <w:p>
-      <w:pPr>
-        <w:pStyle w:val="Heading2"/>
-      </w:pPr>
-      <w:bookmarkStart w:id="65" w:name="amazon-simple-storage-service-s3"/>
-      <w:bookmarkEnd w:id="65"/>
       <w:r>
         <w:t xml:space="preserve">Amazon Simple Storage Service (S3)</w:t>
       </w:r>
@@ -1887,8 +1766,8 @@
       <w:pPr>
         <w:pStyle w:val="Heading3"/>
       </w:pPr>
-      <w:bookmarkStart w:id="66" w:name="versionierung"/>
-      <w:bookmarkEnd w:id="66"/>
+      <w:bookmarkStart w:id="60" w:name="versionierung"/>
+      <w:bookmarkEnd w:id="60"/>
       <w:r>
         <w:t xml:space="preserve">Versionierung</w:t>
       </w:r>
@@ -2027,7 +1906,7 @@
                     </pic:cNvPicPr>
                   </pic:nvPicPr>
                   <pic:blipFill>
-                    <a:blip r:embed="rId67"/>
+                    <a:blip r:embed="rId61"/>
                     <a:stretch>
                       <a:fillRect/>
                     </a:stretch>
@@ -2075,8 +1954,8 @@
       <w:pPr>
         <w:pStyle w:val="Heading3"/>
       </w:pPr>
-      <w:bookmarkStart w:id="68" w:name="skalierbarkeit"/>
-      <w:bookmarkEnd w:id="68"/>
+      <w:bookmarkStart w:id="62" w:name="skalierbarkeit"/>
+      <w:bookmarkEnd w:id="62"/>
       <w:r>
         <w:t xml:space="preserve">Skalierbarkeit</w:t>
       </w:r>
@@ -2090,8 +1969,8 @@
       <w:pPr>
         <w:pStyle w:val="Heading3"/>
       </w:pPr>
-      <w:bookmarkStart w:id="69" w:name="datenschutz"/>
-      <w:bookmarkEnd w:id="69"/>
+      <w:bookmarkStart w:id="63" w:name="datenschutz"/>
+      <w:bookmarkEnd w:id="63"/>
       <w:r>
         <w:t xml:space="preserve">Datenschutz</w:t>
       </w:r>
@@ -2119,8 +1998,8 @@
       <w:pPr>
         <w:pStyle w:val="Heading3"/>
       </w:pPr>
-      <w:bookmarkStart w:id="70" w:name="alternativen-zu-amazon-s3"/>
-      <w:bookmarkEnd w:id="70"/>
+      <w:bookmarkStart w:id="64" w:name="alternativen-zu-amazon-s3"/>
+      <w:bookmarkEnd w:id="64"/>
       <w:r>
         <w:t xml:space="preserve">Alternativen zu Amazon S3</w:t>
       </w:r>
@@ -2189,8 +2068,8 @@
       <w:pPr>
         <w:pStyle w:val="Heading3"/>
       </w:pPr>
-      <w:bookmarkStart w:id="71" w:name="performance"/>
-      <w:bookmarkEnd w:id="71"/>
+      <w:bookmarkStart w:id="65" w:name="performance"/>
+      <w:bookmarkEnd w:id="65"/>
       <w:r>
         <w:t xml:space="preserve">Performance</w:t>
       </w:r>
@@ -2269,7 +2148,7 @@
                     </pic:cNvPicPr>
                   </pic:nvPicPr>
                   <pic:blipFill>
-                    <a:blip r:embed="rId72"/>
+                    <a:blip r:embed="rId66"/>
                     <a:stretch>
                       <a:fillRect/>
                     </a:stretch>
@@ -2322,172 +2201,172 @@
       <w:pPr>
         <w:pStyle w:val="Heading2"/>
       </w:pPr>
-      <w:bookmarkStart w:id="73" w:name="verteilte-dateisysteme"/>
+      <w:bookmarkStart w:id="67" w:name="verteilte-dateisysteme"/>
+      <w:bookmarkEnd w:id="67"/>
+      <w:r>
+        <w:t xml:space="preserve">Verteilte Dateisysteme</w:t>
+      </w:r>
+    </w:p>
+    <w:p>
+      <w:r>
+        <w:t xml:space="preserve">Verteilte Dateisysteme unterstützen die gemeinsame Nutzung von Informationen in Form von Dateien. Es bietet zugriff auf Dateien, die auf einem entfernten Server abgelegt sind, wobei eine ähnliche Leistung und Zuverlässigkeit erzielt werden, wie für lokal gespeicherte Daten. Wohldurchdachte Dateisysteme erziehlen oft bessere Ergebnisse in Leistung und Zuverlässigkeit als lokale Systeme. Die entferneten Dateien werden genauso verwendet wie lokale Dateien, da verteilte Dateisysteme die Schnittstelle des Betriebsystems emulieren. Dadurch können die Vorteile von verteilten Systemen in einem Programm genutzt werden ohne dieses Anzupassen. Die Schreibzugriffe auf erfolgen über ganz normale</w:t>
+      </w:r>
+      <w:r>
+        <w:t xml:space="preserve"> </w:t>
+      </w:r>
+      <w:r>
+        <w:rPr>
+          <w:rStyle w:val="VerbatimChar"/>
+        </w:rPr>
+        <w:t xml:space="preserve">system-calls</w:t>
+      </w:r>
+      <w:r>
+        <w:t xml:space="preserve"> </w:t>
+      </w:r>
+      <w:r>
+        <w:t xml:space="preserve">(siehe Coulouris, Dollimore, and Kindberg 2003 S. 363ff.)</w:t>
+      </w:r>
+      <w:r>
+        <w:t xml:space="preserve">.</w:t>
+      </w:r>
+    </w:p>
+    <w:p>
+      <w:r>
+        <w:t xml:space="preserve">Dies ist auch ein großer Vorteil zu Speicherdiensten wie Amazon S3. Da die Schnittstelle zu den einzelnen Systemen abstrahiert werden, muss die Software nicht agepasst werden, wenn das Dateisystem gewechselt wird.</w:t>
+      </w:r>
+    </w:p>
+    <w:p>
+      <w:r>
+        <w:rPr>
+          <w:b/>
+        </w:rPr>
+        <w:t xml:space="preserve">TODO Anforderungen an ein verteiltes Dateisystem?</w:t>
+      </w:r>
+    </w:p>
+    <w:p>
+      <w:pPr>
+        <w:pStyle w:val="Heading3"/>
+      </w:pPr>
+      <w:bookmarkStart w:id="68" w:name="nfs"/>
+      <w:bookmarkEnd w:id="68"/>
+      <w:r>
+        <w:t xml:space="preserve">NFS</w:t>
+      </w:r>
+    </w:p>
+    <w:p>
+      <w:r>
+        <w:t xml:space="preserve">Network File System wurde von Sun Microsystem entwickelt. Das Grundlegende Prinzip von NFS ist, dass jeder Dateiserver ein standardisierte Dateischnittstelle und Dateien des lokeln Speicher den Benutzern zur verfügung zu stellen. Das bedeutet, dass es keine Rolle spielt welches System dahinter steht. Ursprünglich wurde es für UNIX Systeme entwickelt. Mittlerweile gibt es aber implementierungen für verschiedenste Betriebssysteme</w:t>
+      </w:r>
+      <w:r>
+        <w:t xml:space="preserve"> </w:t>
+      </w:r>
+      <w:r>
+        <w:t xml:space="preserve">(siehe Tanenbaum and Steen 2003 S. 645ff.)</w:t>
+      </w:r>
+      <w:r>
+        <w:t xml:space="preserve">.</w:t>
+      </w:r>
+    </w:p>
+    <w:p>
+      <w:r>
+        <w:t xml:space="preserve">NFS ist also weniger ein Dateisystem als eine Menge von Protokollen, die in der Kombination mit den Clients ein verteiltes Dateisystem ergeben. Die Protokolle wurden so entwickelt, dass unterschiedliche Implementierungen einfach zusammenarbeiten können. Auf diese Weise können durch NFS eine heterogene Menge von Computern verbunden werden. Dies gilt sowohl für Benutzer- als auch für die Serverseite</w:t>
+      </w:r>
+      <w:r>
+        <w:t xml:space="preserve"> </w:t>
+      </w:r>
+      <w:r>
+        <w:t xml:space="preserve">(siehe Tanenbaum and Steen 2003 S. 645ff.)</w:t>
+      </w:r>
+      <w:r>
+        <w:t xml:space="preserve">.</w:t>
+      </w:r>
+    </w:p>
+    <w:p>
+      <w:pPr>
+        <w:pStyle w:val="Heading4"/>
+      </w:pPr>
+      <w:bookmarkStart w:id="69" w:name="architektur"/>
+      <w:bookmarkEnd w:id="69"/>
+      <w:r>
+        <w:t xml:space="preserve">Architektur</w:t>
+      </w:r>
+    </w:p>
+    <w:p>
+      <w:pPr>
+        <w:pStyle w:val="Heading3"/>
+      </w:pPr>
+      <w:bookmarkStart w:id="70" w:name="ceph"/>
+      <w:bookmarkEnd w:id="70"/>
+      <w:r>
+        <w:t xml:space="preserve">Ceph</w:t>
+      </w:r>
+    </w:p>
+    <w:p>
+      <w:pPr>
+        <w:pStyle w:val="Heading3"/>
+      </w:pPr>
+      <w:bookmarkStart w:id="71" w:name="xtreemfs"/>
+      <w:bookmarkEnd w:id="71"/>
+      <w:r>
+        <w:t xml:space="preserve">XtreemFS</w:t>
+      </w:r>
+    </w:p>
+    <w:p>
+      <w:pPr>
+        <w:pStyle w:val="Heading3"/>
+      </w:pPr>
+      <w:bookmarkStart w:id="72" w:name="speichergeschwindigkeit"/>
+      <w:bookmarkEnd w:id="72"/>
+      <w:r>
+        <w:t xml:space="preserve">Speichergeschwindigkeit</w:t>
+      </w:r>
+    </w:p>
+    <w:p>
+      <w:pPr>
+        <w:pStyle w:val="Heading2"/>
+      </w:pPr>
+      <w:bookmarkStart w:id="73" w:name="datenbank-gestützte-dateiverwaltungen"/>
       <w:bookmarkEnd w:id="73"/>
       <w:r>
-        <w:t xml:space="preserve">Verteilte Dateisysteme</w:t>
-      </w:r>
-    </w:p>
-    <w:p>
-      <w:r>
-        <w:t xml:space="preserve">Verteilte Dateisysteme unterstützen die gemeinsame Nutzung von Informationen in Form von Dateien. Es bietet zugriff auf Dateien, die auf einem entfernten Server abgelegt sind, wobei eine ähnliche Leistung und Zuverlässigkeit erzielt werden, wie für lokal gespeicherte Daten. Wohldurchdachte Dateisysteme erziehlen oft bessere Ergebnisse in Leistung und Zuverlässigkeit als lokale Systeme. Die entferneten Dateien werden genauso verwendet wie lokale Dateien, da verteilte Dateisysteme die Schnittstelle des Betriebsystems emulieren. Dadurch können die Vorteile von verteilten Systemen in einem Programm genutzt werden ohne dieses Anzupassen. Die Schreibzugriffe auf erfolgen über ganz normale</w:t>
-      </w:r>
-      <w:r>
-        <w:t xml:space="preserve"> </w:t>
-      </w:r>
-      <w:r>
-        <w:rPr>
-          <w:rStyle w:val="VerbatimChar"/>
-        </w:rPr>
-        <w:t xml:space="preserve">system-calls</w:t>
-      </w:r>
-      <w:r>
-        <w:t xml:space="preserve"> </w:t>
-      </w:r>
-      <w:r>
-        <w:t xml:space="preserve">(siehe Coulouris, Dollimore, and Kindberg 2003 S. 363ff.)</w:t>
-      </w:r>
-      <w:r>
-        <w:t xml:space="preserve">.</w:t>
-      </w:r>
-    </w:p>
-    <w:p>
-      <w:r>
-        <w:t xml:space="preserve">Dies ist auch ein großer Vorteil zu Speicherdiensten wie Amazon S3. Da die Schnittstelle zu den einzelnen Systemen abstrahiert werden, muss die Software nicht agepasst werden, wenn das Dateisystem gewechselt wird.</w:t>
-      </w:r>
-    </w:p>
-    <w:p>
-      <w:r>
-        <w:rPr>
-          <w:b/>
-        </w:rPr>
-        <w:t xml:space="preserve">TODO Anforderungen an ein verteiltes Dateisystem?</w:t>
+        <w:t xml:space="preserve">Datenbank gestützte Dateiverwaltungen</w:t>
       </w:r>
     </w:p>
     <w:p>
       <w:pPr>
         <w:pStyle w:val="Heading3"/>
       </w:pPr>
-      <w:bookmarkStart w:id="74" w:name="nfs"/>
+      <w:bookmarkStart w:id="74" w:name="mongodb-gridfs"/>
       <w:bookmarkEnd w:id="74"/>
       <w:r>
-        <w:t xml:space="preserve">NFS</w:t>
-      </w:r>
-    </w:p>
-    <w:p>
-      <w:r>
-        <w:t xml:space="preserve">Network File System wurde von Sun Microsystem entwickelt. Das Grundlegende Prinzip von NFS ist, dass jeder Dateiserver ein standardisierte Dateischnittstelle und Dateien des lokeln Speicher den Benutzern zur verfügung zu stellen. Das bedeutet, dass es keine Rolle spielt welches System dahinter steht. Ursprünglich wurde es für UNIX Systeme entwickelt. Mittlerweile gibt es aber implementierungen für verschiedenste Betriebssysteme</w:t>
-      </w:r>
-      <w:r>
-        <w:t xml:space="preserve"> </w:t>
-      </w:r>
-      <w:r>
-        <w:t xml:space="preserve">(siehe Tanenbaum and Steen 2003 S. 645ff.)</w:t>
-      </w:r>
-      <w:r>
-        <w:t xml:space="preserve">.</w:t>
-      </w:r>
-    </w:p>
-    <w:p>
-      <w:r>
-        <w:t xml:space="preserve">NFS ist also weniger ein Dateisystem als eine Menge von Protokollen, die in der Kombination mit den Clients ein verteiltes Dateisystem ergeben. Die Protokolle wurden so entwickelt, dass unterschiedliche Implementierungen einfach zusammenarbeiten können. Auf diese Weise können durch NFS eine heterogene Menge von Computern verbunden werden. Dies gilt sowohl für Benutzer- als auch für die Serverseite</w:t>
-      </w:r>
-      <w:r>
-        <w:t xml:space="preserve"> </w:t>
-      </w:r>
-      <w:r>
-        <w:t xml:space="preserve">(siehe Tanenbaum and Steen 2003 S. 645ff.)</w:t>
-      </w:r>
-      <w:r>
-        <w:t xml:space="preserve">.</w:t>
-      </w:r>
-    </w:p>
-    <w:p>
-      <w:pPr>
-        <w:pStyle w:val="Heading4"/>
-      </w:pPr>
-      <w:bookmarkStart w:id="75" w:name="architektur"/>
+        <w:t xml:space="preserve">MongoDB &amp; GridFS</w:t>
+      </w:r>
+    </w:p>
+    <w:p>
+      <w:pPr>
+        <w:pStyle w:val="Heading3"/>
+      </w:pPr>
+      <w:bookmarkStart w:id="75" w:name="crate"/>
       <w:bookmarkEnd w:id="75"/>
       <w:r>
-        <w:t xml:space="preserve">Architektur</w:t>
-      </w:r>
-    </w:p>
-    <w:p>
-      <w:pPr>
-        <w:pStyle w:val="Heading3"/>
-      </w:pPr>
-      <w:bookmarkStart w:id="76" w:name="ceph"/>
+        <w:t xml:space="preserve">Crate</w:t>
+      </w:r>
+    </w:p>
+    <w:p>
+      <w:pPr>
+        <w:pStyle w:val="Heading2"/>
+      </w:pPr>
+      <w:bookmarkStart w:id="76" w:name="performance-1"/>
       <w:bookmarkEnd w:id="76"/>
       <w:r>
-        <w:t xml:space="preserve">Ceph</w:t>
-      </w:r>
-    </w:p>
-    <w:p>
-      <w:pPr>
-        <w:pStyle w:val="Heading3"/>
-      </w:pPr>
-      <w:bookmarkStart w:id="77" w:name="xtreemfs"/>
+        <w:t xml:space="preserve">Performance</w:t>
+      </w:r>
+    </w:p>
+    <w:p>
+      <w:pPr>
+        <w:pStyle w:val="Heading2"/>
+      </w:pPr>
+      <w:bookmarkStart w:id="77" w:name="evaluation-1"/>
       <w:bookmarkEnd w:id="77"/>
-      <w:r>
-        <w:t xml:space="preserve">XtreemFS</w:t>
-      </w:r>
-    </w:p>
-    <w:p>
-      <w:pPr>
-        <w:pStyle w:val="Heading3"/>
-      </w:pPr>
-      <w:bookmarkStart w:id="78" w:name="speichergeschwindigkeit"/>
-      <w:bookmarkEnd w:id="78"/>
-      <w:r>
-        <w:t xml:space="preserve">Speichergeschwindigkeit</w:t>
-      </w:r>
-    </w:p>
-    <w:p>
-      <w:pPr>
-        <w:pStyle w:val="Heading2"/>
-      </w:pPr>
-      <w:bookmarkStart w:id="79" w:name="datenbank-gestützte-dateiverwaltungen"/>
-      <w:bookmarkEnd w:id="79"/>
-      <w:r>
-        <w:t xml:space="preserve">Datenbank gestützte Dateiverwaltungen</w:t>
-      </w:r>
-    </w:p>
-    <w:p>
-      <w:pPr>
-        <w:pStyle w:val="Heading3"/>
-      </w:pPr>
-      <w:bookmarkStart w:id="80" w:name="mongodb-gridfs"/>
-      <w:bookmarkEnd w:id="80"/>
-      <w:r>
-        <w:t xml:space="preserve">MongoDB &amp; GridFS</w:t>
-      </w:r>
-    </w:p>
-    <w:p>
-      <w:pPr>
-        <w:pStyle w:val="Heading3"/>
-      </w:pPr>
-      <w:bookmarkStart w:id="81" w:name="crate"/>
-      <w:bookmarkEnd w:id="81"/>
-      <w:r>
-        <w:t xml:space="preserve">Crate</w:t>
-      </w:r>
-    </w:p>
-    <w:p>
-      <w:pPr>
-        <w:pStyle w:val="Heading2"/>
-      </w:pPr>
-      <w:bookmarkStart w:id="82" w:name="performance-1"/>
-      <w:bookmarkEnd w:id="82"/>
-      <w:r>
-        <w:t xml:space="preserve">Performance</w:t>
-      </w:r>
-    </w:p>
-    <w:p>
-      <w:pPr>
-        <w:pStyle w:val="Heading2"/>
-      </w:pPr>
-      <w:bookmarkStart w:id="83" w:name="evaluation-1"/>
-      <w:bookmarkEnd w:id="83"/>
       <w:r>
         <w:t xml:space="preserve">Evaluation</w:t>
       </w:r>
@@ -2500,7 +2379,7 @@
           <w:ilvl w:val="0"/>
         </w:numPr>
       </w:pPr>
-      <w:hyperlink r:id="rId84">
+      <w:hyperlink r:id="rId78">
         <w:r>
           <w:rPr>
             <w:rStyle w:val="Link"/>
@@ -2513,20 +2392,616 @@
       <w:pPr>
         <w:pStyle w:val="Heading1"/>
       </w:pPr>
-      <w:bookmarkStart w:id="85" w:name="speicherkonzept-für-symcloud"/>
+      <w:bookmarkStart w:id="79" w:name="konzept-für-symcloud"/>
+      <w:bookmarkEnd w:id="79"/>
+      <w:r>
+        <w:t xml:space="preserve">Konzept für Symcloud</w:t>
+      </w:r>
+    </w:p>
+    <w:p>
+      <w:r>
+        <w:rPr>
+          <w:b/>
+        </w:rPr>
+        <w:t xml:space="preserve">TODO nur Notizen</w:t>
+      </w:r>
+      <w:r>
+        <w:t xml:space="preserve"> </w:t>
+      </w:r>
+      <w:r>
+        <w:t xml:space="preserve">Dieses Kapitel befasst sich mit der Konzeption des Konzeptes für Symcloud. Symcloud wird als eigenständige Server-Applikation gestalltet. Es baut auf einer vertelilten Datenbank RIAK auf und ist dadurch für sich gesehen sehr sicher. Als ganzes gesehen, fungiert Symcloud als eigenständiges Storage System. Allerdings kann es bei verbindung mit anderen Symcloud-Servern als komplettes verteiltes System fungieren, mit des es möglich ist konfigurierbare Replikationen von Nutzdaten bzw. Metadaten durchzufürhren. Konzeptionell gibt es bei Symcloud auch eine Suchmaschine mit der es möglich sein sollte Daten verteilt zu suchen.</w:t>
+      </w:r>
+    </w:p>
+    <w:p>
+      <w:r>
+        <w:t xml:space="preserve">Die Sulu-Oberfläche wird über eine Rest-Schnittstellt mit Symcloud Kommunizieren. Bestenfalls könnten Benutzerdaten über den UserProvider von Sulu mitverwendet werden und mittels Cookie Authentifizierung könnte direkt JavaScript mit der Schnittstelle kommunizieren ohne sich erneut anzumelden.</w:t>
+      </w:r>
+    </w:p>
+    <w:p>
+      <w:pPr>
+        <w:pStyle w:val="Heading2"/>
+      </w:pPr>
+      <w:bookmarkStart w:id="80" w:name="überblick"/>
+      <w:bookmarkEnd w:id="80"/>
+      <w:r>
+        <w:t xml:space="preserve">Überblick</w:t>
+      </w:r>
+    </w:p>
+    <w:p>
+      <w:pPr>
+        <w:pStyle w:val="SourceCode"/>
+      </w:pPr>
+      <w:r>
+        <w:rPr>
+          <w:rStyle w:val="VerbatimChar"/>
+        </w:rPr>
+        <w:t xml:space="preserve">            +---------------------------------+                      |</w:t>
+      </w:r>
+      <w:r>
+        <w:br w:type="textWrapping"/>
+      </w:r>
+      <w:r>
+        <w:rPr>
+          <w:rStyle w:val="VerbatimChar"/>
+        </w:rPr>
+        <w:t xml:space="preserve">            |      PHP Stream &amp; rest API      | &lt;--------------------|</w:t>
+      </w:r>
+      <w:r>
+        <w:br w:type="textWrapping"/>
+      </w:r>
+      <w:r>
+        <w:rPr>
+          <w:rStyle w:val="VerbatimChar"/>
+        </w:rPr>
+        <w:t xml:space="preserve">            +---------------------------------+                      |</w:t>
+      </w:r>
+      <w:r>
+        <w:br w:type="textWrapping"/>
+      </w:r>
+      <w:r>
+        <w:rPr>
+          <w:rStyle w:val="VerbatimChar"/>
+        </w:rPr>
+        <w:t xml:space="preserve">                    |                       |                        |</w:t>
+      </w:r>
+      <w:r>
+        <w:br w:type="textWrapping"/>
+      </w:r>
+      <w:r>
+        <w:rPr>
+          <w:rStyle w:val="VerbatimChar"/>
+        </w:rPr>
+        <w:t xml:space="preserve">            +-------------------+       +--------------+             |</w:t>
+      </w:r>
+      <w:r>
+        <w:br w:type="textWrapping"/>
+      </w:r>
+      <w:r>
+        <w:rPr>
+          <w:rStyle w:val="VerbatimChar"/>
+        </w:rPr>
+        <w:t xml:space="preserve">            | StorageController | -+--- | SearchEngine | &lt;-----------|</w:t>
+      </w:r>
+      <w:r>
+        <w:br w:type="textWrapping"/>
+      </w:r>
+      <w:r>
+        <w:rPr>
+          <w:rStyle w:val="VerbatimChar"/>
+        </w:rPr>
+        <w:t xml:space="preserve">            +-------------------+  |    +--------------+             |    +----------------+</w:t>
+      </w:r>
+      <w:r>
+        <w:br w:type="textWrapping"/>
+      </w:r>
+      <w:r>
+        <w:rPr>
+          <w:rStyle w:val="VerbatimChar"/>
+        </w:rPr>
+        <w:t xml:space="preserve">                    |              |        |                        |--&gt; | Other Symcloud |</w:t>
+      </w:r>
+      <w:r>
+        <w:br w:type="textWrapping"/>
+      </w:r>
+      <w:r>
+        <w:rPr>
+          <w:rStyle w:val="VerbatimChar"/>
+        </w:rPr>
+        <w:t xml:space="preserve">                    |              |    +-----------------------+    |    +----------------+</w:t>
+      </w:r>
+      <w:r>
+        <w:br w:type="textWrapping"/>
+      </w:r>
+      <w:r>
+        <w:rPr>
+          <w:rStyle w:val="VerbatimChar"/>
+        </w:rPr>
+        <w:t xml:space="preserve">                    |              +--- | ReplicationController | &lt;--|</w:t>
+      </w:r>
+      <w:r>
+        <w:br w:type="textWrapping"/>
+      </w:r>
+      <w:r>
+        <w:rPr>
+          <w:rStyle w:val="VerbatimChar"/>
+        </w:rPr>
+        <w:t xml:space="preserve">                    |                   +-----------------------+    |</w:t>
+      </w:r>
+      <w:r>
+        <w:br w:type="textWrapping"/>
+      </w:r>
+      <w:r>
+        <w:rPr>
+          <w:rStyle w:val="VerbatimChar"/>
+        </w:rPr>
+        <w:t xml:space="preserve">                    |                                                |</w:t>
+      </w:r>
+      <w:r>
+        <w:br w:type="textWrapping"/>
+      </w:r>
+      <w:r>
+        <w:rPr>
+          <w:rStyle w:val="VerbatimChar"/>
+        </w:rPr>
+        <w:t xml:space="preserve">            +--------------------+      +--------------+             |</w:t>
+      </w:r>
+      <w:r>
+        <w:br w:type="textWrapping"/>
+      </w:r>
+      <w:r>
+        <w:rPr>
+          <w:rStyle w:val="VerbatimChar"/>
+        </w:rPr>
+        <w:t xml:space="preserve">            | SecurityController | ---- | UserProvider |             |</w:t>
+      </w:r>
+      <w:r>
+        <w:br w:type="textWrapping"/>
+      </w:r>
+      <w:r>
+        <w:rPr>
+          <w:rStyle w:val="VerbatimChar"/>
+        </w:rPr>
+        <w:t xml:space="preserve">            +--------------------+      +--------------+             |</w:t>
+      </w:r>
+      <w:r>
+        <w:br w:type="textWrapping"/>
+      </w:r>
+      <w:r>
+        <w:rPr>
+          <w:rStyle w:val="VerbatimChar"/>
+        </w:rPr>
+        <w:t xml:space="preserve">                    |</w:t>
+      </w:r>
+      <w:r>
+        <w:br w:type="textWrapping"/>
+      </w:r>
+      <w:r>
+        <w:rPr>
+          <w:rStyle w:val="VerbatimChar"/>
+        </w:rPr>
+        <w:t xml:space="preserve">        +-----------+---------------+</w:t>
+      </w:r>
+      <w:r>
+        <w:br w:type="textWrapping"/>
+      </w:r>
+      <w:r>
+        <w:rPr>
+          <w:rStyle w:val="VerbatimChar"/>
+        </w:rPr>
+        <w:t xml:space="preserve">        |                           |</w:t>
+      </w:r>
+      <w:r>
+        <w:br w:type="textWrapping"/>
+      </w:r>
+      <w:r>
+        <w:rPr>
+          <w:rStyle w:val="VerbatimChar"/>
+        </w:rPr>
+        <w:t xml:space="preserve">+--------------+            +-----------------+</w:t>
+      </w:r>
+      <w:r>
+        <w:br w:type="textWrapping"/>
+      </w:r>
+      <w:r>
+        <w:rPr>
+          <w:rStyle w:val="VerbatimChar"/>
+        </w:rPr>
+        <w:t xml:space="preserve">| FilebStorage |            | MetadataStorage |</w:t>
+      </w:r>
+      <w:r>
+        <w:br w:type="textWrapping"/>
+      </w:r>
+      <w:r>
+        <w:rPr>
+          <w:rStyle w:val="VerbatimChar"/>
+        </w:rPr>
+        <w:t xml:space="preserve">+--------------+            +-----------------+</w:t>
+      </w:r>
+      <w:r>
+        <w:br w:type="textWrapping"/>
+      </w:r>
+      <w:r>
+        <w:rPr>
+          <w:rStyle w:val="VerbatimChar"/>
+        </w:rPr>
+        <w:t xml:space="preserve">   |                            |</w:t>
+      </w:r>
+      <w:r>
+        <w:br w:type="textWrapping"/>
+      </w:r>
+      <w:r>
+        <w:rPr>
+          <w:rStyle w:val="VerbatimChar"/>
+        </w:rPr>
+        <w:t xml:space="preserve">   |                            |</w:t>
+      </w:r>
+      <w:r>
+        <w:br w:type="textWrapping"/>
+      </w:r>
+      <w:r>
+        <w:rPr>
+          <w:rStyle w:val="VerbatimChar"/>
+        </w:rPr>
+        <w:t xml:space="preserve">   v                            v</w:t>
+      </w:r>
+      <w:r>
+        <w:br w:type="textWrapping"/>
+      </w:r>
+      <w:r>
+        <w:rPr>
+          <w:rStyle w:val="VerbatimChar"/>
+        </w:rPr>
+        <w:t xml:space="preserve">+------+                    +-----------------+</w:t>
+      </w:r>
+      <w:r>
+        <w:br w:type="textWrapping"/>
+      </w:r>
+      <w:r>
+        <w:rPr>
+          <w:rStyle w:val="VerbatimChar"/>
+        </w:rPr>
+        <w:t xml:space="preserve">| RIAK |                    | MySQL oder RIAK |</w:t>
+      </w:r>
+      <w:r>
+        <w:br w:type="textWrapping"/>
+      </w:r>
+      <w:r>
+        <w:rPr>
+          <w:rStyle w:val="VerbatimChar"/>
+        </w:rPr>
+        <w:t xml:space="preserve">+------+                    +-----------------+</w:t>
+      </w:r>
+    </w:p>
+    <w:p>
+      <w:pPr>
+        <w:pStyle w:val="Heading3"/>
+      </w:pPr>
+      <w:bookmarkStart w:id="81" w:name="php-stream-rest-api"/>
+      <w:bookmarkEnd w:id="81"/>
+      <w:r>
+        <w:t xml:space="preserve">PHP Stream &amp; Rest API</w:t>
+      </w:r>
+    </w:p>
+    <w:p>
+      <w:r>
+        <w:rPr>
+          <w:b/>
+        </w:rPr>
+        <w:t xml:space="preserve">TODO nur Notizen</w:t>
+      </w:r>
+    </w:p>
+    <w:p>
+      <w:r>
+        <w:t xml:space="preserve">Evtl. zugriff über PHP Stream wenn die Library in die Applikation eingebettet ist oder eine RestAPI falls dies als eigenständige Applikation (long runningg process) umgesetzt wird.</w:t>
+      </w:r>
+    </w:p>
+    <w:p>
+      <w:pPr>
+        <w:pStyle w:val="Heading3"/>
+      </w:pPr>
+      <w:bookmarkStart w:id="82" w:name="storagecontroller"/>
+      <w:bookmarkEnd w:id="82"/>
+      <w:r>
+        <w:t xml:space="preserve">StorageController</w:t>
+      </w:r>
+    </w:p>
+    <w:p>
+      <w:r>
+        <w:t xml:space="preserve">__ TODO nur Notizen__</w:t>
+      </w:r>
+    </w:p>
+    <w:p>
+      <w:r>
+        <w:t xml:space="preserve">Zentrale zugriffsschnittstelle</w:t>
+      </w:r>
+    </w:p>
+    <w:p>
+      <w:pPr>
+        <w:pStyle w:val="Heading3"/>
+      </w:pPr>
+      <w:bookmarkStart w:id="83" w:name="securitycontroller"/>
+      <w:bookmarkEnd w:id="83"/>
+      <w:r>
+        <w:t xml:space="preserve">SecurityController</w:t>
+      </w:r>
+    </w:p>
+    <w:p>
+      <w:r>
+        <w:t xml:space="preserve">__ TODO nur Notizen__</w:t>
+      </w:r>
+    </w:p>
+    <w:p>
+      <w:r>
+        <w:t xml:space="preserve">Bearbeitet und überprüft datei berechtigungen.</w:t>
+      </w:r>
+    </w:p>
+    <w:p>
+      <w:pPr>
+        <w:pStyle w:val="Heading3"/>
+      </w:pPr>
+      <w:bookmarkStart w:id="84" w:name="metadaten-storage"/>
+      <w:bookmarkEnd w:id="84"/>
+      <w:r>
+        <w:t xml:space="preserve">Metadaten Storage</w:t>
+      </w:r>
+    </w:p>
+    <w:p>
+      <w:r>
+        <w:rPr>
+          <w:b/>
+        </w:rPr>
+        <w:t xml:space="preserve">TODO nur Notizen</w:t>
+      </w:r>
+    </w:p>
+    <w:p>
+      <w:r>
+        <w:t xml:space="preserve">Entweder auch auf RIAK oder MySQL je nach dem wo unstruckturierte Daten abgelegt werden. Hier werden die Daten zum File abgelegt. Zum einen die Struktur / ACL / Größe / Name / Replikationen (auf welchen Servern) / ... Strukturele zugriffe wie</w:t>
+      </w:r>
+      <w:r>
+        <w:t xml:space="preserve"> </w:t>
+      </w:r>
+      <w:r>
+        <w:rPr>
+          <w:rStyle w:val="VerbatimChar"/>
+        </w:rPr>
+        <w:t xml:space="preserve">ls</w:t>
+      </w:r>
+      <w:r>
+        <w:t xml:space="preserve"> </w:t>
+      </w:r>
+      <w:r>
+        <w:t xml:space="preserve">/</w:t>
+      </w:r>
+      <w:r>
+        <w:t xml:space="preserve"> </w:t>
+      </w:r>
+      <w:r>
+        <w:rPr>
+          <w:rStyle w:val="VerbatimChar"/>
+        </w:rPr>
+        <w:t xml:space="preserve">mkdir</w:t>
+      </w:r>
+      <w:r>
+        <w:t xml:space="preserve"> </w:t>
+      </w:r>
+      <w:r>
+        <w:t xml:space="preserve">/</w:t>
+      </w:r>
+      <w:r>
+        <w:t xml:space="preserve"> </w:t>
+      </w:r>
+      <w:r>
+        <w:rPr>
+          <w:rStyle w:val="VerbatimChar"/>
+        </w:rPr>
+        <w:t xml:space="preserve">prop</w:t>
+      </w:r>
+      <w:r>
+        <w:t xml:space="preserve"> </w:t>
+      </w:r>
+      <w:r>
+        <w:t xml:space="preserve">gehen nur über diese Schnittstelle und die Daten müssen nicht gelesen werden.</w:t>
+      </w:r>
+    </w:p>
+    <w:p>
+      <w:r>
+        <w:t xml:space="preserve">Später können hier unstrukturierte Daten wie titel / beschreibung / referenzen und includes (aus xanadu) zusätzlich abgelegt werden.</w:t>
+      </w:r>
+    </w:p>
+    <w:p>
+      <w:r>
+        <w:t xml:space="preserve">"Buckets" (evtl. anderer Name) dienen zur Gruppierung. Diese Gruppierungen können gemeinsame Optionen und Benutzerrechte besitzen. Benutzerrechte auf einzelne Objekte ist nicht vorgesehen, da es nicht in den Anforderungen benötigt wird.</w:t>
+      </w:r>
+    </w:p>
+    <w:p>
+      <w:pPr>
+        <w:pStyle w:val="Heading3"/>
+      </w:pPr>
+      <w:bookmarkStart w:id="85" w:name="filestorage"/>
       <w:bookmarkEnd w:id="85"/>
       <w:r>
-        <w:t xml:space="preserve">Speicherkonzept für Symcloud</w:t>
+        <w:t xml:space="preserve">FileStorage</w:t>
+      </w:r>
+    </w:p>
+    <w:p>
+      <w:r>
+        <w:rPr>
+          <w:b/>
+        </w:rPr>
+        <w:t xml:space="preserve">TODO nur Notizen</w:t>
+      </w:r>
+    </w:p>
+    <w:p>
+      <w:r>
+        <w:t xml:space="preserve">Evtl. Speicherkonzept aufbauend auf einem Blob storage. Dateien werden in z.b. 8MB große blöcke geteilt und anhand ihres hash-wertes in eine Datei geschrieben. Der Hash fungiert hier als eine art ID. Diese Daten könnten dann in einer Objekt-Datenbank wie RIAK gespeichert werden. Ein Zusätzliches Objekt mit einem Array aus Blob-IDs würde dann eine Datei darstellen. Diese bekäme dann die hen hash-wert der Datei als eine ID.</w:t>
+      </w:r>
+    </w:p>
+    <w:p>
+      <w:r>
+        <w:t xml:space="preserve">Diese Schicht übernimmt auch die Versionierung der Dateien. Dies geschiet im zusammenspiel mit dem Metadatenstorage, da die Informationen zu einer Version ebenfalls dort abgelegt werden.</w:t>
+      </w:r>
+    </w:p>
+    <w:p>
+      <w:pPr>
+        <w:pStyle w:val="Heading2"/>
+      </w:pPr>
+      <w:bookmarkStart w:id="86" w:name="zusammenfassung-1"/>
+      <w:bookmarkEnd w:id="86"/>
+      <w:r>
+        <w:t xml:space="preserve">Zusammenfassung</w:t>
+      </w:r>
+    </w:p>
+    <w:p>
+      <w:r>
+        <w:t xml:space="preserve">Symcloud verwendet nicht nur ein verteiltes System (RIAK) es ist auch selbst ein verteiltes System, das die Metadaten/Nutzdaten trennt und diese über eine Schnittstelle Replikationen und Suchen zur verfügung stellt.</w:t>
+      </w:r>
+    </w:p>
+    <w:p>
+      <w:r>
+        <w:t xml:space="preserve">Es kann pro Bucket festgellegt werden welcher Benutzer zugriff auf diesen hat bzw. ob er diesen Durchsuchen darf. Dies bestimmt die einstellungen des Replicators, der die Daten anhand dieser Einstellungen über die Verbundenen Instanzen verteilt.</w:t>
+      </w:r>
+    </w:p>
+    <w:p>
+      <w:r>
+        <w:t xml:space="preserve">Beispiel:</w:t>
+      </w:r>
+    </w:p>
+    <w:p>
+      <w:pPr>
+        <w:pStyle w:val="Compact"/>
+        <w:numPr>
+          <w:numId w:val="1003"/>
+          <w:ilvl w:val="0"/>
+        </w:numPr>
+      </w:pPr>
+      <w:r>
+        <w:t xml:space="preserve">Bucket 1 hat folgende Policies:</w:t>
+      </w:r>
+    </w:p>
+    <w:p>
+      <w:pPr>
+        <w:pStyle w:val="Compact"/>
+        <w:numPr>
+          <w:numId w:val="1003"/>
+          <w:ilvl w:val="0"/>
+        </w:numPr>
+      </w:pPr>
+      <w:r>
+        <w:t xml:space="preserve">SC1 User1 gehört der Bucket</w:t>
+      </w:r>
+    </w:p>
+    <w:p>
+      <w:pPr>
+        <w:pStyle w:val="Compact"/>
+        <w:numPr>
+          <w:numId w:val="1003"/>
+          <w:ilvl w:val="0"/>
+        </w:numPr>
+      </w:pPr>
+      <w:r>
+        <w:t xml:space="preserve">SC2 User2 hat lese rechte</w:t>
+      </w:r>
+    </w:p>
+    <w:p>
+      <w:pPr>
+        <w:pStyle w:val="Compact"/>
+        <w:numPr>
+          <w:numId w:val="1003"/>
+          <w:ilvl w:val="0"/>
+        </w:numPr>
+      </w:pPr>
+      <w:r>
+        <w:t xml:space="preserve">SC3 User3 hat lese und schreibrechte</w:t>
+      </w:r>
+    </w:p>
+    <w:p>
+      <w:r>
+        <w:t xml:space="preserve">Der Replikator wird nun folgendermassen vorgehen.</w:t>
+      </w:r>
+    </w:p>
+    <w:p>
+      <w:pPr>
+        <w:pStyle w:val="Compact"/>
+        <w:numPr>
+          <w:numId w:val="1004"/>
+          <w:ilvl w:val="0"/>
+        </w:numPr>
+      </w:pPr>
+      <w:r>
+        <w:t xml:space="preserve">Die Metadaten des Buckets werden auf die Server SC2 und SC3 repliciert.</w:t>
+      </w:r>
+    </w:p>
+    <w:p>
+      <w:pPr>
+        <w:pStyle w:val="Compact"/>
+        <w:numPr>
+          <w:numId w:val="1004"/>
+          <w:ilvl w:val="0"/>
+        </w:numPr>
+      </w:pPr>
+      <w:r>
+        <w:t xml:space="preserve">Die Nutzdaten (aktuellste Version) des Buckets werden auf den Server SC3 repliciert und automatisch.</w:t>
+      </w:r>
+    </w:p>
+    <w:p>
+      <w:pPr>
+        <w:pStyle w:val="Compact"/>
+        <w:numPr>
+          <w:numId w:val="1004"/>
+          <w:ilvl w:val="0"/>
+        </w:numPr>
+      </w:pPr>
+      <w:r>
+        <w:t xml:space="preserve">Beides wird automatisch bei änderungen durchgeführt.</w:t>
+      </w:r>
+    </w:p>
+    <w:p>
+      <w:pPr>
+        <w:pStyle w:val="Compact"/>
+        <w:numPr>
+          <w:numId w:val="1004"/>
+          <w:ilvl w:val="0"/>
+        </w:numPr>
+      </w:pPr>
+      <w:r>
+        <w:t xml:space="preserve">Beim lesen der Datei wird SC2 bei SC1 oder SC3 (je nach verfügbarkeit) die Daten holen und bei sich persistieren. Diese Kopy wird nicht automatisiert von SC3 upgedated, sie wird nur bei bedarf (aktualisiert) geholt.</w:t>
+      </w:r>
+    </w:p>
+    <w:p>
+      <w:pPr>
+        <w:pStyle w:val="Compact"/>
+        <w:numPr>
+          <w:numId w:val="1004"/>
+          <w:ilvl w:val="0"/>
+        </w:numPr>
+      </w:pPr>
+      <w:r>
+        <w:t xml:space="preserve">Bei änderungen einer Datei des Buckets auf SC3 werden die änderungen automatisch auf den Server S1 gespielt.</w:t>
+      </w:r>
+    </w:p>
+    <w:p>
+      <w:r>
+        <w:t xml:space="preserve">Die Suchschnittstelle wird bei der suche nach dateien für den User2 oder User3 auf das Bucket durchsuchen. Jedoch wird der User3 die Daten in seinem eigenen Server suchen und nicht bei S1 nachfragen. Da S2 nicht immer aktuelle Daten besitzt frägt er bei der Schnittstelle S1 nach um die Suche bei sich zu verfolständigen.</w:t>
+      </w:r>
+    </w:p>
+    <w:p>
+      <w:r>
+        <w:t xml:space="preserve">Dieses Konzept vereint die größten Vorteile, die im Vorherigen Kapitel beschrieben wurden.</w:t>
       </w:r>
     </w:p>
     <w:p>
       <w:pPr>
         <w:pStyle w:val="Heading1"/>
       </w:pPr>
-      <w:bookmarkStart w:id="86" w:name="anhang"/>
-      <w:bookmarkEnd w:id="86"/>
-      <w:r>
-        <w:t xml:space="preserve">Anhang</w:t>
+      <w:bookmarkStart w:id="87" w:name="implementierung"/>
+      <w:bookmarkEnd w:id="87"/>
+      <w:r>
+        <w:t xml:space="preserve">Implementierung</w:t>
+      </w:r>
+    </w:p>
+    <w:p>
+      <w:r>
+        <w:t xml:space="preserve">In diesem Kapitel werden die einzelnen Komponenten, die für Symcloud entwickelt wurden genauer betrachtet. # Dokumentation # Ausblick # Anhang</w:t>
       </w:r>
     </w:p>
     <w:p>
@@ -2539,7 +3014,7 @@
       <w:r>
         <w:t xml:space="preserve"> </w:t>
       </w:r>
-      <w:hyperlink r:id="rId62">
+      <w:hyperlink r:id="rId56">
         <w:r>
           <w:rPr>
             <w:rStyle w:val="Link"/>
@@ -2577,7 +3052,7 @@
       <w:r>
         <w:t xml:space="preserve"> </w:t>
       </w:r>
-      <w:hyperlink r:id="rId87">
+      <w:hyperlink r:id="rId88">
         <w:r>
           <w:rPr>
             <w:rStyle w:val="Link"/>
@@ -2611,7 +3086,7 @@
       <w:r>
         <w:t xml:space="preserve"> </w:t>
       </w:r>
-      <w:hyperlink r:id="rId88">
+      <w:hyperlink r:id="rId89">
         <w:r>
           <w:rPr>
             <w:rStyle w:val="Link"/>
@@ -2633,7 +3108,7 @@
       <w:r>
         <w:t xml:space="preserve"> </w:t>
       </w:r>
-      <w:hyperlink r:id="rId89">
+      <w:hyperlink r:id="rId90">
         <w:r>
           <w:rPr>
             <w:rStyle w:val="Link"/>
@@ -2667,7 +3142,7 @@
       <w:r>
         <w:t xml:space="preserve"> </w:t>
       </w:r>
-      <w:hyperlink r:id="rId90">
+      <w:hyperlink r:id="rId91">
         <w:r>
           <w:rPr>
             <w:rStyle w:val="Link"/>
@@ -2689,7 +3164,7 @@
       <w:r>
         <w:t xml:space="preserve"> </w:t>
       </w:r>
-      <w:hyperlink r:id="rId91">
+      <w:hyperlink r:id="rId92">
         <w:r>
           <w:rPr>
             <w:rStyle w:val="Link"/>
@@ -2731,7 +3206,7 @@
       <w:r>
         <w:t xml:space="preserve"> </w:t>
       </w:r>
-      <w:hyperlink r:id="rId92">
+      <w:hyperlink r:id="rId93">
         <w:r>
           <w:rPr>
             <w:rStyle w:val="Link"/>
@@ -2765,7 +3240,7 @@
       <w:r>
         <w:t xml:space="preserve"> </w:t>
       </w:r>
-      <w:hyperlink r:id="rId93">
+      <w:hyperlink r:id="rId94">
         <w:r>
           <w:rPr>
             <w:rStyle w:val="Link"/>
@@ -2787,7 +3262,7 @@
       <w:r>
         <w:t xml:space="preserve"> </w:t>
       </w:r>
-      <w:hyperlink r:id="rId94">
+      <w:hyperlink r:id="rId95">
         <w:r>
           <w:rPr>
             <w:rStyle w:val="Link"/>
@@ -2809,7 +3284,7 @@
       <w:r>
         <w:t xml:space="preserve"> </w:t>
       </w:r>
-      <w:hyperlink r:id="rId95">
+      <w:hyperlink r:id="rId96">
         <w:r>
           <w:rPr>
             <w:rStyle w:val="Link"/>
@@ -2831,7 +3306,7 @@
       <w:r>
         <w:t xml:space="preserve"> </w:t>
       </w:r>
-      <w:hyperlink r:id="rId47">
+      <w:hyperlink r:id="rId41">
         <w:r>
           <w:rPr>
             <w:rStyle w:val="Link"/>
@@ -2853,7 +3328,7 @@
       <w:r>
         <w:t xml:space="preserve"> </w:t>
       </w:r>
-      <w:hyperlink r:id="rId96">
+      <w:hyperlink r:id="rId97">
         <w:r>
           <w:rPr>
             <w:rStyle w:val="Link"/>
@@ -2875,7 +3350,7 @@
       <w:r>
         <w:t xml:space="preserve"> </w:t>
       </w:r>
-      <w:hyperlink r:id="rId97">
+      <w:hyperlink r:id="rId98">
         <w:r>
           <w:rPr>
             <w:rStyle w:val="Link"/>
@@ -3020,7 +3495,7 @@
       </w:hyperlink>
     </w:p>
   </w:footnote>
-  <w:footnote w:id="61">
+  <w:footnote w:id="55">
     <w:p>
       <w:pPr>
         <w:pStyle w:val="FootnoteText"/>
@@ -3031,7 +3506,7 @@
         </w:rPr>
         <w:footnoteRef/>
       </w:r>
-      <w:hyperlink r:id="rId62">
+      <w:hyperlink r:id="rId56">
         <w:r>
           <w:rPr>
             <w:rStyle w:val="Link"/>
@@ -3041,7 +3516,7 @@
       </w:hyperlink>
     </w:p>
   </w:footnote>
-  <w:footnote w:id="63">
+  <w:footnote w:id="57">
     <w:p>
       <w:pPr>
         <w:pStyle w:val="FootnoteText"/>
@@ -3052,7 +3527,7 @@
         </w:rPr>
         <w:footnoteRef/>
       </w:r>
-      <w:hyperlink r:id="rId64">
+      <w:hyperlink r:id="rId58">
         <w:r>
           <w:rPr>
             <w:rStyle w:val="Link"/>
@@ -3149,7 +3624,7 @@
     </w:lvl>
   </w:abstractNum>
   <w:abstractNum w:abstractNumId="990">
-    <w:nsid w:val="c759240d"/>
+    <w:nsid w:val="40b18302"/>
     <w:multiLevelType w:val="multilevel"/>
     <w:lvl w:ilvl="0">
       <w:numFmt w:val="bullet"/>
@@ -3230,7 +3705,7 @@
     </w:lvl>
   </w:abstractNum>
   <w:abstractNum w:abstractNumId="991">
-    <w:nsid w:val="528b9e36"/>
+    <w:nsid w:val="ede8c105"/>
     <w:multiLevelType w:val="multilevel"/>
     <w:lvl w:ilvl="0">
       <w:numFmt w:val="bullet"/>
@@ -3301,6 +3776,94 @@
     <w:lvl w:ilvl="6">
       <w:numFmt w:val="bullet"/>
       <w:lvlText w:val="•"/>
+      <w:lvlJc w:val="left"/>
+      <w:pPr>
+        <w:tabs>
+          <w:tab w:val="num" w:pos="4320"/>
+        </w:tabs>
+        <w:ind w:left="4800" w:hanging="480"/>
+      </w:pPr>
+    </w:lvl>
+  </w:abstractNum>
+  <w:abstractNum w:abstractNumId="99411">
+    <w:nsid w:val="f72b034d"/>
+    <w:multiLevelType w:val="multilevel"/>
+    <w:lvl w:ilvl="0">
+      <w:start w:val="1"/>
+      <w:numFmt w:val="decimal"/>
+      <w:lvlText w:val="%1."/>
+      <w:lvlJc w:val="left"/>
+      <w:pPr>
+        <w:tabs>
+          <w:tab w:val="num" w:pos="0"/>
+        </w:tabs>
+        <w:ind w:left="480" w:hanging="480"/>
+      </w:pPr>
+    </w:lvl>
+    <w:lvl w:ilvl="1">
+      <w:start w:val="1"/>
+      <w:numFmt w:val="decimal"/>
+      <w:lvlText w:val="%2."/>
+      <w:lvlJc w:val="left"/>
+      <w:pPr>
+        <w:tabs>
+          <w:tab w:val="num" w:pos="720"/>
+        </w:tabs>
+        <w:ind w:left="1200" w:hanging="480"/>
+      </w:pPr>
+    </w:lvl>
+    <w:lvl w:ilvl="2">
+      <w:start w:val="1"/>
+      <w:numFmt w:val="decimal"/>
+      <w:lvlText w:val="%3."/>
+      <w:lvlJc w:val="left"/>
+      <w:pPr>
+        <w:tabs>
+          <w:tab w:val="num" w:pos="1440"/>
+        </w:tabs>
+        <w:ind w:left="1920" w:hanging="480"/>
+      </w:pPr>
+    </w:lvl>
+    <w:lvl w:ilvl="3">
+      <w:start w:val="1"/>
+      <w:numFmt w:val="decimal"/>
+      <w:lvlText w:val="%4."/>
+      <w:lvlJc w:val="left"/>
+      <w:pPr>
+        <w:tabs>
+          <w:tab w:val="num" w:pos="2160"/>
+        </w:tabs>
+        <w:ind w:left="2640" w:hanging="480"/>
+      </w:pPr>
+    </w:lvl>
+    <w:lvl w:ilvl="4">
+      <w:start w:val="1"/>
+      <w:numFmt w:val="decimal"/>
+      <w:lvlText w:val="%5."/>
+      <w:lvlJc w:val="left"/>
+      <w:pPr>
+        <w:tabs>
+          <w:tab w:val="num" w:pos="2880"/>
+        </w:tabs>
+        <w:ind w:left="3360" w:hanging="480"/>
+      </w:pPr>
+    </w:lvl>
+    <w:lvl w:ilvl="5">
+      <w:start w:val="1"/>
+      <w:numFmt w:val="decimal"/>
+      <w:lvlText w:val="%6."/>
+      <w:lvlJc w:val="left"/>
+      <w:pPr>
+        <w:tabs>
+          <w:tab w:val="num" w:pos="3600"/>
+        </w:tabs>
+        <w:ind w:left="4080" w:hanging="480"/>
+      </w:pPr>
+    </w:lvl>
+    <w:lvl w:ilvl="6">
+      <w:start w:val="1"/>
+      <w:numFmt w:val="decimal"/>
+      <w:lvlText w:val="%7."/>
       <w:lvlJc w:val="left"/>
       <w:pPr>
         <w:tabs>
@@ -3321,6 +3884,33 @@
   </w:num>
   <w:num w:numId="1002">
     <w:abstractNumId w:val="991"/>
+  </w:num>
+  <w:num w:numId="1003">
+    <w:abstractNumId w:val="991"/>
+  </w:num>
+  <w:num w:numId="1004">
+    <w:abstractNumId w:val="99411"/>
+    <w:lvlOverride w:ilvl="0">
+      <w:startOverride w:val="1"/>
+    </w:lvlOverride>
+    <w:lvlOverride w:ilvl="1">
+      <w:startOverride w:val="1"/>
+    </w:lvlOverride>
+    <w:lvlOverride w:ilvl="2">
+      <w:startOverride w:val="1"/>
+    </w:lvlOverride>
+    <w:lvlOverride w:ilvl="3">
+      <w:startOverride w:val="1"/>
+    </w:lvlOverride>
+    <w:lvlOverride w:ilvl="4">
+      <w:startOverride w:val="1"/>
+    </w:lvlOverride>
+    <w:lvlOverride w:ilvl="5">
+      <w:startOverride w:val="1"/>
+    </w:lvlOverride>
+    <w:lvlOverride w:ilvl="6">
+      <w:startOverride w:val="1"/>
+    </w:lvlOverride>
   </w:num>
 </w:numbering>
 </file>

</xml_diff>

<commit_message>
added some notes and hedaers
</commit_message>
<xml_diff>
--- a/symcloud-thesis.docx
+++ b/symcloud-thesis.docx
@@ -3001,7 +3001,37 @@
     </w:p>
     <w:p>
       <w:r>
-        <w:t xml:space="preserve">In diesem Kapitel werden die einzelnen Komponenten, die für Symcloud entwickelt wurden genauer betrachtet. # Dokumentation # Ausblick # Anhang</w:t>
+        <w:t xml:space="preserve">In diesem Kapitel werden die einzelnen Komponenten, die für Symcloud entwickelt wurden genauer betrachtet.</w:t>
+      </w:r>
+    </w:p>
+    <w:p>
+      <w:pPr>
+        <w:pStyle w:val="Heading1"/>
+      </w:pPr>
+      <w:bookmarkStart w:id="88" w:name="dokumentation"/>
+      <w:bookmarkEnd w:id="88"/>
+      <w:r>
+        <w:t xml:space="preserve">Dokumentation</w:t>
+      </w:r>
+    </w:p>
+    <w:p>
+      <w:pPr>
+        <w:pStyle w:val="Heading1"/>
+      </w:pPr>
+      <w:bookmarkStart w:id="89" w:name="ausblick"/>
+      <w:bookmarkEnd w:id="89"/>
+      <w:r>
+        <w:t xml:space="preserve">Ausblick</w:t>
+      </w:r>
+    </w:p>
+    <w:p>
+      <w:pPr>
+        <w:pStyle w:val="Heading1"/>
+      </w:pPr>
+      <w:bookmarkStart w:id="90" w:name="anhang"/>
+      <w:bookmarkEnd w:id="90"/>
+      <w:r>
+        <w:t xml:space="preserve">Anhang</w:t>
       </w:r>
     </w:p>
     <w:p>
@@ -3052,7 +3082,7 @@
       <w:r>
         <w:t xml:space="preserve"> </w:t>
       </w:r>
-      <w:hyperlink r:id="rId88">
+      <w:hyperlink r:id="rId91">
         <w:r>
           <w:rPr>
             <w:rStyle w:val="Link"/>
@@ -3086,7 +3116,7 @@
       <w:r>
         <w:t xml:space="preserve"> </w:t>
       </w:r>
-      <w:hyperlink r:id="rId89">
+      <w:hyperlink r:id="rId92">
         <w:r>
           <w:rPr>
             <w:rStyle w:val="Link"/>
@@ -3108,7 +3138,7 @@
       <w:r>
         <w:t xml:space="preserve"> </w:t>
       </w:r>
-      <w:hyperlink r:id="rId90">
+      <w:hyperlink r:id="rId93">
         <w:r>
           <w:rPr>
             <w:rStyle w:val="Link"/>
@@ -3142,7 +3172,7 @@
       <w:r>
         <w:t xml:space="preserve"> </w:t>
       </w:r>
-      <w:hyperlink r:id="rId91">
+      <w:hyperlink r:id="rId94">
         <w:r>
           <w:rPr>
             <w:rStyle w:val="Link"/>
@@ -3164,7 +3194,7 @@
       <w:r>
         <w:t xml:space="preserve"> </w:t>
       </w:r>
-      <w:hyperlink r:id="rId92">
+      <w:hyperlink r:id="rId95">
         <w:r>
           <w:rPr>
             <w:rStyle w:val="Link"/>
@@ -3206,7 +3236,7 @@
       <w:r>
         <w:t xml:space="preserve"> </w:t>
       </w:r>
-      <w:hyperlink r:id="rId93">
+      <w:hyperlink r:id="rId96">
         <w:r>
           <w:rPr>
             <w:rStyle w:val="Link"/>
@@ -3240,7 +3270,7 @@
       <w:r>
         <w:t xml:space="preserve"> </w:t>
       </w:r>
-      <w:hyperlink r:id="rId94">
+      <w:hyperlink r:id="rId97">
         <w:r>
           <w:rPr>
             <w:rStyle w:val="Link"/>
@@ -3262,7 +3292,7 @@
       <w:r>
         <w:t xml:space="preserve"> </w:t>
       </w:r>
-      <w:hyperlink r:id="rId95">
+      <w:hyperlink r:id="rId98">
         <w:r>
           <w:rPr>
             <w:rStyle w:val="Link"/>
@@ -3284,7 +3314,7 @@
       <w:r>
         <w:t xml:space="preserve"> </w:t>
       </w:r>
-      <w:hyperlink r:id="rId96">
+      <w:hyperlink r:id="rId99">
         <w:r>
           <w:rPr>
             <w:rStyle w:val="Link"/>
@@ -3328,7 +3358,7 @@
       <w:r>
         <w:t xml:space="preserve"> </w:t>
       </w:r>
-      <w:hyperlink r:id="rId97">
+      <w:hyperlink r:id="rId100">
         <w:r>
           <w:rPr>
             <w:rStyle w:val="Link"/>
@@ -3350,7 +3380,7 @@
       <w:r>
         <w:t xml:space="preserve"> </w:t>
       </w:r>
-      <w:hyperlink r:id="rId98">
+      <w:hyperlink r:id="rId101">
         <w:r>
           <w:rPr>
             <w:rStyle w:val="Link"/>
@@ -3624,7 +3654,7 @@
     </w:lvl>
   </w:abstractNum>
   <w:abstractNum w:abstractNumId="990">
-    <w:nsid w:val="40b18302"/>
+    <w:nsid w:val="cabc5215"/>
     <w:multiLevelType w:val="multilevel"/>
     <w:lvl w:ilvl="0">
       <w:numFmt w:val="bullet"/>
@@ -3705,7 +3735,7 @@
     </w:lvl>
   </w:abstractNum>
   <w:abstractNum w:abstractNumId="991">
-    <w:nsid w:val="ede8c105"/>
+    <w:nsid w:val="adb6a1ab"/>
     <w:multiLevelType w:val="multilevel"/>
     <w:lvl w:ilvl="0">
       <w:numFmt w:val="bullet"/>
@@ -3786,7 +3816,7 @@
     </w:lvl>
   </w:abstractNum>
   <w:abstractNum w:abstractNumId="99411">
-    <w:nsid w:val="f72b034d"/>
+    <w:nsid w:val="fb236914"/>
     <w:multiLevelType w:val="multilevel"/>
     <w:lvl w:ilvl="0">
       <w:start w:val="1"/>

</xml_diff>

<commit_message>
added short description gridfs and xtreemfs
</commit_message>
<xml_diff>
--- a/symcloud-thesis.docx
+++ b/symcloud-thesis.docx
@@ -48,9 +48,6 @@
         <w:t xml:space="preserve">Johannes</w:t>
       </w:r>
     </w:p>
-    <w:p/>
-    <w:p/>
-    <w:p/>
     <w:p/>
     <w:p/>
     <w:p>
@@ -2282,93 +2279,11 @@
       </w:r>
     </w:p>
     <w:p>
-      <w:pPr>
-        <w:pStyle w:val="Heading4"/>
-      </w:pPr>
-      <w:bookmarkStart w:id="69" w:name="architektur"/>
-      <w:bookmarkEnd w:id="69"/>
-      <w:r>
-        <w:t xml:space="preserve">Architektur</w:t>
-      </w:r>
-    </w:p>
-    <w:p>
-      <w:pPr>
-        <w:pStyle w:val="Heading3"/>
-      </w:pPr>
-      <w:bookmarkStart w:id="70" w:name="ceph"/>
-      <w:bookmarkEnd w:id="70"/>
-      <w:r>
-        <w:t xml:space="preserve">Ceph</w:t>
-      </w:r>
-    </w:p>
-    <w:p>
-      <w:pPr>
-        <w:pStyle w:val="Heading3"/>
-      </w:pPr>
-      <w:bookmarkStart w:id="71" w:name="xtreemfs"/>
-      <w:bookmarkEnd w:id="71"/>
-      <w:r>
-        <w:t xml:space="preserve">XtreemFS</w:t>
-      </w:r>
-    </w:p>
-    <w:p>
-      <w:pPr>
-        <w:pStyle w:val="Heading3"/>
-      </w:pPr>
-      <w:bookmarkStart w:id="72" w:name="speichergeschwindigkeit"/>
-      <w:bookmarkEnd w:id="72"/>
-      <w:r>
-        <w:t xml:space="preserve">Speichergeschwindigkeit</w:t>
-      </w:r>
-    </w:p>
-    <w:p>
-      <w:pPr>
-        <w:pStyle w:val="Heading2"/>
-      </w:pPr>
-      <w:bookmarkStart w:id="73" w:name="datenbank-gestützte-dateiverwaltungen"/>
-      <w:bookmarkEnd w:id="73"/>
-      <w:r>
-        <w:t xml:space="preserve">Datenbank gestützte Dateiverwaltungen</w:t>
-      </w:r>
-    </w:p>
-    <w:p>
-      <w:pPr>
-        <w:pStyle w:val="Heading3"/>
-      </w:pPr>
-      <w:bookmarkStart w:id="74" w:name="mongodb-gridfs"/>
-      <w:bookmarkEnd w:id="74"/>
-      <w:r>
-        <w:t xml:space="preserve">MongoDB &amp; GridFS</w:t>
-      </w:r>
-    </w:p>
-    <w:p>
-      <w:pPr>
-        <w:pStyle w:val="Heading3"/>
-      </w:pPr>
-      <w:bookmarkStart w:id="75" w:name="crate"/>
-      <w:bookmarkEnd w:id="75"/>
-      <w:r>
-        <w:t xml:space="preserve">Crate</w:t>
-      </w:r>
-    </w:p>
-    <w:p>
-      <w:pPr>
-        <w:pStyle w:val="Heading2"/>
-      </w:pPr>
-      <w:bookmarkStart w:id="76" w:name="performance-1"/>
-      <w:bookmarkEnd w:id="76"/>
-      <w:r>
-        <w:t xml:space="preserve">Performance</w:t>
-      </w:r>
-    </w:p>
-    <w:p>
-      <w:pPr>
-        <w:pStyle w:val="Heading2"/>
-      </w:pPr>
-      <w:bookmarkStart w:id="77" w:name="evaluation-1"/>
-      <w:bookmarkEnd w:id="77"/>
-      <w:r>
-        <w:t xml:space="preserve">Evaluation</w:t>
+      <w:r>
+        <w:rPr>
+          <w:b/>
+        </w:rPr>
+        <w:t xml:space="preserve">TODO finde informationen zu den einzelnen Punkten</w:t>
       </w:r>
     </w:p>
     <w:p>
@@ -2379,7 +2294,164 @@
           <w:ilvl w:val="0"/>
         </w:numPr>
       </w:pPr>
-      <w:hyperlink r:id="rId78">
+      <w:r>
+        <w:t xml:space="preserve">http://xtreemfs.org/how_replication_works.php</w:t>
+      </w:r>
+    </w:p>
+    <w:p>
+      <w:pPr>
+        <w:pStyle w:val="Compact"/>
+        <w:numPr>
+          <w:numId w:val="1002"/>
+          <w:ilvl w:val="0"/>
+        </w:numPr>
+      </w:pPr>
+      <w:r>
+        <w:t xml:space="preserve">http://xtreemfs.org/xtfs-guide-1.5.1/index.html#tth_sEc2.4</w:t>
+      </w:r>
+    </w:p>
+    <w:p>
+      <w:pPr>
+        <w:pStyle w:val="Heading4"/>
+      </w:pPr>
+      <w:bookmarkStart w:id="69" w:name="architektur"/>
+      <w:bookmarkEnd w:id="69"/>
+      <w:r>
+        <w:t xml:space="preserve">Architektur</w:t>
+      </w:r>
+    </w:p>
+    <w:p>
+      <w:pPr>
+        <w:pStyle w:val="Heading4"/>
+      </w:pPr>
+      <w:bookmarkStart w:id="70" w:name="kommunikation"/>
+      <w:bookmarkEnd w:id="70"/>
+      <w:r>
+        <w:t xml:space="preserve">Kommunikation</w:t>
+      </w:r>
+    </w:p>
+    <w:p>
+      <w:pPr>
+        <w:pStyle w:val="Heading4"/>
+      </w:pPr>
+      <w:bookmarkStart w:id="71" w:name="synchronisierung"/>
+      <w:bookmarkEnd w:id="71"/>
+      <w:r>
+        <w:t xml:space="preserve">Synchronisierung</w:t>
+      </w:r>
+    </w:p>
+    <w:p>
+      <w:pPr>
+        <w:pStyle w:val="Heading4"/>
+      </w:pPr>
+      <w:bookmarkStart w:id="72" w:name="replikation"/>
+      <w:bookmarkEnd w:id="72"/>
+      <w:r>
+        <w:t xml:space="preserve">Replikation</w:t>
+      </w:r>
+    </w:p>
+    <w:p>
+      <w:pPr>
+        <w:pStyle w:val="Heading4"/>
+      </w:pPr>
+      <w:bookmarkStart w:id="73" w:name="fehlertoleranz"/>
+      <w:bookmarkEnd w:id="73"/>
+      <w:r>
+        <w:t xml:space="preserve">Fehlertoleranz</w:t>
+      </w:r>
+    </w:p>
+    <w:p>
+      <w:pPr>
+        <w:pStyle w:val="Heading4"/>
+      </w:pPr>
+      <w:bookmarkStart w:id="74" w:name="sicherheit"/>
+      <w:bookmarkEnd w:id="74"/>
+      <w:r>
+        <w:t xml:space="preserve">Sicherheit</w:t>
+      </w:r>
+    </w:p>
+    <w:p>
+      <w:pPr>
+        <w:pStyle w:val="Heading3"/>
+      </w:pPr>
+      <w:bookmarkStart w:id="75" w:name="xtreemfs"/>
+      <w:bookmarkEnd w:id="75"/>
+      <w:r>
+        <w:t xml:space="preserve">XtreemFS</w:t>
+      </w:r>
+    </w:p>
+    <w:p>
+      <w:r>
+        <w:t xml:space="preserve">Als alternative zum Konventionellen NFS bietet XtreemFS eine unkomplizierte und moderne Variante eines verteilten Dateisystems an. Es wurde speziell für die Anwendung in einem Cluster mit dem Betriebssystem XtreemOS entwickelt. Mittlerweile gibt es aber Server und Client Anwendungen für fast alle Linux Distributionen. Ausserdem Client für Windows und MAC.</w:t>
+      </w:r>
+    </w:p>
+    <w:p>
+      <w:pPr>
+        <w:pStyle w:val="Heading4"/>
+      </w:pPr>
+      <w:bookmarkStart w:id="76" w:name="architektur-1"/>
+      <w:bookmarkEnd w:id="76"/>
+      <w:r>
+        <w:t xml:space="preserve">Architektur</w:t>
+      </w:r>
+    </w:p>
+    <w:p>
+      <w:pPr>
+        <w:pStyle w:val="Heading4"/>
+      </w:pPr>
+      <w:bookmarkStart w:id="77" w:name="kommunikation-1"/>
+      <w:bookmarkEnd w:id="77"/>
+      <w:r>
+        <w:t xml:space="preserve">Kommunikation</w:t>
+      </w:r>
+    </w:p>
+    <w:p>
+      <w:pPr>
+        <w:pStyle w:val="Heading4"/>
+      </w:pPr>
+      <w:bookmarkStart w:id="78" w:name="replication"/>
+      <w:bookmarkEnd w:id="78"/>
+      <w:r>
+        <w:t xml:space="preserve">Replication</w:t>
+      </w:r>
+    </w:p>
+    <w:p>
+      <w:pPr>
+        <w:pStyle w:val="Heading4"/>
+      </w:pPr>
+      <w:bookmarkStart w:id="79" w:name="sicherheit-1"/>
+      <w:bookmarkEnd w:id="79"/>
+      <w:r>
+        <w:t xml:space="preserve">Sicherheit</w:t>
+      </w:r>
+    </w:p>
+    <w:p>
+      <w:pPr>
+        <w:pStyle w:val="Heading3"/>
+      </w:pPr>
+      <w:bookmarkStart w:id="80" w:name="speichergeschwindigkeit"/>
+      <w:bookmarkEnd w:id="80"/>
+      <w:r>
+        <w:t xml:space="preserve">Speichergeschwindigkeit</w:t>
+      </w:r>
+    </w:p>
+    <w:p>
+      <w:r>
+        <w:rPr>
+          <w:b/>
+        </w:rPr>
+        <w:t xml:space="preserve">TODO überhaupt notwendig?</w:t>
+      </w:r>
+      <w:r>
+        <w:t xml:space="preserve"> </w:t>
+      </w:r>
+      <w:r>
+        <w:t xml:space="preserve">*</w:t>
+      </w:r>
+      <w:r>
+        <w:t xml:space="preserve"> </w:t>
+      </w:r>
+      <w:hyperlink r:id="rId81">
         <w:r>
           <w:rPr>
             <w:rStyle w:val="Link"/>
@@ -2390,12 +2462,79 @@
     </w:p>
     <w:p>
       <w:pPr>
-        <w:pStyle w:val="Heading1"/>
-      </w:pPr>
-      <w:bookmarkStart w:id="79" w:name="konzept-für-symcloud"/>
-      <w:bookmarkEnd w:id="79"/>
-      <w:r>
-        <w:t xml:space="preserve">Konzept für Symcloud</w:t>
+        <w:pStyle w:val="Heading2"/>
+      </w:pPr>
+      <w:bookmarkStart w:id="82" w:name="datenbank-gestützte-dateiverwaltungen"/>
+      <w:bookmarkEnd w:id="82"/>
+      <w:r>
+        <w:t xml:space="preserve">Datenbank gestützte Dateiverwaltungen</w:t>
+      </w:r>
+    </w:p>
+    <w:p>
+      <w:r>
+        <w:t xml:space="preserve">Einige Datenbanksysteme wie zum Beispiel MongoDB</w:t>
+      </w:r>
+      <w:r>
+        <w:rPr>
+          <w:rStyle w:val="FootnoteRef"/>
+        </w:rPr>
+        <w:footnoteReference w:id="83"/>
+      </w:r>
+      <w:r>
+        <w:t xml:space="preserve"> </w:t>
+      </w:r>
+      <w:r>
+        <w:t xml:space="preserve">bieten eine Schnittstelle an um Dateien abzuspeichern. Viele dieser Systeme sind meist nur begrenzt für große Datenmengen geeignet. MongoDB und GridFS sind jedoch genau für diese Anwendungsfälle ausgelegt, daher wird diese Technologie im folgenden Kapitel genauer betrachtet.</w:t>
+      </w:r>
+    </w:p>
+    <w:p>
+      <w:pPr>
+        <w:pStyle w:val="Heading3"/>
+      </w:pPr>
+      <w:bookmarkStart w:id="84" w:name="mongodb-gridfs"/>
+      <w:bookmarkEnd w:id="84"/>
+      <w:r>
+        <w:t xml:space="preserve">MongoDB &amp; GridFS</w:t>
+      </w:r>
+    </w:p>
+    <w:p>
+      <w:r>
+        <w:t xml:space="preserve">MongoDB bietet von Hause aus die Möglichkeit BSON-Dokumente in der Größe von 16MB zu speichern. Dies ermöglicht die Verwaltung kleinerer Dateien ohne zusätzlichen Layer. Für größere Dateien und zusätzliche Features bietet MongoDB mit GridFS eine Schnittstelle an, mit der es möglich ist größere Dateien und ihre Metadaten zu speichern. Dazu teilt GridFS die Dateien in Chunks einer bestimmten Größe. Standardmässig ist die Größe von Chunks auf 255Byte gesetzt. Die Daten werden in der Kollektion</w:t>
+      </w:r>
+      <w:r>
+        <w:t xml:space="preserve"> </w:t>
+      </w:r>
+      <w:r>
+        <w:rPr>
+          <w:rStyle w:val="VerbatimChar"/>
+        </w:rPr>
+        <w:t xml:space="preserve">chunks</w:t>
+      </w:r>
+      <w:r>
+        <w:t xml:space="preserve"> </w:t>
+      </w:r>
+      <w:r>
+        <w:t xml:space="preserve">und die Metadaten in der Kollektion</w:t>
+      </w:r>
+      <w:r>
+        <w:t xml:space="preserve"> </w:t>
+      </w:r>
+      <w:r>
+        <w:rPr>
+          <w:rStyle w:val="VerbatimChar"/>
+        </w:rPr>
+        <w:t xml:space="preserve">files</w:t>
+      </w:r>
+      <w:r>
+        <w:t xml:space="preserve"> </w:t>
+      </w:r>
+      <w:r>
+        <w:t xml:space="preserve">gespeichert.</w:t>
+      </w:r>
+    </w:p>
+    <w:p>
+      <w:r>
+        <w:t xml:space="preserve">Durch die verteilte Architektur von MongoDB werden die Daten automatisch auf allen Systemen synchronisiert. Ausserdem bietet das System die Möglichkeit über indexes schnell zu suchen und Abfragen auf die Metadaten durchzuführen.</w:t>
       </w:r>
     </w:p>
     <w:p>
@@ -2403,283 +2542,363 @@
         <w:rPr>
           <w:b/>
         </w:rPr>
-        <w:t xml:space="preserve">TODO nur Notizen</w:t>
-      </w:r>
-      <w:r>
-        <w:t xml:space="preserve"> </w:t>
-      </w:r>
-      <w:r>
-        <w:t xml:space="preserve">Dieses Kapitel befasst sich mit der Konzeption des Konzeptes für Symcloud. Symcloud wird als eigenständige Server-Applikation gestalltet. Es baut auf einer vertelilten Datenbank RIAK auf und ist dadurch für sich gesehen sehr sicher. Als ganzes gesehen, fungiert Symcloud als eigenständiges Storage System. Allerdings kann es bei verbindung mit anderen Symcloud-Servern als komplettes verteiltes System fungieren, mit des es möglich ist konfigurierbare Replikationen von Nutzdaten bzw. Metadaten durchzufürhren. Konzeptionell gibt es bei Symcloud auch eine Suchmaschine mit der es möglich sein sollte Daten verteilt zu suchen.</w:t>
-      </w:r>
-    </w:p>
-    <w:p>
-      <w:r>
-        <w:t xml:space="preserve">Die Sulu-Oberfläche wird über eine Rest-Schnittstellt mit Symcloud Kommunizieren. Bestenfalls könnten Benutzerdaten über den UserProvider von Sulu mitverwendet werden und mittels Cookie Authentifizierung könnte direkt JavaScript mit der Schnittstelle kommunizieren ohne sich erneut anzumelden.</w:t>
+        <w:t xml:space="preserve">Beispiel:</w:t>
+      </w:r>
+    </w:p>
+    <w:p>
+      <w:pPr>
+        <w:pStyle w:val="SourceCode"/>
+      </w:pPr>
+      <w:r>
+        <w:rPr>
+          <w:rStyle w:val="KeywordTok"/>
+        </w:rPr>
+        <w:t xml:space="preserve">$mongo</w:t>
+      </w:r>
+      <w:r>
+        <w:rPr>
+          <w:rStyle w:val="NormalTok"/>
+        </w:rPr>
+        <w:t xml:space="preserve"> </w:t>
+      </w:r>
+      <w:r>
+        <w:rPr>
+          <w:rStyle w:val="NormalTok"/>
+        </w:rPr>
+        <w:t xml:space="preserve">= </w:t>
+      </w:r>
+      <w:r>
+        <w:rPr>
+          <w:rStyle w:val="KeywordTok"/>
+        </w:rPr>
+        <w:t xml:space="preserve">new</w:t>
+      </w:r>
+      <w:r>
+        <w:rPr>
+          <w:rStyle w:val="NormalTok"/>
+        </w:rPr>
+        <w:t xml:space="preserve"> </w:t>
+      </w:r>
+      <w:r>
+        <w:rPr>
+          <w:rStyle w:val="NormalTok"/>
+        </w:rPr>
+        <w:t xml:space="preserve">Mongo</w:t>
+      </w:r>
+      <w:r>
+        <w:rPr>
+          <w:rStyle w:val="OtherTok"/>
+        </w:rPr>
+        <w:t xml:space="preserve">();</w:t>
+      </w:r>
+      <w:r>
+        <w:rPr>
+          <w:rStyle w:val="NormalTok"/>
+        </w:rPr>
+        <w:t xml:space="preserve">                           </w:t>
+      </w:r>
+      <w:r>
+        <w:rPr>
+          <w:rStyle w:val="CommentTok"/>
+        </w:rPr>
+        <w:t xml:space="preserve">// connect to database</w:t>
+      </w:r>
+      <w:r>
+        <w:br w:type="textWrapping"/>
+      </w:r>
+      <w:r>
+        <w:rPr>
+          <w:rStyle w:val="KeywordTok"/>
+        </w:rPr>
+        <w:t xml:space="preserve">$database</w:t>
+      </w:r>
+      <w:r>
+        <w:rPr>
+          <w:rStyle w:val="NormalTok"/>
+        </w:rPr>
+        <w:t xml:space="preserve"> </w:t>
+      </w:r>
+      <w:r>
+        <w:rPr>
+          <w:rStyle w:val="NormalTok"/>
+        </w:rPr>
+        <w:t xml:space="preserve">= </w:t>
+      </w:r>
+      <w:r>
+        <w:rPr>
+          <w:rStyle w:val="KeywordTok"/>
+        </w:rPr>
+        <w:t xml:space="preserve">$mongo</w:t>
+      </w:r>
+      <w:r>
+        <w:rPr>
+          <w:rStyle w:val="NormalTok"/>
+        </w:rPr>
+        <w:t xml:space="preserve">-&gt;selectDB</w:t>
+      </w:r>
+      <w:r>
+        <w:rPr>
+          <w:rStyle w:val="OtherTok"/>
+        </w:rPr>
+        <w:t xml:space="preserve">(</w:t>
+      </w:r>
+      <w:r>
+        <w:rPr>
+          <w:rStyle w:val="StringTok"/>
+        </w:rPr>
+        <w:t xml:space="preserve">"example"</w:t>
+      </w:r>
+      <w:r>
+        <w:rPr>
+          <w:rStyle w:val="OtherTok"/>
+        </w:rPr>
+        <w:t xml:space="preserve">);</w:t>
+      </w:r>
+      <w:r>
+        <w:rPr>
+          <w:rStyle w:val="NormalTok"/>
+        </w:rPr>
+        <w:t xml:space="preserve">        </w:t>
+      </w:r>
+      <w:r>
+        <w:rPr>
+          <w:rStyle w:val="CommentTok"/>
+        </w:rPr>
+        <w:t xml:space="preserve">// select mongo database  </w:t>
+      </w:r>
+      <w:r>
+        <w:br w:type="textWrapping"/>
+      </w:r>
+      <w:r>
+        <w:rPr>
+          <w:rStyle w:val="NormalTok"/>
+        </w:rPr>
+        <w:t xml:space="preserve">  </w:t>
+      </w:r>
+      <w:r>
+        <w:br w:type="textWrapping"/>
+      </w:r>
+      <w:r>
+        <w:rPr>
+          <w:rStyle w:val="KeywordTok"/>
+        </w:rPr>
+        <w:t xml:space="preserve">$gridFS</w:t>
+      </w:r>
+      <w:r>
+        <w:rPr>
+          <w:rStyle w:val="NormalTok"/>
+        </w:rPr>
+        <w:t xml:space="preserve"> </w:t>
+      </w:r>
+      <w:r>
+        <w:rPr>
+          <w:rStyle w:val="NormalTok"/>
+        </w:rPr>
+        <w:t xml:space="preserve">= </w:t>
+      </w:r>
+      <w:r>
+        <w:rPr>
+          <w:rStyle w:val="KeywordTok"/>
+        </w:rPr>
+        <w:t xml:space="preserve">$database</w:t>
+      </w:r>
+      <w:r>
+        <w:rPr>
+          <w:rStyle w:val="NormalTok"/>
+        </w:rPr>
+        <w:t xml:space="preserve">-&gt;getGridFS</w:t>
+      </w:r>
+      <w:r>
+        <w:rPr>
+          <w:rStyle w:val="OtherTok"/>
+        </w:rPr>
+        <w:t xml:space="preserve">();</w:t>
+      </w:r>
+      <w:r>
+        <w:rPr>
+          <w:rStyle w:val="NormalTok"/>
+        </w:rPr>
+        <w:t xml:space="preserve">               </w:t>
+      </w:r>
+      <w:r>
+        <w:rPr>
+          <w:rStyle w:val="CommentTok"/>
+        </w:rPr>
+        <w:t xml:space="preserve">// use GridFS class for handling files  </w:t>
+      </w:r>
+      <w:r>
+        <w:br w:type="textWrapping"/>
+      </w:r>
+      <w:r>
+        <w:rPr>
+          <w:rStyle w:val="NormalTok"/>
+        </w:rPr>
+        <w:t xml:space="preserve">  </w:t>
+      </w:r>
+      <w:r>
+        <w:br w:type="textWrapping"/>
+      </w:r>
+      <w:r>
+        <w:rPr>
+          <w:rStyle w:val="KeywordTok"/>
+        </w:rPr>
+        <w:t xml:space="preserve">$name</w:t>
+      </w:r>
+      <w:r>
+        <w:rPr>
+          <w:rStyle w:val="NormalTok"/>
+        </w:rPr>
+        <w:t xml:space="preserve"> </w:t>
+      </w:r>
+      <w:r>
+        <w:rPr>
+          <w:rStyle w:val="NormalTok"/>
+        </w:rPr>
+        <w:t xml:space="preserve">= </w:t>
+      </w:r>
+      <w:r>
+        <w:rPr>
+          <w:rStyle w:val="KeywordTok"/>
+        </w:rPr>
+        <w:t xml:space="preserve">$_FILES</w:t>
+      </w:r>
+      <w:r>
+        <w:rPr>
+          <w:rStyle w:val="OtherTok"/>
+        </w:rPr>
+        <w:t xml:space="preserve">[</w:t>
+      </w:r>
+      <w:r>
+        <w:rPr>
+          <w:rStyle w:val="StringTok"/>
+        </w:rPr>
+        <w:t xml:space="preserve">'Filedata'</w:t>
+      </w:r>
+      <w:r>
+        <w:rPr>
+          <w:rStyle w:val="OtherTok"/>
+        </w:rPr>
+        <w:t xml:space="preserve">][</w:t>
+      </w:r>
+      <w:r>
+        <w:rPr>
+          <w:rStyle w:val="StringTok"/>
+        </w:rPr>
+        <w:t xml:space="preserve">'name'</w:t>
+      </w:r>
+      <w:r>
+        <w:rPr>
+          <w:rStyle w:val="OtherTok"/>
+        </w:rPr>
+        <w:t xml:space="preserve">];</w:t>
+      </w:r>
+      <w:r>
+        <w:rPr>
+          <w:rStyle w:val="NormalTok"/>
+        </w:rPr>
+        <w:t xml:space="preserve">            </w:t>
+      </w:r>
+      <w:r>
+        <w:rPr>
+          <w:rStyle w:val="CommentTok"/>
+        </w:rPr>
+        <w:t xml:space="preserve">// optional - capture the name of the uploaded file  </w:t>
+      </w:r>
+      <w:r>
+        <w:br w:type="textWrapping"/>
+      </w:r>
+      <w:r>
+        <w:rPr>
+          <w:rStyle w:val="KeywordTok"/>
+        </w:rPr>
+        <w:t xml:space="preserve">$id</w:t>
+      </w:r>
+      <w:r>
+        <w:rPr>
+          <w:rStyle w:val="NormalTok"/>
+        </w:rPr>
+        <w:t xml:space="preserve"> </w:t>
+      </w:r>
+      <w:r>
+        <w:rPr>
+          <w:rStyle w:val="NormalTok"/>
+        </w:rPr>
+        <w:t xml:space="preserve">= </w:t>
+      </w:r>
+      <w:r>
+        <w:rPr>
+          <w:rStyle w:val="KeywordTok"/>
+        </w:rPr>
+        <w:t xml:space="preserve">$gridFS</w:t>
+      </w:r>
+      <w:r>
+        <w:rPr>
+          <w:rStyle w:val="NormalTok"/>
+        </w:rPr>
+        <w:t xml:space="preserve">-&gt;storeUpload</w:t>
+      </w:r>
+      <w:r>
+        <w:rPr>
+          <w:rStyle w:val="OtherTok"/>
+        </w:rPr>
+        <w:t xml:space="preserve">(</w:t>
+      </w:r>
+      <w:r>
+        <w:rPr>
+          <w:rStyle w:val="StringTok"/>
+        </w:rPr>
+        <w:t xml:space="preserve">'Filedata'</w:t>
+      </w:r>
+      <w:r>
+        <w:rPr>
+          <w:rStyle w:val="OtherTok"/>
+        </w:rPr>
+        <w:t xml:space="preserve">,</w:t>
+      </w:r>
+      <w:r>
+        <w:rPr>
+          <w:rStyle w:val="NormalTok"/>
+        </w:rPr>
+        <w:t xml:space="preserve"> </w:t>
+      </w:r>
+      <w:r>
+        <w:rPr>
+          <w:rStyle w:val="KeywordTok"/>
+        </w:rPr>
+        <w:t xml:space="preserve">$name</w:t>
+      </w:r>
+      <w:r>
+        <w:rPr>
+          <w:rStyle w:val="OtherTok"/>
+        </w:rPr>
+        <w:t xml:space="preserve">);</w:t>
+      </w:r>
+      <w:r>
+        <w:rPr>
+          <w:rStyle w:val="NormalTok"/>
+        </w:rPr>
+        <w:t xml:space="preserve">  </w:t>
+      </w:r>
+      <w:r>
+        <w:rPr>
+          <w:rStyle w:val="CommentTok"/>
+        </w:rPr>
+        <w:t xml:space="preserve">// load file into MongoDB  </w:t>
+      </w:r>
+    </w:p>
+    <w:p>
+      <w:r>
+        <w:t xml:space="preserve">Bei der verwendung von MongoDB ist es sehr einfach Dateien in GridFS abzulegen. Die fehlenden Funktionen wie zum Beispiel ACL oder Versioninung, machen den Einsatz in Symcloud allerdings schwierig.</w:t>
       </w:r>
     </w:p>
     <w:p>
       <w:pPr>
         <w:pStyle w:val="Heading2"/>
       </w:pPr>
-      <w:bookmarkStart w:id="80" w:name="überblick"/>
-      <w:bookmarkEnd w:id="80"/>
-      <w:r>
-        <w:t xml:space="preserve">Überblick</w:t>
-      </w:r>
-    </w:p>
-    <w:p>
-      <w:pPr>
-        <w:pStyle w:val="SourceCode"/>
-      </w:pPr>
-      <w:r>
-        <w:rPr>
-          <w:rStyle w:val="VerbatimChar"/>
-        </w:rPr>
-        <w:t xml:space="preserve">            +---------------------------------+                      |</w:t>
-      </w:r>
-      <w:r>
-        <w:br w:type="textWrapping"/>
-      </w:r>
-      <w:r>
-        <w:rPr>
-          <w:rStyle w:val="VerbatimChar"/>
-        </w:rPr>
-        <w:t xml:space="preserve">            |      PHP Stream &amp; rest API      | &lt;--------------------|</w:t>
-      </w:r>
-      <w:r>
-        <w:br w:type="textWrapping"/>
-      </w:r>
-      <w:r>
-        <w:rPr>
-          <w:rStyle w:val="VerbatimChar"/>
-        </w:rPr>
-        <w:t xml:space="preserve">            +---------------------------------+                      |</w:t>
-      </w:r>
-      <w:r>
-        <w:br w:type="textWrapping"/>
-      </w:r>
-      <w:r>
-        <w:rPr>
-          <w:rStyle w:val="VerbatimChar"/>
-        </w:rPr>
-        <w:t xml:space="preserve">                    |                       |                        |</w:t>
-      </w:r>
-      <w:r>
-        <w:br w:type="textWrapping"/>
-      </w:r>
-      <w:r>
-        <w:rPr>
-          <w:rStyle w:val="VerbatimChar"/>
-        </w:rPr>
-        <w:t xml:space="preserve">            +-------------------+       +--------------+             |</w:t>
-      </w:r>
-      <w:r>
-        <w:br w:type="textWrapping"/>
-      </w:r>
-      <w:r>
-        <w:rPr>
-          <w:rStyle w:val="VerbatimChar"/>
-        </w:rPr>
-        <w:t xml:space="preserve">            | StorageController | -+--- | SearchEngine | &lt;-----------|</w:t>
-      </w:r>
-      <w:r>
-        <w:br w:type="textWrapping"/>
-      </w:r>
-      <w:r>
-        <w:rPr>
-          <w:rStyle w:val="VerbatimChar"/>
-        </w:rPr>
-        <w:t xml:space="preserve">            +-------------------+  |    +--------------+             |    +----------------+</w:t>
-      </w:r>
-      <w:r>
-        <w:br w:type="textWrapping"/>
-      </w:r>
-      <w:r>
-        <w:rPr>
-          <w:rStyle w:val="VerbatimChar"/>
-        </w:rPr>
-        <w:t xml:space="preserve">                    |              |        |                        |--&gt; | Other Symcloud |</w:t>
-      </w:r>
-      <w:r>
-        <w:br w:type="textWrapping"/>
-      </w:r>
-      <w:r>
-        <w:rPr>
-          <w:rStyle w:val="VerbatimChar"/>
-        </w:rPr>
-        <w:t xml:space="preserve">                    |              |    +-----------------------+    |    +----------------+</w:t>
-      </w:r>
-      <w:r>
-        <w:br w:type="textWrapping"/>
-      </w:r>
-      <w:r>
-        <w:rPr>
-          <w:rStyle w:val="VerbatimChar"/>
-        </w:rPr>
-        <w:t xml:space="preserve">                    |              +--- | ReplicationController | &lt;--|</w:t>
-      </w:r>
-      <w:r>
-        <w:br w:type="textWrapping"/>
-      </w:r>
-      <w:r>
-        <w:rPr>
-          <w:rStyle w:val="VerbatimChar"/>
-        </w:rPr>
-        <w:t xml:space="preserve">                    |                   +-----------------------+    |</w:t>
-      </w:r>
-      <w:r>
-        <w:br w:type="textWrapping"/>
-      </w:r>
-      <w:r>
-        <w:rPr>
-          <w:rStyle w:val="VerbatimChar"/>
-        </w:rPr>
-        <w:t xml:space="preserve">                    |                                                |</w:t>
-      </w:r>
-      <w:r>
-        <w:br w:type="textWrapping"/>
-      </w:r>
-      <w:r>
-        <w:rPr>
-          <w:rStyle w:val="VerbatimChar"/>
-        </w:rPr>
-        <w:t xml:space="preserve">            +--------------------+      +--------------+             |</w:t>
-      </w:r>
-      <w:r>
-        <w:br w:type="textWrapping"/>
-      </w:r>
-      <w:r>
-        <w:rPr>
-          <w:rStyle w:val="VerbatimChar"/>
-        </w:rPr>
-        <w:t xml:space="preserve">            | SecurityController | ---- | UserProvider |             |</w:t>
-      </w:r>
-      <w:r>
-        <w:br w:type="textWrapping"/>
-      </w:r>
-      <w:r>
-        <w:rPr>
-          <w:rStyle w:val="VerbatimChar"/>
-        </w:rPr>
-        <w:t xml:space="preserve">            +--------------------+      +--------------+             |</w:t>
-      </w:r>
-      <w:r>
-        <w:br w:type="textWrapping"/>
-      </w:r>
-      <w:r>
-        <w:rPr>
-          <w:rStyle w:val="VerbatimChar"/>
-        </w:rPr>
-        <w:t xml:space="preserve">                    |</w:t>
-      </w:r>
-      <w:r>
-        <w:br w:type="textWrapping"/>
-      </w:r>
-      <w:r>
-        <w:rPr>
-          <w:rStyle w:val="VerbatimChar"/>
-        </w:rPr>
-        <w:t xml:space="preserve">        +-----------+---------------+</w:t>
-      </w:r>
-      <w:r>
-        <w:br w:type="textWrapping"/>
-      </w:r>
-      <w:r>
-        <w:rPr>
-          <w:rStyle w:val="VerbatimChar"/>
-        </w:rPr>
-        <w:t xml:space="preserve">        |                           |</w:t>
-      </w:r>
-      <w:r>
-        <w:br w:type="textWrapping"/>
-      </w:r>
-      <w:r>
-        <w:rPr>
-          <w:rStyle w:val="VerbatimChar"/>
-        </w:rPr>
-        <w:t xml:space="preserve">+--------------+            +-----------------+</w:t>
-      </w:r>
-      <w:r>
-        <w:br w:type="textWrapping"/>
-      </w:r>
-      <w:r>
-        <w:rPr>
-          <w:rStyle w:val="VerbatimChar"/>
-        </w:rPr>
-        <w:t xml:space="preserve">| FilebStorage |            | MetadataStorage |</w:t>
-      </w:r>
-      <w:r>
-        <w:br w:type="textWrapping"/>
-      </w:r>
-      <w:r>
-        <w:rPr>
-          <w:rStyle w:val="VerbatimChar"/>
-        </w:rPr>
-        <w:t xml:space="preserve">+--------------+            +-----------------+</w:t>
-      </w:r>
-      <w:r>
-        <w:br w:type="textWrapping"/>
-      </w:r>
-      <w:r>
-        <w:rPr>
-          <w:rStyle w:val="VerbatimChar"/>
-        </w:rPr>
-        <w:t xml:space="preserve">   |                            |</w:t>
-      </w:r>
-      <w:r>
-        <w:br w:type="textWrapping"/>
-      </w:r>
-      <w:r>
-        <w:rPr>
-          <w:rStyle w:val="VerbatimChar"/>
-        </w:rPr>
-        <w:t xml:space="preserve">   |                            |</w:t>
-      </w:r>
-      <w:r>
-        <w:br w:type="textWrapping"/>
-      </w:r>
-      <w:r>
-        <w:rPr>
-          <w:rStyle w:val="VerbatimChar"/>
-        </w:rPr>
-        <w:t xml:space="preserve">   v                            v</w:t>
-      </w:r>
-      <w:r>
-        <w:br w:type="textWrapping"/>
-      </w:r>
-      <w:r>
-        <w:rPr>
-          <w:rStyle w:val="VerbatimChar"/>
-        </w:rPr>
-        <w:t xml:space="preserve">+------+                    +-----------------+</w:t>
-      </w:r>
-      <w:r>
-        <w:br w:type="textWrapping"/>
-      </w:r>
-      <w:r>
-        <w:rPr>
-          <w:rStyle w:val="VerbatimChar"/>
-        </w:rPr>
-        <w:t xml:space="preserve">| RIAK |                    | MySQL oder RIAK |</w:t>
-      </w:r>
-      <w:r>
-        <w:br w:type="textWrapping"/>
-      </w:r>
-      <w:r>
-        <w:rPr>
-          <w:rStyle w:val="VerbatimChar"/>
-        </w:rPr>
-        <w:t xml:space="preserve">+------+                    +-----------------+</w:t>
-      </w:r>
-    </w:p>
-    <w:p>
-      <w:pPr>
-        <w:pStyle w:val="Heading3"/>
-      </w:pPr>
-      <w:bookmarkStart w:id="81" w:name="php-stream-rest-api"/>
-      <w:bookmarkEnd w:id="81"/>
-      <w:r>
-        <w:t xml:space="preserve">PHP Stream &amp; Rest API</w:t>
+      <w:bookmarkStart w:id="85" w:name="performance-1"/>
+      <w:bookmarkEnd w:id="85"/>
+      <w:r>
+        <w:t xml:space="preserve">Performance</w:t>
       </w:r>
     </w:p>
     <w:p>
@@ -2687,183 +2906,38 @@
         <w:rPr>
           <w:b/>
         </w:rPr>
-        <w:t xml:space="preserve">TODO nur Notizen</w:t>
-      </w:r>
-    </w:p>
-    <w:p>
-      <w:r>
-        <w:t xml:space="preserve">Evtl. zugriff über PHP Stream wenn die Library in die Applikation eingebettet ist oder eine RestAPI falls dies als eigenständige Applikation (long runningg process) umgesetzt wird.</w:t>
-      </w:r>
-    </w:p>
-    <w:p>
-      <w:pPr>
-        <w:pStyle w:val="Heading3"/>
-      </w:pPr>
-      <w:bookmarkStart w:id="82" w:name="storagecontroller"/>
-      <w:bookmarkEnd w:id="82"/>
-      <w:r>
-        <w:t xml:space="preserve">StorageController</w:t>
-      </w:r>
-    </w:p>
-    <w:p>
-      <w:r>
-        <w:t xml:space="preserve">__ TODO nur Notizen__</w:t>
-      </w:r>
-    </w:p>
-    <w:p>
-      <w:r>
-        <w:t xml:space="preserve">Zentrale zugriffsschnittstelle</w:t>
-      </w:r>
-    </w:p>
-    <w:p>
-      <w:pPr>
-        <w:pStyle w:val="Heading3"/>
-      </w:pPr>
-      <w:bookmarkStart w:id="83" w:name="securitycontroller"/>
-      <w:bookmarkEnd w:id="83"/>
-      <w:r>
-        <w:t xml:space="preserve">SecurityController</w:t>
-      </w:r>
-    </w:p>
-    <w:p>
-      <w:r>
-        <w:t xml:space="preserve">__ TODO nur Notizen__</w:t>
-      </w:r>
-    </w:p>
-    <w:p>
-      <w:r>
-        <w:t xml:space="preserve">Bearbeitet und überprüft datei berechtigungen.</w:t>
-      </w:r>
-    </w:p>
-    <w:p>
-      <w:pPr>
-        <w:pStyle w:val="Heading3"/>
-      </w:pPr>
-      <w:bookmarkStart w:id="84" w:name="metadaten-storage"/>
-      <w:bookmarkEnd w:id="84"/>
-      <w:r>
-        <w:t xml:space="preserve">Metadaten Storage</w:t>
-      </w:r>
-    </w:p>
-    <w:p>
-      <w:r>
-        <w:rPr>
-          <w:b/>
-        </w:rPr>
-        <w:t xml:space="preserve">TODO nur Notizen</w:t>
-      </w:r>
-    </w:p>
-    <w:p>
-      <w:r>
-        <w:t xml:space="preserve">Entweder auch auf RIAK oder MySQL je nach dem wo unstruckturierte Daten abgelegt werden. Hier werden die Daten zum File abgelegt. Zum einen die Struktur / ACL / Größe / Name / Replikationen (auf welchen Servern) / ... Strukturele zugriffe wie</w:t>
-      </w:r>
-      <w:r>
-        <w:t xml:space="preserve"> </w:t>
-      </w:r>
-      <w:r>
-        <w:rPr>
-          <w:rStyle w:val="VerbatimChar"/>
-        </w:rPr>
-        <w:t xml:space="preserve">ls</w:t>
-      </w:r>
-      <w:r>
-        <w:t xml:space="preserve"> </w:t>
-      </w:r>
-      <w:r>
-        <w:t xml:space="preserve">/</w:t>
-      </w:r>
-      <w:r>
-        <w:t xml:space="preserve"> </w:t>
-      </w:r>
-      <w:r>
-        <w:rPr>
-          <w:rStyle w:val="VerbatimChar"/>
-        </w:rPr>
-        <w:t xml:space="preserve">mkdir</w:t>
-      </w:r>
-      <w:r>
-        <w:t xml:space="preserve"> </w:t>
-      </w:r>
-      <w:r>
-        <w:t xml:space="preserve">/</w:t>
-      </w:r>
-      <w:r>
-        <w:t xml:space="preserve"> </w:t>
-      </w:r>
-      <w:r>
-        <w:rPr>
-          <w:rStyle w:val="VerbatimChar"/>
-        </w:rPr>
-        <w:t xml:space="preserve">prop</w:t>
-      </w:r>
-      <w:r>
-        <w:t xml:space="preserve"> </w:t>
-      </w:r>
-      <w:r>
-        <w:t xml:space="preserve">gehen nur über diese Schnittstelle und die Daten müssen nicht gelesen werden.</w:t>
-      </w:r>
-    </w:p>
-    <w:p>
-      <w:r>
-        <w:t xml:space="preserve">Später können hier unstrukturierte Daten wie titel / beschreibung / referenzen und includes (aus xanadu) zusätzlich abgelegt werden.</w:t>
-      </w:r>
-    </w:p>
-    <w:p>
-      <w:r>
-        <w:t xml:space="preserve">"Buckets" (evtl. anderer Name) dienen zur Gruppierung. Diese Gruppierungen können gemeinsame Optionen und Benutzerrechte besitzen. Benutzerrechte auf einzelne Objekte ist nicht vorgesehen, da es nicht in den Anforderungen benötigt wird.</w:t>
-      </w:r>
-    </w:p>
-    <w:p>
-      <w:pPr>
-        <w:pStyle w:val="Heading3"/>
-      </w:pPr>
-      <w:bookmarkStart w:id="85" w:name="filestorage"/>
-      <w:bookmarkEnd w:id="85"/>
-      <w:r>
-        <w:t xml:space="preserve">FileStorage</w:t>
-      </w:r>
-    </w:p>
-    <w:p>
-      <w:r>
-        <w:rPr>
-          <w:b/>
-        </w:rPr>
-        <w:t xml:space="preserve">TODO nur Notizen</w:t>
-      </w:r>
-    </w:p>
-    <w:p>
-      <w:r>
-        <w:t xml:space="preserve">Evtl. Speicherkonzept aufbauend auf einem Blob storage. Dateien werden in z.b. 8MB große blöcke geteilt und anhand ihres hash-wertes in eine Datei geschrieben. Der Hash fungiert hier als eine art ID. Diese Daten könnten dann in einer Objekt-Datenbank wie RIAK gespeichert werden. Ein Zusätzliches Objekt mit einem Array aus Blob-IDs würde dann eine Datei darstellen. Diese bekäme dann die hen hash-wert der Datei als eine ID.</w:t>
-      </w:r>
-    </w:p>
-    <w:p>
-      <w:r>
-        <w:t xml:space="preserve">Diese Schicht übernimmt auch die Versionierung der Dateien. Dies geschiet im zusammenspiel mit dem Metadatenstorage, da die Informationen zu einer Version ebenfalls dort abgelegt werden.</w:t>
+        <w:t xml:space="preserve">TODO überhaupt notwendig?</w:t>
       </w:r>
     </w:p>
     <w:p>
       <w:pPr>
         <w:pStyle w:val="Heading2"/>
       </w:pPr>
-      <w:bookmarkStart w:id="86" w:name="zusammenfassung-1"/>
+      <w:bookmarkStart w:id="86" w:name="evaluation-1"/>
       <w:bookmarkEnd w:id="86"/>
       <w:r>
-        <w:t xml:space="preserve">Zusammenfassung</w:t>
-      </w:r>
-    </w:p>
-    <w:p>
-      <w:r>
-        <w:t xml:space="preserve">Symcloud verwendet nicht nur ein verteiltes System (RIAK) es ist auch selbst ein verteiltes System, das die Metadaten/Nutzdaten trennt und diese über eine Schnittstelle Replikationen und Suchen zur verfügung stellt.</w:t>
-      </w:r>
-    </w:p>
-    <w:p>
-      <w:r>
-        <w:t xml:space="preserve">Es kann pro Bucket festgellegt werden welcher Benutzer zugriff auf diesen hat bzw. ob er diesen Durchsuchen darf. Dies bestimmt die einstellungen des Replicators, der die Daten anhand dieser Einstellungen über die Verbundenen Instanzen verteilt.</w:t>
-      </w:r>
-    </w:p>
-    <w:p>
-      <w:r>
-        <w:t xml:space="preserve">Beispiel:</w:t>
+        <w:t xml:space="preserve">Evaluation</w:t>
+      </w:r>
+    </w:p>
+    <w:p>
+      <w:r>
+        <w:t xml:space="preserve">Am ende dieses Kapitels, werden die Vor- und Nachteile der jeweiligen Technologien zusammengefasst. Dies ist notwendig um am Ende ein optimales Speicherkonzept für Symcloud zu entwickeln.</w:t>
+      </w:r>
+    </w:p>
+    <w:p>
+      <w:pPr>
+        <w:pStyle w:val="DefinitionTerm"/>
+      </w:pPr>
+      <w:r>
+        <w:t xml:space="preserve">Speicherdienste wie Amazon S3</w:t>
+      </w:r>
+    </w:p>
+    <w:p>
+      <w:pPr>
+        <w:pStyle w:val="Definition"/>
+      </w:pPr>
+      <w:r>
+        <w:t xml:space="preserve">sind für einfache Aufgaben bestens geeignet, sie bieten alles an, was für ein schnelles Setup der Applikation benötigt wird. Jedoch haben gerade die Open-Source Alternativen zu S3 wesentliche Mankos, die gerade für das aktuelle Projekt unbedingt notwendig sind. Zum einen ist es bei den Alternativen die fehlenden Funktionalitäten, wie zum Beispiel ACLs oder Versionierung, zum anderen ist auch Amazon S3 wenig flexibel um eigene Erweiterungen zu hinzuzufügen. Jedoch können wesentliche Vorteile bei der Art der Datenhaltung beobachtet werden.</w:t>
       </w:r>
     </w:p>
     <w:p>
@@ -2875,7 +2949,7 @@
         </w:numPr>
       </w:pPr>
       <w:r>
-        <w:t xml:space="preserve">Bucket 1 hat folgende Policies:</w:t>
+        <w:t xml:space="preserve">Rest-Schnittstelle</w:t>
       </w:r>
     </w:p>
     <w:p>
@@ -2887,7 +2961,7 @@
         </w:numPr>
       </w:pPr>
       <w:r>
-        <w:t xml:space="preserve">SC1 User1 gehört der Bucket</w:t>
+        <w:t xml:space="preserve">Versionierung</w:t>
       </w:r>
     </w:p>
     <w:p>
@@ -2899,7 +2973,7 @@
         </w:numPr>
       </w:pPr>
       <w:r>
-        <w:t xml:space="preserve">SC2 User2 hat lese rechte</w:t>
+        <w:t xml:space="preserve">Gruppierung durch Buckets</w:t>
       </w:r>
     </w:p>
     <w:p>
@@ -2911,12 +2985,522 @@
         </w:numPr>
       </w:pPr>
       <w:r>
-        <w:t xml:space="preserve">SC3 User3 hat lese und schreibrechte</w:t>
-      </w:r>
-    </w:p>
-    <w:p>
-      <w:r>
-        <w:t xml:space="preserve">Der Replikator wird nun folgendermassen vorgehen.</w:t>
+        <w:t xml:space="preserve">Berechtigungssystem</w:t>
+      </w:r>
+    </w:p>
+    <w:p>
+      <w:pPr>
+        <w:pStyle w:val="DefinitionTerm"/>
+      </w:pPr>
+      <w:r>
+        <w:t xml:space="preserve">Verteilte Dateisysteme</w:t>
+      </w:r>
+    </w:p>
+    <w:p>
+      <w:pPr>
+        <w:pStyle w:val="Definition"/>
+      </w:pPr>
+      <w:r>
+        <w:t xml:space="preserve">bieten durch ihre einheitliche Schnittstelle einen optimalen Abstraktionslayer für Datenintensive Anwendungen. Die flexibilität, die diese Systeme verbindet, bietet sich für Anwendungen wie Symcloud gerade zu an. Jedoch sind fehlende Zugriffsrechte und Versionierung ein Problem, dass auf Storage ebene nicht gelöst sind. Aufgrund dessen könnte ein solches verteiltes Dateisystem nicht als Ersatz für eine eigene Implementierung, sondern lediglich als Basis hergenomme werden.</w:t>
+      </w:r>
+    </w:p>
+    <w:p>
+      <w:pPr>
+        <w:pStyle w:val="DefinitionTerm"/>
+      </w:pPr>
+      <w:r>
+        <w:t xml:space="preserve">Datenbankgestützte Dateiverwaltung</w:t>
+      </w:r>
+    </w:p>
+    <w:p>
+      <w:pPr>
+        <w:pStyle w:val="Definition"/>
+      </w:pPr>
+      <w:r>
+        <w:t xml:space="preserve">sind für den Einsatz in Anwendungen geeignet, die die darunterliegende Datenbank verwendet. Die nötigen Erweiterungen um Dateien in eine Datenbank zu schreiben, sind aufgrund der Integration sehr einfach umzusetzen. Sie bieten eine gute Schnittstelle um Dateien zu verwalten. Die fehlenden Möglichkeiten von ACL und Versioninerung macht jedoch die verwendung von GridFS sehr schwierig. Für einen perfekten Storage wäre ein chunking der Daten hilfreich, um auch Teile einer Datei effizient zu laden.</w:t>
+      </w:r>
+    </w:p>
+    <w:p>
+      <w:r>
+        <w:t xml:space="preserve">Da aufgrund verschiedenster Schwächen keine der Technologien eine adäquate Lösung für die Datenhaltung in Symcloud bietet, wird im nächsten Kapitel versucht ein optimales Speicherkonzept für das aktuelle Projekt zu entwickeln.</w:t>
+      </w:r>
+    </w:p>
+    <w:p>
+      <w:pPr>
+        <w:pStyle w:val="Heading1"/>
+      </w:pPr>
+      <w:bookmarkStart w:id="87" w:name="konzept-für-symcloud"/>
+      <w:bookmarkEnd w:id="87"/>
+      <w:r>
+        <w:t xml:space="preserve">Konzept für Symcloud</w:t>
+      </w:r>
+    </w:p>
+    <w:p>
+      <w:r>
+        <w:rPr>
+          <w:b/>
+        </w:rPr>
+        <w:t xml:space="preserve">TODO nur Notizen</w:t>
+      </w:r>
+      <w:r>
+        <w:t xml:space="preserve"> </w:t>
+      </w:r>
+      <w:r>
+        <w:t xml:space="preserve">Dieses Kapitel befasst sich mit der Konzeption des Konzeptes für Symcloud. Symcloud wird als eigenständige Server-Applikation gestalltet. Es baut auf einer vertelilten Datenbank RIAK auf und ist dadurch für sich gesehen sehr sicher. Als ganzes gesehen, fungiert Symcloud als eigenständiges Storage System. Allerdings kann es bei verbindung mit anderen Symcloud-Servern als komplettes verteiltes System fungieren, mit des es möglich ist konfigurierbare Replikationen von Nutzdaten bzw. Metadaten durchzufürhren. Konzeptionell gibt es bei Symcloud auch eine Suchmaschine mit der es möglich sein sollte Daten verteilt zu suchen.</w:t>
+      </w:r>
+    </w:p>
+    <w:p>
+      <w:r>
+        <w:t xml:space="preserve">Die Sulu-Oberfläche wird über eine Rest-Schnittstellt mit Symcloud Kommunizieren. Bestenfalls könnten Benutzerdaten über den UserProvider von Sulu mitverwendet werden und mittels Cookie Authentifizierung könnte direkt JavaScript mit der Schnittstelle kommunizieren ohne sich erneut anzumelden.</w:t>
+      </w:r>
+    </w:p>
+    <w:p>
+      <w:pPr>
+        <w:pStyle w:val="Heading2"/>
+      </w:pPr>
+      <w:bookmarkStart w:id="88" w:name="überblick"/>
+      <w:bookmarkEnd w:id="88"/>
+      <w:r>
+        <w:t xml:space="preserve">Überblick</w:t>
+      </w:r>
+    </w:p>
+    <w:p>
+      <w:pPr>
+        <w:pStyle w:val="SourceCode"/>
+      </w:pPr>
+      <w:r>
+        <w:rPr>
+          <w:rStyle w:val="VerbatimChar"/>
+        </w:rPr>
+        <w:t xml:space="preserve">            +---------------------------------+                      |</w:t>
+      </w:r>
+      <w:r>
+        <w:br w:type="textWrapping"/>
+      </w:r>
+      <w:r>
+        <w:rPr>
+          <w:rStyle w:val="VerbatimChar"/>
+        </w:rPr>
+        <w:t xml:space="preserve">            |      PHP Stream &amp; rest API      | &lt;--------------------|</w:t>
+      </w:r>
+      <w:r>
+        <w:br w:type="textWrapping"/>
+      </w:r>
+      <w:r>
+        <w:rPr>
+          <w:rStyle w:val="VerbatimChar"/>
+        </w:rPr>
+        <w:t xml:space="preserve">            +---------------------------------+                      |</w:t>
+      </w:r>
+      <w:r>
+        <w:br w:type="textWrapping"/>
+      </w:r>
+      <w:r>
+        <w:rPr>
+          <w:rStyle w:val="VerbatimChar"/>
+        </w:rPr>
+        <w:t xml:space="preserve">                    |                       |                        |</w:t>
+      </w:r>
+      <w:r>
+        <w:br w:type="textWrapping"/>
+      </w:r>
+      <w:r>
+        <w:rPr>
+          <w:rStyle w:val="VerbatimChar"/>
+        </w:rPr>
+        <w:t xml:space="preserve">            +-------------------+       +--------------+             |</w:t>
+      </w:r>
+      <w:r>
+        <w:br w:type="textWrapping"/>
+      </w:r>
+      <w:r>
+        <w:rPr>
+          <w:rStyle w:val="VerbatimChar"/>
+        </w:rPr>
+        <w:t xml:space="preserve">            | StorageController | -+--- | SearchEngine | &lt;-----------|</w:t>
+      </w:r>
+      <w:r>
+        <w:br w:type="textWrapping"/>
+      </w:r>
+      <w:r>
+        <w:rPr>
+          <w:rStyle w:val="VerbatimChar"/>
+        </w:rPr>
+        <w:t xml:space="preserve">            +-------------------+  |    +--------------+             |    +----------------+</w:t>
+      </w:r>
+      <w:r>
+        <w:br w:type="textWrapping"/>
+      </w:r>
+      <w:r>
+        <w:rPr>
+          <w:rStyle w:val="VerbatimChar"/>
+        </w:rPr>
+        <w:t xml:space="preserve">                    |              |        |                        |--&gt; | Other Symcloud |</w:t>
+      </w:r>
+      <w:r>
+        <w:br w:type="textWrapping"/>
+      </w:r>
+      <w:r>
+        <w:rPr>
+          <w:rStyle w:val="VerbatimChar"/>
+        </w:rPr>
+        <w:t xml:space="preserve">                    |              |    +-----------------------+    |    +----------------+</w:t>
+      </w:r>
+      <w:r>
+        <w:br w:type="textWrapping"/>
+      </w:r>
+      <w:r>
+        <w:rPr>
+          <w:rStyle w:val="VerbatimChar"/>
+        </w:rPr>
+        <w:t xml:space="preserve">                    |              +--- | ReplicationController | &lt;--|</w:t>
+      </w:r>
+      <w:r>
+        <w:br w:type="textWrapping"/>
+      </w:r>
+      <w:r>
+        <w:rPr>
+          <w:rStyle w:val="VerbatimChar"/>
+        </w:rPr>
+        <w:t xml:space="preserve">                    |                   +-----------------------+    |</w:t>
+      </w:r>
+      <w:r>
+        <w:br w:type="textWrapping"/>
+      </w:r>
+      <w:r>
+        <w:rPr>
+          <w:rStyle w:val="VerbatimChar"/>
+        </w:rPr>
+        <w:t xml:space="preserve">                    |                                                |</w:t>
+      </w:r>
+      <w:r>
+        <w:br w:type="textWrapping"/>
+      </w:r>
+      <w:r>
+        <w:rPr>
+          <w:rStyle w:val="VerbatimChar"/>
+        </w:rPr>
+        <w:t xml:space="preserve">            +--------------------+      +--------------+             |</w:t>
+      </w:r>
+      <w:r>
+        <w:br w:type="textWrapping"/>
+      </w:r>
+      <w:r>
+        <w:rPr>
+          <w:rStyle w:val="VerbatimChar"/>
+        </w:rPr>
+        <w:t xml:space="preserve">            | SecurityController | ---- | UserProvider |             |</w:t>
+      </w:r>
+      <w:r>
+        <w:br w:type="textWrapping"/>
+      </w:r>
+      <w:r>
+        <w:rPr>
+          <w:rStyle w:val="VerbatimChar"/>
+        </w:rPr>
+        <w:t xml:space="preserve">            +--------------------+      +--------------+             |</w:t>
+      </w:r>
+      <w:r>
+        <w:br w:type="textWrapping"/>
+      </w:r>
+      <w:r>
+        <w:rPr>
+          <w:rStyle w:val="VerbatimChar"/>
+        </w:rPr>
+        <w:t xml:space="preserve">                    |</w:t>
+      </w:r>
+      <w:r>
+        <w:br w:type="textWrapping"/>
+      </w:r>
+      <w:r>
+        <w:rPr>
+          <w:rStyle w:val="VerbatimChar"/>
+        </w:rPr>
+        <w:t xml:space="preserve">        +-----------+---------------+</w:t>
+      </w:r>
+      <w:r>
+        <w:br w:type="textWrapping"/>
+      </w:r>
+      <w:r>
+        <w:rPr>
+          <w:rStyle w:val="VerbatimChar"/>
+        </w:rPr>
+        <w:t xml:space="preserve">        |                           |</w:t>
+      </w:r>
+      <w:r>
+        <w:br w:type="textWrapping"/>
+      </w:r>
+      <w:r>
+        <w:rPr>
+          <w:rStyle w:val="VerbatimChar"/>
+        </w:rPr>
+        <w:t xml:space="preserve">+--------------+            +-----------------+</w:t>
+      </w:r>
+      <w:r>
+        <w:br w:type="textWrapping"/>
+      </w:r>
+      <w:r>
+        <w:rPr>
+          <w:rStyle w:val="VerbatimChar"/>
+        </w:rPr>
+        <w:t xml:space="preserve">| FilebStorage |            | MetadataStorage |</w:t>
+      </w:r>
+      <w:r>
+        <w:br w:type="textWrapping"/>
+      </w:r>
+      <w:r>
+        <w:rPr>
+          <w:rStyle w:val="VerbatimChar"/>
+        </w:rPr>
+        <w:t xml:space="preserve">+--------------+            +-----------------+</w:t>
+      </w:r>
+      <w:r>
+        <w:br w:type="textWrapping"/>
+      </w:r>
+      <w:r>
+        <w:rPr>
+          <w:rStyle w:val="VerbatimChar"/>
+        </w:rPr>
+        <w:t xml:space="preserve">   |                            |</w:t>
+      </w:r>
+      <w:r>
+        <w:br w:type="textWrapping"/>
+      </w:r>
+      <w:r>
+        <w:rPr>
+          <w:rStyle w:val="VerbatimChar"/>
+        </w:rPr>
+        <w:t xml:space="preserve">   |                            |</w:t>
+      </w:r>
+      <w:r>
+        <w:br w:type="textWrapping"/>
+      </w:r>
+      <w:r>
+        <w:rPr>
+          <w:rStyle w:val="VerbatimChar"/>
+        </w:rPr>
+        <w:t xml:space="preserve">   v                            v</w:t>
+      </w:r>
+      <w:r>
+        <w:br w:type="textWrapping"/>
+      </w:r>
+      <w:r>
+        <w:rPr>
+          <w:rStyle w:val="VerbatimChar"/>
+        </w:rPr>
+        <w:t xml:space="preserve">+--------------------+      +-----------------+</w:t>
+      </w:r>
+      <w:r>
+        <w:br w:type="textWrapping"/>
+      </w:r>
+      <w:r>
+        <w:rPr>
+          <w:rStyle w:val="VerbatimChar"/>
+        </w:rPr>
+        <w:t xml:space="preserve">| RIAK oder XtreemFS |      | MySQL oder RIAK |</w:t>
+      </w:r>
+      <w:r>
+        <w:br w:type="textWrapping"/>
+      </w:r>
+      <w:r>
+        <w:rPr>
+          <w:rStyle w:val="VerbatimChar"/>
+        </w:rPr>
+        <w:t xml:space="preserve">+--------------------+      +-----------------+</w:t>
+      </w:r>
+    </w:p>
+    <w:p>
+      <w:pPr>
+        <w:pStyle w:val="Heading3"/>
+      </w:pPr>
+      <w:bookmarkStart w:id="89" w:name="php-stream-rest-api"/>
+      <w:bookmarkEnd w:id="89"/>
+      <w:r>
+        <w:t xml:space="preserve">PHP Stream &amp; Rest API</w:t>
+      </w:r>
+    </w:p>
+    <w:p>
+      <w:r>
+        <w:rPr>
+          <w:b/>
+        </w:rPr>
+        <w:t xml:space="preserve">TODO nur Notizen</w:t>
+      </w:r>
+    </w:p>
+    <w:p>
+      <w:r>
+        <w:t xml:space="preserve">Evtl. zugriff über PHP Stream wenn die Library in die Applikation eingebettet ist oder eine RestAPI falls dies als eigenständige Applikation (long runningg process) umgesetzt wird.</w:t>
+      </w:r>
+    </w:p>
+    <w:p>
+      <w:pPr>
+        <w:pStyle w:val="Heading3"/>
+      </w:pPr>
+      <w:bookmarkStart w:id="90" w:name="storagecontroller"/>
+      <w:bookmarkEnd w:id="90"/>
+      <w:r>
+        <w:t xml:space="preserve">StorageController</w:t>
+      </w:r>
+    </w:p>
+    <w:p>
+      <w:r>
+        <w:t xml:space="preserve">__ TODO nur Notizen__</w:t>
+      </w:r>
+    </w:p>
+    <w:p>
+      <w:r>
+        <w:t xml:space="preserve">Zentrale zugriffsschnittstelle</w:t>
+      </w:r>
+    </w:p>
+    <w:p>
+      <w:pPr>
+        <w:pStyle w:val="Heading3"/>
+      </w:pPr>
+      <w:bookmarkStart w:id="91" w:name="securitycontroller"/>
+      <w:bookmarkEnd w:id="91"/>
+      <w:r>
+        <w:t xml:space="preserve">SecurityController</w:t>
+      </w:r>
+    </w:p>
+    <w:p>
+      <w:r>
+        <w:t xml:space="preserve">__ TODO nur Notizen__</w:t>
+      </w:r>
+    </w:p>
+    <w:p>
+      <w:r>
+        <w:t xml:space="preserve">Bearbeitet und überprüft datei berechtigungen.</w:t>
+      </w:r>
+    </w:p>
+    <w:p>
+      <w:pPr>
+        <w:pStyle w:val="Heading3"/>
+      </w:pPr>
+      <w:bookmarkStart w:id="92" w:name="metadaten-storage"/>
+      <w:bookmarkEnd w:id="92"/>
+      <w:r>
+        <w:t xml:space="preserve">Metadaten Storage</w:t>
+      </w:r>
+    </w:p>
+    <w:p>
+      <w:r>
+        <w:rPr>
+          <w:b/>
+        </w:rPr>
+        <w:t xml:space="preserve">TODO nur Notizen</w:t>
+      </w:r>
+    </w:p>
+    <w:p>
+      <w:r>
+        <w:t xml:space="preserve">Entweder auch auf RIAK oder MySQL je nach dem wo unstruckturierte Daten abgelegt werden. Hier werden die Daten zum File abgelegt. Zum einen die Struktur / ACL / Größe / Name / Replikationen (auf welchen Servern) / ... Strukturele zugriffe wie</w:t>
+      </w:r>
+      <w:r>
+        <w:t xml:space="preserve"> </w:t>
+      </w:r>
+      <w:r>
+        <w:rPr>
+          <w:rStyle w:val="VerbatimChar"/>
+        </w:rPr>
+        <w:t xml:space="preserve">ls</w:t>
+      </w:r>
+      <w:r>
+        <w:t xml:space="preserve"> </w:t>
+      </w:r>
+      <w:r>
+        <w:t xml:space="preserve">/</w:t>
+      </w:r>
+      <w:r>
+        <w:t xml:space="preserve"> </w:t>
+      </w:r>
+      <w:r>
+        <w:rPr>
+          <w:rStyle w:val="VerbatimChar"/>
+        </w:rPr>
+        <w:t xml:space="preserve">mkdir</w:t>
+      </w:r>
+      <w:r>
+        <w:t xml:space="preserve"> </w:t>
+      </w:r>
+      <w:r>
+        <w:t xml:space="preserve">/</w:t>
+      </w:r>
+      <w:r>
+        <w:t xml:space="preserve"> </w:t>
+      </w:r>
+      <w:r>
+        <w:rPr>
+          <w:rStyle w:val="VerbatimChar"/>
+        </w:rPr>
+        <w:t xml:space="preserve">prop</w:t>
+      </w:r>
+      <w:r>
+        <w:t xml:space="preserve"> </w:t>
+      </w:r>
+      <w:r>
+        <w:t xml:space="preserve">gehen nur über diese Schnittstelle und die Daten müssen nicht gelesen werden.</w:t>
+      </w:r>
+    </w:p>
+    <w:p>
+      <w:r>
+        <w:t xml:space="preserve">Später können hier unstrukturierte Daten wie titel / beschreibung / referenzen und includes (aus xanadu) zusätzlich abgelegt werden.</w:t>
+      </w:r>
+    </w:p>
+    <w:p>
+      <w:r>
+        <w:t xml:space="preserve">"Buckets" (evtl. anderer Name) dienen zur Gruppierung. Diese Gruppierungen können gemeinsame Optionen und Benutzerrechte besitzen. Benutzerrechte auf einzelne Objekte ist nicht vorgesehen, da es nicht in den Anforderungen benötigt wird.</w:t>
+      </w:r>
+    </w:p>
+    <w:p>
+      <w:pPr>
+        <w:pStyle w:val="Heading3"/>
+      </w:pPr>
+      <w:bookmarkStart w:id="93" w:name="filestorage"/>
+      <w:bookmarkEnd w:id="93"/>
+      <w:r>
+        <w:t xml:space="preserve">FileStorage</w:t>
+      </w:r>
+    </w:p>
+    <w:p>
+      <w:r>
+        <w:rPr>
+          <w:b/>
+        </w:rPr>
+        <w:t xml:space="preserve">TODO nur Notizen</w:t>
+      </w:r>
+    </w:p>
+    <w:p>
+      <w:r>
+        <w:t xml:space="preserve">Evtl. Speicherkonzept aufbauend auf einem Blob storage. Dateien werden in z.b. 8MB große blöcke geteilt und anhand ihres hash-wertes in eine Datei geschrieben. Der Hash fungiert hier als eine art ID. Diese Daten könnten dann in einer Objekt-Datenbank wie RIAK gespeichert werden. Ein Zusätzliches Objekt mit einem Array aus Blob-IDs würde dann eine Datei darstellen. Diese bekäme dann die hen hash-wert der Datei als eine ID.</w:t>
+      </w:r>
+    </w:p>
+    <w:p>
+      <w:r>
+        <w:t xml:space="preserve">Diese Schicht übernimmt auch die Versionierung der Dateien. Dies geschiet im zusammenspiel mit dem Metadatenstorage, da die Informationen zu einer Version ebenfalls dort abgelegt werden.</w:t>
+      </w:r>
+    </w:p>
+    <w:p>
+      <w:pPr>
+        <w:pStyle w:val="Heading2"/>
+      </w:pPr>
+      <w:bookmarkStart w:id="94" w:name="zusammenfassung-1"/>
+      <w:bookmarkEnd w:id="94"/>
+      <w:r>
+        <w:t xml:space="preserve">Zusammenfassung</w:t>
+      </w:r>
+    </w:p>
+    <w:p>
+      <w:r>
+        <w:t xml:space="preserve">Symcloud verwendet nicht nur ein verteiltes System (RIAK) es ist auch selbst ein verteiltes System, das die Metadaten/Nutzdaten trennt und diese über eine Schnittstelle Replikationen und Suchen zur verfügung stellt.</w:t>
+      </w:r>
+    </w:p>
+    <w:p>
+      <w:r>
+        <w:t xml:space="preserve">Es kann pro Bucket festgellegt werden welcher Benutzer zugriff auf diesen hat bzw. ob er diesen Durchsuchen darf. Dies bestimmt die einstellungen des Replicators, der die Daten anhand dieser Einstellungen über die Verbundenen Instanzen verteilt.</w:t>
+      </w:r>
+    </w:p>
+    <w:p>
+      <w:r>
+        <w:t xml:space="preserve">Beispiel:</w:t>
       </w:r>
     </w:p>
     <w:p>
@@ -2928,7 +3512,7 @@
         </w:numPr>
       </w:pPr>
       <w:r>
-        <w:t xml:space="preserve">Die Metadaten des Buckets werden auf die Server SC2 und SC3 repliciert.</w:t>
+        <w:t xml:space="preserve">Bucket 1 hat folgende Policies:</w:t>
       </w:r>
     </w:p>
     <w:p>
@@ -2940,7 +3524,7 @@
         </w:numPr>
       </w:pPr>
       <w:r>
-        <w:t xml:space="preserve">Die Nutzdaten (aktuellste Version) des Buckets werden auf den Server SC3 repliciert und automatisch.</w:t>
+        <w:t xml:space="preserve">SC1 User1 gehört der Bucket</w:t>
       </w:r>
     </w:p>
     <w:p>
@@ -2952,7 +3536,7 @@
         </w:numPr>
       </w:pPr>
       <w:r>
-        <w:t xml:space="preserve">Beides wird automatisch bei änderungen durchgeführt.</w:t>
+        <w:t xml:space="preserve">SC2 User2 hat lese rechte</w:t>
       </w:r>
     </w:p>
     <w:p>
@@ -2964,18 +3548,71 @@
         </w:numPr>
       </w:pPr>
       <w:r>
-        <w:t xml:space="preserve">Beim lesen der Datei wird SC2 bei SC1 oder SC3 (je nach verfügbarkeit) die Daten holen und bei sich persistieren. Diese Kopy wird nicht automatisiert von SC3 upgedated, sie wird nur bei bedarf (aktualisiert) geholt.</w:t>
+        <w:t xml:space="preserve">SC3 User3 hat lese und schreibrechte</w:t>
+      </w:r>
+    </w:p>
+    <w:p>
+      <w:r>
+        <w:t xml:space="preserve">Der Replikator wird nun folgendermassen vorgehen.</w:t>
       </w:r>
     </w:p>
     <w:p>
       <w:pPr>
         <w:pStyle w:val="Compact"/>
         <w:numPr>
-          <w:numId w:val="1004"/>
+          <w:numId w:val="1005"/>
           <w:ilvl w:val="0"/>
         </w:numPr>
       </w:pPr>
       <w:r>
+        <w:t xml:space="preserve">Die Metadaten des Buckets werden auf die Server SC2 und SC3 repliciert.</w:t>
+      </w:r>
+    </w:p>
+    <w:p>
+      <w:pPr>
+        <w:pStyle w:val="Compact"/>
+        <w:numPr>
+          <w:numId w:val="1005"/>
+          <w:ilvl w:val="0"/>
+        </w:numPr>
+      </w:pPr>
+      <w:r>
+        <w:t xml:space="preserve">Die Nutzdaten (aktuellste Version) des Buckets werden auf den Server SC3 repliciert und automatisch.</w:t>
+      </w:r>
+    </w:p>
+    <w:p>
+      <w:pPr>
+        <w:pStyle w:val="Compact"/>
+        <w:numPr>
+          <w:numId w:val="1005"/>
+          <w:ilvl w:val="0"/>
+        </w:numPr>
+      </w:pPr>
+      <w:r>
+        <w:t xml:space="preserve">Beides wird automatisch bei änderungen durchgeführt.</w:t>
+      </w:r>
+    </w:p>
+    <w:p>
+      <w:pPr>
+        <w:pStyle w:val="Compact"/>
+        <w:numPr>
+          <w:numId w:val="1005"/>
+          <w:ilvl w:val="0"/>
+        </w:numPr>
+      </w:pPr>
+      <w:r>
+        <w:t xml:space="preserve">Beim lesen der Datei wird SC2 bei SC1 oder SC3 (je nach verfügbarkeit) die Daten holen und bei sich persistieren. Diese Kopy wird nicht automatisiert von SC3 upgedated, sie wird nur bei bedarf (aktualisiert) geholt.</w:t>
+      </w:r>
+    </w:p>
+    <w:p>
+      <w:pPr>
+        <w:pStyle w:val="Compact"/>
+        <w:numPr>
+          <w:numId w:val="1005"/>
+          <w:ilvl w:val="0"/>
+        </w:numPr>
+      </w:pPr>
+      <w:r>
         <w:t xml:space="preserve">Bei änderungen einer Datei des Buckets auf SC3 werden die änderungen automatisch auf den Server S1 gespielt.</w:t>
       </w:r>
     </w:p>
@@ -2993,8 +3630,8 @@
       <w:pPr>
         <w:pStyle w:val="Heading1"/>
       </w:pPr>
-      <w:bookmarkStart w:id="87" w:name="implementierung"/>
-      <w:bookmarkEnd w:id="87"/>
+      <w:bookmarkStart w:id="95" w:name="implementierung"/>
+      <w:bookmarkEnd w:id="95"/>
       <w:r>
         <w:t xml:space="preserve">Implementierung</w:t>
       </w:r>
@@ -3008,30 +3645,50 @@
       <w:pPr>
         <w:pStyle w:val="Heading1"/>
       </w:pPr>
-      <w:bookmarkStart w:id="88" w:name="dokumentation"/>
-      <w:bookmarkEnd w:id="88"/>
+      <w:bookmarkStart w:id="96" w:name="dokumentation"/>
+      <w:bookmarkEnd w:id="96"/>
       <w:r>
         <w:t xml:space="preserve">Dokumentation</w:t>
       </w:r>
     </w:p>
     <w:p>
+      <w:r>
+        <w:t xml:space="preserve">Dieses Kapitel enthält eine kurze Dokumentation wie Symcloud installiert und deployed werden kann. Es umfasst eine einfache Methode auf einem System und ein Verteiltes Setup (sowohl RIAK als auch Symcloud).</w:t>
+      </w:r>
+    </w:p>
+    <w:p>
       <w:pPr>
         <w:pStyle w:val="Heading1"/>
       </w:pPr>
-      <w:bookmarkStart w:id="89" w:name="ausblick"/>
-      <w:bookmarkEnd w:id="89"/>
+      <w:bookmarkStart w:id="97" w:name="ausblick"/>
+      <w:bookmarkEnd w:id="97"/>
       <w:r>
         <w:t xml:space="preserve">Ausblick</w:t>
       </w:r>
     </w:p>
     <w:p>
+      <w:r>
+        <w:t xml:space="preserve">Welche Teile des Konzeptes konnten umgesetzt werden und wie gut funktionieren diese?</w:t>
+      </w:r>
+    </w:p>
+    <w:p>
       <w:pPr>
         <w:pStyle w:val="Heading1"/>
       </w:pPr>
-      <w:bookmarkStart w:id="90" w:name="anhang"/>
-      <w:bookmarkEnd w:id="90"/>
+      <w:bookmarkStart w:id="98" w:name="anhang"/>
+      <w:bookmarkEnd w:id="98"/>
       <w:r>
         <w:t xml:space="preserve">Anhang</w:t>
+      </w:r>
+    </w:p>
+    <w:p>
+      <w:pPr>
+        <w:pStyle w:val="Heading1"/>
+      </w:pPr>
+      <w:bookmarkStart w:id="99" w:name="literaturverzeichnis"/>
+      <w:bookmarkEnd w:id="99"/>
+      <w:r>
+        <w:t xml:space="preserve">Literaturverzeichnis</w:t>
       </w:r>
     </w:p>
     <w:p>
@@ -3082,7 +3739,7 @@
       <w:r>
         <w:t xml:space="preserve"> </w:t>
       </w:r>
-      <w:hyperlink r:id="rId91">
+      <w:hyperlink r:id="rId100">
         <w:r>
           <w:rPr>
             <w:rStyle w:val="Link"/>
@@ -3116,7 +3773,7 @@
       <w:r>
         <w:t xml:space="preserve"> </w:t>
       </w:r>
-      <w:hyperlink r:id="rId92">
+      <w:hyperlink r:id="rId101">
         <w:r>
           <w:rPr>
             <w:rStyle w:val="Link"/>
@@ -3138,7 +3795,7 @@
       <w:r>
         <w:t xml:space="preserve"> </w:t>
       </w:r>
-      <w:hyperlink r:id="rId93">
+      <w:hyperlink r:id="rId102">
         <w:r>
           <w:rPr>
             <w:rStyle w:val="Link"/>
@@ -3172,7 +3829,7 @@
       <w:r>
         <w:t xml:space="preserve"> </w:t>
       </w:r>
-      <w:hyperlink r:id="rId94">
+      <w:hyperlink r:id="rId103">
         <w:r>
           <w:rPr>
             <w:rStyle w:val="Link"/>
@@ -3194,7 +3851,7 @@
       <w:r>
         <w:t xml:space="preserve"> </w:t>
       </w:r>
-      <w:hyperlink r:id="rId95">
+      <w:hyperlink r:id="rId104">
         <w:r>
           <w:rPr>
             <w:rStyle w:val="Link"/>
@@ -3236,7 +3893,7 @@
       <w:r>
         <w:t xml:space="preserve"> </w:t>
       </w:r>
-      <w:hyperlink r:id="rId96">
+      <w:hyperlink r:id="rId105">
         <w:r>
           <w:rPr>
             <w:rStyle w:val="Link"/>
@@ -3270,7 +3927,7 @@
       <w:r>
         <w:t xml:space="preserve"> </w:t>
       </w:r>
-      <w:hyperlink r:id="rId97">
+      <w:hyperlink r:id="rId106">
         <w:r>
           <w:rPr>
             <w:rStyle w:val="Link"/>
@@ -3292,7 +3949,7 @@
       <w:r>
         <w:t xml:space="preserve"> </w:t>
       </w:r>
-      <w:hyperlink r:id="rId98">
+      <w:hyperlink r:id="rId107">
         <w:r>
           <w:rPr>
             <w:rStyle w:val="Link"/>
@@ -3314,7 +3971,7 @@
       <w:r>
         <w:t xml:space="preserve"> </w:t>
       </w:r>
-      <w:hyperlink r:id="rId99">
+      <w:hyperlink r:id="rId108">
         <w:r>
           <w:rPr>
             <w:rStyle w:val="Link"/>
@@ -3358,7 +4015,7 @@
       <w:r>
         <w:t xml:space="preserve"> </w:t>
       </w:r>
-      <w:hyperlink r:id="rId100">
+      <w:hyperlink r:id="rId109">
         <w:r>
           <w:rPr>
             <w:rStyle w:val="Link"/>
@@ -3380,7 +4037,7 @@
       <w:r>
         <w:t xml:space="preserve"> </w:t>
       </w:r>
-      <w:hyperlink r:id="rId101">
+      <w:hyperlink r:id="rId110">
         <w:r>
           <w:rPr>
             <w:rStyle w:val="Link"/>
@@ -3547,6 +4204,27 @@
     </w:p>
   </w:footnote>
   <w:footnote w:id="57">
+    <w:p>
+      <w:pPr>
+        <w:pStyle w:val="FootnoteText"/>
+      </w:pPr>
+      <w:r>
+        <w:rPr>
+          <w:rStyle w:val="FootnoteRef"/>
+        </w:rPr>
+        <w:footnoteRef/>
+      </w:r>
+      <w:hyperlink r:id="rId58">
+        <w:r>
+          <w:rPr>
+            <w:rStyle w:val="Link"/>
+          </w:rPr>
+          <w:t xml:space="preserve">http://docs.mongodb.org/manual/core/gridfs/</w:t>
+        </w:r>
+      </w:hyperlink>
+    </w:p>
+  </w:footnote>
+  <w:footnote w:id="83">
     <w:p>
       <w:pPr>
         <w:pStyle w:val="FootnoteText"/>
@@ -3654,7 +4332,7 @@
     </w:lvl>
   </w:abstractNum>
   <w:abstractNum w:abstractNumId="990">
-    <w:nsid w:val="cabc5215"/>
+    <w:nsid w:val="3e00790c"/>
     <w:multiLevelType w:val="multilevel"/>
     <w:lvl w:ilvl="0">
       <w:numFmt w:val="bullet"/>
@@ -3735,7 +4413,7 @@
     </w:lvl>
   </w:abstractNum>
   <w:abstractNum w:abstractNumId="991">
-    <w:nsid w:val="adb6a1ab"/>
+    <w:nsid w:val="a5310fa7"/>
     <w:multiLevelType w:val="multilevel"/>
     <w:lvl w:ilvl="0">
       <w:numFmt w:val="bullet"/>
@@ -3816,7 +4494,7 @@
     </w:lvl>
   </w:abstractNum>
   <w:abstractNum w:abstractNumId="99411">
-    <w:nsid w:val="fb236914"/>
+    <w:nsid w:val="8052f583"/>
     <w:multiLevelType w:val="multilevel"/>
     <w:lvl w:ilvl="0">
       <w:start w:val="1"/>
@@ -3919,6 +4597,9 @@
     <w:abstractNumId w:val="991"/>
   </w:num>
   <w:num w:numId="1004">
+    <w:abstractNumId w:val="991"/>
+  </w:num>
+  <w:num w:numId="1005">
     <w:abstractNumId w:val="99411"/>
     <w:lvlOverride w:ilvl="0">
       <w:startOverride w:val="1"/>

</xml_diff>

<commit_message>
added clearer statements: gridfs and distributed filesystems
</commit_message>
<xml_diff>
--- a/symcloud-thesis.docx
+++ b/symcloud-thesis.docx
@@ -223,6 +223,86 @@
           <w:b/>
         </w:rPr>
         <w:t xml:space="preserve">TODO Anforderungen an das Projekt (auch in Bezug auf xanadu)</w:t>
+      </w:r>
+    </w:p>
+    <w:p>
+      <w:pPr>
+        <w:pStyle w:val="Compact"/>
+        <w:numPr>
+          <w:numId w:val="1001"/>
+          <w:ilvl w:val="0"/>
+        </w:numPr>
+      </w:pPr>
+      <w:r>
+        <w:t xml:space="preserve">Sicherheit</w:t>
+      </w:r>
+    </w:p>
+    <w:p>
+      <w:pPr>
+        <w:pStyle w:val="Compact"/>
+        <w:numPr>
+          <w:numId w:val="1001"/>
+          <w:ilvl w:val="0"/>
+        </w:numPr>
+      </w:pPr>
+      <w:r>
+        <w:t xml:space="preserve">Datenschutz</w:t>
+      </w:r>
+    </w:p>
+    <w:p>
+      <w:pPr>
+        <w:pStyle w:val="Compact"/>
+        <w:numPr>
+          <w:numId w:val="1001"/>
+          <w:ilvl w:val="0"/>
+        </w:numPr>
+      </w:pPr>
+      <w:r>
+        <w:t xml:space="preserve">Effizienz</w:t>
+      </w:r>
+    </w:p>
+    <w:p>
+      <w:pPr>
+        <w:pStyle w:val="Compact"/>
+        <w:numPr>
+          <w:numId w:val="1001"/>
+          <w:ilvl w:val="0"/>
+        </w:numPr>
+      </w:pPr>
+      <w:r>
+        <w:t xml:space="preserve">Verteilbarkeit</w:t>
+      </w:r>
+    </w:p>
+    <w:p>
+      <w:pPr>
+        <w:pStyle w:val="Compact"/>
+        <w:numPr>
+          <w:numId w:val="1001"/>
+          <w:ilvl w:val="0"/>
+        </w:numPr>
+      </w:pPr>
+      <w:r>
+        <w:t xml:space="preserve">Zugriffberechtigungen</w:t>
+      </w:r>
+    </w:p>
+    <w:p>
+      <w:pPr>
+        <w:pStyle w:val="Compact"/>
+        <w:numPr>
+          <w:numId w:val="1001"/>
+          <w:ilvl w:val="0"/>
+        </w:numPr>
+      </w:pPr>
+      <w:r>
+        <w:t xml:space="preserve">Versionierung</w:t>
+      </w:r>
+    </w:p>
+    <w:p>
+      <w:r>
+        <w:rPr>
+          <w:b/>
+        </w:rPr>
+        <w:t xml:space="preserve">TODO genauere Ausformulierung</w:t>
       </w:r>
     </w:p>
     <w:p>
@@ -462,6 +542,9 @@
     </w:p>
     <w:p>
       <w:r>
+        <w:rPr>
+          <w:b/>
+        </w:rPr>
         <w:t xml:space="preserve">TODO Beschreibung zu processing block</w:t>
       </w:r>
     </w:p>
@@ -901,7 +984,7 @@
         <w:pStyle w:val="DefinitionTerm"/>
       </w:pPr>
       <w:r>
-        <w:t xml:space="preserve">Objekt-Speicherdienste</w:t>
+        <w:t xml:space="preserve">Objekt-Speicherdienste,</w:t>
       </w:r>
     </w:p>
     <w:p>
@@ -909,7 +992,7 @@
         <w:pStyle w:val="Definition"/>
       </w:pPr>
       <w:r>
-        <w:t xml:space="preserve">, wie zum Beispiel Amazon S3</w:t>
+        <w:t xml:space="preserve">wie zum Beispiel Amazon S3</w:t>
       </w:r>
       <w:r>
         <w:rPr>
@@ -996,7 +1079,7 @@
         <w:pStyle w:val="DefinitionTerm"/>
       </w:pPr>
       <w:r>
-        <w:t xml:space="preserve">Datenbank gestützte Dateisysteme</w:t>
+        <w:t xml:space="preserve">Datenbank gestützte Dateisysteme,</w:t>
       </w:r>
     </w:p>
     <w:p>
@@ -1004,7 +1087,7 @@
         <w:pStyle w:val="Definition"/>
       </w:pPr>
       <w:r>
-        <w:t xml:space="preserve">, wie zum Beispiel GridFS</w:t>
+        <w:t xml:space="preserve">wie zum Beispiel GridFS</w:t>
       </w:r>
       <w:r>
         <w:rPr>
@@ -1124,10 +1207,13 @@
         <w:t xml:space="preserve">&lt;VersioningConfiguration</w:t>
       </w:r>
       <w:r>
+        <w:br w:type="textWrapping"/>
+      </w:r>
+      <w:r>
         <w:rPr>
           <w:rStyle w:val="OtherTok"/>
         </w:rPr>
-        <w:t xml:space="preserve"> xmlns=</w:t>
+        <w:t xml:space="preserve">    xmlns=</w:t>
       </w:r>
       <w:r>
         <w:rPr>
@@ -1421,7 +1507,7 @@
     </w:p>
     <w:p>
       <w:r>
-        <w:t xml:space="preserve">HostedFTP veröffentlichte im Jahre 2009 in einem Perfomance Report über ihre Erfahrungen mit der Performance zwischen EC2 (Rechner Instancen) und S3</w:t>
+        <w:t xml:space="preserve">HostedFTP veröffentlichte im Jahre 2009 in einem Perfomance Report über ihre Erfahrungen mit der Performance zwischen EC2 (Rechner Instanzen) und S3</w:t>
       </w:r>
       <w:r>
         <w:t xml:space="preserve"> </w:t>
@@ -1607,130 +1693,12 @@
       <w:pPr>
         <w:pStyle w:val="Compact"/>
         <w:numPr>
-          <w:numId w:val="1001"/>
+          <w:numId w:val="1002"/>
           <w:ilvl w:val="0"/>
         </w:numPr>
       </w:pPr>
       <w:r>
         <w:t xml:space="preserve">Transparenz</w:t>
-      </w:r>
-    </w:p>
-    <w:p>
-      <w:pPr>
-        <w:pStyle w:val="Compact"/>
-        <w:numPr>
-          <w:numId w:val="1001"/>
-          <w:ilvl w:val="0"/>
-        </w:numPr>
-      </w:pPr>
-      <w:r>
-        <w:t xml:space="preserve">Nebenläufigkeit</w:t>
-      </w:r>
-    </w:p>
-    <w:p>
-      <w:pPr>
-        <w:pStyle w:val="Compact"/>
-        <w:numPr>
-          <w:numId w:val="1001"/>
-          <w:ilvl w:val="0"/>
-        </w:numPr>
-      </w:pPr>
-      <w:r>
-        <w:t xml:space="preserve">Replikation</w:t>
-      </w:r>
-    </w:p>
-    <w:p>
-      <w:pPr>
-        <w:pStyle w:val="Compact"/>
-        <w:numPr>
-          <w:numId w:val="1001"/>
-          <w:ilvl w:val="0"/>
-        </w:numPr>
-      </w:pPr>
-      <w:r>
-        <w:t xml:space="preserve">Fehlertoleranz</w:t>
-      </w:r>
-    </w:p>
-    <w:p>
-      <w:pPr>
-        <w:pStyle w:val="Compact"/>
-        <w:numPr>
-          <w:numId w:val="1001"/>
-          <w:ilvl w:val="0"/>
-        </w:numPr>
-      </w:pPr>
-      <w:r>
-        <w:t xml:space="preserve">Konsistenz</w:t>
-      </w:r>
-    </w:p>
-    <w:p>
-      <w:pPr>
-        <w:pStyle w:val="Compact"/>
-        <w:numPr>
-          <w:numId w:val="1001"/>
-          <w:ilvl w:val="0"/>
-        </w:numPr>
-      </w:pPr>
-      <w:r>
-        <w:t xml:space="preserve">Sicherheit</w:t>
-      </w:r>
-    </w:p>
-    <w:p>
-      <w:pPr>
-        <w:pStyle w:val="Compact"/>
-        <w:numPr>
-          <w:numId w:val="1001"/>
-          <w:ilvl w:val="0"/>
-        </w:numPr>
-      </w:pPr>
-      <w:r>
-        <w:t xml:space="preserve">Effizienz</w:t>
-      </w:r>
-    </w:p>
-    <w:p>
-      <w:pPr>
-        <w:pStyle w:val="Heading4"/>
-      </w:pPr>
-      <w:bookmarkStart w:id="69" w:name="nfs"/>
-      <w:bookmarkEnd w:id="69"/>
-      <w:r>
-        <w:t xml:space="preserve">NFS</w:t>
-      </w:r>
-    </w:p>
-    <w:p>
-      <w:r>
-        <w:t xml:space="preserve">Das verteilte Dateisystem Network File System wurde von Sun Microsystems entwickelt. Das grundlegende Prinzip von NFS ist, dass jeder Dateiserver eine standardisierte Dateischnittstelle implementiert und über diese Dateien des lokalen Speichers den Benutzern zur Verfügung stellt. Das bedeutet, dass es keine Rolle spielt, welches System dahinter steht. Ursprünglich wurde es für UNIX Systeme entwickelt. Mittlerweile gibt es aber Implementierungen für verschiedenste Betriebssysteme</w:t>
-      </w:r>
-      <w:r>
-        <w:t xml:space="preserve"> </w:t>
-      </w:r>
-      <w:r>
-        <w:t xml:space="preserve">(Tanenbaum and Steen 2003 S. 645ff.)</w:t>
-      </w:r>
-      <w:r>
-        <w:t xml:space="preserve">.</w:t>
-      </w:r>
-    </w:p>
-    <w:p>
-      <w:r>
-        <w:t xml:space="preserve">NFS ist also weniger ein Dateisystem als eine Menge von Protokollen, die in der Kombination mit den Clients ein verteiltes Dateisystem ergeben. Die Protokolle wurden so entwickelt, dass unterschiedliche Implementierungen einfach zusammenarbeiten können. Auf diese Weise können durch NFS eine heterogene Menge von Computern verbunden werden. Dabei ist es sowohl für den Benutzer als auch für den Server irrelevant mit welcher Art von System er verbunden ist</w:t>
-      </w:r>
-      <w:r>
-        <w:t xml:space="preserve"> </w:t>
-      </w:r>
-      <w:r>
-        <w:t xml:space="preserve">(Tanenbaum and Steen 2003 S. 645ff.)</w:t>
-      </w:r>
-      <w:r>
-        <w:t xml:space="preserve">.</w:t>
-      </w:r>
-    </w:p>
-    <w:p>
-      <w:r>
-        <w:rPr>
-          <w:b/>
-        </w:rPr>
-        <w:t xml:space="preserve">TODO finde Informationen zu den einzelnen Punkten</w:t>
       </w:r>
     </w:p>
     <w:p>
@@ -1742,7 +1710,7 @@
         </w:numPr>
       </w:pPr>
       <w:r>
-        <w:t xml:space="preserve">http://xtreemfs.org/how_replication_works.php</w:t>
+        <w:t xml:space="preserve">Nebenläufigkeit</w:t>
       </w:r>
     </w:p>
     <w:p>
@@ -1754,132 +1722,93 @@
         </w:numPr>
       </w:pPr>
       <w:r>
-        <w:t xml:space="preserve">http://xtreemfs.org/xtfs-guide-1.5.1/index.html#tth_sEc2.4</w:t>
-      </w:r>
-    </w:p>
-    <w:p>
-      <w:pPr>
-        <w:pStyle w:val="Heading5"/>
-      </w:pPr>
-      <w:bookmarkStart w:id="70" w:name="architektur"/>
-      <w:bookmarkEnd w:id="70"/>
-      <w:r>
-        <w:t xml:space="preserve">Architektur</w:t>
-      </w:r>
-    </w:p>
-    <w:p>
-      <w:pPr>
-        <w:pStyle w:val="Heading5"/>
-      </w:pPr>
-      <w:bookmarkStart w:id="71" w:name="kommunikation"/>
-      <w:bookmarkEnd w:id="71"/>
-      <w:r>
-        <w:t xml:space="preserve">Kommunikation</w:t>
-      </w:r>
-    </w:p>
-    <w:p>
-      <w:pPr>
-        <w:pStyle w:val="Heading5"/>
-      </w:pPr>
-      <w:bookmarkStart w:id="72" w:name="synchronisierung"/>
-      <w:bookmarkEnd w:id="72"/>
-      <w:r>
-        <w:t xml:space="preserve">Synchronisierung</w:t>
-      </w:r>
-    </w:p>
-    <w:p>
-      <w:pPr>
-        <w:pStyle w:val="Heading5"/>
-      </w:pPr>
-      <w:bookmarkStart w:id="73" w:name="replikation"/>
-      <w:bookmarkEnd w:id="73"/>
-      <w:r>
         <w:t xml:space="preserve">Replikation</w:t>
       </w:r>
     </w:p>
     <w:p>
       <w:pPr>
-        <w:pStyle w:val="Heading5"/>
-      </w:pPr>
-      <w:bookmarkStart w:id="74" w:name="fehlertoleranz"/>
-      <w:bookmarkEnd w:id="74"/>
+        <w:pStyle w:val="Compact"/>
+        <w:numPr>
+          <w:numId w:val="1002"/>
+          <w:ilvl w:val="0"/>
+        </w:numPr>
+      </w:pPr>
       <w:r>
         <w:t xml:space="preserve">Fehlertoleranz</w:t>
       </w:r>
     </w:p>
     <w:p>
       <w:pPr>
-        <w:pStyle w:val="Heading5"/>
-      </w:pPr>
-      <w:bookmarkStart w:id="75" w:name="sicherheit"/>
-      <w:bookmarkEnd w:id="75"/>
+        <w:pStyle w:val="Compact"/>
+        <w:numPr>
+          <w:numId w:val="1002"/>
+          <w:ilvl w:val="0"/>
+        </w:numPr>
+      </w:pPr>
+      <w:r>
+        <w:t xml:space="preserve">Konsistenz</w:t>
+      </w:r>
+    </w:p>
+    <w:p>
+      <w:pPr>
+        <w:pStyle w:val="Compact"/>
+        <w:numPr>
+          <w:numId w:val="1002"/>
+          <w:ilvl w:val="0"/>
+        </w:numPr>
+      </w:pPr>
       <w:r>
         <w:t xml:space="preserve">Sicherheit</w:t>
       </w:r>
     </w:p>
     <w:p>
       <w:pPr>
+        <w:pStyle w:val="Compact"/>
+        <w:numPr>
+          <w:numId w:val="1002"/>
+          <w:ilvl w:val="0"/>
+        </w:numPr>
+      </w:pPr>
+      <w:r>
+        <w:t xml:space="preserve">Effizienz</w:t>
+      </w:r>
+    </w:p>
+    <w:p>
+      <w:pPr>
         <w:pStyle w:val="Heading4"/>
       </w:pPr>
-      <w:bookmarkStart w:id="76" w:name="xtreemfs"/>
-      <w:bookmarkEnd w:id="76"/>
-      <w:r>
-        <w:t xml:space="preserve">XtreemFS</w:t>
-      </w:r>
-    </w:p>
-    <w:p>
-      <w:r>
-        <w:t xml:space="preserve">Als Alternative zu konventionellen verteilten Dateisystemen bietet XtreemFS eine unkomplizierte und moderne Variante eines verteilten Dateisystems. Es wurde speziell für die Anwendung in einem Cluster mit dem Betriebssystem XtreemOS entwickelt. Mittlerweile gibt es aber Server- und Client-Anwendungen für fast alle Linux Distributionen. Außerdem Clients für Windows und MAC.</w:t>
-      </w:r>
-    </w:p>
-    <w:p>
-      <w:pPr>
-        <w:pStyle w:val="Heading5"/>
-      </w:pPr>
-      <w:bookmarkStart w:id="77" w:name="architektur-1"/>
-      <w:bookmarkEnd w:id="77"/>
-      <w:r>
-        <w:t xml:space="preserve">Architektur</w:t>
-      </w:r>
-    </w:p>
-    <w:p>
-      <w:pPr>
-        <w:pStyle w:val="Heading5"/>
-      </w:pPr>
-      <w:bookmarkStart w:id="78" w:name="kommunikation-1"/>
-      <w:bookmarkEnd w:id="78"/>
-      <w:r>
-        <w:t xml:space="preserve">Kommunikation</w:t>
-      </w:r>
-    </w:p>
-    <w:p>
-      <w:pPr>
-        <w:pStyle w:val="Heading5"/>
-      </w:pPr>
-      <w:bookmarkStart w:id="79" w:name="replikation-1"/>
-      <w:bookmarkEnd w:id="79"/>
-      <w:r>
-        <w:t xml:space="preserve">Replikation</w:t>
-      </w:r>
-    </w:p>
-    <w:p>
-      <w:pPr>
-        <w:pStyle w:val="Heading5"/>
-      </w:pPr>
-      <w:bookmarkStart w:id="80" w:name="sicherheit-1"/>
-      <w:bookmarkEnd w:id="80"/>
-      <w:r>
-        <w:t xml:space="preserve">Sicherheit</w:t>
-      </w:r>
-    </w:p>
-    <w:p>
-      <w:pPr>
-        <w:pStyle w:val="Heading4"/>
-      </w:pPr>
-      <w:bookmarkStart w:id="81" w:name="speichergeschwindigkeit"/>
-      <w:bookmarkEnd w:id="81"/>
-      <w:r>
-        <w:t xml:space="preserve">Speichergeschwindigkeit</w:t>
+      <w:bookmarkStart w:id="69" w:name="nfs"/>
+      <w:bookmarkEnd w:id="69"/>
+      <w:r>
+        <w:t xml:space="preserve">NFS</w:t>
+      </w:r>
+    </w:p>
+    <w:p>
+      <w:r>
+        <w:t xml:space="preserve">Das verteilte Dateisystem Network File System wurde von Sun Microsystems entwickelt. Das grundlegende Prinzip von NFS ist, dass jeder Dateiserver eine standardisierte Dateischnittstelle implementiert und über diese Dateien des lokalen Speichers den Benutzern zur Verfügung stellt. Das bedeutet, dass es keine Rolle spielt, welches System dahinter steht. Ursprünglich wurde es für UNIX Systeme entwickelt. Mittlerweile gibt es aber Implementierungen für verschiedenste Betriebssysteme</w:t>
+      </w:r>
+      <w:r>
+        <w:t xml:space="preserve"> </w:t>
+      </w:r>
+      <w:r>
+        <w:t xml:space="preserve">(Tanenbaum and Steen 2003 S. 645ff.)</w:t>
+      </w:r>
+      <w:r>
+        <w:t xml:space="preserve">.</w:t>
+      </w:r>
+    </w:p>
+    <w:p>
+      <w:r>
+        <w:t xml:space="preserve">NFS ist also weniger ein Dateisystem als eine Menge von Protokollen, die in der Kombination mit den Clients ein verteiltes Dateisystem ergeben. Die Protokolle wurden so entwickelt, dass unterschiedliche Implementierungen einfach zusammenarbeiten können. Auf diese Weise können durch NFS eine heterogene Menge von Computern verbunden werden. Dabei ist es sowohl für den Benutzer als auch für den Server irrelevant mit welcher Art von System er verbunden ist</w:t>
+      </w:r>
+      <w:r>
+        <w:t xml:space="preserve"> </w:t>
+      </w:r>
+      <w:r>
+        <w:t xml:space="preserve">(Tanenbaum and Steen 2003 S. 645ff.)</w:t>
+      </w:r>
+      <w:r>
+        <w:t xml:space="preserve">.</w:t>
       </w:r>
     </w:p>
     <w:p>
@@ -1887,7 +1816,7 @@
         <w:rPr>
           <w:b/>
         </w:rPr>
-        <w:t xml:space="preserve">TODO überhaupt notwendig?</w:t>
+        <w:t xml:space="preserve">TODO finde Informationen zu den einzelnen Punkten</w:t>
       </w:r>
     </w:p>
     <w:p>
@@ -1895,6 +1824,163 @@
         <w:pStyle w:val="Compact"/>
         <w:numPr>
           <w:numId w:val="1003"/>
+          <w:ilvl w:val="0"/>
+        </w:numPr>
+      </w:pPr>
+      <w:r>
+        <w:t xml:space="preserve">http://xtreemfs.org/how_replication_works.php</w:t>
+      </w:r>
+    </w:p>
+    <w:p>
+      <w:pPr>
+        <w:pStyle w:val="Compact"/>
+        <w:numPr>
+          <w:numId w:val="1003"/>
+          <w:ilvl w:val="0"/>
+        </w:numPr>
+      </w:pPr>
+      <w:r>
+        <w:t xml:space="preserve">http://xtreemfs.org/xtfs-guide-1.5.1/index.html#tth_sEc2.4</w:t>
+      </w:r>
+    </w:p>
+    <w:p>
+      <w:pPr>
+        <w:pStyle w:val="Heading5"/>
+      </w:pPr>
+      <w:bookmarkStart w:id="70" w:name="architektur"/>
+      <w:bookmarkEnd w:id="70"/>
+      <w:r>
+        <w:t xml:space="preserve">Architektur</w:t>
+      </w:r>
+    </w:p>
+    <w:p>
+      <w:pPr>
+        <w:pStyle w:val="Heading5"/>
+      </w:pPr>
+      <w:bookmarkStart w:id="71" w:name="kommunikation"/>
+      <w:bookmarkEnd w:id="71"/>
+      <w:r>
+        <w:t xml:space="preserve">Kommunikation</w:t>
+      </w:r>
+    </w:p>
+    <w:p>
+      <w:pPr>
+        <w:pStyle w:val="Heading5"/>
+      </w:pPr>
+      <w:bookmarkStart w:id="72" w:name="synchronisierung"/>
+      <w:bookmarkEnd w:id="72"/>
+      <w:r>
+        <w:t xml:space="preserve">Synchronisierung</w:t>
+      </w:r>
+    </w:p>
+    <w:p>
+      <w:pPr>
+        <w:pStyle w:val="Heading5"/>
+      </w:pPr>
+      <w:bookmarkStart w:id="73" w:name="replikation"/>
+      <w:bookmarkEnd w:id="73"/>
+      <w:r>
+        <w:t xml:space="preserve">Replikation</w:t>
+      </w:r>
+    </w:p>
+    <w:p>
+      <w:pPr>
+        <w:pStyle w:val="Heading5"/>
+      </w:pPr>
+      <w:bookmarkStart w:id="74" w:name="fehlertoleranz"/>
+      <w:bookmarkEnd w:id="74"/>
+      <w:r>
+        <w:t xml:space="preserve">Fehlertoleranz</w:t>
+      </w:r>
+    </w:p>
+    <w:p>
+      <w:pPr>
+        <w:pStyle w:val="Heading5"/>
+      </w:pPr>
+      <w:bookmarkStart w:id="75" w:name="sicherheit"/>
+      <w:bookmarkEnd w:id="75"/>
+      <w:r>
+        <w:t xml:space="preserve">Sicherheit</w:t>
+      </w:r>
+    </w:p>
+    <w:p>
+      <w:pPr>
+        <w:pStyle w:val="Heading4"/>
+      </w:pPr>
+      <w:bookmarkStart w:id="76" w:name="xtreemfs"/>
+      <w:bookmarkEnd w:id="76"/>
+      <w:r>
+        <w:t xml:space="preserve">XtreemFS</w:t>
+      </w:r>
+    </w:p>
+    <w:p>
+      <w:r>
+        <w:t xml:space="preserve">Als Alternative zu konventionellen verteilten Dateisystemen bietet XtreemFS eine unkomplizierte und moderne Variante eines verteilten Dateisystems. Es wurde speziell für die Anwendung in einem Cluster mit dem Betriebssystem XtreemOS entwickelt. Mittlerweile gibt es aber Server- und Client-Anwendungen für fast alle Linux Distributionen. Außerdem Clients für Windows und MAC.</w:t>
+      </w:r>
+    </w:p>
+    <w:p>
+      <w:pPr>
+        <w:pStyle w:val="Heading5"/>
+      </w:pPr>
+      <w:bookmarkStart w:id="77" w:name="architektur-1"/>
+      <w:bookmarkEnd w:id="77"/>
+      <w:r>
+        <w:t xml:space="preserve">Architektur</w:t>
+      </w:r>
+    </w:p>
+    <w:p>
+      <w:pPr>
+        <w:pStyle w:val="Heading5"/>
+      </w:pPr>
+      <w:bookmarkStart w:id="78" w:name="kommunikation-1"/>
+      <w:bookmarkEnd w:id="78"/>
+      <w:r>
+        <w:t xml:space="preserve">Kommunikation</w:t>
+      </w:r>
+    </w:p>
+    <w:p>
+      <w:pPr>
+        <w:pStyle w:val="Heading5"/>
+      </w:pPr>
+      <w:bookmarkStart w:id="79" w:name="replikation-1"/>
+      <w:bookmarkEnd w:id="79"/>
+      <w:r>
+        <w:t xml:space="preserve">Replikation</w:t>
+      </w:r>
+    </w:p>
+    <w:p>
+      <w:pPr>
+        <w:pStyle w:val="Heading5"/>
+      </w:pPr>
+      <w:bookmarkStart w:id="80" w:name="sicherheit-1"/>
+      <w:bookmarkEnd w:id="80"/>
+      <w:r>
+        <w:t xml:space="preserve">Sicherheit</w:t>
+      </w:r>
+    </w:p>
+    <w:p>
+      <w:pPr>
+        <w:pStyle w:val="Heading4"/>
+      </w:pPr>
+      <w:bookmarkStart w:id="81" w:name="speichergeschwindigkeit"/>
+      <w:bookmarkEnd w:id="81"/>
+      <w:r>
+        <w:t xml:space="preserve">Speichergeschwindigkeit</w:t>
+      </w:r>
+    </w:p>
+    <w:p>
+      <w:r>
+        <w:rPr>
+          <w:b/>
+        </w:rPr>
+        <w:t xml:space="preserve">TODO überhaupt notwendig?</w:t>
+      </w:r>
+    </w:p>
+    <w:p>
+      <w:pPr>
+        <w:pStyle w:val="Compact"/>
+        <w:numPr>
+          <w:numId w:val="1004"/>
           <w:ilvl w:val="0"/>
         </w:numPr>
       </w:pPr>
@@ -1909,10 +1995,67 @@
     </w:p>
     <w:p>
       <w:pPr>
+        <w:pStyle w:val="Heading4"/>
+      </w:pPr>
+      <w:bookmarkStart w:id="83" w:name="zusammenfassung-evtl.-evaluierung"/>
+      <w:bookmarkEnd w:id="83"/>
+      <w:r>
+        <w:t xml:space="preserve">Zusammenfassung (??evtl. Evaluierung??)</w:t>
+      </w:r>
+    </w:p>
+    <w:p>
+      <w:r>
+        <w:t xml:space="preserve">Im Bezug auf die Anforderungen (siehe Kapitel</w:t>
+      </w:r>
+      <w:r>
+        <w:t xml:space="preserve"> </w:t>
+      </w:r>
+      <w:r>
+        <w:t xml:space="preserve">) bieten, die analysierten, verteilten Dateisysteme von Haus aus keine Versionierung. Es gab Versuche der Linux-Community, mit Wizbit</w:t>
+      </w:r>
+      <w:r>
+        <w:rPr>
+          <w:rStyle w:val="FootnoteRef"/>
+        </w:rPr>
+        <w:footnoteReference w:id="84"/>
+      </w:r>
+      <w:r>
+        <w:t xml:space="preserve">, ein auf GIT-basierendes Dateisystem zu entwerfen, das Versionierung mitliefern sollte</w:t>
+      </w:r>
+      <w:r>
+        <w:t xml:space="preserve"> </w:t>
+      </w:r>
+      <w:r>
+        <w:t xml:space="preserve">(“Wizbit: A Linux Filesystem with Distributed Version Control | Ars Technica” 2008)</w:t>
+      </w:r>
+      <w:r>
+        <w:t xml:space="preserve">. Dieses Projekt wurde allerdings seit ende 2009 nicht mehr weiterentwickelt</w:t>
+      </w:r>
+      <w:r>
+        <w:t xml:space="preserve"> </w:t>
+      </w:r>
+      <w:r>
+        <w:t xml:space="preserve">(“The Wizbit Open Source Project on Open Hub”)</w:t>
+      </w:r>
+      <w:r>
+        <w:t xml:space="preserve">. Die benötigten Zugriffsberechtigungen werden zwar auf der Systembenutzerebene durch ACL unterstützt. Jedoch müsste dann, die Anwendungen für jeden Anwendungsbenutzer einen Systembenutzer anlegen</w:t>
+      </w:r>
+      <w:r>
+        <w:t xml:space="preserve"> </w:t>
+      </w:r>
+      <w:r>
+        <w:t xml:space="preserve">(“XtreemFS Installation and User Guide”)</w:t>
+      </w:r>
+      <w:r>
+        <w:t xml:space="preserve">. Dies wäre zwar auf einer einzelnen Installation machbar, jedoch macht es eine Verteilte Verwendung komplizierter und eine Installation aufwändiger.</w:t>
+      </w:r>
+    </w:p>
+    <w:p>
+      <w:pPr>
         <w:pStyle w:val="Heading3"/>
       </w:pPr>
-      <w:bookmarkStart w:id="83" w:name="datenbank-gestützte-dateiverwaltungen"/>
-      <w:bookmarkEnd w:id="83"/>
+      <w:bookmarkStart w:id="86" w:name="datenbank-gestützte-dateiverwaltungen"/>
+      <w:bookmarkEnd w:id="86"/>
       <w:r>
         <w:t xml:space="preserve">Datenbank gestützte Dateiverwaltungen</w:t>
       </w:r>
@@ -1925,7 +2068,7 @@
         <w:rPr>
           <w:rStyle w:val="FootnoteRef"/>
         </w:rPr>
-        <w:footnoteReference w:id="84"/>
+        <w:footnoteReference w:id="87"/>
       </w:r>
       <w:r>
         <w:t xml:space="preserve">, bieten eine Schnittstelle an, um Dateien abzuspeichern. Viele dieser Systeme sind meist nur begrenzt für große Datenmengen geeignet. MongoDB und GridFS sind jedoch genau für diese Anwendungsfälle ausgelegt, daher wird diese Technologie im folgenden Kapitel genauer betrachtet.</w:t>
@@ -1935,8 +2078,8 @@
       <w:pPr>
         <w:pStyle w:val="Heading4"/>
       </w:pPr>
-      <w:bookmarkStart w:id="85" w:name="mongodb-gridfs"/>
-      <w:bookmarkEnd w:id="85"/>
+      <w:bookmarkStart w:id="88" w:name="mongodb-gridfs"/>
+      <w:bookmarkEnd w:id="88"/>
       <w:r>
         <w:t xml:space="preserve">MongoDB &amp; GridFS</w:t>
       </w:r>
@@ -2168,7 +2311,7 @@
         <w:rPr>
           <w:rStyle w:val="CommentTok"/>
         </w:rPr>
-        <w:t xml:space="preserve">// use GridFS class for handling files  </w:t>
+        <w:t xml:space="preserve">// use GridFS class for</w:t>
       </w:r>
       <w:r>
         <w:br w:type="textWrapping"/>
@@ -2177,6 +2320,21 @@
         <w:rPr>
           <w:rStyle w:val="NormalTok"/>
         </w:rPr>
+        <w:t xml:space="preserve">                                          </w:t>
+      </w:r>
+      <w:r>
+        <w:rPr>
+          <w:rStyle w:val="CommentTok"/>
+        </w:rPr>
+        <w:t xml:space="preserve">//handling files  </w:t>
+      </w:r>
+      <w:r>
+        <w:br w:type="textWrapping"/>
+      </w:r>
+      <w:r>
+        <w:rPr>
+          <w:rStyle w:val="NormalTok"/>
+        </w:rPr>
         <w:t xml:space="preserve">  </w:t>
       </w:r>
       <w:r>
@@ -2365,8 +2523,8 @@
       <w:pPr>
         <w:pStyle w:val="Heading3"/>
       </w:pPr>
-      <w:bookmarkStart w:id="86" w:name="performance-1"/>
-      <w:bookmarkEnd w:id="86"/>
+      <w:bookmarkStart w:id="89" w:name="performance-1"/>
+      <w:bookmarkEnd w:id="89"/>
       <w:r>
         <w:t xml:space="preserve">Performance</w:t>
       </w:r>
@@ -2383,15 +2541,15 @@
       <w:pPr>
         <w:pStyle w:val="Heading3"/>
       </w:pPr>
-      <w:bookmarkStart w:id="87" w:name="evaluation-1"/>
-      <w:bookmarkEnd w:id="87"/>
+      <w:bookmarkStart w:id="90" w:name="evaluation-1"/>
+      <w:bookmarkEnd w:id="90"/>
       <w:r>
         <w:t xml:space="preserve">Evaluation</w:t>
       </w:r>
     </w:p>
     <w:p>
       <w:r>
-        <w:t xml:space="preserve">Am Ende dieses Kapitels, werden die Vor- und Nachteile der jeweiligen Technologien zusammengefasst. Dies ist notwendig, um am Ende ein optimales Speicherkonzept für Symcloud zu entwickeln.</w:t>
+        <w:t xml:space="preserve">Am Ende dieses Abschnittes, werden die Vor- und Nachteile der jeweiligen Technologien zusammengefasst. Dies ist notwendig, um am Ende ein optimales Speicherkonzept für Symcloud zu entwickeln.</w:t>
       </w:r>
     </w:p>
     <w:p>
@@ -2399,7 +2557,7 @@
         <w:pStyle w:val="DefinitionTerm"/>
       </w:pPr>
       <w:r>
-        <w:t xml:space="preserve">Speicherdienste, wie Amazon S3</w:t>
+        <w:t xml:space="preserve">Speicherdienste, wie Amazon S3,</w:t>
       </w:r>
     </w:p>
     <w:p>
@@ -2407,14 +2565,14 @@
         <w:pStyle w:val="Definition"/>
       </w:pPr>
       <w:r>
-        <w:t xml:space="preserve">, sind für einfache Aufgaben bestens geeignet. Sie bieten alles an, was für ein schnelles Setup der Applikation benötigt wird. Jedoch haben gerade die Open-Source Alternativen zu S3 wesentliche Mankos, die gerade für das aktuelle Projekt unbedingt notwendig sind. Zum einen ist es bei den Alternativen die fehlenden Funktionalitäten, wie zum Beispiel ACLs oder Versionierung, zum anderen ist auch Amazon S3 wenig flexibel, um eigene Erweiterungen hinzuzufügen. Jedoch können wesentliche Vorteile bei der Art der Datenhaltung beobachtet werden. Wie zum Beispiel:</w:t>
+        <w:t xml:space="preserve">sind für einfache Aufgaben bestens geeignet. Sie bieten alles an, was für ein schnelles Setup der Applikation benötigt wird. Jedoch haben gerade die Open-Source Alternativen zu S3 wesentliche Mankos, die gerade für das aktuelle Projekt unbedingt notwendig sind. Zum einen ist es bei den Alternativen die fehlenden Funktionalitäten, wie zum Beispiel ACLs oder Versionierung, zum anderen ist auch Amazon S3 wenig flexibel, um eigene Erweiterungen hinzuzufügen. Jedoch können wesentliche Vorteile bei der Art der Datenhaltung beobachtet werden. Wie zum Beispiel:</w:t>
       </w:r>
     </w:p>
     <w:p>
       <w:pPr>
         <w:pStyle w:val="Compact"/>
         <w:numPr>
-          <w:numId w:val="1004"/>
+          <w:numId w:val="1005"/>
           <w:ilvl w:val="0"/>
         </w:numPr>
       </w:pPr>
@@ -2426,7 +2584,7 @@
       <w:pPr>
         <w:pStyle w:val="Compact"/>
         <w:numPr>
-          <w:numId w:val="1004"/>
+          <w:numId w:val="1005"/>
           <w:ilvl w:val="0"/>
         </w:numPr>
       </w:pPr>
@@ -2438,7 +2596,7 @@
       <w:pPr>
         <w:pStyle w:val="Compact"/>
         <w:numPr>
-          <w:numId w:val="1004"/>
+          <w:numId w:val="1005"/>
           <w:ilvl w:val="0"/>
         </w:numPr>
       </w:pPr>
@@ -2450,7 +2608,7 @@
       <w:pPr>
         <w:pStyle w:val="Compact"/>
         <w:numPr>
-          <w:numId w:val="1004"/>
+          <w:numId w:val="1005"/>
           <w:ilvl w:val="0"/>
         </w:numPr>
       </w:pPr>
@@ -2485,7 +2643,26 @@
         <w:pStyle w:val="Definition"/>
       </w:pPr>
       <w:r>
-        <w:t xml:space="preserve">bieten durch ihre einheitliche Schnittstelle einen optimalen Abstraktionslayer für datenintensive Anwendungen. Die Flexibilität, die diese Systeme verbindet, bietet sich für Anwendungen wie Symcloud an. Jedoch sind fehlende Zugriffsrechte und Versionierung</w:t>
+        <w:t xml:space="preserve">bieten durch ihre einheitliche Schnittstelle einen optimalen Abstraktionslayer für datenintensive Anwendungen. Die Flexibilität, die diese Systeme verbindet, bietet sich für Anwendungen wie Symcloud an. Jedoch sind fehlende Zugriffsrechte auf Anwendungsbenutzerebene (ACL) und die fehlende ein Problem, das auf Speicherebene nicht gelöst wird. Aufgrund dessen könnte ein solches verteiltes Dateisystem nicht als Ersatz für eine eigene Implementierung, sondern lediglich als Basis hergenommen werden.</w:t>
+      </w:r>
+    </w:p>
+    <w:p>
+      <w:pPr>
+        <w:pStyle w:val="DefinitionTerm"/>
+      </w:pPr>
+      <w:r>
+        <w:t xml:space="preserve">Datenbankgestützte Dateiverwaltung</w:t>
+      </w:r>
+    </w:p>
+    <w:p>
+      <w:pPr>
+        <w:pStyle w:val="Definition"/>
+      </w:pPr>
+      <w:r>
+        <w:t xml:space="preserve">sind für den Einsatz in Anwendungen geeignet, die die darunterliegende Datenbank verwendet. Die nötigen Erweiterungen, um Dateien in eine Datenbank zu schreiben, sind aufgrund der Integration sehr einfach umzusetzen. Sie bieten eine gute Schnittstelle, um Dateien zu verwalten. Die fehlenden Möglichkeiten von ACL und Versionierung macht jedoch die Verwendung von GridFS sehr aufwändig. Aufgrund des Aufbaues von GridFS gibt es in der Datenbank einen Dateibaum, indem alle Benutzer ihre Dateien ablegen. Die Anwendung müsste dann dafür sorgen, dass jeder Benutzer nur seine Dateien sehen bzw. bearbeiten kann. Allerdings kann, gerade aus GridFS, mit dem Datei-Chunking (siehe Kapitel</w:t>
+      </w:r>
+      <w:r>
+        <w:t xml:space="preserve"> </w:t>
       </w:r>
       <w:r>
         <w:t xml:space="preserve"> </w:t>
@@ -2494,29 +2671,10 @@
         <w:rPr>
           <w:b/>
         </w:rPr>
-        <w:t xml:space="preserve">(TODO warum fehlen die?)</w:t>
-      </w:r>
-      <w:r>
-        <w:t xml:space="preserve"> </w:t>
-      </w:r>
-      <w:r>
-        <w:t xml:space="preserve">ein Problem, das auf Speicherebene nicht gelöst wird. Aufgrund dessen könnte ein solches verteiltes Dateisystem nicht als Ersatz für eine eigene Implementierung, sondern lediglich als Basis hergenommen werden.</w:t>
-      </w:r>
-    </w:p>
-    <w:p>
-      <w:pPr>
-        <w:pStyle w:val="DefinitionTerm"/>
-      </w:pPr>
-      <w:r>
-        <w:t xml:space="preserve">Datenbankgestützte Dateiverwaltung</w:t>
-      </w:r>
-    </w:p>
-    <w:p>
-      <w:pPr>
-        <w:pStyle w:val="Definition"/>
-      </w:pPr>
-      <w:r>
-        <w:t xml:space="preserve">sind für den Einsatz in Anwendungen geeignet, die die darunterliegende Datenbank verwendet. Die nötigen Erweiterungen, um Dateien in eine Datenbank zu schreiben, sind aufgrund der Integration sehr einfach umzusetzen. Sie bieten eine gute Schnittstelle, um Dateien zu verwalten. Die fehlenden Möglichkeiten von ACL und Versioninerung macht jedoch die Verwendung von GridFS sehr schwierig. Für einen geeigneten Storage wäre ein chunking der Daten hilfreich, um auch Teile einer Datei effizient zu laden.</w:t>
+        <w:t xml:space="preserve">TODO evtl. Nummer anpassen</w:t>
+      </w:r>
+      <w:r>
+        <w:t xml:space="preserve">) ein sehr gutes Konzept für eine effiziente Dateihaltung entnommen werden.</w:t>
       </w:r>
     </w:p>
     <w:p>
@@ -2526,10 +2684,28 @@
     </w:p>
     <w:p>
       <w:pPr>
+        <w:pStyle w:val="Heading2"/>
+      </w:pPr>
+      <w:bookmarkStart w:id="91" w:name="zusammenfassung-1"/>
+      <w:bookmarkEnd w:id="91"/>
+      <w:r>
+        <w:t xml:space="preserve">Zusammenfassung</w:t>
+      </w:r>
+    </w:p>
+    <w:p>
+      <w:r>
+        <w:rPr>
+          <w:b/>
+        </w:rPr>
+        <w:t xml:space="preserve">TODO Zusammenfassung komplettes Kapitel</w:t>
+      </w:r>
+    </w:p>
+    <w:p>
+      <w:pPr>
         <w:pStyle w:val="Heading1"/>
       </w:pPr>
-      <w:bookmarkStart w:id="88" w:name="konzept-für-symcloud"/>
-      <w:bookmarkEnd w:id="88"/>
+      <w:bookmarkStart w:id="92" w:name="konzept-für-symcloud"/>
+      <w:bookmarkEnd w:id="92"/>
       <w:r>
         <w:t xml:space="preserve">Konzept für Symcloud</w:t>
       </w:r>
@@ -2585,8 +2761,8 @@
       <w:pPr>
         <w:pStyle w:val="Heading2"/>
       </w:pPr>
-      <w:bookmarkStart w:id="89" w:name="überblick"/>
-      <w:bookmarkEnd w:id="89"/>
+      <w:bookmarkStart w:id="93" w:name="überblick"/>
+      <w:bookmarkEnd w:id="93"/>
       <w:r>
         <w:t xml:space="preserve">Überblick</w:t>
       </w:r>
@@ -2608,7 +2784,7 @@
                     </pic:cNvPicPr>
                   </pic:nvPicPr>
                   <pic:blipFill>
-                    <a:blip r:embed="rId90"/>
+                    <a:blip r:embed="rId94"/>
                     <a:stretch>
                       <a:fillRect/>
                     </a:stretch>
@@ -2666,8 +2842,8 @@
       <w:pPr>
         <w:pStyle w:val="Heading3"/>
       </w:pPr>
-      <w:bookmarkStart w:id="91" w:name="php-stream-rest-api"/>
-      <w:bookmarkEnd w:id="91"/>
+      <w:bookmarkStart w:id="95" w:name="php-stream-rest-api"/>
+      <w:bookmarkEnd w:id="95"/>
       <w:r>
         <w:t xml:space="preserve">PHP Stream &amp; Rest API</w:t>
       </w:r>
@@ -2690,8 +2866,8 @@
       <w:pPr>
         <w:pStyle w:val="Heading3"/>
       </w:pPr>
-      <w:bookmarkStart w:id="92" w:name="storagecontroller"/>
-      <w:bookmarkEnd w:id="92"/>
+      <w:bookmarkStart w:id="96" w:name="storagecontroller"/>
+      <w:bookmarkEnd w:id="96"/>
       <w:r>
         <w:t xml:space="preserve">StorageController</w:t>
       </w:r>
@@ -2714,8 +2890,8 @@
       <w:pPr>
         <w:pStyle w:val="Heading3"/>
       </w:pPr>
-      <w:bookmarkStart w:id="93" w:name="securitycontroller"/>
-      <w:bookmarkEnd w:id="93"/>
+      <w:bookmarkStart w:id="97" w:name="securitycontroller"/>
+      <w:bookmarkEnd w:id="97"/>
       <w:r>
         <w:t xml:space="preserve">SecurityController</w:t>
       </w:r>
@@ -2738,8 +2914,8 @@
       <w:pPr>
         <w:pStyle w:val="Heading3"/>
       </w:pPr>
-      <w:bookmarkStart w:id="94" w:name="metadaten-storage"/>
-      <w:bookmarkEnd w:id="94"/>
+      <w:bookmarkStart w:id="98" w:name="metadaten-storage"/>
+      <w:bookmarkEnd w:id="98"/>
       <w:r>
         <w:t xml:space="preserve">Metadaten Storage</w:t>
       </w:r>
@@ -2817,8 +2993,8 @@
       <w:pPr>
         <w:pStyle w:val="Heading3"/>
       </w:pPr>
-      <w:bookmarkStart w:id="95" w:name="filestorage"/>
-      <w:bookmarkEnd w:id="95"/>
+      <w:bookmarkStart w:id="99" w:name="filestorage"/>
+      <w:bookmarkEnd w:id="99"/>
       <w:r>
         <w:t xml:space="preserve">FileStorage</w:t>
       </w:r>
@@ -2840,6 +3016,22 @@
     <w:p>
       <w:r>
         <w:t xml:space="preserve">Diese Schicht übernimmt auch die Versionierung der Dateien. Dies geschieht im Zusammenspiel mit dem Metadaten-Storage, da die Informationen zu einer Version ebenfalls dort abgelegt werden.</w:t>
+      </w:r>
+    </w:p>
+    <w:p>
+      <w:r>
+        <w:rPr>
+          <w:b/>
+        </w:rPr>
+        <w:t xml:space="preserve">TODO Beschreibung Chunking! Vorteile, Nachteile, ...</w:t>
+      </w:r>
+    </w:p>
+    <w:p>
+      <w:r>
+        <w:rPr>
+          <w:b/>
+        </w:rPr>
+        <w:t xml:space="preserve">TODO warum RIAK und nicht GridFS oder XtreemFS</w:t>
       </w:r>
     </w:p>
     <w:p>
@@ -2864,7 +3056,7 @@
                     </pic:cNvPicPr>
                   </pic:nvPicPr>
                   <pic:blipFill>
-                    <a:blip r:embed="rId96"/>
+                    <a:blip r:embed="rId100"/>
                     <a:stretch>
                       <a:fillRect/>
                     </a:stretch>
@@ -2901,7 +3093,7 @@
       <w:r>
         <w:t xml:space="preserve"> </w:t>
       </w:r>
-      <w:hyperlink r:id="rId97">
+      <w:hyperlink r:id="rId101">
         <w:r>
           <w:rPr>
             <w:rStyle w:val="Link"/>
@@ -2917,8 +3109,8 @@
       <w:pPr>
         <w:pStyle w:val="Heading2"/>
       </w:pPr>
-      <w:bookmarkStart w:id="98" w:name="zusammenfassung-1"/>
-      <w:bookmarkEnd w:id="98"/>
+      <w:bookmarkStart w:id="102" w:name="zusammenfassung-2"/>
+      <w:bookmarkEnd w:id="102"/>
       <w:r>
         <w:t xml:space="preserve">Zusammenfassung</w:t>
       </w:r>
@@ -2936,59 +3128,6 @@
     <w:p>
       <w:r>
         <w:t xml:space="preserve">Beispiel:</w:t>
-      </w:r>
-    </w:p>
-    <w:p>
-      <w:pPr>
-        <w:pStyle w:val="Compact"/>
-        <w:numPr>
-          <w:numId w:val="1005"/>
-          <w:ilvl w:val="0"/>
-        </w:numPr>
-      </w:pPr>
-      <w:r>
-        <w:t xml:space="preserve">Bucket 1 hat folgende Policies:</w:t>
-      </w:r>
-    </w:p>
-    <w:p>
-      <w:pPr>
-        <w:pStyle w:val="Compact"/>
-        <w:numPr>
-          <w:numId w:val="1005"/>
-          <w:ilvl w:val="0"/>
-        </w:numPr>
-      </w:pPr>
-      <w:r>
-        <w:t xml:space="preserve">SC1 User1 gehört der Bucket</w:t>
-      </w:r>
-    </w:p>
-    <w:p>
-      <w:pPr>
-        <w:pStyle w:val="Compact"/>
-        <w:numPr>
-          <w:numId w:val="1005"/>
-          <w:ilvl w:val="0"/>
-        </w:numPr>
-      </w:pPr>
-      <w:r>
-        <w:t xml:space="preserve">SC2 User2 hat Leserechte</w:t>
-      </w:r>
-    </w:p>
-    <w:p>
-      <w:pPr>
-        <w:pStyle w:val="Compact"/>
-        <w:numPr>
-          <w:numId w:val="1005"/>
-          <w:ilvl w:val="0"/>
-        </w:numPr>
-      </w:pPr>
-      <w:r>
-        <w:t xml:space="preserve">SC3 User3 hat Lese- und Schreibrechte</w:t>
-      </w:r>
-    </w:p>
-    <w:p>
-      <w:r>
-        <w:t xml:space="preserve">Der Replikator wird nun folgendermaßen vorgehen.</w:t>
       </w:r>
     </w:p>
     <w:p>
@@ -3000,7 +3139,7 @@
         </w:numPr>
       </w:pPr>
       <w:r>
-        <w:t xml:space="preserve">Die Metadaten des Buckets werden auf die Server SC2 und SC3 repliciert.</w:t>
+        <w:t xml:space="preserve">Bucket 1 hat folgende Policies:</w:t>
       </w:r>
     </w:p>
     <w:p>
@@ -3012,7 +3151,7 @@
         </w:numPr>
       </w:pPr>
       <w:r>
-        <w:t xml:space="preserve">Die Nutzdaten (aktuellste Version) des Buckets werden auf den Server SC3 repliciert und aktuell gehalten.</w:t>
+        <w:t xml:space="preserve">SC1 User1 gehört der Bucket</w:t>
       </w:r>
     </w:p>
     <w:p>
@@ -3024,7 +3163,7 @@
         </w:numPr>
       </w:pPr>
       <w:r>
-        <w:t xml:space="preserve">Beides wird automatisch bei Änderungen durchgeführt.</w:t>
+        <w:t xml:space="preserve">SC2 User2 hat Leserechte</w:t>
       </w:r>
     </w:p>
     <w:p>
@@ -3036,18 +3175,71 @@
         </w:numPr>
       </w:pPr>
       <w:r>
-        <w:t xml:space="preserve">Beim lesen der Datei wird SC2 bei SC1 oder SC3 (je nach Verfügbarkeit) die Daten holen und bei sich persistieren. Diese Kopie wird nicht automatisiert von SC3 upgedated, sie wird nur bei Bedarf aktualisiert.</w:t>
+        <w:t xml:space="preserve">SC3 User3 hat Lese- und Schreibrechte</w:t>
+      </w:r>
+    </w:p>
+    <w:p>
+      <w:r>
+        <w:t xml:space="preserve">Der Replikator wird nun folgendermaßen vorgehen.</w:t>
       </w:r>
     </w:p>
     <w:p>
       <w:pPr>
         <w:pStyle w:val="Compact"/>
         <w:numPr>
-          <w:numId w:val="1006"/>
+          <w:numId w:val="1007"/>
           <w:ilvl w:val="0"/>
         </w:numPr>
       </w:pPr>
       <w:r>
+        <w:t xml:space="preserve">Die Metadaten des Buckets werden auf die Server SC2 und SC3 repliciert.</w:t>
+      </w:r>
+    </w:p>
+    <w:p>
+      <w:pPr>
+        <w:pStyle w:val="Compact"/>
+        <w:numPr>
+          <w:numId w:val="1007"/>
+          <w:ilvl w:val="0"/>
+        </w:numPr>
+      </w:pPr>
+      <w:r>
+        <w:t xml:space="preserve">Die Nutzdaten (aktuellste Version) des Buckets werden auf den Server SC3 repliciert und aktuell gehalten.</w:t>
+      </w:r>
+    </w:p>
+    <w:p>
+      <w:pPr>
+        <w:pStyle w:val="Compact"/>
+        <w:numPr>
+          <w:numId w:val="1007"/>
+          <w:ilvl w:val="0"/>
+        </w:numPr>
+      </w:pPr>
+      <w:r>
+        <w:t xml:space="preserve">Beides wird automatisch bei Änderungen durchgeführt.</w:t>
+      </w:r>
+    </w:p>
+    <w:p>
+      <w:pPr>
+        <w:pStyle w:val="Compact"/>
+        <w:numPr>
+          <w:numId w:val="1007"/>
+          <w:ilvl w:val="0"/>
+        </w:numPr>
+      </w:pPr>
+      <w:r>
+        <w:t xml:space="preserve">Beim lesen der Datei wird SC2 bei SC1 oder SC3 (je nach Verfügbarkeit) die Daten holen und bei sich persistieren. Diese Kopie wird nicht automatisiert von SC3 upgedated, sie wird nur bei Bedarf aktualisiert.</w:t>
+      </w:r>
+    </w:p>
+    <w:p>
+      <w:pPr>
+        <w:pStyle w:val="Compact"/>
+        <w:numPr>
+          <w:numId w:val="1007"/>
+          <w:ilvl w:val="0"/>
+        </w:numPr>
+      </w:pPr>
+      <w:r>
         <w:t xml:space="preserve">Bei Änderung einer Datei des Buckets auf SC3 werden die Änderungen automatisch auf den Server S1 gespielt.</w:t>
       </w:r>
     </w:p>
@@ -3065,8 +3257,8 @@
       <w:pPr>
         <w:pStyle w:val="Heading1"/>
       </w:pPr>
-      <w:bookmarkStart w:id="99" w:name="datenmodel"/>
-      <w:bookmarkEnd w:id="99"/>
+      <w:bookmarkStart w:id="103" w:name="datenmodel"/>
+      <w:bookmarkEnd w:id="103"/>
       <w:r>
         <w:t xml:space="preserve">Datenmodel</w:t>
       </w:r>
@@ -3102,7 +3294,7 @@
                     </pic:cNvPicPr>
                   </pic:nvPicPr>
                   <pic:blipFill>
-                    <a:blip r:embed="rId100"/>
+                    <a:blip r:embed="rId104"/>
                     <a:stretch>
                       <a:fillRect/>
                     </a:stretch>
@@ -3155,8 +3347,8 @@
       <w:pPr>
         <w:pStyle w:val="Heading2"/>
       </w:pPr>
-      <w:bookmarkStart w:id="101" w:name="exkurs-git"/>
-      <w:bookmarkEnd w:id="101"/>
+      <w:bookmarkStart w:id="105" w:name="exkurs-git"/>
+      <w:bookmarkEnd w:id="105"/>
       <w:r>
         <w:t xml:space="preserve">Exkurs: GIT</w:t>
       </w:r>
@@ -3169,7 +3361,7 @@
         <w:rPr>
           <w:rStyle w:val="FootnoteRef"/>
         </w:rPr>
-        <w:footnoteReference w:id="102"/>
+        <w:footnoteReference w:id="106"/>
       </w:r>
       <w:r>
         <w:t xml:space="preserve"> </w:t>
@@ -3195,7 +3387,7 @@
                     </pic:cNvPicPr>
                   </pic:nvPicPr>
                   <pic:blipFill>
-                    <a:blip r:embed="rId104"/>
+                    <a:blip r:embed="rId108"/>
                     <a:stretch>
                       <a:fillRect/>
                     </a:stretch>
@@ -3544,8 +3736,8 @@
       <w:pPr>
         <w:pStyle w:val="Heading3"/>
       </w:pPr>
-      <w:bookmarkStart w:id="105" w:name="objekt-typen"/>
-      <w:bookmarkEnd w:id="105"/>
+      <w:bookmarkStart w:id="109" w:name="objekt-typen"/>
+      <w:bookmarkEnd w:id="109"/>
       <w:r>
         <w:t xml:space="preserve">Objekt Typen</w:t>
       </w:r>
@@ -4141,7 +4333,7 @@
       <w:pPr>
         <w:pStyle w:val="Compact"/>
         <w:numPr>
-          <w:numId w:val="1007"/>
+          <w:numId w:val="1008"/>
           <w:ilvl w:val="0"/>
         </w:numPr>
       </w:pPr>
@@ -4153,7 +4345,7 @@
       <w:pPr>
         <w:pStyle w:val="Compact"/>
         <w:numPr>
-          <w:numId w:val="1007"/>
+          <w:numId w:val="1008"/>
           <w:ilvl w:val="0"/>
         </w:numPr>
       </w:pPr>
@@ -4209,7 +4401,7 @@
                     </pic:cNvPicPr>
                   </pic:nvPicPr>
                   <pic:blipFill>
-                    <a:blip r:embed="rId106"/>
+                    <a:blip r:embed="rId110"/>
                     <a:stretch>
                       <a:fillRect/>
                     </a:stretch>
@@ -4254,8 +4446,8 @@
       <w:pPr>
         <w:pStyle w:val="Heading3"/>
       </w:pPr>
-      <w:bookmarkStart w:id="107" w:name="anforderungen-2"/>
-      <w:bookmarkEnd w:id="107"/>
+      <w:bookmarkStart w:id="111" w:name="anforderungen-2"/>
+      <w:bookmarkEnd w:id="111"/>
       <w:r>
         <w:t xml:space="preserve">Anforderungen</w:t>
       </w:r>
@@ -4317,8 +4509,8 @@
       <w:pPr>
         <w:pStyle w:val="Heading1"/>
       </w:pPr>
-      <w:bookmarkStart w:id="108" w:name="implementierung"/>
-      <w:bookmarkEnd w:id="108"/>
+      <w:bookmarkStart w:id="112" w:name="implementierung"/>
+      <w:bookmarkEnd w:id="112"/>
       <w:r>
         <w:t xml:space="preserve">Implementierung</w:t>
       </w:r>
@@ -4329,11 +4521,127 @@
       </w:r>
     </w:p>
     <w:p>
+      <w:r>
+        <w:rPr>
+          <w:b/>
+        </w:rPr>
+        <w:t xml:space="preserve">TODO Liste von Themen:</w:t>
+      </w:r>
+    </w:p>
+    <w:p>
+      <w:pPr>
+        <w:pStyle w:val="Compact"/>
+        <w:numPr>
+          <w:numId w:val="1009"/>
+          <w:ilvl w:val="0"/>
+        </w:numPr>
+      </w:pPr>
+      <w:r>
+        <w:t xml:space="preserve">Distributed Storage:</w:t>
+      </w:r>
+    </w:p>
+    <w:p>
+      <w:pPr>
+        <w:pStyle w:val="Compact"/>
+        <w:numPr>
+          <w:numId w:val="1009"/>
+          <w:ilvl w:val="0"/>
+        </w:numPr>
+      </w:pPr>
+      <w:r>
+        <w:t xml:space="preserve">Dateimodell</w:t>
+      </w:r>
+    </w:p>
+    <w:p>
+      <w:pPr>
+        <w:pStyle w:val="Compact"/>
+        <w:numPr>
+          <w:numId w:val="1010"/>
+          <w:ilvl w:val="1"/>
+        </w:numPr>
+      </w:pPr>
+      <w:r>
+        <w:t xml:space="preserve">Referenzen</w:t>
+      </w:r>
+    </w:p>
+    <w:p>
+      <w:pPr>
+        <w:pStyle w:val="Compact"/>
+        <w:numPr>
+          <w:numId w:val="1010"/>
+          <w:ilvl w:val="1"/>
+        </w:numPr>
+      </w:pPr>
+      <w:r>
+        <w:t xml:space="preserve">Symlinks</w:t>
+      </w:r>
+    </w:p>
+    <w:p>
+      <w:pPr>
+        <w:pStyle w:val="Compact"/>
+        <w:numPr>
+          <w:numId w:val="1010"/>
+          <w:ilvl w:val="1"/>
+        </w:numPr>
+      </w:pPr>
+      <w:r>
+        <w:t xml:space="preserve">Versionierung</w:t>
+      </w:r>
+    </w:p>
+    <w:p>
+      <w:pPr>
+        <w:pStyle w:val="Compact"/>
+        <w:numPr>
+          <w:numId w:val="1009"/>
+          <w:ilvl w:val="0"/>
+        </w:numPr>
+      </w:pPr>
+      <w:r>
+        <w:t xml:space="preserve">Datenbank Abstraktion:</w:t>
+      </w:r>
+    </w:p>
+    <w:p>
+      <w:pPr>
+        <w:pStyle w:val="Compact"/>
+        <w:numPr>
+          <w:numId w:val="1011"/>
+          <w:ilvl w:val="1"/>
+        </w:numPr>
+      </w:pPr>
+      <w:r>
+        <w:t xml:space="preserve">Warum Riak und nicht GridFS, S3 oder XtreemFS?</w:t>
+      </w:r>
+    </w:p>
+    <w:p>
+      <w:pPr>
+        <w:pStyle w:val="Compact"/>
+        <w:numPr>
+          <w:numId w:val="1011"/>
+          <w:ilvl w:val="1"/>
+        </w:numPr>
+      </w:pPr>
+      <w:r>
+        <w:t xml:space="preserve">Beschreibung und Ansätze um einen "Lokalen" Adapter zu implementieren</w:t>
+      </w:r>
+    </w:p>
+    <w:p>
+      <w:pPr>
+        <w:pStyle w:val="Compact"/>
+        <w:numPr>
+          <w:numId w:val="1009"/>
+          <w:ilvl w:val="0"/>
+        </w:numPr>
+      </w:pPr>
+      <w:r>
+        <w:t xml:space="preserve">Sync-Client Abläufe und Implementierung</w:t>
+      </w:r>
+    </w:p>
+    <w:p>
       <w:pPr>
         <w:pStyle w:val="Heading2"/>
       </w:pPr>
-      <w:bookmarkStart w:id="109" w:name="oauth2"/>
-      <w:bookmarkEnd w:id="109"/>
+      <w:bookmarkStart w:id="113" w:name="oauth2"/>
+      <w:bookmarkEnd w:id="113"/>
       <w:r>
         <w:t xml:space="preserve">OAuth2</w:t>
       </w:r>
@@ -4364,8 +4672,8 @@
       <w:pPr>
         <w:pStyle w:val="Heading3"/>
       </w:pPr>
-      <w:bookmarkStart w:id="110" w:name="begriffe"/>
-      <w:bookmarkEnd w:id="110"/>
+      <w:bookmarkStart w:id="114" w:name="begriffe"/>
+      <w:bookmarkEnd w:id="114"/>
       <w:r>
         <w:t xml:space="preserve">Begriffe</w:t>
       </w:r>
@@ -4454,8 +4762,8 @@
       <w:pPr>
         <w:pStyle w:val="Heading3"/>
       </w:pPr>
-      <w:bookmarkStart w:id="111" w:name="protokoll-ablauf"/>
-      <w:bookmarkEnd w:id="111"/>
+      <w:bookmarkStart w:id="115" w:name="protokoll-ablauf"/>
+      <w:bookmarkEnd w:id="115"/>
       <w:r>
         <w:t xml:space="preserve">Protokoll Ablauf</w:t>
       </w:r>
@@ -4477,7 +4785,7 @@
                     </pic:cNvPicPr>
                   </pic:nvPicPr>
                   <pic:blipFill>
-                    <a:blip r:embed="rId112"/>
+                    <a:blip r:embed="rId116"/>
                     <a:stretch>
                       <a:fillRect/>
                     </a:stretch>
@@ -4545,7 +4853,7 @@
       <w:pPr>
         <w:pStyle w:val="Compact"/>
         <w:numPr>
-          <w:numId w:val="1008"/>
+          <w:numId w:val="1012"/>
           <w:ilvl w:val="0"/>
         </w:numPr>
       </w:pPr>
@@ -4557,7 +4865,7 @@
       <w:pPr>
         <w:pStyle w:val="Compact"/>
         <w:numPr>
-          <w:numId w:val="1008"/>
+          <w:numId w:val="1012"/>
           <w:ilvl w:val="0"/>
         </w:numPr>
       </w:pPr>
@@ -4569,7 +4877,7 @@
       <w:pPr>
         <w:pStyle w:val="Compact"/>
         <w:numPr>
-          <w:numId w:val="1008"/>
+          <w:numId w:val="1012"/>
           <w:ilvl w:val="0"/>
         </w:numPr>
       </w:pPr>
@@ -4581,7 +4889,7 @@
       <w:pPr>
         <w:pStyle w:val="Compact"/>
         <w:numPr>
-          <w:numId w:val="1008"/>
+          <w:numId w:val="1012"/>
           <w:ilvl w:val="0"/>
         </w:numPr>
       </w:pPr>
@@ -4593,7 +4901,7 @@
       <w:pPr>
         <w:pStyle w:val="Compact"/>
         <w:numPr>
-          <w:numId w:val="1008"/>
+          <w:numId w:val="1012"/>
           <w:ilvl w:val="0"/>
         </w:numPr>
       </w:pPr>
@@ -4605,7 +4913,7 @@
       <w:pPr>
         <w:pStyle w:val="Compact"/>
         <w:numPr>
-          <w:numId w:val="1008"/>
+          <w:numId w:val="1012"/>
           <w:ilvl w:val="0"/>
         </w:numPr>
       </w:pPr>
@@ -4617,8 +4925,8 @@
       <w:pPr>
         <w:pStyle w:val="Heading3"/>
       </w:pPr>
-      <w:bookmarkStart w:id="113" w:name="anwendung"/>
-      <w:bookmarkEnd w:id="113"/>
+      <w:bookmarkStart w:id="117" w:name="anwendung"/>
+      <w:bookmarkEnd w:id="117"/>
       <w:r>
         <w:t xml:space="preserve">Anwendung</w:t>
       </w:r>
@@ -4632,8 +4940,8 @@
       <w:pPr>
         <w:pStyle w:val="Heading1"/>
       </w:pPr>
-      <w:bookmarkStart w:id="114" w:name="ergebnisse"/>
-      <w:bookmarkEnd w:id="114"/>
+      <w:bookmarkStart w:id="118" w:name="ergebnisse"/>
+      <w:bookmarkEnd w:id="118"/>
       <w:r>
         <w:t xml:space="preserve">Ergebnisse</w:t>
       </w:r>
@@ -4642,8 +4950,8 @@
       <w:pPr>
         <w:pStyle w:val="Heading1"/>
       </w:pPr>
-      <w:bookmarkStart w:id="115" w:name="ausblick"/>
-      <w:bookmarkEnd w:id="115"/>
+      <w:bookmarkStart w:id="119" w:name="ausblick"/>
+      <w:bookmarkEnd w:id="119"/>
       <w:r>
         <w:t xml:space="preserve">Ausblick</w:t>
       </w:r>
@@ -4657,8 +4965,8 @@
       <w:pPr>
         <w:pStyle w:val="Heading1"/>
       </w:pPr>
-      <w:bookmarkStart w:id="116" w:name="anhang"/>
-      <w:bookmarkEnd w:id="116"/>
+      <w:bookmarkStart w:id="120" w:name="anhang"/>
+      <w:bookmarkEnd w:id="120"/>
       <w:r>
         <w:t xml:space="preserve">Anhang</w:t>
       </w:r>
@@ -4667,8 +4975,8 @@
       <w:pPr>
         <w:pStyle w:val="Heading2"/>
       </w:pPr>
-      <w:bookmarkStart w:id="117" w:name="amazon-s3-system-spezifische-metadaten"/>
-      <w:bookmarkEnd w:id="117"/>
+      <w:bookmarkStart w:id="121" w:name="amazon-s3-system-spezifische-metadaten"/>
+      <w:bookmarkEnd w:id="121"/>
       <w:r>
         <w:t xml:space="preserve">Amazon S3 System-spezifische Metadaten</w:t>
       </w:r>
@@ -5352,8 +5660,8 @@
       <w:pPr>
         <w:pStyle w:val="Heading2"/>
       </w:pPr>
-      <w:bookmarkStart w:id="118" w:name="installation"/>
-      <w:bookmarkEnd w:id="118"/>
+      <w:bookmarkStart w:id="122" w:name="installation"/>
+      <w:bookmarkEnd w:id="122"/>
       <w:r>
         <w:t xml:space="preserve">Installation</w:t>
       </w:r>
@@ -5367,8 +5675,8 @@
       <w:pPr>
         <w:pStyle w:val="Heading3"/>
       </w:pPr>
-      <w:bookmarkStart w:id="119" w:name="lokal"/>
-      <w:bookmarkEnd w:id="119"/>
+      <w:bookmarkStart w:id="123" w:name="lokal"/>
+      <w:bookmarkEnd w:id="123"/>
       <w:r>
         <w:t xml:space="preserve">Lokal</w:t>
       </w:r>
@@ -5377,8 +5685,8 @@
       <w:pPr>
         <w:pStyle w:val="Heading3"/>
       </w:pPr>
-      <w:bookmarkStart w:id="120" w:name="verteilt"/>
-      <w:bookmarkEnd w:id="120"/>
+      <w:bookmarkStart w:id="124" w:name="verteilt"/>
+      <w:bookmarkEnd w:id="124"/>
       <w:r>
         <w:t xml:space="preserve">Verteilt</w:t>
       </w:r>
@@ -5387,8 +5695,8 @@
       <w:pPr>
         <w:pStyle w:val="Heading1"/>
       </w:pPr>
-      <w:bookmarkStart w:id="121" w:name="literaturverzeichnis"/>
-      <w:bookmarkEnd w:id="121"/>
+      <w:bookmarkStart w:id="125" w:name="literaturverzeichnis"/>
+      <w:bookmarkEnd w:id="125"/>
       <w:r>
         <w:t xml:space="preserve">Literaturverzeichnis</w:t>
       </w:r>
@@ -5501,7 +5809,7 @@
       <w:r>
         <w:t xml:space="preserve"> </w:t>
       </w:r>
-      <w:hyperlink r:id="rId122">
+      <w:hyperlink r:id="rId126">
         <w:r>
           <w:rPr>
             <w:rStyle w:val="Link"/>
@@ -5535,7 +5843,7 @@
       <w:r>
         <w:t xml:space="preserve"> </w:t>
       </w:r>
-      <w:hyperlink r:id="rId123">
+      <w:hyperlink r:id="rId127">
         <w:r>
           <w:rPr>
             <w:rStyle w:val="Link"/>
@@ -5587,7 +5895,7 @@
       <w:r>
         <w:t xml:space="preserve"> </w:t>
       </w:r>
-      <w:hyperlink r:id="rId124">
+      <w:hyperlink r:id="rId128">
         <w:r>
           <w:rPr>
             <w:rStyle w:val="Link"/>
@@ -5617,7 +5925,7 @@
       <w:r>
         <w:t xml:space="preserve"> </w:t>
       </w:r>
-      <w:hyperlink r:id="rId125">
+      <w:hyperlink r:id="rId129">
         <w:r>
           <w:rPr>
             <w:rStyle w:val="Link"/>
@@ -5659,7 +5967,7 @@
       <w:r>
         <w:t xml:space="preserve"> </w:t>
       </w:r>
-      <w:hyperlink r:id="rId126">
+      <w:hyperlink r:id="rId130">
         <w:r>
           <w:rPr>
             <w:rStyle w:val="Link"/>
@@ -5681,7 +5989,7 @@
       <w:r>
         <w:t xml:space="preserve"> </w:t>
       </w:r>
-      <w:hyperlink r:id="rId127">
+      <w:hyperlink r:id="rId131">
         <w:r>
           <w:rPr>
             <w:rStyle w:val="Link"/>
@@ -5723,7 +6031,7 @@
       <w:r>
         <w:t xml:space="preserve"> </w:t>
       </w:r>
-      <w:hyperlink r:id="rId128">
+      <w:hyperlink r:id="rId132">
         <w:r>
           <w:rPr>
             <w:rStyle w:val="Link"/>
@@ -5757,7 +6065,7 @@
       <w:r>
         <w:t xml:space="preserve"> </w:t>
       </w:r>
-      <w:hyperlink r:id="rId129">
+      <w:hyperlink r:id="rId133">
         <w:r>
           <w:rPr>
             <w:rStyle w:val="Link"/>
@@ -5774,12 +6082,20 @@
         <w:pStyle w:val="Bibliography"/>
       </w:pPr>
       <w:r>
+        <w:t xml:space="preserve">“The Wizbit Open Source Project on Open Hub.” https://www.openhub.net/p/wizbit.</w:t>
+      </w:r>
+    </w:p>
+    <w:p>
+      <w:pPr>
+        <w:pStyle w:val="Bibliography"/>
+      </w:pPr>
+      <w:r>
         <w:t xml:space="preserve">“Using Versioning.” 2015.</w:t>
       </w:r>
       <w:r>
         <w:t xml:space="preserve"> </w:t>
       </w:r>
-      <w:hyperlink r:id="rId130">
+      <w:hyperlink r:id="rId134">
         <w:r>
           <w:rPr>
             <w:rStyle w:val="Link"/>
@@ -5801,7 +6117,7 @@
       <w:r>
         <w:t xml:space="preserve"> </w:t>
       </w:r>
-      <w:hyperlink r:id="rId131">
+      <w:hyperlink r:id="rId135">
         <w:r>
           <w:rPr>
             <w:rStyle w:val="Link"/>
@@ -5823,7 +6139,7 @@
       <w:r>
         <w:t xml:space="preserve"> </w:t>
       </w:r>
-      <w:hyperlink r:id="rId132">
+      <w:hyperlink r:id="rId136">
         <w:r>
           <w:rPr>
             <w:rStyle w:val="Link"/>
@@ -5833,6 +6149,31 @@
       </w:hyperlink>
       <w:r>
         <w:t xml:space="preserve">.</w:t>
+      </w:r>
+    </w:p>
+    <w:p>
+      <w:pPr>
+        <w:pStyle w:val="Bibliography"/>
+      </w:pPr>
+      <w:r>
+        <w:t xml:space="preserve">“Wizbit: A Linux Filesystem with Distributed Version Control | Ars Technica.” 2008. http://arstechnica.com/information-technology/2008/10/wizbit-a-linux-filesystem-with-distributed-version-control/.</w:t>
+      </w:r>
+    </w:p>
+    <w:p>
+      <w:pPr>
+        <w:pStyle w:val="Bibliography"/>
+      </w:pPr>
+      <w:r>
+        <w:t xml:space="preserve">“XtreemFS Installation and User Guide.” http://www.xtreemfs.org/xtfs-guide-1.5/index.html#tth</w:t>
+      </w:r>
+      <w:r>
+        <w:rPr>
+          <w:vertAlign w:val="subscript"/>
+        </w:rPr>
+        <w:t xml:space="preserve">s</w:t>
+      </w:r>
+      <w:r>
+        <w:t xml:space="preserve">Ec7.2.</w:t>
       </w:r>
     </w:p>
     <w:sectPr/>
@@ -6021,6 +6362,27 @@
         </w:rPr>
         <w:footnoteRef/>
       </w:r>
+      <w:hyperlink r:id="rId85">
+        <w:r>
+          <w:rPr>
+            <w:rStyle w:val="Link"/>
+          </w:rPr>
+          <w:t xml:space="preserve">https://www.openhub.net/p/wizbit</w:t>
+        </w:r>
+      </w:hyperlink>
+    </w:p>
+  </w:footnote>
+  <w:footnote w:id="87">
+    <w:p>
+      <w:pPr>
+        <w:pStyle w:val="FootnoteText"/>
+      </w:pPr>
+      <w:r>
+        <w:rPr>
+          <w:rStyle w:val="FootnoteRef"/>
+        </w:rPr>
+        <w:footnoteRef/>
+      </w:r>
       <w:hyperlink r:id="rId58">
         <w:r>
           <w:rPr>
@@ -6031,7 +6393,7 @@
       </w:hyperlink>
     </w:p>
   </w:footnote>
-  <w:footnote w:id="102">
+  <w:footnote w:id="106">
     <w:p>
       <w:pPr>
         <w:pStyle w:val="FootnoteText"/>
@@ -6042,7 +6404,7 @@
         </w:rPr>
         <w:footnoteRef/>
       </w:r>
-      <w:hyperlink r:id="rId103">
+      <w:hyperlink r:id="rId107">
         <w:r>
           <w:rPr>
             <w:rStyle w:val="Link"/>
@@ -6139,7 +6501,7 @@
     </w:lvl>
   </w:abstractNum>
   <w:abstractNum w:abstractNumId="990">
-    <w:nsid w:val="bf3bf1bd"/>
+    <w:nsid w:val="af42a489"/>
     <w:multiLevelType w:val="multilevel"/>
     <w:lvl w:ilvl="0">
       <w:numFmt w:val="bullet"/>
@@ -6220,7 +6582,7 @@
     </w:lvl>
   </w:abstractNum>
   <w:abstractNum w:abstractNumId="991">
-    <w:nsid w:val="e9b6c46b"/>
+    <w:nsid w:val="e54eb286"/>
     <w:multiLevelType w:val="multilevel"/>
     <w:lvl w:ilvl="0">
       <w:numFmt w:val="bullet"/>
@@ -6301,7 +6663,7 @@
     </w:lvl>
   </w:abstractNum>
   <w:abstractNum w:abstractNumId="99411">
-    <w:nsid w:val="280660bf"/>
+    <w:nsid w:val="6321a990"/>
     <w:multiLevelType w:val="multilevel"/>
     <w:lvl w:ilvl="0">
       <w:start w:val="1"/>
@@ -6389,7 +6751,7 @@
     </w:lvl>
   </w:abstractNum>
   <w:abstractNum w:abstractNumId="99821">
-    <w:nsid w:val="dc6d0145"/>
+    <w:nsid w:val="ac20d757"/>
     <w:multiLevelType w:val="multilevel"/>
     <w:lvl w:ilvl="0">
       <w:start w:val="1"/>
@@ -6498,6 +6860,9 @@
     <w:abstractNumId w:val="991"/>
   </w:num>
   <w:num w:numId="1006">
+    <w:abstractNumId w:val="991"/>
+  </w:num>
+  <w:num w:numId="1007">
     <w:abstractNumId w:val="99411"/>
     <w:lvlOverride w:ilvl="0">
       <w:startOverride w:val="1"/>
@@ -6521,10 +6886,19 @@
       <w:startOverride w:val="1"/>
     </w:lvlOverride>
   </w:num>
-  <w:num w:numId="1007">
+  <w:num w:numId="1008">
     <w:abstractNumId w:val="991"/>
   </w:num>
-  <w:num w:numId="1008">
+  <w:num w:numId="1009">
+    <w:abstractNumId w:val="991"/>
+  </w:num>
+  <w:num w:numId="1010">
+    <w:abstractNumId w:val="991"/>
+  </w:num>
+  <w:num w:numId="1011">
+    <w:abstractNumId w:val="991"/>
+  </w:num>
+  <w:num w:numId="1012">
     <w:abstractNumId w:val="99821"/>
     <w:lvlOverride w:ilvl="0">
       <w:startOverride w:val="1"/>

</xml_diff>

<commit_message>
added description dropbox processing block
</commit_message>
<xml_diff>
--- a/symcloud-thesis.docx
+++ b/symcloud-thesis.docx
@@ -537,15 +537,27 @@
         <w:t xml:space="preserve">(“Core API Dokumentation” 2015)</w:t>
       </w:r>
       <w:r>
-        <w:t xml:space="preserve">. Diese Authentifizierung wird für alle Services verwendet, auch für den Metadata Service und der Notification Service.</w:t>
-      </w:r>
-    </w:p>
-    <w:p>
-      <w:r>
-        <w:rPr>
-          <w:b/>
-        </w:rPr>
-        <w:t xml:space="preserve">TODO Beschreibung zu processing block</w:t>
+        <w:t xml:space="preserve">. Diese Authentifizierung wird für alle Services verwendet, auch für den Metadata Service, Processing-Servers und den Notification Service.</w:t>
+      </w:r>
+    </w:p>
+    <w:p>
+      <w:r>
+        <w:t xml:space="preserve">Der Processing- oder Application-Block dient als Zugriffspunkt zu den Daten. Eine Applikation, die auf Daten zugreifen möchte, muss sich an diesen Servern anmelden und bekommt dann Zugriff auf die angefragten Daten. Dies ermöglicht auch Dritt-Hersteller Anwendungen zu entwickeln, die mit Daten aus der Dropbox arbeiten. Für dieses Zweck gibt es im Authentifizierungsprotokoll OAuth2 sogenannte Scopes (siehe Kapitel</w:t>
+      </w:r>
+      <w:r>
+        <w:t xml:space="preserve"> </w:t>
+      </w:r>
+      <w:r>
+        <w:t xml:space="preserve">). Es ermöglicht Anwendungen den Zugriff Teilbereiche der API zu autorisieren. Eine weitere Aufgabe, die diese Schicht erledigt, ist die Verschlüsselung der Anwendungsdaten</w:t>
+      </w:r>
+      <w:r>
+        <w:t xml:space="preserve"> </w:t>
+      </w:r>
+      <w:r>
+        <w:t xml:space="preserve">(“Wie Funktioniert Der Dropbox-Service” 2015)</w:t>
+      </w:r>
+      <w:r>
+        <w:t xml:space="preserve">.</w:t>
       </w:r>
     </w:p>
     <w:p>
@@ -4745,6 +4757,22 @@
       </w:pPr>
       <w:r>
         <w:t xml:space="preserve">Der Server, der Zugriffs-Tokens, nach der erfolgreichen Authentifizierung des Ressourceneigentümers, bereitstellt.</w:t>
+      </w:r>
+    </w:p>
+    <w:p>
+      <w:pPr>
+        <w:pStyle w:val="DefinitionTerm"/>
+      </w:pPr>
+      <w:r>
+        <w:t xml:space="preserve">Scopes</w:t>
+      </w:r>
+    </w:p>
+    <w:p>
+      <w:pPr>
+        <w:pStyle w:val="Definition"/>
+      </w:pPr>
+      <w:r>
+        <w:t xml:space="preserve">TODO</w:t>
       </w:r>
     </w:p>
     <w:p>
@@ -6501,7 +6529,7 @@
     </w:lvl>
   </w:abstractNum>
   <w:abstractNum w:abstractNumId="990">
-    <w:nsid w:val="af42a489"/>
+    <w:nsid w:val="11da4196"/>
     <w:multiLevelType w:val="multilevel"/>
     <w:lvl w:ilvl="0">
       <w:numFmt w:val="bullet"/>
@@ -6582,7 +6610,7 @@
     </w:lvl>
   </w:abstractNum>
   <w:abstractNum w:abstractNumId="991">
-    <w:nsid w:val="e54eb286"/>
+    <w:nsid w:val="63b9d74e"/>
     <w:multiLevelType w:val="multilevel"/>
     <w:lvl w:ilvl="0">
       <w:numFmt w:val="bullet"/>
@@ -6663,7 +6691,7 @@
     </w:lvl>
   </w:abstractNum>
   <w:abstractNum w:abstractNumId="99411">
-    <w:nsid w:val="6321a990"/>
+    <w:nsid w:val="f8dffb17"/>
     <w:multiLevelType w:val="multilevel"/>
     <w:lvl w:ilvl="0">
       <w:start w:val="1"/>
@@ -6751,7 +6779,7 @@
     </w:lvl>
   </w:abstractNum>
   <w:abstractNum w:abstractNumId="99821">
-    <w:nsid w:val="ac20d757"/>
+    <w:nsid w:val="857b53fc"/>
     <w:multiLevelType w:val="multilevel"/>
     <w:lvl w:ilvl="0">
       <w:start w:val="1"/>

</xml_diff>

<commit_message>
started wirting about xtreemfs and removed unused headers
</commit_message>
<xml_diff>
--- a/symcloud-thesis.docx
+++ b/symcloud-thesis.docx
@@ -973,7 +973,7 @@
         <w:pStyle w:val="Definition"/>
       </w:pPr>
       <w:r>
-        <w:t xml:space="preserve">???</w:t>
+        <w:t xml:space="preserve">ist ein wichtiger Aspekt an eine Speicherverwaltung. Sie kann zwar durch Caching-Mechanismen verbessert werden, jedoch ist es ziemlich aufwändig diese Caches immer aktuell zu halten. Daher sollten diese Caches nur für "nicht veränderbare" Daten verwendet werden. Um den Aufwand zu reduzieren, der getrieben werden muss um diese aktuell zu halten.</w:t>
       </w:r>
     </w:p>
     <w:p>
@@ -1824,11 +1824,219 @@
       </w:r>
     </w:p>
     <w:p>
+      <w:pPr>
+        <w:pStyle w:val="Heading5"/>
+      </w:pPr>
+      <w:bookmarkStart w:id="70" w:name="architektur"/>
+      <w:bookmarkEnd w:id="70"/>
+      <w:r>
+        <w:t xml:space="preserve">Architektur</w:t>
+      </w:r>
+    </w:p>
+    <w:p>
+      <w:pPr>
+        <w:pStyle w:val="Heading5"/>
+      </w:pPr>
+      <w:bookmarkStart w:id="71" w:name="exkurs-fehlertoleranz"/>
+      <w:bookmarkEnd w:id="71"/>
+      <w:r>
+        <w:t xml:space="preserve">Exkurs: Fehlertoleranz</w:t>
+      </w:r>
+    </w:p>
+    <w:p>
       <w:r>
         <w:rPr>
           <w:b/>
         </w:rPr>
-        <w:t xml:space="preserve">TODO finde Informationen zu den einzelnen Punkten</w:t>
+        <w:t xml:space="preserve">TODO siehe Tannenbaum S. 669ff</w:t>
+      </w:r>
+    </w:p>
+    <w:p>
+      <w:pPr>
+        <w:pStyle w:val="Heading4"/>
+      </w:pPr>
+      <w:bookmarkStart w:id="72" w:name="xtreemfs"/>
+      <w:bookmarkEnd w:id="72"/>
+      <w:r>
+        <w:t xml:space="preserve">XtreemFS</w:t>
+      </w:r>
+    </w:p>
+    <w:p>
+      <w:r>
+        <w:t xml:space="preserve">Als Alternative zu konventionellen verteilten Dateisystemen bietet XtreemFS eine unkomplizierte und moderne Variante eines verteilten Dateisystems. Es wurde speziell für die Anwendung in einem Cluster mit dem Betriebssystem XtreemOS entwickelt. Mittlerweile gibt es aber Server- und Client-Anwendungen für fast alle Linux Distributionen. Außerdem Clients für Windows und MAC.</w:t>
+      </w:r>
+    </w:p>
+    <w:p>
+      <w:r>
+        <w:t xml:space="preserve">Die Hauptmerkmale von XtreemFS sind:</w:t>
+      </w:r>
+    </w:p>
+    <w:p>
+      <w:pPr>
+        <w:pStyle w:val="DefinitionTerm"/>
+      </w:pPr>
+      <w:r>
+        <w:t xml:space="preserve">Distribution</w:t>
+      </w:r>
+    </w:p>
+    <w:p>
+      <w:pPr>
+        <w:pStyle w:val="Definition"/>
+      </w:pPr>
+      <w:r>
+        <w:t xml:space="preserve">Eine XtreemFS Installation enthält eine beliebige Anzahl von Servern, die auf verschiedenen Physikalischen Maschinen betrieben werden können. Diese Server, sind entweder über einen lokalen Cluster oder über das Internet miteinander verbunden. Der Client kann sich mit einem beliebigen Server verbinden und mit ihm Daten austauschen. Es Garantiert konsistente Daten, auch wenn verschiedene Clients mit verschiedenen Server kommunizieren, vorausgesetzt, alle Komponenten sind miteinander verbunden und erreichbar</w:t>
+      </w:r>
+      <w:r>
+        <w:t xml:space="preserve"> </w:t>
+      </w:r>
+      <w:r>
+        <w:t xml:space="preserve">(“XtreemFS Installation and User Guide,” Kapitel 2.3)</w:t>
+      </w:r>
+      <w:r>
+        <w:t xml:space="preserve">.</w:t>
+      </w:r>
+    </w:p>
+    <w:p>
+      <w:pPr>
+        <w:pStyle w:val="DefinitionTerm"/>
+      </w:pPr>
+      <w:r>
+        <w:t xml:space="preserve">Replication</w:t>
+      </w:r>
+    </w:p>
+    <w:p>
+      <w:pPr>
+        <w:pStyle w:val="Definition"/>
+      </w:pPr>
+      <w:r>
+        <w:rPr>
+          <w:b/>
+        </w:rPr>
+        <w:t xml:space="preserve">TODO</w:t>
+      </w:r>
+      <w:r>
+        <w:t xml:space="preserve"> </w:t>
+      </w:r>
+      <w:r>
+        <w:t xml:space="preserve">Starting with release 1.3, XtreemFS supports the replication of mutable files as well as a replicated Directory Service (DIR) and Metadata Catalog (MRC). All components in XtreemFS can be replicated for redundancy which results in a fully fault-tolerant file system. The replication in XtreemFS works with hot backups, which automatically take over if the primary replica fails.</w:t>
+      </w:r>
+    </w:p>
+    <w:p>
+      <w:pPr>
+        <w:pStyle w:val="DefinitionTerm"/>
+      </w:pPr>
+      <w:r>
+        <w:t xml:space="preserve">Striping</w:t>
+      </w:r>
+    </w:p>
+    <w:p>
+      <w:pPr>
+        <w:pStyle w:val="Definition"/>
+      </w:pPr>
+      <w:r>
+        <w:rPr>
+          <w:b/>
+        </w:rPr>
+        <w:t xml:space="preserve">TODO</w:t>
+      </w:r>
+      <w:r>
+        <w:t xml:space="preserve"> </w:t>
+      </w:r>
+      <w:r>
+        <w:t xml:space="preserve">To ensure acceptable I/O throughput rates when accessing large files, XtreemFS supports striping. A striped file is split into multiple chunks ("stripes"), which are stored on different storage servers. Since different stripes can be accessed in parallel, the whole file can be read or written with the aggregated network and storage bandwidth of multiple servers. XtreemFS currently supports the RAID0 striping pattern, which splits a file up in a set of stripes of a fixed size, and distributes them across a set of storage servers in a round-robin fashion. The size of an individual stripe as well as the number of storage servers used can be configured on a per-file or per-directory basis.</w:t>
+      </w:r>
+    </w:p>
+    <w:p>
+      <w:pPr>
+        <w:pStyle w:val="DefinitionTerm"/>
+      </w:pPr>
+      <w:r>
+        <w:t xml:space="preserve">Security</w:t>
+      </w:r>
+    </w:p>
+    <w:p>
+      <w:pPr>
+        <w:pStyle w:val="Definition"/>
+      </w:pPr>
+      <w:r>
+        <w:rPr>
+          <w:b/>
+        </w:rPr>
+        <w:t xml:space="preserve">TODO</w:t>
+      </w:r>
+      <w:r>
+        <w:t xml:space="preserve"> </w:t>
+      </w:r>
+      <w:r>
+        <w:t xml:space="preserve">To enforce security, XtreemFS offers mechanisms for user authentication and authorization, as well as the possibility to encrypt network traffic. Authentication describes the process of verifying a user's or client's identity. By default, authentication in XtreemFS is based on local user names and depends on the trustworthiness of clients and networks. In case a more secure solution is needed, X.509 certificates can be used.</w:t>
+      </w:r>
+    </w:p>
+    <w:p>
+      <w:pPr>
+        <w:pStyle w:val="Heading5"/>
+      </w:pPr>
+      <w:bookmarkStart w:id="73" w:name="architektur-1"/>
+      <w:bookmarkEnd w:id="73"/>
+      <w:r>
+        <w:t xml:space="preserve">Architektur</w:t>
+      </w:r>
+    </w:p>
+    <w:p>
+      <w:r>
+        <w:drawing>
+          <wp:inline>
+            <wp:extent cx="4610100" cy="2921000"/>
+            <wp:effectExtent b="0" l="0" r="0" t="0"/>
+            <wp:docPr descr="" id="1" name="Picture"/>
+            <a:graphic>
+              <a:graphicData uri="http://schemas.openxmlformats.org/drawingml/2006/picture">
+                <pic:pic>
+                  <pic:nvPicPr>
+                    <pic:cNvPr descr="images/xtreemfs_architecture.png" id="0" name="Picture"/>
+                    <pic:cNvPicPr>
+                      <a:picLocks noChangeArrowheads="1" noChangeAspect="1"/>
+                    </pic:cNvPicPr>
+                  </pic:nvPicPr>
+                  <pic:blipFill>
+                    <a:blip r:embed="rId74"/>
+                    <a:stretch>
+                      <a:fillRect/>
+                    </a:stretch>
+                  </pic:blipFill>
+                  <pic:spPr bwMode="auto">
+                    <a:xfrm>
+                      <a:off x="0" y="0"/>
+                      <a:ext cx="4610100" cy="2921000"/>
+                    </a:xfrm>
+                    <a:prstGeom prst="rect">
+                      <a:avLst/>
+                    </a:prstGeom>
+                    <a:noFill/>
+                    <a:ln w="9525">
+                      <a:noFill/>
+                      <a:headEnd/>
+                      <a:tailEnd/>
+                    </a:ln>
+                  </pic:spPr>
+                </pic:pic>
+              </a:graphicData>
+            </a:graphic>
+          </wp:inline>
+        </w:drawing>
+      </w:r>
+    </w:p>
+    <w:p>
+      <w:pPr>
+        <w:pStyle w:val="ImageCaption"/>
+      </w:pPr>
+      <w:r>
+        <w:t xml:space="preserve">XtreemFS Architektur</w:t>
+      </w:r>
+      <w:r>
+        <w:t xml:space="preserve"> </w:t>
+      </w:r>
+      <w:r>
+        <w:t xml:space="preserve">(“XtreemFS - Architecture, Internals and Developer’s Documentation”)</w:t>
       </w:r>
     </w:p>
     <w:p>
@@ -1840,18 +2048,6 @@
         </w:numPr>
       </w:pPr>
       <w:r>
-        <w:t xml:space="preserve">http://xtreemfs.org/how_replication_works.php</w:t>
-      </w:r>
-    </w:p>
-    <w:p>
-      <w:pPr>
-        <w:pStyle w:val="Compact"/>
-        <w:numPr>
-          <w:numId w:val="1003"/>
-          <w:ilvl w:val="0"/>
-        </w:numPr>
-      </w:pPr>
-      <w:r>
         <w:t xml:space="preserve">http://xtreemfs.org/xtfs-guide-1.5.1/index.html#tth_sEc2.4</w:t>
       </w:r>
     </w:p>
@@ -1859,133 +2055,10 @@
       <w:pPr>
         <w:pStyle w:val="Heading5"/>
       </w:pPr>
-      <w:bookmarkStart w:id="70" w:name="architektur"/>
-      <w:bookmarkEnd w:id="70"/>
-      <w:r>
-        <w:t xml:space="preserve">Architektur</w:t>
-      </w:r>
-    </w:p>
-    <w:p>
-      <w:pPr>
-        <w:pStyle w:val="Heading5"/>
-      </w:pPr>
-      <w:bookmarkStart w:id="71" w:name="kommunikation"/>
-      <w:bookmarkEnd w:id="71"/>
-      <w:r>
-        <w:t xml:space="preserve">Kommunikation</w:t>
-      </w:r>
-    </w:p>
-    <w:p>
-      <w:pPr>
-        <w:pStyle w:val="Heading5"/>
-      </w:pPr>
-      <w:bookmarkStart w:id="72" w:name="synchronisierung"/>
-      <w:bookmarkEnd w:id="72"/>
-      <w:r>
-        <w:t xml:space="preserve">Synchronisierung</w:t>
-      </w:r>
-    </w:p>
-    <w:p>
-      <w:pPr>
-        <w:pStyle w:val="Heading5"/>
-      </w:pPr>
-      <w:bookmarkStart w:id="73" w:name="replikation"/>
-      <w:bookmarkEnd w:id="73"/>
-      <w:r>
-        <w:t xml:space="preserve">Replikation</w:t>
-      </w:r>
-    </w:p>
-    <w:p>
-      <w:pPr>
-        <w:pStyle w:val="Heading5"/>
-      </w:pPr>
-      <w:bookmarkStart w:id="74" w:name="fehlertoleranz"/>
-      <w:bookmarkEnd w:id="74"/>
-      <w:r>
-        <w:t xml:space="preserve">Fehlertoleranz</w:t>
-      </w:r>
-    </w:p>
-    <w:p>
-      <w:pPr>
-        <w:pStyle w:val="Heading5"/>
-      </w:pPr>
-      <w:bookmarkStart w:id="75" w:name="sicherheit"/>
+      <w:bookmarkStart w:id="75" w:name="exkurs-datei-replikation"/>
       <w:bookmarkEnd w:id="75"/>
       <w:r>
-        <w:t xml:space="preserve">Sicherheit</w:t>
-      </w:r>
-    </w:p>
-    <w:p>
-      <w:pPr>
-        <w:pStyle w:val="Heading4"/>
-      </w:pPr>
-      <w:bookmarkStart w:id="76" w:name="xtreemfs"/>
-      <w:bookmarkEnd w:id="76"/>
-      <w:r>
-        <w:t xml:space="preserve">XtreemFS</w:t>
-      </w:r>
-    </w:p>
-    <w:p>
-      <w:r>
-        <w:t xml:space="preserve">Als Alternative zu konventionellen verteilten Dateisystemen bietet XtreemFS eine unkomplizierte und moderne Variante eines verteilten Dateisystems. Es wurde speziell für die Anwendung in einem Cluster mit dem Betriebssystem XtreemOS entwickelt. Mittlerweile gibt es aber Server- und Client-Anwendungen für fast alle Linux Distributionen. Außerdem Clients für Windows und MAC.</w:t>
-      </w:r>
-    </w:p>
-    <w:p>
-      <w:pPr>
-        <w:pStyle w:val="Heading5"/>
-      </w:pPr>
-      <w:bookmarkStart w:id="77" w:name="architektur-1"/>
-      <w:bookmarkEnd w:id="77"/>
-      <w:r>
-        <w:t xml:space="preserve">Architektur</w:t>
-      </w:r>
-    </w:p>
-    <w:p>
-      <w:pPr>
-        <w:pStyle w:val="Heading5"/>
-      </w:pPr>
-      <w:bookmarkStart w:id="78" w:name="kommunikation-1"/>
-      <w:bookmarkEnd w:id="78"/>
-      <w:r>
-        <w:t xml:space="preserve">Kommunikation</w:t>
-      </w:r>
-    </w:p>
-    <w:p>
-      <w:pPr>
-        <w:pStyle w:val="Heading5"/>
-      </w:pPr>
-      <w:bookmarkStart w:id="79" w:name="replikation-1"/>
-      <w:bookmarkEnd w:id="79"/>
-      <w:r>
-        <w:t xml:space="preserve">Replikation</w:t>
-      </w:r>
-    </w:p>
-    <w:p>
-      <w:pPr>
-        <w:pStyle w:val="Heading5"/>
-      </w:pPr>
-      <w:bookmarkStart w:id="80" w:name="sicherheit-1"/>
-      <w:bookmarkEnd w:id="80"/>
-      <w:r>
-        <w:t xml:space="preserve">Sicherheit</w:t>
-      </w:r>
-    </w:p>
-    <w:p>
-      <w:pPr>
-        <w:pStyle w:val="Heading4"/>
-      </w:pPr>
-      <w:bookmarkStart w:id="81" w:name="speichergeschwindigkeit"/>
-      <w:bookmarkEnd w:id="81"/>
-      <w:r>
-        <w:t xml:space="preserve">Speichergeschwindigkeit</w:t>
-      </w:r>
-    </w:p>
-    <w:p>
-      <w:r>
-        <w:rPr>
-          <w:b/>
-        </w:rPr>
-        <w:t xml:space="preserve">TODO überhaupt notwendig?</w:t>
+        <w:t xml:space="preserve">Exkurs: Datei Replikation</w:t>
       </w:r>
     </w:p>
     <w:p>
@@ -1996,7 +2069,37 @@
           <w:ilvl w:val="0"/>
         </w:numPr>
       </w:pPr>
-      <w:hyperlink r:id="rId82">
+      <w:r>
+        <w:t xml:space="preserve">http://xtreemfs.org/how_replication_works.php</w:t>
+      </w:r>
+    </w:p>
+    <w:p>
+      <w:pPr>
+        <w:pStyle w:val="Heading4"/>
+      </w:pPr>
+      <w:bookmarkStart w:id="76" w:name="speichergeschwindigkeit"/>
+      <w:bookmarkEnd w:id="76"/>
+      <w:r>
+        <w:t xml:space="preserve">Speichergeschwindigkeit</w:t>
+      </w:r>
+    </w:p>
+    <w:p>
+      <w:r>
+        <w:rPr>
+          <w:b/>
+        </w:rPr>
+        <w:t xml:space="preserve">TODO überhaupt notwendig?</w:t>
+      </w:r>
+    </w:p>
+    <w:p>
+      <w:pPr>
+        <w:pStyle w:val="Compact"/>
+        <w:numPr>
+          <w:numId w:val="1005"/>
+          <w:ilvl w:val="0"/>
+        </w:numPr>
+      </w:pPr>
+      <w:hyperlink r:id="rId77">
         <w:r>
           <w:rPr>
             <w:rStyle w:val="Link"/>
@@ -2009,131 +2112,536 @@
       <w:pPr>
         <w:pStyle w:val="Heading4"/>
       </w:pPr>
-      <w:bookmarkStart w:id="83" w:name="zusammenfassung-evtl.-evaluierung"/>
+      <w:bookmarkStart w:id="78" w:name="zusammenfassung-evtl.-evaluierung"/>
+      <w:bookmarkEnd w:id="78"/>
+      <w:r>
+        <w:t xml:space="preserve">Zusammenfassung (??evtl. Evaluierung??)</w:t>
+      </w:r>
+    </w:p>
+    <w:p>
+      <w:r>
+        <w:t xml:space="preserve">Im Bezug auf die Anforderungen (siehe Kapitel</w:t>
+      </w:r>
+      <w:r>
+        <w:t xml:space="preserve"> </w:t>
+      </w:r>
+      <w:r>
+        <w:t xml:space="preserve">) bieten, die analysierten, verteilten Dateisysteme von Haus aus keine Versionierung. Es gab Versuche der Linux-Community, mit Wizbit</w:t>
+      </w:r>
+      <w:r>
+        <w:rPr>
+          <w:rStyle w:val="FootnoteRef"/>
+        </w:rPr>
+        <w:footnoteReference w:id="79"/>
+      </w:r>
+      <w:r>
+        <w:t xml:space="preserve">, ein auf GIT-basierendes Dateisystem zu entwerfen, das Versionierung mitliefern sollte</w:t>
+      </w:r>
+      <w:r>
+        <w:t xml:space="preserve"> </w:t>
+      </w:r>
+      <w:r>
+        <w:t xml:space="preserve">(“Wizbit: A Linux Filesystem with Distributed Version Control | Ars Technica” 2008)</w:t>
+      </w:r>
+      <w:r>
+        <w:t xml:space="preserve">. Dieses Projekt wurde allerdings seit ende 2009 nicht mehr weiterentwickelt</w:t>
+      </w:r>
+      <w:r>
+        <w:t xml:space="preserve"> </w:t>
+      </w:r>
+      <w:r>
+        <w:t xml:space="preserve">(“The Wizbit Open Source Project on Open Hub”)</w:t>
+      </w:r>
+      <w:r>
+        <w:t xml:space="preserve">. Die benötigten Zugriffsberechtigungen werden zwar auf der Systembenutzerebene durch ACL unterstützt. Jedoch müsste dann, die Anwendungen für jeden Anwendungsbenutzer einen Systembenutzer anlegen</w:t>
+      </w:r>
+      <w:r>
+        <w:t xml:space="preserve"> </w:t>
+      </w:r>
+      <w:r>
+        <w:t xml:space="preserve">(“XtreemFS Installation and User Guide,” Kapitel 7.2)</w:t>
+      </w:r>
+      <w:r>
+        <w:t xml:space="preserve">. Dies wäre zwar auf einer einzelnen Installation machbar, jedoch macht es eine Verteilte Verwendung komplizierter und eine Installation aufwändiger.</w:t>
+      </w:r>
+    </w:p>
+    <w:p>
+      <w:pPr>
+        <w:pStyle w:val="Heading3"/>
+      </w:pPr>
+      <w:bookmarkStart w:id="81" w:name="datenbank-gestützte-dateiverwaltungen"/>
+      <w:bookmarkEnd w:id="81"/>
+      <w:r>
+        <w:t xml:space="preserve">Datenbank gestützte Dateiverwaltungen</w:t>
+      </w:r>
+    </w:p>
+    <w:p>
+      <w:r>
+        <w:t xml:space="preserve">Einige Datenbanksysteme, wie zum Beispiel MongoDB</w:t>
+      </w:r>
+      <w:r>
+        <w:rPr>
+          <w:rStyle w:val="FootnoteRef"/>
+        </w:rPr>
+        <w:footnoteReference w:id="82"/>
+      </w:r>
+      <w:r>
+        <w:t xml:space="preserve">, bieten eine Schnittstelle an, um Dateien abzuspeichern. Viele dieser Systeme sind meist nur begrenzt für große Datenmengen geeignet. MongoDB und GridFS sind jedoch genau für diese Anwendungsfälle ausgelegt, daher wird diese Technologie im folgenden Kapitel genauer betrachtet.</w:t>
+      </w:r>
+    </w:p>
+    <w:p>
+      <w:pPr>
+        <w:pStyle w:val="Heading4"/>
+      </w:pPr>
+      <w:bookmarkStart w:id="83" w:name="mongodb-gridfs"/>
       <w:bookmarkEnd w:id="83"/>
       <w:r>
-        <w:t xml:space="preserve">Zusammenfassung (??evtl. Evaluierung??)</w:t>
-      </w:r>
-    </w:p>
-    <w:p>
-      <w:r>
-        <w:t xml:space="preserve">Im Bezug auf die Anforderungen (siehe Kapitel</w:t>
-      </w:r>
-      <w:r>
-        <w:t xml:space="preserve"> </w:t>
-      </w:r>
-      <w:r>
-        <w:t xml:space="preserve">) bieten, die analysierten, verteilten Dateisysteme von Haus aus keine Versionierung. Es gab Versuche der Linux-Community, mit Wizbit</w:t>
-      </w:r>
-      <w:r>
-        <w:rPr>
-          <w:rStyle w:val="FootnoteRef"/>
-        </w:rPr>
-        <w:footnoteReference w:id="84"/>
-      </w:r>
-      <w:r>
-        <w:t xml:space="preserve">, ein auf GIT-basierendes Dateisystem zu entwerfen, das Versionierung mitliefern sollte</w:t>
-      </w:r>
-      <w:r>
-        <w:t xml:space="preserve"> </w:t>
-      </w:r>
-      <w:r>
-        <w:t xml:space="preserve">(“Wizbit: A Linux Filesystem with Distributed Version Control | Ars Technica” 2008)</w:t>
-      </w:r>
-      <w:r>
-        <w:t xml:space="preserve">. Dieses Projekt wurde allerdings seit ende 2009 nicht mehr weiterentwickelt</w:t>
-      </w:r>
-      <w:r>
-        <w:t xml:space="preserve"> </w:t>
-      </w:r>
-      <w:r>
-        <w:t xml:space="preserve">(“The Wizbit Open Source Project on Open Hub”)</w:t>
-      </w:r>
-      <w:r>
-        <w:t xml:space="preserve">. Die benötigten Zugriffsberechtigungen werden zwar auf der Systembenutzerebene durch ACL unterstützt. Jedoch müsste dann, die Anwendungen für jeden Anwendungsbenutzer einen Systembenutzer anlegen</w:t>
-      </w:r>
-      <w:r>
-        <w:t xml:space="preserve"> </w:t>
-      </w:r>
-      <w:r>
-        <w:t xml:space="preserve">(“XtreemFS Installation and User Guide”)</w:t>
-      </w:r>
-      <w:r>
-        <w:t xml:space="preserve">. Dies wäre zwar auf einer einzelnen Installation machbar, jedoch macht es eine Verteilte Verwendung komplizierter und eine Installation aufwändiger.</w:t>
+        <w:t xml:space="preserve">MongoDB &amp; GridFS</w:t>
+      </w:r>
+    </w:p>
+    <w:p>
+      <w:r>
+        <w:t xml:space="preserve">MongoDB bietet von Haus aus die Möglichkeit, BSON-Dokumente in der Größe von 16MB zu speichern. Dies ermöglicht die Verwaltung kleinerer Dateien ohne zusätzlichen Layer. Für größere Dateien und zusätzliche Features bietet MongoDB mit GridFS eine Schnittstelle an, mit der es möglich ist, größere Dateien und ihre Metadaten zu speichern. Dazu teilt GridFS die Dateien in Chunks einer bestimmten Größe auf. Standardmäßig ist die Größe von Chunks auf 255Byte gesetzt. Die Daten werden in der Kollektion</w:t>
+      </w:r>
+      <w:r>
+        <w:t xml:space="preserve"> </w:t>
+      </w:r>
+      <w:r>
+        <w:rPr>
+          <w:rStyle w:val="VerbatimChar"/>
+        </w:rPr>
+        <w:t xml:space="preserve">chunks</w:t>
+      </w:r>
+      <w:r>
+        <w:t xml:space="preserve"> </w:t>
+      </w:r>
+      <w:r>
+        <w:t xml:space="preserve">und die Metadaten in der Kollektion</w:t>
+      </w:r>
+      <w:r>
+        <w:t xml:space="preserve"> </w:t>
+      </w:r>
+      <w:r>
+        <w:rPr>
+          <w:rStyle w:val="VerbatimChar"/>
+        </w:rPr>
+        <w:t xml:space="preserve">files</w:t>
+      </w:r>
+      <w:r>
+        <w:t xml:space="preserve"> </w:t>
+      </w:r>
+      <w:r>
+        <w:t xml:space="preserve">gespeichert.</w:t>
+      </w:r>
+    </w:p>
+    <w:p>
+      <w:r>
+        <w:t xml:space="preserve">Durch die verteilte Architektur von MongoDB werden die Daten automatisch auf allen Systemen synchronisiert. Außerdem bietet das System die Möglichkeit, über Indexes schnell zu suchen und Abfragen auf die Metadaten durchzuführen.</w:t>
+      </w:r>
+    </w:p>
+    <w:p>
+      <w:r>
+        <w:rPr>
+          <w:b/>
+        </w:rPr>
+        <w:t xml:space="preserve">Beispiel:</w:t>
+      </w:r>
+    </w:p>
+    <w:p>
+      <w:pPr>
+        <w:pStyle w:val="SourceCode"/>
+      </w:pPr>
+      <w:r>
+        <w:rPr>
+          <w:rStyle w:val="KeywordTok"/>
+        </w:rPr>
+        <w:t xml:space="preserve">$mongo</w:t>
+      </w:r>
+      <w:r>
+        <w:rPr>
+          <w:rStyle w:val="NormalTok"/>
+        </w:rPr>
+        <w:t xml:space="preserve"> </w:t>
+      </w:r>
+      <w:r>
+        <w:rPr>
+          <w:rStyle w:val="NormalTok"/>
+        </w:rPr>
+        <w:t xml:space="preserve">= </w:t>
+      </w:r>
+      <w:r>
+        <w:rPr>
+          <w:rStyle w:val="KeywordTok"/>
+        </w:rPr>
+        <w:t xml:space="preserve">new</w:t>
+      </w:r>
+      <w:r>
+        <w:rPr>
+          <w:rStyle w:val="NormalTok"/>
+        </w:rPr>
+        <w:t xml:space="preserve"> </w:t>
+      </w:r>
+      <w:r>
+        <w:rPr>
+          <w:rStyle w:val="NormalTok"/>
+        </w:rPr>
+        <w:t xml:space="preserve">Mongo</w:t>
+      </w:r>
+      <w:r>
+        <w:rPr>
+          <w:rStyle w:val="OtherTok"/>
+        </w:rPr>
+        <w:t xml:space="preserve">();</w:t>
+      </w:r>
+      <w:r>
+        <w:rPr>
+          <w:rStyle w:val="NormalTok"/>
+        </w:rPr>
+        <w:t xml:space="preserve">                     </w:t>
+      </w:r>
+      <w:r>
+        <w:rPr>
+          <w:rStyle w:val="CommentTok"/>
+        </w:rPr>
+        <w:t xml:space="preserve">// connect to database</w:t>
+      </w:r>
+      <w:r>
+        <w:br w:type="textWrapping"/>
+      </w:r>
+      <w:r>
+        <w:rPr>
+          <w:rStyle w:val="KeywordTok"/>
+        </w:rPr>
+        <w:t xml:space="preserve">$database</w:t>
+      </w:r>
+      <w:r>
+        <w:rPr>
+          <w:rStyle w:val="NormalTok"/>
+        </w:rPr>
+        <w:t xml:space="preserve"> </w:t>
+      </w:r>
+      <w:r>
+        <w:rPr>
+          <w:rStyle w:val="NormalTok"/>
+        </w:rPr>
+        <w:t xml:space="preserve">= </w:t>
+      </w:r>
+      <w:r>
+        <w:rPr>
+          <w:rStyle w:val="KeywordTok"/>
+        </w:rPr>
+        <w:t xml:space="preserve">$mongo</w:t>
+      </w:r>
+      <w:r>
+        <w:rPr>
+          <w:rStyle w:val="NormalTok"/>
+        </w:rPr>
+        <w:t xml:space="preserve">-&gt;selectDB</w:t>
+      </w:r>
+      <w:r>
+        <w:rPr>
+          <w:rStyle w:val="OtherTok"/>
+        </w:rPr>
+        <w:t xml:space="preserve">(</w:t>
+      </w:r>
+      <w:r>
+        <w:rPr>
+          <w:rStyle w:val="StringTok"/>
+        </w:rPr>
+        <w:t xml:space="preserve">"example"</w:t>
+      </w:r>
+      <w:r>
+        <w:rPr>
+          <w:rStyle w:val="OtherTok"/>
+        </w:rPr>
+        <w:t xml:space="preserve">);</w:t>
+      </w:r>
+      <w:r>
+        <w:rPr>
+          <w:rStyle w:val="NormalTok"/>
+        </w:rPr>
+        <w:t xml:space="preserve">  </w:t>
+      </w:r>
+      <w:r>
+        <w:rPr>
+          <w:rStyle w:val="CommentTok"/>
+        </w:rPr>
+        <w:t xml:space="preserve">// select mongo database  </w:t>
+      </w:r>
+      <w:r>
+        <w:br w:type="textWrapping"/>
+      </w:r>
+      <w:r>
+        <w:rPr>
+          <w:rStyle w:val="NormalTok"/>
+        </w:rPr>
+        <w:t xml:space="preserve">  </w:t>
+      </w:r>
+      <w:r>
+        <w:br w:type="textWrapping"/>
+      </w:r>
+      <w:r>
+        <w:rPr>
+          <w:rStyle w:val="KeywordTok"/>
+        </w:rPr>
+        <w:t xml:space="preserve">$gridFS</w:t>
+      </w:r>
+      <w:r>
+        <w:rPr>
+          <w:rStyle w:val="NormalTok"/>
+        </w:rPr>
+        <w:t xml:space="preserve"> </w:t>
+      </w:r>
+      <w:r>
+        <w:rPr>
+          <w:rStyle w:val="NormalTok"/>
+        </w:rPr>
+        <w:t xml:space="preserve">= </w:t>
+      </w:r>
+      <w:r>
+        <w:rPr>
+          <w:rStyle w:val="KeywordTok"/>
+        </w:rPr>
+        <w:t xml:space="preserve">$database</w:t>
+      </w:r>
+      <w:r>
+        <w:rPr>
+          <w:rStyle w:val="NormalTok"/>
+        </w:rPr>
+        <w:t xml:space="preserve">-&gt;getGridFS</w:t>
+      </w:r>
+      <w:r>
+        <w:rPr>
+          <w:rStyle w:val="OtherTok"/>
+        </w:rPr>
+        <w:t xml:space="preserve">();</w:t>
+      </w:r>
+      <w:r>
+        <w:rPr>
+          <w:rStyle w:val="NormalTok"/>
+        </w:rPr>
+        <w:t xml:space="preserve">         </w:t>
+      </w:r>
+      <w:r>
+        <w:rPr>
+          <w:rStyle w:val="CommentTok"/>
+        </w:rPr>
+        <w:t xml:space="preserve">// use GridFS class for</w:t>
+      </w:r>
+      <w:r>
+        <w:br w:type="textWrapping"/>
+      </w:r>
+      <w:r>
+        <w:rPr>
+          <w:rStyle w:val="NormalTok"/>
+        </w:rPr>
+        <w:t xml:space="preserve">                                          </w:t>
+      </w:r>
+      <w:r>
+        <w:rPr>
+          <w:rStyle w:val="CommentTok"/>
+        </w:rPr>
+        <w:t xml:space="preserve">//handling files  </w:t>
+      </w:r>
+      <w:r>
+        <w:br w:type="textWrapping"/>
+      </w:r>
+      <w:r>
+        <w:rPr>
+          <w:rStyle w:val="NormalTok"/>
+        </w:rPr>
+        <w:t xml:space="preserve">  </w:t>
+      </w:r>
+      <w:r>
+        <w:br w:type="textWrapping"/>
+      </w:r>
+      <w:r>
+        <w:rPr>
+          <w:rStyle w:val="KeywordTok"/>
+        </w:rPr>
+        <w:t xml:space="preserve">$name</w:t>
+      </w:r>
+      <w:r>
+        <w:rPr>
+          <w:rStyle w:val="NormalTok"/>
+        </w:rPr>
+        <w:t xml:space="preserve"> </w:t>
+      </w:r>
+      <w:r>
+        <w:rPr>
+          <w:rStyle w:val="NormalTok"/>
+        </w:rPr>
+        <w:t xml:space="preserve">= </w:t>
+      </w:r>
+      <w:r>
+        <w:rPr>
+          <w:rStyle w:val="KeywordTok"/>
+        </w:rPr>
+        <w:t xml:space="preserve">$_FILES</w:t>
+      </w:r>
+      <w:r>
+        <w:rPr>
+          <w:rStyle w:val="OtherTok"/>
+        </w:rPr>
+        <w:t xml:space="preserve">[</w:t>
+      </w:r>
+      <w:r>
+        <w:rPr>
+          <w:rStyle w:val="StringTok"/>
+        </w:rPr>
+        <w:t xml:space="preserve">'Filedata'</w:t>
+      </w:r>
+      <w:r>
+        <w:rPr>
+          <w:rStyle w:val="OtherTok"/>
+        </w:rPr>
+        <w:t xml:space="preserve">][</w:t>
+      </w:r>
+      <w:r>
+        <w:rPr>
+          <w:rStyle w:val="StringTok"/>
+        </w:rPr>
+        <w:t xml:space="preserve">'name'</w:t>
+      </w:r>
+      <w:r>
+        <w:rPr>
+          <w:rStyle w:val="OtherTok"/>
+        </w:rPr>
+        <w:t xml:space="preserve">];</w:t>
+      </w:r>
+      <w:r>
+        <w:rPr>
+          <w:rStyle w:val="NormalTok"/>
+        </w:rPr>
+        <w:t xml:space="preserve">      </w:t>
+      </w:r>
+      <w:r>
+        <w:rPr>
+          <w:rStyle w:val="CommentTok"/>
+        </w:rPr>
+        <w:t xml:space="preserve">// optional - capture the</w:t>
+      </w:r>
+      <w:r>
+        <w:br w:type="textWrapping"/>
+      </w:r>
+      <w:r>
+        <w:rPr>
+          <w:rStyle w:val="NormalTok"/>
+        </w:rPr>
+        <w:t xml:space="preserve">                                          </w:t>
+      </w:r>
+      <w:r>
+        <w:rPr>
+          <w:rStyle w:val="CommentTok"/>
+        </w:rPr>
+        <w:t xml:space="preserve">// name of the uploaded file  </w:t>
+      </w:r>
+      <w:r>
+        <w:br w:type="textWrapping"/>
+      </w:r>
+      <w:r>
+        <w:rPr>
+          <w:rStyle w:val="KeywordTok"/>
+        </w:rPr>
+        <w:t xml:space="preserve">$id</w:t>
+      </w:r>
+      <w:r>
+        <w:rPr>
+          <w:rStyle w:val="NormalTok"/>
+        </w:rPr>
+        <w:t xml:space="preserve"> </w:t>
+      </w:r>
+      <w:r>
+        <w:rPr>
+          <w:rStyle w:val="NormalTok"/>
+        </w:rPr>
+        <w:t xml:space="preserve">= </w:t>
+      </w:r>
+      <w:r>
+        <w:rPr>
+          <w:rStyle w:val="KeywordTok"/>
+        </w:rPr>
+        <w:t xml:space="preserve">$gridFS</w:t>
+      </w:r>
+      <w:r>
+        <w:rPr>
+          <w:rStyle w:val="NormalTok"/>
+        </w:rPr>
+        <w:t xml:space="preserve">-&gt;storeUpload</w:t>
+      </w:r>
+      <w:r>
+        <w:rPr>
+          <w:rStyle w:val="OtherTok"/>
+        </w:rPr>
+        <w:t xml:space="preserve">(</w:t>
+      </w:r>
+      <w:r>
+        <w:rPr>
+          <w:rStyle w:val="StringTok"/>
+        </w:rPr>
+        <w:t xml:space="preserve">'Filedata'</w:t>
+      </w:r>
+      <w:r>
+        <w:rPr>
+          <w:rStyle w:val="OtherTok"/>
+        </w:rPr>
+        <w:t xml:space="preserve">,</w:t>
+      </w:r>
+      <w:r>
+        <w:rPr>
+          <w:rStyle w:val="NormalTok"/>
+        </w:rPr>
+        <w:t xml:space="preserve"> </w:t>
+      </w:r>
+      <w:r>
+        <w:rPr>
+          <w:rStyle w:val="KeywordTok"/>
+        </w:rPr>
+        <w:t xml:space="preserve">$name</w:t>
+      </w:r>
+      <w:r>
+        <w:rPr>
+          <w:rStyle w:val="OtherTok"/>
+        </w:rPr>
+        <w:t xml:space="preserve">);</w:t>
+      </w:r>
+      <w:r>
+        <w:br w:type="textWrapping"/>
+      </w:r>
+      <w:r>
+        <w:rPr>
+          <w:rStyle w:val="NormalTok"/>
+        </w:rPr>
+        <w:t xml:space="preserve">                                          </w:t>
+      </w:r>
+      <w:r>
+        <w:rPr>
+          <w:rStyle w:val="CommentTok"/>
+        </w:rPr>
+        <w:t xml:space="preserve">// load file into MongoDB  </w:t>
+      </w:r>
+    </w:p>
+    <w:p>
+      <w:r>
+        <w:t xml:space="preserve">Bei der Verwendung von MongoDB ist es sehr einfach, Dateien in GridFS abzulegen. Die fehlenden Funktionen wie zum Beispiel, ACL oder Versionierung, machen den Einsatz in Symcloud allerdings schwierig.</w:t>
+      </w:r>
+    </w:p>
+    <w:p>
+      <w:r>
+        <w:rPr>
+          <w:b/>
+        </w:rPr>
+        <w:t xml:space="preserve">TODO mehr aussagen! warum ist es nicht einsetzbar</w:t>
       </w:r>
     </w:p>
     <w:p>
       <w:pPr>
         <w:pStyle w:val="Heading3"/>
       </w:pPr>
-      <w:bookmarkStart w:id="86" w:name="datenbank-gestützte-dateiverwaltungen"/>
-      <w:bookmarkEnd w:id="86"/>
-      <w:r>
-        <w:t xml:space="preserve">Datenbank gestützte Dateiverwaltungen</w:t>
-      </w:r>
-    </w:p>
-    <w:p>
-      <w:r>
-        <w:t xml:space="preserve">Einige Datenbanksysteme, wie zum Beispiel MongoDB</w:t>
-      </w:r>
-      <w:r>
-        <w:rPr>
-          <w:rStyle w:val="FootnoteRef"/>
-        </w:rPr>
-        <w:footnoteReference w:id="87"/>
-      </w:r>
-      <w:r>
-        <w:t xml:space="preserve">, bieten eine Schnittstelle an, um Dateien abzuspeichern. Viele dieser Systeme sind meist nur begrenzt für große Datenmengen geeignet. MongoDB und GridFS sind jedoch genau für diese Anwendungsfälle ausgelegt, daher wird diese Technologie im folgenden Kapitel genauer betrachtet.</w:t>
-      </w:r>
-    </w:p>
-    <w:p>
-      <w:pPr>
-        <w:pStyle w:val="Heading4"/>
-      </w:pPr>
-      <w:bookmarkStart w:id="88" w:name="mongodb-gridfs"/>
-      <w:bookmarkEnd w:id="88"/>
-      <w:r>
-        <w:t xml:space="preserve">MongoDB &amp; GridFS</w:t>
-      </w:r>
-    </w:p>
-    <w:p>
-      <w:r>
-        <w:t xml:space="preserve">MongoDB bietet von Haus aus die Möglichkeit, BSON-Dokumente in der Größe von 16MB zu speichern. Dies ermöglicht die Verwaltung kleinerer Dateien ohne zusätzlichen Layer. Für größere Dateien und zusätzliche Features bietet MongoDB mit GridFS eine Schnittstelle an, mit der es möglich ist, größere Dateien und ihre Metadaten zu speichern. Dazu teilt GridFS die Dateien in Chunks einer bestimmten Größe auf. Standardmäßig ist die Größe von Chunks auf 255Byte gesetzt. Die Daten werden in der Kollektion</w:t>
-      </w:r>
-      <w:r>
-        <w:t xml:space="preserve"> </w:t>
-      </w:r>
-      <w:r>
-        <w:rPr>
-          <w:rStyle w:val="VerbatimChar"/>
-        </w:rPr>
-        <w:t xml:space="preserve">chunks</w:t>
-      </w:r>
-      <w:r>
-        <w:t xml:space="preserve"> </w:t>
-      </w:r>
-      <w:r>
-        <w:t xml:space="preserve">und die Metadaten in der Kollektion</w:t>
-      </w:r>
-      <w:r>
-        <w:t xml:space="preserve"> </w:t>
-      </w:r>
-      <w:r>
-        <w:rPr>
-          <w:rStyle w:val="VerbatimChar"/>
-        </w:rPr>
-        <w:t xml:space="preserve">files</w:t>
-      </w:r>
-      <w:r>
-        <w:t xml:space="preserve"> </w:t>
-      </w:r>
-      <w:r>
-        <w:t xml:space="preserve">gespeichert.</w:t>
-      </w:r>
-    </w:p>
-    <w:p>
-      <w:r>
-        <w:t xml:space="preserve">Durch die verteilte Architektur von MongoDB werden die Daten automatisch auf allen Systemen synchronisiert. Außerdem bietet das System die Möglichkeit, über Indexes schnell zu suchen und Abfragen auf die Metadaten durchzuführen.</w:t>
+      <w:bookmarkStart w:id="84" w:name="performance-1"/>
+      <w:bookmarkEnd w:id="84"/>
+      <w:r>
+        <w:t xml:space="preserve">Performance</w:t>
       </w:r>
     </w:p>
     <w:p>
@@ -2141,420 +2649,15 @@
         <w:rPr>
           <w:b/>
         </w:rPr>
-        <w:t xml:space="preserve">Beispiel:</w:t>
-      </w:r>
-    </w:p>
-    <w:p>
-      <w:pPr>
-        <w:pStyle w:val="SourceCode"/>
-      </w:pPr>
-      <w:r>
-        <w:rPr>
-          <w:rStyle w:val="KeywordTok"/>
-        </w:rPr>
-        <w:t xml:space="preserve">$mongo</w:t>
-      </w:r>
-      <w:r>
-        <w:rPr>
-          <w:rStyle w:val="NormalTok"/>
-        </w:rPr>
-        <w:t xml:space="preserve"> </w:t>
-      </w:r>
-      <w:r>
-        <w:rPr>
-          <w:rStyle w:val="NormalTok"/>
-        </w:rPr>
-        <w:t xml:space="preserve">= </w:t>
-      </w:r>
-      <w:r>
-        <w:rPr>
-          <w:rStyle w:val="KeywordTok"/>
-        </w:rPr>
-        <w:t xml:space="preserve">new</w:t>
-      </w:r>
-      <w:r>
-        <w:rPr>
-          <w:rStyle w:val="NormalTok"/>
-        </w:rPr>
-        <w:t xml:space="preserve"> </w:t>
-      </w:r>
-      <w:r>
-        <w:rPr>
-          <w:rStyle w:val="NormalTok"/>
-        </w:rPr>
-        <w:t xml:space="preserve">Mongo</w:t>
-      </w:r>
-      <w:r>
-        <w:rPr>
-          <w:rStyle w:val="OtherTok"/>
-        </w:rPr>
-        <w:t xml:space="preserve">();</w:t>
-      </w:r>
-      <w:r>
-        <w:rPr>
-          <w:rStyle w:val="NormalTok"/>
-        </w:rPr>
-        <w:t xml:space="preserve">                     </w:t>
-      </w:r>
-      <w:r>
-        <w:rPr>
-          <w:rStyle w:val="CommentTok"/>
-        </w:rPr>
-        <w:t xml:space="preserve">// connect to database</w:t>
-      </w:r>
-      <w:r>
-        <w:br w:type="textWrapping"/>
-      </w:r>
-      <w:r>
-        <w:rPr>
-          <w:rStyle w:val="KeywordTok"/>
-        </w:rPr>
-        <w:t xml:space="preserve">$database</w:t>
-      </w:r>
-      <w:r>
-        <w:rPr>
-          <w:rStyle w:val="NormalTok"/>
-        </w:rPr>
-        <w:t xml:space="preserve"> </w:t>
-      </w:r>
-      <w:r>
-        <w:rPr>
-          <w:rStyle w:val="NormalTok"/>
-        </w:rPr>
-        <w:t xml:space="preserve">= </w:t>
-      </w:r>
-      <w:r>
-        <w:rPr>
-          <w:rStyle w:val="KeywordTok"/>
-        </w:rPr>
-        <w:t xml:space="preserve">$mongo</w:t>
-      </w:r>
-      <w:r>
-        <w:rPr>
-          <w:rStyle w:val="NormalTok"/>
-        </w:rPr>
-        <w:t xml:space="preserve">-&gt;selectDB</w:t>
-      </w:r>
-      <w:r>
-        <w:rPr>
-          <w:rStyle w:val="OtherTok"/>
-        </w:rPr>
-        <w:t xml:space="preserve">(</w:t>
-      </w:r>
-      <w:r>
-        <w:rPr>
-          <w:rStyle w:val="StringTok"/>
-        </w:rPr>
-        <w:t xml:space="preserve">"example"</w:t>
-      </w:r>
-      <w:r>
-        <w:rPr>
-          <w:rStyle w:val="OtherTok"/>
-        </w:rPr>
-        <w:t xml:space="preserve">);</w:t>
-      </w:r>
-      <w:r>
-        <w:rPr>
-          <w:rStyle w:val="NormalTok"/>
-        </w:rPr>
-        <w:t xml:space="preserve">  </w:t>
-      </w:r>
-      <w:r>
-        <w:rPr>
-          <w:rStyle w:val="CommentTok"/>
-        </w:rPr>
-        <w:t xml:space="preserve">// select mongo database  </w:t>
-      </w:r>
-      <w:r>
-        <w:br w:type="textWrapping"/>
-      </w:r>
-      <w:r>
-        <w:rPr>
-          <w:rStyle w:val="NormalTok"/>
-        </w:rPr>
-        <w:t xml:space="preserve">  </w:t>
-      </w:r>
-      <w:r>
-        <w:br w:type="textWrapping"/>
-      </w:r>
-      <w:r>
-        <w:rPr>
-          <w:rStyle w:val="KeywordTok"/>
-        </w:rPr>
-        <w:t xml:space="preserve">$gridFS</w:t>
-      </w:r>
-      <w:r>
-        <w:rPr>
-          <w:rStyle w:val="NormalTok"/>
-        </w:rPr>
-        <w:t xml:space="preserve"> </w:t>
-      </w:r>
-      <w:r>
-        <w:rPr>
-          <w:rStyle w:val="NormalTok"/>
-        </w:rPr>
-        <w:t xml:space="preserve">= </w:t>
-      </w:r>
-      <w:r>
-        <w:rPr>
-          <w:rStyle w:val="KeywordTok"/>
-        </w:rPr>
-        <w:t xml:space="preserve">$database</w:t>
-      </w:r>
-      <w:r>
-        <w:rPr>
-          <w:rStyle w:val="NormalTok"/>
-        </w:rPr>
-        <w:t xml:space="preserve">-&gt;getGridFS</w:t>
-      </w:r>
-      <w:r>
-        <w:rPr>
-          <w:rStyle w:val="OtherTok"/>
-        </w:rPr>
-        <w:t xml:space="preserve">();</w:t>
-      </w:r>
-      <w:r>
-        <w:rPr>
-          <w:rStyle w:val="NormalTok"/>
-        </w:rPr>
-        <w:t xml:space="preserve">         </w:t>
-      </w:r>
-      <w:r>
-        <w:rPr>
-          <w:rStyle w:val="CommentTok"/>
-        </w:rPr>
-        <w:t xml:space="preserve">// use GridFS class for</w:t>
-      </w:r>
-      <w:r>
-        <w:br w:type="textWrapping"/>
-      </w:r>
-      <w:r>
-        <w:rPr>
-          <w:rStyle w:val="NormalTok"/>
-        </w:rPr>
-        <w:t xml:space="preserve">                                          </w:t>
-      </w:r>
-      <w:r>
-        <w:rPr>
-          <w:rStyle w:val="CommentTok"/>
-        </w:rPr>
-        <w:t xml:space="preserve">//handling files  </w:t>
-      </w:r>
-      <w:r>
-        <w:br w:type="textWrapping"/>
-      </w:r>
-      <w:r>
-        <w:rPr>
-          <w:rStyle w:val="NormalTok"/>
-        </w:rPr>
-        <w:t xml:space="preserve">  </w:t>
-      </w:r>
-      <w:r>
-        <w:br w:type="textWrapping"/>
-      </w:r>
-      <w:r>
-        <w:rPr>
-          <w:rStyle w:val="KeywordTok"/>
-        </w:rPr>
-        <w:t xml:space="preserve">$name</w:t>
-      </w:r>
-      <w:r>
-        <w:rPr>
-          <w:rStyle w:val="NormalTok"/>
-        </w:rPr>
-        <w:t xml:space="preserve"> </w:t>
-      </w:r>
-      <w:r>
-        <w:rPr>
-          <w:rStyle w:val="NormalTok"/>
-        </w:rPr>
-        <w:t xml:space="preserve">= </w:t>
-      </w:r>
-      <w:r>
-        <w:rPr>
-          <w:rStyle w:val="KeywordTok"/>
-        </w:rPr>
-        <w:t xml:space="preserve">$_FILES</w:t>
-      </w:r>
-      <w:r>
-        <w:rPr>
-          <w:rStyle w:val="OtherTok"/>
-        </w:rPr>
-        <w:t xml:space="preserve">[</w:t>
-      </w:r>
-      <w:r>
-        <w:rPr>
-          <w:rStyle w:val="StringTok"/>
-        </w:rPr>
-        <w:t xml:space="preserve">'Filedata'</w:t>
-      </w:r>
-      <w:r>
-        <w:rPr>
-          <w:rStyle w:val="OtherTok"/>
-        </w:rPr>
-        <w:t xml:space="preserve">][</w:t>
-      </w:r>
-      <w:r>
-        <w:rPr>
-          <w:rStyle w:val="StringTok"/>
-        </w:rPr>
-        <w:t xml:space="preserve">'name'</w:t>
-      </w:r>
-      <w:r>
-        <w:rPr>
-          <w:rStyle w:val="OtherTok"/>
-        </w:rPr>
-        <w:t xml:space="preserve">];</w:t>
-      </w:r>
-      <w:r>
-        <w:rPr>
-          <w:rStyle w:val="NormalTok"/>
-        </w:rPr>
-        <w:t xml:space="preserve">      </w:t>
-      </w:r>
-      <w:r>
-        <w:rPr>
-          <w:rStyle w:val="CommentTok"/>
-        </w:rPr>
-        <w:t xml:space="preserve">// optional - capture the</w:t>
-      </w:r>
-      <w:r>
-        <w:br w:type="textWrapping"/>
-      </w:r>
-      <w:r>
-        <w:rPr>
-          <w:rStyle w:val="NormalTok"/>
-        </w:rPr>
-        <w:t xml:space="preserve">                                          </w:t>
-      </w:r>
-      <w:r>
-        <w:rPr>
-          <w:rStyle w:val="CommentTok"/>
-        </w:rPr>
-        <w:t xml:space="preserve">// name of the uploaded file  </w:t>
-      </w:r>
-      <w:r>
-        <w:br w:type="textWrapping"/>
-      </w:r>
-      <w:r>
-        <w:rPr>
-          <w:rStyle w:val="KeywordTok"/>
-        </w:rPr>
-        <w:t xml:space="preserve">$id</w:t>
-      </w:r>
-      <w:r>
-        <w:rPr>
-          <w:rStyle w:val="NormalTok"/>
-        </w:rPr>
-        <w:t xml:space="preserve"> </w:t>
-      </w:r>
-      <w:r>
-        <w:rPr>
-          <w:rStyle w:val="NormalTok"/>
-        </w:rPr>
-        <w:t xml:space="preserve">= </w:t>
-      </w:r>
-      <w:r>
-        <w:rPr>
-          <w:rStyle w:val="KeywordTok"/>
-        </w:rPr>
-        <w:t xml:space="preserve">$gridFS</w:t>
-      </w:r>
-      <w:r>
-        <w:rPr>
-          <w:rStyle w:val="NormalTok"/>
-        </w:rPr>
-        <w:t xml:space="preserve">-&gt;storeUpload</w:t>
-      </w:r>
-      <w:r>
-        <w:rPr>
-          <w:rStyle w:val="OtherTok"/>
-        </w:rPr>
-        <w:t xml:space="preserve">(</w:t>
-      </w:r>
-      <w:r>
-        <w:rPr>
-          <w:rStyle w:val="StringTok"/>
-        </w:rPr>
-        <w:t xml:space="preserve">'Filedata'</w:t>
-      </w:r>
-      <w:r>
-        <w:rPr>
-          <w:rStyle w:val="OtherTok"/>
-        </w:rPr>
-        <w:t xml:space="preserve">,</w:t>
-      </w:r>
-      <w:r>
-        <w:rPr>
-          <w:rStyle w:val="NormalTok"/>
-        </w:rPr>
-        <w:t xml:space="preserve"> </w:t>
-      </w:r>
-      <w:r>
-        <w:rPr>
-          <w:rStyle w:val="KeywordTok"/>
-        </w:rPr>
-        <w:t xml:space="preserve">$name</w:t>
-      </w:r>
-      <w:r>
-        <w:rPr>
-          <w:rStyle w:val="OtherTok"/>
-        </w:rPr>
-        <w:t xml:space="preserve">);</w:t>
-      </w:r>
-      <w:r>
-        <w:br w:type="textWrapping"/>
-      </w:r>
-      <w:r>
-        <w:rPr>
-          <w:rStyle w:val="NormalTok"/>
-        </w:rPr>
-        <w:t xml:space="preserve">                                          </w:t>
-      </w:r>
-      <w:r>
-        <w:rPr>
-          <w:rStyle w:val="CommentTok"/>
-        </w:rPr>
-        <w:t xml:space="preserve">// load file into MongoDB  </w:t>
-      </w:r>
-    </w:p>
-    <w:p>
-      <w:r>
-        <w:t xml:space="preserve">Bei der Verwendung von MongoDB ist es sehr einfach, Dateien in GridFS abzulegen. Die fehlenden Funktionen wie zum Beispiel, ACL oder Versionierung, machen den Einsatz in Symcloud allerdings schwierig.</w:t>
-      </w:r>
-    </w:p>
-    <w:p>
-      <w:r>
-        <w:rPr>
-          <w:b/>
-        </w:rPr>
-        <w:t xml:space="preserve">TODO mehr aussagen! warum ist es nicht einsetzbar</w:t>
+        <w:t xml:space="preserve">TODO überhaupt notwendig?</w:t>
       </w:r>
     </w:p>
     <w:p>
       <w:pPr>
         <w:pStyle w:val="Heading3"/>
       </w:pPr>
-      <w:bookmarkStart w:id="89" w:name="performance-1"/>
-      <w:bookmarkEnd w:id="89"/>
-      <w:r>
-        <w:t xml:space="preserve">Performance</w:t>
-      </w:r>
-    </w:p>
-    <w:p>
-      <w:r>
-        <w:rPr>
-          <w:b/>
-        </w:rPr>
-        <w:t xml:space="preserve">TODO überhaupt notwendig?</w:t>
-      </w:r>
-    </w:p>
-    <w:p>
-      <w:pPr>
-        <w:pStyle w:val="Heading3"/>
-      </w:pPr>
-      <w:bookmarkStart w:id="90" w:name="evaluation-1"/>
-      <w:bookmarkEnd w:id="90"/>
+      <w:bookmarkStart w:id="85" w:name="evaluation-1"/>
+      <w:bookmarkEnd w:id="85"/>
       <w:r>
         <w:t xml:space="preserve">Evaluation</w:t>
       </w:r>
@@ -2584,7 +2687,7 @@
       <w:pPr>
         <w:pStyle w:val="Compact"/>
         <w:numPr>
-          <w:numId w:val="1005"/>
+          <w:numId w:val="1006"/>
           <w:ilvl w:val="0"/>
         </w:numPr>
       </w:pPr>
@@ -2596,7 +2699,7 @@
       <w:pPr>
         <w:pStyle w:val="Compact"/>
         <w:numPr>
-          <w:numId w:val="1005"/>
+          <w:numId w:val="1006"/>
           <w:ilvl w:val="0"/>
         </w:numPr>
       </w:pPr>
@@ -2608,7 +2711,7 @@
       <w:pPr>
         <w:pStyle w:val="Compact"/>
         <w:numPr>
-          <w:numId w:val="1005"/>
+          <w:numId w:val="1006"/>
           <w:ilvl w:val="0"/>
         </w:numPr>
       </w:pPr>
@@ -2620,7 +2723,7 @@
       <w:pPr>
         <w:pStyle w:val="Compact"/>
         <w:numPr>
-          <w:numId w:val="1005"/>
+          <w:numId w:val="1006"/>
           <w:ilvl w:val="0"/>
         </w:numPr>
       </w:pPr>
@@ -2698,8 +2801,8 @@
       <w:pPr>
         <w:pStyle w:val="Heading2"/>
       </w:pPr>
-      <w:bookmarkStart w:id="91" w:name="zusammenfassung-1"/>
-      <w:bookmarkEnd w:id="91"/>
+      <w:bookmarkStart w:id="86" w:name="zusammenfassung-1"/>
+      <w:bookmarkEnd w:id="86"/>
       <w:r>
         <w:t xml:space="preserve">Zusammenfassung</w:t>
       </w:r>
@@ -2716,8 +2819,8 @@
       <w:pPr>
         <w:pStyle w:val="Heading1"/>
       </w:pPr>
-      <w:bookmarkStart w:id="92" w:name="konzept-für-symcloud"/>
-      <w:bookmarkEnd w:id="92"/>
+      <w:bookmarkStart w:id="87" w:name="konzept-für-symcloud"/>
+      <w:bookmarkEnd w:id="87"/>
       <w:r>
         <w:t xml:space="preserve">Konzept für Symcloud</w:t>
       </w:r>
@@ -2773,8 +2876,8 @@
       <w:pPr>
         <w:pStyle w:val="Heading2"/>
       </w:pPr>
-      <w:bookmarkStart w:id="93" w:name="überblick"/>
-      <w:bookmarkEnd w:id="93"/>
+      <w:bookmarkStart w:id="88" w:name="überblick"/>
+      <w:bookmarkEnd w:id="88"/>
       <w:r>
         <w:t xml:space="preserve">Überblick</w:t>
       </w:r>
@@ -2796,7 +2899,7 @@
                     </pic:cNvPicPr>
                   </pic:nvPicPr>
                   <pic:blipFill>
-                    <a:blip r:embed="rId94"/>
+                    <a:blip r:embed="rId89"/>
                     <a:stretch>
                       <a:fillRect/>
                     </a:stretch>
@@ -2854,8 +2957,8 @@
       <w:pPr>
         <w:pStyle w:val="Heading3"/>
       </w:pPr>
-      <w:bookmarkStart w:id="95" w:name="php-stream-rest-api"/>
-      <w:bookmarkEnd w:id="95"/>
+      <w:bookmarkStart w:id="90" w:name="php-stream-rest-api"/>
+      <w:bookmarkEnd w:id="90"/>
       <w:r>
         <w:t xml:space="preserve">PHP Stream &amp; Rest API</w:t>
       </w:r>
@@ -2878,8 +2981,8 @@
       <w:pPr>
         <w:pStyle w:val="Heading3"/>
       </w:pPr>
-      <w:bookmarkStart w:id="96" w:name="storagecontroller"/>
-      <w:bookmarkEnd w:id="96"/>
+      <w:bookmarkStart w:id="91" w:name="storagecontroller"/>
+      <w:bookmarkEnd w:id="91"/>
       <w:r>
         <w:t xml:space="preserve">StorageController</w:t>
       </w:r>
@@ -2902,8 +3005,8 @@
       <w:pPr>
         <w:pStyle w:val="Heading3"/>
       </w:pPr>
-      <w:bookmarkStart w:id="97" w:name="securitycontroller"/>
-      <w:bookmarkEnd w:id="97"/>
+      <w:bookmarkStart w:id="92" w:name="securitycontroller"/>
+      <w:bookmarkEnd w:id="92"/>
       <w:r>
         <w:t xml:space="preserve">SecurityController</w:t>
       </w:r>
@@ -2926,8 +3029,8 @@
       <w:pPr>
         <w:pStyle w:val="Heading3"/>
       </w:pPr>
-      <w:bookmarkStart w:id="98" w:name="metadaten-storage"/>
-      <w:bookmarkEnd w:id="98"/>
+      <w:bookmarkStart w:id="93" w:name="metadaten-storage"/>
+      <w:bookmarkEnd w:id="93"/>
       <w:r>
         <w:t xml:space="preserve">Metadaten Storage</w:t>
       </w:r>
@@ -3005,8 +3108,8 @@
       <w:pPr>
         <w:pStyle w:val="Heading3"/>
       </w:pPr>
-      <w:bookmarkStart w:id="99" w:name="filestorage"/>
-      <w:bookmarkEnd w:id="99"/>
+      <w:bookmarkStart w:id="94" w:name="filestorage"/>
+      <w:bookmarkEnd w:id="94"/>
       <w:r>
         <w:t xml:space="preserve">FileStorage</w:t>
       </w:r>
@@ -3068,7 +3171,7 @@
                     </pic:cNvPicPr>
                   </pic:nvPicPr>
                   <pic:blipFill>
-                    <a:blip r:embed="rId100"/>
+                    <a:blip r:embed="rId95"/>
                     <a:stretch>
                       <a:fillRect/>
                     </a:stretch>
@@ -3105,7 +3208,7 @@
       <w:r>
         <w:t xml:space="preserve"> </w:t>
       </w:r>
-      <w:hyperlink r:id="rId101">
+      <w:hyperlink r:id="rId96">
         <w:r>
           <w:rPr>
             <w:rStyle w:val="Link"/>
@@ -3121,8 +3224,8 @@
       <w:pPr>
         <w:pStyle w:val="Heading2"/>
       </w:pPr>
-      <w:bookmarkStart w:id="102" w:name="zusammenfassung-2"/>
-      <w:bookmarkEnd w:id="102"/>
+      <w:bookmarkStart w:id="97" w:name="zusammenfassung-2"/>
+      <w:bookmarkEnd w:id="97"/>
       <w:r>
         <w:t xml:space="preserve">Zusammenfassung</w:t>
       </w:r>
@@ -3140,59 +3243,6 @@
     <w:p>
       <w:r>
         <w:t xml:space="preserve">Beispiel:</w:t>
-      </w:r>
-    </w:p>
-    <w:p>
-      <w:pPr>
-        <w:pStyle w:val="Compact"/>
-        <w:numPr>
-          <w:numId w:val="1006"/>
-          <w:ilvl w:val="0"/>
-        </w:numPr>
-      </w:pPr>
-      <w:r>
-        <w:t xml:space="preserve">Bucket 1 hat folgende Policies:</w:t>
-      </w:r>
-    </w:p>
-    <w:p>
-      <w:pPr>
-        <w:pStyle w:val="Compact"/>
-        <w:numPr>
-          <w:numId w:val="1006"/>
-          <w:ilvl w:val="0"/>
-        </w:numPr>
-      </w:pPr>
-      <w:r>
-        <w:t xml:space="preserve">SC1 User1 gehört der Bucket</w:t>
-      </w:r>
-    </w:p>
-    <w:p>
-      <w:pPr>
-        <w:pStyle w:val="Compact"/>
-        <w:numPr>
-          <w:numId w:val="1006"/>
-          <w:ilvl w:val="0"/>
-        </w:numPr>
-      </w:pPr>
-      <w:r>
-        <w:t xml:space="preserve">SC2 User2 hat Leserechte</w:t>
-      </w:r>
-    </w:p>
-    <w:p>
-      <w:pPr>
-        <w:pStyle w:val="Compact"/>
-        <w:numPr>
-          <w:numId w:val="1006"/>
-          <w:ilvl w:val="0"/>
-        </w:numPr>
-      </w:pPr>
-      <w:r>
-        <w:t xml:space="preserve">SC3 User3 hat Lese- und Schreibrechte</w:t>
-      </w:r>
-    </w:p>
-    <w:p>
-      <w:r>
-        <w:t xml:space="preserve">Der Replikator wird nun folgendermaßen vorgehen.</w:t>
       </w:r>
     </w:p>
     <w:p>
@@ -3204,7 +3254,7 @@
         </w:numPr>
       </w:pPr>
       <w:r>
-        <w:t xml:space="preserve">Die Metadaten des Buckets werden auf die Server SC2 und SC3 repliciert.</w:t>
+        <w:t xml:space="preserve">Bucket 1 hat folgende Policies:</w:t>
       </w:r>
     </w:p>
     <w:p>
@@ -3216,7 +3266,7 @@
         </w:numPr>
       </w:pPr>
       <w:r>
-        <w:t xml:space="preserve">Die Nutzdaten (aktuellste Version) des Buckets werden auf den Server SC3 repliciert und aktuell gehalten.</w:t>
+        <w:t xml:space="preserve">SC1 User1 gehört der Bucket</w:t>
       </w:r>
     </w:p>
     <w:p>
@@ -3228,7 +3278,7 @@
         </w:numPr>
       </w:pPr>
       <w:r>
-        <w:t xml:space="preserve">Beides wird automatisch bei Änderungen durchgeführt.</w:t>
+        <w:t xml:space="preserve">SC2 User2 hat Leserechte</w:t>
       </w:r>
     </w:p>
     <w:p>
@@ -3240,18 +3290,71 @@
         </w:numPr>
       </w:pPr>
       <w:r>
-        <w:t xml:space="preserve">Beim lesen der Datei wird SC2 bei SC1 oder SC3 (je nach Verfügbarkeit) die Daten holen und bei sich persistieren. Diese Kopie wird nicht automatisiert von SC3 upgedated, sie wird nur bei Bedarf aktualisiert.</w:t>
+        <w:t xml:space="preserve">SC3 User3 hat Lese- und Schreibrechte</w:t>
+      </w:r>
+    </w:p>
+    <w:p>
+      <w:r>
+        <w:t xml:space="preserve">Der Replikator wird nun folgendermaßen vorgehen.</w:t>
       </w:r>
     </w:p>
     <w:p>
       <w:pPr>
         <w:pStyle w:val="Compact"/>
         <w:numPr>
-          <w:numId w:val="1007"/>
+          <w:numId w:val="1008"/>
           <w:ilvl w:val="0"/>
         </w:numPr>
       </w:pPr>
       <w:r>
+        <w:t xml:space="preserve">Die Metadaten des Buckets werden auf die Server SC2 und SC3 repliciert.</w:t>
+      </w:r>
+    </w:p>
+    <w:p>
+      <w:pPr>
+        <w:pStyle w:val="Compact"/>
+        <w:numPr>
+          <w:numId w:val="1008"/>
+          <w:ilvl w:val="0"/>
+        </w:numPr>
+      </w:pPr>
+      <w:r>
+        <w:t xml:space="preserve">Die Nutzdaten (aktuellste Version) des Buckets werden auf den Server SC3 repliciert und aktuell gehalten.</w:t>
+      </w:r>
+    </w:p>
+    <w:p>
+      <w:pPr>
+        <w:pStyle w:val="Compact"/>
+        <w:numPr>
+          <w:numId w:val="1008"/>
+          <w:ilvl w:val="0"/>
+        </w:numPr>
+      </w:pPr>
+      <w:r>
+        <w:t xml:space="preserve">Beides wird automatisch bei Änderungen durchgeführt.</w:t>
+      </w:r>
+    </w:p>
+    <w:p>
+      <w:pPr>
+        <w:pStyle w:val="Compact"/>
+        <w:numPr>
+          <w:numId w:val="1008"/>
+          <w:ilvl w:val="0"/>
+        </w:numPr>
+      </w:pPr>
+      <w:r>
+        <w:t xml:space="preserve">Beim lesen der Datei wird SC2 bei SC1 oder SC3 (je nach Verfügbarkeit) die Daten holen und bei sich persistieren. Diese Kopie wird nicht automatisiert von SC3 upgedated, sie wird nur bei Bedarf aktualisiert.</w:t>
+      </w:r>
+    </w:p>
+    <w:p>
+      <w:pPr>
+        <w:pStyle w:val="Compact"/>
+        <w:numPr>
+          <w:numId w:val="1008"/>
+          <w:ilvl w:val="0"/>
+        </w:numPr>
+      </w:pPr>
+      <w:r>
         <w:t xml:space="preserve">Bei Änderung einer Datei des Buckets auf SC3 werden die Änderungen automatisch auf den Server S1 gespielt.</w:t>
       </w:r>
     </w:p>
@@ -3269,8 +3372,8 @@
       <w:pPr>
         <w:pStyle w:val="Heading1"/>
       </w:pPr>
-      <w:bookmarkStart w:id="103" w:name="datenmodel"/>
-      <w:bookmarkEnd w:id="103"/>
+      <w:bookmarkStart w:id="98" w:name="datenmodel"/>
+      <w:bookmarkEnd w:id="98"/>
       <w:r>
         <w:t xml:space="preserve">Datenmodel</w:t>
       </w:r>
@@ -3306,7 +3409,7 @@
                     </pic:cNvPicPr>
                   </pic:nvPicPr>
                   <pic:blipFill>
-                    <a:blip r:embed="rId104"/>
+                    <a:blip r:embed="rId99"/>
                     <a:stretch>
                       <a:fillRect/>
                     </a:stretch>
@@ -3359,8 +3462,8 @@
       <w:pPr>
         <w:pStyle w:val="Heading2"/>
       </w:pPr>
-      <w:bookmarkStart w:id="105" w:name="exkurs-git"/>
-      <w:bookmarkEnd w:id="105"/>
+      <w:bookmarkStart w:id="100" w:name="exkurs-git"/>
+      <w:bookmarkEnd w:id="100"/>
       <w:r>
         <w:t xml:space="preserve">Exkurs: GIT</w:t>
       </w:r>
@@ -3373,7 +3476,7 @@
         <w:rPr>
           <w:rStyle w:val="FootnoteRef"/>
         </w:rPr>
-        <w:footnoteReference w:id="106"/>
+        <w:footnoteReference w:id="101"/>
       </w:r>
       <w:r>
         <w:t xml:space="preserve"> </w:t>
@@ -3399,7 +3502,7 @@
                     </pic:cNvPicPr>
                   </pic:nvPicPr>
                   <pic:blipFill>
-                    <a:blip r:embed="rId108"/>
+                    <a:blip r:embed="rId103"/>
                     <a:stretch>
                       <a:fillRect/>
                     </a:stretch>
@@ -3741,15 +3844,15 @@
     </w:p>
     <w:p>
       <w:r>
-        <w:t xml:space="preserve">Die Objekte in GIT sind immutable also nicht veränderbar. Ein einmal erstelltes Objekt wird nicht mehr aus der Datenbank gelöscht. Bei der Änderung eines Objektes wird ein neues Objekt mit einem neuen Key erstellt.</w:t>
+        <w:t xml:space="preserve">Die Objekte in GIT sind immutable, also nicht veränderbar. Ein einmal erstelltes Objekt wird nicht mehr aus der Datenbank gelöscht. Bei der Änderung eines Objektes wird ein neues Objekt mit einem neuen Key erstellt.</w:t>
       </w:r>
     </w:p>
     <w:p>
       <w:pPr>
         <w:pStyle w:val="Heading3"/>
       </w:pPr>
-      <w:bookmarkStart w:id="109" w:name="objekt-typen"/>
-      <w:bookmarkEnd w:id="109"/>
+      <w:bookmarkStart w:id="104" w:name="objekt-typen"/>
+      <w:bookmarkEnd w:id="104"/>
       <w:r>
         <w:t xml:space="preserve">Objekt Typen</w:t>
       </w:r>
@@ -4345,7 +4448,7 @@
       <w:pPr>
         <w:pStyle w:val="Compact"/>
         <w:numPr>
-          <w:numId w:val="1008"/>
+          <w:numId w:val="1009"/>
           <w:ilvl w:val="0"/>
         </w:numPr>
       </w:pPr>
@@ -4357,7 +4460,7 @@
       <w:pPr>
         <w:pStyle w:val="Compact"/>
         <w:numPr>
-          <w:numId w:val="1008"/>
+          <w:numId w:val="1009"/>
           <w:ilvl w:val="0"/>
         </w:numPr>
       </w:pPr>
@@ -4413,7 +4516,7 @@
                     </pic:cNvPicPr>
                   </pic:nvPicPr>
                   <pic:blipFill>
-                    <a:blip r:embed="rId110"/>
+                    <a:blip r:embed="rId105"/>
                     <a:stretch>
                       <a:fillRect/>
                     </a:stretch>
@@ -4458,8 +4561,8 @@
       <w:pPr>
         <w:pStyle w:val="Heading3"/>
       </w:pPr>
-      <w:bookmarkStart w:id="111" w:name="anforderungen-2"/>
-      <w:bookmarkEnd w:id="111"/>
+      <w:bookmarkStart w:id="106" w:name="anforderungen-2"/>
+      <w:bookmarkEnd w:id="106"/>
       <w:r>
         <w:t xml:space="preserve">Anforderungen</w:t>
       </w:r>
@@ -4482,7 +4585,7 @@
         <w:pStyle w:val="Definition"/>
       </w:pPr>
       <w:r>
-        <w:t xml:space="preserve">??? (commits)</w:t>
+        <w:t xml:space="preserve">Durch die Commits können Versionshistorien einfach abgebildet werden und diese effizient durchsucht werden. Will ein Benutzer sehen, wie sein Dateibaum vor ein paar Wochen ausgehen hat, kann das System nach einem geeigneten Commit durchsuchen (anhand der Erstellungszeit) und anstatt des neuesten Commits, diesen Commit für die weiteren Datenbankabfragen verwenden.</w:t>
       </w:r>
     </w:p>
     <w:p>
@@ -4490,7 +4593,22 @@
         <w:pStyle w:val="DefinitionTerm"/>
       </w:pPr>
       <w:r>
-        <w:t xml:space="preserve">Buckets</w:t>
+        <w:t xml:space="preserve">Shares (</w:t>
+      </w:r>
+      <w:r>
+        <w:rPr>
+          <w:b/>
+        </w:rPr>
+        <w:t xml:space="preserve">TODO besserer Name, verwende Begriff aus Kapitel</w:t>
+      </w:r>
+      <w:r>
+        <w:rPr>
+          <w:b/>
+        </w:rPr>
+        <w:t xml:space="preserve"> </w:t>
+      </w:r>
+      <w:r>
+        <w:t xml:space="preserve">)</w:t>
       </w:r>
     </w:p>
     <w:p>
@@ -4498,7 +4616,7 @@
         <w:pStyle w:val="Definition"/>
       </w:pPr>
       <w:r>
-        <w:t xml:space="preserve">??? (referenzen)</w:t>
+        <w:t xml:space="preserve">Mit den Referenzen, können für jeden Benutzer mehrere Namensräume geschaffen werden. Jeder dieser Namensräume erhält einen eigenen Dateibaum und kann von mehreren Benutzern verwendet werden. Damit können Shares einfach abgebildet werden. Jede Referenz kann später auch für Benutzer eigene Berechtigungen erhalten und dadurch eine Art ACL eingerichtet werden.</w:t>
       </w:r>
     </w:p>
     <w:p>
@@ -4514,15 +4632,70 @@
         <w:pStyle w:val="Definition"/>
       </w:pPr>
       <w:r>
-        <w:t xml:space="preserve">??? (referencen)</w:t>
+        <w:t xml:space="preserve">Ebenfalls mit den Referenzen, können sogenannte Symlinks erstellt werden. Diese Symlinks werden im System verwendet, um Shares an einer bestimmten Stelle des Dateibaums eines Benutzers zu platzieren.</w:t>
+      </w:r>
+    </w:p>
+    <w:p>
+      <w:pPr>
+        <w:pStyle w:val="Heading3"/>
+      </w:pPr>
+      <w:bookmarkStart w:id="107" w:name="zusammenfassung-3"/>
+      <w:bookmarkEnd w:id="107"/>
+      <w:r>
+        <w:t xml:space="preserve">Zusammenfassung</w:t>
+      </w:r>
+    </w:p>
+    <w:p>
+      <w:r>
+        <w:rPr>
+          <w:b/>
+        </w:rPr>
+        <w:t xml:space="preserve">TODO Zusammenfassung GIT Datenmodel</w:t>
+      </w:r>
+    </w:p>
+    <w:p>
+      <w:r>
+        <w:t xml:space="preserve">Vorteil der immutable (nicht veränderbaren) Datenpakete ist das Caching, das auf jeder Maschine durchgeführt werden kann, ohne ein PURGE zu benötigen, da sich Objekte in der Datenbank nicht ändern sondern nur neue dazu kommen. Dies gilt für alle Objekte in diesem Model außer Referenzen. Diese müsse bei jedem Zugriff aus der Datenbank geladen werden.</w:t>
+      </w:r>
+    </w:p>
+    <w:p>
+      <w:pPr>
+        <w:pStyle w:val="Heading2"/>
+      </w:pPr>
+      <w:bookmarkStart w:id="108" w:name="details-todo-bessere-überschrift"/>
+      <w:bookmarkEnd w:id="108"/>
+      <w:r>
+        <w:t xml:space="preserve">Details (</w:t>
+      </w:r>
+      <w:r>
+        <w:rPr>
+          <w:b/>
+        </w:rPr>
+        <w:t xml:space="preserve">TODO Bessere Überschrift</w:t>
+      </w:r>
+      <w:r>
+        <w:t xml:space="preserve">)</w:t>
+      </w:r>
+    </w:p>
+    <w:p>
+      <w:r>
+        <w:t xml:space="preserve">Jedoch muss es für die Speicherung in einer NoSQL Datenbank leicht angepasst werden.</w:t>
+      </w:r>
+    </w:p>
+    <w:p>
+      <w:r>
+        <w:rPr>
+          <w:b/>
+        </w:rPr>
+        <w:t xml:space="preserve">TODO konzept des Dateimodels</w:t>
       </w:r>
     </w:p>
     <w:p>
       <w:pPr>
         <w:pStyle w:val="Heading1"/>
       </w:pPr>
-      <w:bookmarkStart w:id="112" w:name="implementierung"/>
-      <w:bookmarkEnd w:id="112"/>
+      <w:bookmarkStart w:id="109" w:name="implementierung"/>
+      <w:bookmarkEnd w:id="109"/>
       <w:r>
         <w:t xml:space="preserve">Implementierung</w:t>
       </w:r>
@@ -4538,30 +4711,6 @@
           <w:b/>
         </w:rPr>
         <w:t xml:space="preserve">TODO Liste von Themen:</w:t>
-      </w:r>
-    </w:p>
-    <w:p>
-      <w:pPr>
-        <w:pStyle w:val="Compact"/>
-        <w:numPr>
-          <w:numId w:val="1009"/>
-          <w:ilvl w:val="0"/>
-        </w:numPr>
-      </w:pPr>
-      <w:r>
-        <w:t xml:space="preserve">Distributed Storage:</w:t>
-      </w:r>
-    </w:p>
-    <w:p>
-      <w:pPr>
-        <w:pStyle w:val="Compact"/>
-        <w:numPr>
-          <w:numId w:val="1009"/>
-          <w:ilvl w:val="0"/>
-        </w:numPr>
-      </w:pPr>
-      <w:r>
-        <w:t xml:space="preserve">Dateimodell</w:t>
       </w:r>
     </w:p>
     <w:p>
@@ -4569,11 +4718,11 @@
         <w:pStyle w:val="Compact"/>
         <w:numPr>
           <w:numId w:val="1010"/>
-          <w:ilvl w:val="1"/>
+          <w:ilvl w:val="0"/>
         </w:numPr>
       </w:pPr>
       <w:r>
-        <w:t xml:space="preserve">Referenzen</w:t>
+        <w:t xml:space="preserve">Distributed Storage:</w:t>
       </w:r>
     </w:p>
     <w:p>
@@ -4581,35 +4730,11 @@
         <w:pStyle w:val="Compact"/>
         <w:numPr>
           <w:numId w:val="1010"/>
-          <w:ilvl w:val="1"/>
-        </w:numPr>
-      </w:pPr>
-      <w:r>
-        <w:t xml:space="preserve">Symlinks</w:t>
-      </w:r>
-    </w:p>
-    <w:p>
-      <w:pPr>
-        <w:pStyle w:val="Compact"/>
-        <w:numPr>
-          <w:numId w:val="1010"/>
-          <w:ilvl w:val="1"/>
-        </w:numPr>
-      </w:pPr>
-      <w:r>
-        <w:t xml:space="preserve">Versionierung</w:t>
-      </w:r>
-    </w:p>
-    <w:p>
-      <w:pPr>
-        <w:pStyle w:val="Compact"/>
-        <w:numPr>
-          <w:numId w:val="1009"/>
           <w:ilvl w:val="0"/>
         </w:numPr>
       </w:pPr>
       <w:r>
-        <w:t xml:space="preserve">Datenbank Abstraktion:</w:t>
+        <w:t xml:space="preserve">Dateimodell</w:t>
       </w:r>
     </w:p>
     <w:p>
@@ -4621,7 +4746,7 @@
         </w:numPr>
       </w:pPr>
       <w:r>
-        <w:t xml:space="preserve">Warum Riak und nicht GridFS, S3 oder XtreemFS?</w:t>
+        <w:t xml:space="preserve">Referenzen</w:t>
       </w:r>
     </w:p>
     <w:p>
@@ -4633,18 +4758,66 @@
         </w:numPr>
       </w:pPr>
       <w:r>
-        <w:t xml:space="preserve">Beschreibung und Ansätze um einen "Lokalen" Adapter zu implementieren</w:t>
+        <w:t xml:space="preserve">Symlinks</w:t>
       </w:r>
     </w:p>
     <w:p>
       <w:pPr>
         <w:pStyle w:val="Compact"/>
         <w:numPr>
-          <w:numId w:val="1009"/>
+          <w:numId w:val="1011"/>
+          <w:ilvl w:val="1"/>
+        </w:numPr>
+      </w:pPr>
+      <w:r>
+        <w:t xml:space="preserve">Versionierung</w:t>
+      </w:r>
+    </w:p>
+    <w:p>
+      <w:pPr>
+        <w:pStyle w:val="Compact"/>
+        <w:numPr>
+          <w:numId w:val="1010"/>
           <w:ilvl w:val="0"/>
         </w:numPr>
       </w:pPr>
       <w:r>
+        <w:t xml:space="preserve">Datenbank Abstraktion:</w:t>
+      </w:r>
+    </w:p>
+    <w:p>
+      <w:pPr>
+        <w:pStyle w:val="Compact"/>
+        <w:numPr>
+          <w:numId w:val="1012"/>
+          <w:ilvl w:val="1"/>
+        </w:numPr>
+      </w:pPr>
+      <w:r>
+        <w:t xml:space="preserve">Warum Riak und nicht GridFS, S3 oder XtreemFS?</w:t>
+      </w:r>
+    </w:p>
+    <w:p>
+      <w:pPr>
+        <w:pStyle w:val="Compact"/>
+        <w:numPr>
+          <w:numId w:val="1012"/>
+          <w:ilvl w:val="1"/>
+        </w:numPr>
+      </w:pPr>
+      <w:r>
+        <w:t xml:space="preserve">Beschreibung und Ansätze um einen "Lokalen" Adapter zu implementieren</w:t>
+      </w:r>
+    </w:p>
+    <w:p>
+      <w:pPr>
+        <w:pStyle w:val="Compact"/>
+        <w:numPr>
+          <w:numId w:val="1010"/>
+          <w:ilvl w:val="0"/>
+        </w:numPr>
+      </w:pPr>
+      <w:r>
         <w:t xml:space="preserve">Sync-Client Abläufe und Implementierung</w:t>
       </w:r>
     </w:p>
@@ -4652,8 +4825,8 @@
       <w:pPr>
         <w:pStyle w:val="Heading2"/>
       </w:pPr>
-      <w:bookmarkStart w:id="113" w:name="oauth2"/>
-      <w:bookmarkEnd w:id="113"/>
+      <w:bookmarkStart w:id="110" w:name="oauth2"/>
+      <w:bookmarkEnd w:id="110"/>
       <w:r>
         <w:t xml:space="preserve">OAuth2</w:t>
       </w:r>
@@ -4684,8 +4857,8 @@
       <w:pPr>
         <w:pStyle w:val="Heading3"/>
       </w:pPr>
-      <w:bookmarkStart w:id="114" w:name="begriffe"/>
-      <w:bookmarkEnd w:id="114"/>
+      <w:bookmarkStart w:id="111" w:name="begriffe"/>
+      <w:bookmarkEnd w:id="111"/>
       <w:r>
         <w:t xml:space="preserve">Begriffe</w:t>
       </w:r>
@@ -4790,8 +4963,8 @@
       <w:pPr>
         <w:pStyle w:val="Heading3"/>
       </w:pPr>
-      <w:bookmarkStart w:id="115" w:name="protokoll-ablauf"/>
-      <w:bookmarkEnd w:id="115"/>
+      <w:bookmarkStart w:id="112" w:name="protokoll-ablauf"/>
+      <w:bookmarkEnd w:id="112"/>
       <w:r>
         <w:t xml:space="preserve">Protokoll Ablauf</w:t>
       </w:r>
@@ -4813,7 +4986,7 @@
                     </pic:cNvPicPr>
                   </pic:nvPicPr>
                   <pic:blipFill>
-                    <a:blip r:embed="rId116"/>
+                    <a:blip r:embed="rId113"/>
                     <a:stretch>
                       <a:fillRect/>
                     </a:stretch>
@@ -4881,7 +5054,7 @@
       <w:pPr>
         <w:pStyle w:val="Compact"/>
         <w:numPr>
-          <w:numId w:val="1012"/>
+          <w:numId w:val="1013"/>
           <w:ilvl w:val="0"/>
         </w:numPr>
       </w:pPr>
@@ -4893,7 +5066,7 @@
       <w:pPr>
         <w:pStyle w:val="Compact"/>
         <w:numPr>
-          <w:numId w:val="1012"/>
+          <w:numId w:val="1013"/>
           <w:ilvl w:val="0"/>
         </w:numPr>
       </w:pPr>
@@ -4905,7 +5078,7 @@
       <w:pPr>
         <w:pStyle w:val="Compact"/>
         <w:numPr>
-          <w:numId w:val="1012"/>
+          <w:numId w:val="1013"/>
           <w:ilvl w:val="0"/>
         </w:numPr>
       </w:pPr>
@@ -4917,7 +5090,7 @@
       <w:pPr>
         <w:pStyle w:val="Compact"/>
         <w:numPr>
-          <w:numId w:val="1012"/>
+          <w:numId w:val="1013"/>
           <w:ilvl w:val="0"/>
         </w:numPr>
       </w:pPr>
@@ -4929,7 +5102,7 @@
       <w:pPr>
         <w:pStyle w:val="Compact"/>
         <w:numPr>
-          <w:numId w:val="1012"/>
+          <w:numId w:val="1013"/>
           <w:ilvl w:val="0"/>
         </w:numPr>
       </w:pPr>
@@ -4941,7 +5114,7 @@
       <w:pPr>
         <w:pStyle w:val="Compact"/>
         <w:numPr>
-          <w:numId w:val="1012"/>
+          <w:numId w:val="1013"/>
           <w:ilvl w:val="0"/>
         </w:numPr>
       </w:pPr>
@@ -4953,58 +5126,58 @@
       <w:pPr>
         <w:pStyle w:val="Heading3"/>
       </w:pPr>
-      <w:bookmarkStart w:id="117" w:name="anwendung"/>
+      <w:bookmarkStart w:id="114" w:name="anwendung"/>
+      <w:bookmarkEnd w:id="114"/>
+      <w:r>
+        <w:t xml:space="preserve">Anwendung</w:t>
+      </w:r>
+    </w:p>
+    <w:p>
+      <w:r>
+        <w:t xml:space="preserve">OAuth2 wird verwendet um es externen Applikationen zu ermöglichen auf die Dateien der Benutzer zuzugreifen. Der Sync-Client verwendet diese Authorizierungsmöglichkeit um Dateien des Benutzers zu synchronisieren.</w:t>
+      </w:r>
+    </w:p>
+    <w:p>
+      <w:pPr>
+        <w:pStyle w:val="Heading1"/>
+      </w:pPr>
+      <w:bookmarkStart w:id="115" w:name="ergebnisse"/>
+      <w:bookmarkEnd w:id="115"/>
+      <w:r>
+        <w:t xml:space="preserve">Ergebnisse</w:t>
+      </w:r>
+    </w:p>
+    <w:p>
+      <w:pPr>
+        <w:pStyle w:val="Heading1"/>
+      </w:pPr>
+      <w:bookmarkStart w:id="116" w:name="ausblick"/>
+      <w:bookmarkEnd w:id="116"/>
+      <w:r>
+        <w:t xml:space="preserve">Ausblick</w:t>
+      </w:r>
+    </w:p>
+    <w:p>
+      <w:r>
+        <w:t xml:space="preserve">Welche Teile des Konzeptes konnten umgesetzt werden und wie gut funktionieren diese?</w:t>
+      </w:r>
+    </w:p>
+    <w:p>
+      <w:pPr>
+        <w:pStyle w:val="Heading1"/>
+      </w:pPr>
+      <w:bookmarkStart w:id="117" w:name="anhang"/>
       <w:bookmarkEnd w:id="117"/>
       <w:r>
-        <w:t xml:space="preserve">Anwendung</w:t>
-      </w:r>
-    </w:p>
-    <w:p>
-      <w:r>
-        <w:t xml:space="preserve">OAuth2 wird verwendet um es externen Applikationen zu ermöglichen auf die Dateien der Benutzer zuzugreifen. Der Sync-Client verwendet diese Authorizierungsmöglichkeit um Dateien des Benutzers zu synchronisieren.</w:t>
-      </w:r>
-    </w:p>
-    <w:p>
-      <w:pPr>
-        <w:pStyle w:val="Heading1"/>
-      </w:pPr>
-      <w:bookmarkStart w:id="118" w:name="ergebnisse"/>
+        <w:t xml:space="preserve">Anhang</w:t>
+      </w:r>
+    </w:p>
+    <w:p>
+      <w:pPr>
+        <w:pStyle w:val="Heading2"/>
+      </w:pPr>
+      <w:bookmarkStart w:id="118" w:name="amazon-s3-system-spezifische-metadaten"/>
       <w:bookmarkEnd w:id="118"/>
-      <w:r>
-        <w:t xml:space="preserve">Ergebnisse</w:t>
-      </w:r>
-    </w:p>
-    <w:p>
-      <w:pPr>
-        <w:pStyle w:val="Heading1"/>
-      </w:pPr>
-      <w:bookmarkStart w:id="119" w:name="ausblick"/>
-      <w:bookmarkEnd w:id="119"/>
-      <w:r>
-        <w:t xml:space="preserve">Ausblick</w:t>
-      </w:r>
-    </w:p>
-    <w:p>
-      <w:r>
-        <w:t xml:space="preserve">Welche Teile des Konzeptes konnten umgesetzt werden und wie gut funktionieren diese?</w:t>
-      </w:r>
-    </w:p>
-    <w:p>
-      <w:pPr>
-        <w:pStyle w:val="Heading1"/>
-      </w:pPr>
-      <w:bookmarkStart w:id="120" w:name="anhang"/>
-      <w:bookmarkEnd w:id="120"/>
-      <w:r>
-        <w:t xml:space="preserve">Anhang</w:t>
-      </w:r>
-    </w:p>
-    <w:p>
-      <w:pPr>
-        <w:pStyle w:val="Heading2"/>
-      </w:pPr>
-      <w:bookmarkStart w:id="121" w:name="amazon-s3-system-spezifische-metadaten"/>
-      <w:bookmarkEnd w:id="121"/>
       <w:r>
         <w:t xml:space="preserve">Amazon S3 System-spezifische Metadaten</w:t>
       </w:r>
@@ -5688,43 +5861,43 @@
       <w:pPr>
         <w:pStyle w:val="Heading2"/>
       </w:pPr>
-      <w:bookmarkStart w:id="122" w:name="installation"/>
+      <w:bookmarkStart w:id="119" w:name="installation"/>
+      <w:bookmarkEnd w:id="119"/>
+      <w:r>
+        <w:t xml:space="preserve">Installation</w:t>
+      </w:r>
+    </w:p>
+    <w:p>
+      <w:r>
+        <w:t xml:space="preserve">Dieses Kapitel enthält eine kurze Dokumentation wie Symcloud installiert und deployed werden kann. Es umfasst eine einfache Methode auf einem System und ein verteiltes Setup (sowohl RIAK als auch Symcloud).</w:t>
+      </w:r>
+    </w:p>
+    <w:p>
+      <w:pPr>
+        <w:pStyle w:val="Heading3"/>
+      </w:pPr>
+      <w:bookmarkStart w:id="120" w:name="lokal"/>
+      <w:bookmarkEnd w:id="120"/>
+      <w:r>
+        <w:t xml:space="preserve">Lokal</w:t>
+      </w:r>
+    </w:p>
+    <w:p>
+      <w:pPr>
+        <w:pStyle w:val="Heading3"/>
+      </w:pPr>
+      <w:bookmarkStart w:id="121" w:name="verteilt"/>
+      <w:bookmarkEnd w:id="121"/>
+      <w:r>
+        <w:t xml:space="preserve">Verteilt</w:t>
+      </w:r>
+    </w:p>
+    <w:p>
+      <w:pPr>
+        <w:pStyle w:val="Heading1"/>
+      </w:pPr>
+      <w:bookmarkStart w:id="122" w:name="literaturverzeichnis"/>
       <w:bookmarkEnd w:id="122"/>
-      <w:r>
-        <w:t xml:space="preserve">Installation</w:t>
-      </w:r>
-    </w:p>
-    <w:p>
-      <w:r>
-        <w:t xml:space="preserve">Dieses Kapitel enthält eine kurze Dokumentation wie Symcloud installiert und deployed werden kann. Es umfasst eine einfache Methode auf einem System und ein verteiltes Setup (sowohl RIAK als auch Symcloud).</w:t>
-      </w:r>
-    </w:p>
-    <w:p>
-      <w:pPr>
-        <w:pStyle w:val="Heading3"/>
-      </w:pPr>
-      <w:bookmarkStart w:id="123" w:name="lokal"/>
-      <w:bookmarkEnd w:id="123"/>
-      <w:r>
-        <w:t xml:space="preserve">Lokal</w:t>
-      </w:r>
-    </w:p>
-    <w:p>
-      <w:pPr>
-        <w:pStyle w:val="Heading3"/>
-      </w:pPr>
-      <w:bookmarkStart w:id="124" w:name="verteilt"/>
-      <w:bookmarkEnd w:id="124"/>
-      <w:r>
-        <w:t xml:space="preserve">Verteilt</w:t>
-      </w:r>
-    </w:p>
-    <w:p>
-      <w:pPr>
-        <w:pStyle w:val="Heading1"/>
-      </w:pPr>
-      <w:bookmarkStart w:id="125" w:name="literaturverzeichnis"/>
-      <w:bookmarkEnd w:id="125"/>
       <w:r>
         <w:t xml:space="preserve">Literaturverzeichnis</w:t>
       </w:r>
@@ -5837,7 +6010,7 @@
       <w:r>
         <w:t xml:space="preserve"> </w:t>
       </w:r>
-      <w:hyperlink r:id="rId126">
+      <w:hyperlink r:id="rId123">
         <w:r>
           <w:rPr>
             <w:rStyle w:val="Link"/>
@@ -5871,7 +6044,7 @@
       <w:r>
         <w:t xml:space="preserve"> </w:t>
       </w:r>
-      <w:hyperlink r:id="rId127">
+      <w:hyperlink r:id="rId124">
         <w:r>
           <w:rPr>
             <w:rStyle w:val="Link"/>
@@ -5923,7 +6096,7 @@
       <w:r>
         <w:t xml:space="preserve"> </w:t>
       </w:r>
-      <w:hyperlink r:id="rId128">
+      <w:hyperlink r:id="rId125">
         <w:r>
           <w:rPr>
             <w:rStyle w:val="Link"/>
@@ -5953,7 +6126,7 @@
       <w:r>
         <w:t xml:space="preserve"> </w:t>
       </w:r>
-      <w:hyperlink r:id="rId129">
+      <w:hyperlink r:id="rId126">
         <w:r>
           <w:rPr>
             <w:rStyle w:val="Link"/>
@@ -5995,7 +6168,7 @@
       <w:r>
         <w:t xml:space="preserve"> </w:t>
       </w:r>
-      <w:hyperlink r:id="rId130">
+      <w:hyperlink r:id="rId127">
         <w:r>
           <w:rPr>
             <w:rStyle w:val="Link"/>
@@ -6017,7 +6190,7 @@
       <w:r>
         <w:t xml:space="preserve"> </w:t>
       </w:r>
-      <w:hyperlink r:id="rId131">
+      <w:hyperlink r:id="rId128">
         <w:r>
           <w:rPr>
             <w:rStyle w:val="Link"/>
@@ -6059,7 +6232,7 @@
       <w:r>
         <w:t xml:space="preserve"> </w:t>
       </w:r>
-      <w:hyperlink r:id="rId132">
+      <w:hyperlink r:id="rId129">
         <w:r>
           <w:rPr>
             <w:rStyle w:val="Link"/>
@@ -6093,7 +6266,7 @@
       <w:r>
         <w:t xml:space="preserve"> </w:t>
       </w:r>
-      <w:hyperlink r:id="rId133">
+      <w:hyperlink r:id="rId130">
         <w:r>
           <w:rPr>
             <w:rStyle w:val="Link"/>
@@ -6123,7 +6296,7 @@
       <w:r>
         <w:t xml:space="preserve"> </w:t>
       </w:r>
-      <w:hyperlink r:id="rId134">
+      <w:hyperlink r:id="rId131">
         <w:r>
           <w:rPr>
             <w:rStyle w:val="Link"/>
@@ -6145,7 +6318,7 @@
       <w:r>
         <w:t xml:space="preserve"> </w:t>
       </w:r>
-      <w:hyperlink r:id="rId135">
+      <w:hyperlink r:id="rId132">
         <w:r>
           <w:rPr>
             <w:rStyle w:val="Link"/>
@@ -6167,7 +6340,7 @@
       <w:r>
         <w:t xml:space="preserve"> </w:t>
       </w:r>
-      <w:hyperlink r:id="rId136">
+      <w:hyperlink r:id="rId133">
         <w:r>
           <w:rPr>
             <w:rStyle w:val="Link"/>
@@ -6192,16 +6365,15 @@
         <w:pStyle w:val="Bibliography"/>
       </w:pPr>
       <w:r>
-        <w:t xml:space="preserve">“XtreemFS Installation and User Guide.” http://www.xtreemfs.org/xtfs-guide-1.5/index.html#tth</w:t>
-      </w:r>
-      <w:r>
-        <w:rPr>
-          <w:vertAlign w:val="subscript"/>
-        </w:rPr>
-        <w:t xml:space="preserve">s</w:t>
-      </w:r>
-      <w:r>
-        <w:t xml:space="preserve">Ec7.2.</w:t>
+        <w:t xml:space="preserve">“XtreemFS - Architecture, Internals and Developer’s Documentation.” http://www.xtreemfs.org/arch.php.</w:t>
+      </w:r>
+    </w:p>
+    <w:p>
+      <w:pPr>
+        <w:pStyle w:val="Bibliography"/>
+      </w:pPr>
+      <w:r>
+        <w:t xml:space="preserve">“XtreemFS Installation and User Guide.” http://www.xtreemfs.org/xtfs-guide-1.5/index.html.</w:t>
       </w:r>
     </w:p>
     <w:sectPr/>
@@ -6379,7 +6551,7 @@
       </w:hyperlink>
     </w:p>
   </w:footnote>
-  <w:footnote w:id="84">
+  <w:footnote w:id="79">
     <w:p>
       <w:pPr>
         <w:pStyle w:val="FootnoteText"/>
@@ -6390,7 +6562,7 @@
         </w:rPr>
         <w:footnoteRef/>
       </w:r>
-      <w:hyperlink r:id="rId85">
+      <w:hyperlink r:id="rId80">
         <w:r>
           <w:rPr>
             <w:rStyle w:val="Link"/>
@@ -6400,7 +6572,7 @@
       </w:hyperlink>
     </w:p>
   </w:footnote>
-  <w:footnote w:id="87">
+  <w:footnote w:id="82">
     <w:p>
       <w:pPr>
         <w:pStyle w:val="FootnoteText"/>
@@ -6421,7 +6593,7 @@
       </w:hyperlink>
     </w:p>
   </w:footnote>
-  <w:footnote w:id="106">
+  <w:footnote w:id="101">
     <w:p>
       <w:pPr>
         <w:pStyle w:val="FootnoteText"/>
@@ -6432,7 +6604,7 @@
         </w:rPr>
         <w:footnoteRef/>
       </w:r>
-      <w:hyperlink r:id="rId107">
+      <w:hyperlink r:id="rId102">
         <w:r>
           <w:rPr>
             <w:rStyle w:val="Link"/>
@@ -6529,7 +6701,7 @@
     </w:lvl>
   </w:abstractNum>
   <w:abstractNum w:abstractNumId="990">
-    <w:nsid w:val="11da4196"/>
+    <w:nsid w:val="a3625eef"/>
     <w:multiLevelType w:val="multilevel"/>
     <w:lvl w:ilvl="0">
       <w:numFmt w:val="bullet"/>
@@ -6610,7 +6782,7 @@
     </w:lvl>
   </w:abstractNum>
   <w:abstractNum w:abstractNumId="991">
-    <w:nsid w:val="63b9d74e"/>
+    <w:nsid w:val="eef4bdf4"/>
     <w:multiLevelType w:val="multilevel"/>
     <w:lvl w:ilvl="0">
       <w:numFmt w:val="bullet"/>
@@ -6691,7 +6863,7 @@
     </w:lvl>
   </w:abstractNum>
   <w:abstractNum w:abstractNumId="99411">
-    <w:nsid w:val="f8dffb17"/>
+    <w:nsid w:val="9bd1ca6e"/>
     <w:multiLevelType w:val="multilevel"/>
     <w:lvl w:ilvl="0">
       <w:start w:val="1"/>
@@ -6779,7 +6951,7 @@
     </w:lvl>
   </w:abstractNum>
   <w:abstractNum w:abstractNumId="99821">
-    <w:nsid w:val="857b53fc"/>
+    <w:nsid w:val="231f9330"/>
     <w:multiLevelType w:val="multilevel"/>
     <w:lvl w:ilvl="0">
       <w:start w:val="1"/>
@@ -6891,6 +7063,9 @@
     <w:abstractNumId w:val="991"/>
   </w:num>
   <w:num w:numId="1007">
+    <w:abstractNumId w:val="991"/>
+  </w:num>
+  <w:num w:numId="1008">
     <w:abstractNumId w:val="99411"/>
     <w:lvlOverride w:ilvl="0">
       <w:startOverride w:val="1"/>
@@ -6914,9 +7089,6 @@
       <w:startOverride w:val="1"/>
     </w:lvlOverride>
   </w:num>
-  <w:num w:numId="1008">
-    <w:abstractNumId w:val="991"/>
-  </w:num>
   <w:num w:numId="1009">
     <w:abstractNumId w:val="991"/>
   </w:num>
@@ -6927,6 +7099,9 @@
     <w:abstractNumId w:val="991"/>
   </w:num>
   <w:num w:numId="1012">
+    <w:abstractNumId w:val="991"/>
+  </w:num>
+  <w:num w:numId="1013">
     <w:abstractNumId w:val="99821"/>
     <w:lvlOverride w:ilvl="0">
       <w:startOverride w:val="1"/>

</xml_diff>

<commit_message>
finished description xtreemfs beginn ti write about replication
</commit_message>
<xml_diff>
--- a/symcloud-thesis.docx
+++ b/symcloud-thesis.docx
@@ -1906,16 +1906,28 @@
         <w:pStyle w:val="Definition"/>
       </w:pPr>
       <w:r>
-        <w:rPr>
-          <w:b/>
-        </w:rPr>
-        <w:t xml:space="preserve">TODO</w:t>
-      </w:r>
-      <w:r>
-        <w:t xml:space="preserve"> </w:t>
-      </w:r>
-      <w:r>
-        <w:t xml:space="preserve">Starting with release 1.3, XtreemFS supports the replication of mutable files as well as a replicated Directory Service (DIR) and Metadata Catalog (MRC). All components in XtreemFS can be replicated for redundancy which results in a fully fault-tolerant file system. The replication in XtreemFS works with hot backups, which automatically take over if the primary replica fails.</w:t>
+        <w:t xml:space="preserve">Die drei Hauptkomponenten von XtreemFS, Directory Service, Metadata Catalog und die Object Storage Devices (siehe Kapitel</w:t>
+      </w:r>
+      <w:r>
+        <w:t xml:space="preserve"> </w:t>
+      </w:r>
+      <w:r>
+        <w:t xml:space="preserve">), können repliziert redundant verwendet werden, dies führt zu einem Fehlertoleranten System. Die Replikationen zwischen diesen Systemen erfolgt mit einem Hot-Backup (siehe Kapitel</w:t>
+      </w:r>
+      <w:r>
+        <w:t xml:space="preserve"> </w:t>
+      </w:r>
+      <w:r>
+        <w:t xml:space="preserve">), welche Automatisch verwendet werden, wenn ein Server ausfällt</w:t>
+      </w:r>
+      <w:r>
+        <w:t xml:space="preserve"> </w:t>
+      </w:r>
+      <w:r>
+        <w:t xml:space="preserve">(“XtreemFS Installation and User Guide,” Kapitel 2.3)</w:t>
+      </w:r>
+      <w:r>
+        <w:t xml:space="preserve">.</w:t>
       </w:r>
     </w:p>
     <w:p>
@@ -1931,16 +1943,16 @@
         <w:pStyle w:val="Definition"/>
       </w:pPr>
       <w:r>
-        <w:rPr>
-          <w:b/>
-        </w:rPr>
-        <w:t xml:space="preserve">TODO</w:t>
-      </w:r>
-      <w:r>
-        <w:t xml:space="preserve"> </w:t>
-      </w:r>
-      <w:r>
-        <w:t xml:space="preserve">To ensure acceptable I/O throughput rates when accessing large files, XtreemFS supports striping. A striped file is split into multiple chunks ("stripes"), which are stored on different storage servers. Since different stripes can be accessed in parallel, the whole file can be read or written with the aggregated network and storage bandwidth of multiple servers. XtreemFS currently supports the RAID0 striping pattern, which splits a file up in a set of stripes of a fixed size, and distributes them across a set of storage servers in a round-robin fashion. The size of an individual stripe as well as the number of storage servers used can be configured on a per-file or per-directory basis.</w:t>
+        <w:t xml:space="preserve">XtreemFS splittet Dateien in sogenannte "stripes" (oder "chunks"). Diese chunks werden dann auf verschiedenen Servern gespeichert und können dann parallel von mehreren Servern gelesen werden. Die gesamte Datei kann dann mit der zusammengefassten Netzwerk- und Festplatten-Bandbreite mehrerer Server heruntergeladen werden. Die Größe und Anzahl der Server kann pro Datei bzw. pro Ordner festgelegt werden</w:t>
+      </w:r>
+      <w:r>
+        <w:t xml:space="preserve"> </w:t>
+      </w:r>
+      <w:r>
+        <w:t xml:space="preserve">(“XtreemFS Installation and User Guide,” Kapitel 2.3)</w:t>
+      </w:r>
+      <w:r>
+        <w:t xml:space="preserve">.</w:t>
       </w:r>
     </w:p>
     <w:p>
@@ -1956,26 +1968,43 @@
         <w:pStyle w:val="Definition"/>
       </w:pPr>
       <w:r>
-        <w:rPr>
-          <w:b/>
-        </w:rPr>
-        <w:t xml:space="preserve">TODO</w:t>
-      </w:r>
-      <w:r>
-        <w:t xml:space="preserve"> </w:t>
-      </w:r>
-      <w:r>
-        <w:t xml:space="preserve">To enforce security, XtreemFS offers mechanisms for user authentication and authorization, as well as the possibility to encrypt network traffic. Authentication describes the process of verifying a user's or client's identity. By default, authentication in XtreemFS is based on local user names and depends on the trustworthiness of clients and networks. In case a more secure solution is needed, X.509 certificates can be used.</w:t>
+        <w:t xml:space="preserve">Um die Sicherheit der Dateien zu gewährleisten, unterstützt XtreemFS sowohl Benutzer Authentifizierung als auch Berechtigungen. Der Netzwerkverkehr zwischen den Servern ist Verschlüsselt. Die Standarad Authentifizierung basiert auf lokalen Benutzernamen und ist auf die Vertrauenswürdigkeit der Clients bzw. des Netzwerkes angewiesen. Um mehr Sicherheit zu erreichen unterstützt XtreemFS aber auch eine Authentifizierung mittels X.509 Zertifikaten</w:t>
+      </w:r>
+      <w:r>
+        <w:rPr>
+          <w:rStyle w:val="FootnoteRef"/>
+        </w:rPr>
+        <w:footnoteReference w:id="73"/>
+      </w:r>
+      <w:r>
+        <w:t xml:space="preserve"> </w:t>
+      </w:r>
+      <w:r>
+        <w:t xml:space="preserve">(“XtreemFS Installation and User Guide,” Kapitel 2.3)</w:t>
+      </w:r>
+      <w:r>
+        <w:t xml:space="preserve">.</w:t>
       </w:r>
     </w:p>
     <w:p>
       <w:pPr>
         <w:pStyle w:val="Heading5"/>
       </w:pPr>
-      <w:bookmarkStart w:id="73" w:name="architektur-1"/>
-      <w:bookmarkEnd w:id="73"/>
+      <w:bookmarkStart w:id="75" w:name="architektur-1"/>
+      <w:bookmarkEnd w:id="75"/>
       <w:r>
         <w:t xml:space="preserve">Architektur</w:t>
+      </w:r>
+    </w:p>
+    <w:p>
+      <w:r>
+        <w:t xml:space="preserve">XtreemFS implementiert eine Objekt-Basierte Datei-Systemarchitektur, was bedeutet, dass die Dateien in Objekte mit einer bestimmten Größe aufgeteilt werden und auf verschiedenen Servern gespeichert werden. Die Metadaten werden in separaten Servern gespeichert. Diese Server organisieren die Dateien in eine Menge von sogenannten "volumes". Jedes Volume ist ein eigener Namensraum mit einem eigenen Dateibaum. Die Metadaten speichern zusätzlich eine Liste von chunk-IDs mit den jeweiligen Servern, auf denen dieser Chunk zu finden ist und eine Richtlinie, wie diese Datei aufgeteilt und auf Server verteilt werden soll. Dadurch kann die Größe der Metadaten von Datei zu Datei unterschiedlich sein.</w:t>
+      </w:r>
+      <w:r>
+        <w:t xml:space="preserve"> </w:t>
+      </w:r>
+      <w:r>
+        <w:t xml:space="preserve">(“XtreemFS Installation and User Guide,” Kapitel 2.4)</w:t>
       </w:r>
     </w:p>
     <w:p>
@@ -1995,7 +2024,7 @@
                     </pic:cNvPicPr>
                   </pic:nvPicPr>
                   <pic:blipFill>
-                    <a:blip r:embed="rId74"/>
+                    <a:blip r:embed="rId76"/>
                     <a:stretch>
                       <a:fillRect/>
                     </a:stretch>
@@ -2037,6 +2066,128 @@
       </w:r>
     </w:p>
     <w:p>
+      <w:r>
+        <w:t xml:space="preserve">Eine XtreemFS Installation besteht aus drei Komponenten:</w:t>
+      </w:r>
+    </w:p>
+    <w:p>
+      <w:pPr>
+        <w:pStyle w:val="DefinitionTerm"/>
+      </w:pPr>
+      <w:r>
+        <w:t xml:space="preserve">DIR - Directory Service</w:t>
+      </w:r>
+    </w:p>
+    <w:p>
+      <w:pPr>
+        <w:pStyle w:val="Definition"/>
+      </w:pPr>
+      <w:r>
+        <w:t xml:space="preserve">ist das zentrale Register für alle Services. Andere Services bzw. Client verwenden ihn um zum Beispiel alle Object-Storage-Devices zu finden.</w:t>
+      </w:r>
+      <w:r>
+        <w:t xml:space="preserve"> </w:t>
+      </w:r>
+      <w:r>
+        <w:t xml:space="preserve">(“XtreemFS Installation and User Guide,” Kapitel 2.4)</w:t>
+      </w:r>
+    </w:p>
+    <w:p>
+      <w:pPr>
+        <w:pStyle w:val="DefinitionTerm"/>
+      </w:pPr>
+      <w:r>
+        <w:t xml:space="preserve">MRC - Metadata and Replica Catalog</w:t>
+      </w:r>
+    </w:p>
+    <w:p>
+      <w:pPr>
+        <w:pStyle w:val="Definition"/>
+      </w:pPr>
+      <w:r>
+        <w:t xml:space="preserve">verwaltet die Metadaten der Datei, wie zum Beispiel Dateiname, Dateigröße oder Bearbeitungsdatum. Zusätzlich Authentifiziert und Autorisiert er Benutzer den Zugriff auf die Dateien bzw. Ordner.</w:t>
+      </w:r>
+      <w:r>
+        <w:t xml:space="preserve"> </w:t>
+      </w:r>
+      <w:r>
+        <w:t xml:space="preserve">(“XtreemFS Installation and User Guide,” Kapitel 2.4)</w:t>
+      </w:r>
+    </w:p>
+    <w:p>
+      <w:pPr>
+        <w:pStyle w:val="DefinitionTerm"/>
+      </w:pPr>
+      <w:r>
+        <w:t xml:space="preserve">OSD - Object Storage Device</w:t>
+      </w:r>
+    </w:p>
+    <w:p>
+      <w:pPr>
+        <w:pStyle w:val="Definition"/>
+      </w:pPr>
+      <w:r>
+        <w:t xml:space="preserve">speichert die Objekte ("strip" oder "chunks") der Dateien. Die Clients schreiben und lesen Daten direkt von diesen Servern.</w:t>
+      </w:r>
+      <w:r>
+        <w:t xml:space="preserve"> </w:t>
+      </w:r>
+      <w:r>
+        <w:t xml:space="preserve">(“XtreemFS Installation and User Guide,” Kapitel 2.4)</w:t>
+      </w:r>
+    </w:p>
+    <w:p>
+      <w:pPr>
+        <w:pStyle w:val="Heading5"/>
+      </w:pPr>
+      <w:bookmarkStart w:id="77" w:name="exkurs-datei-replikation"/>
+      <w:bookmarkEnd w:id="77"/>
+      <w:r>
+        <w:t xml:space="preserve">Exkurs: Datei Replikation</w:t>
+      </w:r>
+    </w:p>
+    <w:p>
+      <w:r>
+        <w:t xml:space="preserve">Ein wichtiger Aspekt von verteilten Dateisystemen ist die Replikation von Daten. Sie steigert sowohl die Zuverlässigkeit, als auch Leistung der Lesezugriffe. Das größte Problem dabei ist allerdings die Konsistenz der Repliken zu erhalten. Dabei muss bei jedem schreiben Zugriff ein Update aller Repliken erfolgen, ansonsten ist die Konsistenz nicht mehr gegeben.</w:t>
+      </w:r>
+      <w:r>
+        <w:t xml:space="preserve"> </w:t>
+      </w:r>
+      <w:r>
+        <w:t xml:space="preserve">(Tanenbaum and Steen 2003, S. 333ff)</w:t>
+      </w:r>
+    </w:p>
+    <w:p>
+      <w:r>
+        <w:t xml:space="preserve">Die Hauptgründe für Replikationen von Daten sind Zuverlässigkeit und Leistung. Wenn Daten repliziert werden ist es unter Umständen möglich, weiterzuarbeiten, wenn eine Replika ausfällt. Der Benutzer lädt sich die Daten dann von einem anderen Server. Zusätzlich dazu können durch Repliken Fehlerhafte Dateien erkannt werden. Wenn eine Datei also zum Beispiel auf drei Servern gespeichert wurde und alle Schreib- bzw. Lesezugriffe auf alle drei Server ausgeführt werden, kann durch den Vergleich der Antworten, erkannt werden ob eine Datei fehlerhaft ist oder nicht. Dazu müssen nur zwei Antworten den selben Inhalt besitzen und es kann davon auszugehen sein, dass es sich um die richtige Datei handelt.</w:t>
+      </w:r>
+      <w:r>
+        <w:t xml:space="preserve"> </w:t>
+      </w:r>
+      <w:r>
+        <w:t xml:space="preserve">(Tanenbaum and Steen 2003, S. 333ff)</w:t>
+      </w:r>
+    </w:p>
+    <w:p>
+      <w:r>
+        <w:t xml:space="preserve">Der andere wichtige Grund für Replikationen ist die Leistung des Systems. Hier gibt es zwei Aspekte, der eine bezieht sich auf die gesamt Last eines einzigen Servers und der andere auf Geographische Lage. Wenn also ein System nur aus einem Server besteht, ist dieser Server der vollen Last der Zugriffe ausgesetzt. Teilt man diese Last auf, kann die Leistung des Systems gesteigert werden. Zusätzlich können durch Repliken auch der Lesezugriff gesteigert werden indem dieser Zugriff über mehrere Server parallel erfolgt. Auch die Geographische Lage der Daten spielt bei der Leistung des Systems eine Entscheidende Rolle. Wenn Daten in der Nähe des Prozesses gespeichert werden in dem Sie erzeugt bzw. verwendet werden, ist sowohl der schreibende als auch der lesende Zugriff schneller umzusetzen. Diese Leistungssteigerung ist allerdings nicht linear zu den verwendeten Servern. Den es ist einiges an Aufwand zu treiben, diese Repliken synchron zu halten und dadurch die Konsistenz zu wahren.</w:t>
+      </w:r>
+      <w:r>
+        <w:t xml:space="preserve"> </w:t>
+      </w:r>
+      <w:r>
+        <w:t xml:space="preserve">(Tanenbaum and Steen 2003, S. 333ff)</w:t>
+      </w:r>
+    </w:p>
+    <w:p>
+      <w:r>
+        <w:rPr>
+          <w:b/>
+        </w:rPr>
+        <w:t xml:space="preserve">TODO "primary/backup approach with leases" in Tanenbaum S. 386ff</w:t>
+      </w:r>
+    </w:p>
+    <w:p>
       <w:pPr>
         <w:pStyle w:val="Compact"/>
         <w:numPr>
@@ -2045,17 +2196,36 @@
         </w:numPr>
       </w:pPr>
       <w:r>
-        <w:t xml:space="preserve">http://xtreemfs.org/xtfs-guide-1.5.1/index.html#tth_sEc2.4</w:t>
-      </w:r>
-    </w:p>
-    <w:p>
-      <w:pPr>
-        <w:pStyle w:val="Heading5"/>
-      </w:pPr>
-      <w:bookmarkStart w:id="75" w:name="exkurs-datei-replikation"/>
-      <w:bookmarkEnd w:id="75"/>
-      <w:r>
-        <w:t xml:space="preserve">Exkurs: Datei Replikation</w:t>
+        <w:t xml:space="preserve">Erklärung zur Umsetzung von hier:</w:t>
+      </w:r>
+      <w:r>
+        <w:t xml:space="preserve"> </w:t>
+      </w:r>
+      <w:hyperlink r:id="rId78">
+        <w:r>
+          <w:rPr>
+            <w:rStyle w:val="Link"/>
+          </w:rPr>
+          <w:t xml:space="preserve">http://xtreemfs.org/how_replication_works.php</w:t>
+        </w:r>
+      </w:hyperlink>
+    </w:p>
+    <w:p>
+      <w:pPr>
+        <w:pStyle w:val="Heading4"/>
+      </w:pPr>
+      <w:bookmarkStart w:id="79" w:name="speichergeschwindigkeit"/>
+      <w:bookmarkEnd w:id="79"/>
+      <w:r>
+        <w:t xml:space="preserve">Speichergeschwindigkeit</w:t>
+      </w:r>
+    </w:p>
+    <w:p>
+      <w:r>
+        <w:rPr>
+          <w:b/>
+        </w:rPr>
+        <w:t xml:space="preserve">TODO überhaupt notwendig?</w:t>
       </w:r>
     </w:p>
     <w:p>
@@ -2066,37 +2236,7 @@
           <w:ilvl w:val="0"/>
         </w:numPr>
       </w:pPr>
-      <w:r>
-        <w:t xml:space="preserve">http://xtreemfs.org/how_replication_works.php</w:t>
-      </w:r>
-    </w:p>
-    <w:p>
-      <w:pPr>
-        <w:pStyle w:val="Heading4"/>
-      </w:pPr>
-      <w:bookmarkStart w:id="76" w:name="speichergeschwindigkeit"/>
-      <w:bookmarkEnd w:id="76"/>
-      <w:r>
-        <w:t xml:space="preserve">Speichergeschwindigkeit</w:t>
-      </w:r>
-    </w:p>
-    <w:p>
-      <w:r>
-        <w:rPr>
-          <w:b/>
-        </w:rPr>
-        <w:t xml:space="preserve">TODO überhaupt notwendig?</w:t>
-      </w:r>
-    </w:p>
-    <w:p>
-      <w:pPr>
-        <w:pStyle w:val="Compact"/>
-        <w:numPr>
-          <w:numId w:val="1005"/>
-          <w:ilvl w:val="0"/>
-        </w:numPr>
-      </w:pPr>
-      <w:hyperlink r:id="rId77">
+      <w:hyperlink r:id="rId80">
         <w:r>
           <w:rPr>
             <w:rStyle w:val="Link"/>
@@ -2109,8 +2249,8 @@
       <w:pPr>
         <w:pStyle w:val="Heading4"/>
       </w:pPr>
-      <w:bookmarkStart w:id="78" w:name="zusammenfassung-evtl.-evaluierung"/>
-      <w:bookmarkEnd w:id="78"/>
+      <w:bookmarkStart w:id="81" w:name="zusammenfassung-evtl.-evaluierung"/>
+      <w:bookmarkEnd w:id="81"/>
       <w:r>
         <w:t xml:space="preserve">Zusammenfassung (??evtl. Evaluierung??)</w:t>
       </w:r>
@@ -2129,7 +2269,7 @@
         <w:rPr>
           <w:rStyle w:val="FootnoteRef"/>
         </w:rPr>
-        <w:footnoteReference w:id="79"/>
+        <w:footnoteReference w:id="82"/>
       </w:r>
       <w:r>
         <w:t xml:space="preserve">, ein auf GIT-basierendes Dateisystem zu entwerfen, das Versionierung mitliefern sollte</w:t>
@@ -2166,8 +2306,8 @@
       <w:pPr>
         <w:pStyle w:val="Heading3"/>
       </w:pPr>
-      <w:bookmarkStart w:id="81" w:name="datenbank-gestützte-dateiverwaltungen"/>
-      <w:bookmarkEnd w:id="81"/>
+      <w:bookmarkStart w:id="84" w:name="datenbank-gestützte-dateiverwaltungen"/>
+      <w:bookmarkEnd w:id="84"/>
       <w:r>
         <w:t xml:space="preserve">Datenbank gestützte Dateiverwaltungen</w:t>
       </w:r>
@@ -2180,7 +2320,7 @@
         <w:rPr>
           <w:rStyle w:val="FootnoteRef"/>
         </w:rPr>
-        <w:footnoteReference w:id="82"/>
+        <w:footnoteReference w:id="85"/>
       </w:r>
       <w:r>
         <w:t xml:space="preserve">, bieten eine Schnittstelle an, um Dateien abzuspeichern. Viele dieser Systeme sind meist nur begrenzt für große Datenmengen geeignet. MongoDB und GridFS sind jedoch genau für diese Anwendungsfälle ausgelegt, daher wird diese Technologie im folgenden Kapitel genauer betrachtet.</w:t>
@@ -2190,8 +2330,8 @@
       <w:pPr>
         <w:pStyle w:val="Heading4"/>
       </w:pPr>
-      <w:bookmarkStart w:id="83" w:name="mongodb-gridfs"/>
-      <w:bookmarkEnd w:id="83"/>
+      <w:bookmarkStart w:id="86" w:name="mongodb-gridfs"/>
+      <w:bookmarkEnd w:id="86"/>
       <w:r>
         <w:t xml:space="preserve">MongoDB &amp; GridFS</w:t>
       </w:r>
@@ -2635,8 +2775,8 @@
       <w:pPr>
         <w:pStyle w:val="Heading3"/>
       </w:pPr>
-      <w:bookmarkStart w:id="84" w:name="performance-1"/>
-      <w:bookmarkEnd w:id="84"/>
+      <w:bookmarkStart w:id="87" w:name="performance-1"/>
+      <w:bookmarkEnd w:id="87"/>
       <w:r>
         <w:t xml:space="preserve">Performance</w:t>
       </w:r>
@@ -2653,8 +2793,8 @@
       <w:pPr>
         <w:pStyle w:val="Heading3"/>
       </w:pPr>
-      <w:bookmarkStart w:id="85" w:name="evaluation-1"/>
-      <w:bookmarkEnd w:id="85"/>
+      <w:bookmarkStart w:id="88" w:name="evaluation-1"/>
+      <w:bookmarkEnd w:id="88"/>
       <w:r>
         <w:t xml:space="preserve">Evaluation</w:t>
       </w:r>
@@ -2684,7 +2824,7 @@
       <w:pPr>
         <w:pStyle w:val="Compact"/>
         <w:numPr>
-          <w:numId w:val="1006"/>
+          <w:numId w:val="1005"/>
           <w:ilvl w:val="0"/>
         </w:numPr>
       </w:pPr>
@@ -2696,7 +2836,7 @@
       <w:pPr>
         <w:pStyle w:val="Compact"/>
         <w:numPr>
-          <w:numId w:val="1006"/>
+          <w:numId w:val="1005"/>
           <w:ilvl w:val="0"/>
         </w:numPr>
       </w:pPr>
@@ -2708,7 +2848,7 @@
       <w:pPr>
         <w:pStyle w:val="Compact"/>
         <w:numPr>
-          <w:numId w:val="1006"/>
+          <w:numId w:val="1005"/>
           <w:ilvl w:val="0"/>
         </w:numPr>
       </w:pPr>
@@ -2720,7 +2860,7 @@
       <w:pPr>
         <w:pStyle w:val="Compact"/>
         <w:numPr>
-          <w:numId w:val="1006"/>
+          <w:numId w:val="1005"/>
           <w:ilvl w:val="0"/>
         </w:numPr>
       </w:pPr>
@@ -2798,8 +2938,8 @@
       <w:pPr>
         <w:pStyle w:val="Heading2"/>
       </w:pPr>
-      <w:bookmarkStart w:id="86" w:name="zusammenfassung-1"/>
-      <w:bookmarkEnd w:id="86"/>
+      <w:bookmarkStart w:id="89" w:name="zusammenfassung-1"/>
+      <w:bookmarkEnd w:id="89"/>
       <w:r>
         <w:t xml:space="preserve">Zusammenfassung</w:t>
       </w:r>
@@ -2816,8 +2956,8 @@
       <w:pPr>
         <w:pStyle w:val="Heading1"/>
       </w:pPr>
-      <w:bookmarkStart w:id="87" w:name="konzept-für-symcloud"/>
-      <w:bookmarkEnd w:id="87"/>
+      <w:bookmarkStart w:id="90" w:name="konzept-für-symcloud"/>
+      <w:bookmarkEnd w:id="90"/>
       <w:r>
         <w:t xml:space="preserve">Konzept für Symcloud</w:t>
       </w:r>
@@ -2873,8 +3013,8 @@
       <w:pPr>
         <w:pStyle w:val="Heading2"/>
       </w:pPr>
-      <w:bookmarkStart w:id="88" w:name="überblick"/>
-      <w:bookmarkEnd w:id="88"/>
+      <w:bookmarkStart w:id="91" w:name="überblick"/>
+      <w:bookmarkEnd w:id="91"/>
       <w:r>
         <w:t xml:space="preserve">Überblick</w:t>
       </w:r>
@@ -2896,7 +3036,7 @@
                     </pic:cNvPicPr>
                   </pic:nvPicPr>
                   <pic:blipFill>
-                    <a:blip r:embed="rId89"/>
+                    <a:blip r:embed="rId92"/>
                     <a:stretch>
                       <a:fillRect/>
                     </a:stretch>
@@ -2954,8 +3094,8 @@
       <w:pPr>
         <w:pStyle w:val="Heading3"/>
       </w:pPr>
-      <w:bookmarkStart w:id="90" w:name="php-stream-rest-api"/>
-      <w:bookmarkEnd w:id="90"/>
+      <w:bookmarkStart w:id="93" w:name="php-stream-rest-api"/>
+      <w:bookmarkEnd w:id="93"/>
       <w:r>
         <w:t xml:space="preserve">PHP Stream &amp; Rest API</w:t>
       </w:r>
@@ -2978,8 +3118,8 @@
       <w:pPr>
         <w:pStyle w:val="Heading3"/>
       </w:pPr>
-      <w:bookmarkStart w:id="91" w:name="storagecontroller"/>
-      <w:bookmarkEnd w:id="91"/>
+      <w:bookmarkStart w:id="94" w:name="storagecontroller"/>
+      <w:bookmarkEnd w:id="94"/>
       <w:r>
         <w:t xml:space="preserve">StorageController</w:t>
       </w:r>
@@ -3002,8 +3142,8 @@
       <w:pPr>
         <w:pStyle w:val="Heading3"/>
       </w:pPr>
-      <w:bookmarkStart w:id="92" w:name="securitycontroller"/>
-      <w:bookmarkEnd w:id="92"/>
+      <w:bookmarkStart w:id="95" w:name="securitycontroller"/>
+      <w:bookmarkEnd w:id="95"/>
       <w:r>
         <w:t xml:space="preserve">SecurityController</w:t>
       </w:r>
@@ -3026,8 +3166,8 @@
       <w:pPr>
         <w:pStyle w:val="Heading3"/>
       </w:pPr>
-      <w:bookmarkStart w:id="93" w:name="metadaten-storage"/>
-      <w:bookmarkEnd w:id="93"/>
+      <w:bookmarkStart w:id="96" w:name="metadaten-storage"/>
+      <w:bookmarkEnd w:id="96"/>
       <w:r>
         <w:t xml:space="preserve">Metadaten Storage</w:t>
       </w:r>
@@ -3105,8 +3245,8 @@
       <w:pPr>
         <w:pStyle w:val="Heading3"/>
       </w:pPr>
-      <w:bookmarkStart w:id="94" w:name="filestorage"/>
-      <w:bookmarkEnd w:id="94"/>
+      <w:bookmarkStart w:id="97" w:name="filestorage"/>
+      <w:bookmarkEnd w:id="97"/>
       <w:r>
         <w:t xml:space="preserve">FileStorage</w:t>
       </w:r>
@@ -3168,7 +3308,7 @@
                     </pic:cNvPicPr>
                   </pic:nvPicPr>
                   <pic:blipFill>
-                    <a:blip r:embed="rId95"/>
+                    <a:blip r:embed="rId98"/>
                     <a:stretch>
                       <a:fillRect/>
                     </a:stretch>
@@ -3205,7 +3345,7 @@
       <w:r>
         <w:t xml:space="preserve"> </w:t>
       </w:r>
-      <w:hyperlink r:id="rId96">
+      <w:hyperlink r:id="rId99">
         <w:r>
           <w:rPr>
             <w:rStyle w:val="Link"/>
@@ -3221,8 +3361,8 @@
       <w:pPr>
         <w:pStyle w:val="Heading2"/>
       </w:pPr>
-      <w:bookmarkStart w:id="97" w:name="zusammenfassung-2"/>
-      <w:bookmarkEnd w:id="97"/>
+      <w:bookmarkStart w:id="100" w:name="zusammenfassung-2"/>
+      <w:bookmarkEnd w:id="100"/>
       <w:r>
         <w:t xml:space="preserve">Zusammenfassung</w:t>
       </w:r>
@@ -3240,6 +3380,59 @@
     <w:p>
       <w:r>
         <w:t xml:space="preserve">Beispiel:</w:t>
+      </w:r>
+    </w:p>
+    <w:p>
+      <w:pPr>
+        <w:pStyle w:val="Compact"/>
+        <w:numPr>
+          <w:numId w:val="1006"/>
+          <w:ilvl w:val="0"/>
+        </w:numPr>
+      </w:pPr>
+      <w:r>
+        <w:t xml:space="preserve">Bucket 1 hat folgende Policies:</w:t>
+      </w:r>
+    </w:p>
+    <w:p>
+      <w:pPr>
+        <w:pStyle w:val="Compact"/>
+        <w:numPr>
+          <w:numId w:val="1006"/>
+          <w:ilvl w:val="0"/>
+        </w:numPr>
+      </w:pPr>
+      <w:r>
+        <w:t xml:space="preserve">SC1 User1 gehört der Bucket</w:t>
+      </w:r>
+    </w:p>
+    <w:p>
+      <w:pPr>
+        <w:pStyle w:val="Compact"/>
+        <w:numPr>
+          <w:numId w:val="1006"/>
+          <w:ilvl w:val="0"/>
+        </w:numPr>
+      </w:pPr>
+      <w:r>
+        <w:t xml:space="preserve">SC2 User2 hat Leserechte</w:t>
+      </w:r>
+    </w:p>
+    <w:p>
+      <w:pPr>
+        <w:pStyle w:val="Compact"/>
+        <w:numPr>
+          <w:numId w:val="1006"/>
+          <w:ilvl w:val="0"/>
+        </w:numPr>
+      </w:pPr>
+      <w:r>
+        <w:t xml:space="preserve">SC3 User3 hat Lese- und Schreibrechte</w:t>
+      </w:r>
+    </w:p>
+    <w:p>
+      <w:r>
+        <w:t xml:space="preserve">Der Replikator wird nun folgendermaßen vorgehen.</w:t>
       </w:r>
     </w:p>
     <w:p>
@@ -3251,7 +3444,7 @@
         </w:numPr>
       </w:pPr>
       <w:r>
-        <w:t xml:space="preserve">Bucket 1 hat folgende Policies:</w:t>
+        <w:t xml:space="preserve">Die Metadaten des Buckets werden auf die Server SC2 und SC3 repliciert.</w:t>
       </w:r>
     </w:p>
     <w:p>
@@ -3263,7 +3456,7 @@
         </w:numPr>
       </w:pPr>
       <w:r>
-        <w:t xml:space="preserve">SC1 User1 gehört der Bucket</w:t>
+        <w:t xml:space="preserve">Die Nutzdaten (aktuellste Version) des Buckets werden auf den Server SC3 repliciert und aktuell gehalten.</w:t>
       </w:r>
     </w:p>
     <w:p>
@@ -3275,7 +3468,7 @@
         </w:numPr>
       </w:pPr>
       <w:r>
-        <w:t xml:space="preserve">SC2 User2 hat Leserechte</w:t>
+        <w:t xml:space="preserve">Beides wird automatisch bei Änderungen durchgeführt.</w:t>
       </w:r>
     </w:p>
     <w:p>
@@ -3287,71 +3480,18 @@
         </w:numPr>
       </w:pPr>
       <w:r>
-        <w:t xml:space="preserve">SC3 User3 hat Lese- und Schreibrechte</w:t>
-      </w:r>
-    </w:p>
-    <w:p>
-      <w:r>
-        <w:t xml:space="preserve">Der Replikator wird nun folgendermaßen vorgehen.</w:t>
+        <w:t xml:space="preserve">Beim lesen der Datei wird SC2 bei SC1 oder SC3 (je nach Verfügbarkeit) die Daten holen und bei sich persistieren. Diese Kopie wird nicht automatisiert von SC3 upgedated, sie wird nur bei Bedarf aktualisiert.</w:t>
       </w:r>
     </w:p>
     <w:p>
       <w:pPr>
         <w:pStyle w:val="Compact"/>
         <w:numPr>
-          <w:numId w:val="1008"/>
+          <w:numId w:val="1007"/>
           <w:ilvl w:val="0"/>
         </w:numPr>
       </w:pPr>
       <w:r>
-        <w:t xml:space="preserve">Die Metadaten des Buckets werden auf die Server SC2 und SC3 repliciert.</w:t>
-      </w:r>
-    </w:p>
-    <w:p>
-      <w:pPr>
-        <w:pStyle w:val="Compact"/>
-        <w:numPr>
-          <w:numId w:val="1008"/>
-          <w:ilvl w:val="0"/>
-        </w:numPr>
-      </w:pPr>
-      <w:r>
-        <w:t xml:space="preserve">Die Nutzdaten (aktuellste Version) des Buckets werden auf den Server SC3 repliciert und aktuell gehalten.</w:t>
-      </w:r>
-    </w:p>
-    <w:p>
-      <w:pPr>
-        <w:pStyle w:val="Compact"/>
-        <w:numPr>
-          <w:numId w:val="1008"/>
-          <w:ilvl w:val="0"/>
-        </w:numPr>
-      </w:pPr>
-      <w:r>
-        <w:t xml:space="preserve">Beides wird automatisch bei Änderungen durchgeführt.</w:t>
-      </w:r>
-    </w:p>
-    <w:p>
-      <w:pPr>
-        <w:pStyle w:val="Compact"/>
-        <w:numPr>
-          <w:numId w:val="1008"/>
-          <w:ilvl w:val="0"/>
-        </w:numPr>
-      </w:pPr>
-      <w:r>
-        <w:t xml:space="preserve">Beim lesen der Datei wird SC2 bei SC1 oder SC3 (je nach Verfügbarkeit) die Daten holen und bei sich persistieren. Diese Kopie wird nicht automatisiert von SC3 upgedated, sie wird nur bei Bedarf aktualisiert.</w:t>
-      </w:r>
-    </w:p>
-    <w:p>
-      <w:pPr>
-        <w:pStyle w:val="Compact"/>
-        <w:numPr>
-          <w:numId w:val="1008"/>
-          <w:ilvl w:val="0"/>
-        </w:numPr>
-      </w:pPr>
-      <w:r>
         <w:t xml:space="preserve">Bei Änderung einer Datei des Buckets auf SC3 werden die Änderungen automatisch auf den Server S1 gespielt.</w:t>
       </w:r>
     </w:p>
@@ -3369,8 +3509,8 @@
       <w:pPr>
         <w:pStyle w:val="Heading1"/>
       </w:pPr>
-      <w:bookmarkStart w:id="98" w:name="datenmodel"/>
-      <w:bookmarkEnd w:id="98"/>
+      <w:bookmarkStart w:id="101" w:name="datenmodel"/>
+      <w:bookmarkEnd w:id="101"/>
       <w:r>
         <w:t xml:space="preserve">Datenmodel</w:t>
       </w:r>
@@ -3406,7 +3546,7 @@
                     </pic:cNvPicPr>
                   </pic:nvPicPr>
                   <pic:blipFill>
-                    <a:blip r:embed="rId99"/>
+                    <a:blip r:embed="rId102"/>
                     <a:stretch>
                       <a:fillRect/>
                     </a:stretch>
@@ -3459,8 +3599,8 @@
       <w:pPr>
         <w:pStyle w:val="Heading2"/>
       </w:pPr>
-      <w:bookmarkStart w:id="100" w:name="exkurs-git"/>
-      <w:bookmarkEnd w:id="100"/>
+      <w:bookmarkStart w:id="103" w:name="exkurs-git"/>
+      <w:bookmarkEnd w:id="103"/>
       <w:r>
         <w:t xml:space="preserve">Exkurs: GIT</w:t>
       </w:r>
@@ -3473,7 +3613,7 @@
         <w:rPr>
           <w:rStyle w:val="FootnoteRef"/>
         </w:rPr>
-        <w:footnoteReference w:id="101"/>
+        <w:footnoteReference w:id="104"/>
       </w:r>
       <w:r>
         <w:t xml:space="preserve"> </w:t>
@@ -3499,7 +3639,7 @@
                     </pic:cNvPicPr>
                   </pic:nvPicPr>
                   <pic:blipFill>
-                    <a:blip r:embed="rId103"/>
+                    <a:blip r:embed="rId106"/>
                     <a:stretch>
                       <a:fillRect/>
                     </a:stretch>
@@ -3848,8 +3988,8 @@
       <w:pPr>
         <w:pStyle w:val="Heading3"/>
       </w:pPr>
-      <w:bookmarkStart w:id="104" w:name="objekt-typen"/>
-      <w:bookmarkEnd w:id="104"/>
+      <w:bookmarkStart w:id="107" w:name="objekt-typen"/>
+      <w:bookmarkEnd w:id="107"/>
       <w:r>
         <w:t xml:space="preserve">Objekt Typen</w:t>
       </w:r>
@@ -4445,7 +4585,7 @@
       <w:pPr>
         <w:pStyle w:val="Compact"/>
         <w:numPr>
-          <w:numId w:val="1009"/>
+          <w:numId w:val="1008"/>
           <w:ilvl w:val="0"/>
         </w:numPr>
       </w:pPr>
@@ -4457,7 +4597,7 @@
       <w:pPr>
         <w:pStyle w:val="Compact"/>
         <w:numPr>
-          <w:numId w:val="1009"/>
+          <w:numId w:val="1008"/>
           <w:ilvl w:val="0"/>
         </w:numPr>
       </w:pPr>
@@ -4513,7 +4653,7 @@
                     </pic:cNvPicPr>
                   </pic:nvPicPr>
                   <pic:blipFill>
-                    <a:blip r:embed="rId105"/>
+                    <a:blip r:embed="rId108"/>
                     <a:stretch>
                       <a:fillRect/>
                     </a:stretch>
@@ -4558,8 +4698,8 @@
       <w:pPr>
         <w:pStyle w:val="Heading3"/>
       </w:pPr>
-      <w:bookmarkStart w:id="106" w:name="anforderungen-2"/>
-      <w:bookmarkEnd w:id="106"/>
+      <w:bookmarkStart w:id="109" w:name="anforderungen-2"/>
+      <w:bookmarkEnd w:id="109"/>
       <w:r>
         <w:t xml:space="preserve">Anforderungen</w:t>
       </w:r>
@@ -4636,8 +4776,8 @@
       <w:pPr>
         <w:pStyle w:val="Heading3"/>
       </w:pPr>
-      <w:bookmarkStart w:id="107" w:name="zusammenfassung-3"/>
-      <w:bookmarkEnd w:id="107"/>
+      <w:bookmarkStart w:id="110" w:name="zusammenfassung-3"/>
+      <w:bookmarkEnd w:id="110"/>
       <w:r>
         <w:t xml:space="preserve">Zusammenfassung</w:t>
       </w:r>
@@ -4659,8 +4799,8 @@
       <w:pPr>
         <w:pStyle w:val="Heading2"/>
       </w:pPr>
-      <w:bookmarkStart w:id="108" w:name="details-todo-bessere-überschrift"/>
-      <w:bookmarkEnd w:id="108"/>
+      <w:bookmarkStart w:id="111" w:name="details-todo-bessere-überschrift"/>
+      <w:bookmarkEnd w:id="111"/>
       <w:r>
         <w:t xml:space="preserve">Details (</w:t>
       </w:r>
@@ -4691,8 +4831,8 @@
       <w:pPr>
         <w:pStyle w:val="Heading1"/>
       </w:pPr>
-      <w:bookmarkStart w:id="109" w:name="implementierung"/>
-      <w:bookmarkEnd w:id="109"/>
+      <w:bookmarkStart w:id="112" w:name="implementierung"/>
+      <w:bookmarkEnd w:id="112"/>
       <w:r>
         <w:t xml:space="preserve">Implementierung</w:t>
       </w:r>
@@ -4708,6 +4848,30 @@
           <w:b/>
         </w:rPr>
         <w:t xml:space="preserve">TODO Liste von Themen:</w:t>
+      </w:r>
+    </w:p>
+    <w:p>
+      <w:pPr>
+        <w:pStyle w:val="Compact"/>
+        <w:numPr>
+          <w:numId w:val="1009"/>
+          <w:ilvl w:val="0"/>
+        </w:numPr>
+      </w:pPr>
+      <w:r>
+        <w:t xml:space="preserve">Distributed Storage:</w:t>
+      </w:r>
+    </w:p>
+    <w:p>
+      <w:pPr>
+        <w:pStyle w:val="Compact"/>
+        <w:numPr>
+          <w:numId w:val="1009"/>
+          <w:ilvl w:val="0"/>
+        </w:numPr>
+      </w:pPr>
+      <w:r>
+        <w:t xml:space="preserve">Dateimodell</w:t>
       </w:r>
     </w:p>
     <w:p>
@@ -4715,11 +4879,11 @@
         <w:pStyle w:val="Compact"/>
         <w:numPr>
           <w:numId w:val="1010"/>
-          <w:ilvl w:val="0"/>
+          <w:ilvl w:val="1"/>
         </w:numPr>
       </w:pPr>
       <w:r>
-        <w:t xml:space="preserve">Distributed Storage:</w:t>
+        <w:t xml:space="preserve">Referenzen</w:t>
       </w:r>
     </w:p>
     <w:p>
@@ -4727,11 +4891,35 @@
         <w:pStyle w:val="Compact"/>
         <w:numPr>
           <w:numId w:val="1010"/>
+          <w:ilvl w:val="1"/>
+        </w:numPr>
+      </w:pPr>
+      <w:r>
+        <w:t xml:space="preserve">Symlinks</w:t>
+      </w:r>
+    </w:p>
+    <w:p>
+      <w:pPr>
+        <w:pStyle w:val="Compact"/>
+        <w:numPr>
+          <w:numId w:val="1010"/>
+          <w:ilvl w:val="1"/>
+        </w:numPr>
+      </w:pPr>
+      <w:r>
+        <w:t xml:space="preserve">Versionierung</w:t>
+      </w:r>
+    </w:p>
+    <w:p>
+      <w:pPr>
+        <w:pStyle w:val="Compact"/>
+        <w:numPr>
+          <w:numId w:val="1009"/>
           <w:ilvl w:val="0"/>
         </w:numPr>
       </w:pPr>
       <w:r>
-        <w:t xml:space="preserve">Dateimodell</w:t>
+        <w:t xml:space="preserve">Datenbank Abstraktion:</w:t>
       </w:r>
     </w:p>
     <w:p>
@@ -4743,7 +4931,7 @@
         </w:numPr>
       </w:pPr>
       <w:r>
-        <w:t xml:space="preserve">Referenzen</w:t>
+        <w:t xml:space="preserve">Warum Riak und nicht GridFS, S3 oder XtreemFS?</w:t>
       </w:r>
     </w:p>
     <w:p>
@@ -4755,66 +4943,18 @@
         </w:numPr>
       </w:pPr>
       <w:r>
-        <w:t xml:space="preserve">Symlinks</w:t>
+        <w:t xml:space="preserve">Beschreibung und Ansätze um einen "Lokalen" Adapter zu implementieren</w:t>
       </w:r>
     </w:p>
     <w:p>
       <w:pPr>
         <w:pStyle w:val="Compact"/>
         <w:numPr>
-          <w:numId w:val="1011"/>
-          <w:ilvl w:val="1"/>
-        </w:numPr>
-      </w:pPr>
-      <w:r>
-        <w:t xml:space="preserve">Versionierung</w:t>
-      </w:r>
-    </w:p>
-    <w:p>
-      <w:pPr>
-        <w:pStyle w:val="Compact"/>
-        <w:numPr>
-          <w:numId w:val="1010"/>
+          <w:numId w:val="1009"/>
           <w:ilvl w:val="0"/>
         </w:numPr>
       </w:pPr>
       <w:r>
-        <w:t xml:space="preserve">Datenbank Abstraktion:</w:t>
-      </w:r>
-    </w:p>
-    <w:p>
-      <w:pPr>
-        <w:pStyle w:val="Compact"/>
-        <w:numPr>
-          <w:numId w:val="1012"/>
-          <w:ilvl w:val="1"/>
-        </w:numPr>
-      </w:pPr>
-      <w:r>
-        <w:t xml:space="preserve">Warum Riak und nicht GridFS, S3 oder XtreemFS?</w:t>
-      </w:r>
-    </w:p>
-    <w:p>
-      <w:pPr>
-        <w:pStyle w:val="Compact"/>
-        <w:numPr>
-          <w:numId w:val="1012"/>
-          <w:ilvl w:val="1"/>
-        </w:numPr>
-      </w:pPr>
-      <w:r>
-        <w:t xml:space="preserve">Beschreibung und Ansätze um einen "Lokalen" Adapter zu implementieren</w:t>
-      </w:r>
-    </w:p>
-    <w:p>
-      <w:pPr>
-        <w:pStyle w:val="Compact"/>
-        <w:numPr>
-          <w:numId w:val="1010"/>
-          <w:ilvl w:val="0"/>
-        </w:numPr>
-      </w:pPr>
-      <w:r>
         <w:t xml:space="preserve">Sync-Client Abläufe und Implementierung</w:t>
       </w:r>
     </w:p>
@@ -4822,8 +4962,8 @@
       <w:pPr>
         <w:pStyle w:val="Heading2"/>
       </w:pPr>
-      <w:bookmarkStart w:id="110" w:name="oauth2"/>
-      <w:bookmarkEnd w:id="110"/>
+      <w:bookmarkStart w:id="113" w:name="oauth2"/>
+      <w:bookmarkEnd w:id="113"/>
       <w:r>
         <w:t xml:space="preserve">OAuth2</w:t>
       </w:r>
@@ -4854,8 +4994,8 @@
       <w:pPr>
         <w:pStyle w:val="Heading3"/>
       </w:pPr>
-      <w:bookmarkStart w:id="111" w:name="begriffe"/>
-      <w:bookmarkEnd w:id="111"/>
+      <w:bookmarkStart w:id="114" w:name="begriffe"/>
+      <w:bookmarkEnd w:id="114"/>
       <w:r>
         <w:t xml:space="preserve">Begriffe</w:t>
       </w:r>
@@ -4960,8 +5100,8 @@
       <w:pPr>
         <w:pStyle w:val="Heading3"/>
       </w:pPr>
-      <w:bookmarkStart w:id="112" w:name="protokoll-ablauf"/>
-      <w:bookmarkEnd w:id="112"/>
+      <w:bookmarkStart w:id="115" w:name="protokoll-ablauf"/>
+      <w:bookmarkEnd w:id="115"/>
       <w:r>
         <w:t xml:space="preserve">Protokoll Ablauf</w:t>
       </w:r>
@@ -4983,7 +5123,7 @@
                     </pic:cNvPicPr>
                   </pic:nvPicPr>
                   <pic:blipFill>
-                    <a:blip r:embed="rId113"/>
+                    <a:blip r:embed="rId116"/>
                     <a:stretch>
                       <a:fillRect/>
                     </a:stretch>
@@ -5051,7 +5191,7 @@
       <w:pPr>
         <w:pStyle w:val="Compact"/>
         <w:numPr>
-          <w:numId w:val="1013"/>
+          <w:numId w:val="1012"/>
           <w:ilvl w:val="0"/>
         </w:numPr>
       </w:pPr>
@@ -5063,7 +5203,7 @@
       <w:pPr>
         <w:pStyle w:val="Compact"/>
         <w:numPr>
-          <w:numId w:val="1013"/>
+          <w:numId w:val="1012"/>
           <w:ilvl w:val="0"/>
         </w:numPr>
       </w:pPr>
@@ -5075,7 +5215,7 @@
       <w:pPr>
         <w:pStyle w:val="Compact"/>
         <w:numPr>
-          <w:numId w:val="1013"/>
+          <w:numId w:val="1012"/>
           <w:ilvl w:val="0"/>
         </w:numPr>
       </w:pPr>
@@ -5087,7 +5227,7 @@
       <w:pPr>
         <w:pStyle w:val="Compact"/>
         <w:numPr>
-          <w:numId w:val="1013"/>
+          <w:numId w:val="1012"/>
           <w:ilvl w:val="0"/>
         </w:numPr>
       </w:pPr>
@@ -5099,7 +5239,7 @@
       <w:pPr>
         <w:pStyle w:val="Compact"/>
         <w:numPr>
-          <w:numId w:val="1013"/>
+          <w:numId w:val="1012"/>
           <w:ilvl w:val="0"/>
         </w:numPr>
       </w:pPr>
@@ -5111,7 +5251,7 @@
       <w:pPr>
         <w:pStyle w:val="Compact"/>
         <w:numPr>
-          <w:numId w:val="1013"/>
+          <w:numId w:val="1012"/>
           <w:ilvl w:val="0"/>
         </w:numPr>
       </w:pPr>
@@ -5123,8 +5263,8 @@
       <w:pPr>
         <w:pStyle w:val="Heading3"/>
       </w:pPr>
-      <w:bookmarkStart w:id="114" w:name="anwendung"/>
-      <w:bookmarkEnd w:id="114"/>
+      <w:bookmarkStart w:id="117" w:name="anwendung"/>
+      <w:bookmarkEnd w:id="117"/>
       <w:r>
         <w:t xml:space="preserve">Anwendung</w:t>
       </w:r>
@@ -5138,8 +5278,8 @@
       <w:pPr>
         <w:pStyle w:val="Heading1"/>
       </w:pPr>
-      <w:bookmarkStart w:id="115" w:name="ergebnisse"/>
-      <w:bookmarkEnd w:id="115"/>
+      <w:bookmarkStart w:id="118" w:name="ergebnisse"/>
+      <w:bookmarkEnd w:id="118"/>
       <w:r>
         <w:t xml:space="preserve">Ergebnisse</w:t>
       </w:r>
@@ -5148,8 +5288,8 @@
       <w:pPr>
         <w:pStyle w:val="Heading1"/>
       </w:pPr>
-      <w:bookmarkStart w:id="116" w:name="ausblick"/>
-      <w:bookmarkEnd w:id="116"/>
+      <w:bookmarkStart w:id="119" w:name="ausblick"/>
+      <w:bookmarkEnd w:id="119"/>
       <w:r>
         <w:t xml:space="preserve">Ausblick</w:t>
       </w:r>
@@ -5163,8 +5303,8 @@
       <w:pPr>
         <w:pStyle w:val="Heading1"/>
       </w:pPr>
-      <w:bookmarkStart w:id="117" w:name="anhang"/>
-      <w:bookmarkEnd w:id="117"/>
+      <w:bookmarkStart w:id="120" w:name="anhang"/>
+      <w:bookmarkEnd w:id="120"/>
       <w:r>
         <w:t xml:space="preserve">Anhang</w:t>
       </w:r>
@@ -5173,8 +5313,8 @@
       <w:pPr>
         <w:pStyle w:val="Heading2"/>
       </w:pPr>
-      <w:bookmarkStart w:id="118" w:name="amazon-s3-system-spezifische-metadaten"/>
-      <w:bookmarkEnd w:id="118"/>
+      <w:bookmarkStart w:id="121" w:name="amazon-s3-system-spezifische-metadaten"/>
+      <w:bookmarkEnd w:id="121"/>
       <w:r>
         <w:t xml:space="preserve">Amazon S3 System-spezifische Metadaten</w:t>
       </w:r>
@@ -5858,8 +5998,8 @@
       <w:pPr>
         <w:pStyle w:val="Heading2"/>
       </w:pPr>
-      <w:bookmarkStart w:id="119" w:name="installation"/>
-      <w:bookmarkEnd w:id="119"/>
+      <w:bookmarkStart w:id="122" w:name="installation"/>
+      <w:bookmarkEnd w:id="122"/>
       <w:r>
         <w:t xml:space="preserve">Installation</w:t>
       </w:r>
@@ -5873,8 +6013,8 @@
       <w:pPr>
         <w:pStyle w:val="Heading3"/>
       </w:pPr>
-      <w:bookmarkStart w:id="120" w:name="lokal"/>
-      <w:bookmarkEnd w:id="120"/>
+      <w:bookmarkStart w:id="123" w:name="lokal"/>
+      <w:bookmarkEnd w:id="123"/>
       <w:r>
         <w:t xml:space="preserve">Lokal</w:t>
       </w:r>
@@ -5883,8 +6023,8 @@
       <w:pPr>
         <w:pStyle w:val="Heading3"/>
       </w:pPr>
-      <w:bookmarkStart w:id="121" w:name="verteilt"/>
-      <w:bookmarkEnd w:id="121"/>
+      <w:bookmarkStart w:id="124" w:name="verteilt"/>
+      <w:bookmarkEnd w:id="124"/>
       <w:r>
         <w:t xml:space="preserve">Verteilt</w:t>
       </w:r>
@@ -5893,8 +6033,8 @@
       <w:pPr>
         <w:pStyle w:val="Heading1"/>
       </w:pPr>
-      <w:bookmarkStart w:id="122" w:name="literaturverzeichnis"/>
-      <w:bookmarkEnd w:id="122"/>
+      <w:bookmarkStart w:id="125" w:name="literaturverzeichnis"/>
+      <w:bookmarkEnd w:id="125"/>
       <w:r>
         <w:t xml:space="preserve">Literaturverzeichnis</w:t>
       </w:r>
@@ -6007,7 +6147,7 @@
       <w:r>
         <w:t xml:space="preserve"> </w:t>
       </w:r>
-      <w:hyperlink r:id="rId123">
+      <w:hyperlink r:id="rId126">
         <w:r>
           <w:rPr>
             <w:rStyle w:val="Link"/>
@@ -6041,7 +6181,7 @@
       <w:r>
         <w:t xml:space="preserve"> </w:t>
       </w:r>
-      <w:hyperlink r:id="rId124">
+      <w:hyperlink r:id="rId127">
         <w:r>
           <w:rPr>
             <w:rStyle w:val="Link"/>
@@ -6093,7 +6233,7 @@
       <w:r>
         <w:t xml:space="preserve"> </w:t>
       </w:r>
-      <w:hyperlink r:id="rId125">
+      <w:hyperlink r:id="rId128">
         <w:r>
           <w:rPr>
             <w:rStyle w:val="Link"/>
@@ -6123,7 +6263,7 @@
       <w:r>
         <w:t xml:space="preserve"> </w:t>
       </w:r>
-      <w:hyperlink r:id="rId126">
+      <w:hyperlink r:id="rId129">
         <w:r>
           <w:rPr>
             <w:rStyle w:val="Link"/>
@@ -6165,7 +6305,7 @@
       <w:r>
         <w:t xml:space="preserve"> </w:t>
       </w:r>
-      <w:hyperlink r:id="rId127">
+      <w:hyperlink r:id="rId130">
         <w:r>
           <w:rPr>
             <w:rStyle w:val="Link"/>
@@ -6187,7 +6327,7 @@
       <w:r>
         <w:t xml:space="preserve"> </w:t>
       </w:r>
-      <w:hyperlink r:id="rId128">
+      <w:hyperlink r:id="rId131">
         <w:r>
           <w:rPr>
             <w:rStyle w:val="Link"/>
@@ -6229,7 +6369,7 @@
       <w:r>
         <w:t xml:space="preserve"> </w:t>
       </w:r>
-      <w:hyperlink r:id="rId129">
+      <w:hyperlink r:id="rId132">
         <w:r>
           <w:rPr>
             <w:rStyle w:val="Link"/>
@@ -6263,7 +6403,7 @@
       <w:r>
         <w:t xml:space="preserve"> </w:t>
       </w:r>
-      <w:hyperlink r:id="rId130">
+      <w:hyperlink r:id="rId133">
         <w:r>
           <w:rPr>
             <w:rStyle w:val="Link"/>
@@ -6293,7 +6433,7 @@
       <w:r>
         <w:t xml:space="preserve"> </w:t>
       </w:r>
-      <w:hyperlink r:id="rId131">
+      <w:hyperlink r:id="rId134">
         <w:r>
           <w:rPr>
             <w:rStyle w:val="Link"/>
@@ -6315,7 +6455,7 @@
       <w:r>
         <w:t xml:space="preserve"> </w:t>
       </w:r>
-      <w:hyperlink r:id="rId132">
+      <w:hyperlink r:id="rId135">
         <w:r>
           <w:rPr>
             <w:rStyle w:val="Link"/>
@@ -6337,7 +6477,7 @@
       <w:r>
         <w:t xml:space="preserve"> </w:t>
       </w:r>
-      <w:hyperlink r:id="rId133">
+      <w:hyperlink r:id="rId136">
         <w:r>
           <w:rPr>
             <w:rStyle w:val="Link"/>
@@ -6548,7 +6688,7 @@
       </w:hyperlink>
     </w:p>
   </w:footnote>
-  <w:footnote w:id="79">
+  <w:footnote w:id="73">
     <w:p>
       <w:pPr>
         <w:pStyle w:val="FootnoteText"/>
@@ -6559,7 +6699,28 @@
         </w:rPr>
         <w:footnoteRef/>
       </w:r>
-      <w:hyperlink r:id="rId80">
+      <w:hyperlink r:id="rId74">
+        <w:r>
+          <w:rPr>
+            <w:rStyle w:val="Link"/>
+          </w:rPr>
+          <w:t xml:space="preserve">http://tools.ietf.org/html/rfc5280</w:t>
+        </w:r>
+      </w:hyperlink>
+    </w:p>
+  </w:footnote>
+  <w:footnote w:id="82">
+    <w:p>
+      <w:pPr>
+        <w:pStyle w:val="FootnoteText"/>
+      </w:pPr>
+      <w:r>
+        <w:rPr>
+          <w:rStyle w:val="FootnoteRef"/>
+        </w:rPr>
+        <w:footnoteRef/>
+      </w:r>
+      <w:hyperlink r:id="rId83">
         <w:r>
           <w:rPr>
             <w:rStyle w:val="Link"/>
@@ -6569,7 +6730,7 @@
       </w:hyperlink>
     </w:p>
   </w:footnote>
-  <w:footnote w:id="82">
+  <w:footnote w:id="85">
     <w:p>
       <w:pPr>
         <w:pStyle w:val="FootnoteText"/>
@@ -6590,7 +6751,7 @@
       </w:hyperlink>
     </w:p>
   </w:footnote>
-  <w:footnote w:id="101">
+  <w:footnote w:id="104">
     <w:p>
       <w:pPr>
         <w:pStyle w:val="FootnoteText"/>
@@ -6601,7 +6762,7 @@
         </w:rPr>
         <w:footnoteRef/>
       </w:r>
-      <w:hyperlink r:id="rId102">
+      <w:hyperlink r:id="rId105">
         <w:r>
           <w:rPr>
             <w:rStyle w:val="Link"/>
@@ -6698,7 +6859,7 @@
     </w:lvl>
   </w:abstractNum>
   <w:abstractNum w:abstractNumId="990">
-    <w:nsid w:val="2e67ecda"/>
+    <w:nsid w:val="81845698"/>
     <w:multiLevelType w:val="multilevel"/>
     <w:lvl w:ilvl="0">
       <w:numFmt w:val="bullet"/>
@@ -6779,7 +6940,7 @@
     </w:lvl>
   </w:abstractNum>
   <w:abstractNum w:abstractNumId="991">
-    <w:nsid w:val="6f158efb"/>
+    <w:nsid w:val="89879502"/>
     <w:multiLevelType w:val="multilevel"/>
     <w:lvl w:ilvl="0">
       <w:numFmt w:val="bullet"/>
@@ -6860,7 +7021,7 @@
     </w:lvl>
   </w:abstractNum>
   <w:abstractNum w:abstractNumId="99411">
-    <w:nsid w:val="270dc694"/>
+    <w:nsid w:val="6a2d354c"/>
     <w:multiLevelType w:val="multilevel"/>
     <w:lvl w:ilvl="0">
       <w:start w:val="1"/>
@@ -6948,7 +7109,7 @@
     </w:lvl>
   </w:abstractNum>
   <w:abstractNum w:abstractNumId="99821">
-    <w:nsid w:val="2d851a76"/>
+    <w:nsid w:val="b1778b01"/>
     <w:multiLevelType w:val="multilevel"/>
     <w:lvl w:ilvl="0">
       <w:start w:val="1"/>
@@ -7060,9 +7221,6 @@
     <w:abstractNumId w:val="991"/>
   </w:num>
   <w:num w:numId="1007">
-    <w:abstractNumId w:val="991"/>
-  </w:num>
-  <w:num w:numId="1008">
     <w:abstractNumId w:val="99411"/>
     <w:lvlOverride w:ilvl="0">
       <w:startOverride w:val="1"/>
@@ -7086,6 +7244,9 @@
       <w:startOverride w:val="1"/>
     </w:lvlOverride>
   </w:num>
+  <w:num w:numId="1008">
+    <w:abstractNumId w:val="991"/>
+  </w:num>
   <w:num w:numId="1009">
     <w:abstractNumId w:val="991"/>
   </w:num>
@@ -7096,9 +7257,6 @@
     <w:abstractNumId w:val="991"/>
   </w:num>
   <w:num w:numId="1012">
-    <w:abstractNumId w:val="991"/>
-  </w:num>
-  <w:num w:numId="1013">
     <w:abstractNumId w:val="99821"/>
     <w:lvlOverride w:ilvl="0">
       <w:startOverride w:val="1"/>

</xml_diff>

<commit_message>
added specification for distributed filesystems
</commit_message>
<xml_diff>
--- a/symcloud-thesis.docx
+++ b/symcloud-thesis.docx
@@ -1611,7 +1611,7 @@
         <w:pStyle w:val="Definition"/>
       </w:pPr>
       <w:r>
-        <w:t xml:space="preserve">ist liniar abhängig zu der Dateigröße und kann aufgrund der Bandbreite schwanken.</w:t>
+        <w:t xml:space="preserve">ist linear abhängig zu der Dateigröße und kann aufgrund der Bandbreite schwanken.</w:t>
       </w:r>
     </w:p>
     <w:p>
@@ -1741,60 +1741,112 @@
     </w:p>
     <w:p>
       <w:r>
-        <w:rPr>
-          <w:b/>
-        </w:rPr>
-        <w:t xml:space="preserve">TODO Anforderungen an ein verteiltes Dateisystem?</w:t>
-      </w:r>
-    </w:p>
-    <w:p>
-      <w:r>
-        <w:t xml:space="preserve">Unter anderem:</w:t>
-      </w:r>
-    </w:p>
-    <w:p>
-      <w:pPr>
-        <w:pStyle w:val="Compact"/>
-        <w:numPr>
-          <w:numId w:val="1002"/>
-          <w:ilvl w:val="0"/>
-        </w:numPr>
-      </w:pPr>
-      <w:r>
-        <w:t xml:space="preserve">Transparenz</w:t>
-      </w:r>
-    </w:p>
-    <w:p>
-      <w:pPr>
-        <w:pStyle w:val="Compact"/>
-        <w:numPr>
-          <w:numId w:val="1002"/>
-          <w:ilvl w:val="0"/>
-        </w:numPr>
-      </w:pPr>
-      <w:r>
-        <w:t xml:space="preserve">Nebenläufigkeit</w:t>
-      </w:r>
-    </w:p>
-    <w:p>
-      <w:pPr>
-        <w:pStyle w:val="Compact"/>
-        <w:numPr>
-          <w:numId w:val="1002"/>
-          <w:ilvl w:val="0"/>
-        </w:numPr>
-      </w:pPr>
-      <w:r>
-        <w:t xml:space="preserve">Replikation</w:t>
-      </w:r>
-    </w:p>
-    <w:p>
-      <w:pPr>
-        <w:pStyle w:val="Compact"/>
-        <w:numPr>
-          <w:numId w:val="1002"/>
-          <w:ilvl w:val="0"/>
-        </w:numPr>
+        <w:t xml:space="preserve">Die Anforderungen an Verteilte Dateisysteme lassen sich wie folgt zusammenfassen.</w:t>
+      </w:r>
+    </w:p>
+    <w:p>
+      <w:pPr>
+        <w:pStyle w:val="DefinitionTerm"/>
+      </w:pPr>
+      <w:r>
+        <w:t xml:space="preserve">Zugriffstransparenz</w:t>
+      </w:r>
+    </w:p>
+    <w:p>
+      <w:pPr>
+        <w:pStyle w:val="Definition"/>
+      </w:pPr>
+      <w:r>
+        <w:t xml:space="preserve">Client-Programme sollten, egal ob verteilt oder lokal, über die selbe Operationsmenge verfügen können. Es sollte also egal sein ob Daten aus einem verteilten oder lokalem Dateisystem stammen. Dadurch können Programme unverändert weiterverwendet werden, wenn seine Dateien verteilt werden</w:t>
+      </w:r>
+      <w:r>
+        <w:t xml:space="preserve"> </w:t>
+      </w:r>
+      <w:r>
+        <w:t xml:space="preserve">(Coulouris, Dollimore, and Kindberg 2003, S. 369ff)</w:t>
+      </w:r>
+      <w:r>
+        <w:t xml:space="preserve">.</w:t>
+      </w:r>
+    </w:p>
+    <w:p>
+      <w:pPr>
+        <w:pStyle w:val="DefinitionTerm"/>
+      </w:pPr>
+      <w:r>
+        <w:t xml:space="preserve">Ortstransparenz</w:t>
+      </w:r>
+    </w:p>
+    <w:p>
+      <w:pPr>
+        <w:pStyle w:val="Definition"/>
+      </w:pPr>
+      <w:r>
+        <w:t xml:space="preserve">Es sollten keine Rolle spielen, wo die Daten physikalisch gespeichert werden</w:t>
+      </w:r>
+      <w:r>
+        <w:t xml:space="preserve"> </w:t>
+      </w:r>
+      <w:r>
+        <w:t xml:space="preserve">(Schütte, S. 5)</w:t>
+      </w:r>
+      <w:r>
+        <w:t xml:space="preserve">. Das Programm sieht immer den selben Namensraum, egal wo er ausgeführt wird</w:t>
+      </w:r>
+      <w:r>
+        <w:t xml:space="preserve"> </w:t>
+      </w:r>
+      <w:r>
+        <w:t xml:space="preserve">(Coulouris, Dollimore, and Kindberg 2003, S. 369ff)</w:t>
+      </w:r>
+      <w:r>
+        <w:t xml:space="preserve">.</w:t>
+      </w:r>
+    </w:p>
+    <w:p>
+      <w:pPr>
+        <w:pStyle w:val="DefinitionTerm"/>
+      </w:pPr>
+      <w:r>
+        <w:t xml:space="preserve">Nebenläufige Dateiaktualisierungen</w:t>
+      </w:r>
+    </w:p>
+    <w:p>
+      <w:pPr>
+        <w:pStyle w:val="Definition"/>
+      </w:pPr>
+      <w:r>
+        <w:t xml:space="preserve">Dateiänderungen, die von einem Client ausgeführt werden sollten die Operationen anderer Clients, die die selbe Datei verwenden, nicht stören. Um dieses Anforderung zu erreichen, muss ein funktionierende Nebenläufigkeitskontrolle implementiert werden. Die meisten aktuellen Dateisysteme unterstützen freiwillige oder zwingende Sperren auf Datei oder Datensatzebene.</w:t>
+      </w:r>
+    </w:p>
+    <w:p>
+      <w:pPr>
+        <w:pStyle w:val="DefinitionTerm"/>
+      </w:pPr>
+      <w:r>
+        <w:t xml:space="preserve">Dateireplikationen</w:t>
+      </w:r>
+    </w:p>
+    <w:p>
+      <w:pPr>
+        <w:pStyle w:val="Definition"/>
+      </w:pPr>
+      <w:r>
+        <w:t xml:space="preserve">Unterstützt ein Dateisystem Dateireplikationen, kann ein Datensatz durch mehrere Kopien des Inhalts an verschiedenen Positionen dargestellt werden. Das bietet zwei Vorteile - Lastverteilung durch mehrere Server und es erhöht die Fehlertoleranz. Wenige Dateisysteme unterstützen vollständige Replikationen, aber die meisten unterstützen ein lokales Caching von Dateien, was eine eingeschränkte Art der Dateireplikation darstellt</w:t>
+      </w:r>
+      <w:r>
+        <w:t xml:space="preserve"> </w:t>
+      </w:r>
+      <w:r>
+        <w:t xml:space="preserve">(Coulouris, Dollimore, and Kindberg 2003, S. 369ff)</w:t>
+      </w:r>
+      <w:r>
+        <w:t xml:space="preserve">.</w:t>
+      </w:r>
+    </w:p>
+    <w:p>
+      <w:pPr>
+        <w:pStyle w:val="DefinitionTerm"/>
       </w:pPr>
       <w:r>
         <w:t xml:space="preserve">Fehlertoleranz</w:t>
@@ -1802,11 +1854,24 @@
     </w:p>
     <w:p>
       <w:pPr>
-        <w:pStyle w:val="Compact"/>
-        <w:numPr>
-          <w:numId w:val="1002"/>
-          <w:ilvl w:val="0"/>
-        </w:numPr>
+        <w:pStyle w:val="Definition"/>
+      </w:pPr>
+      <w:r>
+        <w:t xml:space="preserve">Da der Dateidienst normalerweise der meist genutzte Dienst in einem Netzwerk ist, ist es unabdingbar, dass er auch dann weiter ausgeführt wird, wenn einzelne Server oder Clients ausfallen. Ein Fehlerfall sollte zumindest nicht zu Inkonsistenzen führen</w:t>
+      </w:r>
+      <w:r>
+        <w:t xml:space="preserve"> </w:t>
+      </w:r>
+      <w:r>
+        <w:t xml:space="preserve">(Schütte, S. 5)</w:t>
+      </w:r>
+      <w:r>
+        <w:t xml:space="preserve">.</w:t>
+      </w:r>
+    </w:p>
+    <w:p>
+      <w:pPr>
+        <w:pStyle w:val="DefinitionTerm"/>
       </w:pPr>
       <w:r>
         <w:t xml:space="preserve">Konsistenz</w:t>
@@ -1814,11 +1879,24 @@
     </w:p>
     <w:p>
       <w:pPr>
-        <w:pStyle w:val="Compact"/>
-        <w:numPr>
-          <w:numId w:val="1002"/>
-          <w:ilvl w:val="0"/>
-        </w:numPr>
+        <w:pStyle w:val="Definition"/>
+      </w:pPr>
+      <w:r>
+        <w:t xml:space="preserve">In konventionellen Dateisystemen werden Zugriffe auf Dateien auf eine einzige Kopie der Daten geleitet. Wird nun diese Datei auf mehrere Server verteilt, müssen die Operationen, an alle Server weitergeleitet werden. Die Verzögerung, die dabei auftritt, führt in dieser Zeit zu einem Inkonsistenten Zustand des Systems</w:t>
+      </w:r>
+      <w:r>
+        <w:t xml:space="preserve"> </w:t>
+      </w:r>
+      <w:r>
+        <w:t xml:space="preserve">(Coulouris, Dollimore, and Kindberg 2003, S. 369ff)</w:t>
+      </w:r>
+      <w:r>
+        <w:t xml:space="preserve">.</w:t>
+      </w:r>
+    </w:p>
+    <w:p>
+      <w:pPr>
+        <w:pStyle w:val="DefinitionTerm"/>
       </w:pPr>
       <w:r>
         <w:t xml:space="preserve">Sicherheit</w:t>
@@ -1826,14 +1904,119 @@
     </w:p>
     <w:p>
       <w:pPr>
-        <w:pStyle w:val="Compact"/>
-        <w:numPr>
-          <w:numId w:val="1002"/>
-          <w:ilvl w:val="0"/>
-        </w:numPr>
+        <w:pStyle w:val="Definition"/>
+      </w:pPr>
+      <w:r>
+        <w:t xml:space="preserve">Fast alle Dateisysteme unterstützen eine Art Zugriffskontrolle auf die Dateien. Dies ist ungleich wichtiger, wenn viele Benutzer gleichzeitig auf Dateien zugreifen. In verteilten Dateisystemen besteht der Bedarf die Anforderungen des Clients auf korrekte Benutzer-IDs umzuleiten, die dem System bekannt sind</w:t>
+      </w:r>
+      <w:r>
+        <w:t xml:space="preserve"> </w:t>
+      </w:r>
+      <w:r>
+        <w:t xml:space="preserve">(Coulouris, Dollimore, and Kindberg 2003, S. 369ff)</w:t>
+      </w:r>
+      <w:r>
+        <w:t xml:space="preserve">.</w:t>
+      </w:r>
+    </w:p>
+    <w:p>
+      <w:pPr>
+        <w:pStyle w:val="DefinitionTerm"/>
       </w:pPr>
       <w:r>
         <w:t xml:space="preserve">Effizienz</w:t>
+      </w:r>
+    </w:p>
+    <w:p>
+      <w:pPr>
+        <w:pStyle w:val="Definition"/>
+      </w:pPr>
+      <w:r>
+        <w:t xml:space="preserve">Verteilte Dateisysteme sollten, sowohl in Bezug auf die Funktionalitäten, als auch auf die Leistung, mit konventionellen Dateisystemen vergleichbar sein</w:t>
+      </w:r>
+      <w:r>
+        <w:t xml:space="preserve"> </w:t>
+      </w:r>
+      <w:r>
+        <w:t xml:space="preserve">(Coulouris, Dollimore, and Kindberg 2003, S. 369ff)</w:t>
+      </w:r>
+      <w:r>
+        <w:t xml:space="preserve">.</w:t>
+      </w:r>
+    </w:p>
+    <w:p>
+      <w:r>
+        <w:t xml:space="preserve">Andrew Birrell und Roger Needham setzten sich folgende Entwurfsziele für Ihr Universal File System</w:t>
+      </w:r>
+      <w:r>
+        <w:t xml:space="preserve"> </w:t>
+      </w:r>
+      <w:r>
+        <w:t xml:space="preserve">(Birrell and Needham 1980)</w:t>
+      </w:r>
+      <w:r>
+        <w:t xml:space="preserve">:</w:t>
+      </w:r>
+    </w:p>
+    <w:p>
+      <w:pPr>
+        <w:pStyle w:val="SourceCode"/>
+      </w:pPr>
+      <w:r>
+        <w:rPr>
+          <w:rStyle w:val="VerbatimChar"/>
+        </w:rPr>
+        <w:t xml:space="preserve">We would wish a simple, low-level, file server in order to</w:t>
+      </w:r>
+      <w:r>
+        <w:br w:type="textWrapping"/>
+      </w:r>
+      <w:r>
+        <w:rPr>
+          <w:rStyle w:val="VerbatimChar"/>
+        </w:rPr>
+        <w:t xml:space="preserve">share an expensive resource, namely a disk, whilst leaving</w:t>
+      </w:r>
+      <w:r>
+        <w:br w:type="textWrapping"/>
+      </w:r>
+      <w:r>
+        <w:rPr>
+          <w:rStyle w:val="VerbatimChar"/>
+        </w:rPr>
+        <w:t xml:space="preserve">us free to design the filing system most appropriate to</w:t>
+      </w:r>
+      <w:r>
+        <w:br w:type="textWrapping"/>
+      </w:r>
+      <w:r>
+        <w:rPr>
+          <w:rStyle w:val="VerbatimChar"/>
+        </w:rPr>
+        <w:t xml:space="preserve">a particular client, but we would wish also to have</w:t>
+      </w:r>
+      <w:r>
+        <w:br w:type="textWrapping"/>
+      </w:r>
+      <w:r>
+        <w:rPr>
+          <w:rStyle w:val="VerbatimChar"/>
+        </w:rPr>
+        <w:t xml:space="preserve">available a high-level system shared between clients.</w:t>
+      </w:r>
+    </w:p>
+    <w:p>
+      <w:r>
+        <w:t xml:space="preserve">Aufgrund der Tatsache, dass Festplatten heutzutage nicht mehr so teuer sind, wie in den 1980ern, ist das erste Ziel nicht mehr von zentraler Bedeutung. Jedoch ist die Vorstellung von einem Dienst, der die Anforderung verschiedenster Clients, mit unterschiedlichen Aufgabenstellungen, erfüllt, ein zentraler Aspekt der Entwicklung von verteilten (Datei-)Systemen</w:t>
+      </w:r>
+      <w:r>
+        <w:t xml:space="preserve"> </w:t>
+      </w:r>
+      <w:r>
+        <w:t xml:space="preserve">(Coulouris, Dollimore, and Kindberg 2003, S. 369ff)</w:t>
+      </w:r>
+      <w:r>
+        <w:t xml:space="preserve">.</w:t>
       </w:r>
     </w:p>
     <w:p>
@@ -1854,7 +2037,7 @@
         <w:t xml:space="preserve"> </w:t>
       </w:r>
       <w:r>
-        <w:t xml:space="preserve">(Tanenbaum and Steen 2003 S. 645ff.)</w:t>
+        <w:t xml:space="preserve">(Tanenbaum and Steen 2003, S. 645ff.)</w:t>
       </w:r>
       <w:r>
         <w:t xml:space="preserve">.</w:t>
@@ -1868,7 +2051,7 @@
         <w:t xml:space="preserve"> </w:t>
       </w:r>
       <w:r>
-        <w:t xml:space="preserve">(Tanenbaum and Steen 2003 S. 645ff.)</w:t>
+        <w:t xml:space="preserve">(Tanenbaum and Steen 2003, S. 645ff.)</w:t>
       </w:r>
       <w:r>
         <w:t xml:space="preserve">.</w:t>
@@ -1885,11 +2068,109 @@
       </w:r>
     </w:p>
     <w:p>
+      <w:r>
+        <w:t xml:space="preserve">Das zugrundeliegende Modell von NFS ist, das eines entfernten Dateidienstes. Dabei erhält ein Client den Zugriff auf ein transparentes Dateisystem, dass von einem entfernten Server verwaltet wird. Dies ist vergleichbar mit RPC</w:t>
+      </w:r>
+      <w:r>
+        <w:rPr>
+          <w:rStyle w:val="FootnoteRef"/>
+        </w:rPr>
+        <w:footnoteReference w:id="71"/>
+      </w:r>
+      <w:r>
+        <w:t xml:space="preserve">. Der Client erhält den Zugriff auf eine Schnittstelle um auf Dateien zuzugreifen, die ein entfernter Server implementiert</w:t>
+      </w:r>
+      <w:r>
+        <w:t xml:space="preserve"> </w:t>
+      </w:r>
+      <w:r>
+        <w:t xml:space="preserve">(Tanenbaum and Steen 2003, S. 647ff)</w:t>
+      </w:r>
+      <w:r>
+        <w:t xml:space="preserve">.</w:t>
+      </w:r>
+    </w:p>
+    <w:p>
+      <w:r>
+        <w:drawing>
+          <wp:inline>
+            <wp:extent cx="5334000" cy="2667000"/>
+            <wp:effectExtent b="0" l="0" r="0" t="0"/>
+            <wp:docPr descr="" id="1" name="Picture"/>
+            <a:graphic>
+              <a:graphicData uri="http://schemas.openxmlformats.org/drawingml/2006/picture">
+                <pic:pic>
+                  <pic:nvPicPr>
+                    <pic:cNvPr descr="images/nfs_architecture.png" id="0" name="Picture"/>
+                    <pic:cNvPicPr>
+                      <a:picLocks noChangeArrowheads="1" noChangeAspect="1"/>
+                    </pic:cNvPicPr>
+                  </pic:nvPicPr>
+                  <pic:blipFill>
+                    <a:blip r:embed="rId73"/>
+                    <a:stretch>
+                      <a:fillRect/>
+                    </a:stretch>
+                  </pic:blipFill>
+                  <pic:spPr bwMode="auto">
+                    <a:xfrm>
+                      <a:off x="0" y="0"/>
+                      <a:ext cx="5334000" cy="2667000"/>
+                    </a:xfrm>
+                    <a:prstGeom prst="rect">
+                      <a:avLst/>
+                    </a:prstGeom>
+                    <a:noFill/>
+                    <a:ln w="9525">
+                      <a:noFill/>
+                      <a:headEnd/>
+                      <a:tailEnd/>
+                    </a:ln>
+                  </pic:spPr>
+                </pic:pic>
+              </a:graphicData>
+            </a:graphic>
+          </wp:inline>
+        </w:drawing>
+      </w:r>
+    </w:p>
+    <w:p>
+      <w:pPr>
+        <w:pStyle w:val="ImageCaption"/>
+      </w:pPr>
+      <w:r>
+        <w:t xml:space="preserve">NFS Architektur</w:t>
+      </w:r>
+      <w:r>
+        <w:t xml:space="preserve">(Tanenbaum and Steen 2003, S. 647)</w:t>
+      </w:r>
+    </w:p>
+    <w:p>
+      <w:r>
+        <w:t xml:space="preserve">Der Client greift über die Schnittstelle des lokalen Betriebssystems auf das Dateisystem zu. Die lokale Dateisystemschnittstelle wird jedoch durch ein Virtuelles Dateisystem ersetzt (VFS), die jetzt als Schnittstelle zu den verschiedenen Dateisystemen darstellt. Das VFS entscheidet anhand der Position im Dateibaum, ob die Operation an das lokale Dateisystem oder an den NFS-Client weitergegeben wird (siehe Abbildung</w:t>
+      </w:r>
+      <w:r>
+        <w:t xml:space="preserve"> </w:t>
+      </w:r>
+      <w:r>
+        <w:t xml:space="preserve">). Der NFS-Client ist eine separate Komponente, die sich um den Zugriff auf entfernte Dateien kümmert. Dabei fungiert der Client als eine Art Stub-Implementierung der Schnittstelle und leitet alle Anfragen an den entfernten Server weiter (RPC). Diese Abläufe werden aufgrund des VFS-Konzeptes vollkommen transparent für den Benutzer durchgeführt</w:t>
+      </w:r>
+      <w:r>
+        <w:t xml:space="preserve"> </w:t>
+      </w:r>
+      <w:r>
+        <w:t xml:space="preserve">(Tanenbaum and Steen 2003, S. 647ff)</w:t>
+      </w:r>
+      <w:r>
+        <w:t xml:space="preserve">.</w:t>
+      </w:r>
+    </w:p>
+    <w:p>
       <w:pPr>
         <w:pStyle w:val="Heading5"/>
       </w:pPr>
-      <w:bookmarkStart w:id="71" w:name="exkurs-fehlertoleranz"/>
-      <w:bookmarkEnd w:id="71"/>
+      <w:bookmarkStart w:id="74" w:name="exkurs-fehlertoleranz"/>
+      <w:bookmarkEnd w:id="74"/>
       <w:r>
         <w:t xml:space="preserve">Exkurs: Fehlertoleranz</w:t>
       </w:r>
@@ -1906,8 +2187,8 @@
       <w:pPr>
         <w:pStyle w:val="Heading4"/>
       </w:pPr>
-      <w:bookmarkStart w:id="72" w:name="xtreemfs"/>
-      <w:bookmarkEnd w:id="72"/>
+      <w:bookmarkStart w:id="75" w:name="xtreemfs"/>
+      <w:bookmarkEnd w:id="75"/>
       <w:r>
         <w:t xml:space="preserve">XtreemFS</w:t>
       </w:r>
@@ -2028,7 +2309,7 @@
         <w:rPr>
           <w:rStyle w:val="FootnoteRef"/>
         </w:rPr>
-        <w:footnoteReference w:id="73"/>
+        <w:footnoteReference w:id="76"/>
       </w:r>
       <w:r>
         <w:t xml:space="preserve"> </w:t>
@@ -2044,8 +2325,8 @@
       <w:pPr>
         <w:pStyle w:val="Heading5"/>
       </w:pPr>
-      <w:bookmarkStart w:id="75" w:name="architektur-1"/>
-      <w:bookmarkEnd w:id="75"/>
+      <w:bookmarkStart w:id="78" w:name="architektur-1"/>
+      <w:bookmarkEnd w:id="78"/>
       <w:r>
         <w:t xml:space="preserve">Architektur</w:t>
       </w:r>
@@ -2078,7 +2359,7 @@
                     </pic:cNvPicPr>
                   </pic:nvPicPr>
                   <pic:blipFill>
-                    <a:blip r:embed="rId76"/>
+                    <a:blip r:embed="rId79"/>
                     <a:stretch>
                       <a:fillRect/>
                     </a:stretch>
@@ -2194,8 +2475,8 @@
       <w:pPr>
         <w:pStyle w:val="Heading5"/>
       </w:pPr>
-      <w:bookmarkStart w:id="77" w:name="exkurs-datei-replikation"/>
-      <w:bookmarkEnd w:id="77"/>
+      <w:bookmarkStart w:id="80" w:name="exkurs-datei-replikation"/>
+      <w:bookmarkEnd w:id="80"/>
       <w:r>
         <w:t xml:space="preserve">Exkurs: Datei Replikation</w:t>
       </w:r>
@@ -2286,7 +2567,7 @@
                     </pic:cNvPicPr>
                   </pic:nvPicPr>
                   <pic:blipFill>
-                    <a:blip r:embed="rId78"/>
+                    <a:blip r:embed="rId81"/>
                     <a:stretch>
                       <a:fillRect/>
                     </a:stretch>
@@ -2398,7 +2679,7 @@
                     </pic:cNvPicPr>
                   </pic:nvPicPr>
                   <pic:blipFill>
-                    <a:blip r:embed="rId79"/>
+                    <a:blip r:embed="rId82"/>
                     <a:stretch>
                       <a:fillRect/>
                     </a:stretch>
@@ -2454,8 +2735,8 @@
       <w:pPr>
         <w:pStyle w:val="Heading4"/>
       </w:pPr>
-      <w:bookmarkStart w:id="80" w:name="speichergeschwindigkeit"/>
-      <w:bookmarkEnd w:id="80"/>
+      <w:bookmarkStart w:id="83" w:name="speichergeschwindigkeit"/>
+      <w:bookmarkEnd w:id="83"/>
       <w:r>
         <w:t xml:space="preserve">Speichergeschwindigkeit</w:t>
       </w:r>
@@ -2472,11 +2753,11 @@
       <w:pPr>
         <w:pStyle w:val="Compact"/>
         <w:numPr>
-          <w:numId w:val="1003"/>
+          <w:numId w:val="1002"/>
           <w:ilvl w:val="0"/>
         </w:numPr>
       </w:pPr>
-      <w:hyperlink r:id="rId81">
+      <w:hyperlink r:id="rId84">
         <w:r>
           <w:rPr>
             <w:rStyle w:val="Link"/>
@@ -2489,8 +2770,8 @@
       <w:pPr>
         <w:pStyle w:val="Heading4"/>
       </w:pPr>
-      <w:bookmarkStart w:id="82" w:name="zusammenfassung-evtl.-evaluierung"/>
-      <w:bookmarkEnd w:id="82"/>
+      <w:bookmarkStart w:id="85" w:name="zusammenfassung-evtl.-evaluierung"/>
+      <w:bookmarkEnd w:id="85"/>
       <w:r>
         <w:t xml:space="preserve">Zusammenfassung (??evtl. Evaluierung??)</w:t>
       </w:r>
@@ -2509,7 +2790,7 @@
         <w:rPr>
           <w:rStyle w:val="FootnoteRef"/>
         </w:rPr>
-        <w:footnoteReference w:id="83"/>
+        <w:footnoteReference w:id="86"/>
       </w:r>
       <w:r>
         <w:t xml:space="preserve">, ein auf GIT-basierendes Dateisystem zu entwerfen, das Versionierung mitliefern sollte</w:t>
@@ -2539,15 +2820,15 @@
         <w:t xml:space="preserve">(“XtreemFS Installation and User Guide,” Kapitel 7.2)</w:t>
       </w:r>
       <w:r>
-        <w:t xml:space="preserve">. Dies wäre zwar auf einer einzelnen Installation machbar, jedoch macht es eine Verteilte Verwendung komplizierter und eine Installation aufwändiger.</w:t>
+        <w:t xml:space="preserve">. Dies wäre zwar auf einer einzelnen Installation machbar, jedoch macht es eine Verteilte Verwendung komplizierter und eine Installation aufwändiger. Allerdings können gute Erkenntnisse aus der Analyse der Fehlertoleranz in NFS und den Replikationen bzw. der Konsistenzprotokollen von XtreemFS, gezogen werden und in ein Gesamtkonzept miteinbezogen werden.</w:t>
       </w:r>
     </w:p>
     <w:p>
       <w:pPr>
         <w:pStyle w:val="Heading3"/>
       </w:pPr>
-      <w:bookmarkStart w:id="85" w:name="datenbank-gestützte-dateiverwaltungen"/>
-      <w:bookmarkEnd w:id="85"/>
+      <w:bookmarkStart w:id="88" w:name="datenbank-gestützte-dateiverwaltungen"/>
+      <w:bookmarkEnd w:id="88"/>
       <w:r>
         <w:t xml:space="preserve">Datenbank gestützte Dateiverwaltungen</w:t>
       </w:r>
@@ -2560,7 +2841,7 @@
         <w:rPr>
           <w:rStyle w:val="FootnoteRef"/>
         </w:rPr>
-        <w:footnoteReference w:id="86"/>
+        <w:footnoteReference w:id="89"/>
       </w:r>
       <w:r>
         <w:t xml:space="preserve">, bieten eine Schnittstelle an, um Dateien abzuspeichern. Viele dieser Systeme sind meist nur begrenzt für große Datenmengen geeignet. MongoDB und GridFS sind jedoch genau für diese Anwendungsfälle ausgelegt, daher wird diese Technologie im folgenden Kapitel genauer betrachtet.</w:t>
@@ -2570,8 +2851,8 @@
       <w:pPr>
         <w:pStyle w:val="Heading4"/>
       </w:pPr>
-      <w:bookmarkStart w:id="87" w:name="mongodb-gridfs"/>
-      <w:bookmarkEnd w:id="87"/>
+      <w:bookmarkStart w:id="90" w:name="mongodb-gridfs"/>
+      <w:bookmarkEnd w:id="90"/>
       <w:r>
         <w:t xml:space="preserve">MongoDB &amp; GridFS</w:t>
       </w:r>
@@ -3007,8 +3288,8 @@
       <w:pPr>
         <w:pStyle w:val="Heading3"/>
       </w:pPr>
-      <w:bookmarkStart w:id="88" w:name="performance-1"/>
-      <w:bookmarkEnd w:id="88"/>
+      <w:bookmarkStart w:id="91" w:name="performance-1"/>
+      <w:bookmarkEnd w:id="91"/>
       <w:r>
         <w:t xml:space="preserve">Performance</w:t>
       </w:r>
@@ -3025,8 +3306,8 @@
       <w:pPr>
         <w:pStyle w:val="Heading3"/>
       </w:pPr>
-      <w:bookmarkStart w:id="89" w:name="evaluation-1"/>
-      <w:bookmarkEnd w:id="89"/>
+      <w:bookmarkStart w:id="92" w:name="evaluation-1"/>
+      <w:bookmarkEnd w:id="92"/>
       <w:r>
         <w:t xml:space="preserve">Evaluation</w:t>
       </w:r>
@@ -3056,7 +3337,7 @@
       <w:pPr>
         <w:pStyle w:val="Compact"/>
         <w:numPr>
-          <w:numId w:val="1004"/>
+          <w:numId w:val="1003"/>
           <w:ilvl w:val="0"/>
         </w:numPr>
       </w:pPr>
@@ -3068,7 +3349,7 @@
       <w:pPr>
         <w:pStyle w:val="Compact"/>
         <w:numPr>
-          <w:numId w:val="1004"/>
+          <w:numId w:val="1003"/>
           <w:ilvl w:val="0"/>
         </w:numPr>
       </w:pPr>
@@ -3080,7 +3361,7 @@
       <w:pPr>
         <w:pStyle w:val="Compact"/>
         <w:numPr>
-          <w:numId w:val="1004"/>
+          <w:numId w:val="1003"/>
           <w:ilvl w:val="0"/>
         </w:numPr>
       </w:pPr>
@@ -3092,7 +3373,7 @@
       <w:pPr>
         <w:pStyle w:val="Compact"/>
         <w:numPr>
-          <w:numId w:val="1004"/>
+          <w:numId w:val="1003"/>
           <w:ilvl w:val="0"/>
         </w:numPr>
       </w:pPr>
@@ -3170,8 +3451,8 @@
       <w:pPr>
         <w:pStyle w:val="Heading2"/>
       </w:pPr>
-      <w:bookmarkStart w:id="90" w:name="zusammenfassung-1"/>
-      <w:bookmarkEnd w:id="90"/>
+      <w:bookmarkStart w:id="93" w:name="zusammenfassung-1"/>
+      <w:bookmarkEnd w:id="93"/>
       <w:r>
         <w:t xml:space="preserve">Zusammenfassung</w:t>
       </w:r>
@@ -3188,8 +3469,8 @@
       <w:pPr>
         <w:pStyle w:val="Heading1"/>
       </w:pPr>
-      <w:bookmarkStart w:id="91" w:name="konzept-für-symcloud"/>
-      <w:bookmarkEnd w:id="91"/>
+      <w:bookmarkStart w:id="94" w:name="konzept-für-symcloud"/>
+      <w:bookmarkEnd w:id="94"/>
       <w:r>
         <w:t xml:space="preserve">Konzept für Symcloud</w:t>
       </w:r>
@@ -3245,8 +3526,8 @@
       <w:pPr>
         <w:pStyle w:val="Heading2"/>
       </w:pPr>
-      <w:bookmarkStart w:id="92" w:name="überblick"/>
-      <w:bookmarkEnd w:id="92"/>
+      <w:bookmarkStart w:id="95" w:name="überblick"/>
+      <w:bookmarkEnd w:id="95"/>
       <w:r>
         <w:t xml:space="preserve">Überblick</w:t>
       </w:r>
@@ -3268,7 +3549,7 @@
                     </pic:cNvPicPr>
                   </pic:nvPicPr>
                   <pic:blipFill>
-                    <a:blip r:embed="rId93"/>
+                    <a:blip r:embed="rId96"/>
                     <a:stretch>
                       <a:fillRect/>
                     </a:stretch>
@@ -3326,8 +3607,8 @@
       <w:pPr>
         <w:pStyle w:val="Heading3"/>
       </w:pPr>
-      <w:bookmarkStart w:id="94" w:name="php-stream-rest-api"/>
-      <w:bookmarkEnd w:id="94"/>
+      <w:bookmarkStart w:id="97" w:name="php-stream-rest-api"/>
+      <w:bookmarkEnd w:id="97"/>
       <w:r>
         <w:t xml:space="preserve">PHP Stream &amp; Rest API</w:t>
       </w:r>
@@ -3350,8 +3631,8 @@
       <w:pPr>
         <w:pStyle w:val="Heading3"/>
       </w:pPr>
-      <w:bookmarkStart w:id="95" w:name="storagecontroller"/>
-      <w:bookmarkEnd w:id="95"/>
+      <w:bookmarkStart w:id="98" w:name="storagecontroller"/>
+      <w:bookmarkEnd w:id="98"/>
       <w:r>
         <w:t xml:space="preserve">StorageController</w:t>
       </w:r>
@@ -3374,8 +3655,8 @@
       <w:pPr>
         <w:pStyle w:val="Heading3"/>
       </w:pPr>
-      <w:bookmarkStart w:id="96" w:name="securitycontroller"/>
-      <w:bookmarkEnd w:id="96"/>
+      <w:bookmarkStart w:id="99" w:name="securitycontroller"/>
+      <w:bookmarkEnd w:id="99"/>
       <w:r>
         <w:t xml:space="preserve">SecurityController</w:t>
       </w:r>
@@ -3398,8 +3679,8 @@
       <w:pPr>
         <w:pStyle w:val="Heading3"/>
       </w:pPr>
-      <w:bookmarkStart w:id="97" w:name="metadaten-storage"/>
-      <w:bookmarkEnd w:id="97"/>
+      <w:bookmarkStart w:id="100" w:name="metadaten-storage"/>
+      <w:bookmarkEnd w:id="100"/>
       <w:r>
         <w:t xml:space="preserve">Metadaten Storage</w:t>
       </w:r>
@@ -3477,8 +3758,8 @@
       <w:pPr>
         <w:pStyle w:val="Heading3"/>
       </w:pPr>
-      <w:bookmarkStart w:id="98" w:name="filestorage"/>
-      <w:bookmarkEnd w:id="98"/>
+      <w:bookmarkStart w:id="101" w:name="filestorage"/>
+      <w:bookmarkEnd w:id="101"/>
       <w:r>
         <w:t xml:space="preserve">FileStorage</w:t>
       </w:r>
@@ -3540,7 +3821,7 @@
                     </pic:cNvPicPr>
                   </pic:nvPicPr>
                   <pic:blipFill>
-                    <a:blip r:embed="rId99"/>
+                    <a:blip r:embed="rId102"/>
                     <a:stretch>
                       <a:fillRect/>
                     </a:stretch>
@@ -3577,7 +3858,7 @@
       <w:r>
         <w:t xml:space="preserve"> </w:t>
       </w:r>
-      <w:hyperlink r:id="rId100">
+      <w:hyperlink r:id="rId103">
         <w:r>
           <w:rPr>
             <w:rStyle w:val="Link"/>
@@ -3593,8 +3874,8 @@
       <w:pPr>
         <w:pStyle w:val="Heading2"/>
       </w:pPr>
-      <w:bookmarkStart w:id="101" w:name="zusammenfassung-2"/>
-      <w:bookmarkEnd w:id="101"/>
+      <w:bookmarkStart w:id="104" w:name="zusammenfassung-2"/>
+      <w:bookmarkEnd w:id="104"/>
       <w:r>
         <w:t xml:space="preserve">Zusammenfassung</w:t>
       </w:r>
@@ -3612,6 +3893,59 @@
     <w:p>
       <w:r>
         <w:t xml:space="preserve">Beispiel:</w:t>
+      </w:r>
+    </w:p>
+    <w:p>
+      <w:pPr>
+        <w:pStyle w:val="Compact"/>
+        <w:numPr>
+          <w:numId w:val="1004"/>
+          <w:ilvl w:val="0"/>
+        </w:numPr>
+      </w:pPr>
+      <w:r>
+        <w:t xml:space="preserve">Bucket 1 hat folgende Policies:</w:t>
+      </w:r>
+    </w:p>
+    <w:p>
+      <w:pPr>
+        <w:pStyle w:val="Compact"/>
+        <w:numPr>
+          <w:numId w:val="1004"/>
+          <w:ilvl w:val="0"/>
+        </w:numPr>
+      </w:pPr>
+      <w:r>
+        <w:t xml:space="preserve">SC1 User1 gehört der Bucket</w:t>
+      </w:r>
+    </w:p>
+    <w:p>
+      <w:pPr>
+        <w:pStyle w:val="Compact"/>
+        <w:numPr>
+          <w:numId w:val="1004"/>
+          <w:ilvl w:val="0"/>
+        </w:numPr>
+      </w:pPr>
+      <w:r>
+        <w:t xml:space="preserve">SC2 User2 hat Leserechte</w:t>
+      </w:r>
+    </w:p>
+    <w:p>
+      <w:pPr>
+        <w:pStyle w:val="Compact"/>
+        <w:numPr>
+          <w:numId w:val="1004"/>
+          <w:ilvl w:val="0"/>
+        </w:numPr>
+      </w:pPr>
+      <w:r>
+        <w:t xml:space="preserve">SC3 User3 hat Lese- und Schreibrechte</w:t>
+      </w:r>
+    </w:p>
+    <w:p>
+      <w:r>
+        <w:t xml:space="preserve">Der Replikator wird nun folgendermaßen vorgehen.</w:t>
       </w:r>
     </w:p>
     <w:p>
@@ -3623,7 +3957,7 @@
         </w:numPr>
       </w:pPr>
       <w:r>
-        <w:t xml:space="preserve">Bucket 1 hat folgende Policies:</w:t>
+        <w:t xml:space="preserve">Die Metadaten des Buckets werden auf die Server SC2 und SC3 repliciert.</w:t>
       </w:r>
     </w:p>
     <w:p>
@@ -3635,7 +3969,7 @@
         </w:numPr>
       </w:pPr>
       <w:r>
-        <w:t xml:space="preserve">SC1 User1 gehört der Bucket</w:t>
+        <w:t xml:space="preserve">Die Nutzdaten (aktuellste Version) des Buckets werden auf den Server SC3 repliciert und aktuell gehalten.</w:t>
       </w:r>
     </w:p>
     <w:p>
@@ -3647,7 +3981,7 @@
         </w:numPr>
       </w:pPr>
       <w:r>
-        <w:t xml:space="preserve">SC2 User2 hat Leserechte</w:t>
+        <w:t xml:space="preserve">Beides wird automatisch bei Änderungen durchgeführt.</w:t>
       </w:r>
     </w:p>
     <w:p>
@@ -3659,71 +3993,18 @@
         </w:numPr>
       </w:pPr>
       <w:r>
-        <w:t xml:space="preserve">SC3 User3 hat Lese- und Schreibrechte</w:t>
-      </w:r>
-    </w:p>
-    <w:p>
-      <w:r>
-        <w:t xml:space="preserve">Der Replikator wird nun folgendermaßen vorgehen.</w:t>
+        <w:t xml:space="preserve">Beim lesen der Datei wird SC2 bei SC1 oder SC3 (je nach Verfügbarkeit) die Daten holen und bei sich persistieren. Diese Kopie wird nicht automatisiert von SC3 upgedated, sie wird nur bei Bedarf aktualisiert.</w:t>
       </w:r>
     </w:p>
     <w:p>
       <w:pPr>
         <w:pStyle w:val="Compact"/>
         <w:numPr>
-          <w:numId w:val="1006"/>
+          <w:numId w:val="1005"/>
           <w:ilvl w:val="0"/>
         </w:numPr>
       </w:pPr>
       <w:r>
-        <w:t xml:space="preserve">Die Metadaten des Buckets werden auf die Server SC2 und SC3 repliciert.</w:t>
-      </w:r>
-    </w:p>
-    <w:p>
-      <w:pPr>
-        <w:pStyle w:val="Compact"/>
-        <w:numPr>
-          <w:numId w:val="1006"/>
-          <w:ilvl w:val="0"/>
-        </w:numPr>
-      </w:pPr>
-      <w:r>
-        <w:t xml:space="preserve">Die Nutzdaten (aktuellste Version) des Buckets werden auf den Server SC3 repliciert und aktuell gehalten.</w:t>
-      </w:r>
-    </w:p>
-    <w:p>
-      <w:pPr>
-        <w:pStyle w:val="Compact"/>
-        <w:numPr>
-          <w:numId w:val="1006"/>
-          <w:ilvl w:val="0"/>
-        </w:numPr>
-      </w:pPr>
-      <w:r>
-        <w:t xml:space="preserve">Beides wird automatisch bei Änderungen durchgeführt.</w:t>
-      </w:r>
-    </w:p>
-    <w:p>
-      <w:pPr>
-        <w:pStyle w:val="Compact"/>
-        <w:numPr>
-          <w:numId w:val="1006"/>
-          <w:ilvl w:val="0"/>
-        </w:numPr>
-      </w:pPr>
-      <w:r>
-        <w:t xml:space="preserve">Beim lesen der Datei wird SC2 bei SC1 oder SC3 (je nach Verfügbarkeit) die Daten holen und bei sich persistieren. Diese Kopie wird nicht automatisiert von SC3 upgedated, sie wird nur bei Bedarf aktualisiert.</w:t>
-      </w:r>
-    </w:p>
-    <w:p>
-      <w:pPr>
-        <w:pStyle w:val="Compact"/>
-        <w:numPr>
-          <w:numId w:val="1006"/>
-          <w:ilvl w:val="0"/>
-        </w:numPr>
-      </w:pPr>
-      <w:r>
         <w:t xml:space="preserve">Bei Änderung einer Datei des Buckets auf SC3 werden die Änderungen automatisch auf den Server S1 gespielt.</w:t>
       </w:r>
     </w:p>
@@ -3741,8 +4022,8 @@
       <w:pPr>
         <w:pStyle w:val="Heading1"/>
       </w:pPr>
-      <w:bookmarkStart w:id="102" w:name="datenmodel"/>
-      <w:bookmarkEnd w:id="102"/>
+      <w:bookmarkStart w:id="105" w:name="datenmodel"/>
+      <w:bookmarkEnd w:id="105"/>
       <w:r>
         <w:t xml:space="preserve">Datenmodel</w:t>
       </w:r>
@@ -3778,7 +4059,7 @@
                     </pic:cNvPicPr>
                   </pic:nvPicPr>
                   <pic:blipFill>
-                    <a:blip r:embed="rId103"/>
+                    <a:blip r:embed="rId106"/>
                     <a:stretch>
                       <a:fillRect/>
                     </a:stretch>
@@ -3831,8 +4112,8 @@
       <w:pPr>
         <w:pStyle w:val="Heading2"/>
       </w:pPr>
-      <w:bookmarkStart w:id="104" w:name="exkurs-git"/>
-      <w:bookmarkEnd w:id="104"/>
+      <w:bookmarkStart w:id="107" w:name="exkurs-git"/>
+      <w:bookmarkEnd w:id="107"/>
       <w:r>
         <w:t xml:space="preserve">Exkurs: GIT</w:t>
       </w:r>
@@ -3845,7 +4126,7 @@
         <w:rPr>
           <w:rStyle w:val="FootnoteRef"/>
         </w:rPr>
-        <w:footnoteReference w:id="105"/>
+        <w:footnoteReference w:id="108"/>
       </w:r>
       <w:r>
         <w:t xml:space="preserve"> </w:t>
@@ -3871,7 +4152,7 @@
                     </pic:cNvPicPr>
                   </pic:nvPicPr>
                   <pic:blipFill>
-                    <a:blip r:embed="rId107"/>
+                    <a:blip r:embed="rId110"/>
                     <a:stretch>
                       <a:fillRect/>
                     </a:stretch>
@@ -4220,8 +4501,8 @@
       <w:pPr>
         <w:pStyle w:val="Heading3"/>
       </w:pPr>
-      <w:bookmarkStart w:id="108" w:name="objekt-typen"/>
-      <w:bookmarkEnd w:id="108"/>
+      <w:bookmarkStart w:id="111" w:name="objekt-typen"/>
+      <w:bookmarkEnd w:id="111"/>
       <w:r>
         <w:t xml:space="preserve">Objekt Typen</w:t>
       </w:r>
@@ -4817,7 +5098,7 @@
       <w:pPr>
         <w:pStyle w:val="Compact"/>
         <w:numPr>
-          <w:numId w:val="1007"/>
+          <w:numId w:val="1006"/>
           <w:ilvl w:val="0"/>
         </w:numPr>
       </w:pPr>
@@ -4829,7 +5110,7 @@
       <w:pPr>
         <w:pStyle w:val="Compact"/>
         <w:numPr>
-          <w:numId w:val="1007"/>
+          <w:numId w:val="1006"/>
           <w:ilvl w:val="0"/>
         </w:numPr>
       </w:pPr>
@@ -4885,7 +5166,7 @@
                     </pic:cNvPicPr>
                   </pic:nvPicPr>
                   <pic:blipFill>
-                    <a:blip r:embed="rId109"/>
+                    <a:blip r:embed="rId112"/>
                     <a:stretch>
                       <a:fillRect/>
                     </a:stretch>
@@ -4930,8 +5211,8 @@
       <w:pPr>
         <w:pStyle w:val="Heading3"/>
       </w:pPr>
-      <w:bookmarkStart w:id="110" w:name="anforderungen-2"/>
-      <w:bookmarkEnd w:id="110"/>
+      <w:bookmarkStart w:id="113" w:name="anforderungen-2"/>
+      <w:bookmarkEnd w:id="113"/>
       <w:r>
         <w:t xml:space="preserve">Anforderungen</w:t>
       </w:r>
@@ -5008,8 +5289,8 @@
       <w:pPr>
         <w:pStyle w:val="Heading3"/>
       </w:pPr>
-      <w:bookmarkStart w:id="111" w:name="zusammenfassung-3"/>
-      <w:bookmarkEnd w:id="111"/>
+      <w:bookmarkStart w:id="114" w:name="zusammenfassung-3"/>
+      <w:bookmarkEnd w:id="114"/>
       <w:r>
         <w:t xml:space="preserve">Zusammenfassung</w:t>
       </w:r>
@@ -5031,8 +5312,8 @@
       <w:pPr>
         <w:pStyle w:val="Heading2"/>
       </w:pPr>
-      <w:bookmarkStart w:id="112" w:name="details-todo-bessere-überschrift"/>
-      <w:bookmarkEnd w:id="112"/>
+      <w:bookmarkStart w:id="115" w:name="details-todo-bessere-überschrift"/>
+      <w:bookmarkEnd w:id="115"/>
       <w:r>
         <w:t xml:space="preserve">Details (</w:t>
       </w:r>
@@ -5063,8 +5344,8 @@
       <w:pPr>
         <w:pStyle w:val="Heading1"/>
       </w:pPr>
-      <w:bookmarkStart w:id="113" w:name="implementierung"/>
-      <w:bookmarkEnd w:id="113"/>
+      <w:bookmarkStart w:id="116" w:name="implementierung"/>
+      <w:bookmarkEnd w:id="116"/>
       <w:r>
         <w:t xml:space="preserve">Implementierung</w:t>
       </w:r>
@@ -5080,6 +5361,30 @@
           <w:b/>
         </w:rPr>
         <w:t xml:space="preserve">TODO Liste von Themen:</w:t>
+      </w:r>
+    </w:p>
+    <w:p>
+      <w:pPr>
+        <w:pStyle w:val="Compact"/>
+        <w:numPr>
+          <w:numId w:val="1007"/>
+          <w:ilvl w:val="0"/>
+        </w:numPr>
+      </w:pPr>
+      <w:r>
+        <w:t xml:space="preserve">Distributed Storage:</w:t>
+      </w:r>
+    </w:p>
+    <w:p>
+      <w:pPr>
+        <w:pStyle w:val="Compact"/>
+        <w:numPr>
+          <w:numId w:val="1007"/>
+          <w:ilvl w:val="0"/>
+        </w:numPr>
+      </w:pPr>
+      <w:r>
+        <w:t xml:space="preserve">Dateimodell</w:t>
       </w:r>
     </w:p>
     <w:p>
@@ -5087,11 +5392,11 @@
         <w:pStyle w:val="Compact"/>
         <w:numPr>
           <w:numId w:val="1008"/>
-          <w:ilvl w:val="0"/>
+          <w:ilvl w:val="1"/>
         </w:numPr>
       </w:pPr>
       <w:r>
-        <w:t xml:space="preserve">Distributed Storage:</w:t>
+        <w:t xml:space="preserve">Referenzen</w:t>
       </w:r>
     </w:p>
     <w:p>
@@ -5099,11 +5404,35 @@
         <w:pStyle w:val="Compact"/>
         <w:numPr>
           <w:numId w:val="1008"/>
+          <w:ilvl w:val="1"/>
+        </w:numPr>
+      </w:pPr>
+      <w:r>
+        <w:t xml:space="preserve">Symlinks</w:t>
+      </w:r>
+    </w:p>
+    <w:p>
+      <w:pPr>
+        <w:pStyle w:val="Compact"/>
+        <w:numPr>
+          <w:numId w:val="1008"/>
+          <w:ilvl w:val="1"/>
+        </w:numPr>
+      </w:pPr>
+      <w:r>
+        <w:t xml:space="preserve">Versionierung</w:t>
+      </w:r>
+    </w:p>
+    <w:p>
+      <w:pPr>
+        <w:pStyle w:val="Compact"/>
+        <w:numPr>
+          <w:numId w:val="1007"/>
           <w:ilvl w:val="0"/>
         </w:numPr>
       </w:pPr>
       <w:r>
-        <w:t xml:space="preserve">Dateimodell</w:t>
+        <w:t xml:space="preserve">Datenbank Abstraktion:</w:t>
       </w:r>
     </w:p>
     <w:p>
@@ -5115,7 +5444,7 @@
         </w:numPr>
       </w:pPr>
       <w:r>
-        <w:t xml:space="preserve">Referenzen</w:t>
+        <w:t xml:space="preserve">Warum Riak und nicht GridFS, S3 oder XtreemFS?</w:t>
       </w:r>
     </w:p>
     <w:p>
@@ -5127,31 +5456,31 @@
         </w:numPr>
       </w:pPr>
       <w:r>
-        <w:t xml:space="preserve">Symlinks</w:t>
+        <w:t xml:space="preserve">Beschreibung und Ansätze um einen "Lokalen" Adapter zu implementieren</w:t>
       </w:r>
     </w:p>
     <w:p>
       <w:pPr>
         <w:pStyle w:val="Compact"/>
         <w:numPr>
-          <w:numId w:val="1009"/>
-          <w:ilvl w:val="1"/>
+          <w:numId w:val="1007"/>
+          <w:ilvl w:val="0"/>
         </w:numPr>
       </w:pPr>
       <w:r>
-        <w:t xml:space="preserve">Versionierung</w:t>
+        <w:t xml:space="preserve">Sync-Client Abläufe und Implementierung</w:t>
       </w:r>
     </w:p>
     <w:p>
       <w:pPr>
         <w:pStyle w:val="Compact"/>
         <w:numPr>
-          <w:numId w:val="1008"/>
+          <w:numId w:val="1007"/>
           <w:ilvl w:val="0"/>
         </w:numPr>
       </w:pPr>
       <w:r>
-        <w:t xml:space="preserve">Datenbank Abstraktion:</w:t>
+        <w:t xml:space="preserve">Verteilte Aspekte</w:t>
       </w:r>
     </w:p>
     <w:p>
@@ -5163,7 +5492,7 @@
         </w:numPr>
       </w:pPr>
       <w:r>
-        <w:t xml:space="preserve">Warum Riak und nicht GridFS, S3 oder XtreemFS?</w:t>
+        <w:t xml:space="preserve">Replikationen</w:t>
       </w:r>
     </w:p>
     <w:p>
@@ -5175,66 +5504,18 @@
         </w:numPr>
       </w:pPr>
       <w:r>
-        <w:t xml:space="preserve">Beschreibung und Ansätze um einen "Lokalen" Adapter zu implementieren</w:t>
+        <w:t xml:space="preserve">Lock-Mechanismen</w:t>
       </w:r>
     </w:p>
     <w:p>
       <w:pPr>
         <w:pStyle w:val="Compact"/>
         <w:numPr>
-          <w:numId w:val="1008"/>
-          <w:ilvl w:val="0"/>
-        </w:numPr>
-      </w:pPr>
-      <w:r>
-        <w:t xml:space="preserve">Sync-Client Abläufe und Implementierung</w:t>
-      </w:r>
-    </w:p>
-    <w:p>
-      <w:pPr>
-        <w:pStyle w:val="Compact"/>
-        <w:numPr>
-          <w:numId w:val="1008"/>
-          <w:ilvl w:val="0"/>
-        </w:numPr>
-      </w:pPr>
-      <w:r>
-        <w:t xml:space="preserve">Verteilte Aspekte</w:t>
-      </w:r>
-    </w:p>
-    <w:p>
-      <w:pPr>
-        <w:pStyle w:val="Compact"/>
-        <w:numPr>
-          <w:numId w:val="1011"/>
+          <w:numId w:val="1010"/>
           <w:ilvl w:val="1"/>
         </w:numPr>
       </w:pPr>
       <w:r>
-        <w:t xml:space="preserve">Replikationen</w:t>
-      </w:r>
-    </w:p>
-    <w:p>
-      <w:pPr>
-        <w:pStyle w:val="Compact"/>
-        <w:numPr>
-          <w:numId w:val="1011"/>
-          <w:ilvl w:val="1"/>
-        </w:numPr>
-      </w:pPr>
-      <w:r>
-        <w:t xml:space="preserve">Lock-Mechanismen</w:t>
-      </w:r>
-    </w:p>
-    <w:p>
-      <w:pPr>
-        <w:pStyle w:val="Compact"/>
-        <w:numPr>
-          <w:numId w:val="1011"/>
-          <w:ilvl w:val="1"/>
-        </w:numPr>
-      </w:pPr>
-      <w:r>
         <w:t xml:space="preserve">Autorisierung</w:t>
       </w:r>
     </w:p>
@@ -5242,8 +5523,8 @@
       <w:pPr>
         <w:pStyle w:val="Heading2"/>
       </w:pPr>
-      <w:bookmarkStart w:id="114" w:name="oauth2"/>
-      <w:bookmarkEnd w:id="114"/>
+      <w:bookmarkStart w:id="117" w:name="oauth2"/>
+      <w:bookmarkEnd w:id="117"/>
       <w:r>
         <w:t xml:space="preserve">OAuth2</w:t>
       </w:r>
@@ -5274,8 +5555,8 @@
       <w:pPr>
         <w:pStyle w:val="Heading3"/>
       </w:pPr>
-      <w:bookmarkStart w:id="115" w:name="begriffe"/>
-      <w:bookmarkEnd w:id="115"/>
+      <w:bookmarkStart w:id="118" w:name="begriffe"/>
+      <w:bookmarkEnd w:id="118"/>
       <w:r>
         <w:t xml:space="preserve">Begriffe</w:t>
       </w:r>
@@ -5380,8 +5661,8 @@
       <w:pPr>
         <w:pStyle w:val="Heading3"/>
       </w:pPr>
-      <w:bookmarkStart w:id="116" w:name="protokoll-ablauf"/>
-      <w:bookmarkEnd w:id="116"/>
+      <w:bookmarkStart w:id="119" w:name="protokoll-ablauf"/>
+      <w:bookmarkEnd w:id="119"/>
       <w:r>
         <w:t xml:space="preserve">Protokoll Ablauf</w:t>
       </w:r>
@@ -5403,7 +5684,7 @@
                     </pic:cNvPicPr>
                   </pic:nvPicPr>
                   <pic:blipFill>
-                    <a:blip r:embed="rId117"/>
+                    <a:blip r:embed="rId120"/>
                     <a:stretch>
                       <a:fillRect/>
                     </a:stretch>
@@ -5471,7 +5752,7 @@
       <w:pPr>
         <w:pStyle w:val="Compact"/>
         <w:numPr>
-          <w:numId w:val="1012"/>
+          <w:numId w:val="1011"/>
           <w:ilvl w:val="0"/>
         </w:numPr>
       </w:pPr>
@@ -5483,7 +5764,7 @@
       <w:pPr>
         <w:pStyle w:val="Compact"/>
         <w:numPr>
-          <w:numId w:val="1012"/>
+          <w:numId w:val="1011"/>
           <w:ilvl w:val="0"/>
         </w:numPr>
       </w:pPr>
@@ -5495,7 +5776,7 @@
       <w:pPr>
         <w:pStyle w:val="Compact"/>
         <w:numPr>
-          <w:numId w:val="1012"/>
+          <w:numId w:val="1011"/>
           <w:ilvl w:val="0"/>
         </w:numPr>
       </w:pPr>
@@ -5507,7 +5788,7 @@
       <w:pPr>
         <w:pStyle w:val="Compact"/>
         <w:numPr>
-          <w:numId w:val="1012"/>
+          <w:numId w:val="1011"/>
           <w:ilvl w:val="0"/>
         </w:numPr>
       </w:pPr>
@@ -5519,7 +5800,7 @@
       <w:pPr>
         <w:pStyle w:val="Compact"/>
         <w:numPr>
-          <w:numId w:val="1012"/>
+          <w:numId w:val="1011"/>
           <w:ilvl w:val="0"/>
         </w:numPr>
       </w:pPr>
@@ -5531,7 +5812,7 @@
       <w:pPr>
         <w:pStyle w:val="Compact"/>
         <w:numPr>
-          <w:numId w:val="1012"/>
+          <w:numId w:val="1011"/>
           <w:ilvl w:val="0"/>
         </w:numPr>
       </w:pPr>
@@ -5543,8 +5824,8 @@
       <w:pPr>
         <w:pStyle w:val="Heading3"/>
       </w:pPr>
-      <w:bookmarkStart w:id="118" w:name="anwendung"/>
-      <w:bookmarkEnd w:id="118"/>
+      <w:bookmarkStart w:id="121" w:name="anwendung"/>
+      <w:bookmarkEnd w:id="121"/>
       <w:r>
         <w:t xml:space="preserve">Anwendung</w:t>
       </w:r>
@@ -5558,8 +5839,8 @@
       <w:pPr>
         <w:pStyle w:val="Heading2"/>
       </w:pPr>
-      <w:bookmarkStart w:id="119" w:name="synchronisierungsprogramm-jibe"/>
-      <w:bookmarkEnd w:id="119"/>
+      <w:bookmarkStart w:id="122" w:name="synchronisierungsprogramm-jibe"/>
+      <w:bookmarkEnd w:id="122"/>
       <w:r>
         <w:t xml:space="preserve">Synchronisierungsprogramm: Jibe</w:t>
       </w:r>
@@ -5577,7 +5858,7 @@
         <w:rPr>
           <w:rStyle w:val="FootnoteRef"/>
         </w:rPr>
-        <w:footnoteReference w:id="120"/>
+        <w:footnoteReference w:id="123"/>
       </w:r>
       <w:r>
         <w:t xml:space="preserve"> </w:t>
@@ -7291,7 +7572,7 @@
         <w:rPr>
           <w:rStyle w:val="FootnoteRef"/>
         </w:rPr>
-        <w:footnoteReference w:id="122"/>
+        <w:footnoteReference w:id="125"/>
       </w:r>
       <w:r>
         <w:t xml:space="preserve"> </w:t>
@@ -7303,7 +7584,7 @@
         <w:rPr>
           <w:rStyle w:val="FootnoteRef"/>
         </w:rPr>
-        <w:footnoteReference w:id="124"/>
+        <w:footnoteReference w:id="127"/>
       </w:r>
       <w:r>
         <w:t xml:space="preserve"> </w:t>
@@ -7515,8 +7796,8 @@
       <w:pPr>
         <w:pStyle w:val="Heading3"/>
       </w:pPr>
-      <w:bookmarkStart w:id="126" w:name="architektur-2"/>
-      <w:bookmarkEnd w:id="126"/>
+      <w:bookmarkStart w:id="129" w:name="architektur-2"/>
+      <w:bookmarkEnd w:id="129"/>
       <w:r>
         <w:t xml:space="preserve">Architektur</w:t>
       </w:r>
@@ -7538,7 +7819,7 @@
                     </pic:cNvPicPr>
                   </pic:nvPicPr>
                   <pic:blipFill>
-                    <a:blip r:embed="rId127"/>
+                    <a:blip r:embed="rId130"/>
                     <a:stretch>
                       <a:fillRect/>
                     </a:stretch>
@@ -7672,8 +7953,8 @@
       <w:pPr>
         <w:pStyle w:val="Heading3"/>
       </w:pPr>
-      <w:bookmarkStart w:id="128" w:name="kommunikation"/>
-      <w:bookmarkEnd w:id="128"/>
+      <w:bookmarkStart w:id="131" w:name="kommunikation"/>
+      <w:bookmarkEnd w:id="131"/>
       <w:r>
         <w:t xml:space="preserve">Kommunikation</w:t>
       </w:r>
@@ -8032,7 +8313,7 @@
         <w:rPr>
           <w:rStyle w:val="FootnoteRef"/>
         </w:rPr>
-        <w:footnoteReference w:id="129"/>
+        <w:footnoteReference w:id="132"/>
       </w:r>
       <w:r>
         <w:t xml:space="preserve"> </w:t>
@@ -8045,8 +8326,8 @@
       <w:pPr>
         <w:pStyle w:val="Heading3"/>
       </w:pPr>
-      <w:bookmarkStart w:id="131" w:name="abläufe"/>
-      <w:bookmarkEnd w:id="131"/>
+      <w:bookmarkStart w:id="134" w:name="abläufe"/>
+      <w:bookmarkEnd w:id="134"/>
       <w:r>
         <w:t xml:space="preserve">Abläufe</w:t>
       </w:r>
@@ -8397,12 +8678,53 @@
       <w:pPr>
         <w:pStyle w:val="Compact"/>
         <w:numPr>
-          <w:numId w:val="1013"/>
+          <w:numId w:val="1012"/>
           <w:ilvl w:val="0"/>
         </w:numPr>
       </w:pPr>
       <w:r>
         <w:t xml:space="preserve">Lesbarkeit verbessern</w:t>
+      </w:r>
+    </w:p>
+    <w:p>
+      <w:pPr>
+        <w:pStyle w:val="Compact"/>
+        <w:numPr>
+          <w:numId w:val="1012"/>
+          <w:ilvl w:val="0"/>
+        </w:numPr>
+      </w:pPr>
+      <w:r>
+        <w:t xml:space="preserve">Alter Dateihash hinzufügen</w:t>
+      </w:r>
+    </w:p>
+    <w:p>
+      <w:pPr>
+        <w:pStyle w:val="Compact"/>
+        <w:numPr>
+          <w:numId w:val="1012"/>
+          <w:ilvl w:val="0"/>
+        </w:numPr>
+      </w:pPr>
+      <w:r>
+        <w:t xml:space="preserve">Ändere X/Y und 1/2 zu Allgemein gültigen Werten (n/n+1)</w:t>
+      </w:r>
+    </w:p>
+    <w:p>
+      <w:pPr>
+        <w:pStyle w:val="Compact"/>
+        <w:numPr>
+          <w:numId w:val="1012"/>
+          <w:ilvl w:val="0"/>
+        </w:numPr>
+      </w:pPr>
+      <w:r>
+        <w:t xml:space="preserve">Muss aktuell gehalten werden</w:t>
+      </w:r>
+    </w:p>
+    <w:p>
+      <w:r>
+        <w:t xml:space="preserve">Beispiel der Auswertungen anhand des Falles Nummer vier:</w:t>
       </w:r>
     </w:p>
     <w:p>
@@ -8414,7 +8736,7 @@
         </w:numPr>
       </w:pPr>
       <w:r>
-        <w:t xml:space="preserve">Alter Dateihash hinzufügen</w:t>
+        <w:t xml:space="preserve">Lokale Datei hat sich geändert: Alter Hashwert unterscheidet sich zu dem aktuellen.</w:t>
       </w:r>
     </w:p>
     <w:p>
@@ -8426,7 +8748,7 @@
         </w:numPr>
       </w:pPr>
       <w:r>
-        <w:t xml:space="preserve">Ändere X/Y und 1/2 zu Allgemein gültigen Werten (n/n+1)</w:t>
+        <w:t xml:space="preserve">Serverversion ist Größer als lokale Version.</w:t>
       </w:r>
     </w:p>
     <w:p>
@@ -8438,12 +8760,52 @@
         </w:numPr>
       </w:pPr>
       <w:r>
-        <w:t xml:space="preserve">Muss aktuell gehalten werden</w:t>
-      </w:r>
-    </w:p>
-    <w:p>
-      <w:r>
-        <w:t xml:space="preserve">Beispiel der Auswertungen anhand des Falles Nummer vier:</w:t>
+        <w:t xml:space="preserve">Aktueller und Server-Hashwert stimmen nicht überein.</w:t>
+      </w:r>
+    </w:p>
+    <w:p>
+      <w:r>
+        <w:t xml:space="preserve">Das bedeutet, dass sich sowohl die Serverdatei als auch die Lokale Kopie geändert haben. Dadurch entsteht ein Konflikt, der aufgelöst werden muss. Diese Konflikt Auflösung ist nicht Teil der Arbeit, wird allerdings im Kapitel</w:t>
+      </w:r>
+      <w:r>
+        <w:t xml:space="preserve"> </w:t>
+      </w:r>
+      <w:r>
+        <w:t xml:space="preserve"> </w:t>
+      </w:r>
+      <w:r>
+        <w:t xml:space="preserve">kurz behandelt.</w:t>
+      </w:r>
+    </w:p>
+    <w:p>
+      <w:pPr>
+        <w:pStyle w:val="Heading3"/>
+      </w:pPr>
+      <w:bookmarkStart w:id="135" w:name="anwendung-1"/>
+      <w:bookmarkEnd w:id="135"/>
+      <w:r>
+        <w:t xml:space="preserve">Anwendung</w:t>
+      </w:r>
+    </w:p>
+    <w:p>
+      <w:r>
+        <w:t xml:space="preserve">Um nun Jibe mit einer aktiven Installation zu verbinden, müssen folgende Schritte ausgeführt werden.</w:t>
+      </w:r>
+    </w:p>
+    <w:p>
+      <w:r>
+        <w:rPr>
+          <w:b/>
+        </w:rPr>
+        <w:t xml:space="preserve">TODO aktuell halten (evtl. in den Anhang?)</w:t>
+      </w:r>
+    </w:p>
+    <w:p>
+      <w:r>
+        <w:rPr>
+          <w:b/>
+        </w:rPr>
+        <w:t xml:space="preserve">Server</w:t>
       </w:r>
     </w:p>
     <w:p>
@@ -8455,60 +8817,16 @@
         </w:numPr>
       </w:pPr>
       <w:r>
-        <w:t xml:space="preserve">Lokale Datei hat sich geändert: Alter Hashwert unterscheidet sich zu dem aktuellen.</w:t>
-      </w:r>
-    </w:p>
-    <w:p>
-      <w:pPr>
-        <w:pStyle w:val="Compact"/>
-        <w:numPr>
-          <w:numId w:val="1014"/>
-          <w:ilvl w:val="0"/>
-        </w:numPr>
-      </w:pPr>
-      <w:r>
-        <w:t xml:space="preserve">Serverversion ist Größer als lokale Version.</w:t>
-      </w:r>
-    </w:p>
-    <w:p>
-      <w:pPr>
-        <w:pStyle w:val="Compact"/>
-        <w:numPr>
-          <w:numId w:val="1014"/>
-          <w:ilvl w:val="0"/>
-        </w:numPr>
-      </w:pPr>
-      <w:r>
-        <w:t xml:space="preserve">Aktueller und Server-Hashwert stimmen nicht überein.</w:t>
-      </w:r>
-    </w:p>
-    <w:p>
-      <w:r>
-        <w:t xml:space="preserve">Das bedeutet, dass sich sowohl die Serverdatei als auch die Lokale Kopie geändert haben. Dadurch entsteht ein Konflikt, der aufgelöst werden muss. Diese Konflikt Auflösung ist nicht Teil der Arbeit, wird allerdings im Kapitel</w:t>
-      </w:r>
-      <w:r>
-        <w:t xml:space="preserve"> </w:t>
-      </w:r>
-      <w:r>
-        <w:t xml:space="preserve"> </w:t>
-      </w:r>
-      <w:r>
-        <w:t xml:space="preserve">kurz behandelt.</w:t>
-      </w:r>
-    </w:p>
-    <w:p>
-      <w:pPr>
-        <w:pStyle w:val="Heading3"/>
-      </w:pPr>
-      <w:bookmarkStart w:id="132" w:name="anwendung-1"/>
-      <w:bookmarkEnd w:id="132"/>
-      <w:r>
-        <w:t xml:space="preserve">Anwendung</w:t>
-      </w:r>
-    </w:p>
-    <w:p>
-      <w:r>
-        <w:t xml:space="preserve">Um nun Jibe mit einer aktiven Installation zu verbinden, müssen folgende Schritte ausgeführt werden.</w:t>
+        <w:t xml:space="preserve">Erstellen eines OAuth2 Clients mit dem Grant-Type "password, refresh_token":</w:t>
+      </w:r>
+      <w:r>
+        <w:t xml:space="preserve"> </w:t>
+      </w:r>
+      <w:r>
+        <w:rPr>
+          <w:rStyle w:val="VerbatimChar"/>
+        </w:rPr>
+        <w:t xml:space="preserve">app/console symcloud:oauth2:create-client sync http://www.example.com -g password -g refresh_token</w:t>
       </w:r>
     </w:p>
     <w:p>
@@ -8516,15 +8834,7 @@
         <w:rPr>
           <w:b/>
         </w:rPr>
-        <w:t xml:space="preserve">TODO aktuell halten (evtl. in den Anhang?)</w:t>
-      </w:r>
-    </w:p>
-    <w:p>
-      <w:r>
-        <w:rPr>
-          <w:b/>
-        </w:rPr>
-        <w:t xml:space="preserve">Server</w:t>
+        <w:t xml:space="preserve">Lokaler Rechner</w:t>
       </w:r>
     </w:p>
     <w:p>
@@ -8536,7 +8846,7 @@
         </w:numPr>
       </w:pPr>
       <w:r>
-        <w:t xml:space="preserve">Erstellen eines OAuth2 Clients mit dem Grant-Type "password, refresh_token":</w:t>
+        <w:t xml:space="preserve">In dem Order, der synchronisiert werden soll, folgendes Kommando ausführen:</w:t>
       </w:r>
       <w:r>
         <w:t xml:space="preserve"> </w:t>
@@ -8545,27 +8855,25 @@
         <w:rPr>
           <w:rStyle w:val="VerbatimChar"/>
         </w:rPr>
-        <w:t xml:space="preserve">app/console symcloud:oauth2:create-client sync http://www.example.com -g password -g refresh_token</w:t>
-      </w:r>
-    </w:p>
-    <w:p>
-      <w:r>
-        <w:rPr>
-          <w:b/>
-        </w:rPr>
-        <w:t xml:space="preserve">Lokaler Rechner</w:t>
+        <w:t xml:space="preserve">php jibe.phar configure</w:t>
+      </w:r>
+      <w:r>
+        <w:t xml:space="preserve"> </w:t>
+      </w:r>
+      <w:r>
+        <w:t xml:space="preserve">und die geforderten Eingaben durchführen.</w:t>
       </w:r>
     </w:p>
     <w:p>
       <w:pPr>
         <w:pStyle w:val="Compact"/>
         <w:numPr>
-          <w:numId w:val="1016"/>
+          <w:numId w:val="1015"/>
           <w:ilvl w:val="0"/>
         </w:numPr>
       </w:pPr>
       <w:r>
-        <w:t xml:space="preserve">In dem Order, der synchronisiert werden soll, folgendes Kommando ausführen:</w:t>
+        <w:t xml:space="preserve">Um eine Synchronisierung durchzuführen reicht es folgendes Kommando auszuführen:</w:t>
       </w:r>
       <w:r>
         <w:t xml:space="preserve"> </w:t>
@@ -8574,33 +8882,6 @@
         <w:rPr>
           <w:rStyle w:val="VerbatimChar"/>
         </w:rPr>
-        <w:t xml:space="preserve">php jibe.phar configure</w:t>
-      </w:r>
-      <w:r>
-        <w:t xml:space="preserve"> </w:t>
-      </w:r>
-      <w:r>
-        <w:t xml:space="preserve">und die geforderten Eingaben durchführen.</w:t>
-      </w:r>
-    </w:p>
-    <w:p>
-      <w:pPr>
-        <w:pStyle w:val="Compact"/>
-        <w:numPr>
-          <w:numId w:val="1016"/>
-          <w:ilvl w:val="0"/>
-        </w:numPr>
-      </w:pPr>
-      <w:r>
-        <w:t xml:space="preserve">Um eine Synchronisierung durchzuführen reicht es folgendes Kommando auszuführen:</w:t>
-      </w:r>
-      <w:r>
-        <w:t xml:space="preserve"> </w:t>
-      </w:r>
-      <w:r>
-        <w:rPr>
-          <w:rStyle w:val="VerbatimChar"/>
-        </w:rPr>
         <w:t xml:space="preserve">php jibe.phar sync</w:t>
       </w:r>
     </w:p>
@@ -8616,8 +8897,8 @@
       <w:pPr>
         <w:pStyle w:val="Heading1"/>
       </w:pPr>
-      <w:bookmarkStart w:id="133" w:name="ergebnisse"/>
-      <w:bookmarkEnd w:id="133"/>
+      <w:bookmarkStart w:id="136" w:name="ergebnisse"/>
+      <w:bookmarkEnd w:id="136"/>
       <w:r>
         <w:t xml:space="preserve">Ergebnisse</w:t>
       </w:r>
@@ -8626,8 +8907,8 @@
       <w:pPr>
         <w:pStyle w:val="Heading1"/>
       </w:pPr>
-      <w:bookmarkStart w:id="134" w:name="ausblick"/>
-      <w:bookmarkEnd w:id="134"/>
+      <w:bookmarkStart w:id="137" w:name="ausblick"/>
+      <w:bookmarkEnd w:id="137"/>
       <w:r>
         <w:t xml:space="preserve">Ausblick</w:t>
       </w:r>
@@ -8641,8 +8922,8 @@
       <w:pPr>
         <w:pStyle w:val="Heading2"/>
       </w:pPr>
-      <w:bookmarkStart w:id="135" w:name="konfliktbehandlung"/>
-      <w:bookmarkEnd w:id="135"/>
+      <w:bookmarkStart w:id="138" w:name="konfliktbehandlung"/>
+      <w:bookmarkEnd w:id="138"/>
       <w:r>
         <w:t xml:space="preserve">Konfliktbehandlung</w:t>
       </w:r>
@@ -8651,8 +8932,8 @@
       <w:pPr>
         <w:pStyle w:val="Heading1"/>
       </w:pPr>
-      <w:bookmarkStart w:id="136" w:name="anhang"/>
-      <w:bookmarkEnd w:id="136"/>
+      <w:bookmarkStart w:id="139" w:name="anhang"/>
+      <w:bookmarkEnd w:id="139"/>
       <w:r>
         <w:t xml:space="preserve">Anhang</w:t>
       </w:r>
@@ -8661,8 +8942,8 @@
       <w:pPr>
         <w:pStyle w:val="Heading2"/>
       </w:pPr>
-      <w:bookmarkStart w:id="137" w:name="amazon-s3-system-spezifische-metadaten"/>
-      <w:bookmarkEnd w:id="137"/>
+      <w:bookmarkStart w:id="140" w:name="amazon-s3-system-spezifische-metadaten"/>
+      <w:bookmarkEnd w:id="140"/>
       <w:r>
         <w:t xml:space="preserve">Amazon S3 System-spezifische Metadaten</w:t>
       </w:r>
@@ -9346,8 +9627,8 @@
       <w:pPr>
         <w:pStyle w:val="Heading2"/>
       </w:pPr>
-      <w:bookmarkStart w:id="138" w:name="installation"/>
-      <w:bookmarkEnd w:id="138"/>
+      <w:bookmarkStart w:id="141" w:name="installation"/>
+      <w:bookmarkEnd w:id="141"/>
       <w:r>
         <w:t xml:space="preserve">Installation</w:t>
       </w:r>
@@ -9361,8 +9642,8 @@
       <w:pPr>
         <w:pStyle w:val="Heading3"/>
       </w:pPr>
-      <w:bookmarkStart w:id="139" w:name="lokal"/>
-      <w:bookmarkEnd w:id="139"/>
+      <w:bookmarkStart w:id="142" w:name="lokal"/>
+      <w:bookmarkEnd w:id="142"/>
       <w:r>
         <w:t xml:space="preserve">Lokal</w:t>
       </w:r>
@@ -9371,8 +9652,8 @@
       <w:pPr>
         <w:pStyle w:val="Heading3"/>
       </w:pPr>
-      <w:bookmarkStart w:id="140" w:name="verteilt"/>
-      <w:bookmarkEnd w:id="140"/>
+      <w:bookmarkStart w:id="143" w:name="verteilt"/>
+      <w:bookmarkEnd w:id="143"/>
       <w:r>
         <w:t xml:space="preserve">Verteilt</w:t>
       </w:r>
@@ -9381,8 +9662,8 @@
       <w:pPr>
         <w:pStyle w:val="Heading1"/>
       </w:pPr>
-      <w:bookmarkStart w:id="141" w:name="literaturverzeichnis"/>
-      <w:bookmarkEnd w:id="141"/>
+      <w:bookmarkStart w:id="144" w:name="literaturverzeichnis"/>
+      <w:bookmarkEnd w:id="144"/>
       <w:r>
         <w:t xml:space="preserve">Literaturverzeichnis</w:t>
       </w:r>
@@ -9438,6 +9719,43 @@
         <w:pStyle w:val="Bibliography"/>
       </w:pPr>
       <w:r>
+        <w:t xml:space="preserve">Birrell, Andrew, and Roger Needham. 1980. “A Universal File Server.”</w:t>
+      </w:r>
+      <w:r>
+        <w:t xml:space="preserve"> </w:t>
+      </w:r>
+      <w:r>
+        <w:rPr>
+          <w:i/>
+        </w:rPr>
+        <w:t xml:space="preserve">IEEE Transactions on Software Engineering</w:t>
+      </w:r>
+      <w:r>
+        <w:t xml:space="preserve"> </w:t>
+      </w:r>
+      <w:r>
+        <w:t xml:space="preserve">6 (5): 450–53.</w:t>
+      </w:r>
+      <w:r>
+        <w:t xml:space="preserve"> </w:t>
+      </w:r>
+      <w:hyperlink r:id="rId145">
+        <w:r>
+          <w:rPr>
+            <w:rStyle w:val="Link"/>
+          </w:rPr>
+          <w:t xml:space="preserve">https://birrell.org/andrew/papers/UniversalFileServer.pdf</w:t>
+        </w:r>
+      </w:hyperlink>
+      <w:r>
+        <w:t xml:space="preserve">.</w:t>
+      </w:r>
+    </w:p>
+    <w:p>
+      <w:pPr>
+        <w:pStyle w:val="Bibliography"/>
+      </w:pPr>
+      <w:r>
         <w:t xml:space="preserve">Chacon, Scott. 2015. “Git Book - The Git Object Model.” http://schacon.github.io/gitbook/1</w:t>
       </w:r>
       <w:r>
@@ -9495,7 +9813,7 @@
       <w:r>
         <w:t xml:space="preserve"> </w:t>
       </w:r>
-      <w:hyperlink r:id="rId142">
+      <w:hyperlink r:id="rId146">
         <w:r>
           <w:rPr>
             <w:rStyle w:val="Link"/>
@@ -9529,7 +9847,7 @@
       <w:r>
         <w:t xml:space="preserve"> </w:t>
       </w:r>
-      <w:hyperlink r:id="rId143">
+      <w:hyperlink r:id="rId147">
         <w:r>
           <w:rPr>
             <w:rStyle w:val="Link"/>
@@ -9581,7 +9899,7 @@
       <w:r>
         <w:t xml:space="preserve"> </w:t>
       </w:r>
-      <w:hyperlink r:id="rId144">
+      <w:hyperlink r:id="rId148">
         <w:r>
           <w:rPr>
             <w:rStyle w:val="Link"/>
@@ -9611,7 +9929,7 @@
       <w:r>
         <w:t xml:space="preserve"> </w:t>
       </w:r>
-      <w:hyperlink r:id="rId145">
+      <w:hyperlink r:id="rId149">
         <w:r>
           <w:rPr>
             <w:rStyle w:val="Link"/>
@@ -9653,7 +9971,7 @@
       <w:r>
         <w:t xml:space="preserve"> </w:t>
       </w:r>
-      <w:hyperlink r:id="rId146">
+      <w:hyperlink r:id="rId150">
         <w:r>
           <w:rPr>
             <w:rStyle w:val="Link"/>
@@ -9675,7 +9993,7 @@
       <w:r>
         <w:t xml:space="preserve"> </w:t>
       </w:r>
-      <w:hyperlink r:id="rId147">
+      <w:hyperlink r:id="rId151">
         <w:r>
           <w:rPr>
             <w:rStyle w:val="Link"/>
@@ -9692,6 +10010,23 @@
         <w:pStyle w:val="Bibliography"/>
       </w:pPr>
       <w:r>
+        <w:t xml:space="preserve">Schütte, Prof. Dr. Alois. “Verteilte Dateisysteme.” http://www.fbi.h-da.de/ a.schuette/Vorlesungen/VerteilteSysteme/Skript/6</w:t>
+      </w:r>
+      <w:r>
+        <w:rPr>
+          <w:vertAlign w:val="subscript"/>
+        </w:rPr>
+        <w:t xml:space="preserve">V</w:t>
+      </w:r>
+      <w:r>
+        <w:t xml:space="preserve">erteilteDateisysteme/VerteilteDateisysteme.pdf.</w:t>
+      </w:r>
+    </w:p>
+    <w:p>
+      <w:pPr>
+        <w:pStyle w:val="Bibliography"/>
+      </w:pPr>
+      <w:r>
         <w:t xml:space="preserve">Seidel, Udo. 2013. “Dateisystem-Ueberblick.”</w:t>
       </w:r>
       <w:r>
@@ -9717,7 +10052,7 @@
       <w:r>
         <w:t xml:space="preserve"> </w:t>
       </w:r>
-      <w:hyperlink r:id="rId148">
+      <w:hyperlink r:id="rId152">
         <w:r>
           <w:rPr>
             <w:rStyle w:val="Link"/>
@@ -9751,7 +10086,7 @@
       <w:r>
         <w:t xml:space="preserve"> </w:t>
       </w:r>
-      <w:hyperlink r:id="rId149">
+      <w:hyperlink r:id="rId153">
         <w:r>
           <w:rPr>
             <w:rStyle w:val="Link"/>
@@ -9807,7 +10142,7 @@
       <w:r>
         <w:t xml:space="preserve"> </w:t>
       </w:r>
-      <w:hyperlink r:id="rId150">
+      <w:hyperlink r:id="rId154">
         <w:r>
           <w:rPr>
             <w:rStyle w:val="Link"/>
@@ -9829,7 +10164,7 @@
       <w:r>
         <w:t xml:space="preserve"> </w:t>
       </w:r>
-      <w:hyperlink r:id="rId151">
+      <w:hyperlink r:id="rId155">
         <w:r>
           <w:rPr>
             <w:rStyle w:val="Link"/>
@@ -9851,7 +10186,7 @@
       <w:r>
         <w:t xml:space="preserve"> </w:t>
       </w:r>
-      <w:hyperlink r:id="rId152">
+      <w:hyperlink r:id="rId156">
         <w:r>
           <w:rPr>
             <w:rStyle w:val="Link"/>
@@ -10062,7 +10397,7 @@
       </w:hyperlink>
     </w:p>
   </w:footnote>
-  <w:footnote w:id="73">
+  <w:footnote w:id="71">
     <w:p>
       <w:pPr>
         <w:pStyle w:val="FootnoteText"/>
@@ -10073,7 +10408,34 @@
         </w:rPr>
         <w:footnoteRef/>
       </w:r>
-      <w:hyperlink r:id="rId74">
+      <w:r>
+        <w:t xml:space="preserve">Remote Procedure Calls</w:t>
+      </w:r>
+      <w:r>
+        <w:t xml:space="preserve"> </w:t>
+      </w:r>
+      <w:hyperlink r:id="rId72">
+        <w:r>
+          <w:rPr>
+            <w:rStyle w:val="Link"/>
+          </w:rPr>
+          <w:t xml:space="preserve">http://www.cs.cf.ac.uk/Dave/C/node33.html</w:t>
+        </w:r>
+      </w:hyperlink>
+    </w:p>
+  </w:footnote>
+  <w:footnote w:id="76">
+    <w:p>
+      <w:pPr>
+        <w:pStyle w:val="FootnoteText"/>
+      </w:pPr>
+      <w:r>
+        <w:rPr>
+          <w:rStyle w:val="FootnoteRef"/>
+        </w:rPr>
+        <w:footnoteRef/>
+      </w:r>
+      <w:hyperlink r:id="rId77">
         <w:r>
           <w:rPr>
             <w:rStyle w:val="Link"/>
@@ -10083,7 +10445,7 @@
       </w:hyperlink>
     </w:p>
   </w:footnote>
-  <w:footnote w:id="83">
+  <w:footnote w:id="86">
     <w:p>
       <w:pPr>
         <w:pStyle w:val="FootnoteText"/>
@@ -10094,7 +10456,7 @@
         </w:rPr>
         <w:footnoteRef/>
       </w:r>
-      <w:hyperlink r:id="rId84">
+      <w:hyperlink r:id="rId87">
         <w:r>
           <w:rPr>
             <w:rStyle w:val="Link"/>
@@ -10104,7 +10466,7 @@
       </w:hyperlink>
     </w:p>
   </w:footnote>
-  <w:footnote w:id="86">
+  <w:footnote w:id="89">
     <w:p>
       <w:pPr>
         <w:pStyle w:val="FootnoteText"/>
@@ -10125,7 +10487,7 @@
       </w:hyperlink>
     </w:p>
   </w:footnote>
-  <w:footnote w:id="105">
+  <w:footnote w:id="108">
     <w:p>
       <w:pPr>
         <w:pStyle w:val="FootnoteText"/>
@@ -10136,7 +10498,7 @@
         </w:rPr>
         <w:footnoteRef/>
       </w:r>
-      <w:hyperlink r:id="rId106">
+      <w:hyperlink r:id="rId109">
         <w:r>
           <w:rPr>
             <w:rStyle w:val="Link"/>
@@ -10146,7 +10508,7 @@
       </w:hyperlink>
     </w:p>
   </w:footnote>
-  <w:footnote w:id="120">
+  <w:footnote w:id="123">
     <w:p>
       <w:pPr>
         <w:pStyle w:val="FootnoteText"/>
@@ -10157,7 +10519,7 @@
         </w:rPr>
         <w:footnoteRef/>
       </w:r>
-      <w:hyperlink r:id="rId121">
+      <w:hyperlink r:id="rId124">
         <w:r>
           <w:rPr>
             <w:rStyle w:val="Link"/>
@@ -10167,7 +10529,7 @@
       </w:hyperlink>
     </w:p>
   </w:footnote>
-  <w:footnote w:id="122">
+  <w:footnote w:id="125">
     <w:p>
       <w:pPr>
         <w:pStyle w:val="FootnoteText"/>
@@ -10178,7 +10540,7 @@
         </w:rPr>
         <w:footnoteRef/>
       </w:r>
-      <w:hyperlink r:id="rId123">
+      <w:hyperlink r:id="rId126">
         <w:r>
           <w:rPr>
             <w:rStyle w:val="Link"/>
@@ -10188,7 +10550,7 @@
       </w:hyperlink>
     </w:p>
   </w:footnote>
-  <w:footnote w:id="124">
+  <w:footnote w:id="127">
     <w:p>
       <w:pPr>
         <w:pStyle w:val="FootnoteText"/>
@@ -10199,7 +10561,7 @@
         </w:rPr>
         <w:footnoteRef/>
       </w:r>
-      <w:hyperlink r:id="rId125">
+      <w:hyperlink r:id="rId128">
         <w:r>
           <w:rPr>
             <w:rStyle w:val="Link"/>
@@ -10209,7 +10571,7 @@
       </w:hyperlink>
     </w:p>
   </w:footnote>
-  <w:footnote w:id="129">
+  <w:footnote w:id="132">
     <w:p>
       <w:pPr>
         <w:pStyle w:val="FootnoteText"/>
@@ -10220,7 +10582,7 @@
         </w:rPr>
         <w:footnoteRef/>
       </w:r>
-      <w:hyperlink r:id="rId130">
+      <w:hyperlink r:id="rId133">
         <w:r>
           <w:rPr>
             <w:rStyle w:val="Link"/>
@@ -10317,7 +10679,7 @@
     </w:lvl>
   </w:abstractNum>
   <w:abstractNum w:abstractNumId="990">
-    <w:nsid w:val="3d4fcb3b"/>
+    <w:nsid w:val="8c02e5ad"/>
     <w:multiLevelType w:val="multilevel"/>
     <w:lvl w:ilvl="0">
       <w:numFmt w:val="bullet"/>
@@ -10398,7 +10760,7 @@
     </w:lvl>
   </w:abstractNum>
   <w:abstractNum w:abstractNumId="991">
-    <w:nsid w:val="58bf59b1"/>
+    <w:nsid w:val="ac57d987"/>
     <w:multiLevelType w:val="multilevel"/>
     <w:lvl w:ilvl="0">
       <w:numFmt w:val="bullet"/>
@@ -10479,7 +10841,7 @@
     </w:lvl>
   </w:abstractNum>
   <w:abstractNum w:abstractNumId="99411">
-    <w:nsid w:val="e37ee48d"/>
+    <w:nsid w:val="28aa6b60"/>
     <w:multiLevelType w:val="multilevel"/>
     <w:lvl w:ilvl="0">
       <w:start w:val="1"/>
@@ -10567,7 +10929,7 @@
     </w:lvl>
   </w:abstractNum>
   <w:abstractNum w:abstractNumId="99821">
-    <w:nsid w:val="19fcddf8"/>
+    <w:nsid w:val="aacd540e"/>
     <w:multiLevelType w:val="multilevel"/>
     <w:lvl w:ilvl="0">
       <w:start w:val="1"/>
@@ -10673,9 +11035,6 @@
     <w:abstractNumId w:val="991"/>
   </w:num>
   <w:num w:numId="1005">
-    <w:abstractNumId w:val="991"/>
-  </w:num>
-  <w:num w:numId="1006">
     <w:abstractNumId w:val="99411"/>
     <w:lvlOverride w:ilvl="0">
       <w:startOverride w:val="1"/>
@@ -10699,6 +11058,9 @@
       <w:startOverride w:val="1"/>
     </w:lvlOverride>
   </w:num>
+  <w:num w:numId="1006">
+    <w:abstractNumId w:val="991"/>
+  </w:num>
   <w:num w:numId="1007">
     <w:abstractNumId w:val="991"/>
   </w:num>
@@ -10712,9 +11074,6 @@
     <w:abstractNumId w:val="991"/>
   </w:num>
   <w:num w:numId="1011">
-    <w:abstractNumId w:val="991"/>
-  </w:num>
-  <w:num w:numId="1012">
     <w:abstractNumId w:val="99821"/>
     <w:lvlOverride w:ilvl="0">
       <w:startOverride w:val="1"/>
@@ -10738,10 +11097,10 @@
       <w:startOverride w:val="1"/>
     </w:lvlOverride>
   </w:num>
-  <w:num w:numId="1013">
+  <w:num w:numId="1012">
     <w:abstractNumId w:val="991"/>
   </w:num>
-  <w:num w:numId="1014">
+  <w:num w:numId="1013">
     <w:abstractNumId w:val="99411"/>
     <w:lvlOverride w:ilvl="0">
       <w:startOverride w:val="1"/>
@@ -10765,10 +11124,10 @@
       <w:startOverride w:val="1"/>
     </w:lvlOverride>
   </w:num>
-  <w:num w:numId="1015">
+  <w:num w:numId="1014">
     <w:abstractNumId w:val="991"/>
   </w:num>
-  <w:num w:numId="1016">
+  <w:num w:numId="1015">
     <w:abstractNumId w:val="991"/>
   </w:num>
 </w:numbering>

</xml_diff>

<commit_message>
added rest api description
</commit_message>
<xml_diff>
--- a/symcloud-thesis.docx
+++ b/symcloud-thesis.docx
@@ -4106,7 +4106,7 @@
     </w:p>
     <w:p>
       <w:r>
-        <w:t xml:space="preserve">Im Rahmen dieser Arbeit entstand eine Prototyp Implementierung mit der verteilten Datenbank Riak für die Speicherung aller Informationen. Zusätzlich entstand ein Adapter um die Daten direkt in einen Ordner zu schreiben. Mithilfe diesem, ist Symcloud ohne weitere Abhängigkeiten zu installieren.</w:t>
+        <w:t xml:space="preserve">Im Rahmen dieser Arbeit entstand eine Prototyp Implementierung mit der verteilten Datenbank Riak für die Speicherung aller Informationen. Zusätzlich entstand ein Adapter um die Daten direkt in einen lokalen Ordner zu schreiben. Mithilfe diesem, ist Symcloud ohne weitere Abhängigkeiten zu installieren.</w:t>
       </w:r>
     </w:p>
     <w:p>
@@ -5489,7 +5489,7 @@
         <w:rPr>
           <w:b/>
         </w:rPr>
-        <w:t xml:space="preserve">TODO fehlt im Diagram</w:t>
+        <w:t xml:space="preserve">TODO fehlt im Diagramm</w:t>
       </w:r>
       <w:r>
         <w:t xml:space="preserve">)</w:t>
@@ -5535,33 +5535,78 @@
     </w:p>
     <w:p>
       <w:r>
+        <w:t xml:space="preserve">Symcloud verwendet einen ähnlichen Mechanismus für die Replikationen, wie in Kapitel</w:t>
+      </w:r>
+      <w:r>
+        <w:t xml:space="preserve"> </w:t>
+      </w:r>
+      <w:r>
+        <w:t xml:space="preserve"> </w:t>
+      </w:r>
+      <w:r>
+        <w:t xml:space="preserve">beschrieben wurde. Es implementiert eine einfache Form des Primärbasiertes Protokoll. Dabei wird jedem Objekt der Server als Primary zugewiesen, auf dem es erzeugt wurde. Aus einem Pool an Servern werden die Backup-Server. Dabei gibt es drei Arten diese Backup-Server zu ermitteln.</w:t>
+      </w:r>
+    </w:p>
+    <w:p>
+      <w:pPr>
+        <w:pStyle w:val="DefinitionTerm"/>
+      </w:pPr>
+      <w:r>
+        <w:t xml:space="preserve">Full</w:t>
+      </w:r>
+    </w:p>
+    <w:p>
+      <w:pPr>
+        <w:pStyle w:val="Definition"/>
+      </w:pPr>
+      <w:r>
+        <w:t xml:space="preserve">Die Backup-Server werden per Zufallsverfahren ausgewählt. Dabei kann konfiguriert werden, auf wie vielen Servern ein Backup verteilt wird. Dieser Typ wird verwendet um die Blobs gleichmäßig auf die Server zu Verteilen. Dadurch lässt sich die Last auf alle Server verteilen. Dies gilt sowohl für den Speicherplatz, als auch die Netzwerkzugriffe.</w:t>
+      </w:r>
+    </w:p>
+    <w:p>
+      <w:pPr>
+        <w:pStyle w:val="DefinitionTerm"/>
+      </w:pPr>
+      <w:r>
+        <w:t xml:space="preserve">Permissions</w:t>
+      </w:r>
+    </w:p>
+    <w:p>
+      <w:pPr>
+        <w:pStyle w:val="Definition"/>
+      </w:pPr>
+      <w:r>
+        <w:t xml:space="preserve">Wen ein Objekt auf Basis der ZUgriffsrechteverteilt wird, werden die Objekte an alle Server verteilt, die mindestens einen Benutzer registriert haben, der Zugriff auf dieses Objekt besitzt. Dabei gibt es keine Maximalanzahl der Backup-Server. Dieses Verfahren, wird verwendet für kleinere Objekte, wie zum Beispiel Dateistrukturen. Dies kann geschehen sofort, beim erstellen geschehen oder die Objekte werden "Lazy" beim ersten Zugriff nachgeladen. Der Vorteil der "Lazy" Technik ist es, dass die Server nicht immer erreichbar sein müssen, allerdings kann es zu Inkonsistenzen kommen, wenn Server nicht nach die neuesten Daten Anfragen, bevor sie Änderungen ausführen. Wichtig ist bei diesem Verfahren, dass Änderungen der Zugriffsrechte Automatisch zu einer Änderung der Referenz führen, damit die Backup-Server diese Änderung mitbekommen.</w:t>
+      </w:r>
+    </w:p>
+    <w:p>
+      <w:pPr>
+        <w:pStyle w:val="DefinitionTerm"/>
+      </w:pPr>
+      <w:r>
+        <w:t xml:space="preserve">Stubs</w:t>
+      </w:r>
+    </w:p>
+    <w:p>
+      <w:pPr>
+        <w:pStyle w:val="Definition"/>
+      </w:pPr>
+      <w:r>
+        <w:t xml:space="preserve">Dieser Typ ist eigentlich kein Replikationsmechanismus, aber er ist wesentlicher Bestandteil des Verteilungsprotokolls von Symcloud. Objekte, die mit diesem Typ verteilt werden, werden als sogenannte Stubs an alle bekannten Server verteilt. Was bedeutet, dass das Objekt als eine Art Remote-Objekt. Es besitzt nicht die richtigen Daten und darf nicht gecached werden. Bei jedem Zugriff erfolgt, eine Anfrage an den Primary-Server, der dann die Daten zurückliefert, wenn die Zugriffsrechte gegeben sind. An dieser Stelle lassen sich Lock-Mechanismen einhängen. Da Referenzen immer nur auf dem Primary-Server geändert werden können. Falls es an dieser Stelle, zu einer Konflikt kommt, betrifft es nur den einen Backup-Server und nicht das komplette Netzwerk. Stubs können wie auch der vorherige Typ automatisch verteilt werden oder "Lazy" bei der ersten Verwendung nachgeladen werden.</w:t>
+      </w:r>
+    </w:p>
+    <w:p>
+      <w:r>
+        <w:t xml:space="preserve">Im Kapitel (</w:t>
+      </w:r>
+      <w:r>
         <w:rPr>
           <w:b/>
         </w:rPr>
-        <w:t xml:space="preserve">TODO bessere beschreibung zur Datenbank, Replikationen und Zugriffsrechte</w:t>
-      </w:r>
-    </w:p>
-    <w:p>
-      <w:r>
-        <w:t xml:space="preserve">Nähere Informationen zu der Implementierung dieser Datenbank und des Replikationsmechanismuses werden in Kapitel</w:t>
-      </w:r>
-      <w:r>
-        <w:t xml:space="preserve"> </w:t>
-      </w:r>
-      <w:r>
-        <w:t xml:space="preserve"> </w:t>
-      </w:r>
-      <w:r>
-        <w:t xml:space="preserve">gegeben. (</w:t>
-      </w:r>
-      <w:r>
-        <w:rPr>
-          <w:b/>
-        </w:rPr>
-        <w:t xml:space="preserve">TODO wie schreiben</w:t>
-      </w:r>
-      <w:r>
-        <w:t xml:space="preserve">)</w:t>
+        <w:t xml:space="preserve">TODO Referenz in das Implementierungskapitel</w:t>
+      </w:r>
+      <w:r>
+        <w:t xml:space="preserve">) werden diese Vorgänge anhand von Ablaufdiagrammen genauer erklärt.</w:t>
       </w:r>
     </w:p>
     <w:p>
@@ -5596,13 +5641,19 @@
       </w:r>
     </w:p>
     <w:p>
+      <w:pPr>
+        <w:pStyle w:val="DefinitionTerm"/>
+      </w:pPr>
       <w:r>
         <w:t xml:space="preserve">Versionen (Commit)</w:t>
       </w:r>
     </w:p>
     <w:p>
-      <w:r>
-        <w:t xml:space="preserve">: Über die Zusammenhängenden Commits kann der Dateiänderungsverlauf abgebildet werden. Jede Änderungen im Baum bewirkt das erstellen eines Commits. Dabei wird der aktuelle Baum in die Datenbank geschrieben und ein neuer Commit erstellt.</w:t>
+      <w:pPr>
+        <w:pStyle w:val="Definition"/>
+      </w:pPr>
+      <w:r>
+        <w:t xml:space="preserve">Über die Zusammenhängenden Commits kann der Dateiänderungsverlauf abgebildet werden. Jede Änderungen im Baum bewirkt das erstellen eines Commits. Dabei wird der aktuelle Baum in die Datenbank geschrieben und ein neuer Commit erstellt.</w:t>
       </w:r>
     </w:p>
     <w:p>
@@ -5619,6 +5670,11 @@
       </w:pPr>
       <w:r>
         <w:t xml:space="preserve">Um den aktuellen Commit und damit der aktuelle Dateibaum, des Benutzers, nicht zu verlieren, werden Referenzen immer auf den neuesten Commit gesetzt. Dies erfordert das aufbrechen des Konzepts der Immutable Objekte. Dies unterstützt die implementierte Datenbank dadurch, dass diese Objekte auf keinem Server gecached werden und die Backup-Server automatische Updates zu Änderungen erhalten.</w:t>
+      </w:r>
+    </w:p>
+    <w:p>
+      <w:r>
+        <w:t xml:space="preserve">Diese Objekte werden im Netzwerk mit unterschiedlichen Typen verteilt. Die Strukturdaten (Tree und Commit) werden als mit dem Typ "Permission" im Netzwerk verteilt. Was bedeutet, jeder Server, der Zugriff auf diesen Dateibaum besitzt, kann das Objekt, in seine Datenbank ablegen. Im Gegensatz dazu, werden Referenzen als Stub-Objekte im Netzwerk verteilt. Diese werden dann bei jedem Zugriff auf diese beim Primary-Server angefragt. Änderungen an einer Referenz, werden ebenfalls auf den Primary-Server weitergeleitet.</w:t>
       </w:r>
     </w:p>
     <w:p>
@@ -5633,7 +5689,37 @@
     </w:p>
     <w:p>
       <w:r>
-        <w:t xml:space="preserve">Der Filestorage verwaltet die abtrakten Dateien im System. Diese Dateien werden als reine Datencontainer angesehen und besitzen daher keinen Namen oder Pfad. Eine Datei besteht nur aus Datenblöcken (Blobs), einer Länge, dem Mimetype und einem Hash für die Identifizierung. Dieser Hash wird im Metadatastorage verwendet, um die Daten zu einer Datei zu finden. Dazu wird der Hash der Datei zu einem TreeNode abgelegt. Diese Trennung von Daten und Metadaten macht es möglich zu erkennen, wenn eine Datei an verschiedenen Stellen des Systems vorkommt und dadurch wiederverwendet werden kann. Dabei spielt es keine Rolle, ob diese Datei von dem selben Benutzer wiederverwendet wird oder von einem anderen. Wen der Hash übereinstimmt, besitzen beide Benutzer die selbe Datei und dürfen dadurch darauf zugreifen.</w:t>
+        <w:t xml:space="preserve">Der Filestorage verwaltet die abstrakten Dateien im System. Diese Dateien werden als reine Datencontainer angesehen und besitzen daher keinen Namen oder Pfad. Eine Datei besteht nur aus Datenblöcken (Blobs), einer Länge, dem Mimetype und einem Hash für die Identifizierung. Dieser Hash wird im Metadatastorage verwendet, um die Daten zu einer Datei zu finden. Dazu wird der Hash der Datei zu einem TreeNode abgelegt. Diese Trennung von Daten und Metadaten macht es möglich zu erkennen, wenn eine Datei an verschiedenen Stellen des Systems vorkommt und dadurch wiederverwendet werden kann. Dabei spielt es keine Rolle, ob diese Datei von dem selben Benutzer wiederverwendet wird oder von einem anderen. Wen der Hash übereinstimmt, besitzen beide Benutzer die selbe Datei und dürfen dadurch darauf zugreifen.</w:t>
+      </w:r>
+    </w:p>
+    <w:p>
+      <w:r>
+        <w:t xml:space="preserve">Im Filestorage gibt es zwei Typen von Objekten, die erstellt werden. Die Blobs, werden aufgrund ihrer Größe nur auf eine begrenzte Anzahl der Server verteilt. Dazu wird der Replikationstyp "Full" verwendet, beidem die Objekte auf eine begrenzte Anzahl von Server zufällig verteilt werden. Dadurch lässt sich der gesamte Speicherplatz des Netzwerkes mit dem hinzufügen neuer Server vergrößern und ist nicht beschränkt auf den Speicherplatz des kleinsten Servers. Blob-Objekte werden dann auf den Remote-Servern in einem Cache gehalten, um das Datenaufkommen zwischen den Servern so minimal wie möglich zu halten. Der Objekt Typ Datei wird mithilfe des Typs "Permissions" im Netzwerk verteilt. Dadurch sind diese Objekte allerdings nicht mehr immutable ...</w:t>
+      </w:r>
+      <w:r>
+        <w:t xml:space="preserve"> </w:t>
+      </w:r>
+      <w:r>
+        <w:rPr>
+          <w:b/>
+        </w:rPr>
+        <w:t xml:space="preserve">ERROR</w:t>
+      </w:r>
+    </w:p>
+    <w:p>
+      <w:r>
+        <w:rPr>
+          <w:b/>
+        </w:rPr>
+        <w:t xml:space="preserve">Konzept Änderung weil das Konzept hier nicht mehr funktioniert, wenn die Dateien mit dem Typ "Permission" verteilt werden sollen, sind diese nicht mehr immutable und daher müssten sie auf den Remote-Servern upgedated werden. Dies ist aufwändig. Wen das Array der Blobs in die TreeFile Objekte abgelegt werden, erhöht sich zwar die Größe dieser Dateien, allerdings sind diese Immutable und dadurch benötigt das gesamte System kein Update Prozess.</w:t>
+      </w:r>
+    </w:p>
+    <w:p>
+      <w:r>
+        <w:rPr>
+          <w:b/>
+        </w:rPr>
+        <w:t xml:space="preserve">TODO Beschreibung Chunking! Vorteile, Nachteile, ...</w:t>
       </w:r>
     </w:p>
     <w:p>
@@ -5648,15 +5734,31 @@
     </w:p>
     <w:p>
       <w:r>
-        <w:t xml:space="preserve">Als zentraler Zugriff auf die Daten steht für den High-Level Zugriff die Session zur Verfügung. Diese Session ermöglicht den Zugriff auf alle Teile des Systems über eine einfache Schnittstelle. Es ermöglicht mit dem Filestorage mittels Hash zu kommunizieren aber auch die Metadaten mittels Dateipfad zu traversieren. Damit ist dies die Zwischenschicht zwischen Filestorage, Metdatastorage und Rest API.</w:t>
-      </w:r>
-    </w:p>
-    <w:p>
+        <w:t xml:space="preserve">Als zentraler Zugriff auf die Daten fungiert die</w:t>
+      </w:r>
+      <w:r>
+        <w:t xml:space="preserve"> </w:t>
+      </w:r>
+      <w:r>
+        <w:rPr>
+          <w:rStyle w:val="VerbatimChar"/>
+        </w:rPr>
+        <w:t xml:space="preserve">Session</w:t>
+      </w:r>
+      <w:r>
+        <w:t xml:space="preserve"> </w:t>
+      </w:r>
+      <w:r>
+        <w:t xml:space="preserve">als eine Art High-Level-Interface zur Verfügung. Diese Session ermöglicht den Zugriff auf alle Teile des Systems über eine zentrale Schnittstelle. Es ermöglicht mit dem Filestorage (</w:t>
+      </w:r>
       <w:r>
         <w:rPr>
           <w:b/>
         </w:rPr>
-        <w:t xml:space="preserve">TODO Ab hier nur Notizen</w:t>
+        <w:t xml:space="preserve">TODO achtung änderung</w:t>
+      </w:r>
+      <w:r>
+        <w:t xml:space="preserve">) mittels Hash zu kommunizieren aber auch die Metadaten mittels Dateipfad zu traversieren. Damit ist dies die Zwischenschicht zwischen Filestorage, Metdatastorage und Rest API.</w:t>
       </w:r>
     </w:p>
     <w:p>
@@ -5666,277 +5768,122 @@
       <w:bookmarkStart w:id="105" w:name="rest-api"/>
       <w:bookmarkEnd w:id="105"/>
       <w:r>
-        <w:t xml:space="preserve">Rest API</w:t>
-      </w:r>
-    </w:p>
-    <w:p>
-      <w:r>
-        <w:t xml:space="preserve">Die Rest-API ist die zentrale Schnittstelle um mit Symcloud zu kommunizieren. Die einzelnen Schnittstellen sind für High-Level zugriffe gedacht und verbirgt die Komplexität des Datenmodells und Speicherstruktur. Der Zugriff erfolgt über die Ordnerstruktur des Benutzers. Zusätzlich gibt der Benutzer die Identifikation der Referenz an, welcher er durchsuchen will.</w:t>
-      </w:r>
-    </w:p>
-    <w:p>
+        <w:t xml:space="preserve">Rest-API</w:t>
+      </w:r>
+    </w:p>
+    <w:p>
+      <w:r>
+        <w:t xml:space="preserve">Die Rest-Api ist als Schnittstelle ist als Zentrale Schnittstelle nach außen gedacht. Sie wird verwendet, um Daten für die Oberfläche in Sulu zu laden oder um Dateien mit einem Endgerät zu synchronisieren. Diese Rest-API ist über ein Benutzersystem gesichert. Die Zugriffsrechte können sowohl über Form-Login und Cookies, für Javascript Applikationen, oder über OAuth2 für Externe Applikationen erfolgen. Dies ermöglicht eine einfache Integration in andere Applikationen, wie es zum Beispiel SULU 2 wie in der Prototypen-Implementierung passiert ist. Die OAuth2 Schnittstelle ermöglicht es auch externe Applikationen mit Daten aus Symcloud zu versorgen.</w:t>
+      </w:r>
+    </w:p>
+    <w:p>
+      <w:r>
+        <w:t xml:space="preserve">Die Rest-API ist in vier Bereiche aufgeteilt:</w:t>
+      </w:r>
+    </w:p>
+    <w:p>
+      <w:pPr>
+        <w:pStyle w:val="DefinitionTerm"/>
+      </w:pPr>
+      <w:r>
+        <w:t xml:space="preserve">Directory</w:t>
+      </w:r>
+    </w:p>
+    <w:p>
+      <w:pPr>
+        <w:pStyle w:val="Definition"/>
+      </w:pPr>
+      <w:r>
+        <w:t xml:space="preserve">Diese Schnittstelle bietet den Zugriff auf die Ordnerstruktur einer Referenz über den vollen Pfad:</w:t>
+      </w:r>
+      <w:r>
+        <w:t xml:space="preserve"> </w:t>
+      </w:r>
+      <w:r>
+        <w:rPr>
+          <w:rStyle w:val="VerbatimChar"/>
+        </w:rPr>
+        <w:t xml:space="preserve">/directory/&lt;reference-name&gt;/&lt;directory&gt;</w:t>
+      </w:r>
+      <w:r>
+        <w:t xml:space="preserve">. Bei einem GET-Request auf diese Schnittstelle, wird der angeforderte Ordner als JSON-Objekt zurückgeliefert. Enthalten sind dabei unter anderem der Inhalt des Ordners.</w:t>
+      </w:r>
+    </w:p>
+    <w:p>
+      <w:pPr>
+        <w:pStyle w:val="DefinitionTerm"/>
+      </w:pPr>
+      <w:r>
+        <w:t xml:space="preserve">File</w:t>
+      </w:r>
+    </w:p>
+    <w:p>
+      <w:pPr>
+        <w:pStyle w:val="Definition"/>
+      </w:pPr>
+      <w:r>
+        <w:t xml:space="preserve">Unter dem Pfad</w:t>
+      </w:r>
+      <w:r>
+        <w:t xml:space="preserve"> </w:t>
+      </w:r>
+      <w:r>
+        <w:rPr>
+          <w:rStyle w:val="VerbatimChar"/>
+        </w:rPr>
+        <w:t xml:space="preserve">/file/&lt;reference-name&gt;/&lt;directory&gt;/&lt;filename&gt;.&lt;extension&gt;</w:t>
+      </w:r>
+      <w:r>
+        <w:t xml:space="preserve"> </w:t>
+      </w:r>
+      <w:r>
+        <w:t xml:space="preserve">können Dateien heruntergeladen werden oder ihre Informationen abgefragt werden.</w:t>
+      </w:r>
+    </w:p>
+    <w:p>
+      <w:pPr>
+        <w:pStyle w:val="DefinitionTerm"/>
+      </w:pPr>
+      <w:r>
+        <w:t xml:space="preserve">Reference</w:t>
+      </w:r>
+    </w:p>
+    <w:p>
+      <w:pPr>
+        <w:pStyle w:val="Definition"/>
+      </w:pPr>
+      <w:r>
+        <w:t xml:space="preserve">Die Schnittstelle für die Referenzen erlaubt das Erstellen und Abfragen von Referenzen. Zusätzlich können mittels PATCH-Requests Dateien geändert und gesammelt versioniert werden.</w:t>
+      </w:r>
+    </w:p>
+    <w:p>
+      <w:r>
+        <w:t xml:space="preserve">Die genaue Funktion der Rest-API wird im Kapitel (</w:t>
+      </w:r>
       <w:r>
         <w:rPr>
           <w:b/>
         </w:rPr>
-        <w:t xml:space="preserve">TODO nur Notizen</w:t>
-      </w:r>
-      <w:r>
-        <w:t xml:space="preserve"> </w:t>
-      </w:r>
-      <w:r>
-        <w:t xml:space="preserve">Eventuell Zugriff über PHP Stream wenn die Library in die Applikation eingebettet ist oder eine Rest-API, falls dies als eigenständige Applikation (long running process) umgesetzt wird. Die REST-API könnte, bis zu einem gewissen grade, kompatibel zu der S3 Schnittstelle sein.</w:t>
-      </w:r>
-    </w:p>
-    <w:p>
-      <w:pPr>
-        <w:pStyle w:val="Heading3"/>
-      </w:pPr>
-      <w:bookmarkStart w:id="106" w:name="storagecontroller"/>
+        <w:t xml:space="preserve">TODO Referenz zum Kapitel Implementierung</w:t>
+      </w:r>
+      <w:r>
+        <w:t xml:space="preserve">) beschrieben.</w:t>
+      </w:r>
+    </w:p>
+    <w:p>
+      <w:r>
+        <w:rPr>
+          <w:b/>
+        </w:rPr>
+        <w:t xml:space="preserve">TODO Ab hier nur Notizen</w:t>
+      </w:r>
+    </w:p>
+    <w:p>
+      <w:pPr>
+        <w:pStyle w:val="Heading2"/>
+      </w:pPr>
+      <w:bookmarkStart w:id="106" w:name="zusammenfassung-4"/>
       <w:bookmarkEnd w:id="106"/>
-      <w:r>
-        <w:t xml:space="preserve">StorageController</w:t>
-      </w:r>
-    </w:p>
-    <w:p>
-      <w:r>
-        <w:rPr>
-          <w:b/>
-        </w:rPr>
-        <w:t xml:space="preserve">TODO nur Notizen</w:t>
-      </w:r>
-      <w:r>
-        <w:t xml:space="preserve"> </w:t>
-      </w:r>
-      <w:r>
-        <w:t xml:space="preserve">Zentrale Zugriffsschnittstelle</w:t>
-      </w:r>
-    </w:p>
-    <w:p>
-      <w:pPr>
-        <w:pStyle w:val="Heading3"/>
-      </w:pPr>
-      <w:bookmarkStart w:id="107" w:name="securitycontroller"/>
-      <w:bookmarkEnd w:id="107"/>
-      <w:r>
-        <w:t xml:space="preserve">SecurityController</w:t>
-      </w:r>
-    </w:p>
-    <w:p>
-      <w:r>
-        <w:rPr>
-          <w:b/>
-        </w:rPr>
-        <w:t xml:space="preserve">TODO nur Notizen</w:t>
-      </w:r>
-      <w:r>
-        <w:t xml:space="preserve"> </w:t>
-      </w:r>
-      <w:r>
-        <w:t xml:space="preserve">Bearbeitet und überprüft Datei Berechtigungen.</w:t>
-      </w:r>
-    </w:p>
-    <w:p>
-      <w:pPr>
-        <w:pStyle w:val="Heading3"/>
-      </w:pPr>
-      <w:bookmarkStart w:id="108" w:name="metadaten-storage"/>
-      <w:bookmarkEnd w:id="108"/>
-      <w:r>
-        <w:t xml:space="preserve">Metadaten Storage</w:t>
-      </w:r>
-    </w:p>
-    <w:p>
-      <w:r>
-        <w:rPr>
-          <w:b/>
-        </w:rPr>
-        <w:t xml:space="preserve">TODO nur Notizen</w:t>
-      </w:r>
-      <w:r>
-        <w:t xml:space="preserve"> </w:t>
-      </w:r>
-      <w:r>
-        <w:t xml:space="preserve">Entweder auch auf RIAK oder MySQL je nach dem wo unstrukturierte Daten abgelegt werden. Hier werden die Daten zum File abgelegt. Zum einen die Struktur / ACL / Größe / Name / Replikationen (auf welchen Servern) / ... Strukturelle Zugriffe wie</w:t>
-      </w:r>
-      <w:r>
-        <w:t xml:space="preserve"> </w:t>
-      </w:r>
-      <w:r>
-        <w:rPr>
-          <w:rStyle w:val="VerbatimChar"/>
-        </w:rPr>
-        <w:t xml:space="preserve">ls</w:t>
-      </w:r>
-      <w:r>
-        <w:t xml:space="preserve"> </w:t>
-      </w:r>
-      <w:r>
-        <w:t xml:space="preserve">/</w:t>
-      </w:r>
-      <w:r>
-        <w:t xml:space="preserve"> </w:t>
-      </w:r>
-      <w:r>
-        <w:rPr>
-          <w:rStyle w:val="VerbatimChar"/>
-        </w:rPr>
-        <w:t xml:space="preserve">mkdir</w:t>
-      </w:r>
-      <w:r>
-        <w:t xml:space="preserve"> </w:t>
-      </w:r>
-      <w:r>
-        <w:t xml:space="preserve">/</w:t>
-      </w:r>
-      <w:r>
-        <w:t xml:space="preserve"> </w:t>
-      </w:r>
-      <w:r>
-        <w:rPr>
-          <w:rStyle w:val="VerbatimChar"/>
-        </w:rPr>
-        <w:t xml:space="preserve">prop</w:t>
-      </w:r>
-      <w:r>
-        <w:t xml:space="preserve"> </w:t>
-      </w:r>
-      <w:r>
-        <w:t xml:space="preserve">gehen nur über diese Schnittstelle und die Daten müssen nicht gelesen werden.</w:t>
-      </w:r>
-    </w:p>
-    <w:p>
-      <w:r>
-        <w:t xml:space="preserve">Später können hier unstrukturierte Daten wie Titel / Beschreibung / Referenzen und Includes (aus xanadu) zusätzlich abgelegt werden.</w:t>
-      </w:r>
-    </w:p>
-    <w:p>
-      <w:r>
-        <w:t xml:space="preserve">"Buckets" (evtl. anderer Name) dienen zur Gruppierung. Diese Gruppierungen können gemeinsame Optionen und Benutzerrechte besitzen. Benutzerrechte auf einzelne Objekte ist nicht vorgesehen, da es nicht in den Anforderungen benötigt wird.</w:t>
-      </w:r>
-    </w:p>
-    <w:p>
-      <w:pPr>
-        <w:pStyle w:val="Heading3"/>
-      </w:pPr>
-      <w:bookmarkStart w:id="109" w:name="filestorage-1"/>
-      <w:bookmarkEnd w:id="109"/>
-      <w:r>
-        <w:t xml:space="preserve">FileStorage</w:t>
-      </w:r>
-    </w:p>
-    <w:p>
-      <w:r>
-        <w:rPr>
-          <w:b/>
-        </w:rPr>
-        <w:t xml:space="preserve">TODO nur Notizen</w:t>
-      </w:r>
-      <w:r>
-        <w:t xml:space="preserve"> </w:t>
-      </w:r>
-      <w:r>
-        <w:t xml:space="preserve">Eventuell Speicherkonzept aufbauend auf einem Blob Storage. Dateien werden in z.b. 8MB große Blöcke geteilt und anhand ihres Hash-wertes in eine Datei geschrieben. Der Hash fungiert hier als eine Art ID. Diese Daten könnten dann in einer Objekt-Datenbank wie RIAK gespeichert werden. Alternativ wäre auch eine Speicherung auf dem Filesystem möglich. Dies könnte durch XtreemFS ebenfalls verteilt aufgebaut sein. Ein zusätzliches Objekt mit einem Array aus Blob-IDs würde dann eine Datei darstellen. Diese bekäme dann die den Hash-wert der Datei als seine ID.</w:t>
-      </w:r>
-    </w:p>
-    <w:p>
-      <w:r>
-        <w:t xml:space="preserve">Diese Schicht übernimmt auch die Versionierung der Dateien. Dies geschieht im Zusammenspiel mit dem Metadaten-Storage, da die Informationen zu einer Version ebenfalls dort abgelegt werden.</w:t>
-      </w:r>
-    </w:p>
-    <w:p>
-      <w:r>
-        <w:rPr>
-          <w:b/>
-        </w:rPr>
-        <w:t xml:space="preserve">TODO Beschreibung Chunking! Vorteile, Nachteile, ...</w:t>
-      </w:r>
-    </w:p>
-    <w:p>
-      <w:r>
-        <w:rPr>
-          <w:b/>
-        </w:rPr>
-        <w:t xml:space="preserve">TODO warum RIAK und nicht GridFS oder XtreemFS</w:t>
-      </w:r>
-    </w:p>
-    <w:p>
-      <w:r>
-        <w:t xml:space="preserve">Ein mögliches Datenmodell wäre das von GIT.</w:t>
-      </w:r>
-    </w:p>
-    <w:p>
-      <w:r>
-        <w:drawing>
-          <wp:inline>
-            <wp:extent cx="5334000" cy="2821551"/>
-            <wp:effectExtent b="0" l="0" r="0" t="0"/>
-            <wp:docPr descr="" id="1" name="Picture"/>
-            <a:graphic>
-              <a:graphicData uri="http://schemas.openxmlformats.org/drawingml/2006/picture">
-                <pic:pic>
-                  <pic:nvPicPr>
-                    <pic:cNvPr descr="images/git-data-model.png" id="0" name="Picture"/>
-                    <pic:cNvPicPr>
-                      <a:picLocks noChangeArrowheads="1" noChangeAspect="1"/>
-                    </pic:cNvPicPr>
-                  </pic:nvPicPr>
-                  <pic:blipFill>
-                    <a:blip r:embed="rId110"/>
-                    <a:stretch>
-                      <a:fillRect/>
-                    </a:stretch>
-                  </pic:blipFill>
-                  <pic:spPr bwMode="auto">
-                    <a:xfrm>
-                      <a:off x="0" y="0"/>
-                      <a:ext cx="5334000" cy="2821551"/>
-                    </a:xfrm>
-                    <a:prstGeom prst="rect">
-                      <a:avLst/>
-                    </a:prstGeom>
-                    <a:noFill/>
-                    <a:ln w="9525">
-                      <a:noFill/>
-                      <a:headEnd/>
-                      <a:tailEnd/>
-                    </a:ln>
-                  </pic:spPr>
-                </pic:pic>
-              </a:graphicData>
-            </a:graphic>
-          </wp:inline>
-        </w:drawing>
-      </w:r>
-    </w:p>
-    <w:p>
-      <w:pPr>
-        <w:pStyle w:val="ImageCaption"/>
-      </w:pPr>
-      <w:r>
-        <w:t xml:space="preserve">Git Datenmodell [Quelle</w:t>
-      </w:r>
-      <w:r>
-        <w:t xml:space="preserve"> </w:t>
-      </w:r>
-      <w:hyperlink r:id="rId111">
-        <w:r>
-          <w:rPr>
-            <w:rStyle w:val="Link"/>
-          </w:rPr>
-          <w:t xml:space="preserve">http://git-scm.com/book/it/v2/Git-Internals-Git-References</w:t>
-        </w:r>
-      </w:hyperlink>
-      <w:r>
-        <w:t xml:space="preserve">]</w:t>
-      </w:r>
-    </w:p>
-    <w:p>
-      <w:pPr>
-        <w:pStyle w:val="Heading2"/>
-      </w:pPr>
-      <w:bookmarkStart w:id="112" w:name="zusammenfassung-4"/>
-      <w:bookmarkEnd w:id="112"/>
       <w:r>
         <w:t xml:space="preserve">Zusammenfassung</w:t>
       </w:r>
@@ -6083,8 +6030,8 @@
       <w:pPr>
         <w:pStyle w:val="Heading1"/>
       </w:pPr>
-      <w:bookmarkStart w:id="113" w:name="implementierung"/>
-      <w:bookmarkEnd w:id="113"/>
+      <w:bookmarkStart w:id="107" w:name="implementierung"/>
+      <w:bookmarkEnd w:id="107"/>
       <w:r>
         <w:t xml:space="preserve">Implementierung</w:t>
       </w:r>
@@ -6262,8 +6209,8 @@
       <w:pPr>
         <w:pStyle w:val="Heading2"/>
       </w:pPr>
-      <w:bookmarkStart w:id="114" w:name="oauth2"/>
-      <w:bookmarkEnd w:id="114"/>
+      <w:bookmarkStart w:id="108" w:name="oauth2"/>
+      <w:bookmarkEnd w:id="108"/>
       <w:r>
         <w:t xml:space="preserve">OAuth2</w:t>
       </w:r>
@@ -6294,8 +6241,8 @@
       <w:pPr>
         <w:pStyle w:val="Heading3"/>
       </w:pPr>
-      <w:bookmarkStart w:id="115" w:name="begriffe"/>
-      <w:bookmarkEnd w:id="115"/>
+      <w:bookmarkStart w:id="109" w:name="begriffe"/>
+      <w:bookmarkEnd w:id="109"/>
       <w:r>
         <w:t xml:space="preserve">Begriffe</w:t>
       </w:r>
@@ -6400,8 +6347,8 @@
       <w:pPr>
         <w:pStyle w:val="Heading3"/>
       </w:pPr>
-      <w:bookmarkStart w:id="116" w:name="protokoll-ablauf"/>
-      <w:bookmarkEnd w:id="116"/>
+      <w:bookmarkStart w:id="110" w:name="protokoll-ablauf"/>
+      <w:bookmarkEnd w:id="110"/>
       <w:r>
         <w:t xml:space="preserve">Protokoll Ablauf</w:t>
       </w:r>
@@ -6423,7 +6370,7 @@
                     </pic:cNvPicPr>
                   </pic:nvPicPr>
                   <pic:blipFill>
-                    <a:blip r:embed="rId117"/>
+                    <a:blip r:embed="rId111"/>
                     <a:stretch>
                       <a:fillRect/>
                     </a:stretch>
@@ -6563,8 +6510,8 @@
       <w:pPr>
         <w:pStyle w:val="Heading3"/>
       </w:pPr>
-      <w:bookmarkStart w:id="118" w:name="anwendung"/>
-      <w:bookmarkEnd w:id="118"/>
+      <w:bookmarkStart w:id="112" w:name="anwendung"/>
+      <w:bookmarkEnd w:id="112"/>
       <w:r>
         <w:t xml:space="preserve">Anwendung</w:t>
       </w:r>
@@ -6578,8 +6525,8 @@
       <w:pPr>
         <w:pStyle w:val="Heading2"/>
       </w:pPr>
-      <w:bookmarkStart w:id="119" w:name="synchronisierungsprogramm-jibe"/>
-      <w:bookmarkEnd w:id="119"/>
+      <w:bookmarkStart w:id="113" w:name="synchronisierungsprogramm-jibe"/>
+      <w:bookmarkEnd w:id="113"/>
       <w:r>
         <w:t xml:space="preserve">Synchronisierungsprogramm: Jibe</w:t>
       </w:r>
@@ -6597,7 +6544,7 @@
         <w:rPr>
           <w:rStyle w:val="FootnoteRef"/>
         </w:rPr>
-        <w:footnoteReference w:id="120"/>
+        <w:footnoteReference w:id="114"/>
       </w:r>
       <w:r>
         <w:t xml:space="preserve"> </w:t>
@@ -8311,7 +8258,7 @@
         <w:rPr>
           <w:rStyle w:val="FootnoteRef"/>
         </w:rPr>
-        <w:footnoteReference w:id="122"/>
+        <w:footnoteReference w:id="116"/>
       </w:r>
       <w:r>
         <w:t xml:space="preserve"> </w:t>
@@ -8323,7 +8270,7 @@
         <w:rPr>
           <w:rStyle w:val="FootnoteRef"/>
         </w:rPr>
-        <w:footnoteReference w:id="124"/>
+        <w:footnoteReference w:id="118"/>
       </w:r>
       <w:r>
         <w:t xml:space="preserve"> </w:t>
@@ -8535,8 +8482,8 @@
       <w:pPr>
         <w:pStyle w:val="Heading3"/>
       </w:pPr>
-      <w:bookmarkStart w:id="126" w:name="architektur-1"/>
-      <w:bookmarkEnd w:id="126"/>
+      <w:bookmarkStart w:id="120" w:name="architektur-1"/>
+      <w:bookmarkEnd w:id="120"/>
       <w:r>
         <w:t xml:space="preserve">Architektur</w:t>
       </w:r>
@@ -8558,7 +8505,7 @@
                     </pic:cNvPicPr>
                   </pic:nvPicPr>
                   <pic:blipFill>
-                    <a:blip r:embed="rId127"/>
+                    <a:blip r:embed="rId121"/>
                     <a:stretch>
                       <a:fillRect/>
                     </a:stretch>
@@ -8692,8 +8639,8 @@
       <w:pPr>
         <w:pStyle w:val="Heading3"/>
       </w:pPr>
-      <w:bookmarkStart w:id="128" w:name="kommunikation"/>
-      <w:bookmarkEnd w:id="128"/>
+      <w:bookmarkStart w:id="122" w:name="kommunikation"/>
+      <w:bookmarkEnd w:id="122"/>
       <w:r>
         <w:t xml:space="preserve">Kommunikation</w:t>
       </w:r>
@@ -9052,7 +8999,7 @@
         <w:rPr>
           <w:rStyle w:val="FootnoteRef"/>
         </w:rPr>
-        <w:footnoteReference w:id="129"/>
+        <w:footnoteReference w:id="123"/>
       </w:r>
       <w:r>
         <w:t xml:space="preserve"> </w:t>
@@ -9065,8 +9012,8 @@
       <w:pPr>
         <w:pStyle w:val="Heading3"/>
       </w:pPr>
-      <w:bookmarkStart w:id="131" w:name="abläufe"/>
-      <w:bookmarkEnd w:id="131"/>
+      <w:bookmarkStart w:id="125" w:name="abläufe"/>
+      <w:bookmarkEnd w:id="125"/>
       <w:r>
         <w:t xml:space="preserve">Abläufe</w:t>
       </w:r>
@@ -9520,8 +9467,8 @@
       <w:pPr>
         <w:pStyle w:val="Heading3"/>
       </w:pPr>
-      <w:bookmarkStart w:id="132" w:name="anwendung-1"/>
-      <w:bookmarkEnd w:id="132"/>
+      <w:bookmarkStart w:id="126" w:name="anwendung-1"/>
+      <w:bookmarkEnd w:id="126"/>
       <w:r>
         <w:t xml:space="preserve">Anwendung</w:t>
       </w:r>
@@ -9636,8 +9583,8 @@
       <w:pPr>
         <w:pStyle w:val="Heading3"/>
       </w:pPr>
-      <w:bookmarkStart w:id="133" w:name="verteilte-datenbank"/>
-      <w:bookmarkEnd w:id="133"/>
+      <w:bookmarkStart w:id="127" w:name="verteilte-datenbank"/>
+      <w:bookmarkEnd w:id="127"/>
       <w:r>
         <w:t xml:space="preserve">Verteilte Datenbank</w:t>
       </w:r>
@@ -9654,8 +9601,8 @@
       <w:pPr>
         <w:pStyle w:val="Heading1"/>
       </w:pPr>
-      <w:bookmarkStart w:id="134" w:name="ergebnisse"/>
-      <w:bookmarkEnd w:id="134"/>
+      <w:bookmarkStart w:id="128" w:name="ergebnisse"/>
+      <w:bookmarkEnd w:id="128"/>
       <w:r>
         <w:t xml:space="preserve">Ergebnisse</w:t>
       </w:r>
@@ -9664,8 +9611,8 @@
       <w:pPr>
         <w:pStyle w:val="Heading1"/>
       </w:pPr>
-      <w:bookmarkStart w:id="135" w:name="ausblick"/>
-      <w:bookmarkEnd w:id="135"/>
+      <w:bookmarkStart w:id="129" w:name="ausblick"/>
+      <w:bookmarkEnd w:id="129"/>
       <w:r>
         <w:t xml:space="preserve">Ausblick</w:t>
       </w:r>
@@ -9679,8 +9626,8 @@
       <w:pPr>
         <w:pStyle w:val="Heading2"/>
       </w:pPr>
-      <w:bookmarkStart w:id="136" w:name="konfliktbehandlung"/>
-      <w:bookmarkEnd w:id="136"/>
+      <w:bookmarkStart w:id="130" w:name="konfliktbehandlung"/>
+      <w:bookmarkEnd w:id="130"/>
       <w:r>
         <w:t xml:space="preserve">Konfliktbehandlung</w:t>
       </w:r>
@@ -9689,8 +9636,8 @@
       <w:pPr>
         <w:pStyle w:val="Heading2"/>
       </w:pPr>
-      <w:bookmarkStart w:id="137" w:name="konsistenz"/>
-      <w:bookmarkEnd w:id="137"/>
+      <w:bookmarkStart w:id="131" w:name="konsistenz"/>
+      <w:bookmarkEnd w:id="131"/>
       <w:r>
         <w:t xml:space="preserve">Konsistenz</w:t>
       </w:r>
@@ -9707,7 +9654,7 @@
       <w:r>
         <w:t xml:space="preserve"> </w:t>
       </w:r>
-      <w:hyperlink r:id="rId138">
+      <w:hyperlink r:id="rId132">
         <w:r>
           <w:rPr>
             <w:rStyle w:val="Link"/>
@@ -9720,8 +9667,8 @@
       <w:pPr>
         <w:pStyle w:val="Heading1"/>
       </w:pPr>
-      <w:bookmarkStart w:id="139" w:name="anhang"/>
-      <w:bookmarkEnd w:id="139"/>
+      <w:bookmarkStart w:id="133" w:name="anhang"/>
+      <w:bookmarkEnd w:id="133"/>
       <w:r>
         <w:t xml:space="preserve">Anhang</w:t>
       </w:r>
@@ -9730,8 +9677,8 @@
       <w:pPr>
         <w:pStyle w:val="Heading2"/>
       </w:pPr>
-      <w:bookmarkStart w:id="140" w:name="amazon-s3-system-spezifische-metadaten"/>
-      <w:bookmarkEnd w:id="140"/>
+      <w:bookmarkStart w:id="134" w:name="amazon-s3-system-spezifische-metadaten"/>
+      <w:bookmarkEnd w:id="134"/>
       <w:r>
         <w:t xml:space="preserve">Amazon S3 System-spezifische Metadaten</w:t>
       </w:r>
@@ -10415,8 +10362,8 @@
       <w:pPr>
         <w:pStyle w:val="Heading2"/>
       </w:pPr>
-      <w:bookmarkStart w:id="141" w:name="installation"/>
-      <w:bookmarkEnd w:id="141"/>
+      <w:bookmarkStart w:id="135" w:name="installation"/>
+      <w:bookmarkEnd w:id="135"/>
       <w:r>
         <w:t xml:space="preserve">Installation</w:t>
       </w:r>
@@ -10430,8 +10377,8 @@
       <w:pPr>
         <w:pStyle w:val="Heading3"/>
       </w:pPr>
-      <w:bookmarkStart w:id="142" w:name="lokal"/>
-      <w:bookmarkEnd w:id="142"/>
+      <w:bookmarkStart w:id="136" w:name="lokal"/>
+      <w:bookmarkEnd w:id="136"/>
       <w:r>
         <w:t xml:space="preserve">Lokal</w:t>
       </w:r>
@@ -10440,8 +10387,8 @@
       <w:pPr>
         <w:pStyle w:val="Heading3"/>
       </w:pPr>
-      <w:bookmarkStart w:id="143" w:name="verteilt"/>
-      <w:bookmarkEnd w:id="143"/>
+      <w:bookmarkStart w:id="137" w:name="verteilt"/>
+      <w:bookmarkEnd w:id="137"/>
       <w:r>
         <w:t xml:space="preserve">Verteilt</w:t>
       </w:r>
@@ -10450,8 +10397,8 @@
       <w:pPr>
         <w:pStyle w:val="Heading1"/>
       </w:pPr>
-      <w:bookmarkStart w:id="144" w:name="literaturverzeichnis"/>
-      <w:bookmarkEnd w:id="144"/>
+      <w:bookmarkStart w:id="138" w:name="literaturverzeichnis"/>
+      <w:bookmarkEnd w:id="138"/>
       <w:r>
         <w:t xml:space="preserve">Literaturverzeichnis</w:t>
       </w:r>
@@ -10527,7 +10474,7 @@
       <w:r>
         <w:t xml:space="preserve"> </w:t>
       </w:r>
-      <w:hyperlink r:id="rId145">
+      <w:hyperlink r:id="rId139">
         <w:r>
           <w:rPr>
             <w:rStyle w:val="Link"/>
@@ -10601,7 +10548,7 @@
       <w:r>
         <w:t xml:space="preserve"> </w:t>
       </w:r>
-      <w:hyperlink r:id="rId146">
+      <w:hyperlink r:id="rId140">
         <w:r>
           <w:rPr>
             <w:rStyle w:val="Link"/>
@@ -10635,7 +10582,7 @@
       <w:r>
         <w:t xml:space="preserve"> </w:t>
       </w:r>
-      <w:hyperlink r:id="rId147">
+      <w:hyperlink r:id="rId141">
         <w:r>
           <w:rPr>
             <w:rStyle w:val="Link"/>
@@ -10657,7 +10604,7 @@
       <w:r>
         <w:t xml:space="preserve"> </w:t>
       </w:r>
-      <w:hyperlink r:id="rId148">
+      <w:hyperlink r:id="rId142">
         <w:r>
           <w:rPr>
             <w:rStyle w:val="Link"/>
@@ -10709,7 +10656,7 @@
       <w:r>
         <w:t xml:space="preserve"> </w:t>
       </w:r>
-      <w:hyperlink r:id="rId149">
+      <w:hyperlink r:id="rId143">
         <w:r>
           <w:rPr>
             <w:rStyle w:val="Link"/>
@@ -10747,7 +10694,7 @@
       <w:r>
         <w:t xml:space="preserve"> </w:t>
       </w:r>
-      <w:hyperlink r:id="rId150">
+      <w:hyperlink r:id="rId144">
         <w:r>
           <w:rPr>
             <w:rStyle w:val="Link"/>
@@ -10789,7 +10736,7 @@
       <w:r>
         <w:t xml:space="preserve"> </w:t>
       </w:r>
-      <w:hyperlink r:id="rId151">
+      <w:hyperlink r:id="rId145">
         <w:r>
           <w:rPr>
             <w:rStyle w:val="Link"/>
@@ -10811,7 +10758,7 @@
       <w:r>
         <w:t xml:space="preserve"> </w:t>
       </w:r>
-      <w:hyperlink r:id="rId152">
+      <w:hyperlink r:id="rId146">
         <w:r>
           <w:rPr>
             <w:rStyle w:val="Link"/>
@@ -10870,7 +10817,7 @@
       <w:r>
         <w:t xml:space="preserve"> </w:t>
       </w:r>
-      <w:hyperlink r:id="rId153">
+      <w:hyperlink r:id="rId147">
         <w:r>
           <w:rPr>
             <w:rStyle w:val="Link"/>
@@ -10904,7 +10851,7 @@
       <w:r>
         <w:t xml:space="preserve"> </w:t>
       </w:r>
-      <w:hyperlink r:id="rId154">
+      <w:hyperlink r:id="rId148">
         <w:r>
           <w:rPr>
             <w:rStyle w:val="Link"/>
@@ -10960,7 +10907,7 @@
       <w:r>
         <w:t xml:space="preserve"> </w:t>
       </w:r>
-      <w:hyperlink r:id="rId155">
+      <w:hyperlink r:id="rId149">
         <w:r>
           <w:rPr>
             <w:rStyle w:val="Link"/>
@@ -10982,7 +10929,7 @@
       <w:r>
         <w:t xml:space="preserve"> </w:t>
       </w:r>
-      <w:hyperlink r:id="rId156">
+      <w:hyperlink r:id="rId150">
         <w:r>
           <w:rPr>
             <w:rStyle w:val="Link"/>
@@ -11004,7 +10951,7 @@
       <w:r>
         <w:t xml:space="preserve"> </w:t>
       </w:r>
-      <w:hyperlink r:id="rId157">
+      <w:hyperlink r:id="rId151">
         <w:r>
           <w:rPr>
             <w:rStyle w:val="Link"/>
@@ -11400,7 +11347,7 @@
       </w:r>
     </w:p>
   </w:footnote>
-  <w:footnote w:id="120">
+  <w:footnote w:id="114">
     <w:p>
       <w:pPr>
         <w:pStyle w:val="FootnoteText"/>
@@ -11411,7 +11358,7 @@
         </w:rPr>
         <w:footnoteRef/>
       </w:r>
-      <w:hyperlink r:id="rId121">
+      <w:hyperlink r:id="rId115">
         <w:r>
           <w:rPr>
             <w:rStyle w:val="Link"/>
@@ -11421,7 +11368,7 @@
       </w:hyperlink>
     </w:p>
   </w:footnote>
-  <w:footnote w:id="122">
+  <w:footnote w:id="116">
     <w:p>
       <w:pPr>
         <w:pStyle w:val="FootnoteText"/>
@@ -11432,7 +11379,7 @@
         </w:rPr>
         <w:footnoteRef/>
       </w:r>
-      <w:hyperlink r:id="rId123">
+      <w:hyperlink r:id="rId117">
         <w:r>
           <w:rPr>
             <w:rStyle w:val="Link"/>
@@ -11442,7 +11389,7 @@
       </w:hyperlink>
     </w:p>
   </w:footnote>
-  <w:footnote w:id="124">
+  <w:footnote w:id="118">
     <w:p>
       <w:pPr>
         <w:pStyle w:val="FootnoteText"/>
@@ -11453,7 +11400,7 @@
         </w:rPr>
         <w:footnoteRef/>
       </w:r>
-      <w:hyperlink r:id="rId125">
+      <w:hyperlink r:id="rId119">
         <w:r>
           <w:rPr>
             <w:rStyle w:val="Link"/>
@@ -11463,7 +11410,7 @@
       </w:hyperlink>
     </w:p>
   </w:footnote>
-  <w:footnote w:id="129">
+  <w:footnote w:id="123">
     <w:p>
       <w:pPr>
         <w:pStyle w:val="FootnoteText"/>
@@ -11474,7 +11421,7 @@
         </w:rPr>
         <w:footnoteRef/>
       </w:r>
-      <w:hyperlink r:id="rId130">
+      <w:hyperlink r:id="rId124">
         <w:r>
           <w:rPr>
             <w:rStyle w:val="Link"/>
@@ -11571,7 +11518,7 @@
     </w:lvl>
   </w:abstractNum>
   <w:abstractNum w:abstractNumId="990">
-    <w:nsid w:val="97b5d9ae"/>
+    <w:nsid w:val="40a26a76"/>
     <w:multiLevelType w:val="multilevel"/>
     <w:lvl w:ilvl="0">
       <w:numFmt w:val="bullet"/>
@@ -11652,7 +11599,7 @@
     </w:lvl>
   </w:abstractNum>
   <w:abstractNum w:abstractNumId="991">
-    <w:nsid w:val="4078a5f3"/>
+    <w:nsid w:val="ce758204"/>
     <w:multiLevelType w:val="multilevel"/>
     <w:lvl w:ilvl="0">
       <w:numFmt w:val="bullet"/>
@@ -11733,7 +11680,7 @@
     </w:lvl>
   </w:abstractNum>
   <w:abstractNum w:abstractNumId="99411">
-    <w:nsid w:val="ab240983"/>
+    <w:nsid w:val="8d44f38f"/>
     <w:multiLevelType w:val="multilevel"/>
     <w:lvl w:ilvl="0">
       <w:start w:val="1"/>
@@ -11821,7 +11768,7 @@
     </w:lvl>
   </w:abstractNum>
   <w:abstractNum w:abstractNumId="99821">
-    <w:nsid w:val="72704a9f"/>
+    <w:nsid w:val="e43c800c"/>
     <w:multiLevelType w:val="multilevel"/>
     <w:lvl w:ilvl="0">
       <w:start w:val="1"/>

</xml_diff>

<commit_message>
find todos of chapter concept and fix some style issues
</commit_message>
<xml_diff>
--- a/symcloud-thesis.docx
+++ b/symcloud-thesis.docx
@@ -3944,7 +3944,16 @@
     </w:p>
     <w:p>
       <w:r>
-        <w:t xml:space="preserve">Dieses Kapitel befasst sich mit der Erstellung eines Speicherkonzeptes für Symcloud. Das zentrale Element dieses Konzeptes ist die Objekt-Datenbank. Diese Datenbank unterstützt eine die Verbindung zu anderen Servern. Damit ist Symcloud, als ganzes gesehen ein verteiltes Storage-System. Es unterstützt dabei die Replikation von Nutz- und Metadaten unter den verbundenen Servern. Die Datenbank beinhaltet eine Suchmaschine, mit der es möglich ist, die Daten nach Metadaten zu durchsuchen.</w:t>
+        <w:t xml:space="preserve">Dieses Kapitel befasst sich mit der Erstellung eines Speicher- und Architekturkonzeptes für Symcloud. Das zentrale Element dieses Konzeptes ist die Objekt-Datenbank. Diese Datenbank unterstützt die Verbindung zu anderen Servern. Damit ist Symcloud, als ganzes gesehen ein verteiltes Storage-System. Es unterstützt dabei die Replikation von Nutz- und Metadaten unter den verbundenen Servern. Die Datenbank beinhaltet eine Suchmaschine, mit der es möglich ist, die Daten nach Metadaten zu durchsuchen. Die Grundlagen zu dieser Architektur wurden im Kapitel</w:t>
+      </w:r>
+      <w:r>
+        <w:t xml:space="preserve"> </w:t>
+      </w:r>
+      <w:r>
+        <w:t xml:space="preserve"> </w:t>
+      </w:r>
+      <w:r>
+        <w:t xml:space="preserve">beschrieben. Es ist eine Abwandlung der Architektur, die in XtreemFS verwendet wird.</w:t>
       </w:r>
     </w:p>
     <w:p>
@@ -3991,6 +4000,19 @@
           <w:b/>
         </w:rPr>
         <w:t xml:space="preserve">TODO nur Notizen ende</w:t>
+      </w:r>
+    </w:p>
+    <w:p>
+      <w:r>
+        <w:rPr>
+          <w:b/>
+        </w:rPr>
+        <w:t xml:space="preserve">TODO verschieben in die Implementierung</w:t>
+      </w:r>
+    </w:p>
+    <w:p>
+      <w:r>
+        <w:t xml:space="preserve">Im Rahmen dieser Arbeit entstand eine Prototyp Implementierung mit der verteilten Datenbank Riak für die Speicherung aller Informationen. Zusätzlich entstand ein Adapter um die Daten direkt in einen lokalen Ordner zu schreiben. Mithilfe diesem, ist Symcloud ohne weitere Abhängigkeiten zu installieren.</w:t>
       </w:r>
     </w:p>
     <w:p>
@@ -4007,7 +4029,7 @@
       <w:r>
         <w:drawing>
           <wp:inline>
-            <wp:extent cx="5334000" cy="3177702"/>
+            <wp:extent cx="5334000" cy="3336587"/>
             <wp:effectExtent b="0" l="0" r="0" t="0"/>
             <wp:docPr descr="" id="1" name="Picture"/>
             <a:graphic>
@@ -4028,7 +4050,7 @@
                   <pic:spPr bwMode="auto">
                     <a:xfrm>
                       <a:off x="0" y="0"/>
-                      <a:ext cx="5334000" cy="3177702"/>
+                      <a:ext cx="5334000" cy="3336587"/>
                     </a:xfrm>
                     <a:prstGeom prst="rect">
                       <a:avLst/>
@@ -4093,20 +4115,7 @@
         <w:t xml:space="preserve">SearchAdapter</w:t>
       </w:r>
       <w:r>
-        <w:t xml:space="preserve">, lassen sich die Speicher der Daten anpassen. Für eine einfache Installation reicht es die Daten direkt auf die Festplatte zu schreiben. Es ist allerdings auf denkbar die Daten in eine Datenbank wie Riak oder MogoDB zu schreiben, um die Sicherheit zu erhöhen.</w:t>
-      </w:r>
-    </w:p>
-    <w:p>
-      <w:r>
-        <w:rPr>
-          <w:b/>
-        </w:rPr>
-        <w:t xml:space="preserve">TODO verschieben in die Implementierung</w:t>
-      </w:r>
-    </w:p>
-    <w:p>
-      <w:r>
-        <w:t xml:space="preserve">Im Rahmen dieser Arbeit entstand eine Prototyp Implementierung mit der verteilten Datenbank Riak für die Speicherung aller Informationen. Zusätzlich entstand ein Adapter um die Daten direkt in einen lokalen Ordner zu schreiben. Mithilfe diesem, ist Symcloud ohne weitere Abhängigkeiten zu installieren.</w:t>
+        <w:t xml:space="preserve">, lassen sich die Speicher der Daten anpassen. Für eine einfache Installation reicht es die Daten direkt auf die Festplatte zu schreiben. Es ist allerdings auch denkbar die Daten in eine Datenbank wie Riak oder MongoDB zu schreiben, um die Sicherheit zu erhöhen.</w:t>
       </w:r>
     </w:p>
     <w:p>
@@ -4121,13 +4130,13 @@
     </w:p>
     <w:p>
       <w:r>
-        <w:t xml:space="preserve">Das Datenmodell wurde speziell für Symcloud entwickelt, um seine Anforderungen zu erfüllen. Es sollte alle Anforderungen an das Projekt erfüllen, um eine optimale und effiziente Datenhaltung zu gewährleisten. Abgeleitet wurde das Model (siehe</w:t>
-      </w:r>
-      <w:r>
-        <w:t xml:space="preserve"> </w:t>
-      </w:r>
-      <w:r>
-        <w:t xml:space="preserve">) aus dem Model, dass dem Versionskontrollsystem GIT zugrunde liegt. Dieses Model unterstützt viele Anforderungen, welche Symcloud benötigt.</w:t>
+        <w:t xml:space="preserve">Das Datenmodell wurde speziell für Symcloud entwickelt, um seine Anforderungen zu erfüllen. Es sollte alle Anforderungen an das Projekt erfüllen, um eine optimale und effiziente Datenhaltung zu gewährleisten. Abgeleitet wurde das Model (siehe Abbildung</w:t>
+      </w:r>
+      <w:r>
+        <w:t xml:space="preserve"> </w:t>
+      </w:r>
+      <w:r>
+        <w:t xml:space="preserve">) aus dem Model, dass dem Versionskontrollsystem GIT zugrunde liegt. Dieses Model unterstützt viele Anforderungen, welche Symcloud an seine Daten stellt.</w:t>
       </w:r>
     </w:p>
     <w:p>
@@ -4263,7 +4272,7 @@
     </w:p>
     <w:p>
       <w:r>
-        <w:t xml:space="preserve">Die Software ist im Grunde eine Key-Value Datenbank. Es werden Objekte in Form einer Datei abgespeichert, in dem jeweils der Inhalt des Objekts abgespeichert wird. Der Name der Datei enthält den Key des Objektes. Dieser Key wird berechnet indem ein sogenannter SHA berechnet wird. Der SHA ist ein mittels Secure-Hash-Algorith berechneter Hashwert der Daten. Das Listing</w:t>
+        <w:t xml:space="preserve">Die Software ist im Grunde eine Key-Value Datenbank. Es werden Objekte in Form einer Datei abgespeichert, in dem jeweils der Inhalt des Objekts abgespeichert wird. Der Name der Datei enthält den Key des Objektes. Dieser Key wird berechnet indem ein sogenannter SHA berechnet wird. Der SHA ist ein mittels "Secure-Hash-Algorithm" berechneter Hashwert der Daten. Das Listing</w:t>
       </w:r>
       <w:r>
         <w:t xml:space="preserve"> </w:t>
@@ -4568,7 +4577,7 @@
     </w:p>
     <w:p>
       <w:r>
-        <w:t xml:space="preserve">Die Objekte in GIT sind immutable, also nicht veränderbar. Ein einmal erstelltes Objekt wird nicht mehr aus der Datenbank gelöscht. Bei der Änderung eines Objektes wird ein neues Objekt mit einem neuen Key erstellt.</w:t>
+        <w:t xml:space="preserve">Die Objekte in GIT sind immutable, also nicht veränderbar. Ein einmal erstelltes Objekt wird nicht mehr aus der Datenbank gelöscht oder in der Datenbank geändert. Bei der Änderung eines Objektes wird ein neues Objekt mit einem neuen Key erstellt.</w:t>
       </w:r>
     </w:p>
     <w:p>
@@ -4640,7 +4649,7 @@
         <w:t xml:space="preserve"> </w:t>
       </w:r>
       <w:r>
-        <w:t xml:space="preserve">ist der Inhalt eines COMMIT Objektes auf einem Terminal ausgegeben.</w:t>
+        <w:t xml:space="preserve">wird der Inhalt eines COMMIT Objektes auf einem Terminal ausgegeben.</w:t>
       </w:r>
     </w:p>
     <w:p>
@@ -5177,7 +5186,7 @@
         </w:numPr>
       </w:pPr>
       <w:r>
-        <w:t xml:space="preserve">Ein COMMIT kann mehrere Vorgänger haben wen sie zusammengeführt werden. Zum Beispiel würde dies bei einem MERGE verwendet werden.</w:t>
+        <w:t xml:space="preserve">Ein COMMIT kann mehrere Vorgänger haben wen sie zusammengeführt werden. Zum Beispiel würde dies bei einem MERGE verwendet werden, um die beiden Vorgänger zu speichern.</w:t>
       </w:r>
     </w:p>
     <w:p>
@@ -5189,7 +5198,7 @@
         </w:numPr>
       </w:pPr>
       <w:r>
-        <w:t xml:space="preserve">Der Autor und Ersteller des COMMITs können sich unterscheiden, wenn zum Beispiel ein Benutzer einen PATCH erstellt ist er der Verantwortliche für die Änderungen. Der Benutzer, der den Patch nun auflöst und den</w:t>
+        <w:t xml:space="preserve">Der Autor und Ersteller des COMMITs können sich unterscheiden, wenn zum Beispiel ein Benutzer einen PATCH erstellt, ist er der Verantwortliche für die Änderungen. Der Benutzer, der den Patch nun auflöst und den</w:t>
       </w:r>
       <w:r>
         <w:t xml:space="preserve"> </w:t>
@@ -5220,7 +5229,7 @@
         <w:pStyle w:val="Definition"/>
       </w:pPr>
       <w:r>
-        <w:t xml:space="preserve">ist ein Verweis auf einen bestimmten COMMIT. Aufbauend auf diese Verweise, ist das Branching-Model von GIT aufgebaut.</w:t>
+        <w:t xml:space="preserve">ist ein Verweis auf einen bestimmte COMMIT Objekt. Diese Referenzen sind die Grundlage for das Branching-Model von GIT.</w:t>
       </w:r>
     </w:p>
     <w:p>
@@ -5309,7 +5318,7 @@
         <w:pStyle w:val="Definition"/>
       </w:pPr>
       <w:r>
-        <w:t xml:space="preserve">Durch die Commits können Versionshistorien einfach abgebildet werden und diese effizient durchsucht werden. Will ein Benutzer sehen, wie sein Dateibaum vor ein paar Wochen ausgehen hat, kann das System nach einem geeigneten Commit durchsuchen (anhand der Erstellungszeit) und anstatt des neuesten Commits, diesen Commit für die weiteren Datenbankabfragen verwenden.</w:t>
+        <w:t xml:space="preserve">Durch die Commits können Versionshistorien einfach abgebildet und diese effizient durchsucht werden. Will ein Benutzer sehen, wie sein Dateibaum vor ein paar Wochen ausgehen hat, kann das System nach einem geeigneten Commit durchsuchen (anhand der Erstellungszeit) und anstatt des neuesten Commits, diesen Commit für die weiteren Datenbankabfragen verwenden.</w:t>
       </w:r>
     </w:p>
     <w:p>
@@ -5334,7 +5343,7 @@
         <w:t xml:space="preserve">TODO Name</w:t>
       </w:r>
       <w:r>
-        <w:t xml:space="preserve">) einfach abgebildet werden. Jede Referenz kann für Benutzer eigene Berechtigungen erhalten und dadurch eine ACL eingerichtet werden.</w:t>
+        <w:t xml:space="preserve">) einfach abgebildet werden. Jede Referenz kann für Benutzer eigene Berechtigungen erhalten. Dadurch kann ein Zugriffsberichtigungssystem implementiert werden.</w:t>
       </w:r>
     </w:p>
     <w:p>
@@ -5374,15 +5383,7 @@
     </w:p>
     <w:p>
       <w:r>
-        <w:rPr>
-          <w:b/>
-        </w:rPr>
-        <w:t xml:space="preserve">TODO Zusammenfassung GIT Datenmodel</w:t>
-      </w:r>
-    </w:p>
-    <w:p>
-      <w:r>
-        <w:t xml:space="preserve">Ein großer Vorteil der immutable (nicht veränderbaren) Datenpakete ist das Caching, das auf jeder Maschine durchgeführt werden kann, ohne ein PURGE (invalidierung von Cache-Einträgen) zu benötigen, da sich Objekte in der Datenbank nicht ändern sondern nur neue dazu kommen. Dies gilt für alle Objekte in diesem Model außer Referenzen. Diese müsse bei jedem Zugriff aus der Datenbank geladen werden.</w:t>
+        <w:t xml:space="preserve">Das Datenmodell von GIT ist aufgrund seiner Flexibilität eine gute Grundlage für ein Verteiltes Dateisystem. Es ist auch in seiner Ursprünglichen Form für die Verteilung ausgelegt. Dies macht es für Symcloud Interessant es als Grundlage für die Weiterentwicklung zu verwenden. Aufgrund der Immutable Objekte können die Operationen Update und Delete komplett vernachlässigt werden. Da Daten nicht aus der Datenbank gelöscht werden. Diese Art von Objekten bringt auch große Vorteile mit sich, wenn es um die Zwischenspeicherung (cachen) von Daten geht. Diese können auf allen Servern gecached werden, da diese nicht mehr verändert werden. Eine Einschränkung hierbei sind die Referenzen, die einen Veränderbaren Inhalt aufweisen. Diese Einschränkung muss bei der Implementierung des Datenmodells berücksichtigt werden, wenn diese Daten Verteilt werden.</w:t>
       </w:r>
     </w:p>
     <w:p>
@@ -5397,7 +5398,7 @@
     </w:p>
     <w:p>
       <w:r>
-        <w:t xml:space="preserve">Für Symcloud wurde das Datenmodell angepasst und erweitert.</w:t>
+        <w:t xml:space="preserve">Für Symcloud wurde das Datenmodell von GIT angepasst und erweitert.</w:t>
       </w:r>
     </w:p>
     <w:p>
@@ -5425,7 +5426,16 @@
         <w:t xml:space="preserve"> </w:t>
       </w:r>
       <w:r>
-        <w:t xml:space="preserve">) übernommen. Es ermöglicht das Übertragen von einzelnen Dateiteilen, die sich geändert haben. Dieses Feature wurde allerdings in der Prototyp Implementierung nicht vorgesehen. Allerdings würde das System ein solches Verhalten unterstützen.</w:t>
+        <w:t xml:space="preserve">) übernommen. Es ermöglicht das Übertragen von einzelnen Dateiteilen, die sich geändert haben</w:t>
+      </w:r>
+      <w:r>
+        <w:rPr>
+          <w:rStyle w:val="FootnoteRef"/>
+        </w:rPr>
+        <w:footnoteReference w:id="100"/>
+      </w:r>
+      <w:r>
+        <w:t xml:space="preserve">.</w:t>
       </w:r>
     </w:p>
     <w:p>
@@ -5441,7 +5451,7 @@
         <w:pStyle w:val="Definition"/>
       </w:pPr>
       <w:r>
-        <w:t xml:space="preserve">Nicht berücksichtigt wurde im Datenmodel von GIT die Zuordnung der Referenzen zu einem Benutzer. Diese Zuordnung wird von Symcloud verwendet, um die Zugriffsrechte zu realisieren. Ein Benutzer kann einem anderen Benutzer die Rechte auf eine Referenz übertragen, auf die er Zugriff besitzt. Dadurch können Dateien geteilt und zusammen verwendet werden.</w:t>
+        <w:t xml:space="preserve">Nicht berücksichtigt wurde, im Datenmodel von GIT, die Zuordnung der Referenzen zu einem Benutzer. Diese Zuordnung wird von Symcloud verwendet, um die Zugriffsrechte zu realisieren. Ein Benutzer kann einem anderen Benutzer die Rechte auf eine Referenz übertragen, auf die er Zugriff besitzt. Dadurch können Dateien und Strukturen geteilt und zusammen verwendet werden.</w:t>
       </w:r>
     </w:p>
     <w:p>
@@ -5466,16 +5476,16 @@
         <w:t xml:space="preserve">TODO Name</w:t>
       </w:r>
       <w:r>
-        <w:t xml:space="preserve">) in den Dateibaum zu ermöglichen. Diese Verbindung ist unabhängig von dem aktuellen Commit der Referenz und dadurch ist die gemeinsame Verwendung der Dateien zwischen den Benutzern sehr einfach umzusetzen</w:t>
+        <w:t xml:space="preserve">) in den Dateibaum zu ermöglichen</w:t>
       </w:r>
       <w:r>
         <w:rPr>
           <w:rStyle w:val="FootnoteRef"/>
         </w:rPr>
-        <w:footnoteReference w:id="100"/>
-      </w:r>
-      <w:r>
-        <w:t xml:space="preserve">.</w:t>
+        <w:footnoteReference w:id="101"/>
+      </w:r>
+      <w:r>
+        <w:t xml:space="preserve">. Diese Verbindung ist unabhängig von dem aktuellen Commit der Referenz und dadurch ist die gemeinsame Verwendung der Dateien zwischen den Benutzern sehr einfach umzusetzen.</w:t>
       </w:r>
     </w:p>
     <w:p>
@@ -5500,15 +5510,15 @@
         <w:pStyle w:val="Definition"/>
       </w:pPr>
       <w:r>
-        <w:t xml:space="preserve">Die Policies wurden verwendet, um Zusätzliche Informationen zu den Benutzerrechten bzw. Replikationen zu einem Objekt zu speichern. Es beinhaltet im Falle der Replikationen zum Beispiel den Primary-Server bzw. eine Liste von Backup-Servern, auf denen das Objekt gespeichert wurde.</w:t>
+        <w:t xml:space="preserve">Die Policies werden verwendet, um Zusätzliche Informationen zu den Benutzerrechten bzw. Replikationen in einem Objekt zu speichern. Es beinhaltet im Falle der Replikationen den Primary-Server bzw. eine Liste von Backup-Servern, auf denen das Objekt gespeichert wurde.</w:t>
       </w:r>
     </w:p>
     <w:p>
       <w:pPr>
         <w:pStyle w:val="Heading3"/>
       </w:pPr>
-      <w:bookmarkStart w:id="101" w:name="datenbank"/>
-      <w:bookmarkEnd w:id="101"/>
+      <w:bookmarkStart w:id="102" w:name="datenbank"/>
+      <w:bookmarkEnd w:id="102"/>
       <w:r>
         <w:t xml:space="preserve">Datenbank</w:t>
       </w:r>
@@ -5530,7 +5540,7 @@
         <w:t xml:space="preserve"> </w:t>
       </w:r>
       <w:r>
-        <w:t xml:space="preserve">zu einer verteilen Datenbank ausgebaut werden kann. Die Datenbank serialisiert die Objekte und speichert Sie mithilfe des Adapters in einem Speichermedium. Dieses Speichermedium kann mithilfe des Adapters verschiedene Ziele besitzen. Jedes Objekt spezifiziert welche Daten als Metadaten in einer Suchmaschine indiziert werden. Dies ermöglicht eine schnelle suche innerhalb dieser Metadaten, ohne auf das eigentliche Speichermedium zuzugreifen.</w:t>
+        <w:t xml:space="preserve">zu einer verteilen Datenbank ausgebaut wird. Die Datenbank serialisiert die Objekte und speichert sie mithilfe des Adapters auf einem Speichermedium. Dieses Speichermedium kann mithilfe des Adapters verschiedene Ziele besitzen. Jedes Objekt spezifiziert welche Daten als Metadaten in einer Suchmaschine indiziert werden sollen. Dies ermöglicht eine schnelle suche innerhalb dieser Metadaten, ohne auf das eigentliche Speichermedium zuzugreifen.</w:t>
       </w:r>
     </w:p>
     <w:p>
@@ -5544,7 +5554,7 @@
         <w:t xml:space="preserve"> </w:t>
       </w:r>
       <w:r>
-        <w:t xml:space="preserve">beschrieben wurde. Es implementiert eine einfache Form des Primärbasiertes Protokoll. Dabei wird jedem Objekt der Server als Primary zugewiesen, auf dem es erzeugt wurde. Aus einem Pool an Servern werden die Backup-Server. Dabei gibt es drei Arten diese Backup-Server zu ermitteln.</w:t>
+        <w:t xml:space="preserve">beschrieben wurde. Es implementiert eine einfache Form des Primärbasierten Protokolls. Dabei wird jedem Objekt der Server als Primary zugewiesen, auf dem es erzeugt wurde. Aus einem Pool an Servern werden die Backup-Server ermittelt. Dabei gibt es drei Arten diese zu ermitteln.</w:t>
       </w:r>
     </w:p>
     <w:p>
@@ -5560,7 +5570,13 @@
         <w:pStyle w:val="Definition"/>
       </w:pPr>
       <w:r>
-        <w:t xml:space="preserve">Die Backup-Server werden per Zufallsverfahren ausgewählt. Dabei kann konfiguriert werden, auf wie vielen Servern ein Backup verteilt wird. Dieser Typ wird verwendet um die Blobs gleichmäßig auf die Server zu Verteilen. Dadurch lässt sich die Last auf alle Server verteilen. Dies gilt sowohl für den Speicherplatz, als auch die Netzwerkzugriffe.</w:t>
+        <w:t xml:space="preserve">Die Backup-Server werden per Zufallsverfahren ausgewählt. Dabei kann konfiguriert werden, auf wie vielen Servern ein Backup verteilt wird. Dieser Typ wird verwendet um die Blobs gleichmäßig auf die Server zu Verteilen. Dadurch lässt sich die Last auf alle Server verteilen. Dies gilt sowohl für den Speicherplatz, als auch die Netzwerkzugriffe. Hierbei könnten auch bessere Verfahren verwendet werden um den Primary bzw. Backup-Server zu ermitteln (siehe Kapitel</w:t>
+      </w:r>
+      <w:r>
+        <w:t xml:space="preserve"> </w:t>
+      </w:r>
+      <w:r>
+        <w:t xml:space="preserve">).</w:t>
       </w:r>
     </w:p>
     <w:p>
@@ -5576,7 +5592,7 @@
         <w:pStyle w:val="Definition"/>
       </w:pPr>
       <w:r>
-        <w:t xml:space="preserve">Wen ein Objekt auf Basis der ZUgriffsrechteverteilt wird, werden die Objekte an alle Server verteilt, die mindestens einen Benutzer registriert haben, der Zugriff auf dieses Objekt besitzt. Dabei gibt es keine Maximalanzahl der Backup-Server. Dieses Verfahren, wird verwendet für kleinere Objekte, wie zum Beispiel Dateistrukturen. Dies kann geschehen sofort, beim erstellen geschehen oder die Objekte werden "Lazy" beim ersten Zugriff nachgeladen. Der Vorteil der "Lazy" Technik ist es, dass die Server nicht immer erreichbar sein müssen, allerdings kann es zu Inkonsistenzen kommen, wenn Server nicht nach die neuesten Daten Anfragen, bevor sie Änderungen ausführen. Wichtig ist bei diesem Verfahren, dass Änderungen der Zugriffsrechte Automatisch zu einer Änderung der Referenz führen, damit die Backup-Server diese Änderung mitbekommen.</w:t>
+        <w:t xml:space="preserve">Wen ein Objekt auf Basis der Zugriffsrechte verteilt wird, wird das Objekt auf allen Servern erstellt, die mindestens einen Benutzer registriert haben, der Zugriff auf dieses Objekt besitzt. Dabei gibt es keine Maximalanzahl der Backup-Server. Dieses Verfahren, wird verwendet für kleinere Objekte, die zum Beispiel Datei- bzw. Ordnerstrukturen enthalten. Dies kann sofort ausgeführt werden oder die Objekte werden "Lazy" beim ersten Zugriff eines Servers nachgeladen. Der Vorteil der "Lazy" Technik ist es, dass die Server nicht immer erreichbar sein müssen, allerdings kann es zu Inkonsistenzen kommen, wenn Server nicht nach die neuesten Daten Anfragen, bevor sie Änderungen ausführen. Wichtig ist bei diesem Verfahren, dass Änderungen der Zugriffsrechte Automatisch zu einer Änderung der Referenz führen, damit die Backup-Server diese Änderung mitbekommen. Um die Datensicherheit für diese Objekte zu erhöhen könnten aus dem Serverpool eine konfigurierbare Anzahl von Backuo-Servern, wie bei dem Full Typen, ausgewählt werden. Allerdings müsste der Pool auf die Zugriffsberechtigten Server beschränkt werden.</w:t>
       </w:r>
     </w:p>
     <w:p>
@@ -5592,7 +5608,7 @@
         <w:pStyle w:val="Definition"/>
       </w:pPr>
       <w:r>
-        <w:t xml:space="preserve">Dieser Typ ist eigentlich kein Replikationsmechanismus, aber er ist wesentlicher Bestandteil des Verteilungsprotokolls von Symcloud. Objekte, die mit diesem Typ verteilt werden, werden als sogenannte Stubs an alle bekannten Server verteilt. Was bedeutet, dass das Objekt als eine Art Remote-Objekt. Es besitzt nicht die richtigen Daten und darf nicht gecached werden. Bei jedem Zugriff erfolgt, eine Anfrage an den Primary-Server, der dann die Daten zurückliefert, wenn die Zugriffsrechte gegeben sind. An dieser Stelle lassen sich Lock-Mechanismen einhängen. Da Referenzen immer nur auf dem Primary-Server geändert werden können. Falls es an dieser Stelle, zu einer Konflikt kommt, betrifft es nur den einen Backup-Server und nicht das komplette Netzwerk. Stubs können wie auch der vorherige Typ automatisch verteilt werden oder "Lazy" bei der ersten Verwendung nachgeladen werden.</w:t>
+        <w:t xml:space="preserve">Dieser Typ ist eigentlich kein Replikationsmechanismus, aber er ist wesentlicher Bestandteil des Verteilungsprotokolls von Symcloud. Objekte, die mit diesem Typ verteilt werden, werden als sogenannte Stubs an alle bekannten Server verteilt. Was bedeutet, dass das Objekt als eine Art Remote-Objekt fungiert. Es besitzt keine Daten und darf nicht gecached werden. Bei jedem Zugriff erfolgt eine Anfrage an den Primary-Server, der dann die Daten dann zurückliefert wenn die Zugriffsrechte auf dieses Objekt gegeben sind. An dieser Stelle lassen sich Lock-Mechanismen einfach implementiert werden, da diese Objekte immer nur auf dem Primary-Server geändert werden können. Falls es an dieser Stelle, zu einem Konflikt kommt, betrifft es nur den einen Backup-Server und nicht das komplette Netzwerk. Stubs können wie auch der vorherige Typ automatisch verteilt werden oder "Lazy" bei der ersten Verwendung nachgeladen werden.</w:t>
       </w:r>
     </w:p>
     <w:p>
@@ -5613,8 +5629,8 @@
       <w:pPr>
         <w:pStyle w:val="Heading3"/>
       </w:pPr>
-      <w:bookmarkStart w:id="102" w:name="metadatastorage"/>
-      <w:bookmarkEnd w:id="102"/>
+      <w:bookmarkStart w:id="103" w:name="metadatastorage"/>
+      <w:bookmarkEnd w:id="103"/>
       <w:r>
         <w:t xml:space="preserve">Metadatastorage</w:t>
       </w:r>
@@ -5637,7 +5653,7 @@
         <w:pStyle w:val="Definition"/>
       </w:pPr>
       <w:r>
-        <w:t xml:space="preserve">beschreibt wie die Dateien zusammenhängen. Diese Struktur ist vergleichbar mit einem Dateibaum in einem lokalen Dateisystem. Es gibt einen Root-Verzeichnis, dieses besitzt Verzeichnisse und Dateien. Dadurch lassen sich beliebig Tiefe Strukturen abbilden. In diesem Baum können zu einer Datei auch andere Werte, wie zum Beispiel Titel, Beschreibung und Vorschaubilder hinterlegt werden.</w:t>
+        <w:t xml:space="preserve">Diese Objekte beschreiben wie die Dateien zusammenhängen. Diese Struktur ist vergleichbar mit einem Dateibaum auf einem lokalen Dateisystem. Es gibt pro Namensraum jeweils ein Root-Verzeichnis, welches andere Verzeichnisse und Dateien enthalten kann. Dadurch lassen sich beliebig tiefe Strukturen abbilden. In diesem Baum können zu einer Datei auch andere Werte, wie zum Beispiel Titel, Beschreibung und Vorschaubilder hinterlegt werden.</w:t>
       </w:r>
     </w:p>
     <w:p>
@@ -5653,7 +5669,7 @@
         <w:pStyle w:val="Definition"/>
       </w:pPr>
       <w:r>
-        <w:t xml:space="preserve">Über die Zusammenhängenden Commits kann der Dateiänderungsverlauf abgebildet werden. Jede Änderungen im Baum bewirkt das erstellen eines Commits. Dabei wird der aktuelle Baum in die Datenbank geschrieben und ein neuer Commit erstellt.</w:t>
+        <w:t xml:space="preserve">Über die Zusammenhängenden Commits kann der Dateiänderungsverlauf abgebildet werden. Jede Änderung im Baum bewirkt das erstellen eines neuen Commits auf Basis des Vorherigen. Dabei wird der aktuelle Baum in die Datenbank geschrieben und ein neuer Commit mit einer Referenz auf das Root-Verzeichnis erstellt.</w:t>
       </w:r>
     </w:p>
     <w:p>
@@ -5669,20 +5685,20 @@
         <w:pStyle w:val="Definition"/>
       </w:pPr>
       <w:r>
-        <w:t xml:space="preserve">Um den aktuellen Commit und damit der aktuelle Dateibaum, des Benutzers, nicht zu verlieren, werden Referenzen immer auf den neuesten Commit gesetzt. Dies erfordert das aufbrechen des Konzepts der Immutable Objekte. Dies unterstützt die implementierte Datenbank dadurch, dass diese Objekte auf keinem Server gecached werden und die Backup-Server automatische Updates zu Änderungen erhalten.</w:t>
-      </w:r>
-    </w:p>
-    <w:p>
-      <w:r>
-        <w:t xml:space="preserve">Diese Objekte werden im Netzwerk mit unterschiedlichen Typen verteilt. Die Strukturdaten (Tree und Commit) werden als mit dem Typ "Permission" im Netzwerk verteilt. Was bedeutet, jeder Server, der Zugriff auf diesen Dateibaum besitzt, kann das Objekt, in seine Datenbank ablegen. Im Gegensatz dazu, werden Referenzen als Stub-Objekte im Netzwerk verteilt. Diese werden dann bei jedem Zugriff auf diese beim Primary-Server angefragt. Änderungen an einer Referenz, werden ebenfalls auf den Primary-Server weitergeleitet.</w:t>
+        <w:t xml:space="preserve">Um den aktuellen Commit und damit den aktuellen Dateibaum, des Benutzers, nicht zu verlieren, werden Referenzen immer auf den neuesten Commit gesetzt. Dies erfordert das aufbrechen des Konzepts der Immutable Objekte. Dies unterstützt die implementierte Datenbank dadurch, dass diese Objekte auf keinem Server gecached werden und die Backup-Server automatische Updates zu Änderungen erhalten.</w:t>
+      </w:r>
+    </w:p>
+    <w:p>
+      <w:r>
+        <w:t xml:space="preserve">Diese Objekte werden im Netzwerk mit unterschiedlichen Typen verteilt. Die Strukturdaten (Tree und Commit) werden mit dem Typ "Permission" im Netzwerk verteilt. Was bedeutet, jeder Server, der Zugriff auf diesen Dateibaum besitzt, kann das Objekt, in seine Datenbank ablegen. Im Gegensatz dazu, werden Referenzen als Stub-Objekte im Netzwerk verteilt. Diese werden dann bei jedem Zugriff, auf dessen Primary-Server angefragt. Änderungen an einer Referenz, werden ebenfalls auf den Primary-Server weitergeleitet.</w:t>
       </w:r>
     </w:p>
     <w:p>
       <w:pPr>
         <w:pStyle w:val="Heading3"/>
       </w:pPr>
-      <w:bookmarkStart w:id="103" w:name="filestorage"/>
-      <w:bookmarkEnd w:id="103"/>
+      <w:bookmarkStart w:id="104" w:name="filestorage"/>
+      <w:bookmarkEnd w:id="104"/>
       <w:r>
         <w:t xml:space="preserve">Filestorage</w:t>
       </w:r>
@@ -5726,15 +5742,15 @@
       <w:pPr>
         <w:pStyle w:val="Heading3"/>
       </w:pPr>
-      <w:bookmarkStart w:id="104" w:name="session"/>
-      <w:bookmarkEnd w:id="104"/>
+      <w:bookmarkStart w:id="105" w:name="session"/>
+      <w:bookmarkEnd w:id="105"/>
       <w:r>
         <w:t xml:space="preserve">Session</w:t>
       </w:r>
     </w:p>
     <w:p>
       <w:r>
-        <w:t xml:space="preserve">Als zentraler Zugriff auf die Daten fungiert die</w:t>
+        <w:t xml:space="preserve">Als zentrale Schnittstelle auf die Daten fungiert die</w:t>
       </w:r>
       <w:r>
         <w:t xml:space="preserve"> </w:t>
@@ -5746,34 +5762,31 @@
         <w:t xml:space="preserve">Session</w:t>
       </w:r>
       <w:r>
-        <w:t xml:space="preserve"> </w:t>
-      </w:r>
-      <w:r>
-        <w:t xml:space="preserve">als eine Art High-Level-Interface zur Verfügung. Diese Session ermöglicht den Zugriff auf alle Teile des Systems über eine zentrale Schnittstelle. Es ermöglicht mit dem Filestorage (</w:t>
+        <w:t xml:space="preserve">. Sie ist als eine Art High-Level-Interface konzipiert und ermöglicht den Zugriff auf alle Teile des Systems über eine zentrale Schnittstelle. Zum Beispiel kann über den Hash mit dem Filestorage kommuniziert (</w:t>
       </w:r>
       <w:r>
         <w:rPr>
           <w:b/>
         </w:rPr>
-        <w:t xml:space="preserve">TODO achtung änderung</w:t>
-      </w:r>
-      <w:r>
-        <w:t xml:space="preserve">) mittels Hash zu kommunizieren aber auch die Metadaten mittels Dateipfad zu traversieren. Damit ist dies die Zwischenschicht zwischen Filestorage, Metdatastorage und Rest API.</w:t>
+        <w:t xml:space="preserve">TODO Achtung Änderung an Filestorage</w:t>
+      </w:r>
+      <w:r>
+        <w:t xml:space="preserve">) und die Metadaten mittels Dateipfad abgefragt werden. Damit fungiert es als Zwischenschicht zwischen Filestorage, Metdatastorage und Rest API.</w:t>
       </w:r>
     </w:p>
     <w:p>
       <w:pPr>
         <w:pStyle w:val="Heading3"/>
       </w:pPr>
-      <w:bookmarkStart w:id="105" w:name="rest-api"/>
-      <w:bookmarkEnd w:id="105"/>
+      <w:bookmarkStart w:id="106" w:name="rest-api"/>
+      <w:bookmarkEnd w:id="106"/>
       <w:r>
         <w:t xml:space="preserve">Rest-API</w:t>
       </w:r>
     </w:p>
     <w:p>
       <w:r>
-        <w:t xml:space="preserve">Die Rest-Api ist als Schnittstelle ist als Zentrale Schnittstelle nach außen gedacht. Sie wird verwendet, um Daten für die Oberfläche in Sulu zu laden oder um Dateien mit einem Endgerät zu synchronisieren. Diese Rest-API ist über ein Benutzersystem gesichert. Die Zugriffsrechte können sowohl über Form-Login und Cookies, für Javascript Applikationen, oder über OAuth2 für Externe Applikationen erfolgen. Dies ermöglicht eine einfache Integration in andere Applikationen, wie es zum Beispiel SULU 2 wie in der Prototypen-Implementierung passiert ist. Die OAuth2 Schnittstelle ermöglicht es auch externe Applikationen mit Daten aus Symcloud zu versorgen.</w:t>
+        <w:t xml:space="preserve">Die Rest-Api ist als Zentrale Schnittstelle nach außen gedacht. Sie wird zum Beispiel verwendet, um Daten für die Oberfläche in Sulu zu laden oder Dateien mit einem Endgerät zu synchronisieren. Diese Rest-API ist über ein Benutzersystem gesichert. Die Zugriffsrechte können sowohl über Form-Login und Cookies, für Javascript Applikationen, als auch über OAuth2 für Externe Applikationen überprüft werden. Dies ermöglicht eine einfache Integration in andere Applikationen, wie es zum Beispiel in der Prototypen-Implementierung mit SULU 2 passiert ist. Die OAuth2 Schnittstelle ermöglicht es auch externe Applikationen mit Daten aus Symcloud zu versorgen.</w:t>
       </w:r>
     </w:p>
     <w:p>
@@ -5806,7 +5819,7 @@
         <w:t xml:space="preserve">/directory/&lt;reference-name&gt;/&lt;directory&gt;</w:t>
       </w:r>
       <w:r>
-        <w:t xml:space="preserve">. Bei einem GET-Request auf diese Schnittstelle, wird der angeforderte Ordner als JSON-Objekt zurückgeliefert. Enthalten sind dabei unter anderem der Inhalt des Ordners.</w:t>
+        <w:t xml:space="preserve">. Bei einem GET-Request auf diese Schnittstelle, wird der angeforderte Ordner als JSON-Objekt zurückgeliefert. Enthalten sind dabei unter anderem der Inhalt des Ordners (Dateien oder andere Ordner).</w:t>
       </w:r>
     </w:p>
     <w:p>
@@ -5853,7 +5866,7 @@
         <w:pStyle w:val="Definition"/>
       </w:pPr>
       <w:r>
-        <w:t xml:space="preserve">Die Schnittstelle für die Referenzen erlaubt das Erstellen und Abfragen von Referenzen. Zusätzlich können mittels PATCH-Requests Dateien geändert und gesammelt versioniert werden.</w:t>
+        <w:t xml:space="preserve">Die Schnittstelle für die Referenzen erlaubt das Erstellen und Abfragen von Referenzen. Zusätzlich können mittels PATCH-Requests Dateien geändert und Änderungen gesammelt versioniert werden.</w:t>
       </w:r>
     </w:p>
     <w:p>
@@ -5882,8 +5895,8 @@
       <w:pPr>
         <w:pStyle w:val="Heading2"/>
       </w:pPr>
-      <w:bookmarkStart w:id="106" w:name="zusammenfassung-4"/>
-      <w:bookmarkEnd w:id="106"/>
+      <w:bookmarkStart w:id="107" w:name="zusammenfassung-4"/>
+      <w:bookmarkEnd w:id="107"/>
       <w:r>
         <w:t xml:space="preserve">Zusammenfassung</w:t>
       </w:r>
@@ -6030,8 +6043,8 @@
       <w:pPr>
         <w:pStyle w:val="Heading1"/>
       </w:pPr>
-      <w:bookmarkStart w:id="107" w:name="implementierung"/>
-      <w:bookmarkEnd w:id="107"/>
+      <w:bookmarkStart w:id="108" w:name="implementierung"/>
+      <w:bookmarkEnd w:id="108"/>
       <w:r>
         <w:t xml:space="preserve">Implementierung</w:t>
       </w:r>
@@ -6209,8 +6222,8 @@
       <w:pPr>
         <w:pStyle w:val="Heading2"/>
       </w:pPr>
-      <w:bookmarkStart w:id="108" w:name="oauth2"/>
-      <w:bookmarkEnd w:id="108"/>
+      <w:bookmarkStart w:id="109" w:name="oauth2"/>
+      <w:bookmarkEnd w:id="109"/>
       <w:r>
         <w:t xml:space="preserve">OAuth2</w:t>
       </w:r>
@@ -6241,8 +6254,8 @@
       <w:pPr>
         <w:pStyle w:val="Heading3"/>
       </w:pPr>
-      <w:bookmarkStart w:id="109" w:name="begriffe"/>
-      <w:bookmarkEnd w:id="109"/>
+      <w:bookmarkStart w:id="110" w:name="begriffe"/>
+      <w:bookmarkEnd w:id="110"/>
       <w:r>
         <w:t xml:space="preserve">Begriffe</w:t>
       </w:r>
@@ -6347,8 +6360,8 @@
       <w:pPr>
         <w:pStyle w:val="Heading3"/>
       </w:pPr>
-      <w:bookmarkStart w:id="110" w:name="protokoll-ablauf"/>
-      <w:bookmarkEnd w:id="110"/>
+      <w:bookmarkStart w:id="111" w:name="protokoll-ablauf"/>
+      <w:bookmarkEnd w:id="111"/>
       <w:r>
         <w:t xml:space="preserve">Protokoll Ablauf</w:t>
       </w:r>
@@ -6370,7 +6383,7 @@
                     </pic:cNvPicPr>
                   </pic:nvPicPr>
                   <pic:blipFill>
-                    <a:blip r:embed="rId111"/>
+                    <a:blip r:embed="rId112"/>
                     <a:stretch>
                       <a:fillRect/>
                     </a:stretch>
@@ -6510,8 +6523,8 @@
       <w:pPr>
         <w:pStyle w:val="Heading3"/>
       </w:pPr>
-      <w:bookmarkStart w:id="112" w:name="anwendung"/>
-      <w:bookmarkEnd w:id="112"/>
+      <w:bookmarkStart w:id="113" w:name="anwendung"/>
+      <w:bookmarkEnd w:id="113"/>
       <w:r>
         <w:t xml:space="preserve">Anwendung</w:t>
       </w:r>
@@ -6525,8 +6538,8 @@
       <w:pPr>
         <w:pStyle w:val="Heading2"/>
       </w:pPr>
-      <w:bookmarkStart w:id="113" w:name="synchronisierungsprogramm-jibe"/>
-      <w:bookmarkEnd w:id="113"/>
+      <w:bookmarkStart w:id="114" w:name="synchronisierungsprogramm-jibe"/>
+      <w:bookmarkEnd w:id="114"/>
       <w:r>
         <w:t xml:space="preserve">Synchronisierungsprogramm: Jibe</w:t>
       </w:r>
@@ -6544,7 +6557,7 @@
         <w:rPr>
           <w:rStyle w:val="FootnoteRef"/>
         </w:rPr>
-        <w:footnoteReference w:id="114"/>
+        <w:footnoteReference w:id="115"/>
       </w:r>
       <w:r>
         <w:t xml:space="preserve"> </w:t>
@@ -8258,7 +8271,7 @@
         <w:rPr>
           <w:rStyle w:val="FootnoteRef"/>
         </w:rPr>
-        <w:footnoteReference w:id="116"/>
+        <w:footnoteReference w:id="117"/>
       </w:r>
       <w:r>
         <w:t xml:space="preserve"> </w:t>
@@ -8270,7 +8283,7 @@
         <w:rPr>
           <w:rStyle w:val="FootnoteRef"/>
         </w:rPr>
-        <w:footnoteReference w:id="118"/>
+        <w:footnoteReference w:id="119"/>
       </w:r>
       <w:r>
         <w:t xml:space="preserve"> </w:t>
@@ -8482,8 +8495,8 @@
       <w:pPr>
         <w:pStyle w:val="Heading3"/>
       </w:pPr>
-      <w:bookmarkStart w:id="120" w:name="architektur-1"/>
-      <w:bookmarkEnd w:id="120"/>
+      <w:bookmarkStart w:id="121" w:name="architektur-1"/>
+      <w:bookmarkEnd w:id="121"/>
       <w:r>
         <w:t xml:space="preserve">Architektur</w:t>
       </w:r>
@@ -8505,7 +8518,7 @@
                     </pic:cNvPicPr>
                   </pic:nvPicPr>
                   <pic:blipFill>
-                    <a:blip r:embed="rId121"/>
+                    <a:blip r:embed="rId122"/>
                     <a:stretch>
                       <a:fillRect/>
                     </a:stretch>
@@ -8639,8 +8652,8 @@
       <w:pPr>
         <w:pStyle w:val="Heading3"/>
       </w:pPr>
-      <w:bookmarkStart w:id="122" w:name="kommunikation"/>
-      <w:bookmarkEnd w:id="122"/>
+      <w:bookmarkStart w:id="123" w:name="kommunikation"/>
+      <w:bookmarkEnd w:id="123"/>
       <w:r>
         <w:t xml:space="preserve">Kommunikation</w:t>
       </w:r>
@@ -8999,7 +9012,7 @@
         <w:rPr>
           <w:rStyle w:val="FootnoteRef"/>
         </w:rPr>
-        <w:footnoteReference w:id="123"/>
+        <w:footnoteReference w:id="124"/>
       </w:r>
       <w:r>
         <w:t xml:space="preserve"> </w:t>
@@ -9012,8 +9025,8 @@
       <w:pPr>
         <w:pStyle w:val="Heading3"/>
       </w:pPr>
-      <w:bookmarkStart w:id="125" w:name="abläufe"/>
-      <w:bookmarkEnd w:id="125"/>
+      <w:bookmarkStart w:id="126" w:name="abläufe"/>
+      <w:bookmarkEnd w:id="126"/>
       <w:r>
         <w:t xml:space="preserve">Abläufe</w:t>
       </w:r>
@@ -9467,8 +9480,8 @@
       <w:pPr>
         <w:pStyle w:val="Heading3"/>
       </w:pPr>
-      <w:bookmarkStart w:id="126" w:name="anwendung-1"/>
-      <w:bookmarkEnd w:id="126"/>
+      <w:bookmarkStart w:id="127" w:name="anwendung-1"/>
+      <w:bookmarkEnd w:id="127"/>
       <w:r>
         <w:t xml:space="preserve">Anwendung</w:t>
       </w:r>
@@ -9583,8 +9596,8 @@
       <w:pPr>
         <w:pStyle w:val="Heading3"/>
       </w:pPr>
-      <w:bookmarkStart w:id="127" w:name="verteilte-datenbank"/>
-      <w:bookmarkEnd w:id="127"/>
+      <w:bookmarkStart w:id="128" w:name="verteilte-datenbank"/>
+      <w:bookmarkEnd w:id="128"/>
       <w:r>
         <w:t xml:space="preserve">Verteilte Datenbank</w:t>
       </w:r>
@@ -9601,8 +9614,8 @@
       <w:pPr>
         <w:pStyle w:val="Heading1"/>
       </w:pPr>
-      <w:bookmarkStart w:id="128" w:name="ergebnisse"/>
-      <w:bookmarkEnd w:id="128"/>
+      <w:bookmarkStart w:id="129" w:name="ergebnisse"/>
+      <w:bookmarkEnd w:id="129"/>
       <w:r>
         <w:t xml:space="preserve">Ergebnisse</w:t>
       </w:r>
@@ -9611,8 +9624,8 @@
       <w:pPr>
         <w:pStyle w:val="Heading1"/>
       </w:pPr>
-      <w:bookmarkStart w:id="129" w:name="ausblick"/>
-      <w:bookmarkEnd w:id="129"/>
+      <w:bookmarkStart w:id="130" w:name="ausblick"/>
+      <w:bookmarkEnd w:id="130"/>
       <w:r>
         <w:t xml:space="preserve">Ausblick</w:t>
       </w:r>
@@ -9626,8 +9639,8 @@
       <w:pPr>
         <w:pStyle w:val="Heading2"/>
       </w:pPr>
-      <w:bookmarkStart w:id="130" w:name="konfliktbehandlung"/>
-      <w:bookmarkEnd w:id="130"/>
+      <w:bookmarkStart w:id="131" w:name="konfliktbehandlung"/>
+      <w:bookmarkEnd w:id="131"/>
       <w:r>
         <w:t xml:space="preserve">Konfliktbehandlung</w:t>
       </w:r>
@@ -9636,8 +9649,23 @@
       <w:pPr>
         <w:pStyle w:val="Heading2"/>
       </w:pPr>
-      <w:bookmarkStart w:id="131" w:name="konsistenz"/>
-      <w:bookmarkEnd w:id="131"/>
+      <w:bookmarkStart w:id="132" w:name="verteilung-von-blobs"/>
+      <w:bookmarkEnd w:id="132"/>
+      <w:r>
+        <w:t xml:space="preserve">Verteilung von Blobs</w:t>
+      </w:r>
+    </w:p>
+    <w:p>
+      <w:r>
+        <w:t xml:space="preserve">Besseres Verfahren wie Zufall verwenden, dass den freien Speicher als Grundlage für die Auswahl stellt. Eventuell könnte der Primary Server ebenfalls (zumindest für FULL - also Blobs) Aufgrund des freien Speicherplatzes ermittelt werden (falls der erstellende Server schon sehr viel Objekte besitzt oder wenig Speicherplatz besitzt).</w:t>
+      </w:r>
+    </w:p>
+    <w:p>
+      <w:pPr>
+        <w:pStyle w:val="Heading2"/>
+      </w:pPr>
+      <w:bookmarkStart w:id="133" w:name="konsistenz"/>
+      <w:bookmarkEnd w:id="133"/>
       <w:r>
         <w:t xml:space="preserve">Konsistenz</w:t>
       </w:r>
@@ -9654,7 +9682,7 @@
       <w:r>
         <w:t xml:space="preserve"> </w:t>
       </w:r>
-      <w:hyperlink r:id="rId132">
+      <w:hyperlink r:id="rId134">
         <w:r>
           <w:rPr>
             <w:rStyle w:val="Link"/>
@@ -9667,8 +9695,8 @@
       <w:pPr>
         <w:pStyle w:val="Heading1"/>
       </w:pPr>
-      <w:bookmarkStart w:id="133" w:name="anhang"/>
-      <w:bookmarkEnd w:id="133"/>
+      <w:bookmarkStart w:id="135" w:name="anhang"/>
+      <w:bookmarkEnd w:id="135"/>
       <w:r>
         <w:t xml:space="preserve">Anhang</w:t>
       </w:r>
@@ -9677,8 +9705,8 @@
       <w:pPr>
         <w:pStyle w:val="Heading2"/>
       </w:pPr>
-      <w:bookmarkStart w:id="134" w:name="amazon-s3-system-spezifische-metadaten"/>
-      <w:bookmarkEnd w:id="134"/>
+      <w:bookmarkStart w:id="136" w:name="amazon-s3-system-spezifische-metadaten"/>
+      <w:bookmarkEnd w:id="136"/>
       <w:r>
         <w:t xml:space="preserve">Amazon S3 System-spezifische Metadaten</w:t>
       </w:r>
@@ -10362,8 +10390,8 @@
       <w:pPr>
         <w:pStyle w:val="Heading2"/>
       </w:pPr>
-      <w:bookmarkStart w:id="135" w:name="installation"/>
-      <w:bookmarkEnd w:id="135"/>
+      <w:bookmarkStart w:id="137" w:name="installation"/>
+      <w:bookmarkEnd w:id="137"/>
       <w:r>
         <w:t xml:space="preserve">Installation</w:t>
       </w:r>
@@ -10377,8 +10405,8 @@
       <w:pPr>
         <w:pStyle w:val="Heading3"/>
       </w:pPr>
-      <w:bookmarkStart w:id="136" w:name="lokal"/>
-      <w:bookmarkEnd w:id="136"/>
+      <w:bookmarkStart w:id="138" w:name="lokal"/>
+      <w:bookmarkEnd w:id="138"/>
       <w:r>
         <w:t xml:space="preserve">Lokal</w:t>
       </w:r>
@@ -10387,8 +10415,8 @@
       <w:pPr>
         <w:pStyle w:val="Heading3"/>
       </w:pPr>
-      <w:bookmarkStart w:id="137" w:name="verteilt"/>
-      <w:bookmarkEnd w:id="137"/>
+      <w:bookmarkStart w:id="139" w:name="verteilt"/>
+      <w:bookmarkEnd w:id="139"/>
       <w:r>
         <w:t xml:space="preserve">Verteilt</w:t>
       </w:r>
@@ -10397,8 +10425,8 @@
       <w:pPr>
         <w:pStyle w:val="Heading1"/>
       </w:pPr>
-      <w:bookmarkStart w:id="138" w:name="literaturverzeichnis"/>
-      <w:bookmarkEnd w:id="138"/>
+      <w:bookmarkStart w:id="140" w:name="literaturverzeichnis"/>
+      <w:bookmarkEnd w:id="140"/>
       <w:r>
         <w:t xml:space="preserve">Literaturverzeichnis</w:t>
       </w:r>
@@ -10474,7 +10502,7 @@
       <w:r>
         <w:t xml:space="preserve"> </w:t>
       </w:r>
-      <w:hyperlink r:id="rId139">
+      <w:hyperlink r:id="rId141">
         <w:r>
           <w:rPr>
             <w:rStyle w:val="Link"/>
@@ -10548,7 +10576,7 @@
       <w:r>
         <w:t xml:space="preserve"> </w:t>
       </w:r>
-      <w:hyperlink r:id="rId140">
+      <w:hyperlink r:id="rId142">
         <w:r>
           <w:rPr>
             <w:rStyle w:val="Link"/>
@@ -10582,7 +10610,7 @@
       <w:r>
         <w:t xml:space="preserve"> </w:t>
       </w:r>
-      <w:hyperlink r:id="rId141">
+      <w:hyperlink r:id="rId143">
         <w:r>
           <w:rPr>
             <w:rStyle w:val="Link"/>
@@ -10604,7 +10632,7 @@
       <w:r>
         <w:t xml:space="preserve"> </w:t>
       </w:r>
-      <w:hyperlink r:id="rId142">
+      <w:hyperlink r:id="rId144">
         <w:r>
           <w:rPr>
             <w:rStyle w:val="Link"/>
@@ -10656,7 +10684,7 @@
       <w:r>
         <w:t xml:space="preserve"> </w:t>
       </w:r>
-      <w:hyperlink r:id="rId143">
+      <w:hyperlink r:id="rId145">
         <w:r>
           <w:rPr>
             <w:rStyle w:val="Link"/>
@@ -10694,7 +10722,7 @@
       <w:r>
         <w:t xml:space="preserve"> </w:t>
       </w:r>
-      <w:hyperlink r:id="rId144">
+      <w:hyperlink r:id="rId146">
         <w:r>
           <w:rPr>
             <w:rStyle w:val="Link"/>
@@ -10736,7 +10764,7 @@
       <w:r>
         <w:t xml:space="preserve"> </w:t>
       </w:r>
-      <w:hyperlink r:id="rId145">
+      <w:hyperlink r:id="rId147">
         <w:r>
           <w:rPr>
             <w:rStyle w:val="Link"/>
@@ -10758,7 +10786,7 @@
       <w:r>
         <w:t xml:space="preserve"> </w:t>
       </w:r>
-      <w:hyperlink r:id="rId146">
+      <w:hyperlink r:id="rId148">
         <w:r>
           <w:rPr>
             <w:rStyle w:val="Link"/>
@@ -10817,7 +10845,7 @@
       <w:r>
         <w:t xml:space="preserve"> </w:t>
       </w:r>
-      <w:hyperlink r:id="rId147">
+      <w:hyperlink r:id="rId149">
         <w:r>
           <w:rPr>
             <w:rStyle w:val="Link"/>
@@ -10851,7 +10879,7 @@
       <w:r>
         <w:t xml:space="preserve"> </w:t>
       </w:r>
-      <w:hyperlink r:id="rId148">
+      <w:hyperlink r:id="rId150">
         <w:r>
           <w:rPr>
             <w:rStyle w:val="Link"/>
@@ -10907,7 +10935,7 @@
       <w:r>
         <w:t xml:space="preserve"> </w:t>
       </w:r>
-      <w:hyperlink r:id="rId149">
+      <w:hyperlink r:id="rId151">
         <w:r>
           <w:rPr>
             <w:rStyle w:val="Link"/>
@@ -10929,7 +10957,7 @@
       <w:r>
         <w:t xml:space="preserve"> </w:t>
       </w:r>
-      <w:hyperlink r:id="rId150">
+      <w:hyperlink r:id="rId152">
         <w:r>
           <w:rPr>
             <w:rStyle w:val="Link"/>
@@ -10951,7 +10979,7 @@
       <w:r>
         <w:t xml:space="preserve"> </w:t>
       </w:r>
-      <w:hyperlink r:id="rId151">
+      <w:hyperlink r:id="rId153">
         <w:r>
           <w:rPr>
             <w:rStyle w:val="Link"/>
@@ -11347,7 +11375,7 @@
       </w:r>
     </w:p>
   </w:footnote>
-  <w:footnote w:id="114">
+  <w:footnote w:id="101">
     <w:p>
       <w:pPr>
         <w:pStyle w:val="FootnoteText"/>
@@ -11358,7 +11386,23 @@
         </w:rPr>
         <w:footnoteRef/>
       </w:r>
-      <w:hyperlink r:id="rId115">
+      <w:r>
+        <w:t xml:space="preserve">Dieses Feature wurde in der Implementierung, die während dieser Arbeit entstanden ist, nicht umgesetzt.</w:t>
+      </w:r>
+    </w:p>
+  </w:footnote>
+  <w:footnote w:id="115">
+    <w:p>
+      <w:pPr>
+        <w:pStyle w:val="FootnoteText"/>
+      </w:pPr>
+      <w:r>
+        <w:rPr>
+          <w:rStyle w:val="FootnoteRef"/>
+        </w:rPr>
+        <w:footnoteRef/>
+      </w:r>
+      <w:hyperlink r:id="rId116">
         <w:r>
           <w:rPr>
             <w:rStyle w:val="Link"/>
@@ -11368,7 +11412,7 @@
       </w:hyperlink>
     </w:p>
   </w:footnote>
-  <w:footnote w:id="116">
+  <w:footnote w:id="117">
     <w:p>
       <w:pPr>
         <w:pStyle w:val="FootnoteText"/>
@@ -11379,7 +11423,7 @@
         </w:rPr>
         <w:footnoteRef/>
       </w:r>
-      <w:hyperlink r:id="rId117">
+      <w:hyperlink r:id="rId118">
         <w:r>
           <w:rPr>
             <w:rStyle w:val="Link"/>
@@ -11389,7 +11433,7 @@
       </w:hyperlink>
     </w:p>
   </w:footnote>
-  <w:footnote w:id="118">
+  <w:footnote w:id="119">
     <w:p>
       <w:pPr>
         <w:pStyle w:val="FootnoteText"/>
@@ -11400,7 +11444,7 @@
         </w:rPr>
         <w:footnoteRef/>
       </w:r>
-      <w:hyperlink r:id="rId119">
+      <w:hyperlink r:id="rId120">
         <w:r>
           <w:rPr>
             <w:rStyle w:val="Link"/>
@@ -11410,7 +11454,7 @@
       </w:hyperlink>
     </w:p>
   </w:footnote>
-  <w:footnote w:id="123">
+  <w:footnote w:id="124">
     <w:p>
       <w:pPr>
         <w:pStyle w:val="FootnoteText"/>
@@ -11421,7 +11465,7 @@
         </w:rPr>
         <w:footnoteRef/>
       </w:r>
-      <w:hyperlink r:id="rId124">
+      <w:hyperlink r:id="rId125">
         <w:r>
           <w:rPr>
             <w:rStyle w:val="Link"/>
@@ -11518,7 +11562,7 @@
     </w:lvl>
   </w:abstractNum>
   <w:abstractNum w:abstractNumId="990">
-    <w:nsid w:val="40a26a76"/>
+    <w:nsid w:val="86675dca"/>
     <w:multiLevelType w:val="multilevel"/>
     <w:lvl w:ilvl="0">
       <w:numFmt w:val="bullet"/>
@@ -11599,7 +11643,7 @@
     </w:lvl>
   </w:abstractNum>
   <w:abstractNum w:abstractNumId="991">
-    <w:nsid w:val="ce758204"/>
+    <w:nsid w:val="9e27c361"/>
     <w:multiLevelType w:val="multilevel"/>
     <w:lvl w:ilvl="0">
       <w:numFmt w:val="bullet"/>
@@ -11680,7 +11724,7 @@
     </w:lvl>
   </w:abstractNum>
   <w:abstractNum w:abstractNumId="99411">
-    <w:nsid w:val="8d44f38f"/>
+    <w:nsid w:val="8c7028e4"/>
     <w:multiLevelType w:val="multilevel"/>
     <w:lvl w:ilvl="0">
       <w:start w:val="1"/>
@@ -11768,7 +11812,7 @@
     </w:lvl>
   </w:abstractNum>
   <w:abstractNum w:abstractNumId="99821">
-    <w:nsid w:val="e43c800c"/>
+    <w:nsid w:val="3e615e6e"/>
     <w:multiLevelType w:val="multilevel"/>
     <w:lvl w:ilvl="0">
       <w:start w:val="1"/>

</xml_diff>

<commit_message>
rewrite filestorage, beginn to write about chunking
</commit_message>
<xml_diff>
--- a/symcloud-thesis.docx
+++ b/symcloud-thesis.docx
@@ -3008,7 +3008,7 @@
     </w:p>
     <w:p>
       <w:pPr>
-        <w:pStyle w:val="Heading4"/>
+        <w:pStyle w:val="Heading3"/>
       </w:pPr>
       <w:bookmarkStart w:id="75" w:name="exkurs-datei-replikation"/>
       <w:bookmarkEnd w:id="75"/>
@@ -4143,7 +4143,7 @@
       <w:r>
         <w:drawing>
           <wp:inline>
-            <wp:extent cx="5334000" cy="4246282"/>
+            <wp:extent cx="5334000" cy="3953435"/>
             <wp:effectExtent b="0" l="0" r="0" t="0"/>
             <wp:docPr descr="" id="1" name="Picture"/>
             <a:graphic>
@@ -4164,7 +4164,7 @@
                   <pic:spPr bwMode="auto">
                     <a:xfrm>
                       <a:off x="0" y="0"/>
-                      <a:ext cx="5334000" cy="4246282"/>
+                      <a:ext cx="5334000" cy="3953435"/>
                     </a:xfrm>
                     <a:prstGeom prst="rect">
                       <a:avLst/>
@@ -5493,16 +5493,7 @@
         <w:pStyle w:val="DefinitionTerm"/>
       </w:pPr>
       <w:r>
-        <w:t xml:space="preserve">Policies (</w:t>
-      </w:r>
-      <w:r>
-        <w:rPr>
-          <w:b/>
-        </w:rPr>
-        <w:t xml:space="preserve">TODO fehlt im Diagramm</w:t>
-      </w:r>
-      <w:r>
-        <w:t xml:space="preserve">)</w:t>
+        <w:t xml:space="preserve">Policies</w:t>
       </w:r>
     </w:p>
     <w:p>
@@ -5705,21 +5696,59 @@
     </w:p>
     <w:p>
       <w:r>
-        <w:t xml:space="preserve">Der Filestorage verwaltet die abstrakten Dateien im System. Diese Dateien werden als reine Datencontainer angesehen und besitzen daher keinen Namen oder Pfad. Eine Datei besteht nur aus Datenblöcken (Blobs), einer Länge, dem Mimetype und einem Hash für die Identifizierung. Dieser Hash wird im Metadatastorage verwendet, um die Daten zu einer Datei zu finden. Dazu wird der Hash der Datei zu einem TreeNode abgelegt. Diese Trennung von Daten und Metadaten macht es möglich zu erkennen, wenn eine Datei an verschiedenen Stellen des Systems vorkommt und dadurch wiederverwendet werden kann. Dabei spielt es keine Rolle, ob diese Datei von dem selben Benutzer wiederverwendet wird oder von einem anderen. Wen der Hash übereinstimmt, besitzen beide Benutzer die selbe Datei und dürfen dadurch darauf zugreifen.</w:t>
-      </w:r>
-    </w:p>
-    <w:p>
-      <w:r>
-        <w:t xml:space="preserve">Im Filestorage gibt es zwei Typen von Objekten, die erstellt werden. Die Blobs, werden aufgrund ihrer Größe nur auf eine begrenzte Anzahl der Server verteilt. Dazu wird der Replikationstyp "Full" verwendet, beidem die Objekte auf eine begrenzte Anzahl von Server zufällig verteilt werden. Dadurch lässt sich der gesamte Speicherplatz des Netzwerkes mit dem hinzufügen neuer Server vergrößern und ist nicht beschränkt auf den Speicherplatz des kleinsten Servers. Blob-Objekte werden dann auf den Remote-Servern in einem Cache gehalten, um das Datenaufkommen zwischen den Servern so minimal wie möglich zu halten. Der Objekt Typ Datei wird mithilfe des Typs "Permissions" im Netzwerk verteilt. Dadurch sind diese Objekte allerdings nicht mehr immutable ...</w:t>
-      </w:r>
-      <w:r>
-        <w:t xml:space="preserve"> </w:t>
-      </w:r>
+        <w:t xml:space="preserve">Der Filestorage verwaltet die abstrakten Dateien im System. Diese Dateien werden als reine Datencontainer angesehen und besitzen daher keinen Namen oder Pfad. Eine Datei besteht nur aus Datenblöcken (Blobs), einer Länge, dem Mimetype und einem Hash für die Identifizierung. Diese abstrakten Dateien werden in den Tree, des Metadatastorage, mit eingebettet und stehen daher nur konkreten Dateien zur Verfügung. Was bedeutet, dass eine Konkrete Datei eine Liste von Blobs besitzt, die die eigentlichen Daten repräsentieren. Diese Trennung von Daten und Metadaten macht es möglich zu erkennen, wenn eine Datei an verschiedenen Stellen des Systems vorkommt und dadurch wiederverwendet werden kann. Theoretisch können auch teile einer Datei in einer anderen Vorkommen. Dies ist aber je nach Größe der Blobs sehr unwahrscheinlich. Da die Blobs keine Zugriffsrechte besitzen, spielt es keine Rolle, ob dieser von dem selben oder von einem anderen Benutzer wiederverwendet wird. Wen der Hash übereinstimmt, besitzen beide Dateien der Benutzer den selben Datenblock und dürfen dadurch darauf zugreifen.</w:t>
+      </w:r>
+    </w:p>
+    <w:p>
+      <w:r>
+        <w:t xml:space="preserve">Für Symcloud bietet File-Chunking zwei große Vorteile:</w:t>
+      </w:r>
+    </w:p>
+    <w:p>
+      <w:r>
+        <w:t xml:space="preserve">Wiederverwendung</w:t>
+      </w:r>
+    </w:p>
+    <w:p>
+      <w:r>
+        <w:t xml:space="preserve">: Durch das aufteilen von Dateien in Daten-Blöcke, ist es theoretisch möglich, das mehrere Dateien den selben chunk teilen. Häufiger jedoch geschieht dies, wenn zum Dateien von einer Version zur nächsten nur leicht verändert werden. Nehmen wir an, dass eine große Text-Datei im Storage liegt, die die Größe eines chunks übersteigt, wird an diese Datei weitere Zeichen angehängt, besteht die neue Version aus dem ersten chunk der ersten Version und aus einem neuen. Dadurch konnte sich das Storagesystem den Speicherplatz (eines chunks) sparen. Mithilfe bestimmter Algorithmen könnte die Ersparnis optimiert werden</w:t>
+      </w:r>
+      <w:r>
+        <w:rPr>
+          <w:rStyle w:val="FootnoteRef"/>
+        </w:rPr>
+        <w:footnoteReference w:id="105"/>
+      </w:r>
+      <w:r>
+        <w:t xml:space="preserve"> </w:t>
+      </w:r>
+      <w:r>
+        <w:t xml:space="preserve">(siehe Kapitel</w:t>
+      </w:r>
+      <w:r>
+        <w:t xml:space="preserve"> </w:t>
+      </w:r>
+      <w:r>
+        <w:t xml:space="preserve">).</w:t>
+      </w:r>
+    </w:p>
+    <w:p>
+      <w:pPr>
+        <w:pStyle w:val="DefinitionTerm"/>
+      </w:pPr>
+      <w:r>
+        <w:t xml:space="preserve">Streaming</w:t>
+      </w:r>
+    </w:p>
+    <w:p>
+      <w:pPr>
+        <w:pStyle w:val="Definition"/>
+      </w:pPr>
       <w:r>
         <w:rPr>
           <w:b/>
         </w:rPr>
-        <w:t xml:space="preserve">ERROR</w:t>
+        <w:t xml:space="preserve">TODO Streaming</w:t>
       </w:r>
     </w:p>
     <w:p>
@@ -5727,176 +5756,164 @@
         <w:rPr>
           <w:b/>
         </w:rPr>
-        <w:t xml:space="preserve">Konzept Änderung weil das Konzept hier nicht mehr funktioniert, wenn die Dateien mit dem Typ "Permission" verteilt werden sollen, sind diese nicht mehr immutable und daher müssten sie auf den Remote-Servern upgedated werden. Dies ist aufwändig. Wen das Array der Blobs in die TreeFile Objekte abgelegt werden, erhöht sich zwar die Größe dieser Dateien, allerdings sind diese Immutable und dadurch benötigt das gesamte System kein Update Prozess.</w:t>
-      </w:r>
-    </w:p>
-    <w:p>
+        <w:t xml:space="preserve">TODO Zusammenfassung Chunking</w:t>
+      </w:r>
+    </w:p>
+    <w:p>
+      <w:r>
+        <w:t xml:space="preserve">Im Filestorage werden zwei Arten von Objekten beschrieben. Zum einen sind dies die abstrakten Dateien, die nicht direkt in die Datenbank geschrieben werden, sondern primär der Kommunikation dienen und in den Dateibaum eingebettet werden. Zum anderen sind es die konkreten "chunks" die direkt in die Datenbank geschrieben werden. Um diese optimal zu verteilen, werden diese mit dem Replikationstyp "Full" persistiert. Dabei wird es auf eine festgelegte Anzahl von Servern verteilt. Dadurch lässt sich der gesamte Speicherplatz des Netzwerkes mit dem hinzufügen neuer Server vergrößern und ist nicht beschränkt auf den Speicherplatz des kleinsten Servers. Blob-Objekte werden dann auf den Remote-Servern in einem Cache gehalten, um das Datenaufkommen zwischen den Servern so minimal wie möglich zu halten. Dieser Cache kann diese Objekte unbegrenzt lange speichern, da diese Blöcke unveränderbar und diese nicht gelöscht werden können, da Dateien nicht wirklich gelöscht werden sondern nur aus dem Dateibaum. Alte Versionen der Datei können auch später wiederhergestellt werden, indem die Commit-Historie zurückverfolgt wird.</w:t>
+      </w:r>
+    </w:p>
+    <w:p>
+      <w:pPr>
+        <w:pStyle w:val="Heading2"/>
+      </w:pPr>
+      <w:bookmarkStart w:id="106" w:name="session"/>
+      <w:bookmarkEnd w:id="106"/>
+      <w:r>
+        <w:t xml:space="preserve">Session</w:t>
+      </w:r>
+    </w:p>
+    <w:p>
+      <w:r>
+        <w:t xml:space="preserve">Als zentrale Schnittstelle auf die Daten fungiert die</w:t>
+      </w:r>
+      <w:r>
+        <w:t xml:space="preserve"> </w:t>
+      </w:r>
+      <w:r>
+        <w:rPr>
+          <w:rStyle w:val="VerbatimChar"/>
+        </w:rPr>
+        <w:t xml:space="preserve">Session</w:t>
+      </w:r>
+      <w:r>
+        <w:t xml:space="preserve">. Sie ist als eine Art High-Level-Interface konzipiert und ermöglicht den Zugriff auf alle Teile des Systems über eine zentrale Schnittstelle. Zum Beispiel können Dateien über den Filestorage hochgeladen werden, sowie auch die Metadaten mittels Dateipfad abgefragt werden. Damit fungiert es als Zwischenschicht zwischen Filestorage, Metdatastorage und Rest API.</w:t>
+      </w:r>
+    </w:p>
+    <w:p>
+      <w:pPr>
+        <w:pStyle w:val="Heading2"/>
+      </w:pPr>
+      <w:bookmarkStart w:id="107" w:name="rest-api"/>
+      <w:bookmarkEnd w:id="107"/>
+      <w:r>
+        <w:t xml:space="preserve">Rest-API</w:t>
+      </w:r>
+    </w:p>
+    <w:p>
+      <w:r>
+        <w:t xml:space="preserve">Die Rest-API ist als Zentrale Schnittstelle nach außen gedacht. Sie wird zum Beispiel verwendet, um Daten für die Oberfläche in Sulu zu laden oder Dateien mit einem Endgerät zu synchronisieren. Diese Rest-API ist über ein Benutzersystem gesichert. Die Zugriffsrechte können sowohl über Form-Login und Cookies, für Javascript Applikationen, als auch über OAuth2 für Externe Applikationen überprüft werden. Dies ermöglicht eine einfache Integration in andere Applikationen, wie es zum Beispiel in der Prototypen-Implementierung mit SULU 2 passiert ist. Die OAuth2 Schnittstelle ermöglicht es auch externe Applikationen mit Daten aus Symcloud zu versorgen.</w:t>
+      </w:r>
+    </w:p>
+    <w:p>
+      <w:r>
+        <w:t xml:space="preserve">Die Rest-API ist in vier Bereiche aufgeteilt:</w:t>
+      </w:r>
+    </w:p>
+    <w:p>
+      <w:pPr>
+        <w:pStyle w:val="DefinitionTerm"/>
+      </w:pPr>
+      <w:r>
+        <w:t xml:space="preserve">Directory</w:t>
+      </w:r>
+    </w:p>
+    <w:p>
+      <w:pPr>
+        <w:pStyle w:val="Definition"/>
+      </w:pPr>
+      <w:r>
+        <w:t xml:space="preserve">Diese Schnittstelle bietet den Zugriff auf die Ordnerstruktur einer Referenz über den vollen Pfad:</w:t>
+      </w:r>
+      <w:r>
+        <w:t xml:space="preserve"> </w:t>
+      </w:r>
+      <w:r>
+        <w:rPr>
+          <w:rStyle w:val="VerbatimChar"/>
+        </w:rPr>
+        <w:t xml:space="preserve">/directory/&lt;reference-name&gt;/&lt;directory&gt;</w:t>
+      </w:r>
+      <w:r>
+        <w:t xml:space="preserve">. Bei einem GET-Request auf diese Schnittstelle, wird der angeforderte Ordner als JSON-Objekt zurückgeliefert. Enthalten sind dabei unter anderem der Inhalt des Ordners (Dateien oder andere Ordner).</w:t>
+      </w:r>
+    </w:p>
+    <w:p>
+      <w:pPr>
+        <w:pStyle w:val="DefinitionTerm"/>
+      </w:pPr>
+      <w:r>
+        <w:t xml:space="preserve">File</w:t>
+      </w:r>
+    </w:p>
+    <w:p>
+      <w:pPr>
+        <w:pStyle w:val="Definition"/>
+      </w:pPr>
+      <w:r>
+        <w:t xml:space="preserve">Unter dem Pfad</w:t>
+      </w:r>
+      <w:r>
+        <w:t xml:space="preserve"> </w:t>
+      </w:r>
+      <w:r>
+        <w:rPr>
+          <w:rStyle w:val="VerbatimChar"/>
+        </w:rPr>
+        <w:t xml:space="preserve">/file/&lt;reference-name&gt;/&lt;directory&gt;/&lt;filename&gt;.&lt;extension&gt;</w:t>
+      </w:r>
+      <w:r>
+        <w:t xml:space="preserve"> </w:t>
+      </w:r>
+      <w:r>
+        <w:t xml:space="preserve">können Dateien heruntergeladen werden oder ihre Informationen abgefragt werden.</w:t>
+      </w:r>
+    </w:p>
+    <w:p>
+      <w:pPr>
+        <w:pStyle w:val="DefinitionTerm"/>
+      </w:pPr>
+      <w:r>
+        <w:t xml:space="preserve">Reference</w:t>
+      </w:r>
+    </w:p>
+    <w:p>
+      <w:pPr>
+        <w:pStyle w:val="Definition"/>
+      </w:pPr>
+      <w:r>
+        <w:t xml:space="preserve">Die Schnittstelle für die Referenzen erlaubt das Erstellen und Abfragen von Referenzen. Zusätzlich können mittels PATCH-Requests Dateien geändert und Änderungen gesammelt versioniert werden.</w:t>
+      </w:r>
+    </w:p>
+    <w:p>
+      <w:r>
+        <w:t xml:space="preserve">Die genaue Funktion der Rest-API wird im Kapitel (</w:t>
+      </w:r>
       <w:r>
         <w:rPr>
           <w:b/>
         </w:rPr>
-        <w:t xml:space="preserve">TODO Beschreibung Chunking! Vorteile, Nachteile, ...</w:t>
+        <w:t xml:space="preserve">TODO Referenz zum Kapitel Implementierung</w:t>
+      </w:r>
+      <w:r>
+        <w:t xml:space="preserve">) beschrieben.</w:t>
+      </w:r>
+    </w:p>
+    <w:p>
+      <w:r>
+        <w:rPr>
+          <w:b/>
+        </w:rPr>
+        <w:t xml:space="preserve">TODO Ab hier nur Notizen</w:t>
       </w:r>
     </w:p>
     <w:p>
       <w:pPr>
         <w:pStyle w:val="Heading2"/>
       </w:pPr>
-      <w:bookmarkStart w:id="105" w:name="session"/>
-      <w:bookmarkEnd w:id="105"/>
-      <w:r>
-        <w:t xml:space="preserve">Session</w:t>
-      </w:r>
-    </w:p>
-    <w:p>
-      <w:r>
-        <w:t xml:space="preserve">Als zentrale Schnittstelle auf die Daten fungiert die</w:t>
-      </w:r>
-      <w:r>
-        <w:t xml:space="preserve"> </w:t>
-      </w:r>
-      <w:r>
-        <w:rPr>
-          <w:rStyle w:val="VerbatimChar"/>
-        </w:rPr>
-        <w:t xml:space="preserve">Session</w:t>
-      </w:r>
-      <w:r>
-        <w:t xml:space="preserve">. Sie ist als eine Art High-Level-Interface konzipiert und ermöglicht den Zugriff auf alle Teile des Systems über eine zentrale Schnittstelle. Zum Beispiel kann über den Hash mit dem Filestorage kommuniziert (</w:t>
-      </w:r>
-      <w:r>
-        <w:rPr>
-          <w:b/>
-        </w:rPr>
-        <w:t xml:space="preserve">TODO Achtung Änderung an Filestorage</w:t>
-      </w:r>
-      <w:r>
-        <w:t xml:space="preserve">) und die Metadaten mittels Dateipfad abgefragt werden. Damit fungiert es als Zwischenschicht zwischen Filestorage, Metdatastorage und Rest API.</w:t>
-      </w:r>
-    </w:p>
-    <w:p>
-      <w:pPr>
-        <w:pStyle w:val="Heading2"/>
-      </w:pPr>
-      <w:bookmarkStart w:id="106" w:name="rest-api"/>
-      <w:bookmarkEnd w:id="106"/>
-      <w:r>
-        <w:t xml:space="preserve">Rest-API</w:t>
-      </w:r>
-    </w:p>
-    <w:p>
-      <w:r>
-        <w:t xml:space="preserve">Die Rest-API ist als Zentrale Schnittstelle nach außen gedacht. Sie wird zum Beispiel verwendet, um Daten für die Oberfläche in Sulu zu laden oder Dateien mit einem Endgerät zu synchronisieren. Diese Rest-API ist über ein Benutzersystem gesichert. Die Zugriffsrechte können sowohl über Form-Login und Cookies, für Javascript Applikationen, als auch über OAuth2 für Externe Applikationen überprüft werden. Dies ermöglicht eine einfache Integration in andere Applikationen, wie es zum Beispiel in der Prototypen-Implementierung mit SULU 2 passiert ist. Die OAuth2 Schnittstelle ermöglicht es auch externe Applikationen mit Daten aus Symcloud zu versorgen.</w:t>
-      </w:r>
-    </w:p>
-    <w:p>
-      <w:r>
-        <w:t xml:space="preserve">Die Rest-API ist in vier Bereiche aufgeteilt:</w:t>
-      </w:r>
-    </w:p>
-    <w:p>
-      <w:pPr>
-        <w:pStyle w:val="DefinitionTerm"/>
-      </w:pPr>
-      <w:r>
-        <w:t xml:space="preserve">Directory</w:t>
-      </w:r>
-    </w:p>
-    <w:p>
-      <w:pPr>
-        <w:pStyle w:val="Definition"/>
-      </w:pPr>
-      <w:r>
-        <w:t xml:space="preserve">Diese Schnittstelle bietet den Zugriff auf die Ordnerstruktur einer Referenz über den vollen Pfad:</w:t>
-      </w:r>
-      <w:r>
-        <w:t xml:space="preserve"> </w:t>
-      </w:r>
-      <w:r>
-        <w:rPr>
-          <w:rStyle w:val="VerbatimChar"/>
-        </w:rPr>
-        <w:t xml:space="preserve">/directory/&lt;reference-name&gt;/&lt;directory&gt;</w:t>
-      </w:r>
-      <w:r>
-        <w:t xml:space="preserve">. Bei einem GET-Request auf diese Schnittstelle, wird der angeforderte Ordner als JSON-Objekt zurückgeliefert. Enthalten sind dabei unter anderem der Inhalt des Ordners (Dateien oder andere Ordner).</w:t>
-      </w:r>
-    </w:p>
-    <w:p>
-      <w:pPr>
-        <w:pStyle w:val="DefinitionTerm"/>
-      </w:pPr>
-      <w:r>
-        <w:t xml:space="preserve">File</w:t>
-      </w:r>
-    </w:p>
-    <w:p>
-      <w:pPr>
-        <w:pStyle w:val="Definition"/>
-      </w:pPr>
-      <w:r>
-        <w:t xml:space="preserve">Unter dem Pfad</w:t>
-      </w:r>
-      <w:r>
-        <w:t xml:space="preserve"> </w:t>
-      </w:r>
-      <w:r>
-        <w:rPr>
-          <w:rStyle w:val="VerbatimChar"/>
-        </w:rPr>
-        <w:t xml:space="preserve">/file/&lt;reference-name&gt;/&lt;directory&gt;/&lt;filename&gt;.&lt;extension&gt;</w:t>
-      </w:r>
-      <w:r>
-        <w:t xml:space="preserve"> </w:t>
-      </w:r>
-      <w:r>
-        <w:t xml:space="preserve">können Dateien heruntergeladen werden oder ihre Informationen abgefragt werden.</w:t>
-      </w:r>
-    </w:p>
-    <w:p>
-      <w:pPr>
-        <w:pStyle w:val="DefinitionTerm"/>
-      </w:pPr>
-      <w:r>
-        <w:t xml:space="preserve">Reference</w:t>
-      </w:r>
-    </w:p>
-    <w:p>
-      <w:pPr>
-        <w:pStyle w:val="Definition"/>
-      </w:pPr>
-      <w:r>
-        <w:t xml:space="preserve">Die Schnittstelle für die Referenzen erlaubt das Erstellen und Abfragen von Referenzen. Zusätzlich können mittels PATCH-Requests Dateien geändert und Änderungen gesammelt versioniert werden.</w:t>
-      </w:r>
-    </w:p>
-    <w:p>
-      <w:r>
-        <w:t xml:space="preserve">Die genaue Funktion der Rest-API wird im Kapitel (</w:t>
-      </w:r>
-      <w:r>
-        <w:rPr>
-          <w:b/>
-        </w:rPr>
-        <w:t xml:space="preserve">TODO Referenz zum Kapitel Implementierung</w:t>
-      </w:r>
-      <w:r>
-        <w:t xml:space="preserve">) beschrieben.</w:t>
-      </w:r>
-    </w:p>
-    <w:p>
-      <w:r>
-        <w:rPr>
-          <w:b/>
-        </w:rPr>
-        <w:t xml:space="preserve">TODO Ab hier nur Notizen</w:t>
-      </w:r>
-    </w:p>
-    <w:p>
-      <w:pPr>
-        <w:pStyle w:val="Heading2"/>
-      </w:pPr>
-      <w:bookmarkStart w:id="107" w:name="zusammenfassung-4"/>
-      <w:bookmarkEnd w:id="107"/>
+      <w:bookmarkStart w:id="108" w:name="zusammenfassung-4"/>
+      <w:bookmarkEnd w:id="108"/>
       <w:r>
         <w:t xml:space="preserve">Zusammenfassung</w:t>
       </w:r>
@@ -6043,8 +6060,8 @@
       <w:pPr>
         <w:pStyle w:val="Heading1"/>
       </w:pPr>
-      <w:bookmarkStart w:id="108" w:name="implementierung"/>
-      <w:bookmarkEnd w:id="108"/>
+      <w:bookmarkStart w:id="109" w:name="implementierung"/>
+      <w:bookmarkEnd w:id="109"/>
       <w:r>
         <w:t xml:space="preserve">Implementierung</w:t>
       </w:r>
@@ -6222,8 +6239,8 @@
       <w:pPr>
         <w:pStyle w:val="Heading2"/>
       </w:pPr>
-      <w:bookmarkStart w:id="109" w:name="oauth2"/>
-      <w:bookmarkEnd w:id="109"/>
+      <w:bookmarkStart w:id="110" w:name="oauth2"/>
+      <w:bookmarkEnd w:id="110"/>
       <w:r>
         <w:t xml:space="preserve">OAuth2</w:t>
       </w:r>
@@ -6254,8 +6271,8 @@
       <w:pPr>
         <w:pStyle w:val="Heading3"/>
       </w:pPr>
-      <w:bookmarkStart w:id="110" w:name="begriffe"/>
-      <w:bookmarkEnd w:id="110"/>
+      <w:bookmarkStart w:id="111" w:name="begriffe"/>
+      <w:bookmarkEnd w:id="111"/>
       <w:r>
         <w:t xml:space="preserve">Begriffe</w:t>
       </w:r>
@@ -6360,8 +6377,8 @@
       <w:pPr>
         <w:pStyle w:val="Heading3"/>
       </w:pPr>
-      <w:bookmarkStart w:id="111" w:name="protokoll-ablauf"/>
-      <w:bookmarkEnd w:id="111"/>
+      <w:bookmarkStart w:id="112" w:name="protokoll-ablauf"/>
+      <w:bookmarkEnd w:id="112"/>
       <w:r>
         <w:t xml:space="preserve">Protokoll Ablauf</w:t>
       </w:r>
@@ -6383,7 +6400,7 @@
                     </pic:cNvPicPr>
                   </pic:nvPicPr>
                   <pic:blipFill>
-                    <a:blip r:embed="rId112"/>
+                    <a:blip r:embed="rId113"/>
                     <a:stretch>
                       <a:fillRect/>
                     </a:stretch>
@@ -6523,8 +6540,8 @@
       <w:pPr>
         <w:pStyle w:val="Heading3"/>
       </w:pPr>
-      <w:bookmarkStart w:id="113" w:name="anwendung"/>
-      <w:bookmarkEnd w:id="113"/>
+      <w:bookmarkStart w:id="114" w:name="anwendung"/>
+      <w:bookmarkEnd w:id="114"/>
       <w:r>
         <w:t xml:space="preserve">Anwendung</w:t>
       </w:r>
@@ -6538,8 +6555,8 @@
       <w:pPr>
         <w:pStyle w:val="Heading2"/>
       </w:pPr>
-      <w:bookmarkStart w:id="114" w:name="synchronisierungsprogramm-jibe"/>
-      <w:bookmarkEnd w:id="114"/>
+      <w:bookmarkStart w:id="115" w:name="synchronisierungsprogramm-jibe"/>
+      <w:bookmarkEnd w:id="115"/>
       <w:r>
         <w:t xml:space="preserve">Synchronisierungsprogramm: Jibe</w:t>
       </w:r>
@@ -6557,7 +6574,7 @@
         <w:rPr>
           <w:rStyle w:val="FootnoteRef"/>
         </w:rPr>
-        <w:footnoteReference w:id="115"/>
+        <w:footnoteReference w:id="116"/>
       </w:r>
       <w:r>
         <w:t xml:space="preserve"> </w:t>
@@ -8271,7 +8288,7 @@
         <w:rPr>
           <w:rStyle w:val="FootnoteRef"/>
         </w:rPr>
-        <w:footnoteReference w:id="117"/>
+        <w:footnoteReference w:id="118"/>
       </w:r>
       <w:r>
         <w:t xml:space="preserve"> </w:t>
@@ -8283,7 +8300,7 @@
         <w:rPr>
           <w:rStyle w:val="FootnoteRef"/>
         </w:rPr>
-        <w:footnoteReference w:id="119"/>
+        <w:footnoteReference w:id="120"/>
       </w:r>
       <w:r>
         <w:t xml:space="preserve"> </w:t>
@@ -8495,8 +8512,8 @@
       <w:pPr>
         <w:pStyle w:val="Heading3"/>
       </w:pPr>
-      <w:bookmarkStart w:id="121" w:name="architektur-1"/>
-      <w:bookmarkEnd w:id="121"/>
+      <w:bookmarkStart w:id="122" w:name="architektur-1"/>
+      <w:bookmarkEnd w:id="122"/>
       <w:r>
         <w:t xml:space="preserve">Architektur</w:t>
       </w:r>
@@ -8518,7 +8535,7 @@
                     </pic:cNvPicPr>
                   </pic:nvPicPr>
                   <pic:blipFill>
-                    <a:blip r:embed="rId122"/>
+                    <a:blip r:embed="rId123"/>
                     <a:stretch>
                       <a:fillRect/>
                     </a:stretch>
@@ -8652,8 +8669,8 @@
       <w:pPr>
         <w:pStyle w:val="Heading3"/>
       </w:pPr>
-      <w:bookmarkStart w:id="123" w:name="kommunikation"/>
-      <w:bookmarkEnd w:id="123"/>
+      <w:bookmarkStart w:id="124" w:name="kommunikation"/>
+      <w:bookmarkEnd w:id="124"/>
       <w:r>
         <w:t xml:space="preserve">Kommunikation</w:t>
       </w:r>
@@ -9012,7 +9029,7 @@
         <w:rPr>
           <w:rStyle w:val="FootnoteRef"/>
         </w:rPr>
-        <w:footnoteReference w:id="124"/>
+        <w:footnoteReference w:id="125"/>
       </w:r>
       <w:r>
         <w:t xml:space="preserve"> </w:t>
@@ -9025,8 +9042,8 @@
       <w:pPr>
         <w:pStyle w:val="Heading3"/>
       </w:pPr>
-      <w:bookmarkStart w:id="126" w:name="abläufe"/>
-      <w:bookmarkEnd w:id="126"/>
+      <w:bookmarkStart w:id="127" w:name="abläufe"/>
+      <w:bookmarkEnd w:id="127"/>
       <w:r>
         <w:t xml:space="preserve">Abläufe</w:t>
       </w:r>
@@ -9480,8 +9497,8 @@
       <w:pPr>
         <w:pStyle w:val="Heading3"/>
       </w:pPr>
-      <w:bookmarkStart w:id="127" w:name="anwendung-1"/>
-      <w:bookmarkEnd w:id="127"/>
+      <w:bookmarkStart w:id="128" w:name="anwendung-1"/>
+      <w:bookmarkEnd w:id="128"/>
       <w:r>
         <w:t xml:space="preserve">Anwendung</w:t>
       </w:r>
@@ -9596,8 +9613,8 @@
       <w:pPr>
         <w:pStyle w:val="Heading3"/>
       </w:pPr>
-      <w:bookmarkStart w:id="128" w:name="verteilte-datenbank"/>
-      <w:bookmarkEnd w:id="128"/>
+      <w:bookmarkStart w:id="129" w:name="verteilte-datenbank"/>
+      <w:bookmarkEnd w:id="129"/>
       <w:r>
         <w:t xml:space="preserve">Verteilte Datenbank</w:t>
       </w:r>
@@ -9614,8 +9631,8 @@
       <w:pPr>
         <w:pStyle w:val="Heading1"/>
       </w:pPr>
-      <w:bookmarkStart w:id="129" w:name="ergebnisse"/>
-      <w:bookmarkEnd w:id="129"/>
+      <w:bookmarkStart w:id="130" w:name="ergebnisse"/>
+      <w:bookmarkEnd w:id="130"/>
       <w:r>
         <w:t xml:space="preserve">Ergebnisse</w:t>
       </w:r>
@@ -9624,8 +9641,8 @@
       <w:pPr>
         <w:pStyle w:val="Heading1"/>
       </w:pPr>
-      <w:bookmarkStart w:id="130" w:name="ausblick"/>
-      <w:bookmarkEnd w:id="130"/>
+      <w:bookmarkStart w:id="131" w:name="ausblick"/>
+      <w:bookmarkEnd w:id="131"/>
       <w:r>
         <w:t xml:space="preserve">Ausblick</w:t>
       </w:r>
@@ -9639,8 +9656,8 @@
       <w:pPr>
         <w:pStyle w:val="Heading2"/>
       </w:pPr>
-      <w:bookmarkStart w:id="131" w:name="konfliktbehandlung"/>
-      <w:bookmarkEnd w:id="131"/>
+      <w:bookmarkStart w:id="132" w:name="konfliktbehandlung"/>
+      <w:bookmarkEnd w:id="132"/>
       <w:r>
         <w:t xml:space="preserve">Konfliktbehandlung</w:t>
       </w:r>
@@ -9649,8 +9666,8 @@
       <w:pPr>
         <w:pStyle w:val="Heading2"/>
       </w:pPr>
-      <w:bookmarkStart w:id="132" w:name="verteilung-von-blobs"/>
-      <w:bookmarkEnd w:id="132"/>
+      <w:bookmarkStart w:id="133" w:name="verteilung-von-blobs"/>
+      <w:bookmarkEnd w:id="133"/>
       <w:r>
         <w:t xml:space="preserve">Verteilung von Blobs</w:t>
       </w:r>
@@ -9664,8 +9681,8 @@
       <w:pPr>
         <w:pStyle w:val="Heading2"/>
       </w:pPr>
-      <w:bookmarkStart w:id="133" w:name="konsistenz"/>
-      <w:bookmarkEnd w:id="133"/>
+      <w:bookmarkStart w:id="134" w:name="konsistenz"/>
+      <w:bookmarkEnd w:id="134"/>
       <w:r>
         <w:t xml:space="preserve">Konsistenz</w:t>
       </w:r>
@@ -9682,7 +9699,7 @@
       <w:r>
         <w:t xml:space="preserve"> </w:t>
       </w:r>
-      <w:hyperlink r:id="rId134">
+      <w:hyperlink r:id="rId135">
         <w:r>
           <w:rPr>
             <w:rStyle w:val="Link"/>
@@ -9693,20 +9710,25 @@
     </w:p>
     <w:p>
       <w:pPr>
-        <w:pStyle w:val="Heading1"/>
-      </w:pPr>
-      <w:bookmarkStart w:id="135" w:name="anhang"/>
-      <w:bookmarkEnd w:id="135"/>
-      <w:r>
-        <w:t xml:space="preserve">Anhang</w:t>
-      </w:r>
-    </w:p>
-    <w:p>
-      <w:pPr>
         <w:pStyle w:val="Heading2"/>
       </w:pPr>
-      <w:bookmarkStart w:id="136" w:name="amazon-s3-system-spezifische-metadaten"/>
+      <w:bookmarkStart w:id="136" w:name="datei-chunking"/>
       <w:bookmarkEnd w:id="136"/>
+      <w:r>
+        <w:t xml:space="preserve">Datei chunking</w:t>
+      </w:r>
+    </w:p>
+    <w:p>
+      <w:r>
+        <w:t xml:space="preserve">Theoretisch ist es möglich, dass Dateien, nach bestimmten Chunks durchsucht werden, die bereits im Storagesystem abgelegt sind. Dazu könnte ein ähnliches Verfahren wie bei rsync verwendet werden (Rolling-Checksum-Algorithm). # Anhang {.unnumbered}</w:t>
+      </w:r>
+    </w:p>
+    <w:p>
+      <w:pPr>
+        <w:pStyle w:val="Heading2"/>
+      </w:pPr>
+      <w:bookmarkStart w:id="137" w:name="amazon-s3-system-spezifische-metadaten"/>
+      <w:bookmarkEnd w:id="137"/>
       <w:r>
         <w:t xml:space="preserve">Amazon S3 System-spezifische Metadaten</w:t>
       </w:r>
@@ -10390,8 +10412,8 @@
       <w:pPr>
         <w:pStyle w:val="Heading2"/>
       </w:pPr>
-      <w:bookmarkStart w:id="137" w:name="installation"/>
-      <w:bookmarkEnd w:id="137"/>
+      <w:bookmarkStart w:id="138" w:name="installation"/>
+      <w:bookmarkEnd w:id="138"/>
       <w:r>
         <w:t xml:space="preserve">Installation</w:t>
       </w:r>
@@ -10405,8 +10427,8 @@
       <w:pPr>
         <w:pStyle w:val="Heading3"/>
       </w:pPr>
-      <w:bookmarkStart w:id="138" w:name="lokal"/>
-      <w:bookmarkEnd w:id="138"/>
+      <w:bookmarkStart w:id="139" w:name="lokal"/>
+      <w:bookmarkEnd w:id="139"/>
       <w:r>
         <w:t xml:space="preserve">Lokal</w:t>
       </w:r>
@@ -10415,8 +10437,8 @@
       <w:pPr>
         <w:pStyle w:val="Heading3"/>
       </w:pPr>
-      <w:bookmarkStart w:id="139" w:name="verteilt"/>
-      <w:bookmarkEnd w:id="139"/>
+      <w:bookmarkStart w:id="140" w:name="verteilt"/>
+      <w:bookmarkEnd w:id="140"/>
       <w:r>
         <w:t xml:space="preserve">Verteilt</w:t>
       </w:r>
@@ -10425,8 +10447,8 @@
       <w:pPr>
         <w:pStyle w:val="Heading1"/>
       </w:pPr>
-      <w:bookmarkStart w:id="140" w:name="literaturverzeichnis"/>
-      <w:bookmarkEnd w:id="140"/>
+      <w:bookmarkStart w:id="141" w:name="literaturverzeichnis"/>
+      <w:bookmarkEnd w:id="141"/>
       <w:r>
         <w:t xml:space="preserve">Literaturverzeichnis</w:t>
       </w:r>
@@ -10502,7 +10524,7 @@
       <w:r>
         <w:t xml:space="preserve"> </w:t>
       </w:r>
-      <w:hyperlink r:id="rId141">
+      <w:hyperlink r:id="rId142">
         <w:r>
           <w:rPr>
             <w:rStyle w:val="Link"/>
@@ -10576,7 +10598,7 @@
       <w:r>
         <w:t xml:space="preserve"> </w:t>
       </w:r>
-      <w:hyperlink r:id="rId142">
+      <w:hyperlink r:id="rId143">
         <w:r>
           <w:rPr>
             <w:rStyle w:val="Link"/>
@@ -10610,7 +10632,7 @@
       <w:r>
         <w:t xml:space="preserve"> </w:t>
       </w:r>
-      <w:hyperlink r:id="rId143">
+      <w:hyperlink r:id="rId144">
         <w:r>
           <w:rPr>
             <w:rStyle w:val="Link"/>
@@ -10632,7 +10654,7 @@
       <w:r>
         <w:t xml:space="preserve"> </w:t>
       </w:r>
-      <w:hyperlink r:id="rId144">
+      <w:hyperlink r:id="rId145">
         <w:r>
           <w:rPr>
             <w:rStyle w:val="Link"/>
@@ -10684,7 +10706,7 @@
       <w:r>
         <w:t xml:space="preserve"> </w:t>
       </w:r>
-      <w:hyperlink r:id="rId145">
+      <w:hyperlink r:id="rId146">
         <w:r>
           <w:rPr>
             <w:rStyle w:val="Link"/>
@@ -10722,7 +10744,7 @@
       <w:r>
         <w:t xml:space="preserve"> </w:t>
       </w:r>
-      <w:hyperlink r:id="rId146">
+      <w:hyperlink r:id="rId147">
         <w:r>
           <w:rPr>
             <w:rStyle w:val="Link"/>
@@ -10764,7 +10786,7 @@
       <w:r>
         <w:t xml:space="preserve"> </w:t>
       </w:r>
-      <w:hyperlink r:id="rId147">
+      <w:hyperlink r:id="rId148">
         <w:r>
           <w:rPr>
             <w:rStyle w:val="Link"/>
@@ -10786,7 +10808,7 @@
       <w:r>
         <w:t xml:space="preserve"> </w:t>
       </w:r>
-      <w:hyperlink r:id="rId148">
+      <w:hyperlink r:id="rId149">
         <w:r>
           <w:rPr>
             <w:rStyle w:val="Link"/>
@@ -10845,7 +10867,7 @@
       <w:r>
         <w:t xml:space="preserve"> </w:t>
       </w:r>
-      <w:hyperlink r:id="rId149">
+      <w:hyperlink r:id="rId150">
         <w:r>
           <w:rPr>
             <w:rStyle w:val="Link"/>
@@ -10879,7 +10901,7 @@
       <w:r>
         <w:t xml:space="preserve"> </w:t>
       </w:r>
-      <w:hyperlink r:id="rId150">
+      <w:hyperlink r:id="rId151">
         <w:r>
           <w:rPr>
             <w:rStyle w:val="Link"/>
@@ -10935,7 +10957,7 @@
       <w:r>
         <w:t xml:space="preserve"> </w:t>
       </w:r>
-      <w:hyperlink r:id="rId151">
+      <w:hyperlink r:id="rId152">
         <w:r>
           <w:rPr>
             <w:rStyle w:val="Link"/>
@@ -10957,7 +10979,7 @@
       <w:r>
         <w:t xml:space="preserve"> </w:t>
       </w:r>
-      <w:hyperlink r:id="rId152">
+      <w:hyperlink r:id="rId153">
         <w:r>
           <w:rPr>
             <w:rStyle w:val="Link"/>
@@ -10979,7 +11001,7 @@
       <w:r>
         <w:t xml:space="preserve"> </w:t>
       </w:r>
-      <w:hyperlink r:id="rId153">
+      <w:hyperlink r:id="rId154">
         <w:r>
           <w:rPr>
             <w:rStyle w:val="Link"/>
@@ -11391,7 +11413,7 @@
       </w:r>
     </w:p>
   </w:footnote>
-  <w:footnote w:id="115">
+  <w:footnote w:id="105">
     <w:p>
       <w:pPr>
         <w:pStyle w:val="FootnoteText"/>
@@ -11402,7 +11424,23 @@
         </w:rPr>
         <w:footnoteRef/>
       </w:r>
-      <w:hyperlink r:id="rId116">
+      <w:r>
+        <w:t xml:space="preserve">Dieses Feature wurde in der Implementierung, die während dieser Arbeit entstanden ist, nicht umgesetzt.</w:t>
+      </w:r>
+    </w:p>
+  </w:footnote>
+  <w:footnote w:id="116">
+    <w:p>
+      <w:pPr>
+        <w:pStyle w:val="FootnoteText"/>
+      </w:pPr>
+      <w:r>
+        <w:rPr>
+          <w:rStyle w:val="FootnoteRef"/>
+        </w:rPr>
+        <w:footnoteRef/>
+      </w:r>
+      <w:hyperlink r:id="rId117">
         <w:r>
           <w:rPr>
             <w:rStyle w:val="Link"/>
@@ -11412,7 +11450,7 @@
       </w:hyperlink>
     </w:p>
   </w:footnote>
-  <w:footnote w:id="117">
+  <w:footnote w:id="118">
     <w:p>
       <w:pPr>
         <w:pStyle w:val="FootnoteText"/>
@@ -11423,7 +11461,7 @@
         </w:rPr>
         <w:footnoteRef/>
       </w:r>
-      <w:hyperlink r:id="rId118">
+      <w:hyperlink r:id="rId119">
         <w:r>
           <w:rPr>
             <w:rStyle w:val="Link"/>
@@ -11433,7 +11471,7 @@
       </w:hyperlink>
     </w:p>
   </w:footnote>
-  <w:footnote w:id="119">
+  <w:footnote w:id="120">
     <w:p>
       <w:pPr>
         <w:pStyle w:val="FootnoteText"/>
@@ -11444,7 +11482,7 @@
         </w:rPr>
         <w:footnoteRef/>
       </w:r>
-      <w:hyperlink r:id="rId120">
+      <w:hyperlink r:id="rId121">
         <w:r>
           <w:rPr>
             <w:rStyle w:val="Link"/>
@@ -11454,7 +11492,7 @@
       </w:hyperlink>
     </w:p>
   </w:footnote>
-  <w:footnote w:id="124">
+  <w:footnote w:id="125">
     <w:p>
       <w:pPr>
         <w:pStyle w:val="FootnoteText"/>
@@ -11465,7 +11503,7 @@
         </w:rPr>
         <w:footnoteRef/>
       </w:r>
-      <w:hyperlink r:id="rId125">
+      <w:hyperlink r:id="rId126">
         <w:r>
           <w:rPr>
             <w:rStyle w:val="Link"/>
@@ -11562,7 +11600,7 @@
     </w:lvl>
   </w:abstractNum>
   <w:abstractNum w:abstractNumId="990">
-    <w:nsid w:val="b5efcbe3"/>
+    <w:nsid w:val="d1bf49f7"/>
     <w:multiLevelType w:val="multilevel"/>
     <w:lvl w:ilvl="0">
       <w:numFmt w:val="bullet"/>
@@ -11643,7 +11681,7 @@
     </w:lvl>
   </w:abstractNum>
   <w:abstractNum w:abstractNumId="991">
-    <w:nsid w:val="2e3f5e81"/>
+    <w:nsid w:val="6aa944f9"/>
     <w:multiLevelType w:val="multilevel"/>
     <w:lvl w:ilvl="0">
       <w:numFmt w:val="bullet"/>
@@ -11724,7 +11762,7 @@
     </w:lvl>
   </w:abstractNum>
   <w:abstractNum w:abstractNumId="99411">
-    <w:nsid w:val="f0d4e06a"/>
+    <w:nsid w:val="27c23270"/>
     <w:multiLevelType w:val="multilevel"/>
     <w:lvl w:ilvl="0">
       <w:start w:val="1"/>
@@ -11812,7 +11850,7 @@
     </w:lvl>
   </w:abstractNum>
   <w:abstractNum w:abstractNumId="99821">
-    <w:nsid w:val="714a8439"/>
+    <w:nsid w:val="e39392be"/>
     <w:multiLevelType w:val="multilevel"/>
     <w:lvl w:ilvl="0">
       <w:start w:val="1"/>

</xml_diff>

<commit_message>
moved unused notes to implementation chapter
</commit_message>
<xml_diff>
--- a/symcloud-thesis.docx
+++ b/symcloud-thesis.docx
@@ -3944,7 +3944,7 @@
     </w:p>
     <w:p>
       <w:r>
-        <w:t xml:space="preserve">Dieses Kapitel befasst sich mit der Erstellung eines Speicher- und Architekturkonzeptes für Symcloud. Das zentrale Element dieses Konzeptes ist die Objekt-Datenbank. Diese Datenbank unterstützt die Verbindung zu anderen Servern. Damit ist Symcloud, als ganzes gesehen ein verteiltes Storage-System. Es unterstützt dabei die Replikation von Nutz- und Metadaten unter den verbundenen Servern. Die Datenbank beinhaltet eine Suchmaschine, mit der es möglich ist, die Daten nach Metadaten zu durchsuchen. Die Grundlagen zu dieser Architektur wurden im Kapitel</w:t>
+        <w:t xml:space="preserve">Dieses Kapitel befasst sich mit der Erstellung eines Speicher- und Architekturkonzeptes für Symcloud. Das zentrale Element dieses Konzeptes ist die Objekt-Datenbank. Diese Datenbank unterstützt die Verbindung zu anderen Servern. Damit ist Symcloud, als ganzes gesehen ein verteiltes Dateiverwaltungssystem. Es unterstützt dabei die Replikation von Nutz- und Metadaten unter den verbundenen Servern. Die Datenbank beinhaltet eine Suchmaschine, mit der es möglich ist, die Metadaten effizient zu durchsuchen. Die Grundlagen zu dieser Architektur wurden im Kapitel</w:t>
       </w:r>
       <w:r>
         <w:t xml:space="preserve"> </w:t>
@@ -3954,65 +3954,6 @@
       </w:r>
       <w:r>
         <w:t xml:space="preserve">beschrieben. Es ist eine Abwandlung der Architektur, die in XtreemFS verwendet wird.</w:t>
-      </w:r>
-    </w:p>
-    <w:p>
-      <w:r>
-        <w:rPr>
-          <w:b/>
-        </w:rPr>
-        <w:t xml:space="preserve">TODO nur Notizen</w:t>
-      </w:r>
-    </w:p>
-    <w:p>
-      <w:r>
-        <w:t xml:space="preserve">Symcloud wird sowohl als eigenständige Server-Applikation als auch als Library für die Verwendung in einer bestehenden Applikation gestaltet. Es baut auf einer verteilten Datenbank RIAK auf und ist dadurch für sich gesehen sehr sicher. Als Ganzes gesehen, fungiert Symcloud als eigenständiges Storage-System. Bei der Verbindung mit anderen Symcloud-Servern fungiert dieses Netzwerk als verteiltes System, mit dem es möglich ist, konfigurierbare Replikationen von Nutz- und Metadaten durchzuführen. Konzeptionell gibt es bei Symcloud auch eine Suchmaschine, mit der es möglich sein sollte, Daten verteilt zu suchen.</w:t>
-      </w:r>
-    </w:p>
-    <w:p>
-      <w:r>
-        <w:t xml:space="preserve">Die Sulu-Oberfläche wird über eine Rest-Schnittstelle mit Symcloud kommunizieren. Bestenfalls könnten Benutzerdaten über den</w:t>
-      </w:r>
-      <w:r>
-        <w:t xml:space="preserve"> </w:t>
-      </w:r>
-      <w:r>
-        <w:rPr>
-          <w:rStyle w:val="VerbatimChar"/>
-        </w:rPr>
-        <w:t xml:space="preserve">UserProvider</w:t>
-      </w:r>
-      <w:r>
-        <w:t xml:space="preserve"> </w:t>
-      </w:r>
-      <w:r>
-        <w:t xml:space="preserve">von Sulu mitverwendet werden. Mittels Cookie Authentifizierung könnte JavaScript direkt mit der Schnittstelle kommunizieren ohne sich erneut anzumelden.</w:t>
-      </w:r>
-    </w:p>
-    <w:p>
-      <w:r>
-        <w:t xml:space="preserve">Ebenfalls denkbar wäre auch eine Authentifizierung mittels Key und Secret, wie es auch bei Amazon S3 implementiert wurde. Diese Kompatibilität könnte auch auf die REST-Schnittstelle ausgeweitet werden.</w:t>
-      </w:r>
-    </w:p>
-    <w:p>
-      <w:r>
-        <w:rPr>
-          <w:b/>
-        </w:rPr>
-        <w:t xml:space="preserve">TODO nur Notizen ende</w:t>
-      </w:r>
-    </w:p>
-    <w:p>
-      <w:r>
-        <w:rPr>
-          <w:b/>
-        </w:rPr>
-        <w:t xml:space="preserve">TODO verschieben in die Implementierung</w:t>
-      </w:r>
-    </w:p>
-    <w:p>
-      <w:r>
-        <w:t xml:space="preserve">Im Rahmen dieser Arbeit entstand eine Prototyp Implementierung mit der verteilten Datenbank Riak für die Speicherung aller Informationen. Zusätzlich entstand ein Adapter um die Daten direkt in einen lokalen Ordner zu schreiben. Mithilfe diesem, ist Symcloud ohne weitere Abhängigkeiten zu installieren.</w:t>
       </w:r>
     </w:p>
     <w:p>
@@ -4116,6 +4057,17 @@
       </w:r>
       <w:r>
         <w:t xml:space="preserve">, lassen sich die Speicher der Daten anpassen. Für eine einfache Installation reicht es die Daten direkt auf die Festplatte zu schreiben. Es ist allerdings auch denkbar die Daten in eine Datenbank wie Riak oder MongoDB zu schreiben, um die Sicherheit zu erhöhen.</w:t>
+      </w:r>
+    </w:p>
+    <w:p>
+      <w:r>
+        <w:t xml:space="preserve">Durch die Implementierung (siehe Kapitel</w:t>
+      </w:r>
+      <w:r>
+        <w:t xml:space="preserve"> </w:t>
+      </w:r>
+      <w:r>
+        <w:t xml:space="preserve">) als PHP-Bibliothek, ist es möglich diese Funktionalitäten in jeden beliebige Applikation zu integrieren. Durch Abstraktionen der Benutzerverwaltung ist Symcloud komplett entkoppelt vom eigentlichen System.</w:t>
       </w:r>
     </w:p>
     <w:p>
@@ -5705,13 +5657,19 @@
       </w:r>
     </w:p>
     <w:p>
+      <w:pPr>
+        <w:pStyle w:val="DefinitionTerm"/>
+      </w:pPr>
       <w:r>
         <w:t xml:space="preserve">Wiederverwendung</w:t>
       </w:r>
     </w:p>
     <w:p>
-      <w:r>
-        <w:t xml:space="preserve">: Durch das aufteilen von Dateien in Daten-Blöcke, ist es theoretisch möglich, das mehrere Dateien den selben chunk teilen. Häufiger jedoch geschieht dies, wenn zum Dateien von einer Version zur nächsten nur leicht verändert werden. Nehmen wir an, dass eine große Text-Datei im Storage liegt, die die Größe eines chunks übersteigt, wird an diese Datei weitere Zeichen angehängt, besteht die neue Version aus dem ersten chunk der ersten Version und aus einem neuen. Dadurch konnte sich das Storagesystem den Speicherplatz (eines chunks) sparen. Mithilfe bestimmter Algorithmen könnte die Ersparnis optimiert werden</w:t>
+      <w:pPr>
+        <w:pStyle w:val="Definition"/>
+      </w:pPr>
+      <w:r>
+        <w:t xml:space="preserve">Durch das aufteilen von Dateien in Daten-Blöcke, ist es theoretisch möglich, das mehrere Dateien den selben chunk teilen. Häufiger jedoch geschieht dies, wenn zum Dateien von einer Version zur nächsten nur leicht verändert werden. Nehmen wir an, dass eine große Text-Datei im Storage liegt, die die Größe eines chunks übersteigt, wird an diese Datei weitere Zeichen angehängt, besteht die neue Version aus dem ersten chunk der ersten Version und aus einem neuen. Dadurch konnte sich das Storagesystem den Speicherplatz (eines chunks) sparen. Mithilfe bestimmter Algorithmen könnte die Ersparnis optimiert werden</w:t>
       </w:r>
       <w:r>
         <w:rPr>
@@ -5901,14 +5859,6 @@
       </w:r>
     </w:p>
     <w:p>
-      <w:r>
-        <w:rPr>
-          <w:b/>
-        </w:rPr>
-        <w:t xml:space="preserve">TODO Ab hier nur Notizen</w:t>
-      </w:r>
-    </w:p>
-    <w:p>
       <w:pPr>
         <w:pStyle w:val="Heading2"/>
       </w:pPr>
@@ -5920,17 +5870,44 @@
     </w:p>
     <w:p>
       <w:r>
-        <w:t xml:space="preserve">Symcloud verwendet nicht nur ein verteiltes System (RIAK), es ist auch selbst ein verteiltes System, das die Metadaten/Nutzdaten trennt und diese über eine Schnittstelle zur Verfügung stellt. Zusätzlich bietet es die Möglichkeit Replikationen zu konfigurieren und eine Suche über alle Verknüpften Server durchzuführen.</w:t>
-      </w:r>
-    </w:p>
-    <w:p>
-      <w:r>
-        <w:t xml:space="preserve">Es kann pro Bucket festgelegt werden, welcher Benutzer Zugriff auf diesen hat bzw. ob er diese durchsuchen darf. Dies bestimmt die Einstellungen des Replikators, der die Daten anhand dieser Einstellungen über die verbundenen Instanzen verteilt.</w:t>
-      </w:r>
-    </w:p>
-    <w:p>
-      <w:r>
-        <w:t xml:space="preserve">Beispiel:</w:t>
+        <w:t xml:space="preserve">Das Konzept von Symcloud baut sehr stark auf die Verteilung der Daten innerhalb eines internen Netzwerkes auf. Dies ermöglicht eine Effiziente und Sichere Datenverwaltung. Allerdings kann die Software auch alleinstehend ihr volles Potenzial entfalten. Es erfüllt die in Kapitel</w:t>
+      </w:r>
+      <w:r>
+        <w:t xml:space="preserve"> </w:t>
+      </w:r>
+      <w:r>
+        <w:t xml:space="preserve"> </w:t>
+      </w:r>
+      <w:r>
+        <w:t xml:space="preserve">angeführten Anforderungen und bietet durch die Erweiterbare Architektur die Möglichkeit andere Systeme und Plattformen zu verbinden. Über die verschiedenen Replikations-Typen lassen sich verschiedenem Objekt-Typen auf verschiedenste Arten im Netzwerk verteilen. Die einzelnen Server sind durch eine definierte Rest-API getrennt und daher unabhängig von der darunterliegenden Technologie.</w:t>
+      </w:r>
+    </w:p>
+    <w:p>
+      <w:r>
+        <w:t xml:space="preserve">Dieses Konzept vereint viele der im vorherigen Kapitel beschriebenen Vorzüge der Technologien.</w:t>
+      </w:r>
+    </w:p>
+    <w:p>
+      <w:pPr>
+        <w:pStyle w:val="Heading1"/>
+      </w:pPr>
+      <w:bookmarkStart w:id="109" w:name="implementierung"/>
+      <w:bookmarkEnd w:id="109"/>
+      <w:r>
+        <w:t xml:space="preserve">Implementierung</w:t>
+      </w:r>
+    </w:p>
+    <w:p>
+      <w:r>
+        <w:t xml:space="preserve">In diesem Kapitel werden die einzelnen Komponenten, die für Symcloud entwickelt wurden, genauer betrachtet.</w:t>
+      </w:r>
+    </w:p>
+    <w:p>
+      <w:r>
+        <w:rPr>
+          <w:b/>
+        </w:rPr>
+        <w:t xml:space="preserve">TODO Liste von Themen:</w:t>
       </w:r>
     </w:p>
     <w:p>
@@ -5942,7 +5919,7 @@
         </w:numPr>
       </w:pPr>
       <w:r>
-        <w:t xml:space="preserve">Bucket 1 hat folgende Policies:</w:t>
+        <w:t xml:space="preserve">Distributed Storage:</w:t>
       </w:r>
     </w:p>
     <w:p>
@@ -5954,7 +5931,43 @@
         </w:numPr>
       </w:pPr>
       <w:r>
-        <w:t xml:space="preserve">SC1 User1 gehört der Bucket</w:t>
+        <w:t xml:space="preserve">Dateimodell</w:t>
+      </w:r>
+    </w:p>
+    <w:p>
+      <w:pPr>
+        <w:pStyle w:val="Compact"/>
+        <w:numPr>
+          <w:numId w:val="1006"/>
+          <w:ilvl w:val="1"/>
+        </w:numPr>
+      </w:pPr>
+      <w:r>
+        <w:t xml:space="preserve">Referenzen</w:t>
+      </w:r>
+    </w:p>
+    <w:p>
+      <w:pPr>
+        <w:pStyle w:val="Compact"/>
+        <w:numPr>
+          <w:numId w:val="1006"/>
+          <w:ilvl w:val="1"/>
+        </w:numPr>
+      </w:pPr>
+      <w:r>
+        <w:t xml:space="preserve">Symlinks</w:t>
+      </w:r>
+    </w:p>
+    <w:p>
+      <w:pPr>
+        <w:pStyle w:val="Compact"/>
+        <w:numPr>
+          <w:numId w:val="1006"/>
+          <w:ilvl w:val="1"/>
+        </w:numPr>
+      </w:pPr>
+      <w:r>
+        <w:t xml:space="preserve">Versionierung</w:t>
       </w:r>
     </w:p>
     <w:p>
@@ -5966,7 +5979,31 @@
         </w:numPr>
       </w:pPr>
       <w:r>
-        <w:t xml:space="preserve">SC2 User2 hat Leserechte</w:t>
+        <w:t xml:space="preserve">Datenbank Abstraktion:</w:t>
+      </w:r>
+    </w:p>
+    <w:p>
+      <w:pPr>
+        <w:pStyle w:val="Compact"/>
+        <w:numPr>
+          <w:numId w:val="1007"/>
+          <w:ilvl w:val="1"/>
+        </w:numPr>
+      </w:pPr>
+      <w:r>
+        <w:t xml:space="preserve">Warum Riak und nicht GridFS, S3 oder XtreemFS?</w:t>
+      </w:r>
+    </w:p>
+    <w:p>
+      <w:pPr>
+        <w:pStyle w:val="Compact"/>
+        <w:numPr>
+          <w:numId w:val="1007"/>
+          <w:ilvl w:val="1"/>
+        </w:numPr>
+      </w:pPr>
+      <w:r>
+        <w:t xml:space="preserve">Beschreibung und Ansätze um einen "Lokalen" Adapter zu implementieren</w:t>
       </w:r>
     </w:p>
     <w:p>
@@ -5978,129 +6015,19 @@
         </w:numPr>
       </w:pPr>
       <w:r>
-        <w:t xml:space="preserve">SC3 User3 hat Lese- und Schreibrechte</w:t>
-      </w:r>
-    </w:p>
-    <w:p>
-      <w:r>
-        <w:t xml:space="preserve">Der Replikator wird nun folgendermaßen vorgehen.</w:t>
+        <w:t xml:space="preserve">Sync-Client Abläufe und Implementierung</w:t>
       </w:r>
     </w:p>
     <w:p>
       <w:pPr>
         <w:pStyle w:val="Compact"/>
         <w:numPr>
-          <w:numId w:val="1006"/>
+          <w:numId w:val="1005"/>
           <w:ilvl w:val="0"/>
         </w:numPr>
       </w:pPr>
       <w:r>
-        <w:t xml:space="preserve">Die Metadaten des Buckets werden auf die Server SC2 und SC3 repliciert.</w:t>
-      </w:r>
-    </w:p>
-    <w:p>
-      <w:pPr>
-        <w:pStyle w:val="Compact"/>
-        <w:numPr>
-          <w:numId w:val="1006"/>
-          <w:ilvl w:val="0"/>
-        </w:numPr>
-      </w:pPr>
-      <w:r>
-        <w:t xml:space="preserve">Die Nutzdaten (aktuellste Version) des Buckets werden auf den Server SC3 repliciert und aktuell gehalten.</w:t>
-      </w:r>
-    </w:p>
-    <w:p>
-      <w:pPr>
-        <w:pStyle w:val="Compact"/>
-        <w:numPr>
-          <w:numId w:val="1006"/>
-          <w:ilvl w:val="0"/>
-        </w:numPr>
-      </w:pPr>
-      <w:r>
-        <w:t xml:space="preserve">Beides wird automatisch bei Änderungen durchgeführt.</w:t>
-      </w:r>
-    </w:p>
-    <w:p>
-      <w:pPr>
-        <w:pStyle w:val="Compact"/>
-        <w:numPr>
-          <w:numId w:val="1006"/>
-          <w:ilvl w:val="0"/>
-        </w:numPr>
-      </w:pPr>
-      <w:r>
-        <w:t xml:space="preserve">Beim lesen der Datei wird SC2 bei SC1 oder SC3 (je nach Verfügbarkeit) die Daten holen und bei sich persistieren. Diese Kopie wird nicht automatisiert von SC3 upgedated, sie wird nur bei Bedarf aktualisiert.</w:t>
-      </w:r>
-    </w:p>
-    <w:p>
-      <w:pPr>
-        <w:pStyle w:val="Compact"/>
-        <w:numPr>
-          <w:numId w:val="1006"/>
-          <w:ilvl w:val="0"/>
-        </w:numPr>
-      </w:pPr>
-      <w:r>
-        <w:t xml:space="preserve">Bei Änderung einer Datei des Buckets auf SC3 werden die Änderungen automatisch auf den Server S1 gespielt.</w:t>
-      </w:r>
-    </w:p>
-    <w:p>
-      <w:r>
-        <w:t xml:space="preserve">Die Suchschnittstelle wird bei der Suche nach Dateien für den User2 oder User3 auf das Bucket durchsuchen. Jedoch wird der User3 die Daten in seinem eigenen Server suchen und nicht bei S1 nachfragen. Da S2 nicht immer aktuelle Daten besitzt, setzt er bei der Schnittstelle S1 eine Anfrage ab, um die Suche bei sich zu Vervollständigen.</w:t>
-      </w:r>
-    </w:p>
-    <w:p>
-      <w:r>
-        <w:t xml:space="preserve">Dieses Konzept vereint die größten Vorteile, die im vorherigen Kapitel beschrieben wurden.</w:t>
-      </w:r>
-    </w:p>
-    <w:p>
-      <w:pPr>
-        <w:pStyle w:val="Heading1"/>
-      </w:pPr>
-      <w:bookmarkStart w:id="109" w:name="implementierung"/>
-      <w:bookmarkEnd w:id="109"/>
-      <w:r>
-        <w:t xml:space="preserve">Implementierung</w:t>
-      </w:r>
-    </w:p>
-    <w:p>
-      <w:r>
-        <w:t xml:space="preserve">In diesem Kapitel werden die einzelnen Komponenten, die für Symcloud entwickelt wurden, genauer betrachtet.</w:t>
-      </w:r>
-    </w:p>
-    <w:p>
-      <w:r>
-        <w:rPr>
-          <w:b/>
-        </w:rPr>
-        <w:t xml:space="preserve">TODO Liste von Themen:</w:t>
-      </w:r>
-    </w:p>
-    <w:p>
-      <w:pPr>
-        <w:pStyle w:val="Compact"/>
-        <w:numPr>
-          <w:numId w:val="1007"/>
-          <w:ilvl w:val="0"/>
-        </w:numPr>
-      </w:pPr>
-      <w:r>
-        <w:t xml:space="preserve">Distributed Storage:</w:t>
-      </w:r>
-    </w:p>
-    <w:p>
-      <w:pPr>
-        <w:pStyle w:val="Compact"/>
-        <w:numPr>
-          <w:numId w:val="1007"/>
-          <w:ilvl w:val="0"/>
-        </w:numPr>
-      </w:pPr>
-      <w:r>
-        <w:t xml:space="preserve">Dateimodell</w:t>
+        <w:t xml:space="preserve">Verteilte Aspekte</w:t>
       </w:r>
     </w:p>
     <w:p>
@@ -6112,7 +6039,7 @@
         </w:numPr>
       </w:pPr>
       <w:r>
-        <w:t xml:space="preserve">Referenzen</w:t>
+        <w:t xml:space="preserve">Replikationen</w:t>
       </w:r>
     </w:p>
     <w:p>
@@ -6124,7 +6051,7 @@
         </w:numPr>
       </w:pPr>
       <w:r>
-        <w:t xml:space="preserve">Symlinks</w:t>
+        <w:t xml:space="preserve">Lock-Mechanismen</w:t>
       </w:r>
     </w:p>
     <w:p>
@@ -6136,103 +6063,20 @@
         </w:numPr>
       </w:pPr>
       <w:r>
-        <w:t xml:space="preserve">Versionierung</w:t>
-      </w:r>
-    </w:p>
-    <w:p>
-      <w:pPr>
-        <w:pStyle w:val="Compact"/>
-        <w:numPr>
-          <w:numId w:val="1007"/>
-          <w:ilvl w:val="0"/>
-        </w:numPr>
-      </w:pPr>
-      <w:r>
-        <w:t xml:space="preserve">Datenbank Abstraktion:</w:t>
-      </w:r>
-    </w:p>
-    <w:p>
-      <w:pPr>
-        <w:pStyle w:val="Compact"/>
-        <w:numPr>
-          <w:numId w:val="1009"/>
-          <w:ilvl w:val="1"/>
-        </w:numPr>
-      </w:pPr>
-      <w:r>
-        <w:t xml:space="preserve">Warum Riak und nicht GridFS, S3 oder XtreemFS?</w:t>
-      </w:r>
-    </w:p>
-    <w:p>
-      <w:pPr>
-        <w:pStyle w:val="Compact"/>
-        <w:numPr>
-          <w:numId w:val="1009"/>
-          <w:ilvl w:val="1"/>
-        </w:numPr>
-      </w:pPr>
-      <w:r>
-        <w:t xml:space="preserve">Beschreibung und Ansätze um einen "Lokalen" Adapter zu implementieren</w:t>
-      </w:r>
-    </w:p>
-    <w:p>
-      <w:pPr>
-        <w:pStyle w:val="Compact"/>
-        <w:numPr>
-          <w:numId w:val="1007"/>
-          <w:ilvl w:val="0"/>
-        </w:numPr>
-      </w:pPr>
-      <w:r>
-        <w:t xml:space="preserve">Sync-Client Abläufe und Implementierung</w:t>
-      </w:r>
-    </w:p>
-    <w:p>
-      <w:pPr>
-        <w:pStyle w:val="Compact"/>
-        <w:numPr>
-          <w:numId w:val="1007"/>
-          <w:ilvl w:val="0"/>
-        </w:numPr>
-      </w:pPr>
-      <w:r>
-        <w:t xml:space="preserve">Verteilte Aspekte</w:t>
-      </w:r>
-    </w:p>
-    <w:p>
-      <w:pPr>
-        <w:pStyle w:val="Compact"/>
-        <w:numPr>
-          <w:numId w:val="1010"/>
-          <w:ilvl w:val="1"/>
-        </w:numPr>
-      </w:pPr>
-      <w:r>
-        <w:t xml:space="preserve">Replikationen</w:t>
-      </w:r>
-    </w:p>
-    <w:p>
-      <w:pPr>
-        <w:pStyle w:val="Compact"/>
-        <w:numPr>
-          <w:numId w:val="1010"/>
-          <w:ilvl w:val="1"/>
-        </w:numPr>
-      </w:pPr>
-      <w:r>
-        <w:t xml:space="preserve">Lock-Mechanismen</w:t>
-      </w:r>
-    </w:p>
-    <w:p>
-      <w:pPr>
-        <w:pStyle w:val="Compact"/>
-        <w:numPr>
-          <w:numId w:val="1010"/>
-          <w:ilvl w:val="1"/>
-        </w:numPr>
-      </w:pPr>
-      <w:r>
         <w:t xml:space="preserve">Autorisierung</w:t>
+      </w:r>
+    </w:p>
+    <w:p>
+      <w:r>
+        <w:rPr>
+          <w:b/>
+        </w:rPr>
+        <w:t xml:space="preserve">TODO nur Notizen</w:t>
+      </w:r>
+    </w:p>
+    <w:p>
+      <w:r>
+        <w:t xml:space="preserve">Im Rahmen dieser Arbeit entstand eine Prototyp Implementierung mit der verteilten Datenbank Riak für die Speicherung aller Informationen. Zusätzlich entstand ein Adapter um die Daten direkt in einen lokalen Ordner zu schreiben. Mithilfe diesem, ist Symcloud ohne weitere Abhängigkeiten zu installieren.</w:t>
       </w:r>
     </w:p>
     <w:p>
@@ -6468,7 +6312,7 @@
       <w:pPr>
         <w:pStyle w:val="Compact"/>
         <w:numPr>
-          <w:numId w:val="1011"/>
+          <w:numId w:val="1009"/>
           <w:ilvl w:val="0"/>
         </w:numPr>
       </w:pPr>
@@ -6480,7 +6324,7 @@
       <w:pPr>
         <w:pStyle w:val="Compact"/>
         <w:numPr>
-          <w:numId w:val="1011"/>
+          <w:numId w:val="1009"/>
           <w:ilvl w:val="0"/>
         </w:numPr>
       </w:pPr>
@@ -6492,7 +6336,7 @@
       <w:pPr>
         <w:pStyle w:val="Compact"/>
         <w:numPr>
-          <w:numId w:val="1011"/>
+          <w:numId w:val="1009"/>
           <w:ilvl w:val="0"/>
         </w:numPr>
       </w:pPr>
@@ -6504,7 +6348,7 @@
       <w:pPr>
         <w:pStyle w:val="Compact"/>
         <w:numPr>
-          <w:numId w:val="1011"/>
+          <w:numId w:val="1009"/>
           <w:ilvl w:val="0"/>
         </w:numPr>
       </w:pPr>
@@ -6516,7 +6360,7 @@
       <w:pPr>
         <w:pStyle w:val="Compact"/>
         <w:numPr>
-          <w:numId w:val="1011"/>
+          <w:numId w:val="1009"/>
           <w:ilvl w:val="0"/>
         </w:numPr>
       </w:pPr>
@@ -6528,7 +6372,7 @@
       <w:pPr>
         <w:pStyle w:val="Compact"/>
         <w:numPr>
-          <w:numId w:val="1011"/>
+          <w:numId w:val="1009"/>
           <w:ilvl w:val="0"/>
         </w:numPr>
       </w:pPr>
@@ -9394,12 +9238,134 @@
       <w:pPr>
         <w:pStyle w:val="Compact"/>
         <w:numPr>
-          <w:numId w:val="1012"/>
+          <w:numId w:val="1010"/>
           <w:ilvl w:val="0"/>
         </w:numPr>
       </w:pPr>
       <w:r>
         <w:t xml:space="preserve">Lesbarkeit verbessern</w:t>
+      </w:r>
+    </w:p>
+    <w:p>
+      <w:pPr>
+        <w:pStyle w:val="Compact"/>
+        <w:numPr>
+          <w:numId w:val="1010"/>
+          <w:ilvl w:val="0"/>
+        </w:numPr>
+      </w:pPr>
+      <w:r>
+        <w:t xml:space="preserve">Alter Dateihash hinzufügen</w:t>
+      </w:r>
+    </w:p>
+    <w:p>
+      <w:pPr>
+        <w:pStyle w:val="Compact"/>
+        <w:numPr>
+          <w:numId w:val="1010"/>
+          <w:ilvl w:val="0"/>
+        </w:numPr>
+      </w:pPr>
+      <w:r>
+        <w:t xml:space="preserve">Ändere X/Y und 1/2 zu Allgemein gültigen Werten (n/n+1)</w:t>
+      </w:r>
+    </w:p>
+    <w:p>
+      <w:pPr>
+        <w:pStyle w:val="Compact"/>
+        <w:numPr>
+          <w:numId w:val="1010"/>
+          <w:ilvl w:val="0"/>
+        </w:numPr>
+      </w:pPr>
+      <w:r>
+        <w:t xml:space="preserve">Muss aktuell gehalten werden</w:t>
+      </w:r>
+    </w:p>
+    <w:p>
+      <w:r>
+        <w:t xml:space="preserve">Beispiel der Auswertungen anhand des Falles Nummer vier:</w:t>
+      </w:r>
+    </w:p>
+    <w:p>
+      <w:pPr>
+        <w:pStyle w:val="Compact"/>
+        <w:numPr>
+          <w:numId w:val="1011"/>
+          <w:ilvl w:val="0"/>
+        </w:numPr>
+      </w:pPr>
+      <w:r>
+        <w:t xml:space="preserve">Lokale Datei hat sich geändert: Alter Hashwert unterscheidet sich zu dem aktuellen.</w:t>
+      </w:r>
+    </w:p>
+    <w:p>
+      <w:pPr>
+        <w:pStyle w:val="Compact"/>
+        <w:numPr>
+          <w:numId w:val="1011"/>
+          <w:ilvl w:val="0"/>
+        </w:numPr>
+      </w:pPr>
+      <w:r>
+        <w:t xml:space="preserve">Serverversion ist Größer als lokale Version.</w:t>
+      </w:r>
+    </w:p>
+    <w:p>
+      <w:pPr>
+        <w:pStyle w:val="Compact"/>
+        <w:numPr>
+          <w:numId w:val="1011"/>
+          <w:ilvl w:val="0"/>
+        </w:numPr>
+      </w:pPr>
+      <w:r>
+        <w:t xml:space="preserve">Aktueller und Server-Hashwert stimmen nicht überein.</w:t>
+      </w:r>
+    </w:p>
+    <w:p>
+      <w:r>
+        <w:t xml:space="preserve">Das bedeutet, dass sich sowohl die Serverdatei als auch die Lokale Kopie geändert haben. Dadurch entsteht ein Konflikt, der aufgelöst werden muss. Diese Konflikt Auflösung ist nicht Teil der Arbeit, wird allerdings im Kapitel</w:t>
+      </w:r>
+      <w:r>
+        <w:t xml:space="preserve"> </w:t>
+      </w:r>
+      <w:r>
+        <w:t xml:space="preserve"> </w:t>
+      </w:r>
+      <w:r>
+        <w:t xml:space="preserve">kurz behandelt.</w:t>
+      </w:r>
+    </w:p>
+    <w:p>
+      <w:pPr>
+        <w:pStyle w:val="Heading3"/>
+      </w:pPr>
+      <w:bookmarkStart w:id="128" w:name="anwendung-1"/>
+      <w:bookmarkEnd w:id="128"/>
+      <w:r>
+        <w:t xml:space="preserve">Anwendung</w:t>
+      </w:r>
+    </w:p>
+    <w:p>
+      <w:r>
+        <w:t xml:space="preserve">Um nun Jibe mit einer aktiven Installation zu verbinden, müssen folgende Schritte ausgeführt werden.</w:t>
+      </w:r>
+    </w:p>
+    <w:p>
+      <w:r>
+        <w:rPr>
+          <w:b/>
+        </w:rPr>
+        <w:t xml:space="preserve">TODO aktuell halten (evtl. in den Anhang?)</w:t>
+      </w:r>
+    </w:p>
+    <w:p>
+      <w:r>
+        <w:rPr>
+          <w:b/>
+        </w:rPr>
+        <w:t xml:space="preserve">Server</w:t>
       </w:r>
     </w:p>
     <w:p>
@@ -9411,36 +9377,24 @@
         </w:numPr>
       </w:pPr>
       <w:r>
-        <w:t xml:space="preserve">Alter Dateihash hinzufügen</w:t>
-      </w:r>
-    </w:p>
-    <w:p>
-      <w:pPr>
-        <w:pStyle w:val="Compact"/>
-        <w:numPr>
-          <w:numId w:val="1012"/>
-          <w:ilvl w:val="0"/>
-        </w:numPr>
-      </w:pPr>
-      <w:r>
-        <w:t xml:space="preserve">Ändere X/Y und 1/2 zu Allgemein gültigen Werten (n/n+1)</w:t>
-      </w:r>
-    </w:p>
-    <w:p>
-      <w:pPr>
-        <w:pStyle w:val="Compact"/>
-        <w:numPr>
-          <w:numId w:val="1012"/>
-          <w:ilvl w:val="0"/>
-        </w:numPr>
-      </w:pPr>
-      <w:r>
-        <w:t xml:space="preserve">Muss aktuell gehalten werden</w:t>
-      </w:r>
-    </w:p>
-    <w:p>
-      <w:r>
-        <w:t xml:space="preserve">Beispiel der Auswertungen anhand des Falles Nummer vier:</w:t>
+        <w:t xml:space="preserve">Erstellen eines OAuth2 Clients mit dem Grant-Type "password, refresh_token":</w:t>
+      </w:r>
+      <w:r>
+        <w:t xml:space="preserve"> </w:t>
+      </w:r>
+      <w:r>
+        <w:rPr>
+          <w:rStyle w:val="VerbatimChar"/>
+        </w:rPr>
+        <w:t xml:space="preserve">app/console symcloud:oauth2:create-client sync http://www.example.com -g password -g refresh_token</w:t>
+      </w:r>
+    </w:p>
+    <w:p>
+      <w:r>
+        <w:rPr>
+          <w:b/>
+        </w:rPr>
+        <w:t xml:space="preserve">Lokaler Rechner</w:t>
       </w:r>
     </w:p>
     <w:p>
@@ -9452,7 +9406,22 @@
         </w:numPr>
       </w:pPr>
       <w:r>
-        <w:t xml:space="preserve">Lokale Datei hat sich geändert: Alter Hashwert unterscheidet sich zu dem aktuellen.</w:t>
+        <w:t xml:space="preserve">In dem Order, der synchronisiert werden soll, folgendes Kommando ausführen:</w:t>
+      </w:r>
+      <w:r>
+        <w:t xml:space="preserve"> </w:t>
+      </w:r>
+      <w:r>
+        <w:rPr>
+          <w:rStyle w:val="VerbatimChar"/>
+        </w:rPr>
+        <w:t xml:space="preserve">php jibe.phar configure</w:t>
+      </w:r>
+      <w:r>
+        <w:t xml:space="preserve"> </w:t>
+      </w:r>
+      <w:r>
+        <w:t xml:space="preserve">und die geforderten Eingaben durchführen.</w:t>
       </w:r>
     </w:p>
     <w:p>
@@ -9464,48 +9433,34 @@
         </w:numPr>
       </w:pPr>
       <w:r>
-        <w:t xml:space="preserve">Serverversion ist Größer als lokale Version.</w:t>
-      </w:r>
-    </w:p>
-    <w:p>
-      <w:pPr>
-        <w:pStyle w:val="Compact"/>
-        <w:numPr>
-          <w:numId w:val="1013"/>
-          <w:ilvl w:val="0"/>
-        </w:numPr>
-      </w:pPr>
-      <w:r>
-        <w:t xml:space="preserve">Aktueller und Server-Hashwert stimmen nicht überein.</w:t>
-      </w:r>
-    </w:p>
-    <w:p>
-      <w:r>
-        <w:t xml:space="preserve">Das bedeutet, dass sich sowohl die Serverdatei als auch die Lokale Kopie geändert haben. Dadurch entsteht ein Konflikt, der aufgelöst werden muss. Diese Konflikt Auflösung ist nicht Teil der Arbeit, wird allerdings im Kapitel</w:t>
-      </w:r>
-      <w:r>
-        <w:t xml:space="preserve"> </w:t>
-      </w:r>
-      <w:r>
-        <w:t xml:space="preserve"> </w:t>
-      </w:r>
-      <w:r>
-        <w:t xml:space="preserve">kurz behandelt.</w:t>
+        <w:t xml:space="preserve">Um eine Synchronisierung durchzuführen reicht es folgendes Kommando auszuführen:</w:t>
+      </w:r>
+      <w:r>
+        <w:t xml:space="preserve"> </w:t>
+      </w:r>
+      <w:r>
+        <w:rPr>
+          <w:rStyle w:val="VerbatimChar"/>
+        </w:rPr>
+        <w:t xml:space="preserve">php jibe.phar sync</w:t>
+      </w:r>
+    </w:p>
+    <w:p>
+      <w:r>
+        <w:rPr>
+          <w:b/>
+        </w:rPr>
+        <w:t xml:space="preserve">TODO Zusammenfassung zum Client</w:t>
       </w:r>
     </w:p>
     <w:p>
       <w:pPr>
         <w:pStyle w:val="Heading3"/>
       </w:pPr>
-      <w:bookmarkStart w:id="128" w:name="anwendung-1"/>
-      <w:bookmarkEnd w:id="128"/>
-      <w:r>
-        <w:t xml:space="preserve">Anwendung</w:t>
-      </w:r>
-    </w:p>
-    <w:p>
-      <w:r>
-        <w:t xml:space="preserve">Um nun Jibe mit einer aktiven Installation zu verbinden, müssen folgende Schritte ausgeführt werden.</w:t>
+      <w:bookmarkStart w:id="129" w:name="verteilte-datenbank"/>
+      <w:bookmarkEnd w:id="129"/>
+      <w:r>
+        <w:t xml:space="preserve">Verteilte Datenbank</w:t>
       </w:r>
     </w:p>
     <w:p>
@@ -9513,7 +9468,17 @@
         <w:rPr>
           <w:b/>
         </w:rPr>
-        <w:t xml:space="preserve">TODO aktuell halten (evtl. in den Anhang?)</w:t>
+        <w:t xml:space="preserve">TODO Evtl. auch ein Klassendiagramm des Distributed Storage</w:t>
+      </w:r>
+    </w:p>
+    <w:p>
+      <w:pPr>
+        <w:pStyle w:val="Heading2"/>
+      </w:pPr>
+      <w:bookmarkStart w:id="130" w:name="zusammenfassung-5"/>
+      <w:bookmarkEnd w:id="130"/>
+      <w:r>
+        <w:t xml:space="preserve">Zusammenfassung</w:t>
       </w:r>
     </w:p>
     <w:p>
@@ -9521,7 +9486,17 @@
         <w:rPr>
           <w:b/>
         </w:rPr>
-        <w:t xml:space="preserve">Server</w:t>
+        <w:t xml:space="preserve">TODO nur Notizen</w:t>
+      </w:r>
+    </w:p>
+    <w:p>
+      <w:r>
+        <w:t xml:space="preserve">Es kann pro Bucket festgelegt werden, welcher Benutzer Zugriff auf diesen hat bzw. ob er diese durchsuchen darf. Dies bestimmt die Einstellungen des Replikators, der die Daten anhand dieser Einstellungen über die verbundenen Instanzen verteilt.</w:t>
+      </w:r>
+    </w:p>
+    <w:p>
+      <w:r>
+        <w:t xml:space="preserve">Beispiel:</w:t>
       </w:r>
     </w:p>
     <w:p>
@@ -9533,24 +9508,48 @@
         </w:numPr>
       </w:pPr>
       <w:r>
-        <w:t xml:space="preserve">Erstellen eines OAuth2 Clients mit dem Grant-Type "password, refresh_token":</w:t>
-      </w:r>
-      <w:r>
-        <w:t xml:space="preserve"> </w:t>
-      </w:r>
-      <w:r>
-        <w:rPr>
-          <w:rStyle w:val="VerbatimChar"/>
-        </w:rPr>
-        <w:t xml:space="preserve">app/console symcloud:oauth2:create-client sync http://www.example.com -g password -g refresh_token</w:t>
-      </w:r>
-    </w:p>
-    <w:p>
-      <w:r>
-        <w:rPr>
-          <w:b/>
-        </w:rPr>
-        <w:t xml:space="preserve">Lokaler Rechner</w:t>
+        <w:t xml:space="preserve">Bucket 1 hat folgende Policies:</w:t>
+      </w:r>
+    </w:p>
+    <w:p>
+      <w:pPr>
+        <w:pStyle w:val="Compact"/>
+        <w:numPr>
+          <w:numId w:val="1014"/>
+          <w:ilvl w:val="0"/>
+        </w:numPr>
+      </w:pPr>
+      <w:r>
+        <w:t xml:space="preserve">SC1 User1 gehört der Bucket</w:t>
+      </w:r>
+    </w:p>
+    <w:p>
+      <w:pPr>
+        <w:pStyle w:val="Compact"/>
+        <w:numPr>
+          <w:numId w:val="1014"/>
+          <w:ilvl w:val="0"/>
+        </w:numPr>
+      </w:pPr>
+      <w:r>
+        <w:t xml:space="preserve">SC2 User2 hat Leserechte</w:t>
+      </w:r>
+    </w:p>
+    <w:p>
+      <w:pPr>
+        <w:pStyle w:val="Compact"/>
+        <w:numPr>
+          <w:numId w:val="1014"/>
+          <w:ilvl w:val="0"/>
+        </w:numPr>
+      </w:pPr>
+      <w:r>
+        <w:t xml:space="preserve">SC3 User3 hat Lese- und Schreibrechte</w:t>
+      </w:r>
+    </w:p>
+    <w:p>
+      <w:r>
+        <w:t xml:space="preserve">Der Replikator wird nun folgendermaßen vorgehen.</w:t>
       </w:r>
     </w:p>
     <w:p>
@@ -9562,22 +9561,7 @@
         </w:numPr>
       </w:pPr>
       <w:r>
-        <w:t xml:space="preserve">In dem Order, der synchronisiert werden soll, folgendes Kommando ausführen:</w:t>
-      </w:r>
-      <w:r>
-        <w:t xml:space="preserve"> </w:t>
-      </w:r>
-      <w:r>
-        <w:rPr>
-          <w:rStyle w:val="VerbatimChar"/>
-        </w:rPr>
-        <w:t xml:space="preserve">php jibe.phar configure</w:t>
-      </w:r>
-      <w:r>
-        <w:t xml:space="preserve"> </w:t>
-      </w:r>
-      <w:r>
-        <w:t xml:space="preserve">und die geforderten Eingaben durchführen.</w:t>
+        <w:t xml:space="preserve">Die Metadaten des Buckets werden auf die Server SC2 und SC3 repliciert.</w:t>
       </w:r>
     </w:p>
     <w:p>
@@ -9589,50 +9573,56 @@
         </w:numPr>
       </w:pPr>
       <w:r>
-        <w:t xml:space="preserve">Um eine Synchronisierung durchzuführen reicht es folgendes Kommando auszuführen:</w:t>
-      </w:r>
-      <w:r>
-        <w:t xml:space="preserve"> </w:t>
-      </w:r>
-      <w:r>
-        <w:rPr>
-          <w:rStyle w:val="VerbatimChar"/>
-        </w:rPr>
-        <w:t xml:space="preserve">php jibe.phar sync</w:t>
-      </w:r>
-    </w:p>
-    <w:p>
-      <w:r>
-        <w:rPr>
-          <w:b/>
-        </w:rPr>
-        <w:t xml:space="preserve">TODO Zusammenfassung zum Client</w:t>
-      </w:r>
-    </w:p>
-    <w:p>
-      <w:pPr>
-        <w:pStyle w:val="Heading3"/>
-      </w:pPr>
-      <w:bookmarkStart w:id="129" w:name="verteilte-datenbank"/>
-      <w:bookmarkEnd w:id="129"/>
-      <w:r>
-        <w:t xml:space="preserve">Verteilte Datenbank</w:t>
-      </w:r>
-    </w:p>
-    <w:p>
-      <w:r>
-        <w:rPr>
-          <w:b/>
-        </w:rPr>
-        <w:t xml:space="preserve">TODO Evtl. auch ein Klassendiagramm des Distributed Storage</w:t>
+        <w:t xml:space="preserve">Die Nutzdaten (aktuellste Version) des Buckets werden auf den Server SC3 repliciert und aktuell gehalten.</w:t>
+      </w:r>
+    </w:p>
+    <w:p>
+      <w:pPr>
+        <w:pStyle w:val="Compact"/>
+        <w:numPr>
+          <w:numId w:val="1015"/>
+          <w:ilvl w:val="0"/>
+        </w:numPr>
+      </w:pPr>
+      <w:r>
+        <w:t xml:space="preserve">Beides wird automatisch bei Änderungen durchgeführt.</w:t>
+      </w:r>
+    </w:p>
+    <w:p>
+      <w:pPr>
+        <w:pStyle w:val="Compact"/>
+        <w:numPr>
+          <w:numId w:val="1015"/>
+          <w:ilvl w:val="0"/>
+        </w:numPr>
+      </w:pPr>
+      <w:r>
+        <w:t xml:space="preserve">Beim lesen der Datei wird SC2 bei SC1 oder SC3 (je nach Verfügbarkeit) die Daten holen und bei sich persistieren. Diese Kopie wird nicht automatisiert von SC3 upgedated, sie wird nur bei Bedarf aktualisiert.</w:t>
+      </w:r>
+    </w:p>
+    <w:p>
+      <w:pPr>
+        <w:pStyle w:val="Compact"/>
+        <w:numPr>
+          <w:numId w:val="1015"/>
+          <w:ilvl w:val="0"/>
+        </w:numPr>
+      </w:pPr>
+      <w:r>
+        <w:t xml:space="preserve">Bei Änderung einer Datei des Buckets auf SC3 werden die Änderungen automatisch auf den Server S1 gespielt.</w:t>
+      </w:r>
+    </w:p>
+    <w:p>
+      <w:r>
+        <w:t xml:space="preserve">Die Suchschnittstelle wird bei der Suche nach Dateien für den User2 oder User3 auf das Bucket durchsuchen. Jedoch wird der User3 die Daten in seinem eigenen Server suchen und nicht bei S1 nachfragen. Da S2 nicht immer aktuelle Daten besitzt, setzt er bei der Schnittstelle S1 eine Anfrage ab, um die Suche bei sich zu Vervollständigen.</w:t>
       </w:r>
     </w:p>
     <w:p>
       <w:pPr>
         <w:pStyle w:val="Heading1"/>
       </w:pPr>
-      <w:bookmarkStart w:id="130" w:name="ergebnisse"/>
-      <w:bookmarkEnd w:id="130"/>
+      <w:bookmarkStart w:id="131" w:name="ergebnisse"/>
+      <w:bookmarkEnd w:id="131"/>
       <w:r>
         <w:t xml:space="preserve">Ergebnisse</w:t>
       </w:r>
@@ -9641,8 +9631,8 @@
       <w:pPr>
         <w:pStyle w:val="Heading1"/>
       </w:pPr>
-      <w:bookmarkStart w:id="131" w:name="ausblick"/>
-      <w:bookmarkEnd w:id="131"/>
+      <w:bookmarkStart w:id="132" w:name="ausblick"/>
+      <w:bookmarkEnd w:id="132"/>
       <w:r>
         <w:t xml:space="preserve">Ausblick</w:t>
       </w:r>
@@ -9656,8 +9646,8 @@
       <w:pPr>
         <w:pStyle w:val="Heading2"/>
       </w:pPr>
-      <w:bookmarkStart w:id="132" w:name="konfliktbehandlung"/>
-      <w:bookmarkEnd w:id="132"/>
+      <w:bookmarkStart w:id="133" w:name="konfliktbehandlung"/>
+      <w:bookmarkEnd w:id="133"/>
       <w:r>
         <w:t xml:space="preserve">Konfliktbehandlung</w:t>
       </w:r>
@@ -9666,8 +9656,8 @@
       <w:pPr>
         <w:pStyle w:val="Heading2"/>
       </w:pPr>
-      <w:bookmarkStart w:id="133" w:name="verteilung-von-blobs"/>
-      <w:bookmarkEnd w:id="133"/>
+      <w:bookmarkStart w:id="134" w:name="verteilung-von-blobs"/>
+      <w:bookmarkEnd w:id="134"/>
       <w:r>
         <w:t xml:space="preserve">Verteilung von Blobs</w:t>
       </w:r>
@@ -9681,8 +9671,8 @@
       <w:pPr>
         <w:pStyle w:val="Heading2"/>
       </w:pPr>
-      <w:bookmarkStart w:id="134" w:name="konsistenz"/>
-      <w:bookmarkEnd w:id="134"/>
+      <w:bookmarkStart w:id="135" w:name="konsistenz"/>
+      <w:bookmarkEnd w:id="135"/>
       <w:r>
         <w:t xml:space="preserve">Konsistenz</w:t>
       </w:r>
@@ -9699,7 +9689,7 @@
       <w:r>
         <w:t xml:space="preserve"> </w:t>
       </w:r>
-      <w:hyperlink r:id="rId135">
+      <w:hyperlink r:id="rId136">
         <w:r>
           <w:rPr>
             <w:rStyle w:val="Link"/>
@@ -9712,8 +9702,8 @@
       <w:pPr>
         <w:pStyle w:val="Heading2"/>
       </w:pPr>
-      <w:bookmarkStart w:id="136" w:name="datei-chunking"/>
-      <w:bookmarkEnd w:id="136"/>
+      <w:bookmarkStart w:id="137" w:name="datei-chunking"/>
+      <w:bookmarkEnd w:id="137"/>
       <w:r>
         <w:t xml:space="preserve">Datei chunking</w:t>
       </w:r>
@@ -9727,8 +9717,8 @@
       <w:pPr>
         <w:pStyle w:val="Heading2"/>
       </w:pPr>
-      <w:bookmarkStart w:id="137" w:name="amazon-s3-system-spezifische-metadaten"/>
-      <w:bookmarkEnd w:id="137"/>
+      <w:bookmarkStart w:id="138" w:name="amazon-s3-system-spezifische-metadaten"/>
+      <w:bookmarkEnd w:id="138"/>
       <w:r>
         <w:t xml:space="preserve">Amazon S3 System-spezifische Metadaten</w:t>
       </w:r>
@@ -10412,8 +10402,8 @@
       <w:pPr>
         <w:pStyle w:val="Heading2"/>
       </w:pPr>
-      <w:bookmarkStart w:id="138" w:name="installation"/>
-      <w:bookmarkEnd w:id="138"/>
+      <w:bookmarkStart w:id="139" w:name="installation"/>
+      <w:bookmarkEnd w:id="139"/>
       <w:r>
         <w:t xml:space="preserve">Installation</w:t>
       </w:r>
@@ -10427,8 +10417,8 @@
       <w:pPr>
         <w:pStyle w:val="Heading3"/>
       </w:pPr>
-      <w:bookmarkStart w:id="139" w:name="lokal"/>
-      <w:bookmarkEnd w:id="139"/>
+      <w:bookmarkStart w:id="140" w:name="lokal"/>
+      <w:bookmarkEnd w:id="140"/>
       <w:r>
         <w:t xml:space="preserve">Lokal</w:t>
       </w:r>
@@ -10437,8 +10427,8 @@
       <w:pPr>
         <w:pStyle w:val="Heading3"/>
       </w:pPr>
-      <w:bookmarkStart w:id="140" w:name="verteilt"/>
-      <w:bookmarkEnd w:id="140"/>
+      <w:bookmarkStart w:id="141" w:name="verteilt"/>
+      <w:bookmarkEnd w:id="141"/>
       <w:r>
         <w:t xml:space="preserve">Verteilt</w:t>
       </w:r>
@@ -10447,8 +10437,8 @@
       <w:pPr>
         <w:pStyle w:val="Heading1"/>
       </w:pPr>
-      <w:bookmarkStart w:id="141" w:name="literaturverzeichnis"/>
-      <w:bookmarkEnd w:id="141"/>
+      <w:bookmarkStart w:id="142" w:name="literaturverzeichnis"/>
+      <w:bookmarkEnd w:id="142"/>
       <w:r>
         <w:t xml:space="preserve">Literaturverzeichnis</w:t>
       </w:r>
@@ -10524,7 +10514,7 @@
       <w:r>
         <w:t xml:space="preserve"> </w:t>
       </w:r>
-      <w:hyperlink r:id="rId142">
+      <w:hyperlink r:id="rId143">
         <w:r>
           <w:rPr>
             <w:rStyle w:val="Link"/>
@@ -10598,7 +10588,7 @@
       <w:r>
         <w:t xml:space="preserve"> </w:t>
       </w:r>
-      <w:hyperlink r:id="rId143">
+      <w:hyperlink r:id="rId144">
         <w:r>
           <w:rPr>
             <w:rStyle w:val="Link"/>
@@ -10632,7 +10622,7 @@
       <w:r>
         <w:t xml:space="preserve"> </w:t>
       </w:r>
-      <w:hyperlink r:id="rId144">
+      <w:hyperlink r:id="rId145">
         <w:r>
           <w:rPr>
             <w:rStyle w:val="Link"/>
@@ -10654,7 +10644,7 @@
       <w:r>
         <w:t xml:space="preserve"> </w:t>
       </w:r>
-      <w:hyperlink r:id="rId145">
+      <w:hyperlink r:id="rId146">
         <w:r>
           <w:rPr>
             <w:rStyle w:val="Link"/>
@@ -10706,7 +10696,7 @@
       <w:r>
         <w:t xml:space="preserve"> </w:t>
       </w:r>
-      <w:hyperlink r:id="rId146">
+      <w:hyperlink r:id="rId147">
         <w:r>
           <w:rPr>
             <w:rStyle w:val="Link"/>
@@ -10744,7 +10734,7 @@
       <w:r>
         <w:t xml:space="preserve"> </w:t>
       </w:r>
-      <w:hyperlink r:id="rId147">
+      <w:hyperlink r:id="rId148">
         <w:r>
           <w:rPr>
             <w:rStyle w:val="Link"/>
@@ -10786,7 +10776,7 @@
       <w:r>
         <w:t xml:space="preserve"> </w:t>
       </w:r>
-      <w:hyperlink r:id="rId148">
+      <w:hyperlink r:id="rId149">
         <w:r>
           <w:rPr>
             <w:rStyle w:val="Link"/>
@@ -10808,7 +10798,7 @@
       <w:r>
         <w:t xml:space="preserve"> </w:t>
       </w:r>
-      <w:hyperlink r:id="rId149">
+      <w:hyperlink r:id="rId150">
         <w:r>
           <w:rPr>
             <w:rStyle w:val="Link"/>
@@ -10867,7 +10857,7 @@
       <w:r>
         <w:t xml:space="preserve"> </w:t>
       </w:r>
-      <w:hyperlink r:id="rId150">
+      <w:hyperlink r:id="rId151">
         <w:r>
           <w:rPr>
             <w:rStyle w:val="Link"/>
@@ -10901,7 +10891,7 @@
       <w:r>
         <w:t xml:space="preserve"> </w:t>
       </w:r>
-      <w:hyperlink r:id="rId151">
+      <w:hyperlink r:id="rId152">
         <w:r>
           <w:rPr>
             <w:rStyle w:val="Link"/>
@@ -10957,7 +10947,7 @@
       <w:r>
         <w:t xml:space="preserve"> </w:t>
       </w:r>
-      <w:hyperlink r:id="rId152">
+      <w:hyperlink r:id="rId153">
         <w:r>
           <w:rPr>
             <w:rStyle w:val="Link"/>
@@ -10979,7 +10969,7 @@
       <w:r>
         <w:t xml:space="preserve"> </w:t>
       </w:r>
-      <w:hyperlink r:id="rId153">
+      <w:hyperlink r:id="rId154">
         <w:r>
           <w:rPr>
             <w:rStyle w:val="Link"/>
@@ -11001,7 +10991,7 @@
       <w:r>
         <w:t xml:space="preserve"> </w:t>
       </w:r>
-      <w:hyperlink r:id="rId154">
+      <w:hyperlink r:id="rId155">
         <w:r>
           <w:rPr>
             <w:rStyle w:val="Link"/>
@@ -11600,7 +11590,7 @@
     </w:lvl>
   </w:abstractNum>
   <w:abstractNum w:abstractNumId="990">
-    <w:nsid w:val="d1bf49f7"/>
+    <w:nsid w:val="71c5657a"/>
     <w:multiLevelType w:val="multilevel"/>
     <w:lvl w:ilvl="0">
       <w:numFmt w:val="bullet"/>
@@ -11681,7 +11671,7 @@
     </w:lvl>
   </w:abstractNum>
   <w:abstractNum w:abstractNumId="991">
-    <w:nsid w:val="6aa944f9"/>
+    <w:nsid w:val="15113296"/>
     <w:multiLevelType w:val="multilevel"/>
     <w:lvl w:ilvl="0">
       <w:numFmt w:val="bullet"/>
@@ -11761,8 +11751,96 @@
       </w:pPr>
     </w:lvl>
   </w:abstractNum>
+  <w:abstractNum w:abstractNumId="99821">
+    <w:nsid w:val="db1e26e2"/>
+    <w:multiLevelType w:val="multilevel"/>
+    <w:lvl w:ilvl="0">
+      <w:start w:val="1"/>
+      <w:numFmt w:val="upperLetter"/>
+      <w:lvlText w:val="%1)"/>
+      <w:lvlJc w:val="left"/>
+      <w:pPr>
+        <w:tabs>
+          <w:tab w:val="num" w:pos="0"/>
+        </w:tabs>
+        <w:ind w:left="480" w:hanging="480"/>
+      </w:pPr>
+    </w:lvl>
+    <w:lvl w:ilvl="1">
+      <w:start w:val="1"/>
+      <w:numFmt w:val="upperLetter"/>
+      <w:lvlText w:val="%2)"/>
+      <w:lvlJc w:val="left"/>
+      <w:pPr>
+        <w:tabs>
+          <w:tab w:val="num" w:pos="720"/>
+        </w:tabs>
+        <w:ind w:left="1200" w:hanging="480"/>
+      </w:pPr>
+    </w:lvl>
+    <w:lvl w:ilvl="2">
+      <w:start w:val="1"/>
+      <w:numFmt w:val="upperLetter"/>
+      <w:lvlText w:val="%3)"/>
+      <w:lvlJc w:val="left"/>
+      <w:pPr>
+        <w:tabs>
+          <w:tab w:val="num" w:pos="1440"/>
+        </w:tabs>
+        <w:ind w:left="1920" w:hanging="480"/>
+      </w:pPr>
+    </w:lvl>
+    <w:lvl w:ilvl="3">
+      <w:start w:val="1"/>
+      <w:numFmt w:val="upperLetter"/>
+      <w:lvlText w:val="%4)"/>
+      <w:lvlJc w:val="left"/>
+      <w:pPr>
+        <w:tabs>
+          <w:tab w:val="num" w:pos="2160"/>
+        </w:tabs>
+        <w:ind w:left="2640" w:hanging="480"/>
+      </w:pPr>
+    </w:lvl>
+    <w:lvl w:ilvl="4">
+      <w:start w:val="1"/>
+      <w:numFmt w:val="upperLetter"/>
+      <w:lvlText w:val="%5)"/>
+      <w:lvlJc w:val="left"/>
+      <w:pPr>
+        <w:tabs>
+          <w:tab w:val="num" w:pos="2880"/>
+        </w:tabs>
+        <w:ind w:left="3360" w:hanging="480"/>
+      </w:pPr>
+    </w:lvl>
+    <w:lvl w:ilvl="5">
+      <w:start w:val="1"/>
+      <w:numFmt w:val="upperLetter"/>
+      <w:lvlText w:val="%6)"/>
+      <w:lvlJc w:val="left"/>
+      <w:pPr>
+        <w:tabs>
+          <w:tab w:val="num" w:pos="3600"/>
+        </w:tabs>
+        <w:ind w:left="4080" w:hanging="480"/>
+      </w:pPr>
+    </w:lvl>
+    <w:lvl w:ilvl="6">
+      <w:start w:val="1"/>
+      <w:numFmt w:val="upperLetter"/>
+      <w:lvlText w:val="%7)"/>
+      <w:lvlJc w:val="left"/>
+      <w:pPr>
+        <w:tabs>
+          <w:tab w:val="num" w:pos="4320"/>
+        </w:tabs>
+        <w:ind w:left="4800" w:hanging="480"/>
+      </w:pPr>
+    </w:lvl>
+  </w:abstractNum>
   <w:abstractNum w:abstractNumId="99411">
-    <w:nsid w:val="27c23270"/>
+    <w:nsid w:val="c84200b8"/>
     <w:multiLevelType w:val="multilevel"/>
     <w:lvl w:ilvl="0">
       <w:start w:val="1"/>
@@ -11840,94 +11918,6 @@
       <w:start w:val="1"/>
       <w:numFmt w:val="decimal"/>
       <w:lvlText w:val="%7."/>
-      <w:lvlJc w:val="left"/>
-      <w:pPr>
-        <w:tabs>
-          <w:tab w:val="num" w:pos="4320"/>
-        </w:tabs>
-        <w:ind w:left="4800" w:hanging="480"/>
-      </w:pPr>
-    </w:lvl>
-  </w:abstractNum>
-  <w:abstractNum w:abstractNumId="99821">
-    <w:nsid w:val="e39392be"/>
-    <w:multiLevelType w:val="multilevel"/>
-    <w:lvl w:ilvl="0">
-      <w:start w:val="1"/>
-      <w:numFmt w:val="upperLetter"/>
-      <w:lvlText w:val="%1)"/>
-      <w:lvlJc w:val="left"/>
-      <w:pPr>
-        <w:tabs>
-          <w:tab w:val="num" w:pos="0"/>
-        </w:tabs>
-        <w:ind w:left="480" w:hanging="480"/>
-      </w:pPr>
-    </w:lvl>
-    <w:lvl w:ilvl="1">
-      <w:start w:val="1"/>
-      <w:numFmt w:val="upperLetter"/>
-      <w:lvlText w:val="%2)"/>
-      <w:lvlJc w:val="left"/>
-      <w:pPr>
-        <w:tabs>
-          <w:tab w:val="num" w:pos="720"/>
-        </w:tabs>
-        <w:ind w:left="1200" w:hanging="480"/>
-      </w:pPr>
-    </w:lvl>
-    <w:lvl w:ilvl="2">
-      <w:start w:val="1"/>
-      <w:numFmt w:val="upperLetter"/>
-      <w:lvlText w:val="%3)"/>
-      <w:lvlJc w:val="left"/>
-      <w:pPr>
-        <w:tabs>
-          <w:tab w:val="num" w:pos="1440"/>
-        </w:tabs>
-        <w:ind w:left="1920" w:hanging="480"/>
-      </w:pPr>
-    </w:lvl>
-    <w:lvl w:ilvl="3">
-      <w:start w:val="1"/>
-      <w:numFmt w:val="upperLetter"/>
-      <w:lvlText w:val="%4)"/>
-      <w:lvlJc w:val="left"/>
-      <w:pPr>
-        <w:tabs>
-          <w:tab w:val="num" w:pos="2160"/>
-        </w:tabs>
-        <w:ind w:left="2640" w:hanging="480"/>
-      </w:pPr>
-    </w:lvl>
-    <w:lvl w:ilvl="4">
-      <w:start w:val="1"/>
-      <w:numFmt w:val="upperLetter"/>
-      <w:lvlText w:val="%5)"/>
-      <w:lvlJc w:val="left"/>
-      <w:pPr>
-        <w:tabs>
-          <w:tab w:val="num" w:pos="2880"/>
-        </w:tabs>
-        <w:ind w:left="3360" w:hanging="480"/>
-      </w:pPr>
-    </w:lvl>
-    <w:lvl w:ilvl="5">
-      <w:start w:val="1"/>
-      <w:numFmt w:val="upperLetter"/>
-      <w:lvlText w:val="%6)"/>
-      <w:lvlJc w:val="left"/>
-      <w:pPr>
-        <w:tabs>
-          <w:tab w:val="num" w:pos="3600"/>
-        </w:tabs>
-        <w:ind w:left="4080" w:hanging="480"/>
-      </w:pPr>
-    </w:lvl>
-    <w:lvl w:ilvl="6">
-      <w:start w:val="1"/>
-      <w:numFmt w:val="upperLetter"/>
-      <w:lvlText w:val="%7)"/>
       <w:lvlJc w:val="left"/>
       <w:pPr>
         <w:tabs>
@@ -11959,7 +11949,16 @@
     <w:abstractNumId w:val="991"/>
   </w:num>
   <w:num w:numId="1006">
-    <w:abstractNumId w:val="99411"/>
+    <w:abstractNumId w:val="991"/>
+  </w:num>
+  <w:num w:numId="1007">
+    <w:abstractNumId w:val="991"/>
+  </w:num>
+  <w:num w:numId="1008">
+    <w:abstractNumId w:val="991"/>
+  </w:num>
+  <w:num w:numId="1009">
+    <w:abstractNumId w:val="99821"/>
     <w:lvlOverride w:ilvl="0">
       <w:startOverride w:val="1"/>
     </w:lvlOverride>
@@ -11982,20 +11981,11 @@
       <w:startOverride w:val="1"/>
     </w:lvlOverride>
   </w:num>
-  <w:num w:numId="1007">
-    <w:abstractNumId w:val="991"/>
-  </w:num>
-  <w:num w:numId="1008">
-    <w:abstractNumId w:val="991"/>
-  </w:num>
-  <w:num w:numId="1009">
-    <w:abstractNumId w:val="991"/>
-  </w:num>
   <w:num w:numId="1010">
     <w:abstractNumId w:val="991"/>
   </w:num>
   <w:num w:numId="1011">
-    <w:abstractNumId w:val="99821"/>
+    <w:abstractNumId w:val="99411"/>
     <w:lvlOverride w:ilvl="0">
       <w:startOverride w:val="1"/>
     </w:lvlOverride>
@@ -12022,6 +12012,12 @@
     <w:abstractNumId w:val="991"/>
   </w:num>
   <w:num w:numId="1013">
+    <w:abstractNumId w:val="991"/>
+  </w:num>
+  <w:num w:numId="1014">
+    <w:abstractNumId w:val="991"/>
+  </w:num>
+  <w:num w:numId="1015">
     <w:abstractNumId w:val="99411"/>
     <w:lvlOverride w:ilvl="0">
       <w:startOverride w:val="1"/>
@@ -12044,12 +12040,6 @@
     <w:lvlOverride w:ilvl="6">
       <w:startOverride w:val="1"/>
     </w:lvlOverride>
-  </w:num>
-  <w:num w:numId="1014">
-    <w:abstractNumId w:val="991"/>
-  </w:num>
-  <w:num w:numId="1015">
-    <w:abstractNumId w:val="991"/>
   </w:num>
 </w:numbering>
 </file>

</xml_diff>

<commit_message>
fixed typos and style
</commit_message>
<xml_diff>
--- a/symcloud-thesis.docx
+++ b/symcloud-thesis.docx
@@ -5648,7 +5648,7 @@
     </w:p>
     <w:p>
       <w:r>
-        <w:t xml:space="preserve">Der Filestorage verwaltet die abstrakten Dateien im System. Diese Dateien werden als reine Datencontainer angesehen und besitzen daher keinen Namen oder Pfad. Eine Datei besteht nur aus Datenblöcken (Blobs), einer Länge, dem Mimetype und einem Hash für die Identifizierung. Diese abstrakten Dateien werden in den Tree, des Metadatastorage, mit eingebettet und stehen daher nur konkreten Dateien zur Verfügung. Was bedeutet, dass eine Konkrete Datei eine Liste von Blobs besitzt, die die eigentlichen Daten repräsentieren. Diese Trennung von Daten und Metadaten macht es möglich zu erkennen, wenn eine Datei an verschiedenen Stellen des Systems vorkommt und dadurch wiederverwendet werden kann. Theoretisch können auch teile einer Datei in einer anderen Vorkommen. Dies ist aber je nach Größe der Blobs sehr unwahrscheinlich. Da die Blobs keine Zugriffsrechte besitzen, spielt es keine Rolle, ob dieser von dem selben oder von einem anderen Benutzer wiederverwendet wird. Wen der Hash übereinstimmt, besitzen beide Dateien der Benutzer den selben Datenblock und dürfen dadurch darauf zugreifen.</w:t>
+        <w:t xml:space="preserve">Der Filestorage verwaltet die abstrakten Dateien im System. Diese Dateien werden als reine Datencontainer angesehen und besitzen daher keinen Namen oder Pfad. Eine Datei besteht nur aus Datenblöcken (Blobs), einer Länge, dem Mimetype und einem Hash für die Identifizierung. Diese abstrakten Dateien werden in den Tree, des Metadatastorage, mit eingebettet und stehen daher nur konkreten Dateien zur Verfügung. Was bedeutet, dass eine Konkrete Datei eine Liste von Blobs besitzt, die die eigentlichen Daten repräsentieren. Diese Trennung von Daten und Metadaten macht es möglich, zu erkennen, wenn eine Datei an verschiedenen Stellen des Systems vorkommt und dadurch wiederverwendet werden kann. Theoretisch können auch Teile einer Datei in einer anderen vorkommen. Dies ist aber je nach Größe der Blobs sehr unwahrscheinlich. Da die Blobs keine Zugriffsrechte besitzen, spielt es keine Rolle, ob dieser von dem selben oder von einem anderen Benutzer wiederverwendet wird. Wen der Hash übereinstimmt, besitzen beide Dateien der Benutzer den selben Datenblock und dürfen diesen verwenden.</w:t>
       </w:r>
     </w:p>
     <w:p>
@@ -5669,7 +5669,7 @@
         <w:pStyle w:val="Definition"/>
       </w:pPr>
       <w:r>
-        <w:t xml:space="preserve">Durch das aufteilen von Dateien in Daten-Blöcke, ist es theoretisch möglich, das mehrere Dateien den selben chunk teilen. Häufiger jedoch geschieht dies, wenn zum Dateien von einer Version zur nächsten nur leicht verändert werden. Nehmen wir an, dass eine große Text-Datei im Storage liegt, die die Größe eines chunks übersteigt, wird an diese Datei weitere Zeichen angehängt, besteht die neue Version aus dem ersten chunk der ersten Version und aus einem neuen. Dadurch konnte sich das Storagesystem den Speicherplatz (eines chunks) sparen. Mithilfe bestimmter Algorithmen könnte die Ersparnis optimiert werden</w:t>
+        <w:t xml:space="preserve">Durch das aufteilen von Dateien in Daten-Blöcke, ist es theoretisch möglich, das mehrere Dateien den selben chunk teilen. Häufiger jedoch geschieht dies, wenn zum Dateien von einer Version zur nächsten nur leicht verändert werden. Nehmen wir an, dass eine große Text-Datei im Storage liegt, die die Größe eines chunks übersteigt. Wird an diese Datei nun weiterer Inhalt angehängt, besteht die neue Version aus dem chunk der ersten Version und aus einem neuen. Dadurch konnte sich das Storagesystem den Speicherplatz (eines chunks) sparen. Mithilfe bestimmter Algorithmen könnte die Ersparnis optimiert werden</w:t>
       </w:r>
       <w:r>
         <w:rPr>
@@ -5712,7 +5712,7 @@
         <w:pStyle w:val="Definition"/>
       </w:pPr>
       <w:r>
-        <w:t xml:space="preserve">Um auch große Dateien zu verarbeiten, bietet das chunking von Dateien, die Möglichkeit, Daten immer nur Block für Block zu verarbeiten. Dabei können die Daten so verarbeitet werden, dass immer nur wenige chunks im Speicher gehalten werden müssen. Zum Beispiel kann beim Streaming von Videodateien, immer nur ein chunk versendet und sofort wider verworfen werden, bevor der nächste chunk aus der Datenbank geladen wird. Dies beschleunigt die Zeit um die Antwort zu erzeugen. Moderne Video-Player machen sich dieses Verfahren zu Nutzen und versenden viele HTTP-Request mit bestimmten Header-Werten um den Response zu beschränken. Dabei wird der Request-Header</w:t>
+        <w:t xml:space="preserve">Um auch große Dateien zu verarbeiten, bietet das chunking von Dateien, die Möglichkeit, Daten immer nur Block für Block zu verarbeiten. Dabei können die Daten so verarbeitet werden, dass immer nur wenige chunks im Speicher gehalten werden müssen. Zum Beispiel kann beim Streaming von Videodateien, immer nur ein chunk versendet und sofort wider aus dem Speicher gelöscht werden, bevor der nächste chunk aus der Datenbank geladen wird. Dies beschleunigt die Zeit um eine Antwort zu erzeugen. Moderne Video-Player machen sich dieses Verfahren zu Nutzen und versenden viele HTTP-Request mit bestimmten Header-Werten um den Response zu beschränken. Dabei wird der Request-Header</w:t>
       </w:r>
       <w:r>
         <w:t xml:space="preserve"> </w:t>
@@ -5735,10 +5735,13 @@
       <w:r>
         <w:t xml:space="preserve">(Fielding 2014)</w:t>
       </w:r>
-    </w:p>
-    <w:p>
-      <w:r>
-        <w:t xml:space="preserve">Im Filestorage werden zwei Arten von Objekten beschrieben. Zum einen sind dies die abstrakten Dateien, die nicht direkt in die Datenbank geschrieben werden, sondern primär der Kommunikation dienen und in den Dateibaum eingebettet werden. Zum anderen sind es die konkreten "chunks" die direkt in die Datenbank geschrieben werden. Um diese optimal zu verteilen, werden diese mit dem Replikationstyp "Full" persistiert. Dabei wird es auf eine festgelegte Anzahl von Servern verteilt. Dadurch lässt sich der gesamte Speicherplatz des Netzwerkes mit dem hinzufügen neuer Server vergrößern und ist nicht beschränkt auf den Speicherplatz des kleinsten Servers. Blob-Objekte werden dann auf den Remote-Servern in einem Cache gehalten, um das Datenaufkommen zwischen den Servern so minimal wie möglich zu halten. Dieser Cache kann diese Objekte unbegrenzt lange speichern, da diese Blöcke unveränderbar und diese nicht gelöscht werden können, da Dateien nicht wirklich gelöscht werden sondern nur aus dem Dateibaum. Alte Versionen der Datei können auch später wiederhergestellt werden, indem die Commit-Historie zurückverfolgt wird.</w:t>
+      <w:r>
+        <w:t xml:space="preserve">.</w:t>
+      </w:r>
+    </w:p>
+    <w:p>
+      <w:r>
+        <w:t xml:space="preserve">Im Filestorage werden zwei Arten von Objekten beschrieben. Zum einen sind dies die abstrakten Dateien, die nicht direkt in die Datenbank geschrieben werden, sondern primär der Kommunikation dienen und in den Dateibaum eingebettet werden können. Zum anderen sind es die konkreten "chunks" die direkt in die Datenbank geschrieben werden. Um diese optimal zu verteilen, werden diese mit dem Replikationstyp "Full" persistiert. Dabei werden diese Objekte es auf eine festgelegte Anzahl von Servern verteilt. Dadurch lässt sich der gesamte Speicherplatz des Netzwerkes, mit dem hinzufügen neuer Server, erweitern und ist nicht beschränkt auf den Speicherplatz des kleinsten Servers. Blob-Objekte werden dann auf den Remote-Servern in einem Cache gehalten, um den Traffic zwischen den Servern so minimal wie möglich zu halten. Dieser Cache kann diese Objekte unbegrenzt lange speichern, da diese Blöcke unveränderbar und diese nicht gelöscht werden können, da Dateien nicht wirklich gelöscht sondern nur aus dem Dateibaum entfernt werden. Alte Versionen der Datei können auch später wiederhergestellt werden, indem die Commit-Historie zurückverfolgt wird.</w:t>
       </w:r>
     </w:p>
     <w:p>
@@ -11639,7 +11642,7 @@
     </w:lvl>
   </w:abstractNum>
   <w:abstractNum w:abstractNumId="990">
-    <w:nsid w:val="6ee77fb3"/>
+    <w:nsid w:val="9d6ab66b"/>
     <w:multiLevelType w:val="multilevel"/>
     <w:lvl w:ilvl="0">
       <w:numFmt w:val="bullet"/>
@@ -11720,7 +11723,7 @@
     </w:lvl>
   </w:abstractNum>
   <w:abstractNum w:abstractNumId="991">
-    <w:nsid w:val="85b6343c"/>
+    <w:nsid w:val="e723c06f"/>
     <w:multiLevelType w:val="multilevel"/>
     <w:lvl w:ilvl="0">
       <w:numFmt w:val="bullet"/>
@@ -11801,7 +11804,7 @@
     </w:lvl>
   </w:abstractNum>
   <w:abstractNum w:abstractNumId="99821">
-    <w:nsid w:val="21e2988f"/>
+    <w:nsid w:val="e17efff4"/>
     <w:multiLevelType w:val="multilevel"/>
     <w:lvl w:ilvl="0">
       <w:start w:val="1"/>
@@ -11889,7 +11892,7 @@
     </w:lvl>
   </w:abstractNum>
   <w:abstractNum w:abstractNumId="99411">
-    <w:nsid w:val="29909ca3"/>
+    <w:nsid w:val="170f1f35"/>
     <w:multiLevelType w:val="multilevel"/>
     <w:lvl w:ilvl="0">
       <w:start w:val="1"/>

</xml_diff>

<commit_message>
added class diagramm to build process
</commit_message>
<xml_diff>
--- a/symcloud-thesis.docx
+++ b/symcloud-thesis.docx
@@ -4095,7 +4095,7 @@
       <w:r>
         <w:drawing>
           <wp:inline>
-            <wp:extent cx="5334000" cy="3953435"/>
+            <wp:extent cx="5334000" cy="4645025"/>
             <wp:effectExtent b="0" l="0" r="0" t="0"/>
             <wp:docPr descr="" id="1" name="Picture"/>
             <a:graphic>
@@ -4116,7 +4116,7 @@
                   <pic:spPr bwMode="auto">
                     <a:xfrm>
                       <a:off x="0" y="0"/>
-                      <a:ext cx="5334000" cy="3953435"/>
+                      <a:ext cx="5334000" cy="4645025"/>
                     </a:xfrm>
                     <a:prstGeom prst="rect">
                       <a:avLst/>
@@ -11652,7 +11652,7 @@
     </w:lvl>
   </w:abstractNum>
   <w:abstractNum w:abstractNumId="990">
-    <w:nsid w:val="6abc4822"/>
+    <w:nsid w:val="567a23a6"/>
     <w:multiLevelType w:val="multilevel"/>
     <w:lvl w:ilvl="0">
       <w:numFmt w:val="bullet"/>
@@ -11733,7 +11733,7 @@
     </w:lvl>
   </w:abstractNum>
   <w:abstractNum w:abstractNumId="991">
-    <w:nsid w:val="22fbcc2e"/>
+    <w:nsid w:val="ebc81f2c"/>
     <w:multiLevelType w:val="multilevel"/>
     <w:lvl w:ilvl="0">
       <w:numFmt w:val="bullet"/>
@@ -11814,7 +11814,7 @@
     </w:lvl>
   </w:abstractNum>
   <w:abstractNum w:abstractNumId="99821">
-    <w:nsid w:val="e3cb711d"/>
+    <w:nsid w:val="9376cce6"/>
     <w:multiLevelType w:val="multilevel"/>
     <w:lvl w:ilvl="0">
       <w:start w:val="1"/>
@@ -11902,7 +11902,7 @@
     </w:lvl>
   </w:abstractNum>
   <w:abstractNum w:abstractNumId="99411">
-    <w:nsid w:val="d5a904df"/>
+    <w:nsid w:val="e83141bc"/>
     <w:multiLevelType w:val="multilevel"/>
     <w:lvl w:ilvl="0">
       <w:start w:val="1"/>

</xml_diff>

<commit_message>
changed blob to chunk
</commit_message>
<xml_diff>
--- a/symcloud-thesis.docx
+++ b/symcloud-thesis.docx
@@ -5358,7 +5358,7 @@
         <w:pStyle w:val="DefinitionTerm"/>
       </w:pPr>
       <w:r>
-        <w:t xml:space="preserve">Blobs</w:t>
+        <w:t xml:space="preserve">Chunks (Blobs)</w:t>
       </w:r>
     </w:p>
     <w:p>
@@ -5366,7 +5366,7 @@
         <w:pStyle w:val="Definition"/>
       </w:pPr>
       <w:r>
-        <w:t xml:space="preserve">Dateien werden nicht komplett in einen Blob geschrieben sondern werden in sogenannte Blobs aufgeteilt. Dieses Konzept wurde aus den Systemen GridFS (siehe Kapitel</w:t>
+        <w:t xml:space="preserve">Dateien werden nicht komplett in einen Chunk geschrieben sondern werden in sogenannte Chunks aufgeteilt. Dieses Konzept wurde aus den Systemen GridFS (siehe Kapitel</w:t>
       </w:r>
       <w:r>
         <w:t xml:space="preserve"> </w:t>
@@ -5513,7 +5513,7 @@
         <w:pStyle w:val="Definition"/>
       </w:pPr>
       <w:r>
-        <w:t xml:space="preserve">Die Backup-Server werden per Zufallsverfahren ausgewählt. Dabei kann konfiguriert werden, auf wie vielen Servern ein Backup verteilt wird. Dieser Typ wird verwendet um die Blobs gleichmäßig auf die Server zu Verteilen. Dadurch lässt sich die Last auf alle Server verteilen. Dies gilt sowohl für den Speicherplatz, als auch die Netzwerkzugriffe. Hierbei könnten auch bessere Verfahren verwendet werden um den Primary bzw. Backup-Server zu ermitteln (siehe Kapitel</w:t>
+        <w:t xml:space="preserve">Die Backup-Server werden per Zufallsverfahren ausgewählt. Dabei kann konfiguriert werden, auf wie vielen Servern ein Backup verteilt wird. Dieser Typ wird verwendet um die Chunks gleichmäßig auf die Server zu Verteilen. Dadurch lässt sich die Last auf alle Server verteilen. Dies gilt sowohl für den Speicherplatz, als auch die Netzwerkzugriffe. Hierbei könnten auch bessere Verfahren verwendet werden um den Primary bzw. Backup-Server zu ermitteln (siehe Kapitel</w:t>
       </w:r>
       <w:r>
         <w:t xml:space="preserve"> </w:t>
@@ -5648,7 +5648,7 @@
     </w:p>
     <w:p>
       <w:r>
-        <w:t xml:space="preserve">Der Filestorage verwaltet die abstrakten Dateien im System. Diese Dateien werden als reine Datencontainer angesehen und besitzen daher keinen Namen oder Pfad. Eine Datei besteht nur aus Datenblöcken (Blobs), einer Länge, dem Mimetype und einem Hash für die Identifizierung. Diese abstrakten Dateien werden in den Tree, des Metadatastorage, mit eingebettet und stehen daher nur konkreten Dateien zur Verfügung. Was bedeutet, dass eine Konkrete Datei eine Liste von Blobs besitzt, die die eigentlichen Daten repräsentieren. Diese Trennung von Daten und Metadaten macht es möglich, zu erkennen, wenn eine Datei an verschiedenen Stellen des Systems vorkommt und dadurch wiederverwendet werden kann. Theoretisch können auch Teile einer Datei in einer anderen vorkommen. Dies ist aber je nach Größe der Blobs sehr unwahrscheinlich. Da die Blobs keine Zugriffsrechte besitzen, spielt es keine Rolle, ob dieser von dem selben oder von einem anderen Benutzer wiederverwendet wird. Wen der Hash übereinstimmt, besitzen beide Dateien der Benutzer den selben Datenblock und dürfen diesen verwenden.</w:t>
+        <w:t xml:space="preserve">Der Filestorage verwaltet die abstrakten Dateien im System. Diese Dateien werden als reine Datencontainer angesehen und besitzen daher keinen Namen oder Pfad. Eine Datei besteht nur aus Datenblöcken (Chunks), einer Länge, dem Mimetype und einem Hash für die Identifizierung. Diese abstrakten Dateien werden in den Tree, des Metadatastorage, mit eingebettet und stehen daher nur konkreten Dateien zur Verfügung. Was bedeutet, dass eine Konkrete Datei eine Liste von Chunks besitzt, die die eigentlichen Daten repräsentieren. Diese Trennung von Daten und Metadaten macht es möglich, zu erkennen, wenn eine Datei an verschiedenen Stellen des Systems vorkommt und dadurch wiederverwendet werden kann. Theoretisch können auch Teile einer Datei in einer anderen vorkommen. Dies ist aber je nach Größe der Chunks sehr unwahrscheinlich. Da diese keine Zugriffsrechte besitzen, spielt es keine Rolle, ob dieser von dem selben oder von einem anderen Benutzer wiederverwendet wird. Wen der Hash übereinstimmt, besitzen beide Dateien der Benutzer den selben Datenblock und dürfen diesen verwenden.</w:t>
       </w:r>
     </w:p>
     <w:p>
@@ -5669,7 +5669,7 @@
         <w:pStyle w:val="Definition"/>
       </w:pPr>
       <w:r>
-        <w:t xml:space="preserve">Durch das aufteilen von Dateien in Daten-Blöcke, ist es theoretisch möglich, das mehrere Dateien den selben chunk teilen. Häufiger jedoch geschieht dies, wenn zum Dateien von einer Version zur nächsten nur leicht verändert werden. Nehmen wir an, dass eine große Text-Datei im Storage liegt, die die Größe eines chunks übersteigt. Wird an diese Datei nun weiterer Inhalt angehängt, besteht die neue Version aus dem chunk der ersten Version und aus einem neuen. Dadurch konnte sich das Storagesystem den Speicherplatz (eines chunks) sparen. Mithilfe bestimmter Algorithmen könnte die Ersparnis optimiert werden</w:t>
+        <w:t xml:space="preserve">Durch das aufteilen von Dateien in Daten-Blöcke, ist es theoretisch möglich, das mehrere Dateien den selben Chunk teilen. Häufiger jedoch geschieht dies, wenn zum Dateien von einer Version zur nächsten nur leicht verändert werden. Nehmen wir an, dass eine große Text-Datei im Storage liegt, die die Größe eines Chunks übersteigt. Wird an diese Datei nun weiterer Inhalt angehängt, besteht die neue Version aus dem Chunk der ersten Version und aus einem neuen. Dadurch konnte sich das Storagesystem den Speicherplatz (eines Chunks) sparen. Mithilfe bestimmter Algorithmen könnte die Ersparnis optimiert werden</w:t>
       </w:r>
       <w:r>
         <w:rPr>
@@ -5712,7 +5712,7 @@
         <w:pStyle w:val="Definition"/>
       </w:pPr>
       <w:r>
-        <w:t xml:space="preserve">Um auch große Dateien zu verarbeiten, bietet das chunking von Dateien, die Möglichkeit, Daten immer nur Block für Block zu verarbeiten. Dabei können die Daten so verarbeitet werden, dass immer nur wenige chunks im Speicher gehalten werden müssen. Zum Beispiel kann beim Streaming von Videodateien, immer nur ein chunk versendet und sofort wider aus dem Speicher gelöscht werden, bevor der nächste chunk aus der Datenbank geladen wird. Dies beschleunigt die Zeit um eine Antwort zu erzeugen. Moderne Video-Player machen sich dieses Verfahren zu Nutzen und versenden viele HTTP-Request mit bestimmten Header-Werten um den Response zu beschränken. Dabei wird der Request-Header</w:t>
+        <w:t xml:space="preserve">Um auch große Dateien zu verarbeiten, bietet das chunking von Dateien, die Möglichkeit, Daten immer nur Block für Block zu verarbeiten. Dabei können die Daten so verarbeitet werden, dass immer nur wenige Chunks im Speicher gehalten werden müssen. Zum Beispiel kann beim Streaming von Videodateien, immer nur ein Chunk versendet und sofort wider aus dem Speicher gelöscht werden, bevor der nächste Chunk aus der Datenbank geladen wird. Dies beschleunigt die Zeit um eine Antwort zu erzeugen. Moderne Video-Player machen sich dieses Verfahren zu Nutzen und versenden viele HTTP-Request mit bestimmten Header-Werten um den Response zu beschränken. Dabei wird der Request-Header</w:t>
       </w:r>
       <w:r>
         <w:t xml:space="preserve"> </w:t>
@@ -5727,7 +5727,7 @@
         <w:t xml:space="preserve"> </w:t>
       </w:r>
       <w:r>
-        <w:t xml:space="preserve">auf den Ausschnitt der Datei gelegt, die der Player gerade für die Ausgabe benötigt. Aus diesen Informationen kann das System die benötigten chunks berechnen und genau diese aus dem Storage laden</w:t>
+        <w:t xml:space="preserve">auf den Ausschnitt der Datei gelegt, die der Player gerade für die Ausgabe benötigt. Aus diesen Informationen kann das System die benötigten Chunks berechnen und genau diese aus dem Storage laden</w:t>
       </w:r>
       <w:r>
         <w:t xml:space="preserve"> </w:t>
@@ -5741,7 +5741,7 @@
     </w:p>
     <w:p>
       <w:r>
-        <w:t xml:space="preserve">Im Filestorage werden zwei Arten von Objekten beschrieben. Zum einen sind dies die abstrakten Dateien, die nicht direkt in die Datenbank geschrieben werden, sondern primär der Kommunikation dienen und in den Dateibaum eingebettet werden können. Zum anderen sind es die konkreten "chunks" die direkt in die Datenbank geschrieben werden. Um diese optimal zu verteilen, werden diese mit dem Replikationstyp "Full" persistiert. Dabei werden diese Objekte es auf eine festgelegte Anzahl von Servern verteilt. Dadurch lässt sich der gesamte Speicherplatz des Netzwerkes, mit dem hinzufügen neuer Server, erweitern und ist nicht beschränkt auf den Speicherplatz des kleinsten Servers. Blob-Objekte werden dann auf den Remote-Servern in einem Cache gehalten, um den Traffic zwischen den Servern so minimal wie möglich zu halten. Dieser Cache kann diese Objekte unbegrenzt lange speichern, da diese Blöcke unveränderbar und diese nicht gelöscht werden können, da Dateien nicht wirklich gelöscht sondern nur aus dem Dateibaum entfernt werden. Alte Versionen der Datei können auch später wiederhergestellt werden, indem die Commit-Historie zurückverfolgt wird.</w:t>
+        <w:t xml:space="preserve">Im Filestorage werden zwei Arten von Objekten beschrieben. Zum einen sind dies die abstrakten Dateien, die nicht direkt in die Datenbank geschrieben werden, sondern primär der Kommunikation dienen und in den Dateibaum eingebettet werden können. Zum anderen sind es die konkreten Chunks die direkt in die Datenbank geschrieben werden. Um diese optimal zu verteilen, werden diese mit dem Replikationstyp "Full" persistiert. Dabei werden diese Objekte es auf eine festgelegte Anzahl von Servern verteilt. Dadurch lässt sich der gesamte Speicherplatz des Netzwerkes, mit dem hinzufügen neuer Server, erweitern und ist nicht beschränkt auf den Speicherplatz des kleinsten Servers. Die Chunk-Objekte werden dann auf den Remote-Servern in einem Cache gehalten, um den Traffic zwischen den Servern so minimal wie möglich zu halten. Dieser Cache kann diese Objekte unbegrenzt lange speichern, da diese Blöcke unveränderbar und diese nicht gelöscht werden können, da Dateien nicht wirklich gelöscht sondern nur aus dem Dateibaum entfernt werden. Alte Versionen der Datei können auch später wiederhergestellt werden, indem die Commit-Historie zurückverfolgt wird.</w:t>
       </w:r>
     </w:p>
     <w:p>
@@ -11652,7 +11652,7 @@
     </w:lvl>
   </w:abstractNum>
   <w:abstractNum w:abstractNumId="990">
-    <w:nsid w:val="7a9e1b35"/>
+    <w:nsid w:val="8ddf4e07"/>
     <w:multiLevelType w:val="multilevel"/>
     <w:lvl w:ilvl="0">
       <w:numFmt w:val="bullet"/>
@@ -11733,7 +11733,7 @@
     </w:lvl>
   </w:abstractNum>
   <w:abstractNum w:abstractNumId="991">
-    <w:nsid w:val="6bf11d1f"/>
+    <w:nsid w:val="226f866f"/>
     <w:multiLevelType w:val="multilevel"/>
     <w:lvl w:ilvl="0">
       <w:numFmt w:val="bullet"/>
@@ -11814,7 +11814,7 @@
     </w:lvl>
   </w:abstractNum>
   <w:abstractNum w:abstractNumId="99821">
-    <w:nsid w:val="5665a4cb"/>
+    <w:nsid w:val="e8b1d86f"/>
     <w:multiLevelType w:val="multilevel"/>
     <w:lvl w:ilvl="0">
       <w:start w:val="1"/>
@@ -11902,7 +11902,7 @@
     </w:lvl>
   </w:abstractNum>
   <w:abstractNum w:abstractNumId="99411">
-    <w:nsid w:val="67572267"/>
+    <w:nsid w:val="206e033f"/>
     <w:multiLevelType w:val="multilevel"/>
     <w:lvl w:ilvl="0">
       <w:start w:val="1"/>

</xml_diff>

<commit_message>
added replicator process descriptions
</commit_message>
<xml_diff>
--- a/symcloud-thesis.docx
+++ b/symcloud-thesis.docx
@@ -5404,7 +5404,7 @@
         <w:pStyle w:val="Definition"/>
       </w:pPr>
       <w:r>
-        <w:t xml:space="preserve">Die Policies werden verwendet, um Zusätzliche Informationen zu den Benutzerrechten bzw. Replikationen in einem Objekt zu speichern. Es beinhaltet im Falle der Replikationen den Primary-Server bzw. eine Liste von Backup-Servern, auf denen das Objekt gespeichert wurde.</w:t>
+        <w:t xml:space="preserve">Die Policies oder Strategien werden verwendet, um Zusätzliche Informationen zu den Benutzerrechten bzw. Replikationen in einem Objekt zu speichern. Es beinhaltet im Falle der Replikationen den Primary-Server bzw. eine Liste von Backup-Servern, auf denen das Objekt gespeichert wurde.</w:t>
       </w:r>
     </w:p>
     <w:p>
@@ -6120,7 +6120,7 @@
         <w:pStyle w:val="Definition"/>
       </w:pPr>
       <w:r>
-        <w:t xml:space="preserve">Die Datenbank benutzt einfache Mechanismen, um die Objekte zu serialisieren und zu speichern. Dabei können über einen Metadaten festgelegt werden, welche Eigenschaften serialisiert werden bzw. welche Eigenschaften in der Suchmaschine indexiert werden. Beim laden der Daten aus der Datenbank, können mithilfe dieser Metadaten die Objekte wider deserialisiert wrden.</w:t>
+        <w:t xml:space="preserve">Die Datenbank benutzt einfache Mechanismen, um die Objekte zu serialisieren und zu speichern. Dabei können über einen Metadaten festgelegt werden, welche Eigenschaften serialisiert werden bzw. welche Eigenschaften in der Suchmaschine indexiert werden. Beim laden der Daten aus der Datenbank, können mithilfe dieser Metadaten die Objekte wider deserialisiert werden.</w:t>
       </w:r>
     </w:p>
     <w:p>
@@ -6157,7 +6157,7 @@
         <w:pStyle w:val="Definition"/>
       </w:pPr>
       <w:r>
-        <w:t xml:space="preserve">Bei einem "store" Event, verteilt der Replikator das Objekt auf die ermittelten Backup-Server. Um die Einstellungen des Replikators zu persistieren, fügt der Event-Handler eine ReplicatorPolicy an das Model an. Diese Policy wird dann zusätzlich mit Model persistiert.</w:t>
+        <w:t xml:space="preserve">Bei einem "store" Event, verteilt der Replikator das Objekt auf die ermittelten Backup-Server. Um die Einstellungen des Replikators zu persistieren, fügt der Event-Handler eine ReplicatorPolicy an das Model an. Diese Strategie wird dann zusätzlich mit Model persistiert.</w:t>
       </w:r>
     </w:p>
     <w:p>
@@ -6187,13 +6187,382 @@
       </w:r>
     </w:p>
     <w:p>
+      <w:r>
+        <w:t xml:space="preserve">Der Mittelpunkt des Speicher-Prozesses (siehe Abbildung</w:t>
+      </w:r>
+      <w:r>
+        <w:t xml:space="preserve"> </w:t>
+      </w:r>
+      <w:r>
+        <w:t xml:space="preserve">) ist die Serialisierung zu Beginn. Hierfür werden die Metadaten des Models anhand seiner Klasse aus dem "MetadataManager" geladen und anhand dieser Informationen serialisiert. Diese Daten werden mithilfe des "EventDispatcher", aus dem Symfony2 Framework, in einem Event zugänglich gemacht. Die Eventhandler haben, die Möglichkeit die Daten zu bearbeiten und Strategien zu dem Model zu erstellen. Abschließend werden die Daten zuerst mithilfe des "StorageAdapter" persistiert und mithilfe des "SearchAdapter" in den Suchmaschinenindex aufgenommen.</w:t>
+      </w:r>
+    </w:p>
+    <w:p>
+      <w:r>
+        <w:drawing>
+          <wp:inline>
+            <wp:extent cx="5334000" cy="2960896"/>
+            <wp:effectExtent b="0" l="0" r="0" t="0"/>
+            <wp:docPr descr="" id="1" name="Picture"/>
+            <a:graphic>
+              <a:graphicData uri="http://schemas.openxmlformats.org/drawingml/2006/picture">
+                <pic:pic>
+                  <pic:nvPicPr>
+                    <pic:cNvPr descr="diagrams/database/store.png" id="0" name="Picture"/>
+                    <pic:cNvPicPr>
+                      <a:picLocks noChangeArrowheads="1" noChangeAspect="1"/>
+                    </pic:cNvPicPr>
+                  </pic:nvPicPr>
+                  <pic:blipFill>
+                    <a:blip r:embed="rId114"/>
+                    <a:stretch>
+                      <a:fillRect/>
+                    </a:stretch>
+                  </pic:blipFill>
+                  <pic:spPr bwMode="auto">
+                    <a:xfrm>
+                      <a:off x="0" y="0"/>
+                      <a:ext cx="5334000" cy="2960896"/>
+                    </a:xfrm>
+                    <a:prstGeom prst="rect">
+                      <a:avLst/>
+                    </a:prstGeom>
+                    <a:noFill/>
+                    <a:ln w="9525">
+                      <a:noFill/>
+                      <a:headEnd/>
+                      <a:tailEnd/>
+                    </a:ln>
+                  </pic:spPr>
+                </pic:pic>
+              </a:graphicData>
+            </a:graphic>
+          </wp:inline>
+        </w:drawing>
+      </w:r>
+    </w:p>
+    <w:p>
+      <w:pPr>
+        <w:pStyle w:val="ImageCaption"/>
+      </w:pPr>
+      <w:r>
+        <w:t xml:space="preserve">Objekte speichern</w:t>
+      </w:r>
+    </w:p>
+    <w:p>
       <w:pPr>
         <w:pStyle w:val="Heading3"/>
       </w:pPr>
-      <w:bookmarkStart w:id="114" w:name="objekte-laden"/>
-      <w:bookmarkEnd w:id="114"/>
-      <w:r>
-        <w:t xml:space="preserve">Objekte laden</w:t>
+      <w:bookmarkStart w:id="115" w:name="objekte-abrufen"/>
+      <w:bookmarkEnd w:id="115"/>
+      <w:r>
+        <w:t xml:space="preserve">Objekte abrufen</w:t>
+      </w:r>
+    </w:p>
+    <w:p>
+      <w:r>
+        <w:t xml:space="preserve">Wie zu erwarten, ist der Abruf-Prozess von Daten, ein Spiegelbild des Speicher-Prozesses. Zuerst wird versucht mithilfe der Klassenmetadaten die Daten aus dem Storage zu laden. Diese Daten werden mithilfe des "EventDispatcher" den Handler zur Verfügung gestellt. Diese haben dann die Möglichkeit zum Beispiel fehlende Daten nachzuladen oder Änderungen an der Struktur durchzuführen. Diese veränderten Daten werden abschließend für den Deserialisierungs-Prozess herangezogen.</w:t>
+      </w:r>
+    </w:p>
+    <w:p>
+      <w:r>
+        <w:drawing>
+          <wp:inline>
+            <wp:extent cx="5334000" cy="3849439"/>
+            <wp:effectExtent b="0" l="0" r="0" t="0"/>
+            <wp:docPr descr="" id="1" name="Picture"/>
+            <a:graphic>
+              <a:graphicData uri="http://schemas.openxmlformats.org/drawingml/2006/picture">
+                <pic:pic>
+                  <pic:nvPicPr>
+                    <pic:cNvPr descr="diagrams/database/fetch.png" id="0" name="Picture"/>
+                    <pic:cNvPicPr>
+                      <a:picLocks noChangeArrowheads="1" noChangeAspect="1"/>
+                    </pic:cNvPicPr>
+                  </pic:nvPicPr>
+                  <pic:blipFill>
+                    <a:blip r:embed="rId116"/>
+                    <a:stretch>
+                      <a:fillRect/>
+                    </a:stretch>
+                  </pic:blipFill>
+                  <pic:spPr bwMode="auto">
+                    <a:xfrm>
+                      <a:off x="0" y="0"/>
+                      <a:ext cx="5334000" cy="3849439"/>
+                    </a:xfrm>
+                    <a:prstGeom prst="rect">
+                      <a:avLst/>
+                    </a:prstGeom>
+                    <a:noFill/>
+                    <a:ln w="9525">
+                      <a:noFill/>
+                      <a:headEnd/>
+                      <a:tailEnd/>
+                    </a:ln>
+                  </pic:spPr>
+                </pic:pic>
+              </a:graphicData>
+            </a:graphic>
+          </wp:inline>
+        </w:drawing>
+      </w:r>
+    </w:p>
+    <w:p>
+      <w:pPr>
+        <w:pStyle w:val="ImageCaption"/>
+      </w:pPr>
+      <w:r>
+        <w:t xml:space="preserve">Objekte abrufen</w:t>
+      </w:r>
+    </w:p>
+    <w:p/>
+    <w:p>
+      <w:r>
+        <w:t xml:space="preserve">Diese beiden Abläufe beschreiben eine lokale Datenbank, die die Möglichkeit bietet über Events die Daten zu verändern oder zu verwenden. Sie ist unabhängig zum Datenmodell von Symcloud und könnte für alle möglichen Objekte verwendet werden. Daher ist Symcloud auch für künftige Anforderungen gerüstet. Geplant ist auch der Release Datenbank herausgelöst aus der Bibliothek um sie anderen Projekten zur Verfügung zu stellen.</w:t>
+      </w:r>
+    </w:p>
+    <w:p>
+      <w:pPr>
+        <w:pStyle w:val="Heading3"/>
+      </w:pPr>
+      <w:bookmarkStart w:id="117" w:name="replikator"/>
+      <w:bookmarkEnd w:id="117"/>
+      <w:r>
+        <w:t xml:space="preserve">Replikator</w:t>
+      </w:r>
+    </w:p>
+    <w:p>
+      <w:r>
+        <w:t xml:space="preserve">Wie schon erwähnt, verwendet der Replikator Events, um die Prozesse des Ladens und Speicherns von Daten zu beeinflussen und damit die Verteilte Aspekte für die Datenbank umzusetzen. Dabei implementiert der Replikator eine einfache Version des Primärbasierten Protokolls. Für diesen Zweck wird der Replikator mit einer Liste von verfügbaren Servern initialisiert. Auf Basis dieser Liste werden die Backup-Server für die Objekte ermittelt.</w:t>
+      </w:r>
+    </w:p>
+    <w:p>
+      <w:r>
+        <w:t xml:space="preserve">Wie schon im Kapitel</w:t>
+      </w:r>
+      <w:r>
+        <w:t xml:space="preserve"> </w:t>
+      </w:r>
+      <w:r>
+        <w:t xml:space="preserve"> </w:t>
+      </w:r>
+      <w:r>
+        <w:t xml:space="preserve">erwähnt, gibt es verschiedene Arten die Backup-Server für ein Objekt zu ermitteln. Implementiert wurde neben dem Typ "Full" auch ein automatisches "Lazy"-Nachladen für fehlende Objekte. Dieses Nachladen ist ein wesentlicher Bestandteil der beiden anderen Typen.</w:t>
+      </w:r>
+    </w:p>
+    <w:p>
+      <w:r>
+        <w:rPr>
+          <w:b/>
+        </w:rPr>
+        <w:t xml:space="preserve">Full</w:t>
+      </w:r>
+    </w:p>
+    <w:p>
+      <w:r>
+        <w:drawing>
+          <wp:inline>
+            <wp:extent cx="5334000" cy="4551851"/>
+            <wp:effectExtent b="0" l="0" r="0" t="0"/>
+            <wp:docPr descr="" id="1" name="Picture"/>
+            <a:graphic>
+              <a:graphicData uri="http://schemas.openxmlformats.org/drawingml/2006/picture">
+                <pic:pic>
+                  <pic:nvPicPr>
+                    <pic:cNvPr descr="diagrams/database/replicator-on-store.png" id="0" name="Picture"/>
+                    <pic:cNvPicPr>
+                      <a:picLocks noChangeArrowheads="1" noChangeAspect="1"/>
+                    </pic:cNvPicPr>
+                  </pic:nvPicPr>
+                  <pic:blipFill>
+                    <a:blip r:embed="rId118"/>
+                    <a:stretch>
+                      <a:fillRect/>
+                    </a:stretch>
+                  </pic:blipFill>
+                  <pic:spPr bwMode="auto">
+                    <a:xfrm>
+                      <a:off x="0" y="0"/>
+                      <a:ext cx="5334000" cy="4551851"/>
+                    </a:xfrm>
+                    <a:prstGeom prst="rect">
+                      <a:avLst/>
+                    </a:prstGeom>
+                    <a:noFill/>
+                    <a:ln w="9525">
+                      <a:noFill/>
+                      <a:headEnd/>
+                      <a:tailEnd/>
+                    </a:ln>
+                  </pic:spPr>
+                </pic:pic>
+              </a:graphicData>
+            </a:graphic>
+          </wp:inline>
+        </w:drawing>
+      </w:r>
+    </w:p>
+    <w:p>
+      <w:pPr>
+        <w:pStyle w:val="ImageCaption"/>
+      </w:pPr>
+      <w:r>
+        <w:t xml:space="preserve">Replikationtyp "Full"</w:t>
+      </w:r>
+    </w:p>
+    <w:p>
+      <w:r>
+        <w:t xml:space="preserve">Bei einem "store" Event werden die Backup-Server per Zufall aus der Liste der vorhandenen Server ausgewählt und der aktuelle Server als Primäry-Server markiert. Anhand der Backup-Server Liste werden die Daten an die Server verteilt. Dazu wird der Reihe nach die Daten an die Server versendet und auf die Bestätigung gewartet. Damit wird der Konsistente Zustand der Datenbank verifiziert. Abschließend wird die erstellte Strategie (policy) zu den Daten hinzugefügt, damit sie mit dem Daten persistiert wird und später wider verwendet werden kann. Dieser Prozess wird in der Abbildung</w:t>
+      </w:r>
+      <w:r>
+        <w:t xml:space="preserve"> </w:t>
+      </w:r>
+      <w:r>
+        <w:t xml:space="preserve"> </w:t>
+      </w:r>
+      <w:r>
+        <w:t xml:space="preserve">visualisiert.</w:t>
+      </w:r>
+    </w:p>
+    <w:p>
+      <w:r>
+        <w:rPr>
+          <w:b/>
+        </w:rPr>
+        <w:t xml:space="preserve">Lazy</w:t>
+      </w:r>
+    </w:p>
+    <w:p>
+      <w:r>
+        <w:drawing>
+          <wp:inline>
+            <wp:extent cx="5334000" cy="4000500"/>
+            <wp:effectExtent b="0" l="0" r="0" t="0"/>
+            <wp:docPr descr="" id="1" name="Picture"/>
+            <a:graphic>
+              <a:graphicData uri="http://schemas.openxmlformats.org/drawingml/2006/picture">
+                <pic:pic>
+                  <pic:nvPicPr>
+                    <pic:cNvPr descr="diagrams/database/replicator-on-fetch.png" id="0" name="Picture"/>
+                    <pic:cNvPicPr>
+                      <a:picLocks noChangeArrowheads="1" noChangeAspect="1"/>
+                    </pic:cNvPicPr>
+                  </pic:nvPicPr>
+                  <pic:blipFill>
+                    <a:blip r:embed="rId119"/>
+                    <a:stretch>
+                      <a:fillRect/>
+                    </a:stretch>
+                  </pic:blipFill>
+                  <pic:spPr bwMode="auto">
+                    <a:xfrm>
+                      <a:off x="0" y="0"/>
+                      <a:ext cx="5334000" cy="4000500"/>
+                    </a:xfrm>
+                    <a:prstGeom prst="rect">
+                      <a:avLst/>
+                    </a:prstGeom>
+                    <a:noFill/>
+                    <a:ln w="9525">
+                      <a:noFill/>
+                      <a:headEnd/>
+                      <a:tailEnd/>
+                    </a:ln>
+                  </pic:spPr>
+                </pic:pic>
+              </a:graphicData>
+            </a:graphic>
+          </wp:inline>
+        </w:drawing>
+      </w:r>
+    </w:p>
+    <w:p>
+      <w:pPr>
+        <w:pStyle w:val="ImageCaption"/>
+      </w:pPr>
+      <w:r>
+        <w:t xml:space="preserve">Replikator "Lazy"-Nachladen</w:t>
+      </w:r>
+    </w:p>
+    <w:p>
+      <w:r>
+        <w:t xml:space="preserve">Um fehlende Daten im lokalen Speicher nachzuladen, werden der Reihe nach alle bekannten Server abgefragt. Dabei gibt es drei Möglich Antworten (siehe Abbildung</w:t>
+      </w:r>
+      <w:r>
+        <w:t xml:space="preserve"> </w:t>
+      </w:r>
+      <w:r>
+        <w:t xml:space="preserve">), auf die der Replikator reagieren kann. Der Status kann anhand des HTTP-Status-Codes erkannt werden.</w:t>
+      </w:r>
+    </w:p>
+    <w:p>
+      <w:pPr>
+        <w:pStyle w:val="DefinitionTerm"/>
+      </w:pPr>
+      <w:r>
+        <w:t xml:space="preserve">404</w:t>
+      </w:r>
+    </w:p>
+    <w:p>
+      <w:pPr>
+        <w:pStyle w:val="Definition"/>
+      </w:pPr>
+      <w:r>
+        <w:t xml:space="preserve">Das Objekt ist auf dem angefragten Server nicht bekannt.</w:t>
+      </w:r>
+    </w:p>
+    <w:p>
+      <w:pPr>
+        <w:pStyle w:val="DefinitionTerm"/>
+      </w:pPr>
+      <w:r>
+        <w:t xml:space="preserve">302</w:t>
+      </w:r>
+    </w:p>
+    <w:p>
+      <w:pPr>
+        <w:pStyle w:val="Definition"/>
+      </w:pPr>
+      <w:r>
+        <w:t xml:space="preserve">Das Objekt ist bekannt aber nur als Backup-Server markiert. Dieser Server kennt die genaue Adresse des Primary-Server und fügt diese in den Response ein.</w:t>
+      </w:r>
+    </w:p>
+    <w:p>
+      <w:pPr>
+        <w:pStyle w:val="DefinitionTerm"/>
+      </w:pPr>
+      <w:r>
+        <w:t xml:space="preserve">403</w:t>
+      </w:r>
+    </w:p>
+    <w:p>
+      <w:pPr>
+        <w:pStyle w:val="Definition"/>
+      </w:pPr>
+      <w:r>
+        <w:t xml:space="preserve">Das Objekt ist bekannt und der angefragte Server als Primary-Server für dieses Objekt markiert. Der Server überprüft die Zugangsberechtigung, diese sind aber nicht gegeben und daher wird der Zugriff verweigert. Der Replicator erkennt daher, dass der Benutzer für die Daten nicht berechtigt ist.</w:t>
+      </w:r>
+    </w:p>
+    <w:p>
+      <w:pPr>
+        <w:pStyle w:val="DefinitionTerm"/>
+      </w:pPr>
+      <w:r>
+        <w:t xml:space="preserve">200</w:t>
+      </w:r>
+    </w:p>
+    <w:p>
+      <w:pPr>
+        <w:pStyle w:val="Definition"/>
+      </w:pPr>
+      <w:r>
+        <w:t xml:space="preserve">Wie bei 403 aber der Benutzer ist berechtigt das Objekt zu lesen und der Server gibt direkt die Daten zurück. Diese Daten dürfen dann auch gecached werden. Die Berechtigungen für andere Benutzer, werden direkt mitgeliefert, um später diesen Prozess nicht noch einmal ausführen zu müssen.</w:t>
+      </w:r>
+    </w:p>
+    <w:p>
+      <w:r>
+        <w:t xml:space="preserve">Mithilfe dieses einfachen Mechanismuses kann der Replikator Daten von anderen Servern nachladen, ohne zu wissen, wo sich die Daten befinden. Dieser Prozess bringt allerdings Probleme. Zum Beispiel muss jeder Server angefragt werden, bevor der Replikator endgültig sagen kann, dass das Objekt nicht existiert. Dieser Prozess kann daher bei einem Großen Netzwerk sehr lange dauern. Dieser Fall sollte allerdings aufgrund des Datenmodells nur selten vorkommen, da Daten nicht gelöscht werden und daher keine Deadlinks entstehen können.</w:t>
       </w:r>
     </w:p>
     <w:p>
@@ -6364,8 +6733,8 @@
       <w:pPr>
         <w:pStyle w:val="Heading2"/>
       </w:pPr>
-      <w:bookmarkStart w:id="115" w:name="oauth2"/>
-      <w:bookmarkEnd w:id="115"/>
+      <w:bookmarkStart w:id="120" w:name="oauth2"/>
+      <w:bookmarkEnd w:id="120"/>
       <w:r>
         <w:t xml:space="preserve">OAuth2</w:t>
       </w:r>
@@ -6396,8 +6765,8 @@
       <w:pPr>
         <w:pStyle w:val="Heading3"/>
       </w:pPr>
-      <w:bookmarkStart w:id="116" w:name="begriffe"/>
-      <w:bookmarkEnd w:id="116"/>
+      <w:bookmarkStart w:id="121" w:name="begriffe"/>
+      <w:bookmarkEnd w:id="121"/>
       <w:r>
         <w:t xml:space="preserve">Begriffe</w:t>
       </w:r>
@@ -6502,8 +6871,8 @@
       <w:pPr>
         <w:pStyle w:val="Heading3"/>
       </w:pPr>
-      <w:bookmarkStart w:id="117" w:name="protokoll-ablauf"/>
-      <w:bookmarkEnd w:id="117"/>
+      <w:bookmarkStart w:id="122" w:name="protokoll-ablauf"/>
+      <w:bookmarkEnd w:id="122"/>
       <w:r>
         <w:t xml:space="preserve">Protokoll Ablauf</w:t>
       </w:r>
@@ -6525,7 +6894,7 @@
                     </pic:cNvPicPr>
                   </pic:nvPicPr>
                   <pic:blipFill>
-                    <a:blip r:embed="rId118"/>
+                    <a:blip r:embed="rId123"/>
                     <a:stretch>
                       <a:fillRect/>
                     </a:stretch>
@@ -6665,8 +7034,8 @@
       <w:pPr>
         <w:pStyle w:val="Heading3"/>
       </w:pPr>
-      <w:bookmarkStart w:id="119" w:name="anwendung"/>
-      <w:bookmarkEnd w:id="119"/>
+      <w:bookmarkStart w:id="124" w:name="anwendung"/>
+      <w:bookmarkEnd w:id="124"/>
       <w:r>
         <w:t xml:space="preserve">Anwendung</w:t>
       </w:r>
@@ -6680,8 +7049,8 @@
       <w:pPr>
         <w:pStyle w:val="Heading2"/>
       </w:pPr>
-      <w:bookmarkStart w:id="120" w:name="synchronisierungsprogramm-jibe"/>
-      <w:bookmarkEnd w:id="120"/>
+      <w:bookmarkStart w:id="125" w:name="synchronisierungsprogramm-jibe"/>
+      <w:bookmarkEnd w:id="125"/>
       <w:r>
         <w:t xml:space="preserve">Synchronisierungsprogramm: Jibe</w:t>
       </w:r>
@@ -6699,7 +7068,7 @@
         <w:rPr>
           <w:rStyle w:val="FootnoteRef"/>
         </w:rPr>
-        <w:footnoteReference w:id="121"/>
+        <w:footnoteReference w:id="126"/>
       </w:r>
       <w:r>
         <w:t xml:space="preserve"> </w:t>
@@ -8413,7 +8782,7 @@
         <w:rPr>
           <w:rStyle w:val="FootnoteRef"/>
         </w:rPr>
-        <w:footnoteReference w:id="123"/>
+        <w:footnoteReference w:id="128"/>
       </w:r>
       <w:r>
         <w:t xml:space="preserve"> </w:t>
@@ -8425,7 +8794,7 @@
         <w:rPr>
           <w:rStyle w:val="FootnoteRef"/>
         </w:rPr>
-        <w:footnoteReference w:id="125"/>
+        <w:footnoteReference w:id="130"/>
       </w:r>
       <w:r>
         <w:t xml:space="preserve"> </w:t>
@@ -8637,8 +9006,8 @@
       <w:pPr>
         <w:pStyle w:val="Heading3"/>
       </w:pPr>
-      <w:bookmarkStart w:id="127" w:name="architektur-1"/>
-      <w:bookmarkEnd w:id="127"/>
+      <w:bookmarkStart w:id="132" w:name="architektur-1"/>
+      <w:bookmarkEnd w:id="132"/>
       <w:r>
         <w:t xml:space="preserve">Architektur</w:t>
       </w:r>
@@ -8660,7 +9029,7 @@
                     </pic:cNvPicPr>
                   </pic:nvPicPr>
                   <pic:blipFill>
-                    <a:blip r:embed="rId128"/>
+                    <a:blip r:embed="rId133"/>
                     <a:stretch>
                       <a:fillRect/>
                     </a:stretch>
@@ -8794,8 +9163,8 @@
       <w:pPr>
         <w:pStyle w:val="Heading3"/>
       </w:pPr>
-      <w:bookmarkStart w:id="129" w:name="kommunikation"/>
-      <w:bookmarkEnd w:id="129"/>
+      <w:bookmarkStart w:id="134" w:name="kommunikation"/>
+      <w:bookmarkEnd w:id="134"/>
       <w:r>
         <w:t xml:space="preserve">Kommunikation</w:t>
       </w:r>
@@ -9154,7 +9523,7 @@
         <w:rPr>
           <w:rStyle w:val="FootnoteRef"/>
         </w:rPr>
-        <w:footnoteReference w:id="130"/>
+        <w:footnoteReference w:id="135"/>
       </w:r>
       <w:r>
         <w:t xml:space="preserve"> </w:t>
@@ -9167,8 +9536,8 @@
       <w:pPr>
         <w:pStyle w:val="Heading3"/>
       </w:pPr>
-      <w:bookmarkStart w:id="132" w:name="abläufe"/>
-      <w:bookmarkEnd w:id="132"/>
+      <w:bookmarkStart w:id="137" w:name="abläufe"/>
+      <w:bookmarkEnd w:id="137"/>
       <w:r>
         <w:t xml:space="preserve">Abläufe</w:t>
       </w:r>
@@ -9622,8 +9991,8 @@
       <w:pPr>
         <w:pStyle w:val="Heading3"/>
       </w:pPr>
-      <w:bookmarkStart w:id="133" w:name="anwendung-1"/>
-      <w:bookmarkEnd w:id="133"/>
+      <w:bookmarkStart w:id="138" w:name="anwendung-1"/>
+      <w:bookmarkEnd w:id="138"/>
       <w:r>
         <w:t xml:space="preserve">Anwendung</w:t>
       </w:r>
@@ -9738,8 +10107,8 @@
       <w:pPr>
         <w:pStyle w:val="Heading3"/>
       </w:pPr>
-      <w:bookmarkStart w:id="134" w:name="verteilte-datenbank"/>
-      <w:bookmarkEnd w:id="134"/>
+      <w:bookmarkStart w:id="139" w:name="verteilte-datenbank"/>
+      <w:bookmarkEnd w:id="139"/>
       <w:r>
         <w:t xml:space="preserve">Verteilte Datenbank</w:t>
       </w:r>
@@ -9756,8 +10125,8 @@
       <w:pPr>
         <w:pStyle w:val="Heading2"/>
       </w:pPr>
-      <w:bookmarkStart w:id="135" w:name="zusammenfassung-5"/>
-      <w:bookmarkEnd w:id="135"/>
+      <w:bookmarkStart w:id="140" w:name="zusammenfassung-5"/>
+      <w:bookmarkEnd w:id="140"/>
       <w:r>
         <w:t xml:space="preserve">Zusammenfassung</w:t>
       </w:r>
@@ -9902,8 +10271,8 @@
       <w:pPr>
         <w:pStyle w:val="Heading1"/>
       </w:pPr>
-      <w:bookmarkStart w:id="136" w:name="ergebnisse"/>
-      <w:bookmarkEnd w:id="136"/>
+      <w:bookmarkStart w:id="141" w:name="ergebnisse"/>
+      <w:bookmarkEnd w:id="141"/>
       <w:r>
         <w:t xml:space="preserve">Ergebnisse</w:t>
       </w:r>
@@ -9912,8 +10281,8 @@
       <w:pPr>
         <w:pStyle w:val="Heading1"/>
       </w:pPr>
-      <w:bookmarkStart w:id="137" w:name="ausblick"/>
-      <w:bookmarkEnd w:id="137"/>
+      <w:bookmarkStart w:id="142" w:name="ausblick"/>
+      <w:bookmarkEnd w:id="142"/>
       <w:r>
         <w:t xml:space="preserve">Ausblick</w:t>
       </w:r>
@@ -9927,8 +10296,8 @@
       <w:pPr>
         <w:pStyle w:val="Heading2"/>
       </w:pPr>
-      <w:bookmarkStart w:id="138" w:name="konfliktbehandlung"/>
-      <w:bookmarkEnd w:id="138"/>
+      <w:bookmarkStart w:id="143" w:name="konfliktbehandlung"/>
+      <w:bookmarkEnd w:id="143"/>
       <w:r>
         <w:t xml:space="preserve">Konfliktbehandlung</w:t>
       </w:r>
@@ -9937,8 +10306,8 @@
       <w:pPr>
         <w:pStyle w:val="Heading2"/>
       </w:pPr>
-      <w:bookmarkStart w:id="139" w:name="verteilung-von-blobs"/>
-      <w:bookmarkEnd w:id="139"/>
+      <w:bookmarkStart w:id="144" w:name="verteilung-von-blobs"/>
+      <w:bookmarkEnd w:id="144"/>
       <w:r>
         <w:t xml:space="preserve">Verteilung von Blobs</w:t>
       </w:r>
@@ -9952,8 +10321,8 @@
       <w:pPr>
         <w:pStyle w:val="Heading2"/>
       </w:pPr>
-      <w:bookmarkStart w:id="140" w:name="konsistenz"/>
-      <w:bookmarkEnd w:id="140"/>
+      <w:bookmarkStart w:id="145" w:name="konsistenz"/>
+      <w:bookmarkEnd w:id="145"/>
       <w:r>
         <w:t xml:space="preserve">Konsistenz</w:t>
       </w:r>
@@ -9970,7 +10339,7 @@
       <w:r>
         <w:t xml:space="preserve"> </w:t>
       </w:r>
-      <w:hyperlink r:id="rId141">
+      <w:hyperlink r:id="rId146">
         <w:r>
           <w:rPr>
             <w:rStyle w:val="Link"/>
@@ -9983,8 +10352,8 @@
       <w:pPr>
         <w:pStyle w:val="Heading2"/>
       </w:pPr>
-      <w:bookmarkStart w:id="142" w:name="datei-chunking"/>
-      <w:bookmarkEnd w:id="142"/>
+      <w:bookmarkStart w:id="147" w:name="datei-chunking"/>
+      <w:bookmarkEnd w:id="147"/>
       <w:r>
         <w:t xml:space="preserve">Datei chunking</w:t>
       </w:r>
@@ -9996,10 +10365,28 @@
     </w:p>
     <w:p>
       <w:pPr>
+        <w:pStyle w:val="Heading2"/>
+      </w:pPr>
+      <w:bookmarkStart w:id="148" w:name="lock-mechanismen"/>
+      <w:bookmarkEnd w:id="148"/>
+      <w:r>
+        <w:t xml:space="preserve">Lock-Mechanismen</w:t>
+      </w:r>
+    </w:p>
+    <w:p>
+      <w:r>
+        <w:rPr>
+          <w:b/>
+        </w:rPr>
+        <w:t xml:space="preserve">TODO kurze Beschreibung und Ansätze</w:t>
+      </w:r>
+    </w:p>
+    <w:p>
+      <w:pPr>
         <w:pStyle w:val="Heading1"/>
       </w:pPr>
-      <w:bookmarkStart w:id="143" w:name="anhang"/>
-      <w:bookmarkEnd w:id="143"/>
+      <w:bookmarkStart w:id="149" w:name="anhang"/>
+      <w:bookmarkEnd w:id="149"/>
       <w:r>
         <w:t xml:space="preserve">Anhang</w:t>
       </w:r>
@@ -10008,8 +10395,8 @@
       <w:pPr>
         <w:pStyle w:val="Heading2"/>
       </w:pPr>
-      <w:bookmarkStart w:id="144" w:name="amazon-s3-system-spezifische-metadaten"/>
-      <w:bookmarkEnd w:id="144"/>
+      <w:bookmarkStart w:id="150" w:name="amazon-s3-system-spezifische-metadaten"/>
+      <w:bookmarkEnd w:id="150"/>
       <w:r>
         <w:t xml:space="preserve">Amazon S3 System-spezifische Metadaten</w:t>
       </w:r>
@@ -10693,8 +11080,8 @@
       <w:pPr>
         <w:pStyle w:val="Heading2"/>
       </w:pPr>
-      <w:bookmarkStart w:id="145" w:name="installation"/>
-      <w:bookmarkEnd w:id="145"/>
+      <w:bookmarkStart w:id="151" w:name="installation"/>
+      <w:bookmarkEnd w:id="151"/>
       <w:r>
         <w:t xml:space="preserve">Installation</w:t>
       </w:r>
@@ -10708,8 +11095,8 @@
       <w:pPr>
         <w:pStyle w:val="Heading3"/>
       </w:pPr>
-      <w:bookmarkStart w:id="146" w:name="lokal"/>
-      <w:bookmarkEnd w:id="146"/>
+      <w:bookmarkStart w:id="152" w:name="lokal"/>
+      <w:bookmarkEnd w:id="152"/>
       <w:r>
         <w:t xml:space="preserve">Lokal</w:t>
       </w:r>
@@ -10718,8 +11105,8 @@
       <w:pPr>
         <w:pStyle w:val="Heading3"/>
       </w:pPr>
-      <w:bookmarkStart w:id="147" w:name="verteilt"/>
-      <w:bookmarkEnd w:id="147"/>
+      <w:bookmarkStart w:id="153" w:name="verteilt"/>
+      <w:bookmarkEnd w:id="153"/>
       <w:r>
         <w:t xml:space="preserve">Verteilt</w:t>
       </w:r>
@@ -10728,8 +11115,8 @@
       <w:pPr>
         <w:pStyle w:val="Heading1"/>
       </w:pPr>
-      <w:bookmarkStart w:id="148" w:name="literaturverzeichnis"/>
-      <w:bookmarkEnd w:id="148"/>
+      <w:bookmarkStart w:id="154" w:name="literaturverzeichnis"/>
+      <w:bookmarkEnd w:id="154"/>
       <w:r>
         <w:t xml:space="preserve">Literaturverzeichnis</w:t>
       </w:r>
@@ -10782,7 +11169,7 @@
       <w:r>
         <w:t xml:space="preserve"> </w:t>
       </w:r>
-      <w:hyperlink r:id="rId149">
+      <w:hyperlink r:id="rId155">
         <w:r>
           <w:rPr>
             <w:rStyle w:val="Link"/>
@@ -10827,7 +11214,7 @@
       <w:r>
         <w:t xml:space="preserve"> </w:t>
       </w:r>
-      <w:hyperlink r:id="rId150">
+      <w:hyperlink r:id="rId156">
         <w:r>
           <w:rPr>
             <w:rStyle w:val="Link"/>
@@ -10901,7 +11288,7 @@
       <w:r>
         <w:t xml:space="preserve"> </w:t>
       </w:r>
-      <w:hyperlink r:id="rId151">
+      <w:hyperlink r:id="rId157">
         <w:r>
           <w:rPr>
             <w:rStyle w:val="Link"/>
@@ -10935,7 +11322,7 @@
       <w:r>
         <w:t xml:space="preserve"> </w:t>
       </w:r>
-      <w:hyperlink r:id="rId152">
+      <w:hyperlink r:id="rId158">
         <w:r>
           <w:rPr>
             <w:rStyle w:val="Link"/>
@@ -10957,7 +11344,7 @@
       <w:r>
         <w:t xml:space="preserve"> </w:t>
       </w:r>
-      <w:hyperlink r:id="rId153">
+      <w:hyperlink r:id="rId159">
         <w:r>
           <w:rPr>
             <w:rStyle w:val="Link"/>
@@ -11017,7 +11404,7 @@
       <w:r>
         <w:t xml:space="preserve"> </w:t>
       </w:r>
-      <w:hyperlink r:id="rId154">
+      <w:hyperlink r:id="rId160">
         <w:r>
           <w:rPr>
             <w:rStyle w:val="Link"/>
@@ -11055,7 +11442,7 @@
       <w:r>
         <w:t xml:space="preserve"> </w:t>
       </w:r>
-      <w:hyperlink r:id="rId155">
+      <w:hyperlink r:id="rId161">
         <w:r>
           <w:rPr>
             <w:rStyle w:val="Link"/>
@@ -11097,7 +11484,7 @@
       <w:r>
         <w:t xml:space="preserve"> </w:t>
       </w:r>
-      <w:hyperlink r:id="rId156">
+      <w:hyperlink r:id="rId162">
         <w:r>
           <w:rPr>
             <w:rStyle w:val="Link"/>
@@ -11119,7 +11506,7 @@
       <w:r>
         <w:t xml:space="preserve"> </w:t>
       </w:r>
-      <w:hyperlink r:id="rId157">
+      <w:hyperlink r:id="rId163">
         <w:r>
           <w:rPr>
             <w:rStyle w:val="Link"/>
@@ -11178,7 +11565,7 @@
       <w:r>
         <w:t xml:space="preserve"> </w:t>
       </w:r>
-      <w:hyperlink r:id="rId158">
+      <w:hyperlink r:id="rId164">
         <w:r>
           <w:rPr>
             <w:rStyle w:val="Link"/>
@@ -11212,7 +11599,7 @@
       <w:r>
         <w:t xml:space="preserve"> </w:t>
       </w:r>
-      <w:hyperlink r:id="rId159">
+      <w:hyperlink r:id="rId165">
         <w:r>
           <w:rPr>
             <w:rStyle w:val="Link"/>
@@ -11268,7 +11655,7 @@
       <w:r>
         <w:t xml:space="preserve"> </w:t>
       </w:r>
-      <w:hyperlink r:id="rId160">
+      <w:hyperlink r:id="rId166">
         <w:r>
           <w:rPr>
             <w:rStyle w:val="Link"/>
@@ -11290,7 +11677,7 @@
       <w:r>
         <w:t xml:space="preserve"> </w:t>
       </w:r>
-      <w:hyperlink r:id="rId161">
+      <w:hyperlink r:id="rId167">
         <w:r>
           <w:rPr>
             <w:rStyle w:val="Link"/>
@@ -11312,7 +11699,7 @@
       <w:r>
         <w:t xml:space="preserve"> </w:t>
       </w:r>
-      <w:hyperlink r:id="rId162">
+      <w:hyperlink r:id="rId168">
         <w:r>
           <w:rPr>
             <w:rStyle w:val="Link"/>
@@ -11740,7 +12127,7 @@
       </w:hyperlink>
     </w:p>
   </w:footnote>
-  <w:footnote w:id="121">
+  <w:footnote w:id="126">
     <w:p>
       <w:pPr>
         <w:pStyle w:val="FootnoteText"/>
@@ -11751,7 +12138,7 @@
         </w:rPr>
         <w:footnoteRef/>
       </w:r>
-      <w:hyperlink r:id="rId122">
+      <w:hyperlink r:id="rId127">
         <w:r>
           <w:rPr>
             <w:rStyle w:val="Link"/>
@@ -11761,7 +12148,7 @@
       </w:hyperlink>
     </w:p>
   </w:footnote>
-  <w:footnote w:id="123">
+  <w:footnote w:id="128">
     <w:p>
       <w:pPr>
         <w:pStyle w:val="FootnoteText"/>
@@ -11772,7 +12159,7 @@
         </w:rPr>
         <w:footnoteRef/>
       </w:r>
-      <w:hyperlink r:id="rId124">
+      <w:hyperlink r:id="rId129">
         <w:r>
           <w:rPr>
             <w:rStyle w:val="Link"/>
@@ -11782,7 +12169,7 @@
       </w:hyperlink>
     </w:p>
   </w:footnote>
-  <w:footnote w:id="125">
+  <w:footnote w:id="130">
     <w:p>
       <w:pPr>
         <w:pStyle w:val="FootnoteText"/>
@@ -11793,7 +12180,7 @@
         </w:rPr>
         <w:footnoteRef/>
       </w:r>
-      <w:hyperlink r:id="rId126">
+      <w:hyperlink r:id="rId131">
         <w:r>
           <w:rPr>
             <w:rStyle w:val="Link"/>
@@ -11803,7 +12190,7 @@
       </w:hyperlink>
     </w:p>
   </w:footnote>
-  <w:footnote w:id="130">
+  <w:footnote w:id="135">
     <w:p>
       <w:pPr>
         <w:pStyle w:val="FootnoteText"/>
@@ -11814,7 +12201,7 @@
         </w:rPr>
         <w:footnoteRef/>
       </w:r>
-      <w:hyperlink r:id="rId131">
+      <w:hyperlink r:id="rId136">
         <w:r>
           <w:rPr>
             <w:rStyle w:val="Link"/>
@@ -11911,7 +12298,7 @@
     </w:lvl>
   </w:abstractNum>
   <w:abstractNum w:abstractNumId="990">
-    <w:nsid w:val="3822c9eb"/>
+    <w:nsid w:val="81f17b7b"/>
     <w:multiLevelType w:val="multilevel"/>
     <w:lvl w:ilvl="0">
       <w:numFmt w:val="bullet"/>
@@ -11992,7 +12379,7 @@
     </w:lvl>
   </w:abstractNum>
   <w:abstractNum w:abstractNumId="991">
-    <w:nsid w:val="1d63dab6"/>
+    <w:nsid w:val="4f6eeb2d"/>
     <w:multiLevelType w:val="multilevel"/>
     <w:lvl w:ilvl="0">
       <w:numFmt w:val="bullet"/>
@@ -12073,7 +12460,7 @@
     </w:lvl>
   </w:abstractNum>
   <w:abstractNum w:abstractNumId="99821">
-    <w:nsid w:val="ab04b151"/>
+    <w:nsid w:val="34897dce"/>
     <w:multiLevelType w:val="multilevel"/>
     <w:lvl w:ilvl="0">
       <w:start w:val="1"/>
@@ -12161,7 +12548,7 @@
     </w:lvl>
   </w:abstractNum>
   <w:abstractNum w:abstractNumId="99411">
-    <w:nsid w:val="a2f37c90"/>
+    <w:nsid w:val="c5c9dd40"/>
     <w:multiLevelType w:val="multilevel"/>
     <w:lvl w:ilvl="0">
       <w:start w:val="1"/>

</xml_diff>

<commit_message>
started to fix typos in chapter evaluation
</commit_message>
<xml_diff>
--- a/symcloud-thesis.docx
+++ b/symcloud-thesis.docx
@@ -1486,7 +1486,7 @@
     </w:p>
     <w:p>
       <w:r>
-        <w:t xml:space="preserve">Ein wichtiger Aspekt von Cloud-Anwendungen ist die Speicherverwaltung. Es bieten sich verschiedenste Möglichkeiten der Datenhaltung in der Cloud an. Dieses Kapitel beschäftigt sich mit der Evaluierung von verschiedenen Diensten bzw. Lösungen, mit denen Speicher verwaltet und möglichst effizient zur Verfügung gestellt werden kann.</w:t>
+        <w:t xml:space="preserve">Ein wichtiger Aspekt von Cloud-Anwendungen ist die Speicherverwaltung. Es bieten sich verschiedenste Möglichkeiten der Datenhaltung in der Cloud an. Dieses Kapitel beschäftigt sich mit der Evaluierung von verschiedenen Diensten bzw. Lösungen, mit denen Speicher verwaltet und möglichst effizient zur Verfügung gestellt werden können.</w:t>
       </w:r>
     </w:p>
     <w:p>
@@ -1500,7 +1500,7 @@
         <w:t xml:space="preserve"> </w:t>
       </w:r>
       <w:r>
-        <w:t xml:space="preserve">des Projektes werden folgende Anforderungen an die Speicherlösung gestellt.</w:t>
+        <w:t xml:space="preserve">des Projektes werden folgende Kriterien an die Speicherlösung gestellt.</w:t>
       </w:r>
     </w:p>
     <w:p>
@@ -1596,7 +1596,7 @@
         <w:pStyle w:val="Definition"/>
       </w:pPr>
       <w:r>
-        <w:t xml:space="preserve">ist ein wichtiger Aspekt an eine Speicherverwaltung. Sie kann zwar durch Caching-Mechanismen verbessert werden, jedoch ist es ziemlich aufwändig diese Caches immer aktuell zu halten. Daher sollten diese Caches nur für "nicht veränderbare" Daten verwendet werden. Um den Aufwand zu reduzieren, der getrieben werden muss um diese aktuell zu halten.</w:t>
+        <w:t xml:space="preserve">ist ein wichtiger Aspekt an eine Speicherverwaltung. Sie kann zwar durch Caching-Mechanismen verbessert werden, jedoch ist es ziemlich aufwändig diese Caches immer aktuell zu halten. Daher sollten diese Caches nur für "nicht veränderbare" Daten verwendet werden, um den Aufwand zu reduzieren diesen aktuell zu halten.</w:t>
       </w:r>
     </w:p>
     <w:p>
@@ -1611,7 +1611,7 @@
     </w:p>
     <w:p>
       <w:r>
-        <w:t xml:space="preserve">Es gibt unzählige Möglichkeiten um die Datenhaltung in Cloud-Infrastrukturen umzusetzen. Insbesondere werden in diesem Kapitel drei grundlegende Technologien und Beispiele dafür analysiert.</w:t>
+        <w:t xml:space="preserve">Es gibt unzählige Möglichkeiten, um die Datenhaltung in Cloud-Infrastrukturen umzusetzen. Insbesondere werden in diesem Kapitel drei grundlegende Technologien und Beispiele dafür analysiert.</w:t>
       </w:r>
     </w:p>
     <w:p>
@@ -1636,7 +1636,7 @@
         <w:footnoteReference w:id="46"/>
       </w:r>
       <w:r>
-        <w:t xml:space="preserve">, ermöglichen das Speichern von sogenannten Objekten (Dateien, Ordner und Metadaten). Sie sind optimiert für den parallelen Zugriff von mehreren Instanzen einer Anwendung, die auf verschiedenen Hosts installiert sind. Erreicht wird dies durch eine Webbasierte HTTP-Schnittstellen, wie bei Amazon S3</w:t>
+        <w:t xml:space="preserve">, ermöglichen das Speichern von sogenannten Objekten (Dateien, Ordner und Metadaten). Sie sind optimiert für den parallelen Zugriff von mehreren Instanzen einer Anwendung, die auf verschiedenen Hosts installiert sind. Erreicht wird dies durch eine webbasierte HTTP-Schnittstelle, wie bei Amazon S3</w:t>
       </w:r>
       <w:r>
         <w:t xml:space="preserve"> </w:t>
@@ -1661,7 +1661,7 @@
         <w:pStyle w:val="Definition"/>
       </w:pPr>
       <w:r>
-        <w:t xml:space="preserve">, fungieren als einfache Laufwerke und abstrahieren dadurch den komplexen Ablauf der darunter liegenden Services. Der Zugriff auf diese Dateisysteme erfolgt meist über system-calls wie zum Beispiel</w:t>
+        <w:t xml:space="preserve">fungieren als einfache Laufwerke und abstrahieren dadurch den komplexen Ablauf der darunter liegenden Services. Der Zugriff auf diese Dateisysteme erfolgt meist über system-calls wie zum Beispiel</w:t>
       </w:r>
       <w:r>
         <w:t xml:space="preserve"> </w:t>
@@ -1745,7 +1745,7 @@
     </w:p>
     <w:p>
       <w:r>
-        <w:t xml:space="preserve">Aufgrund der Vielfältigen Möglichkeiten werden zu jedem der drei Technologien ein oder zwei Beispiele als Referenz hergenommen.</w:t>
+        <w:t xml:space="preserve">Aufgrund der vielfältigen Möglichkeiten werden zu jedem der drei Technologien ein oder zwei Beispiele als Referenz hergenommen.</w:t>
       </w:r>
     </w:p>
     <w:p>
@@ -1798,7 +1798,7 @@
         <w:t xml:space="preserve">Content-Length</w:t>
       </w:r>
       <w:r>
-        <w:t xml:space="preserve">. Diese symstespezifischen Metadaten werden beim speichern auch automatisch aktualisiert</w:t>
+        <w:t xml:space="preserve">. Diese systemspezifischen Metadaten werden beim speichern auch automatisch aktualisiert</w:t>
       </w:r>
       <w:r>
         <w:t xml:space="preserve"> </w:t>
@@ -1807,7 +1807,7 @@
         <w:t xml:space="preserve">(“Object Key and Metadata” 2015)</w:t>
       </w:r>
       <w:r>
-        <w:t xml:space="preserve">. Für eine vollständige List dieser Metadaten siehe Anhang</w:t>
+        <w:t xml:space="preserve">. Für eine vollständige Liste dieser Metadaten siehe Anhang</w:t>
       </w:r>
       <w:r>
         <w:t xml:space="preserve"> </w:t>
@@ -2036,7 +2036,16 @@
     </w:p>
     <w:p>
       <w:r>
-        <w:t xml:space="preserve">Amazon ist ein US-Amerikanisches Unternehmen und ist daher an die Weisungen der Amerikanischen Geheimdienste gebunden. Aus diesem Grund wird es in den letzten Jahren oft kritisiert. Laut einem Bericht der ITWorld beteuerte Terry Wise, er ist bei Amazon zuständig für die Zusammenarbeit zwischen den Partner ist, dass jede Gerichtliche Anordnung mit dem Kunden abgesprochen wird</w:t>
+        <w:t xml:space="preserve">Amazon ist ein US-Amerikanisches Unternehmen und ist daher an die Weisungen der Amerikanischen Geheimdienste gebunden. Aus diesem Grund wird es in den letzten Jahren oft kritisiert. Laut einem Bericht der ITWorld beteuerte Terry Wise</w:t>
+      </w:r>
+      <w:r>
+        <w:rPr>
+          <w:rStyle w:val="FootnoteRef"/>
+        </w:rPr>
+        <w:footnoteReference w:id="55"/>
+      </w:r>
+      <w:r>
+        <w:t xml:space="preserve">, dass jede gerichtliche Anordnung mit dem Kunden abgesprochen wird</w:t>
       </w:r>
       <w:r>
         <w:t xml:space="preserve"> </w:t>
@@ -2045,7 +2054,7 @@
         <w:t xml:space="preserve">(“Amazon Web Services: We’ll Go to Court to Fight Gov’t Requests for Data | ITworld”)</w:t>
       </w:r>
       <w:r>
-        <w:t xml:space="preserve">. Dies gilt aber vermutlich nicht für Anfragen der NSA, den diese beruhen in der Regel auf den Anti-Terror Gesetzen und verpflichten daher den Anbieter zu absolutem Stillschweigen. Um dieses Problem zu kompensieren, können Systemadministratoren sogenannte "Availability Zones" auswählen und damit steuern, wo ihre Daten gespeichert werden. Zum Beispiel werden Daten aus einem Bucket mit der Zone Irland, auch wirklich in Irland gespeichert. Zusätzlich ermöglicht Amazon die Verschlüsselung der Daten</w:t>
+        <w:t xml:space="preserve">. Dies gilt aber vermutlich nicht für Anfragen der NSA, den diese beruhen in der Regel auf den Anti-Terror Gesetzen und verpflichten daher den Anbieter zur absoluten Schweigepflicht. Um dieses Problem zu kompensieren, können Systemadministratoren sogenannte "Availability Zones" auswählen und damit steuern, wo ihre Daten gespeichert werden. Zum Beispiel werden Daten aus einem Bucket mit der Zone Irland, auch wirklich in Irland gespeichert. Zusätzlich ermöglicht Amazon die Verschlüsselung der Daten</w:t>
       </w:r>
       <w:r>
         <w:t xml:space="preserve"> </w:t>
@@ -2059,22 +2068,22 @@
     </w:p>
     <w:p>
       <w:r>
-        <w:t xml:space="preserve">Wer bedenken hat, seine Daten aus den Händen zu geben, kann auf verschiedene kompatible Lösungen zurückgreifen.</w:t>
+        <w:t xml:space="preserve">Wer Bedenken hat, seine Daten aus den Händen zu geben, kann auf verschiedene kompatible Lösungen zurückgreifen.</w:t>
       </w:r>
     </w:p>
     <w:p>
       <w:pPr>
         <w:pStyle w:val="Heading3"/>
       </w:pPr>
-      <w:bookmarkStart w:id="55" w:name="alternativen-zu-amazon-s3"/>
-      <w:bookmarkEnd w:id="55"/>
+      <w:bookmarkStart w:id="56" w:name="alternativen-zu-amazon-s3"/>
+      <w:bookmarkEnd w:id="56"/>
       <w:r>
         <w:t xml:space="preserve">Alternativen zu Amazon S3</w:t>
       </w:r>
     </w:p>
     <w:p>
       <w:r>
-        <w:t xml:space="preserve">Es gibt einige Amazon S3 kompatible Anbieter, die einen ähnlichen Dienst bieten. Diese sind allerdings meist auch US-Amerikanische Firmen und daher an die selben Gesetzen gebunden wie Amazon. Wer daher auf Nummer sicher gehen will und seine Daten bzw. Rechner-Instanzen ganz bei sich behalten will, kommt nicht um eine Installation von einer privaten Cloud-Lösungen herum.</w:t>
+        <w:t xml:space="preserve">Es gibt einige Amazon S3 kompatible Anbieter, die einen ähnlichen Dienst bieten. Diese sind allerdings meist auch US-Amerikanische Firmen und daher an die selben Gesetze wie Amazon gebunden. Wer daher auf Nummer sicher gehen will und seine Daten bzw. Rechner-Instanzen ganz bei sich behalten will, kommt nicht um eine Installation von einer privaten Cloud-Lösungen herum.</w:t>
       </w:r>
     </w:p>
     <w:p>
@@ -2136,8 +2145,8 @@
       <w:pPr>
         <w:pStyle w:val="Heading3"/>
       </w:pPr>
-      <w:bookmarkStart w:id="56" w:name="performance"/>
-      <w:bookmarkEnd w:id="56"/>
+      <w:bookmarkStart w:id="57" w:name="performance"/>
+      <w:bookmarkEnd w:id="57"/>
       <w:r>
         <w:t xml:space="preserve">Performance</w:t>
       </w:r>
@@ -2216,7 +2225,7 @@
                     </pic:cNvPicPr>
                   </pic:nvPicPr>
                   <pic:blipFill>
-                    <a:blip r:embed="rId57"/>
+                    <a:blip r:embed="rId58"/>
                     <a:stretch>
                       <a:fillRect/>
                     </a:stretch>
@@ -2269,8 +2278,8 @@
       <w:pPr>
         <w:pStyle w:val="Heading2"/>
       </w:pPr>
-      <w:bookmarkStart w:id="58" w:name="verteilte-dateisysteme"/>
-      <w:bookmarkEnd w:id="58"/>
+      <w:bookmarkStart w:id="59" w:name="verteilte-dateisysteme"/>
+      <w:bookmarkEnd w:id="59"/>
       <w:r>
         <w:t xml:space="preserve">Verteilte Dateisysteme</w:t>
       </w:r>
@@ -2300,22 +2309,22 @@
     </w:p>
     <w:p>
       <w:r>
-        <w:t xml:space="preserve">Dies ist auch ein großer Vorteil zu Speicherdiensten wie Amazon S3. Da die Schnittstelle zu den einzelnen Systemen abstrahiert werden, muss die Software nicht angepasst werden, wenn das Dateisystem gewechselt wird.</w:t>
+        <w:t xml:space="preserve">Dies ist auch ein großer Vorteil zu Speicherdiensten wie Amazon S3. Da die Schnittstelle zu den einzelnen Systemen abstrahiert wird, muss die Software nicht angepasst werden, wenn das Dateisystem gewechselt wird.</w:t>
       </w:r>
     </w:p>
     <w:p>
       <w:pPr>
         <w:pStyle w:val="Heading3"/>
       </w:pPr>
-      <w:bookmarkStart w:id="59" w:name="anforderungen-1"/>
-      <w:bookmarkEnd w:id="59"/>
+      <w:bookmarkStart w:id="60" w:name="anforderungen-1"/>
+      <w:bookmarkEnd w:id="60"/>
       <w:r>
         <w:t xml:space="preserve">Anforderungen</w:t>
       </w:r>
     </w:p>
     <w:p>
       <w:r>
-        <w:t xml:space="preserve">Die Anforderungen an Verteilte Dateisysteme lassen sich wie folgt zusammenfassen.</w:t>
+        <w:t xml:space="preserve">Die Anforderungen an verteilte Dateisysteme lassen sich wie folgt zusammenfassen.</w:t>
       </w:r>
     </w:p>
     <w:p>
@@ -2331,7 +2340,7 @@
         <w:pStyle w:val="Definition"/>
       </w:pPr>
       <w:r>
-        <w:t xml:space="preserve">Client-Programme sollten, egal ob verteilt oder lokal, über die selbe Operationsmenge verfügen können. Es sollte also egal sein ob Daten aus einem verteilten oder lokalem Dateisystem stammen. Dadurch können Programme unverändert weiterverwendet werden, wenn seine Dateien verteilt werden</w:t>
+        <w:t xml:space="preserve">Client-Programme sollten, egal ob verteilt oder lokal, über die selbe Operationsmenge verfügen. Es sollte egal sein, ob Daten aus einem verteilten oder lokalen Dateisystem stammen. Dadurch können Programme unverändert weiterverwendet werden, wenn seine Dateien verteilt werden</w:t>
       </w:r>
       <w:r>
         <w:t xml:space="preserve"> </w:t>
@@ -2356,7 +2365,7 @@
         <w:pStyle w:val="Definition"/>
       </w:pPr>
       <w:r>
-        <w:t xml:space="preserve">Es sollten keine Rolle spielen, wo die Daten physikalisch gespeichert werden</w:t>
+        <w:t xml:space="preserve">Es sollte keine Rolle spielen, wo die Daten physikalisch gespeichert werden</w:t>
       </w:r>
       <w:r>
         <w:t xml:space="preserve"> </w:t>
@@ -2390,7 +2399,7 @@
         <w:pStyle w:val="Definition"/>
       </w:pPr>
       <w:r>
-        <w:t xml:space="preserve">Dateiänderungen, die von einem Client ausgeführt werden sollten die Operationen anderer Clients, die die selbe Datei verwenden, nicht stören. Um dieses Anforderung zu erreichen, muss ein funktionierende Nebenläufigkeitskontrolle implementiert werden. Die meisten aktuellen Dateisysteme unterstützen freiwillige oder zwingende Sperren auf Datei oder Datensatzebene.</w:t>
+        <w:t xml:space="preserve">Dateiänderungen, die von einem Client ausgeführt werden sollten die Operationen anderer Clients, die die selbe Datei verwenden, nicht stören. Um diese Anforderung zu erreichen, muss eine funktionierende Nebenläufigkeitskontrolle implementiert werden. Die meisten aktuellen Dateisysteme unterstützen freiwillige oder zwingende Sperren auf Datei oder Datensatzebene.</w:t>
       </w:r>
     </w:p>
     <w:p>
@@ -2406,7 +2415,7 @@
         <w:pStyle w:val="Definition"/>
       </w:pPr>
       <w:r>
-        <w:t xml:space="preserve">Unterstützt ein Dateisystem Dateireplikationen, kann ein Datensatz durch mehrere Kopien des Inhalts an verschiedenen Positionen dargestellt werden. Das bietet zwei Vorteile - Lastverteilung durch mehrere Server und es erhöht die Fehlertoleranz. Wenige Dateisysteme unterstützen vollständige Replikationen, aber die meisten unterstützen ein lokales Caching von Dateien, was eine eingeschränkte Art der Dateireplikation darstellt</w:t>
+        <w:t xml:space="preserve">Unterstützt ein Dateisystem Dateireplikationen, kann ein Datensatz durch mehrere Kopien des Inhalts an verschiedenen Positionen dargestellt werden. Das bietet zwei Vorteile - Lastverteilung durch mehrere Server und es erhöht die Fehlertoleranz. Wenige Dateisysteme unterstützen vollständige Replikationen, aber die meisten unterstützen ein lokales Caching von Dateien, welches eine eingeschränkte Art der Dateireplikation darstellt</w:t>
       </w:r>
       <w:r>
         <w:t xml:space="preserve"> </w:t>
@@ -2456,7 +2465,7 @@
         <w:pStyle w:val="Definition"/>
       </w:pPr>
       <w:r>
-        <w:t xml:space="preserve">In konventionellen Dateisystemen werden Zugriffe auf Dateien auf eine einzige Kopie der Daten geleitet. Wird nun diese Datei auf mehrere Server verteilt, müssen die Operationen, an alle Server weitergeleitet werden. Die Verzögerung, die dabei auftritt, führt in dieser Zeit zu einem Inkonsistenten Zustand des Systems</w:t>
+        <w:t xml:space="preserve">In konventionellen Dateisystemen werden Zugriffe auf Dateien auf eine einzige Kopie der Daten geleitet. Wird nun diese Datei auf mehrere Server verteilt, müssen die Operationen, an alle Server weitergeleitet werden. Die Verzögerung, die dabei auftritt, führt in dieser Zeit zu einem inkonsistenten Zustand des Systems</w:t>
       </w:r>
       <w:r>
         <w:t xml:space="preserve"> </w:t>
@@ -2581,7 +2590,7 @@
     </w:p>
     <w:p>
       <w:r>
-        <w:t xml:space="preserve">Aufgrund der Tatsache, dass Festplatten heutzutage nicht mehr so teuer sind, wie in den 1980ern, ist das erste Ziel nicht mehr von zentraler Bedeutung. Jedoch ist die Vorstellung von einem Dienst, der die Anforderung verschiedenster Clients, mit unterschiedlichen Aufgabenstellungen, erfüllt, ein zentraler Aspekt der Entwicklung von verteilten (Datei-)Systemen</w:t>
+        <w:t xml:space="preserve">Aufgrund der Tatsache, dass Festplatten heutzutage nicht mehr so teuer sind, wie in den 1980ern, ist das erste Ziel nicht mehr von zentraler Bedeutung. Jedoch ist die Vorstellung von einem Dienst, der die Anforderung verschiedenster Clients mit unterschiedlichen Aufgabenstellungen erfüllt, ein zentraler Aspekt der Entwicklung von verteilten (Datei-)Systemen</w:t>
       </w:r>
       <w:r>
         <w:t xml:space="preserve"> </w:t>
@@ -2597,8 +2606,8 @@
       <w:pPr>
         <w:pStyle w:val="Heading3"/>
       </w:pPr>
-      <w:bookmarkStart w:id="60" w:name="nfs"/>
-      <w:bookmarkEnd w:id="60"/>
+      <w:bookmarkStart w:id="61" w:name="nfs"/>
+      <w:bookmarkEnd w:id="61"/>
       <w:r>
         <w:t xml:space="preserve">NFS</w:t>
       </w:r>
@@ -2619,7 +2628,7 @@
     </w:p>
     <w:p>
       <w:r>
-        <w:t xml:space="preserve">NFS ist also weniger ein Dateisystem als eine Menge von Protokollen, die in der Kombination mit den Clients ein verteiltes Dateisystem ergeben. Die Protokolle wurden so entwickelt, dass unterschiedliche Implementierungen einfach zusammenarbeiten können. Auf diese Weise können durch NFS eine heterogene Menge von Computern verbunden werden. Dabei ist es sowohl für den Benutzer als auch für den Server irrelevant mit welcher Art von System er verbunden ist</w:t>
+        <w:t xml:space="preserve">NFS ist also weniger ein Dateisystem als eine Menge von Protokollen, die in der Kombination mit den Clients, ein verteiltes Dateisystem ergeben. Die Protokolle wurden so entwickelt, dass unterschiedliche Implementierungen einfach zusammenarbeiten können. Auf diese Weise können durch NFS eine heterogene Menge von Computern verbunden werden. Dabei ist es sowohl für den Benutzer als auch für den Server irrelevant mit welcher Art von System er verbunden ist</w:t>
       </w:r>
       <w:r>
         <w:t xml:space="preserve"> </w:t>
@@ -2647,10 +2656,10 @@
         <w:rPr>
           <w:rStyle w:val="FootnoteRef"/>
         </w:rPr>
-        <w:footnoteReference w:id="61"/>
-      </w:r>
-      <w:r>
-        <w:t xml:space="preserve">. Der Client erhält den Zugriff auf eine Schnittstelle um auf Dateien zuzugreifen, die ein entfernter Server implementiert</w:t>
+        <w:footnoteReference w:id="62"/>
+      </w:r>
+      <w:r>
+        <w:t xml:space="preserve">. Der Client erhält den Zugriff auf eine Schnittstelle, um auf Dateien zuzugreifen, die ein entfernter Server implementiert</w:t>
       </w:r>
       <w:r>
         <w:t xml:space="preserve"> </w:t>
@@ -2679,7 +2688,7 @@
                     </pic:cNvPicPr>
                   </pic:nvPicPr>
                   <pic:blipFill>
-                    <a:blip r:embed="rId63"/>
+                    <a:blip r:embed="rId64"/>
                     <a:stretch>
                       <a:fillRect/>
                     </a:stretch>
@@ -2719,7 +2728,7 @@
     </w:p>
     <w:p>
       <w:r>
-        <w:t xml:space="preserve">Der Client greift über die Schnittstelle des lokalen Betriebssystems auf das Dateisystem zu. Die lokale Dateisystemschnittstelle wird jedoch durch ein Virtuelles Dateisystem ersetzt (VFS), die jetzt als Schnittstelle zu den verschiedenen Dateisystemen darstellt. Das VFS entscheidet anhand der Position im Dateibaum, ob die Operation an das lokale Dateisystem oder an den NFS-Client weitergegeben wird (siehe Abbildung</w:t>
+        <w:t xml:space="preserve">Der Client greift über die Schnittstelle des lokalen Betriebssystems auf das Dateisystem zu. Die lokale Dateisystemschnittstelle wird jedoch durch ein virtuelles Dateisystem ersetzt (VFS), die eine Schnittstelle zu den verschiedenen Dateisystemen darstellt. Das VFS entscheidet anhand der Position im Dateibaum, ob die Operation an das lokale Dateisystem oder an den NFS-Client weitergegeben wird (siehe Abbildung</w:t>
       </w:r>
       <w:r>
         <w:t xml:space="preserve"> </w:t>
@@ -2741,8 +2750,8 @@
       <w:pPr>
         <w:pStyle w:val="Heading3"/>
       </w:pPr>
-      <w:bookmarkStart w:id="64" w:name="xtreemfs"/>
-      <w:bookmarkEnd w:id="64"/>
+      <w:bookmarkStart w:id="65" w:name="xtreemfs"/>
+      <w:bookmarkEnd w:id="65"/>
       <w:r>
         <w:t xml:space="preserve">XtreemFS</w:t>
       </w:r>
@@ -2835,7 +2844,7 @@
         <w:pStyle w:val="Definition"/>
       </w:pPr>
       <w:r>
-        <w:t xml:space="preserve">XtreemFS splittet Dateien in sogenannte "stripes" (oder "chunks" bzw. "blobs"). Diese chunks werden dann auf verschiedenen Servern gespeichert und können dann parallel von mehreren Servern gelesen werden. Die gesamte Datei kann dann mit der zusammengefassten Netzwerk- und Festplatten-Bandbreite mehrerer Server heruntergeladen werden. Die Größe und Anzahl der Server kann pro Datei bzw. pro Ordner festgelegt werden</w:t>
+        <w:t xml:space="preserve">XtreemFS splittet Dateien in sogenannte "stripes" (oder "chunks"). Diese "chunks" werden dann auf verschiedenen Servern gespeichert und können dann parallel von mehreren Servern gelesen werden. Die gesamte Datei kann dann mit der zusammengefassten Netzwerk- und Festplatten-Bandbreite mehrerer Server heruntergeladen werden. Die Größe und Anzahl der Server kann pro Datei bzw. pro Ordner festgelegt werden</w:t>
       </w:r>
       <w:r>
         <w:t xml:space="preserve"> </w:t>
@@ -2866,7 +2875,7 @@
         <w:rPr>
           <w:rStyle w:val="FootnoteRef"/>
         </w:rPr>
-        <w:footnoteReference w:id="65"/>
+        <w:footnoteReference w:id="66"/>
       </w:r>
       <w:r>
         <w:t xml:space="preserve"> </w:t>
@@ -2882,8 +2891,8 @@
       <w:pPr>
         <w:pStyle w:val="Heading4"/>
       </w:pPr>
-      <w:bookmarkStart w:id="67" w:name="architektur"/>
-      <w:bookmarkEnd w:id="67"/>
+      <w:bookmarkStart w:id="68" w:name="architektur"/>
+      <w:bookmarkEnd w:id="68"/>
       <w:r>
         <w:t xml:space="preserve">Architektur</w:t>
       </w:r>
@@ -2916,7 +2925,7 @@
                     </pic:cNvPicPr>
                   </pic:nvPicPr>
                   <pic:blipFill>
-                    <a:blip r:embed="rId68"/>
+                    <a:blip r:embed="rId69"/>
                     <a:stretch>
                       <a:fillRect/>
                     </a:stretch>
@@ -3032,8 +3041,8 @@
       <w:pPr>
         <w:pStyle w:val="Heading3"/>
       </w:pPr>
-      <w:bookmarkStart w:id="69" w:name="exkurs-datei-replikation"/>
-      <w:bookmarkEnd w:id="69"/>
+      <w:bookmarkStart w:id="70" w:name="exkurs-datei-replikation"/>
+      <w:bookmarkEnd w:id="70"/>
       <w:r>
         <w:t xml:space="preserve">Exkurs: Datei Replikation</w:t>
       </w:r>
@@ -3124,7 +3133,7 @@
                     </pic:cNvPicPr>
                   </pic:nvPicPr>
                   <pic:blipFill>
-                    <a:blip r:embed="rId70"/>
+                    <a:blip r:embed="rId71"/>
                     <a:stretch>
                       <a:fillRect/>
                     </a:stretch>
@@ -3236,7 +3245,7 @@
                     </pic:cNvPicPr>
                   </pic:nvPicPr>
                   <pic:blipFill>
-                    <a:blip r:embed="rId71"/>
+                    <a:blip r:embed="rId72"/>
                     <a:stretch>
                       <a:fillRect/>
                     </a:stretch>
@@ -3292,8 +3301,8 @@
       <w:pPr>
         <w:pStyle w:val="Heading3"/>
       </w:pPr>
-      <w:bookmarkStart w:id="72" w:name="zusammenfassung-1"/>
-      <w:bookmarkEnd w:id="72"/>
+      <w:bookmarkStart w:id="73" w:name="zusammenfassung-1"/>
+      <w:bookmarkEnd w:id="73"/>
       <w:r>
         <w:t xml:space="preserve">Zusammenfassung</w:t>
       </w:r>
@@ -3312,7 +3321,7 @@
         <w:rPr>
           <w:rStyle w:val="FootnoteRef"/>
         </w:rPr>
-        <w:footnoteReference w:id="73"/>
+        <w:footnoteReference w:id="74"/>
       </w:r>
       <w:r>
         <w:t xml:space="preserve">, ein auf GIT-basierendes Dateisystem zu entwerfen, das Versionierung mitliefern sollte</w:t>
@@ -3349,8 +3358,8 @@
       <w:pPr>
         <w:pStyle w:val="Heading2"/>
       </w:pPr>
-      <w:bookmarkStart w:id="75" w:name="datenbank-gestützte-dateiverwaltungen"/>
-      <w:bookmarkEnd w:id="75"/>
+      <w:bookmarkStart w:id="76" w:name="datenbank-gestützte-dateiverwaltungen"/>
+      <w:bookmarkEnd w:id="76"/>
       <w:r>
         <w:t xml:space="preserve">Datenbank gestützte Dateiverwaltungen</w:t>
       </w:r>
@@ -3363,7 +3372,7 @@
         <w:rPr>
           <w:rStyle w:val="FootnoteRef"/>
         </w:rPr>
-        <w:footnoteReference w:id="76"/>
+        <w:footnoteReference w:id="77"/>
       </w:r>
       <w:r>
         <w:t xml:space="preserve">, bieten eine Schnittstelle an, um Dateien abzuspeichern. Viele dieser Systeme sind meist nur begrenzt für große Datenmengen geeignet. MongoDB und GridFS sind jedoch genau für diese Anwendungsfälle ausgelegt, daher wird diese Technologie im folgenden Kapitel genauer betrachtet.</w:t>
@@ -3373,8 +3382,8 @@
       <w:pPr>
         <w:pStyle w:val="Heading3"/>
       </w:pPr>
-      <w:bookmarkStart w:id="77" w:name="mongodb-gridfs"/>
-      <w:bookmarkEnd w:id="77"/>
+      <w:bookmarkStart w:id="78" w:name="mongodb-gridfs"/>
+      <w:bookmarkEnd w:id="78"/>
       <w:r>
         <w:t xml:space="preserve">MongoDB &amp; GridFS</w:t>
       </w:r>
@@ -3813,8 +3822,8 @@
       <w:pPr>
         <w:pStyle w:val="Heading2"/>
       </w:pPr>
-      <w:bookmarkStart w:id="78" w:name="zusammenfassung-2"/>
-      <w:bookmarkEnd w:id="78"/>
+      <w:bookmarkStart w:id="79" w:name="zusammenfassung-2"/>
+      <w:bookmarkEnd w:id="79"/>
       <w:r>
         <w:t xml:space="preserve">Zusammenfassung</w:t>
       </w:r>
@@ -3958,8 +3967,8 @@
       <w:pPr>
         <w:pStyle w:val="Heading1"/>
       </w:pPr>
-      <w:bookmarkStart w:id="79" w:name="konzept-für-symcloud"/>
-      <w:bookmarkEnd w:id="79"/>
+      <w:bookmarkStart w:id="80" w:name="konzept-für-symcloud"/>
+      <w:bookmarkEnd w:id="80"/>
       <w:r>
         <w:t xml:space="preserve">Konzept für Symcloud</w:t>
       </w:r>
@@ -3982,8 +3991,8 @@
       <w:pPr>
         <w:pStyle w:val="Heading2"/>
       </w:pPr>
-      <w:bookmarkStart w:id="80" w:name="überblick"/>
-      <w:bookmarkEnd w:id="80"/>
+      <w:bookmarkStart w:id="81" w:name="überblick"/>
+      <w:bookmarkEnd w:id="81"/>
       <w:r>
         <w:t xml:space="preserve">Überblick</w:t>
       </w:r>
@@ -4005,7 +4014,7 @@
                     </pic:cNvPicPr>
                   </pic:nvPicPr>
                   <pic:blipFill>
-                    <a:blip r:embed="rId81"/>
+                    <a:blip r:embed="rId82"/>
                     <a:stretch>
                       <a:fillRect/>
                     </a:stretch>
@@ -4096,8 +4105,8 @@
       <w:pPr>
         <w:pStyle w:val="Heading2"/>
       </w:pPr>
-      <w:bookmarkStart w:id="82" w:name="datenmodell"/>
-      <w:bookmarkEnd w:id="82"/>
+      <w:bookmarkStart w:id="83" w:name="datenmodell"/>
+      <w:bookmarkEnd w:id="83"/>
       <w:r>
         <w:t xml:space="preserve">Datenmodell</w:t>
       </w:r>
@@ -4130,7 +4139,7 @@
                     </pic:cNvPicPr>
                   </pic:nvPicPr>
                   <pic:blipFill>
-                    <a:blip r:embed="rId83"/>
+                    <a:blip r:embed="rId84"/>
                     <a:stretch>
                       <a:fillRect/>
                     </a:stretch>
@@ -4169,8 +4178,8 @@
       <w:pPr>
         <w:pStyle w:val="Heading3"/>
       </w:pPr>
-      <w:bookmarkStart w:id="84" w:name="exkurs-git"/>
-      <w:bookmarkEnd w:id="84"/>
+      <w:bookmarkStart w:id="85" w:name="exkurs-git"/>
+      <w:bookmarkEnd w:id="85"/>
       <w:r>
         <w:t xml:space="preserve">Exkurs: GIT</w:t>
       </w:r>
@@ -4183,7 +4192,7 @@
         <w:rPr>
           <w:rStyle w:val="FootnoteRef"/>
         </w:rPr>
-        <w:footnoteReference w:id="85"/>
+        <w:footnoteReference w:id="86"/>
       </w:r>
       <w:r>
         <w:t xml:space="preserve"> </w:t>
@@ -4209,7 +4218,7 @@
                     </pic:cNvPicPr>
                   </pic:nvPicPr>
                   <pic:blipFill>
-                    <a:blip r:embed="rId87"/>
+                    <a:blip r:embed="rId88"/>
                     <a:stretch>
                       <a:fillRect/>
                     </a:stretch>
@@ -4558,8 +4567,8 @@
       <w:pPr>
         <w:pStyle w:val="Heading4"/>
       </w:pPr>
-      <w:bookmarkStart w:id="88" w:name="objekt-typen"/>
-      <w:bookmarkEnd w:id="88"/>
+      <w:bookmarkStart w:id="89" w:name="objekt-typen"/>
+      <w:bookmarkEnd w:id="89"/>
       <w:r>
         <w:t xml:space="preserve">Objekt Typen</w:t>
       </w:r>
@@ -5223,7 +5232,7 @@
                     </pic:cNvPicPr>
                   </pic:nvPicPr>
                   <pic:blipFill>
-                    <a:blip r:embed="rId89"/>
+                    <a:blip r:embed="rId90"/>
                     <a:stretch>
                       <a:fillRect/>
                     </a:stretch>
@@ -5268,8 +5277,8 @@
       <w:pPr>
         <w:pStyle w:val="Heading4"/>
       </w:pPr>
-      <w:bookmarkStart w:id="90" w:name="anforderungen-2"/>
-      <w:bookmarkEnd w:id="90"/>
+      <w:bookmarkStart w:id="91" w:name="anforderungen-2"/>
+      <w:bookmarkEnd w:id="91"/>
       <w:r>
         <w:t xml:space="preserve">Anforderungen</w:t>
       </w:r>
@@ -5330,7 +5339,7 @@
         <w:rPr>
           <w:rStyle w:val="FootnoteRef"/>
         </w:rPr>
-        <w:footnoteReference w:id="91"/>
+        <w:footnoteReference w:id="92"/>
       </w:r>
       <w:r>
         <w:t xml:space="preserve">.</w:t>
@@ -5340,8 +5349,8 @@
       <w:pPr>
         <w:pStyle w:val="Heading4"/>
       </w:pPr>
-      <w:bookmarkStart w:id="92" w:name="zusammenfassung-3"/>
-      <w:bookmarkEnd w:id="92"/>
+      <w:bookmarkStart w:id="93" w:name="zusammenfassung-3"/>
+      <w:bookmarkEnd w:id="93"/>
       <w:r>
         <w:t xml:space="preserve">Zusammenfassung</w:t>
       </w:r>
@@ -5355,8 +5364,8 @@
       <w:pPr>
         <w:pStyle w:val="Heading3"/>
       </w:pPr>
-      <w:bookmarkStart w:id="93" w:name="symcloud"/>
-      <w:bookmarkEnd w:id="93"/>
+      <w:bookmarkStart w:id="94" w:name="symcloud"/>
+      <w:bookmarkEnd w:id="94"/>
       <w:r>
         <w:t xml:space="preserve">Symcloud</w:t>
       </w:r>
@@ -5397,7 +5406,7 @@
         <w:rPr>
           <w:rStyle w:val="FootnoteRef"/>
         </w:rPr>
-        <w:footnoteReference w:id="94"/>
+        <w:footnoteReference w:id="95"/>
       </w:r>
       <w:r>
         <w:t xml:space="preserve">.</w:t>
@@ -5438,7 +5447,7 @@
         <w:rPr>
           <w:rStyle w:val="FootnoteRef"/>
         </w:rPr>
-        <w:footnoteReference w:id="95"/>
+        <w:footnoteReference w:id="96"/>
       </w:r>
       <w:r>
         <w:t xml:space="preserve">. Diese Verbindung ist unabhängig von dem aktuellen Commit der Referenz und dadurch ist die gemeinsame Verwendung der Dateien zwischen den Benutzern sehr einfach umzusetzen.</w:t>
@@ -5464,8 +5473,8 @@
       <w:pPr>
         <w:pStyle w:val="Heading2"/>
       </w:pPr>
-      <w:bookmarkStart w:id="96" w:name="datenbank"/>
-      <w:bookmarkEnd w:id="96"/>
+      <w:bookmarkStart w:id="97" w:name="datenbank"/>
+      <w:bookmarkEnd w:id="97"/>
       <w:r>
         <w:t xml:space="preserve">Datenbank</w:t>
       </w:r>
@@ -5576,8 +5585,8 @@
       <w:pPr>
         <w:pStyle w:val="Heading2"/>
       </w:pPr>
-      <w:bookmarkStart w:id="97" w:name="metadatastorage"/>
-      <w:bookmarkEnd w:id="97"/>
+      <w:bookmarkStart w:id="98" w:name="metadatastorage"/>
+      <w:bookmarkEnd w:id="98"/>
       <w:r>
         <w:t xml:space="preserve">Metadatastorage</w:t>
       </w:r>
@@ -5644,8 +5653,8 @@
       <w:pPr>
         <w:pStyle w:val="Heading2"/>
       </w:pPr>
-      <w:bookmarkStart w:id="98" w:name="filestorage"/>
-      <w:bookmarkEnd w:id="98"/>
+      <w:bookmarkStart w:id="99" w:name="filestorage"/>
+      <w:bookmarkEnd w:id="99"/>
       <w:r>
         <w:t xml:space="preserve">Filestorage</w:t>
       </w:r>
@@ -5679,7 +5688,7 @@
         <w:rPr>
           <w:rStyle w:val="FootnoteRef"/>
         </w:rPr>
-        <w:footnoteReference w:id="99"/>
+        <w:footnoteReference w:id="100"/>
       </w:r>
       <w:r>
         <w:t xml:space="preserve"> </w:t>
@@ -5752,8 +5761,8 @@
       <w:pPr>
         <w:pStyle w:val="Heading2"/>
       </w:pPr>
-      <w:bookmarkStart w:id="100" w:name="session"/>
-      <w:bookmarkEnd w:id="100"/>
+      <w:bookmarkStart w:id="101" w:name="session"/>
+      <w:bookmarkEnd w:id="101"/>
       <w:r>
         <w:t xml:space="preserve">Session</w:t>
       </w:r>
@@ -5779,8 +5788,8 @@
       <w:pPr>
         <w:pStyle w:val="Heading2"/>
       </w:pPr>
-      <w:bookmarkStart w:id="101" w:name="rest-api"/>
-      <w:bookmarkEnd w:id="101"/>
+      <w:bookmarkStart w:id="102" w:name="rest-api"/>
+      <w:bookmarkEnd w:id="102"/>
       <w:r>
         <w:t xml:space="preserve">Rest-API</w:t>
       </w:r>
@@ -5893,8 +5902,8 @@
       <w:pPr>
         <w:pStyle w:val="Heading2"/>
       </w:pPr>
-      <w:bookmarkStart w:id="102" w:name="zusammenfassung-4"/>
-      <w:bookmarkEnd w:id="102"/>
+      <w:bookmarkStart w:id="103" w:name="zusammenfassung-4"/>
+      <w:bookmarkEnd w:id="103"/>
       <w:r>
         <w:t xml:space="preserve">Zusammenfassung</w:t>
       </w:r>
@@ -5922,8 +5931,8 @@
       <w:pPr>
         <w:pStyle w:val="Heading1"/>
       </w:pPr>
-      <w:bookmarkStart w:id="103" w:name="implementierung"/>
-      <w:bookmarkEnd w:id="103"/>
+      <w:bookmarkStart w:id="104" w:name="implementierung"/>
+      <w:bookmarkEnd w:id="104"/>
       <w:r>
         <w:t xml:space="preserve">Implementierung</w:t>
       </w:r>
@@ -5957,7 +5966,7 @@
         <w:rPr>
           <w:rStyle w:val="FootnoteRef"/>
         </w:rPr>
-        <w:footnoteReference w:id="104"/>
+        <w:footnoteReference w:id="105"/>
       </w:r>
       <w:r>
         <w:t xml:space="preserve">. Dieses Framework ist eines der beliebtesten Frameworks in der Open-Source Community von PHP.</w:t>
@@ -5982,7 +5991,7 @@
         <w:rPr>
           <w:rStyle w:val="FootnoteRef"/>
         </w:rPr>
-        <w:footnoteReference w:id="106"/>
+        <w:footnoteReference w:id="107"/>
       </w:r>
       <w:r>
         <w:t xml:space="preserve"> </w:t>
@@ -5994,7 +6003,7 @@
         <w:rPr>
           <w:rStyle w:val="FootnoteRef"/>
         </w:rPr>
-        <w:footnoteReference w:id="108"/>
+        <w:footnoteReference w:id="109"/>
       </w:r>
       <w:r>
         <w:t xml:space="preserve"> </w:t>
@@ -6035,7 +6044,7 @@
       <w:r>
         <w:t xml:space="preserve"> </w:t>
       </w:r>
-      <w:hyperlink r:id="rId110">
+      <w:hyperlink r:id="rId111">
         <w:r>
           <w:rPr>
             <w:rStyle w:val="Link"/>
@@ -6054,8 +6063,8 @@
       <w:pPr>
         <w:pStyle w:val="Heading2"/>
       </w:pPr>
-      <w:bookmarkStart w:id="111" w:name="distributed-storage"/>
-      <w:bookmarkEnd w:id="111"/>
+      <w:bookmarkStart w:id="112" w:name="distributed-storage"/>
+      <w:bookmarkEnd w:id="112"/>
       <w:r>
         <w:t xml:space="preserve">Distributed-Storage</w:t>
       </w:r>
@@ -6082,7 +6091,7 @@
                     </pic:cNvPicPr>
                   </pic:nvPicPr>
                   <pic:blipFill>
-                    <a:blip r:embed="rId112"/>
+                    <a:blip r:embed="rId113"/>
                     <a:stretch>
                       <a:fillRect/>
                     </a:stretch>
@@ -6233,8 +6242,8 @@
       <w:pPr>
         <w:pStyle w:val="Heading3"/>
       </w:pPr>
-      <w:bookmarkStart w:id="113" w:name="objekte-speichern"/>
-      <w:bookmarkEnd w:id="113"/>
+      <w:bookmarkStart w:id="114" w:name="objekte-speichern"/>
+      <w:bookmarkEnd w:id="114"/>
       <w:r>
         <w:t xml:space="preserve">Objekte speichern</w:t>
       </w:r>
@@ -6267,7 +6276,7 @@
                     </pic:cNvPicPr>
                   </pic:nvPicPr>
                   <pic:blipFill>
-                    <a:blip r:embed="rId114"/>
+                    <a:blip r:embed="rId115"/>
                     <a:stretch>
                       <a:fillRect/>
                     </a:stretch>
@@ -6306,8 +6315,8 @@
       <w:pPr>
         <w:pStyle w:val="Heading3"/>
       </w:pPr>
-      <w:bookmarkStart w:id="115" w:name="objekte-abrufen"/>
-      <w:bookmarkEnd w:id="115"/>
+      <w:bookmarkStart w:id="116" w:name="objekte-abrufen"/>
+      <w:bookmarkEnd w:id="116"/>
       <w:r>
         <w:t xml:space="preserve">Objekte abrufen</w:t>
       </w:r>
@@ -6334,7 +6343,7 @@
                     </pic:cNvPicPr>
                   </pic:nvPicPr>
                   <pic:blipFill>
-                    <a:blip r:embed="rId116"/>
+                    <a:blip r:embed="rId117"/>
                     <a:stretch>
                       <a:fillRect/>
                     </a:stretch>
@@ -6379,8 +6388,8 @@
       <w:pPr>
         <w:pStyle w:val="Heading3"/>
       </w:pPr>
-      <w:bookmarkStart w:id="117" w:name="replikator"/>
-      <w:bookmarkEnd w:id="117"/>
+      <w:bookmarkStart w:id="118" w:name="replikator"/>
+      <w:bookmarkEnd w:id="118"/>
       <w:r>
         <w:t xml:space="preserve">Replikator</w:t>
       </w:r>
@@ -6429,7 +6438,7 @@
                     </pic:cNvPicPr>
                   </pic:nvPicPr>
                   <pic:blipFill>
-                    <a:blip r:embed="rId118"/>
+                    <a:blip r:embed="rId119"/>
                     <a:stretch>
                       <a:fillRect/>
                     </a:stretch>
@@ -6503,7 +6512,7 @@
                     </pic:cNvPicPr>
                   </pic:nvPicPr>
                   <pic:blipFill>
-                    <a:blip r:embed="rId119"/>
+                    <a:blip r:embed="rId120"/>
                     <a:stretch>
                       <a:fillRect/>
                     </a:stretch>
@@ -6622,8 +6631,8 @@
       <w:pPr>
         <w:pStyle w:val="Heading3"/>
       </w:pPr>
-      <w:bookmarkStart w:id="120" w:name="adapter"/>
-      <w:bookmarkEnd w:id="120"/>
+      <w:bookmarkStart w:id="121" w:name="adapter"/>
+      <w:bookmarkEnd w:id="121"/>
       <w:r>
         <w:t xml:space="preserve">Adapter</w:t>
       </w:r>
@@ -6758,7 +6767,7 @@
         <w:rPr>
           <w:rStyle w:val="FootnoteRef"/>
         </w:rPr>
-        <w:footnoteReference w:id="121"/>
+        <w:footnoteReference w:id="122"/>
       </w:r>
       <w:r>
         <w:t xml:space="preserve"> </w:t>
@@ -6811,8 +6820,8 @@
       <w:pPr>
         <w:pStyle w:val="Heading3"/>
       </w:pPr>
-      <w:bookmarkStart w:id="123" w:name="manager"/>
-      <w:bookmarkEnd w:id="123"/>
+      <w:bookmarkStart w:id="124" w:name="manager"/>
+      <w:bookmarkEnd w:id="124"/>
       <w:r>
         <w:t xml:space="preserve">Manager</w:t>
       </w:r>
@@ -6826,8 +6835,8 @@
       <w:pPr>
         <w:pStyle w:val="Heading3"/>
       </w:pPr>
-      <w:bookmarkStart w:id="124" w:name="zusammenfassung-5"/>
-      <w:bookmarkEnd w:id="124"/>
+      <w:bookmarkStart w:id="125" w:name="zusammenfassung-5"/>
+      <w:bookmarkEnd w:id="125"/>
       <w:r>
         <w:t xml:space="preserve">Zusammenfassung</w:t>
       </w:r>
@@ -6847,8 +6856,8 @@
       <w:pPr>
         <w:pStyle w:val="Heading2"/>
       </w:pPr>
-      <w:bookmarkStart w:id="125" w:name="plattform"/>
-      <w:bookmarkEnd w:id="125"/>
+      <w:bookmarkStart w:id="126" w:name="plattform"/>
+      <w:bookmarkEnd w:id="126"/>
       <w:r>
         <w:t xml:space="preserve">Plattform</w:t>
       </w:r>
@@ -6862,8 +6871,8 @@
       <w:pPr>
         <w:pStyle w:val="Heading3"/>
       </w:pPr>
-      <w:bookmarkStart w:id="126" w:name="authentifizierung"/>
-      <w:bookmarkEnd w:id="126"/>
+      <w:bookmarkStart w:id="127" w:name="authentifizierung"/>
+      <w:bookmarkEnd w:id="127"/>
       <w:r>
         <w:t xml:space="preserve">Authentifizierung</w:t>
       </w:r>
@@ -6891,8 +6900,8 @@
       <w:pPr>
         <w:pStyle w:val="Heading3"/>
       </w:pPr>
-      <w:bookmarkStart w:id="127" w:name="rest-api-1"/>
-      <w:bookmarkEnd w:id="127"/>
+      <w:bookmarkStart w:id="128" w:name="rest-api-1"/>
+      <w:bookmarkEnd w:id="128"/>
       <w:r>
         <w:t xml:space="preserve">Rest-API</w:t>
       </w:r>
@@ -6914,7 +6923,7 @@
         <w:rPr>
           <w:rStyle w:val="FootnoteRef"/>
         </w:rPr>
-        <w:footnoteReference w:id="128"/>
+        <w:footnoteReference w:id="129"/>
       </w:r>
       <w:r>
         <w:t xml:space="preserve"> </w:t>
@@ -6927,8 +6936,8 @@
       <w:pPr>
         <w:pStyle w:val="Heading3"/>
       </w:pPr>
-      <w:bookmarkStart w:id="130" w:name="benutzeroberfläche"/>
-      <w:bookmarkEnd w:id="130"/>
+      <w:bookmarkStart w:id="131" w:name="benutzeroberfläche"/>
+      <w:bookmarkEnd w:id="131"/>
       <w:r>
         <w:t xml:space="preserve">Benutzeroberfläche</w:t>
       </w:r>
@@ -6951,8 +6960,8 @@
       <w:pPr>
         <w:pStyle w:val="Heading3"/>
       </w:pPr>
-      <w:bookmarkStart w:id="131" w:name="zusammenfassung-6"/>
-      <w:bookmarkEnd w:id="131"/>
+      <w:bookmarkStart w:id="132" w:name="zusammenfassung-6"/>
+      <w:bookmarkEnd w:id="132"/>
       <w:r>
         <w:t xml:space="preserve">Zusammenfassung</w:t>
       </w:r>
@@ -6966,8 +6975,8 @@
       <w:pPr>
         <w:pStyle w:val="Heading2"/>
       </w:pPr>
-      <w:bookmarkStart w:id="132" w:name="exkurs-oauth2"/>
-      <w:bookmarkEnd w:id="132"/>
+      <w:bookmarkStart w:id="133" w:name="exkurs-oauth2"/>
+      <w:bookmarkEnd w:id="133"/>
       <w:r>
         <w:t xml:space="preserve">Exkurs: OAuth2</w:t>
       </w:r>
@@ -6998,8 +7007,8 @@
       <w:pPr>
         <w:pStyle w:val="Heading3"/>
       </w:pPr>
-      <w:bookmarkStart w:id="133" w:name="begriffe"/>
-      <w:bookmarkEnd w:id="133"/>
+      <w:bookmarkStart w:id="134" w:name="begriffe"/>
+      <w:bookmarkEnd w:id="134"/>
       <w:r>
         <w:t xml:space="preserve">Begriffe</w:t>
       </w:r>
@@ -7207,8 +7216,8 @@
       <w:pPr>
         <w:pStyle w:val="Heading3"/>
       </w:pPr>
-      <w:bookmarkStart w:id="134" w:name="protokoll-ablauf"/>
-      <w:bookmarkEnd w:id="134"/>
+      <w:bookmarkStart w:id="135" w:name="protokoll-ablauf"/>
+      <w:bookmarkEnd w:id="135"/>
       <w:r>
         <w:t xml:space="preserve">Protokoll Ablauf</w:t>
       </w:r>
@@ -7230,7 +7239,7 @@
                     </pic:cNvPicPr>
                   </pic:nvPicPr>
                   <pic:blipFill>
-                    <a:blip r:embed="rId135"/>
+                    <a:blip r:embed="rId136"/>
                     <a:stretch>
                       <a:fillRect/>
                     </a:stretch>
@@ -7370,8 +7379,8 @@
       <w:pPr>
         <w:pStyle w:val="Heading3"/>
       </w:pPr>
-      <w:bookmarkStart w:id="136" w:name="zusammenfassung-7"/>
-      <w:bookmarkEnd w:id="136"/>
+      <w:bookmarkStart w:id="137" w:name="zusammenfassung-7"/>
+      <w:bookmarkEnd w:id="137"/>
       <w:r>
         <w:t xml:space="preserve">Zusammenfassung</w:t>
       </w:r>
@@ -7385,8 +7394,8 @@
       <w:pPr>
         <w:pStyle w:val="Heading2"/>
       </w:pPr>
-      <w:bookmarkStart w:id="137" w:name="synchronisierungsprogramm-jibe"/>
-      <w:bookmarkEnd w:id="137"/>
+      <w:bookmarkStart w:id="138" w:name="synchronisierungsprogramm-jibe"/>
+      <w:bookmarkEnd w:id="138"/>
       <w:r>
         <w:t xml:space="preserve">Synchronisierungsprogramm: Jibe</w:t>
       </w:r>
@@ -7404,7 +7413,7 @@
         <w:rPr>
           <w:rStyle w:val="FootnoteRef"/>
         </w:rPr>
-        <w:footnoteReference w:id="138"/>
+        <w:footnoteReference w:id="139"/>
       </w:r>
       <w:r>
         <w:t xml:space="preserve"> </w:t>
@@ -9118,7 +9127,7 @@
         <w:rPr>
           <w:rStyle w:val="FootnoteRef"/>
         </w:rPr>
-        <w:footnoteReference w:id="140"/>
+        <w:footnoteReference w:id="141"/>
       </w:r>
       <w:r>
         <w:t xml:space="preserve"> </w:t>
@@ -9130,7 +9139,7 @@
         <w:rPr>
           <w:rStyle w:val="FootnoteRef"/>
         </w:rPr>
-        <w:footnoteReference w:id="142"/>
+        <w:footnoteReference w:id="143"/>
       </w:r>
       <w:r>
         <w:t xml:space="preserve"> </w:t>
@@ -9342,8 +9351,8 @@
       <w:pPr>
         <w:pStyle w:val="Heading3"/>
       </w:pPr>
-      <w:bookmarkStart w:id="144" w:name="architektur-1"/>
-      <w:bookmarkEnd w:id="144"/>
+      <w:bookmarkStart w:id="145" w:name="architektur-1"/>
+      <w:bookmarkEnd w:id="145"/>
       <w:r>
         <w:t xml:space="preserve">Architektur</w:t>
       </w:r>
@@ -9365,7 +9374,7 @@
                     </pic:cNvPicPr>
                   </pic:nvPicPr>
                   <pic:blipFill>
-                    <a:blip r:embed="rId145"/>
+                    <a:blip r:embed="rId146"/>
                     <a:stretch>
                       <a:fillRect/>
                     </a:stretch>
@@ -9499,8 +9508,8 @@
       <w:pPr>
         <w:pStyle w:val="Heading3"/>
       </w:pPr>
-      <w:bookmarkStart w:id="146" w:name="kommunikation"/>
-      <w:bookmarkEnd w:id="146"/>
+      <w:bookmarkStart w:id="147" w:name="kommunikation"/>
+      <w:bookmarkEnd w:id="147"/>
       <w:r>
         <w:t xml:space="preserve">Kommunikation</w:t>
       </w:r>
@@ -9859,7 +9868,7 @@
         <w:rPr>
           <w:rStyle w:val="FootnoteRef"/>
         </w:rPr>
-        <w:footnoteReference w:id="147"/>
+        <w:footnoteReference w:id="148"/>
       </w:r>
       <w:r>
         <w:t xml:space="preserve"> </w:t>
@@ -9872,8 +9881,8 @@
       <w:pPr>
         <w:pStyle w:val="Heading3"/>
       </w:pPr>
-      <w:bookmarkStart w:id="149" w:name="abläufe"/>
-      <w:bookmarkEnd w:id="149"/>
+      <w:bookmarkStart w:id="150" w:name="abläufe"/>
+      <w:bookmarkEnd w:id="150"/>
       <w:r>
         <w:t xml:space="preserve">Abläufe</w:t>
       </w:r>
@@ -10327,8 +10336,8 @@
       <w:pPr>
         <w:pStyle w:val="Heading3"/>
       </w:pPr>
-      <w:bookmarkStart w:id="150" w:name="installation"/>
-      <w:bookmarkEnd w:id="150"/>
+      <w:bookmarkStart w:id="151" w:name="installation"/>
+      <w:bookmarkEnd w:id="151"/>
       <w:r>
         <w:t xml:space="preserve">Installation</w:t>
       </w:r>
@@ -10435,8 +10444,8 @@
       <w:pPr>
         <w:pStyle w:val="Heading3"/>
       </w:pPr>
-      <w:bookmarkStart w:id="151" w:name="zusammenfassung-8"/>
-      <w:bookmarkEnd w:id="151"/>
+      <w:bookmarkStart w:id="152" w:name="zusammenfassung-8"/>
+      <w:bookmarkEnd w:id="152"/>
       <w:r>
         <w:t xml:space="preserve">Zusammenfassung</w:t>
       </w:r>
@@ -10455,8 +10464,8 @@
       <w:pPr>
         <w:pStyle w:val="Heading2"/>
       </w:pPr>
-      <w:bookmarkStart w:id="152" w:name="zusammenfassung-9"/>
-      <w:bookmarkEnd w:id="152"/>
+      <w:bookmarkStart w:id="153" w:name="zusammenfassung-9"/>
+      <w:bookmarkEnd w:id="153"/>
       <w:r>
         <w:t xml:space="preserve">Zusammenfassung</w:t>
       </w:r>
@@ -10601,8 +10610,8 @@
       <w:pPr>
         <w:pStyle w:val="Heading1"/>
       </w:pPr>
-      <w:bookmarkStart w:id="153" w:name="ergebnisse"/>
-      <w:bookmarkEnd w:id="153"/>
+      <w:bookmarkStart w:id="154" w:name="ergebnisse"/>
+      <w:bookmarkEnd w:id="154"/>
       <w:r>
         <w:t xml:space="preserve">Ergebnisse</w:t>
       </w:r>
@@ -10611,8 +10620,8 @@
       <w:pPr>
         <w:pStyle w:val="Heading1"/>
       </w:pPr>
-      <w:bookmarkStart w:id="154" w:name="ausblick"/>
-      <w:bookmarkEnd w:id="154"/>
+      <w:bookmarkStart w:id="155" w:name="ausblick"/>
+      <w:bookmarkEnd w:id="155"/>
       <w:r>
         <w:t xml:space="preserve">Ausblick</w:t>
       </w:r>
@@ -10626,8 +10635,8 @@
       <w:pPr>
         <w:pStyle w:val="Heading2"/>
       </w:pPr>
-      <w:bookmarkStart w:id="155" w:name="konfliktbehandlung"/>
-      <w:bookmarkEnd w:id="155"/>
+      <w:bookmarkStart w:id="156" w:name="konfliktbehandlung"/>
+      <w:bookmarkEnd w:id="156"/>
       <w:r>
         <w:t xml:space="preserve">Konfliktbehandlung</w:t>
       </w:r>
@@ -10636,8 +10645,8 @@
       <w:pPr>
         <w:pStyle w:val="Heading2"/>
       </w:pPr>
-      <w:bookmarkStart w:id="156" w:name="verteilung-von-blobs"/>
-      <w:bookmarkEnd w:id="156"/>
+      <w:bookmarkStart w:id="157" w:name="verteilung-von-blobs"/>
+      <w:bookmarkEnd w:id="157"/>
       <w:r>
         <w:t xml:space="preserve">Verteilung von Blobs</w:t>
       </w:r>
@@ -10651,8 +10660,8 @@
       <w:pPr>
         <w:pStyle w:val="Heading2"/>
       </w:pPr>
-      <w:bookmarkStart w:id="157" w:name="konsistenz"/>
-      <w:bookmarkEnd w:id="157"/>
+      <w:bookmarkStart w:id="158" w:name="konsistenz"/>
+      <w:bookmarkEnd w:id="158"/>
       <w:r>
         <w:t xml:space="preserve">Konsistenz</w:t>
       </w:r>
@@ -10669,7 +10678,7 @@
       <w:r>
         <w:t xml:space="preserve"> </w:t>
       </w:r>
-      <w:hyperlink r:id="rId158">
+      <w:hyperlink r:id="rId159">
         <w:r>
           <w:rPr>
             <w:rStyle w:val="Link"/>
@@ -10682,8 +10691,8 @@
       <w:pPr>
         <w:pStyle w:val="Heading2"/>
       </w:pPr>
-      <w:bookmarkStart w:id="159" w:name="datei-chunking"/>
-      <w:bookmarkEnd w:id="159"/>
+      <w:bookmarkStart w:id="160" w:name="datei-chunking"/>
+      <w:bookmarkEnd w:id="160"/>
       <w:r>
         <w:t xml:space="preserve">Datei chunking</w:t>
       </w:r>
@@ -10697,8 +10706,8 @@
       <w:pPr>
         <w:pStyle w:val="Heading2"/>
       </w:pPr>
-      <w:bookmarkStart w:id="160" w:name="lock-mechanismen"/>
-      <w:bookmarkEnd w:id="160"/>
+      <w:bookmarkStart w:id="161" w:name="lock-mechanismen"/>
+      <w:bookmarkEnd w:id="161"/>
       <w:r>
         <w:t xml:space="preserve">Lock-Mechanismen</w:t>
       </w:r>
@@ -10715,8 +10724,8 @@
       <w:pPr>
         <w:pStyle w:val="Heading1"/>
       </w:pPr>
-      <w:bookmarkStart w:id="161" w:name="anhang"/>
-      <w:bookmarkEnd w:id="161"/>
+      <w:bookmarkStart w:id="162" w:name="anhang"/>
+      <w:bookmarkEnd w:id="162"/>
       <w:r>
         <w:t xml:space="preserve">Anhang</w:t>
       </w:r>
@@ -10725,8 +10734,8 @@
       <w:pPr>
         <w:pStyle w:val="Heading2"/>
       </w:pPr>
-      <w:bookmarkStart w:id="162" w:name="amazon-s3-system-spezifische-metadaten"/>
-      <w:bookmarkEnd w:id="162"/>
+      <w:bookmarkStart w:id="163" w:name="amazon-s3-system-spezifische-metadaten"/>
+      <w:bookmarkEnd w:id="163"/>
       <w:r>
         <w:t xml:space="preserve">Amazon S3 System-spezifische Metadaten</w:t>
       </w:r>
@@ -11410,8 +11419,8 @@
       <w:pPr>
         <w:pStyle w:val="Heading2"/>
       </w:pPr>
-      <w:bookmarkStart w:id="163" w:name="installation-1"/>
-      <w:bookmarkEnd w:id="163"/>
+      <w:bookmarkStart w:id="164" w:name="installation-1"/>
+      <w:bookmarkEnd w:id="164"/>
       <w:r>
         <w:t xml:space="preserve">Installation</w:t>
       </w:r>
@@ -11425,8 +11434,8 @@
       <w:pPr>
         <w:pStyle w:val="Heading3"/>
       </w:pPr>
-      <w:bookmarkStart w:id="164" w:name="lokal"/>
-      <w:bookmarkEnd w:id="164"/>
+      <w:bookmarkStart w:id="165" w:name="lokal"/>
+      <w:bookmarkEnd w:id="165"/>
       <w:r>
         <w:t xml:space="preserve">Lokal</w:t>
       </w:r>
@@ -11435,8 +11444,8 @@
       <w:pPr>
         <w:pStyle w:val="Heading3"/>
       </w:pPr>
-      <w:bookmarkStart w:id="165" w:name="verteilt"/>
-      <w:bookmarkEnd w:id="165"/>
+      <w:bookmarkStart w:id="166" w:name="verteilt"/>
+      <w:bookmarkEnd w:id="166"/>
       <w:r>
         <w:t xml:space="preserve">Verteilt</w:t>
       </w:r>
@@ -11445,8 +11454,8 @@
       <w:pPr>
         <w:pStyle w:val="Heading1"/>
       </w:pPr>
-      <w:bookmarkStart w:id="166" w:name="literaturverzeichnis"/>
-      <w:bookmarkEnd w:id="166"/>
+      <w:bookmarkStart w:id="167" w:name="literaturverzeichnis"/>
+      <w:bookmarkEnd w:id="167"/>
       <w:r>
         <w:t xml:space="preserve">Literaturverzeichnis</w:t>
       </w:r>
@@ -11499,7 +11508,7 @@
       <w:r>
         <w:t xml:space="preserve"> </w:t>
       </w:r>
-      <w:hyperlink r:id="rId167">
+      <w:hyperlink r:id="rId168">
         <w:r>
           <w:rPr>
             <w:rStyle w:val="Link"/>
@@ -11544,7 +11553,7 @@
       <w:r>
         <w:t xml:space="preserve"> </w:t>
       </w:r>
-      <w:hyperlink r:id="rId168">
+      <w:hyperlink r:id="rId169">
         <w:r>
           <w:rPr>
             <w:rStyle w:val="Link"/>
@@ -11618,7 +11627,7 @@
       <w:r>
         <w:t xml:space="preserve"> </w:t>
       </w:r>
-      <w:hyperlink r:id="rId169">
+      <w:hyperlink r:id="rId170">
         <w:r>
           <w:rPr>
             <w:rStyle w:val="Link"/>
@@ -11652,7 +11661,7 @@
       <w:r>
         <w:t xml:space="preserve"> </w:t>
       </w:r>
-      <w:hyperlink r:id="rId170">
+      <w:hyperlink r:id="rId171">
         <w:r>
           <w:rPr>
             <w:rStyle w:val="Link"/>
@@ -11674,7 +11683,7 @@
       <w:r>
         <w:t xml:space="preserve"> </w:t>
       </w:r>
-      <w:hyperlink r:id="rId171">
+      <w:hyperlink r:id="rId172">
         <w:r>
           <w:rPr>
             <w:rStyle w:val="Link"/>
@@ -11734,7 +11743,7 @@
       <w:r>
         <w:t xml:space="preserve"> </w:t>
       </w:r>
-      <w:hyperlink r:id="rId172">
+      <w:hyperlink r:id="rId173">
         <w:r>
           <w:rPr>
             <w:rStyle w:val="Link"/>
@@ -11772,7 +11781,7 @@
       <w:r>
         <w:t xml:space="preserve"> </w:t>
       </w:r>
-      <w:hyperlink r:id="rId173">
+      <w:hyperlink r:id="rId174">
         <w:r>
           <w:rPr>
             <w:rStyle w:val="Link"/>
@@ -11814,7 +11823,7 @@
       <w:r>
         <w:t xml:space="preserve"> </w:t>
       </w:r>
-      <w:hyperlink r:id="rId174">
+      <w:hyperlink r:id="rId175">
         <w:r>
           <w:rPr>
             <w:rStyle w:val="Link"/>
@@ -11836,7 +11845,7 @@
       <w:r>
         <w:t xml:space="preserve"> </w:t>
       </w:r>
-      <w:hyperlink r:id="rId175">
+      <w:hyperlink r:id="rId176">
         <w:r>
           <w:rPr>
             <w:rStyle w:val="Link"/>
@@ -11895,7 +11904,7 @@
       <w:r>
         <w:t xml:space="preserve"> </w:t>
       </w:r>
-      <w:hyperlink r:id="rId176">
+      <w:hyperlink r:id="rId177">
         <w:r>
           <w:rPr>
             <w:rStyle w:val="Link"/>
@@ -11929,7 +11938,7 @@
       <w:r>
         <w:t xml:space="preserve"> </w:t>
       </w:r>
-      <w:hyperlink r:id="rId177">
+      <w:hyperlink r:id="rId178">
         <w:r>
           <w:rPr>
             <w:rStyle w:val="Link"/>
@@ -11985,7 +11994,7 @@
       <w:r>
         <w:t xml:space="preserve"> </w:t>
       </w:r>
-      <w:hyperlink r:id="rId178">
+      <w:hyperlink r:id="rId179">
         <w:r>
           <w:rPr>
             <w:rStyle w:val="Link"/>
@@ -12007,7 +12016,7 @@
       <w:r>
         <w:t xml:space="preserve"> </w:t>
       </w:r>
-      <w:hyperlink r:id="rId179">
+      <w:hyperlink r:id="rId180">
         <w:r>
           <w:rPr>
             <w:rStyle w:val="Link"/>
@@ -12029,7 +12038,7 @@
       <w:r>
         <w:t xml:space="preserve"> </w:t>
       </w:r>
-      <w:hyperlink r:id="rId180">
+      <w:hyperlink r:id="rId181">
         <w:r>
           <w:rPr>
             <w:rStyle w:val="Link"/>
@@ -12219,7 +12228,7 @@
       </w:hyperlink>
     </w:p>
   </w:footnote>
-  <w:footnote w:id="61">
+  <w:footnote w:id="55">
     <w:p>
       <w:pPr>
         <w:pStyle w:val="FootnoteText"/>
@@ -12231,12 +12240,28 @@
         <w:footnoteRef/>
       </w:r>
       <w:r>
+        <w:t xml:space="preserve">Amazons Zuständiger für die Zusammenarbeit zwischen den Partner</w:t>
+      </w:r>
+    </w:p>
+  </w:footnote>
+  <w:footnote w:id="62">
+    <w:p>
+      <w:pPr>
+        <w:pStyle w:val="FootnoteText"/>
+      </w:pPr>
+      <w:r>
+        <w:rPr>
+          <w:rStyle w:val="FootnoteRef"/>
+        </w:rPr>
+        <w:footnoteRef/>
+      </w:r>
+      <w:r>
         <w:t xml:space="preserve">Remote Procedure Calls</w:t>
       </w:r>
       <w:r>
         <w:t xml:space="preserve"> </w:t>
       </w:r>
-      <w:hyperlink r:id="rId62">
+      <w:hyperlink r:id="rId63">
         <w:r>
           <w:rPr>
             <w:rStyle w:val="Link"/>
@@ -12246,7 +12271,7 @@
       </w:hyperlink>
     </w:p>
   </w:footnote>
-  <w:footnote w:id="65">
+  <w:footnote w:id="66">
     <w:p>
       <w:pPr>
         <w:pStyle w:val="FootnoteText"/>
@@ -12257,7 +12282,7 @@
         </w:rPr>
         <w:footnoteRef/>
       </w:r>
-      <w:hyperlink r:id="rId66">
+      <w:hyperlink r:id="rId67">
         <w:r>
           <w:rPr>
             <w:rStyle w:val="Link"/>
@@ -12267,7 +12292,7 @@
       </w:hyperlink>
     </w:p>
   </w:footnote>
-  <w:footnote w:id="73">
+  <w:footnote w:id="74">
     <w:p>
       <w:pPr>
         <w:pStyle w:val="FootnoteText"/>
@@ -12278,7 +12303,7 @@
         </w:rPr>
         <w:footnoteRef/>
       </w:r>
-      <w:hyperlink r:id="rId74">
+      <w:hyperlink r:id="rId75">
         <w:r>
           <w:rPr>
             <w:rStyle w:val="Link"/>
@@ -12288,7 +12313,7 @@
       </w:hyperlink>
     </w:p>
   </w:footnote>
-  <w:footnote w:id="76">
+  <w:footnote w:id="77">
     <w:p>
       <w:pPr>
         <w:pStyle w:val="FootnoteText"/>
@@ -12309,7 +12334,7 @@
       </w:hyperlink>
     </w:p>
   </w:footnote>
-  <w:footnote w:id="85">
+  <w:footnote w:id="86">
     <w:p>
       <w:pPr>
         <w:pStyle w:val="FootnoteText"/>
@@ -12320,7 +12345,7 @@
         </w:rPr>
         <w:footnoteRef/>
       </w:r>
-      <w:hyperlink r:id="rId86">
+      <w:hyperlink r:id="rId87">
         <w:r>
           <w:rPr>
             <w:rStyle w:val="Link"/>
@@ -12330,23 +12355,7 @@
       </w:hyperlink>
     </w:p>
   </w:footnote>
-  <w:footnote w:id="91">
-    <w:p>
-      <w:pPr>
-        <w:pStyle w:val="FootnoteText"/>
-      </w:pPr>
-      <w:r>
-        <w:rPr>
-          <w:rStyle w:val="FootnoteRef"/>
-        </w:rPr>
-        <w:footnoteRef/>
-      </w:r>
-      <w:r>
-        <w:t xml:space="preserve">Dieses Feature wurde in der Implementierung, die während dieser Arbeit entstanden ist, nicht umgesetzt.</w:t>
-      </w:r>
-    </w:p>
-  </w:footnote>
-  <w:footnote w:id="94">
+  <w:footnote w:id="92">
     <w:p>
       <w:pPr>
         <w:pStyle w:val="FootnoteText"/>
@@ -12378,7 +12387,7 @@
       </w:r>
     </w:p>
   </w:footnote>
-  <w:footnote w:id="99">
+  <w:footnote w:id="96">
     <w:p>
       <w:pPr>
         <w:pStyle w:val="FootnoteText"/>
@@ -12394,7 +12403,7 @@
       </w:r>
     </w:p>
   </w:footnote>
-  <w:footnote w:id="104">
+  <w:footnote w:id="100">
     <w:p>
       <w:pPr>
         <w:pStyle w:val="FootnoteText"/>
@@ -12405,7 +12414,23 @@
         </w:rPr>
         <w:footnoteRef/>
       </w:r>
-      <w:hyperlink r:id="rId105">
+      <w:r>
+        <w:t xml:space="preserve">Dieses Feature wurde in der Implementierung, die während dieser Arbeit entstanden ist, nicht umgesetzt.</w:t>
+      </w:r>
+    </w:p>
+  </w:footnote>
+  <w:footnote w:id="105">
+    <w:p>
+      <w:pPr>
+        <w:pStyle w:val="FootnoteText"/>
+      </w:pPr>
+      <w:r>
+        <w:rPr>
+          <w:rStyle w:val="FootnoteRef"/>
+        </w:rPr>
+        <w:footnoteRef/>
+      </w:r>
+      <w:hyperlink r:id="rId106">
         <w:r>
           <w:rPr>
             <w:rStyle w:val="Link"/>
@@ -12415,7 +12440,7 @@
       </w:hyperlink>
     </w:p>
   </w:footnote>
-  <w:footnote w:id="106">
+  <w:footnote w:id="107">
     <w:p>
       <w:pPr>
         <w:pStyle w:val="FootnoteText"/>
@@ -12426,7 +12451,7 @@
         </w:rPr>
         <w:footnoteRef/>
       </w:r>
-      <w:hyperlink r:id="rId107">
+      <w:hyperlink r:id="rId108">
         <w:r>
           <w:rPr>
             <w:rStyle w:val="Link"/>
@@ -12436,7 +12461,7 @@
       </w:hyperlink>
     </w:p>
   </w:footnote>
-  <w:footnote w:id="108">
+  <w:footnote w:id="109">
     <w:p>
       <w:pPr>
         <w:pStyle w:val="FootnoteText"/>
@@ -12447,7 +12472,7 @@
         </w:rPr>
         <w:footnoteRef/>
       </w:r>
-      <w:hyperlink r:id="rId109">
+      <w:hyperlink r:id="rId110">
         <w:r>
           <w:rPr>
             <w:rStyle w:val="Link"/>
@@ -12457,7 +12482,7 @@
       </w:hyperlink>
     </w:p>
   </w:footnote>
-  <w:footnote w:id="121">
+  <w:footnote w:id="122">
     <w:p>
       <w:pPr>
         <w:pStyle w:val="FootnoteText"/>
@@ -12468,7 +12493,7 @@
         </w:rPr>
         <w:footnoteRef/>
       </w:r>
-      <w:hyperlink r:id="rId122">
+      <w:hyperlink r:id="rId123">
         <w:r>
           <w:rPr>
             <w:rStyle w:val="Link"/>
@@ -12478,7 +12503,7 @@
       </w:hyperlink>
     </w:p>
   </w:footnote>
-  <w:footnote w:id="128">
+  <w:footnote w:id="129">
     <w:p>
       <w:pPr>
         <w:pStyle w:val="FootnoteText"/>
@@ -12489,7 +12514,7 @@
         </w:rPr>
         <w:footnoteRef/>
       </w:r>
-      <w:hyperlink r:id="rId129">
+      <w:hyperlink r:id="rId130">
         <w:r>
           <w:rPr>
             <w:rStyle w:val="Link"/>
@@ -12499,7 +12524,7 @@
       </w:hyperlink>
     </w:p>
   </w:footnote>
-  <w:footnote w:id="138">
+  <w:footnote w:id="139">
     <w:p>
       <w:pPr>
         <w:pStyle w:val="FootnoteText"/>
@@ -12510,7 +12535,7 @@
         </w:rPr>
         <w:footnoteRef/>
       </w:r>
-      <w:hyperlink r:id="rId139">
+      <w:hyperlink r:id="rId140">
         <w:r>
           <w:rPr>
             <w:rStyle w:val="Link"/>
@@ -12520,7 +12545,7 @@
       </w:hyperlink>
     </w:p>
   </w:footnote>
-  <w:footnote w:id="140">
+  <w:footnote w:id="141">
     <w:p>
       <w:pPr>
         <w:pStyle w:val="FootnoteText"/>
@@ -12531,7 +12556,7 @@
         </w:rPr>
         <w:footnoteRef/>
       </w:r>
-      <w:hyperlink r:id="rId141">
+      <w:hyperlink r:id="rId142">
         <w:r>
           <w:rPr>
             <w:rStyle w:val="Link"/>
@@ -12541,7 +12566,7 @@
       </w:hyperlink>
     </w:p>
   </w:footnote>
-  <w:footnote w:id="142">
+  <w:footnote w:id="143">
     <w:p>
       <w:pPr>
         <w:pStyle w:val="FootnoteText"/>
@@ -12552,7 +12577,7 @@
         </w:rPr>
         <w:footnoteRef/>
       </w:r>
-      <w:hyperlink r:id="rId143">
+      <w:hyperlink r:id="rId144">
         <w:r>
           <w:rPr>
             <w:rStyle w:val="Link"/>
@@ -12562,7 +12587,7 @@
       </w:hyperlink>
     </w:p>
   </w:footnote>
-  <w:footnote w:id="147">
+  <w:footnote w:id="148">
     <w:p>
       <w:pPr>
         <w:pStyle w:val="FootnoteText"/>
@@ -12573,7 +12598,7 @@
         </w:rPr>
         <w:footnoteRef/>
       </w:r>
-      <w:hyperlink r:id="rId148">
+      <w:hyperlink r:id="rId149">
         <w:r>
           <w:rPr>
             <w:rStyle w:val="Link"/>
@@ -12670,7 +12695,7 @@
     </w:lvl>
   </w:abstractNum>
   <w:abstractNum w:abstractNumId="990">
-    <w:nsid w:val="c64c43c5"/>
+    <w:nsid w:val="25c27c71"/>
     <w:multiLevelType w:val="multilevel"/>
     <w:lvl w:ilvl="0">
       <w:numFmt w:val="bullet"/>
@@ -12751,7 +12776,7 @@
     </w:lvl>
   </w:abstractNum>
   <w:abstractNum w:abstractNumId="991">
-    <w:nsid w:val="ce56f8f0"/>
+    <w:nsid w:val="688f1b82"/>
     <w:multiLevelType w:val="multilevel"/>
     <w:lvl w:ilvl="0">
       <w:numFmt w:val="bullet"/>
@@ -12832,7 +12857,7 @@
     </w:lvl>
   </w:abstractNum>
   <w:abstractNum w:abstractNumId="99821">
-    <w:nsid w:val="71946652"/>
+    <w:nsid w:val="75f0acaf"/>
     <w:multiLevelType w:val="multilevel"/>
     <w:lvl w:ilvl="0">
       <w:start w:val="1"/>
@@ -12920,7 +12945,7 @@
     </w:lvl>
   </w:abstractNum>
   <w:abstractNum w:abstractNumId="99411">
-    <w:nsid w:val="a65dfc8b"/>
+    <w:nsid w:val="363b85f5"/>
     <w:multiLevelType w:val="multilevel"/>
     <w:lvl w:ilvl="0">
       <w:start w:val="1"/>

</xml_diff>

<commit_message>
fixed typos in chapter evaluation
</commit_message>
<xml_diff>
--- a/symcloud-thesis.docx
+++ b/symcloud-thesis.docx
@@ -2628,7 +2628,7 @@
     </w:p>
     <w:p>
       <w:r>
-        <w:t xml:space="preserve">NFS ist also weniger ein Dateisystem als eine Menge von Protokollen, die in der Kombination mit den Clients, ein verteiltes Dateisystem ergeben. Die Protokolle wurden so entwickelt, dass unterschiedliche Implementierungen einfach zusammenarbeiten können. Auf diese Weise können durch NFS eine heterogene Menge von Computern verbunden werden. Dabei ist es sowohl für den Benutzer als auch für den Server irrelevant mit welcher Art von System er verbunden ist</w:t>
+        <w:t xml:space="preserve">NFS ist dennoch weniger ein Dateisystem als eine Menge von Protokollen, die in der Kombination mit den Clients, ein verteiltes Dateisystem ergeben. Die Protokolle wurden so entwickelt, dass unterschiedliche Implementierungen einfach zusammenarbeiten können. Auf diese Weise können durch NFS eine heterogene Menge von Computern verbunden werden. Dabei ist es sowohl für den Benutzer als auch für den Server irrelevant mit welcher Art von System er verbunden ist</w:t>
       </w:r>
       <w:r>
         <w:t xml:space="preserve"> </w:t>
@@ -2761,7 +2761,7 @@
     </w:p>
     <w:p>
       <w:r>
-        <w:t xml:space="preserve">Als Alternative zu konventionellen verteilten Dateisystemen bietet XtreemFS eine unkomplizierte und moderne Variante eines verteilten Dateisystems. Es wurde speziell für die Anwendung in einem Cluster mit dem Betriebssystem XtreemOS entwickelt. Mittlerweile gibt es aber Server- und Client-Anwendungen für fast alle Linux Distributionen. Außerdem Clients für Windows und MAC.</w:t>
+        <w:t xml:space="preserve">Als Alternative zu konventionellen verteilten Dateisystemen bietet XtreemFS eine unkomplizierte und moderne Variante eines verteilten Dateisystems an. Es wurde speziell für die Anwendung in einem Cluster mit dem Betriebssystem XtreemOS entwickelt. Mittlerweile gibt es aber Server- und Client-Anwendungen für fast alle Linux Distributionen. Außerdem Clients für Windows und MAC.</w:t>
       </w:r>
     </w:p>
     <w:p>
@@ -2782,7 +2782,7 @@
         <w:pStyle w:val="Definition"/>
       </w:pPr>
       <w:r>
-        <w:t xml:space="preserve">Eine XtreemFS Installation enthält eine beliebige Anzahl von Servern, die auf verschiedenen Physikalischen Maschinen betrieben werden können. Diese Server, sind entweder über einen lokalen Cluster oder über das Internet miteinander verbunden. Der Client kann sich mit einem beliebigen Server verbinden und mit ihm Daten austauschen. Es Garantiert konsistente Daten, auch wenn verschiedene Clients mit verschiedenen Server kommunizieren, vorausgesetzt, alle Komponenten sind miteinander verbunden und erreichbar</w:t>
+        <w:t xml:space="preserve">Eine XtreemFS Installation enthält eine beliebige Anzahl an Servern, die auf verschiedenen physikalischen Maschinen betrieben werden können. Diese Server, sind entweder über einen lokalen Cluster oder über das Internet miteinander verbunden. Der Client kann sich mit einem beliebigen Server verbinden und mit ihm Daten austauschen. Es garantiert konsistente Daten, auch wenn verschiedene Clients mit verschiedenen Servern kommunizieren. Vorausgesetzt ist, dass alle Komponenten miteinander verbunden und erreichbar sind</w:t>
       </w:r>
       <w:r>
         <w:t xml:space="preserve"> </w:t>
@@ -2813,13 +2813,13 @@
         <w:t xml:space="preserve"> </w:t>
       </w:r>
       <w:r>
-        <w:t xml:space="preserve">), können repliziert redundant verwendet werden, dies führt zu einem Fehlertoleranten System. Die Replikationen zwischen diesen Systemen erfolgt mit einem Hot-Backup (siehe Kapitel</w:t>
-      </w:r>
-      <w:r>
-        <w:t xml:space="preserve"> </w:t>
-      </w:r>
-      <w:r>
-        <w:t xml:space="preserve">), welche Automatisch verwendet werden, wenn ein Server ausfällt</w:t>
+        <w:t xml:space="preserve">), können repliziert redundant verwendet werden, dies führt zu einem fehlertoleranten System. Die Replikationen zwischen diesen Systemen erfolgt mit einem Hot-Backup (siehe Kapitel</w:t>
+      </w:r>
+      <w:r>
+        <w:t xml:space="preserve"> </w:t>
+      </w:r>
+      <w:r>
+        <w:t xml:space="preserve">), welche automatisch verwendet werden, wenn ein Server ausfällt</w:t>
       </w:r>
       <w:r>
         <w:t xml:space="preserve"> </w:t>
@@ -2844,7 +2844,7 @@
         <w:pStyle w:val="Definition"/>
       </w:pPr>
       <w:r>
-        <w:t xml:space="preserve">XtreemFS splittet Dateien in sogenannte "stripes" (oder "chunks"). Diese "chunks" werden dann auf verschiedenen Servern gespeichert und können dann parallel von mehreren Servern gelesen werden. Die gesamte Datei kann dann mit der zusammengefassten Netzwerk- und Festplatten-Bandbreite mehrerer Server heruntergeladen werden. Die Größe und Anzahl der Server kann pro Datei bzw. pro Ordner festgelegt werden</w:t>
+        <w:t xml:space="preserve">XtreemFS splittet Dateien in sogenannte "stripes" (oder "chunks"). Diese "chunks" werden auf verschiedenen Servern gespeichert und können dann parallel von mehreren Servern gelesen werden. Die gesamte Datei kann mit der zusammengefassten Netzwerk- und Festplatten-Bandbreite mehrerer Server heruntergeladen werden. Die Größe und Anzahl der Server kann pro Datei bzw. pro Ordner festgelegt werden</w:t>
       </w:r>
       <w:r>
         <w:t xml:space="preserve"> </w:t>
@@ -2869,7 +2869,7 @@
         <w:pStyle w:val="Definition"/>
       </w:pPr>
       <w:r>
-        <w:t xml:space="preserve">Um die Sicherheit der Dateien zu gewährleisten, unterstützt XtreemFS sowohl Benutzer Authentifizierung als auch Berechtigungen. Der Netzwerkverkehr zwischen den Servern ist Verschlüsselt. Die Standarad Authentifizierung basiert auf lokalen Benutzernamen und ist auf die Vertrauenswürdigkeit der Clients bzw. des Netzwerkes angewiesen. Um mehr Sicherheit zu erreichen unterstützt XtreemFS aber auch eine Authentifizierung mittels X.509 Zertifikaten</w:t>
+        <w:t xml:space="preserve">Um die Sicherheit der Dateien zu gewährleisten, unterstützt XtreemFS sowohl Benutzer Authentifizierung als auch Berechtigungen. Der Netzwerkverkehr zwischen den Servern ist verschlüsselt. Die Standard Authentifizierung basiert auf lokalen Benutzernamen und ist auf die Vertrauenswürdigkeit der Clients bzw. des Netzwerkes angewiesen. Um mehr Sicherheit zu erreichen, unterstützt XtreemFS aber auch eine Authentifizierung mittels X.509 Zertifikaten</w:t>
       </w:r>
       <w:r>
         <w:rPr>
@@ -2899,13 +2899,16 @@
     </w:p>
     <w:p>
       <w:r>
-        <w:t xml:space="preserve">XtreemFS implementiert eine Objekt-Basierte Datei-Systemarchitektur, was bedeutet, dass die Dateien in Objekte mit einer bestimmten Größe aufgeteilt werden und auf verschiedenen Servern gespeichert werden. Die Metadaten werden in separaten Servern gespeichert. Diese Server organisieren die Dateien in eine Menge von sogenannten "volumes". Jedes Volume ist ein eigener Namensraum mit einem eigenen Dateibaum. Die Metadaten speichern zusätzlich eine Liste von chunk-IDs mit den jeweiligen Servern, auf denen dieser Chunk zu finden ist und eine Richtlinie, wie diese Datei aufgeteilt und auf Server verteilt werden soll. Dadurch kann die Größe der Metadaten von Datei zu Datei unterschiedlich sein.</w:t>
+        <w:t xml:space="preserve">XtreemFS implementiert eine Objektbasierte Datei-Systemarchitektur, das bedeutet, dass die Dateien in Objekte mit einer bestimmten Größe aufgeteilt werden und auf verschiedenen Servern gespeichert werden. Die Metadaten werden in separaten Servern gespeichert. Diese Server organisieren die Dateien in eine Menge von sogenannten "volumes". Jedes Volume ist ein eigener Namensraum mit einem eigenen Dateibaum. Die Metadaten speichern zusätzlich eine Liste von chunk-IDs mit den jeweiligen Servern, auf denen dieser chunk zu finden ist und eine Richtlinie, wie diese Datei aufgeteilt und auf die Server verteilt werden soll. Daher kann die Größe der Metadaten von Datei zu Datei unterschiedlich sein</w:t>
       </w:r>
       <w:r>
         <w:t xml:space="preserve"> </w:t>
       </w:r>
       <w:r>
         <w:t xml:space="preserve">(“XtreemFS Installation and User Guide,” Kapitel 2.4)</w:t>
+      </w:r>
+      <w:r>
+        <w:t xml:space="preserve">.</w:t>
       </w:r>
     </w:p>
     <w:p>
@@ -3006,7 +3009,7 @@
         <w:pStyle w:val="Definition"/>
       </w:pPr>
       <w:r>
-        <w:t xml:space="preserve">verwaltet die Metadaten der Datei, wie zum Beispiel Dateiname, Dateigröße oder Bearbeitungsdatum. Zusätzlich Authentifiziert und Autorisiert er Benutzer den Zugriff auf die Dateien bzw. Ordner.</w:t>
+        <w:t xml:space="preserve">verwaltet die Metadaten der Datei, wie zum Beispiel Dateiname, Dateigröße oder Bearbeitungsdatum. Zusätzlich authentifiziert und autorisiert er dem Benutzer den Zugriff auf die Dateien bzw. Ordner.</w:t>
       </w:r>
       <w:r>
         <w:t xml:space="preserve"> </w:t>
@@ -3049,7 +3052,7 @@
     </w:p>
     <w:p>
       <w:r>
-        <w:t xml:space="preserve">Ein wichtiger Aspekt von verteilten Dateisystemen ist die Replikation von Daten. Sie steigert sowohl die Zuverlässigkeit, als auch Leistung der Lesezugriffe. Das größte Problem dabei ist allerdings die Konsistenz der Repliken zu erhalten. Dabei muss bei jedem schreiben Zugriff ein Update aller Repliken erfolgen, ansonsten ist die Konsistenz nicht mehr gegeben.</w:t>
+        <w:t xml:space="preserve">Ein wichtiger Aspekt von verteilten Dateisystemen ist die Replikation von Daten. Sie steigert sowohl die Zuverlässigkeit, als auch die Leistung der Lesezugriffe. Das größte Problem dabei ist allerdings die Konsistenz der Repliken zu erhalten. Dabei muss bei jedem schreibenden Zugriff ein Update aller Repliken erfolgen, ansonsten ist die Konsistenz nicht mehr gegeben.</w:t>
       </w:r>
       <w:r>
         <w:t xml:space="preserve"> </w:t>
@@ -3060,7 +3063,7 @@
     </w:p>
     <w:p>
       <w:r>
-        <w:t xml:space="preserve">Die Hauptgründe für Replikationen von Daten sind Zuverlässigkeit und Leistung. Wenn Daten repliziert werden ist es unter Umständen möglich, weiterzuarbeiten, wenn eine Replika ausfällt. Der Benutzer lädt sich die Daten dann von einem anderen Server. Zusätzlich dazu können durch Repliken Fehlerhafte Dateien erkannt werden. Wenn eine Datei also zum Beispiel auf drei Servern gespeichert wurde und alle Schreib- bzw. Lesezugriffe auf alle drei Server ausgeführt werden, kann durch den Vergleich der Antworten, erkannt werden ob eine Datei fehlerhaft ist oder nicht. Dazu müssen nur zwei Antworten den selben Inhalt besitzen und es kann davon auszugehen sein, dass es sich um die richtige Datei handelt.</w:t>
+        <w:t xml:space="preserve">Die Hauptgründe für Replikationen von Daten sind Zuverlässigkeit und Leistung. Wenn Daten repliziert werden ist es unter Umständen möglich weiterzuarbeiten, wenn eine Replik ausfällt. Der Benutzer lädt sich die Daten von einem anderen Server herunter. Zusätzlich dazu können durch Repliken fehlerhafte Dateien erkannt werden. Wenn eine Datei zum Beispiel auf drei Servern gespeichert wurde und alle Schreib- bzw. Lesezugriffe auf alle drei Server ausgeführt wurden, kann durch den Vergleich der Antworten, erkannt werden ob eine Datei fehlerhaft ist. Dazu müssen nur zwei Antworten denselben Inhalt besitzen und es kann davon ausgegangen werden, dass es sich um die richtige Datei handelt</w:t>
       </w:r>
       <w:r>
         <w:t xml:space="preserve"> </w:t>
@@ -3068,10 +3071,13 @@
       <w:r>
         <w:t xml:space="preserve">(Tanenbaum and Steen 2003, S. 333ff)</w:t>
       </w:r>
-    </w:p>
-    <w:p>
-      <w:r>
-        <w:t xml:space="preserve">Der andere wichtige Grund für Replikationen ist die Leistung des Systems. Hier gibt es zwei Aspekte, der eine bezieht sich auf die gesamt Last eines einzigen Servers und der andere auf Geographische Lage. Wenn also ein System nur aus einem Server besteht, ist dieser Server der vollen Last der Zugriffe ausgesetzt. Teilt man diese Last auf, kann die Leistung des Systems gesteigert werden. Zusätzlich können durch Repliken auch der Lesezugriff gesteigert werden indem dieser Zugriff über mehrere Server parallel erfolgt. Auch die Geographische Lage der Daten spielt bei der Leistung des Systems eine Entscheidende Rolle. Wenn Daten in der Nähe des Prozesses gespeichert werden in dem Sie erzeugt bzw. verwendet werden, ist sowohl der schreibende als auch der lesende Zugriff schneller umzusetzen. Diese Leistungssteigerung ist allerdings nicht linear zu den verwendeten Servern. Den es ist einiges an Aufwand zu treiben, diese Repliken synchron zu halten und dadurch die Konsistenz zu wahren.</w:t>
+      <w:r>
+        <w:t xml:space="preserve">.</w:t>
+      </w:r>
+    </w:p>
+    <w:p>
+      <w:r>
+        <w:t xml:space="preserve">Der andere wichtige Grund für Replikationen ist die Leistung des Systems. Hier gibt es zwei Aspekte, der eine bezieht sich auf die gesamte Last eines einzigen Servers und der andere auf die geographische Lage. Wenn ein System nur aus einem Server besteht, ist dieser Server der vollen Last der Zugriffe ausgesetzt. Teilt man diese Last auf, kann die Leistung des Systems gesteigert werden. Zusätzlich können durch Repliken auch die Geschwindigkeit der Lesezugriff gesteigert werden, indem dieser Zugriff über mehrere Server parallel erfolgt. Auch die geographische Lage der Daten spielt bei der Leistung des Systems eine entscheidende Rolle. Wenn Daten in der Nähe des Prozesses gespeichert werden, in dem Sie erzeugt bzw. verwendet werden, ist sowohl der schreibende als auch der lesende Zugriff schneller umzusetzen. Diese Leistungssteigerung ist allerdings nicht linear zu den verwendeten Servern. Denn es ist einiges an Aufwand zu betreiben, um diese Repliken synchron zu halten und dadurch die Konsistenz zu wahren</w:t>
       </w:r>
       <w:r>
         <w:t xml:space="preserve"> </w:t>
@@ -3079,10 +3085,13 @@
       <w:r>
         <w:t xml:space="preserve">(Tanenbaum and Steen 2003, S. 333ff)</w:t>
       </w:r>
-    </w:p>
-    <w:p>
-      <w:r>
-        <w:t xml:space="preserve">Damit ein Verbund von Servern die Konsistenz ihrer Daten gewährleisten kann, werden Konsistenzprotokolle eingesetzt. In XtreemFS wir ein sogenanntes Primärbasiertes Protokoll eingesetzt</w:t>
+      <w:r>
+        <w:t xml:space="preserve">.</w:t>
+      </w:r>
+    </w:p>
+    <w:p>
+      <w:r>
+        <w:t xml:space="preserve">Damit ein Verbund von Servern die Konsistenz ihrer Daten gewährleisten kann, werden Konsistenzprotokolle eingesetzt. In XtreemFS wird ein sogenanntes primärbasiertes Protokoll eingesetzt</w:t>
       </w:r>
       <w:r>
         <w:t xml:space="preserve"> </w:t>
@@ -3091,7 +3100,7 @@
         <w:t xml:space="preserve">(“XtreemFS Installation and User Guide,” Kapitel 6)</w:t>
       </w:r>
       <w:r>
-        <w:t xml:space="preserve">. In diesen Protokollen, ist jedem Datenelement "x" ein primärer Server zugeordnet, der dafür verantwortlich ist, Schreiboperationen für "x" zu koordinieren. Es gibt zwei Arten dieses Protokoll umzusetzen.</w:t>
+        <w:t xml:space="preserve">. In diesen Protokollen ist jedem Datenelement "x" ein primärer Server zugeordnet, der dafür verantwortlich ist, Schreiboperationen für "x" zu koordinieren. Es gibt zwei Arten dieses Protokoll umzusetzen.</w:t>
       </w:r>
     </w:p>
     <w:p>
@@ -3104,7 +3113,7 @@
     </w:p>
     <w:p>
       <w:r>
-        <w:t xml:space="preserve">Es gibt auch hier zwei Arten zur Implementierung des Protokolls. Das eine, ist ein nicht replizierendes Protokoll, bei dem alle Schreib- und Lesezugriffe auf den Primären Server des Objekte ausgeführt werden. Und das andere, ist das sogenannte "Primary-Backup" Protokoll, verfügt über einen festen Primären Server für jedes Objekt. Dieser Server wird bei der Erstellung des Objektes festgelegt und nicht verändert. Zusätzlich wird festgelegt, auf welchen Servern Repliken für dieses Objekt angelegt werden. In XtreemFS werden diese Einstellungen "replication policy" genannt</w:t>
+        <w:t xml:space="preserve">Es gibt auch hier zwei Arten zur Implementierung des Protokolls. Das eine ist ein nicht replizierendes Protokoll, bei dem alle Schreib- und Lesezugriffe auf den primären Server des Objektes ausgeführt werden. Und das andere ist das sogenannte "Primary-Backup" Protokoll, welches über einen festen primären Server für jedes Objekt verfügt. Dieser Server wird bei der Erstellung des Objektes festgelegt und nicht verändert. Zusätzlich wird festgelegt, auf welchen Servern Repliken für dieses Objekt angelegt werden. In XtreemFS werden diese Einstellungen "replication policy" genannt</w:t>
       </w:r>
       <w:r>
         <w:t xml:space="preserve"> </w:t>
@@ -3179,7 +3188,7 @@
         <w:t xml:space="preserve"> </w:t>
       </w:r>
       <w:r>
-        <w:t xml:space="preserve">) auf das Objekt ausführen will, gibt sie an den Primären Server weiter. Dieser führt die Operation lokal an dem Objekt aus und gibt die Aktualisierungen an die Backup-Server weiter. Jeder dieser Server führt die Operation aus und gibt eine Bestätigung an den Primären Server weiter. Nachdem alle Backups die Aktualisierung durchgeführt haben, gibt auch der Primäre Server eine Bestätigung an den Ausführenden Server weiter. Dieser Server kann nun sicher sein, dass die Aktualisierung auf allen Servern ausgeführt wurde und damit sicher im System gespeichert wurde. Aus der Tatsache, das dieses Protokoll blockierend ist, kann ein gravierendes Leistungsproblem entstehen. Für Programme, die lange Antwortzeiten nicht akzeptieren können, ist es eine Variante, das Protokoll nicht blockierend zu implementieren. Das bedeutet, dass der Primäre Server die Bestätigung direkt nach dem lokalen ausführen der Operation zurückgibt und erst danach die Aktualisierungen an die Backups weitergibt</w:t>
+        <w:t xml:space="preserve">) auf das Objekt ausführen will, gibt sie an den primären Server weiter. Dieser führt die Operation lokal an dem Objekt aus und gibt die Aktualisierungen an die Backup-Server weiter. Jeder dieser Server führt die Operation aus und gibt eine Bestätigung an den primären Server weiter. Nachdem alle Backups die Aktualisierung durchgeführt haben, gibt auch der primäre Server eine Bestätigung an den ausführenden Server weiter. Dieser Server kann nun sicher sein, dass die Aktualisierung auf allen Servern ausgeführt wurde und damit sicher im System gespeichert wurde. Durch diesen blockierenden Prozess, kann ein gravierendes Leistungsproblem entstehen. Für Programme, die lange Antwortzeiten nicht akzeptieren können, ist es eine Variante, das Protokoll nicht blockierend zu implementieren. Das bedeutet, dass der primäre Server die Bestätigung direkt nach dem lokalen Ausführen der Operation zurückgibt und erst danach die Aktualisierungen an die Backups weitergibt</w:t>
       </w:r>
       <w:r>
         <w:t xml:space="preserve"> </w:t>
@@ -3188,7 +3197,7 @@
         <w:t xml:space="preserve">(“Under the Hood: File Replication”)</w:t>
       </w:r>
       <w:r>
-        <w:t xml:space="preserve">. Aufgrund der Tatsache, dass alle Schreiboperationen auf einem Server ausgeführt werden, können diese einfach gesichert werden und dadurch die Konsistenz gesichert werden. Eventuelle Transaktionen oder Locks müssen nicht im Netzwerk verteilt werden</w:t>
+        <w:t xml:space="preserve">. Aufgrund der Tatsache, dass alle Schreiboperationen auf einem Server ausgeführt werden, können diese einfach abgesichert werden und dadurch die Konsistenz gewahrt werden. Eventuelle Transaktionen oder Locks müssen nicht im Netzwerk verteilt werden</w:t>
       </w:r>
       <w:r>
         <w:t xml:space="preserve"> </w:t>
@@ -3210,13 +3219,13 @@
     </w:p>
     <w:p>
       <w:r>
-        <w:t xml:space="preserve">Auch in dieser Implementierung gibt es zwei Möglichkeiten es zu implementieren. Die eine ist ein nicht replizierendes Protokoll, bei dem vor einem Schreibzugriff das Objekt auf den Ausführenden Server verschoben wird und dadurch der Primäre Server des Objekts geändert wird. Nachdem die Schreiboperation ausgeführt wurde, bleibt das Objekt auf diesem Server solange, bis ein anderer Server Schreibend auf das Objekt zugreifen will. Die andere Möglichkeit, ist ein Primäres-Backup Protokoll (siehe Abbildung</w:t>
-      </w:r>
-      <w:r>
-        <w:t xml:space="preserve"> </w:t>
-      </w:r>
-      <w:r>
-        <w:t xml:space="preserve">), bei dem der Primäre-Server des Objektes zu dem ausführenden Server migriert wird</w:t>
+        <w:t xml:space="preserve">Auch in dieser Implementierung gibt es zwei Möglichkeiten es zu implementieren. Die eine ist ein nicht replizierendes Protokoll, bei dem vor einem Schreibzugriff das Objekt auf den ausführenden Server verschoben wird und dadurch der primäre Server des Objekts geändert wird. Nachdem die Schreiboperation ausgeführt wurde, bleibt das Objekt auf diesem Server solange, bis ein anderer Server schreibend auf das Objekt zugreifen will. Die andere Möglichkeit, ist ein "Primäres-Backup Protokoll" (siehe Abbildung</w:t>
+      </w:r>
+      <w:r>
+        <w:t xml:space="preserve"> </w:t>
+      </w:r>
+      <w:r>
+        <w:t xml:space="preserve">), bei dem der primäre Server des Objektes zu dem ausführenden Server migriert wird</w:t>
       </w:r>
       <w:r>
         <w:t xml:space="preserve"> </w:t>
@@ -3285,7 +3294,7 @@
     </w:p>
     <w:p>
       <w:r>
-        <w:t xml:space="preserve">Dieses Protokoll ist auch für mobile Computer geeignet, die in einem Offline Modus verwendet werden können. Dazu wird es zum primären Server für die Objekte, die er vermutlich während seiner Offline-Phase bearbeiten wird. Während der Offline-Phase können nun Aktualisierungen lokal ausgeführt werden und die anderen Clients können lesend auf eine Replik zugreifen. Sie bekommen zwar keine Aktualisierungen können aber sonst ohne Einschränkungen weiterarbeiten. Nachdem die Verbindung wiederhergestellt wurde, werden die Aktualisierungen an die Backup-Server weitergegeben, sodass der Datenspeicher wieder in einen Konsistenten Zustand übergehen kann</w:t>
+        <w:t xml:space="preserve">Dieses Protokoll ist auch für mobile Computer geeignet, die in einem Offline Modus verwendet werden können. Dazu wird es zum primären Server für die Objekte, die er vermutlich während seiner Offline-Phase bearbeiten wird. Während der Offline-Phase können nun Aktualisierungen lokal ausgeführt werden und die anderen Clients können lesend auf eine Repliken zugreifen. Sie bekommen zwar keine Aktualisierungen können aber sonst ohne Einschränkungen weiterarbeiten. Nachdem die Verbindung wiederhergestellt wurde, werden die Aktualisierungen an die Backup-Server weitergegeben, sodass der Datenspeicher wieder in einen konsistenten Zustand übergehen kann</w:t>
       </w:r>
       <w:r>
         <w:t xml:space="preserve"> </w:t>
@@ -3315,7 +3324,7 @@
         <w:t xml:space="preserve"> </w:t>
       </w:r>
       <w:r>
-        <w:t xml:space="preserve">) bieten, die analysierten, verteilten Dateisysteme von Haus aus keine Versionierung. Es gab Versuche der Linux-Community, mit Wizbit</w:t>
+        <w:t xml:space="preserve">) bieten die analysierten verteilten Dateisysteme von Haus aus keine Versionierung. Es gab Versuche der Linux-Community, mit Wizbit</w:t>
       </w:r>
       <w:r>
         <w:rPr>
@@ -3342,7 +3351,7 @@
         <w:t xml:space="preserve">(“The Wizbit Open Source Project on Open Hub”)</w:t>
       </w:r>
       <w:r>
-        <w:t xml:space="preserve">. Die benötigten Zugriffsberechtigungen werden zwar auf der Systembenutzerebene durch ACL unterstützt. Jedoch müsste dann, die Anwendungen für jeden Anwendungsbenutzer einen Systembenutzer anlegen</w:t>
+        <w:t xml:space="preserve">. Die benötigten Zugriffsberechtigungen werden zwar auf der Systembenutzerebene durch ACL unterstützt, jedoch müsste dann die Anwendungen für jeden Anwendungsbenutzer einen Systembenutzer anlegen</w:t>
       </w:r>
       <w:r>
         <w:t xml:space="preserve"> </w:t>
@@ -3351,7 +3360,7 @@
         <w:t xml:space="preserve">(“XtreemFS Installation and User Guide,” Kapitel 7.2)</w:t>
       </w:r>
       <w:r>
-        <w:t xml:space="preserve">. Dies wäre zwar auf einer einzelnen Installation machbar, jedoch macht es eine Verteilte Verwendung komplizierter und eine Installation aufwändiger. Allerdings können gute Erkenntnisse aus der Analyse der Fehlertoleranz in NFS und den Replikationen bzw. der Konsistenzprotokollen von XtreemFS, gezogen werden und in ein Gesamtkonzept miteinbezogen werden.</w:t>
+        <w:t xml:space="preserve">. Dies wäre zwar auf einer einzelnen Installation machbar, jedoch macht es eine verteilte Anwendung komplizierter und eine Installation aufwändiger. Allerdings können gute Erkenntnisse aus der Analyse der Replikationsmechanismen bzw. der Konsistenzprotokollen von XtreemFS gezogen werden und in ein Gesamtkonzept miteingebunden werden.</w:t>
       </w:r>
     </w:p>
     <w:p>
@@ -3393,7 +3402,7 @@
     </w:p>
     <w:p>
       <w:r>
-        <w:t xml:space="preserve">MongoDB bietet von Haus aus die Möglichkeit, BSON-Dokumente in der Größe von 16MB zu speichern. Dies ermöglicht die Verwaltung kleinerer Dateien ohne zusätzlichen Layer. Für größere Dateien und zusätzliche Features bietet MongoDB mit GridFS eine Schnittstelle an, mit der es möglich ist, größere Dateien und ihre Metadaten zu speichern. Dazu teilt GridFS die Dateien in Chunks einer bestimmten Größe auf. Standardmäßig ist die Größe von Chunks auf 255Byte gesetzt. Die Daten werden in der Kollektion</w:t>
+        <w:t xml:space="preserve">MongoDB bietet die Möglichkeit, BSON-Dokumente in der Größe von 16MB zu speichern. Dies ermöglicht die Verwaltung kleinerer Dateien ohne zusätzliche Layer. Für größere Dateien und zusätzliche Features bietet MongoDB mit GridFS eine Schnittstelle an, mit der es möglich ist, größere Dateien und ihre Metadaten zu speichern. Dazu teilt GridFS die Dateien in chunks einer bestimmten Größe auf. Standardmäßig ist die Größe von chunks auf 255Byte gesetzt. Die Daten werden in der Kollektion</w:t>
       </w:r>
       <w:r>
         <w:t xml:space="preserve"> </w:t>
@@ -3428,7 +3437,7 @@
     </w:p>
     <w:p>
       <w:r>
-        <w:t xml:space="preserve">Durch die verteilte Architektur von MongoDB werden die Daten automatisch auf allen Systemen synchronisiert. Außerdem bietet das System die Möglichkeit, über Indexes schnell zu suchen und Abfragen auf die Metadaten durchzuführen.</w:t>
+        <w:t xml:space="preserve">Durch die verteilte Architektur von MongoDB werden die Daten automatisch auf allen Systemen synchronisiert. Außerdem bietet das System die Möglichkeit, über Indexe schnell zu suchen und Abfragen auf die Metadaten durchzuführen.</w:t>
       </w:r>
     </w:p>
     <w:p>
@@ -3815,7 +3824,7 @@
     </w:p>
     <w:p>
       <w:r>
-        <w:t xml:space="preserve">Bei der Verwendung von MongoDB ist es sehr einfach, Dateien in GridFS abzulegen. Die fehlenden Funktionen wie zum Beispiel, ACL oder Versionierung, machen den Einsatz in Symcloud allerdings schwierig. Auch der starre Aufbau mit nur einem Dateibaum macht die Anpassung der Datenstruktur nahezu unmöglich. Allerdings ist das Chunking der Dateien auch hier zentraler Bestandteil, daher wäre es möglich MongoFS für einen Teil des Speicher-Konzeptes zu verwenden.</w:t>
+        <w:t xml:space="preserve">Bei der Verwendung von MongoDB ist es sehr einfach, Dateien in GridFS abzulegen. Die fehlenden Funktionen wie zum Beispiel, ACL oder Versionierung, machen den Einsatz in Symcloud allerdings schwierig. Auch der starre Aufbau mit nur einem Dateibaum macht die Anpassung der Datenstruktur nahezu unmöglich. Allerdings ist das chunking der Dateien auch hier zentraler Bestandteil, daher wäre es möglich MongoFS für einen Teil des Speicher-Konzeptes zu verwenden.</w:t>
       </w:r>
     </w:p>
     <w:p>
@@ -3924,7 +3933,7 @@
         <w:pStyle w:val="Definition"/>
       </w:pPr>
       <w:r>
-        <w:t xml:space="preserve">bieten durch ihre einheitliche Schnittstelle einen optimalen Abstraktionslayer für datenintensive Anwendungen. Die Flexibilität, die diese Systeme verbindet, bietet sich für Anwendungen wie Symcloud an. Jedoch sind fehlende Zugriffsrechte auf Anwendungsbenutzerebene (ACL) und die fehlende ein Problem, das auf Speicherebene nicht gelöst wird. Aufgrund dessen könnte ein solches verteiltes Dateisystem nicht als Ersatz für eine eigene Implementierung, sondern lediglich als Basis hergenommen werden.</w:t>
+        <w:t xml:space="preserve">bieten durch ihre einheitliche Schnittstelle einen optimalen Abstraktionslayer für datenintensive Anwendungen. Die Flexibilität, die diese Systeme verbindet, kommen der der Anwendung in Symcloud entgegen. Jedoch sind fehlende Zugriffsrechte auf Anwendungsbenutzerebene (ACL) und die fehlende Versionierung ein Problem, das auf Speicherebene nicht gelöst wird. Aufgrund dessen könnte ein solches verteiltes Dateisystem nicht als Ersatz für eine eigene Implementierung, sondern lediglich als Basis dafür hergenommen werden.</w:t>
       </w:r>
     </w:p>
     <w:p>
@@ -3940,7 +3949,7 @@
         <w:pStyle w:val="Definition"/>
       </w:pPr>
       <w:r>
-        <w:t xml:space="preserve">sind für den Einsatz in Anwendungen geeignet, die die darunterliegende Datenbank verwendet. Die nötigen Erweiterungen, um Dateien in eine Datenbank zu schreiben, sind aufgrund der Integration sehr einfach umzusetzen. Sie bieten eine gute Schnittstelle, um Dateien zu verwalten. Die fehlenden Möglichkeiten von ACL und Versionierung macht jedoch die Verwendung von GridFS sehr aufwändig. Aufgrund des Aufbaues von GridFS gibt es in der Datenbank einen Dateibaum, indem alle Benutzer ihre Dateien ablegen. Die Anwendung müsste dann dafür sorgen, dass jeder Benutzer nur seine Dateien sehen bzw. bearbeiten kann. Allerdings kann, gerade aus GridFS, mit dem Datei-Chunking (siehe Kapitel</w:t>
+        <w:t xml:space="preserve">sind für den Einsatz in Anwendungen geeignet, die die darunterliegende Datenbank verwendet. Die nötigen Erweiterungen, um Dateien in eine Datenbank zu schreiben, sind aufgrund der Integration sehr einfach umzusetzen. Sie bieten eine gute Schnittstelle, um Dateien zu verwalten. Die fehlenden Möglichkeiten von ACL und Versionierung macht jedoch die Verwendung von GridFS sehr aufwändig. Aufgrund des Aufbaues von GridFS gibt es in der Datenbank einen Dateibaum, indem alle Benutzer ihre Dateien ablegen. Die Anwendung müsste dafür sorgen, dass jeder Benutzer nur seine Dateien sehen bzw. bearbeiten kann. Allerdings kann, gerade aus GridFS, mit dem chunking von Dateien (siehe Kapitel</w:t>
       </w:r>
       <w:r>
         <w:t xml:space="preserve"> </w:t>
@@ -12695,7 +12704,7 @@
     </w:lvl>
   </w:abstractNum>
   <w:abstractNum w:abstractNumId="990">
-    <w:nsid w:val="25c27c71"/>
+    <w:nsid w:val="cd4359bd"/>
     <w:multiLevelType w:val="multilevel"/>
     <w:lvl w:ilvl="0">
       <w:numFmt w:val="bullet"/>
@@ -12776,7 +12785,7 @@
     </w:lvl>
   </w:abstractNum>
   <w:abstractNum w:abstractNumId="991">
-    <w:nsid w:val="688f1b82"/>
+    <w:nsid w:val="74898bb1"/>
     <w:multiLevelType w:val="multilevel"/>
     <w:lvl w:ilvl="0">
       <w:numFmt w:val="bullet"/>
@@ -12857,7 +12866,7 @@
     </w:lvl>
   </w:abstractNum>
   <w:abstractNum w:abstractNumId="99821">
-    <w:nsid w:val="75f0acaf"/>
+    <w:nsid w:val="ccd441a3"/>
     <w:multiLevelType w:val="multilevel"/>
     <w:lvl w:ilvl="0">
       <w:start w:val="1"/>
@@ -12945,7 +12954,7 @@
     </w:lvl>
   </w:abstractNum>
   <w:abstractNum w:abstractNumId="99411">
-    <w:nsid w:val="363b85f5"/>
+    <w:nsid w:val="c690bac1"/>
     <w:multiLevelType w:val="multilevel"/>
     <w:lvl w:ilvl="0">
       <w:start w:val="1"/>

</xml_diff>

<commit_message>
fixed structure in chapter concept
</commit_message>
<xml_diff>
--- a/symcloud-thesis.docx
+++ b/symcloud-thesis.docx
@@ -4060,43 +4060,16 @@
     </w:p>
     <w:p>
       <w:r>
-        <w:t xml:space="preserve">Die Architektur ist gegliedert in Kern-Komponenten und optionale Komponenten. In der Abbildung</w:t>
-      </w:r>
-      <w:r>
-        <w:t xml:space="preserve"> </w:t>
-      </w:r>
-      <w:r>
-        <w:t xml:space="preserve"> </w:t>
-      </w:r>
-      <w:r>
-        <w:t xml:space="preserve">sind die Abhängigkeiten der Komponenten untereinander zu erkennen. Die Schichten sind jeweils über ein Interface entkoppelt, um den Austausch einzelner Komponenten zu vereinfachen. Über den</w:t>
-      </w:r>
-      <w:r>
-        <w:t xml:space="preserve"> </w:t>
-      </w:r>
-      <w:r>
-        <w:rPr>
-          <w:rStyle w:val="VerbatimChar"/>
-        </w:rPr>
-        <w:t xml:space="preserve">StorageAdaper</w:t>
-      </w:r>
-      <w:r>
-        <w:t xml:space="preserve"> </w:t>
-      </w:r>
-      <w:r>
-        <w:t xml:space="preserve">bzw. über den</w:t>
-      </w:r>
-      <w:r>
-        <w:t xml:space="preserve"> </w:t>
-      </w:r>
-      <w:r>
-        <w:rPr>
-          <w:rStyle w:val="VerbatimChar"/>
-        </w:rPr>
-        <w:t xml:space="preserve">SearchAdapter</w:t>
-      </w:r>
-      <w:r>
-        <w:t xml:space="preserve">, lassen sich die Speicher der Daten anpassen. Für eine einfache Installation reicht es die Daten direkt auf die Festplatte zu schreiben. Es ist allerdings auch denkbar die Daten in eine Datenbank wie Riak oder MongoDB zu schreiben, um die Sicherheit zu erhöhen.</w:t>
+        <w:t xml:space="preserve">Die Architektur ist gegliedert in Kern- und optionale Komponenten. In der Abbildung</w:t>
+      </w:r>
+      <w:r>
+        <w:t xml:space="preserve"> </w:t>
+      </w:r>
+      <w:r>
+        <w:t xml:space="preserve"> </w:t>
+      </w:r>
+      <w:r>
+        <w:t xml:space="preserve">sind die Abhängigkeiten der Komponenten untereinander zu erkennen. Die Schichten sind jeweils über ein Interface entkoppelt, um den Austausch einzelner Komponenten zu vereinfachen. Über den "StorageAdaper" bzw. über den "SearchAdapter", lassen sich die Speichermedien der Daten anpassen. Für eine einfache Installation reicht es die Daten direkt auf die Festplatte zu schreiben. Es ist allerdings auch denkbar die Daten in eine verteilte Datenbank wie Riak oder MongoDB zu schreiben, um die Datensicherheit zu erhöhen.</w:t>
       </w:r>
     </w:p>
     <w:p>
@@ -4107,7 +4080,7 @@
         <w:t xml:space="preserve"> </w:t>
       </w:r>
       <w:r>
-        <w:t xml:space="preserve">) als PHP-Bibliothek, ist es möglich diese Funktionalitäten in jeden beliebige Applikation zu integrieren. Durch Abstraktionen der Benutzerverwaltung ist Symcloud komplett entkoppelt vom eigentlichen System.</w:t>
+        <w:t xml:space="preserve">) als PHP-Bibliothek, ist es möglich diese Funktionalitäten in jede beliebige Applikation zu integrieren. Durch eine Abstraktion der Benutzerverwaltung ist Symcloud komplett entkoppelt vom eigentlichen System.</w:t>
       </w:r>
     </w:p>
     <w:p>
@@ -4122,7 +4095,7 @@
     </w:p>
     <w:p>
       <w:r>
-        <w:t xml:space="preserve">Das Datenmodell wurde speziell für Symcloud entwickelt, um seine Anforderungen zu erfüllen. Es sollte alle Anforderungen an das Projekt erfüllen, um eine optimale und effiziente Datenhaltung zu gewährleisten. Abgeleitet wurde das Model (siehe Abbildung</w:t>
+        <w:t xml:space="preserve">Das Datenmodell wurde speziell für Symcloud entwickelt, um seine Anforderungen zu erfüllen. Dabei wurde großen Wert darauf gelegt, optimale und effiziente Datenhaltung zu gewährleisten. Abgeleitet wurde das Model (siehe Abbildung</w:t>
       </w:r>
       <w:r>
         <w:t xml:space="preserve"> </w:t>
@@ -4264,7 +4237,7 @@
     </w:p>
     <w:p>
       <w:r>
-        <w:t xml:space="preserve">Die Software ist im Grunde eine Key-Value Datenbank. Es werden Objekte in Form einer Datei abgespeichert, in dem jeweils der Inhalt des Objekts abgespeichert wird. Der Name der Datei enthält den Key des Objektes. Dieser Key wird berechnet indem ein sogenannter SHA berechnet wird. Der SHA ist ein mittels "Secure-Hash-Algorithm" berechneter Hashwert der Daten. Das Listing</w:t>
+        <w:t xml:space="preserve">Die Software ist im Grunde eine Key-Value Datenbank. Es werden Objekte in Form einer Datei abgespeichert, in dem jeweils der Inhalt des Objekts abgespeichert wird, wobei der Name der Datei den Key des Objektes enthält. Dieser Key wird berechnet indem ein sogenannter SHA berechnet wird. Der SHA ist ein mittels "Secure-Hash-Algorithm" berechneter Hashwert der Daten. Das Listing</w:t>
       </w:r>
       <w:r>
         <w:t xml:space="preserve"> </w:t>
@@ -4296,13 +4269,22 @@
         <w:rPr>
           <w:rStyle w:val="StringTok"/>
         </w:rPr>
-        <w:t xml:space="preserve">'blob 46\0{"name": "Johannes Wachter", "job": "Web-Developer"}'</w:t>
+        <w:t xml:space="preserve">'blob 46\0{"name": "Johannes Wachter", \</w:t>
       </w:r>
       <w:r>
         <w:br w:type="textWrapping"/>
       </w:r>
       <w:r>
         <w:rPr>
+          <w:rStyle w:val="StringTok"/>
+        </w:rPr>
+        <w:t xml:space="preserve">  "job": "Web-Developer"}'</w:t>
+      </w:r>
+      <w:r>
+        <w:br w:type="textWrapping"/>
+      </w:r>
+      <w:r>
+        <w:rPr>
           <w:rStyle w:val="NormalTok"/>
         </w:rPr>
         <w:t xml:space="preserve">$ </w:t>
@@ -4388,22 +4370,7 @@
         <w:t xml:space="preserve"> </w:t>
       </w:r>
       <w:r>
-        <w:t xml:space="preserve">wird ein GIT-Objekt vom Typ BLOB erstellt und in den</w:t>
-      </w:r>
-      <w:r>
-        <w:t xml:space="preserve"> </w:t>
-      </w:r>
-      <w:r>
-        <w:rPr>
-          <w:rStyle w:val="VerbatimChar"/>
-        </w:rPr>
-        <w:t xml:space="preserve">objects</w:t>
-      </w:r>
-      <w:r>
-        <w:t xml:space="preserve"> </w:t>
-      </w:r>
-      <w:r>
-        <w:t xml:space="preserve">Ordner geschrieben.</w:t>
+        <w:t xml:space="preserve">wird ein GIT-Objekt vom Typ BLOB erstellt und in den "objects" Ordner geschrieben.</w:t>
       </w:r>
     </w:p>
     <w:p>
@@ -4426,13 +4393,22 @@
         <w:rPr>
           <w:rStyle w:val="StringTok"/>
         </w:rPr>
-        <w:t xml:space="preserve">'blob 46\0{"name": "Johannes Wachter", "job": "Web-Developer"}'</w:t>
+        <w:t xml:space="preserve">'blob 46\0{"name": "Johannes Wachter", \</w:t>
       </w:r>
       <w:r>
         <w:br w:type="textWrapping"/>
       </w:r>
       <w:r>
         <w:rPr>
+          <w:rStyle w:val="StringTok"/>
+        </w:rPr>
+        <w:t xml:space="preserve">  "job": "Web-Developer"}'</w:t>
+      </w:r>
+      <w:r>
+        <w:br w:type="textWrapping"/>
+      </w:r>
+      <w:r>
+        <w:rPr>
           <w:rStyle w:val="NormalTok"/>
         </w:rPr>
         <w:t xml:space="preserve">$ </w:t>
@@ -4569,7 +4545,7 @@
     </w:p>
     <w:p>
       <w:r>
-        <w:t xml:space="preserve">Die Objekte in GIT sind immutable, also nicht veränderbar. Ein einmal erstelltes Objekt wird nicht mehr aus der Datenbank gelöscht oder in der Datenbank geändert. Bei der Änderung eines Objektes wird ein neues Objekt mit einem neuen Key erstellt.</w:t>
+        <w:t xml:space="preserve">Die Objekte in GIT sind immutable, also nicht veränderbar. Ein einmal erstelltes Objekt wird nicht mehr aus der Datenbank gelöscht oder geändert. Bei der Änderung eines Objektes wird ein neues Objekt mit einem neuen Key erstellt.</w:t>
       </w:r>
     </w:p>
     <w:p>
@@ -4754,7 +4730,7 @@
         <w:rPr>
           <w:rStyle w:val="NormalTok"/>
         </w:rPr>
-        <w:t xml:space="preserve">Johannes Wachter </w:t>
+        <w:t xml:space="preserve">Johannes </w:t>
       </w:r>
       <w:r>
         <w:rPr>
@@ -4766,7 +4742,7 @@
         <w:rPr>
           <w:rStyle w:val="NormalTok"/>
         </w:rPr>
-        <w:t xml:space="preserve">johannes.wachter@massiveart.at</w:t>
+        <w:t xml:space="preserve">johannes.wachter@example.at</w:t>
       </w:r>
       <w:r>
         <w:rPr>
@@ -4805,7 +4781,7 @@
         <w:rPr>
           <w:rStyle w:val="NormalTok"/>
         </w:rPr>
-        <w:t xml:space="preserve">Johannes Wachter </w:t>
+        <w:t xml:space="preserve">Johannes </w:t>
       </w:r>
       <w:r>
         <w:rPr>
@@ -4817,7 +4793,7 @@
         <w:rPr>
           <w:rStyle w:val="NormalTok"/>
         </w:rPr>
-        <w:t xml:space="preserve">johannes.wachter@massiveart.at</w:t>
+        <w:t xml:space="preserve">johannes.wachter@example.at</w:t>
       </w:r>
       <w:r>
         <w:rPr>
@@ -4889,12 +4865,21 @@
     <w:p>
       <w:r>
         <w:t xml:space="preserve">Das Objekt enthält folgende Werte:</w:t>
+      </w:r>
+    </w:p>
+    <w:p>
+      <w:pPr>
+        <w:pStyle w:val="TableCaption"/>
+      </w:pPr>
+      <w:r>
+        <w:t xml:space="preserve">GIT commit Eigenschaften</w:t>
       </w:r>
     </w:p>
     <w:tbl>
       <w:tblPr>
         <w:tblStyle w:val="TableNormal"/>
         <w:tblW w:type="pct" w:w="0.0"/>
+        <w:tblCaption w:val="GIT commit Eigenschaften"/>
       </w:tblPr>
       <w:tblGrid/>
       <w:tr>
@@ -5166,7 +5151,19 @@
         <w:rPr>
           <w:b/>
         </w:rPr>
-        <w:t xml:space="preserve">Anmerkungen:</w:t>
+        <w:t xml:space="preserve">Anmerkungen (zu der Tabelle</w:t>
+      </w:r>
+      <w:r>
+        <w:rPr>
+          <w:b/>
+        </w:rPr>
+        <w:t xml:space="preserve"> </w:t>
+      </w:r>
+      <w:r>
+        <w:rPr>
+          <w:b/>
+        </w:rPr>
+        <w:t xml:space="preserve">):</w:t>
       </w:r>
     </w:p>
     <w:p>
@@ -5178,7 +5175,7 @@
         </w:numPr>
       </w:pPr>
       <w:r>
-        <w:t xml:space="preserve">Ein COMMIT kann mehrere Vorgänger haben wen sie zusammengeführt werden. Zum Beispiel würde dies bei einem MERGE verwendet werden, um die beiden Vorgänger zu speichern.</w:t>
+        <w:t xml:space="preserve">Ein COMMIT kann mehrere Vorgänger haben, wen sie zusammengeführt werden. Zum Beispiel würde dieser Mechanismus bei einem MERGE verwendet werden, um die beiden Vorgänger zu speichern.</w:t>
       </w:r>
     </w:p>
     <w:p>
@@ -5190,7 +5187,7 @@
         </w:numPr>
       </w:pPr>
       <w:r>
-        <w:t xml:space="preserve">Der Autor und Ersteller des COMMITs können sich unterscheiden, wenn zum Beispiel ein Benutzer einen PATCH erstellt, ist er der Verantwortliche für die Änderungen. Der Benutzer, der den Patch nun auflöst und den</w:t>
+        <w:t xml:space="preserve">Der Autor und Ersteller des COMMITs können sich unterscheiden, wenn zum Beispiel ein Benutzer einen PATCH erstellt ist er der Verantwortliche für die Änderungen und damit der Autor. Der Benutzer, der den Patch nun auflöst und den</w:t>
       </w:r>
       <w:r>
         <w:t xml:space="preserve"> </w:t>
@@ -5205,7 +5202,7 @@
         <w:t xml:space="preserve"> </w:t>
       </w:r>
       <w:r>
-        <w:t xml:space="preserve">Befehl ausführt, ist der Ersteller.</w:t>
+        <w:t xml:space="preserve">Befehl ausführt, ist der Ersteller bzw. der committer.</w:t>
       </w:r>
     </w:p>
     <w:p>
@@ -5283,6 +5280,20 @@
       </w:r>
     </w:p>
     <w:p>
+      <w:r>
+        <w:t xml:space="preserve">Diese Zusammenhänge werden in der Abbildung</w:t>
+      </w:r>
+      <w:r>
+        <w:t xml:space="preserve"> </w:t>
+      </w:r>
+      <w:r>
+        <w:t xml:space="preserve"> </w:t>
+      </w:r>
+      <w:r>
+        <w:t xml:space="preserve">visualisiert.</w:t>
+      </w:r>
+    </w:p>
+    <w:p>
       <w:pPr>
         <w:pStyle w:val="Heading4"/>
       </w:pPr>
@@ -5366,7 +5377,7 @@
     </w:p>
     <w:p>
       <w:r>
-        <w:t xml:space="preserve">Das Datenmodell von GIT ist aufgrund seiner Flexibilität eine gute Grundlage für ein Verteiltes Dateisystem. Es ist auch in seiner Ursprünglichen Form für die Verteilung ausgelegt. Dies macht es für Symcloud Interessant es als Grundlage für die Weiterentwicklung zu verwenden. Aufgrund der Immutable Objekte können die Operationen Update und Delete komplett vernachlässigt werden. Da Daten nicht aus der Datenbank gelöscht werden. Diese Art von Objekten bringt auch große Vorteile mit sich, wenn es um die Zwischenspeicherung (cachen) von Daten geht. Diese können auf allen Servern gecached werden, da diese nicht mehr verändert werden. Eine Einschränkung hierbei sind die Referenzen, die einen Veränderbaren Inhalt aufweisen. Diese Einschränkung muss bei der Implementierung des Datenmodells berücksichtigt werden, wenn diese Daten Verteilt werden.</w:t>
+        <w:t xml:space="preserve">Das Datenmodell von GIT ist aufgrund seiner Flexibilität eine gute Grundlage für ein Verteiltes Dateisystem. Es ist auch in seiner Ursprünglichen Form für die Verteilung ausgelegt. Dies macht es für Symcloud Interessant es als Grundlage für die Weiterentwicklung zu verwenden. Aufgrund der Immutable Objekte können die Operationen Update und Delete komplett vernachlässigt werden. Da Daten nicht aus der Datenbank gelöscht werden. Diese Art von Objekten bringt auch große Vorteile mit sich, wenn es um die Zwischenspeicherung (cachen) von Daten geht. Diese können auf allen Servern gecached werden, da diese nicht mehr verändert werden. Eine Einschränkung hierbei sind die Referenzen, die einen Veränderbaren Inhalt aufweisen. Diese Einschränkung muss bei der Implementierung des Datenmodells berücksichtigt werden, wenn die Daten Verteilt werden.</w:t>
       </w:r>
     </w:p>
     <w:p>
@@ -5397,7 +5408,7 @@
         <w:pStyle w:val="Definition"/>
       </w:pPr>
       <w:r>
-        <w:t xml:space="preserve">Dateien werden nicht komplett in einen Chunk geschrieben sondern werden in sogenannte Chunks aufgeteilt. Dieses Konzept wurde aus den Systemen GridFS (siehe Kapitel</w:t>
+        <w:t xml:space="preserve">Dateien werden nicht komplett in einen chunk geschrieben sondern werden in sogenannte chunks aufgeteilt. Dieses Konzept wurde aus den Systemen GridFS (siehe Kapitel</w:t>
       </w:r>
       <w:r>
         <w:t xml:space="preserve"> </w:t>
@@ -5434,7 +5445,7 @@
         <w:pStyle w:val="Definition"/>
       </w:pPr>
       <w:r>
-        <w:t xml:space="preserve">Nicht berücksichtigt wurde, im Datenmodel von GIT, die Zuordnung der Referenzen zu einem Benutzer. Diese Zuordnung wird von Symcloud verwendet, um die Zugriffsrechte zu realisieren. Ein Benutzer kann einem anderen Benutzer die Rechte auf eine Referenz übertragen, auf die er Zugriff besitzt. Dadurch können Dateien und Strukturen geteilt und zusammen verwendet werden.</w:t>
+        <w:t xml:space="preserve">Nicht berücksichtigt wurde, im Datenmodel von GIT, die Zuordnung der Referenzen zu einem Benutzer. Diese Zuordnung wird von Symcloud verwendet, um die Zugriffsrechte zu realisieren. Ein Benutzer kann einem anderen Benutzer die Rechte auf eine Referenz übertragen, auf die er Zugriff besitzt. Dadurch können Dateien und Strukturen geteilt und zusammen verwendet werden (Shares).</w:t>
       </w:r>
     </w:p>
     <w:p>
@@ -5459,7 +5470,7 @@
         <w:footnoteReference w:id="96"/>
       </w:r>
       <w:r>
-        <w:t xml:space="preserve">. Diese Verbindung ist unabhängig von dem aktuellen Commit der Referenz und dadurch ist die gemeinsame Verwendung der Dateien zwischen den Benutzern sehr einfach umzusetzen.</w:t>
+        <w:t xml:space="preserve">. Diese Verbindung ist unabhängig von dem aktuellen Commit der Referenz und dadurch ist die gemeinsame Verwendung der Dateien zwischen den Benutzern einfach umzusetzen.</w:t>
       </w:r>
     </w:p>
     <w:p>
@@ -5490,22 +5501,7 @@
     </w:p>
     <w:p>
       <w:r>
-        <w:t xml:space="preserve">Die Datenbank ist eine einfache "Hash-Value" Datenbank, der mithilfe des</w:t>
-      </w:r>
-      <w:r>
-        <w:t xml:space="preserve"> </w:t>
-      </w:r>
-      <w:r>
-        <w:rPr>
-          <w:rStyle w:val="VerbatimChar"/>
-        </w:rPr>
-        <w:t xml:space="preserve">Replicators</w:t>
-      </w:r>
-      <w:r>
-        <w:t xml:space="preserve"> </w:t>
-      </w:r>
-      <w:r>
-        <w:t xml:space="preserve">zu einer verteilen Datenbank ausgebaut wird. Die Datenbank serialisiert die Objekte und speichert sie mithilfe des Adapters auf einem Speichermedium. Dieses Speichermedium kann mithilfe des Adapters verschiedene Ziele besitzen. Jedes Objekt spezifiziert welche Daten als Metadaten in einer Suchmaschine indiziert werden sollen. Dies ermöglicht eine schnelle suche innerhalb dieser Metadaten, ohne auf das eigentliche Speichermedium zuzugreifen.</w:t>
+        <w:t xml:space="preserve">Die Datenbank ist eine einfache "Hash-Value" Datenbank, der mithilfe des "Replicators" zu einer verteilen Datenbank erweitert wird. Die Datenbank serialisiert die Objekte und speichert sie mithilfe eines Adapters auf einem bestimmten Speichermedium. Dieses Speichermedium kann mithilfe des Adapters verschiedene Ziele besitzen. Zusätzlich spezifiziert jeder Objekt-Typ welche Daten als Metadaten in einer Suchmaschine indiziert werden sollen. Dies ermöglicht eine schnelle suche innerhalb dieser Metadaten, ohne auf das eigentliche Speichermedium zuzugreifen.</w:t>
       </w:r>
     </w:p>
     <w:p>
@@ -5535,7 +5531,7 @@
         <w:pStyle w:val="Definition"/>
       </w:pPr>
       <w:r>
-        <w:t xml:space="preserve">Die Backup-Server werden per Zufallsverfahren ausgewählt. Dabei kann konfiguriert werden, auf wie vielen Servern ein Backup verteilt wird. Dieser Typ wird verwendet um die Chunks gleichmäßig auf die Server zu Verteilen. Dadurch lässt sich die Last auf alle Server verteilen. Dies gilt sowohl für den Speicherplatz, als auch die Netzwerkzugriffe. Hierbei könnten auch bessere Verfahren verwendet werden um den Primary bzw. Backup-Server zu ermitteln (siehe Kapitel</w:t>
+        <w:t xml:space="preserve">Die Backup-Server werden per Zufallsverfahren ausgewählt. Dabei kann konfiguriert werden, auf wie vielen Servern ein Backup verteilt wird. Dieser Typ wird verwendet um die chunks gleichmäßig auf die Server zu Verteilen. Dadurch lässt sich die Last auf alle Server verteilen. Dies gilt sowohl für den Speicherplatz, als auch die Netzwerkzugriffe. Hierbei könnten auch bessere Verfahren verwendet werden um den Primary bzw. Backup-Server zu ermitteln (siehe Kapitel</w:t>
       </w:r>
       <w:r>
         <w:t xml:space="preserve"> </w:t>
@@ -5557,7 +5553,7 @@
         <w:pStyle w:val="Definition"/>
       </w:pPr>
       <w:r>
-        <w:t xml:space="preserve">Wen ein Objekt auf Basis der Zugriffsrechte verteilt wird, wird das Objekt auf allen Servern erstellt, die mindestens einen Benutzer registriert haben, der Zugriff auf dieses Objekt besitzt. Dabei gibt es keine Maximalanzahl der Backup-Server. Dieses Verfahren, wird verwendet für kleinere Objekte, die zum Beispiel Datei- bzw. Ordnerstrukturen enthalten. Dies kann sofort ausgeführt werden oder die Objekte werden "Lazy" beim ersten Zugriff eines Servers nachgeladen. Der Vorteil der "Lazy" Technik ist es, dass die Server nicht immer erreichbar sein müssen, allerdings kann es zu Inkonsistenzen kommen, wenn Server nicht nach die neuesten Daten Anfragen, bevor sie Änderungen ausführen. Wichtig ist bei diesem Verfahren, dass Änderungen der Zugriffsrechte Automatisch zu einer Änderung der Referenz führen, damit die Backup-Server diese Änderung mitbekommen. Um die Datensicherheit für diese Objekte zu erhöhen könnten aus dem Serverpool eine konfigurierbare Anzahl von Backuo-Servern, wie bei dem Full Typen, ausgewählt werden. Allerdings müsste der Pool auf die Zugriffsberechtigten Server beschränkt werden.</w:t>
+        <w:t xml:space="preserve">Wen ein Objekt auf Basis der Zugriffsrechte verteilt wird, wird es auf allen Servern erstellt, die mindestens einen Benutzer registriert haben, der Zugriff auf dieses Objekt besitzt. Dabei gibt es keine Maximalanzahl der Backup-Server. Dieses Verfahren, wird verwendet für kleinere Objekte, die zum Beispiel Datei- bzw. Ordnerstrukturen enthalten. Die Verteilung kann sofort ausgeführt werden oder die Objekte werden "Lazy" beim ersten Zugriff jedes Servers nachgeladen. Der Vorteil der "Lazy" Technik ist es, dass die Server nicht immer erreichbar sein müssen, allerdings kann es zu Inkonsistenzen kommen, wenn ein Server nicht nach die neuesten Daten verwendet, bevor er Änderungen durchführt. Wichtig ist bei diesem Verfahren, dass Änderungen der Zugriffsrechte Automatisch zu einer Änderung der Referenz führen, damit die Backup-Server diese Änderung mitbekommen. Um die Datensicherheit für diese Objekte zu erhöhen könnten aus dem Serverpool eine konfigurierbare Anzahl von Backup-Servern, wie bei dem Full Typen, ausgewählt werden. Allerdings müsste der Pool auf die Zugriffsberechtigten Server beschränkt werden.</w:t>
       </w:r>
     </w:p>
     <w:p>
@@ -5573,21 +5569,21 @@
         <w:pStyle w:val="Definition"/>
       </w:pPr>
       <w:r>
-        <w:t xml:space="preserve">Dieser Typ ist eigentlich kein Replikationsmechanismus, aber er ist wesentlicher Bestandteil des Verteilungsprotokolls von Symcloud. Objekte, die mit diesem Typ verteilt werden, werden als sogenannte Stubs an alle bekannten Server verteilt. Was bedeutet, dass das Objekt als eine Art Remote-Objekt fungiert. Es besitzt keine Daten und darf nicht gecached werden. Bei jedem Zugriff erfolgt eine Anfrage an den Primary-Server, der dann die Daten dann zurückliefert wenn die Zugriffsrechte auf dieses Objekt gegeben sind. An dieser Stelle lassen sich Lock-Mechanismen einfach implementiert werden, da diese Objekte immer nur auf dem Primary-Server geändert werden können. Falls es an dieser Stelle, zu einem Konflikt kommt, betrifft es nur den einen Backup-Server und nicht das komplette Netzwerk. Stubs können wie auch der vorherige Typ automatisch verteilt werden oder "Lazy" bei der ersten Verwendung nachgeladen werden.</w:t>
-      </w:r>
-    </w:p>
-    <w:p>
-      <w:r>
-        <w:t xml:space="preserve">Im Kapitel (</w:t>
-      </w:r>
-      <w:r>
-        <w:rPr>
-          <w:b/>
-        </w:rPr>
-        <w:t xml:space="preserve">TODO Referenz in das Implementierungskapitel</w:t>
-      </w:r>
-      <w:r>
-        <w:t xml:space="preserve">) werden diese Vorgänge anhand von Ablaufdiagrammen genauer erklärt.</w:t>
+        <w:t xml:space="preserve">Dieser Typ ist eigentlich kein Replikationsmechanismus, aber er ist wesentlicher Bestandteil des Verteilungsprotokolls von Symcloud. Objekte, die mit diesem Typ verteilt werden, werden als sogenannte Stubs an alle bekannten Server verteilt. Was bedeutet, dass das Objekt als eine Art remote Objekt fungiert. Es besitzt keine Daten und darf nicht gecached werden. Bei jedem Zugriff erfolgt eine Anfrage an den primary Server, der die Daten zurückliefert wenn die Zugriffsrechte zu dem Objekt gegeben sind. An dieser Stelle lassen sich Lock-Mechanismen implementieren, da diese Objekte immer nur auf dem primary Server geändert werden können. Falls es an dieser Stelle, zu einem Konflikt kommt, betrifft es nur den einen Backup-Server und nicht das komplette Netzwerk. Stubs können wie auch der vorherige Typ automatisch verteilt werden oder "Lazy" bei der ersten Verwendung nachgeladen werden.</w:t>
+      </w:r>
+    </w:p>
+    <w:p>
+      <w:r>
+        <w:t xml:space="preserve">Im Kapitel</w:t>
+      </w:r>
+      <w:r>
+        <w:t xml:space="preserve"> </w:t>
+      </w:r>
+      <w:r>
+        <w:t xml:space="preserve"> </w:t>
+      </w:r>
+      <w:r>
+        <w:t xml:space="preserve">werden diese Vorgänge anhand von Ablaufdiagrammen genauer erläutert.</w:t>
       </w:r>
     </w:p>
     <w:p>
@@ -5655,7 +5651,7 @@
     </w:p>
     <w:p>
       <w:r>
-        <w:t xml:space="preserve">Diese Objekte werden im Netzwerk mit unterschiedlichen Typen verteilt. Die Strukturdaten (Tree und Commit) werden mit dem Typ "Permission" im Netzwerk verteilt. Was bedeutet, jeder Server, der Zugriff auf diesen Dateibaum besitzt, kann das Objekt, in seine Datenbank ablegen. Im Gegensatz dazu, werden Referenzen als Stub-Objekte im Netzwerk verteilt. Diese werden dann bei jedem Zugriff, auf dessen Primary-Server angefragt. Änderungen an einer Referenz, werden ebenfalls auf den Primary-Server weitergeleitet.</w:t>
+        <w:t xml:space="preserve">Diese Objekte werden im Netzwerk mit unterschiedlichen Typen verteilt. Die Strukturdaten (Tree und Commit) verwendet den Typ "Permission". Was bedeutet, dass jeder Server, der Zugriff auf diesen Dateibaum besitzt, das Objekt, in seine Datenbank ablegen kann. Im Gegensatz dazu, werden Referenzen als Stub-Objekte im Netzwerk verteilt. Diese werden dann bei jedem Zugriff, auf dessen primary Server angefragt. Änderungen an einer Referenz, werden ebenfalls an den primary Server weitergeleitet.</w:t>
       </w:r>
     </w:p>
     <w:p>
@@ -5670,12 +5666,12 @@
     </w:p>
     <w:p>
       <w:r>
-        <w:t xml:space="preserve">Der Filestorage verwaltet die abstrakten Dateien im System. Diese Dateien werden als reine Datencontainer angesehen und besitzen daher keinen Namen oder Pfad. Eine Datei besteht nur aus Datenblöcken (Chunks), einer Länge, dem Mimetype und einem Hash für die Identifizierung. Diese abstrakten Dateien werden in den Tree, des Metadatastorage, mit eingebettet und stehen daher nur konkreten Dateien zur Verfügung. Was bedeutet, dass eine Konkrete Datei eine Liste von Chunks besitzt, die die eigentlichen Daten repräsentieren. Diese Trennung von Daten und Metadaten macht es möglich, zu erkennen, wenn eine Datei an verschiedenen Stellen des Systems vorkommt und dadurch wiederverwendet werden kann. Theoretisch können auch Teile einer Datei in einer anderen vorkommen. Dies ist aber je nach Größe der Chunks sehr unwahrscheinlich. Da diese keine Zugriffsrechte besitzen, spielt es keine Rolle, ob dieser von dem selben oder von einem anderen Benutzer wiederverwendet wird. Wen der Hash übereinstimmt, besitzen beide Dateien der Benutzer den selben Datenblock und dürfen diesen verwenden.</w:t>
-      </w:r>
-    </w:p>
-    <w:p>
-      <w:r>
-        <w:t xml:space="preserve">Für Symcloud bietet File-Chunking zwei große Vorteile:</w:t>
+        <w:t xml:space="preserve">Der Filestorage verwaltet die abstrakten Dateien im System. Diese Dateien werden als reine Datencontainer angesehen und besitzen daher keinen Namen oder Pfad. Eine Datei besteht nur aus Datenblöcken (chunks), einer Länge, dem Mimetype und einem Hash für die Identifizierung. Diese abstrakten Dateien werden in den Tree, des Metadatastorage, mit eingebettet und stehen daher nur konkreten Dateien zur Verfügung. Was bedeutet, dass eine konkrete Datei eine Liste von chunks besitzt, die die eigentlichen Daten repräsentieren. Diese Trennung von Daten und Metadaten macht es möglich, zu erkennen, wenn eine Datei an verschiedenen Stellen des Systems vorkommt und dadurch wiederverwendet werden kann. Theoretisch können auch Teile einer Datei in einer anderen vorkommen. Dies ist aber je nach Größe der Chunks sehr unwahrscheinlich. Da diese keine Zugriffsrechte besitzen, spielt es keine Rolle, ob dieser von dem selben oder von einem anderen Benutzer wiederverwendet wird. Wen der Hash übereinstimmt, besitzen beide Dateien der Benutzer den selben Datenblock und dürfen diesen verwenden.</w:t>
+      </w:r>
+    </w:p>
+    <w:p>
+      <w:r>
+        <w:t xml:space="preserve">Für Symcloud bietet das "chunking" von Dateien zwei große Vorteile:</w:t>
       </w:r>
     </w:p>
     <w:p>
@@ -5691,7 +5687,7 @@
         <w:pStyle w:val="Definition"/>
       </w:pPr>
       <w:r>
-        <w:t xml:space="preserve">Durch das aufteilen von Dateien in Daten-Blöcke, ist es theoretisch möglich, das mehrere Dateien den selben Chunk teilen. Häufiger jedoch geschieht dies, wenn zum Dateien von einer Version zur nächsten nur leicht verändert werden. Nehmen wir an, dass eine große Text-Datei im Storage liegt, die die Größe eines Chunks übersteigt. Wird an diese Datei nun weiterer Inhalt angehängt, besteht die neue Version aus dem Chunk der ersten Version und aus einem neuen. Dadurch konnte sich das Storagesystem den Speicherplatz (eines Chunks) sparen. Mithilfe bestimmter Algorithmen könnte die Ersparnis optimiert werden</w:t>
+        <w:t xml:space="preserve">Durch das aufteilen von Dateien in Daten-Blöcke, ist es theoretisch möglich, das mehrere Dateien den selben chunk teilen. Häufiger jedoch geschieht dies, wenn zum Dateien von einer Version zur nächsten nur leicht verändert werden. Nehmen wir an, dass eine große Text-Datei im Storage liegt, die die Größe eines chunks übersteigt. Wird an diese Datei nun weiterer Inhalt angehängt, besteht die neue Version aus dem chunk der ersten Version und aus einem neuen. Dadurch konnte sich das Storagesystem den Speicherplatz eines chunks sparen. Mithilfe bestimmter Algorithmen könnte die Ersparnis optimiert werden</w:t>
       </w:r>
       <w:r>
         <w:rPr>
@@ -5734,7 +5730,7 @@
         <w:pStyle w:val="Definition"/>
       </w:pPr>
       <w:r>
-        <w:t xml:space="preserve">Um auch große Dateien zu verarbeiten, bietet das chunking von Dateien, die Möglichkeit, Daten immer nur Block für Block zu verarbeiten. Dabei können die Daten so verarbeitet werden, dass immer nur wenige Chunks im Speicher gehalten werden müssen. Zum Beispiel kann beim Streaming von Videodateien, immer nur ein Chunk versendet und sofort wider aus dem Speicher gelöscht werden, bevor der nächste Chunk aus der Datenbank geladen wird. Dies beschleunigt die Zeit um eine Antwort zu erzeugen. Moderne Video-Player machen sich dieses Verfahren zu Nutzen und versenden viele HTTP-Request mit bestimmten Header-Werten um den Response zu beschränken. Dabei wird der Request-Header</w:t>
+        <w:t xml:space="preserve">Um auch große Dateien zu verarbeiten, bietet das chunking von Dateien, die Möglichkeit, Daten immer nur Block für Block zu verarbeiten. Dabei können die Daten so verarbeitet werden, dass immer nur wenige chunks im Speicher gehalten werden müssen. Zum Beispiel kann beim Streaming von Videodateien, immer nur ein chunk versendet und sofort wider aus dem Speicher gelöscht werden, bevor der nächste chunk aus der Datenbank geladen wird. Dies beschleunigt die Zeit um eine Antwort zu erzeugen. Moderne Video-Player machen sich dieses Verfahren zu Nutzen und versenden viele HTTP-Request mit bestimmten Header-Werten um den Response zu beschränken. Dabei wird der Request-Header</w:t>
       </w:r>
       <w:r>
         <w:t xml:space="preserve"> </w:t>
@@ -5749,7 +5745,7 @@
         <w:t xml:space="preserve"> </w:t>
       </w:r>
       <w:r>
-        <w:t xml:space="preserve">auf den Ausschnitt der Datei gelegt, die der Player gerade für die Ausgabe benötigt. Aus diesen Informationen kann das System die benötigten Chunks berechnen und genau diese aus dem Storage laden</w:t>
+        <w:t xml:space="preserve">auf den Ausschnitt der Datei gelegt, die der Player gerade für die Ausgabe benötigt. Aus diesen Informationen kann das System die benötigten chunks berechnen und genau diese aus dem Storage laden</w:t>
       </w:r>
       <w:r>
         <w:t xml:space="preserve"> </w:t>
@@ -5763,7 +5759,7 @@
     </w:p>
     <w:p>
       <w:r>
-        <w:t xml:space="preserve">Im Filestorage werden zwei Arten von Objekten beschrieben. Zum einen sind dies die abstrakten Dateien, die nicht direkt in die Datenbank geschrieben werden, sondern primär der Kommunikation dienen und in den Dateibaum eingebettet werden können. Zum anderen sind es die konkreten Chunks die direkt in die Datenbank geschrieben werden. Um diese optimal zu verteilen, werden diese mit dem Replikationstyp "Full" persistiert. Dabei werden diese Objekte es auf eine festgelegte Anzahl von Servern verteilt. Dadurch lässt sich der gesamte Speicherplatz des Netzwerkes, mit dem hinzufügen neuer Server, erweitern und ist nicht beschränkt auf den Speicherplatz des kleinsten Servers. Die Chunk-Objekte werden dann auf den Remote-Servern in einem Cache gehalten, um den Traffic zwischen den Servern so minimal wie möglich zu halten. Dieser Cache kann diese Objekte unbegrenzt lange speichern, da diese Blöcke unveränderbar und diese nicht gelöscht werden können, da Dateien nicht wirklich gelöscht sondern nur aus dem Dateibaum entfernt werden. Alte Versionen der Datei können auch später wiederhergestellt werden, indem die Commit-Historie zurückverfolgt wird.</w:t>
+        <w:t xml:space="preserve">Im Filestorage werden zwei Arten von Objekten beschrieben. Zum einen sind dies die abstrakten Dateien, die nicht direkt in die Datenbank geschrieben werden, sondern primär der Kommunikation dienen und in den Dateibaum eingebettet werden können. Zum anderen sind es die konkreten chunks die direkt in die Datenbank geschrieben werden. Um diese optimal zu verteilen, werden diese mit dem Replikationstyp "Full" persistiert. Dabei werden diese Objekte auf eine festgelegte Anzahl von Servern verteilt. Dadurch lässt sich der gesamte Speicherplatz des Netzwerkes, mit dem hinzufügen neuer Server, erweitern und ist nicht beschränkt auf den Speicherplatz des kleinsten Servers. Die chunk Objekte werden dann auf den Remote-Servern in einem Cache gehalten, um den Traffic zwischen den Servern so minimal wie möglich zu halten. Dieser Cache kann diese Objekte unbegrenzt lange speichern, da diese Blöcke unveränderbar und diese nicht gelöscht werden können. Dateien werden nicht wirklich gelöscht sondern nur aus dem Dateibaum entfernt. Alte Versionen der Datei können auch später wiederhergestellt werden, indem die Commit-Historie zurückverfolgt wird.</w:t>
       </w:r>
     </w:p>
     <w:p>
@@ -5778,19 +5774,7 @@
     </w:p>
     <w:p>
       <w:r>
-        <w:t xml:space="preserve">Als zentrale Schnittstelle auf die Daten fungiert die</w:t>
-      </w:r>
-      <w:r>
-        <w:t xml:space="preserve"> </w:t>
-      </w:r>
-      <w:r>
-        <w:rPr>
-          <w:rStyle w:val="VerbatimChar"/>
-        </w:rPr>
-        <w:t xml:space="preserve">Session</w:t>
-      </w:r>
-      <w:r>
-        <w:t xml:space="preserve">. Sie ist als eine Art High-Level-Interface konzipiert und ermöglicht den Zugriff auf alle Teile des Systems über eine zentrale Schnittstelle. Zum Beispiel können Dateien über den Filestorage hochgeladen werden, sowie auch die Metadaten mittels Dateipfad abgefragt werden. Damit fungiert es als Zwischenschicht zwischen Filestorage, Metdatastorage und Rest API.</w:t>
+        <w:t xml:space="preserve">Als zentrale Schnittstelle auf die Daten fungiert die "Session". Sie ist als eine Art "High-Level-Interface" konzipiert und ermöglicht den Zugriff auf alle Teile des Systems über eine zentrale Schnittstelle. Zum Beispiel können Dateien hoch- bzw. heruntergeladen werden oder die Metadaten mittels Dateipfad abgefragt werden. Damit fungiert es als Zwischenschicht zwischen "Filestorage", "Metdatastorage" und Rest-API.</w:t>
       </w:r>
     </w:p>
     <w:p>
@@ -5885,7 +5869,7 @@
         <w:pStyle w:val="Definition"/>
       </w:pPr>
       <w:r>
-        <w:t xml:space="preserve">Die Schnittstelle für die Referenzen erlaubt das Erstellen und Abfragen von Referenzen. Zusätzlich können mittels PATCH-Requests Dateien geändert und Änderungen gesammelt versioniert werden.</w:t>
+        <w:t xml:space="preserve">Die Schnittstelle für die Referenzen erlaubt das Erstellen und Abfragen von Referenzen. Zusätzlich können mittels PATCH-Requests Dateien geändert und diese gesammelt versioniert werden.</w:t>
       </w:r>
     </w:p>
     <w:p>
@@ -5895,16 +5879,16 @@
     </w:p>
     <w:p>
       <w:r>
-        <w:t xml:space="preserve">Die genaue Funktion der Rest-API wird im Kapitel (</w:t>
-      </w:r>
-      <w:r>
-        <w:rPr>
-          <w:b/>
-        </w:rPr>
-        <w:t xml:space="preserve">TODO Referenz zum Kapitel Implementierung</w:t>
-      </w:r>
-      <w:r>
-        <w:t xml:space="preserve">) beschrieben.</w:t>
+        <w:t xml:space="preserve">Die genaue Funktion der Rest-API wird im Kapitel</w:t>
+      </w:r>
+      <w:r>
+        <w:t xml:space="preserve"> </w:t>
+      </w:r>
+      <w:r>
+        <w:t xml:space="preserve"> </w:t>
+      </w:r>
+      <w:r>
+        <w:t xml:space="preserve">beschrieben.</w:t>
       </w:r>
     </w:p>
     <w:p>
@@ -5928,12 +5912,12 @@
         <w:t xml:space="preserve"> </w:t>
       </w:r>
       <w:r>
-        <w:t xml:space="preserve">angeführten Anforderungen und bietet durch die Erweiterbare Architektur die Möglichkeit andere Systeme und Plattformen zu verbinden. Über die verschiedenen Replikations-Typen lassen sich verschiedenem Objekt-Typen auf verschiedenste Arten im Netzwerk verteilen. Die einzelnen Server sind durch eine definierte Rest-API getrennt und daher unabhängig von der darunterliegenden Technologie.</w:t>
-      </w:r>
-    </w:p>
-    <w:p>
-      <w:r>
-        <w:t xml:space="preserve">Dieses Konzept vereint viele der im vorherigen Kapitel beschriebenen Vorzüge der Technologien.</w:t>
+        <w:t xml:space="preserve">angeführten Anforderungen und bietet durch die erweiterbare Architektur die Möglichkeit andere Systeme und Plattformen zu verbinden. Über die verschiedenen Replikations-Typen lassen sich verschiedene Objekte auf verschiedenste weise im Netzwerk verteilen. Die einzelnen Server sind durch eine definierte Rest-API getrennt und daher unabhängig von der darunterliegenden Technologie.</w:t>
+      </w:r>
+    </w:p>
+    <w:p>
+      <w:r>
+        <w:t xml:space="preserve">Dieses Konzept vereint viele der im vorherigen Kapitel beschriebenen Vorzüge der beschriebenen Technologien.</w:t>
       </w:r>
     </w:p>
     <w:p>
@@ -12704,7 +12688,7 @@
     </w:lvl>
   </w:abstractNum>
   <w:abstractNum w:abstractNumId="990">
-    <w:nsid w:val="cd4359bd"/>
+    <w:nsid w:val="e2223ae5"/>
     <w:multiLevelType w:val="multilevel"/>
     <w:lvl w:ilvl="0">
       <w:numFmt w:val="bullet"/>
@@ -12785,7 +12769,7 @@
     </w:lvl>
   </w:abstractNum>
   <w:abstractNum w:abstractNumId="991">
-    <w:nsid w:val="74898bb1"/>
+    <w:nsid w:val="eb35a829"/>
     <w:multiLevelType w:val="multilevel"/>
     <w:lvl w:ilvl="0">
       <w:numFmt w:val="bullet"/>
@@ -12866,7 +12850,7 @@
     </w:lvl>
   </w:abstractNum>
   <w:abstractNum w:abstractNumId="99821">
-    <w:nsid w:val="ccd441a3"/>
+    <w:nsid w:val="7d49bd00"/>
     <w:multiLevelType w:val="multilevel"/>
     <w:lvl w:ilvl="0">
       <w:start w:val="1"/>
@@ -12954,7 +12938,7 @@
     </w:lvl>
   </w:abstractNum>
   <w:abstractNum w:abstractNumId="99411">
-    <w:nsid w:val="c690bac1"/>
+    <w:nsid w:val="ad32f909"/>
     <w:multiLevelType w:val="multilevel"/>
     <w:lvl w:ilvl="0">
       <w:start w:val="1"/>

</xml_diff>

<commit_message>
added label for plattform chapter
</commit_message>
<xml_diff>
--- a/symcloud-thesis.docx
+++ b/symcloud-thesis.docx
@@ -12688,7 +12688,7 @@
     </w:lvl>
   </w:abstractNum>
   <w:abstractNum w:abstractNumId="990">
-    <w:nsid w:val="e2223ae5"/>
+    <w:nsid w:val="640a24d5"/>
     <w:multiLevelType w:val="multilevel"/>
     <w:lvl w:ilvl="0">
       <w:numFmt w:val="bullet"/>
@@ -12769,7 +12769,7 @@
     </w:lvl>
   </w:abstractNum>
   <w:abstractNum w:abstractNumId="991">
-    <w:nsid w:val="eb35a829"/>
+    <w:nsid w:val="a16437c1"/>
     <w:multiLevelType w:val="multilevel"/>
     <w:lvl w:ilvl="0">
       <w:numFmt w:val="bullet"/>
@@ -12850,7 +12850,7 @@
     </w:lvl>
   </w:abstractNum>
   <w:abstractNum w:abstractNumId="99821">
-    <w:nsid w:val="7d49bd00"/>
+    <w:nsid w:val="8265faf9"/>
     <w:multiLevelType w:val="multilevel"/>
     <w:lvl w:ilvl="0">
       <w:start w:val="1"/>
@@ -12938,7 +12938,7 @@
     </w:lvl>
   </w:abstractNum>
   <w:abstractNum w:abstractNumId="99411">
-    <w:nsid w:val="ad32f909"/>
+    <w:nsid w:val="f958ae38"/>
     <w:multiLevelType w:val="multilevel"/>
     <w:lvl w:ilvl="0">
       <w:start w:val="1"/>

</xml_diff>

<commit_message>
fixed typos in chapter implementation
</commit_message>
<xml_diff>
--- a/symcloud-thesis.docx
+++ b/symcloud-thesis.docx
@@ -6001,7 +6001,7 @@
     </w:p>
     <w:p>
       <w:r>
-        <w:t xml:space="preserve">In diesem Kapitel werden die einzelnen Komponenten, die für Symcloud entwickelt wurden, genauer betrachtet. Es entstand während der Entwicklungsphase ein einfacher Prototyp, mit dem die Funktionsweise des, im vorherigen Kapitel beschriebenen Konzeptes, gezeigt werden konnte.</w:t>
+        <w:t xml:space="preserve">In diesem Kapitel werden die einzelnen Komponenten, die für Symcloud entwickelt wurden, genauer betrachtet. Es entstand während der Entwicklungsphase ein einfacher Prototyp, mit dem die Funktionsweise des im vorherigen Kapitel beschriebenen Konzeptes, gezeigt werden konnte.</w:t>
       </w:r>
     </w:p>
     <w:p>
@@ -6071,7 +6071,7 @@
         <w:t xml:space="preserve"> </w:t>
       </w:r>
       <w:r>
-        <w:t xml:space="preserve">aus Dornbirn. Diese Plattform bietet ein erweiterbares Admin-UI, eine Benutzerverwaltung und ein Rechtesystem. Diese Features ermöglichen Symcloud eine schnelle Entwicklung der Oberfläche und deren zugrundeliegenden Services.</w:t>
+        <w:t xml:space="preserve">aus Dornbirn. Diese Plattform bietet ein erweiterbares Admin-UI, eine Benutzerverwaltung und ein Rechtesystem an. Diese Features ermöglichen Symcloud eine schnelle Entwicklung der Oberfläche und deren zugrundeliegenden Services.</w:t>
       </w:r>
     </w:p>
     <w:p>
@@ -6092,7 +6092,7 @@
     </w:p>
     <w:p>
       <w:r>
-        <w:t xml:space="preserve">Der Source-Code dieser drei Komponenten ist auf der Beiliegenden CD (</w:t>
+        <w:t xml:space="preserve">Der Source-Code dieser drei Komponenten ist auf der beiliegenden CD (</w:t>
       </w:r>
       <w:r>
         <w:rPr>
@@ -6133,7 +6133,7 @@
     </w:p>
     <w:p>
       <w:r>
-        <w:t xml:space="preserve">Distributed-Storage ist der Kern der Anwendung und kann als Bibliothek in jede beliebige PHP-Anwendung integriert werden. Diese Anwendung stellt dann die Authentifizierung und die Rest-API zur Verfügung, um mit den Kern-Komponenten zu kommunizieren.</w:t>
+        <w:t xml:space="preserve">Der Distributed-Storage ist der Kern der Anwendung und kann als Bibliothek in jede beliebige PHP-Anwendung integriert werden. Diese Anwendung stellt die Authentifizierung und die Rest-API zur Verfügung, um mit den Kern-Komponenten zu kommunizieren.</w:t>
       </w:r>
     </w:p>
     <w:p>
@@ -6212,7 +6212,7 @@
         <w:pStyle w:val="Definition"/>
       </w:pPr>
       <w:r>
-        <w:t xml:space="preserve">Zentrale Schnittstelle die alle Manager vereint und einen gemeinsamen Zugriffspunkt bildet, um mit dem Storage zu kommunizieren.</w:t>
+        <w:t xml:space="preserve">Zentrale Schnittstelle, die alle Manager vereint und einen gemeinsamen Zugriffspunkt bildet, um mit dem Storage zu kommunizieren.</w:t>
       </w:r>
     </w:p>
     <w:p>
@@ -6228,7 +6228,7 @@
         <w:pStyle w:val="Definition"/>
       </w:pPr>
       <w:r>
-        <w:t xml:space="preserve">Um die Komplexität der jeweiligen Objekte zu abstrahieren, implementieren die Manager die jeweilige Funktionalität um mit diesen Objekten zu kommunizieren. Die Objekte sind dabei reine Daten-Container.</w:t>
+        <w:t xml:space="preserve">Um die Komplexität der jeweiligen Objekte zu abstrahieren, implementieren die Manager die jeweilige Funktionalität, um mit diesen Objekten zu kommunizieren. Die Objekte sind dabei reine Daten-Container.</w:t>
       </w:r>
     </w:p>
     <w:p>
@@ -6281,7 +6281,7 @@
         <w:pStyle w:val="Definition"/>
       </w:pPr>
       <w:r>
-        <w:t xml:space="preserve">Bei einem "store" Event, verteilt der Replikator das Objekt auf die ermittelten Backup-Server. Um die Einstellungen des Replikators zu persistieren fügt der Eventhandler eine "ReplicatorPolicy" an das Model an. Diese "Policy" wird dann zusätzlich mit Model persistiert.</w:t>
+        <w:t xml:space="preserve">Bei einem "store" Event verteilt der Replikator das Objekt auf die ermittelten Backupserver. Um die Einstellungen des Replikators zu persistieren fügt der Eventhandler eine "ReplicatorPolicy" an das Modell an. Diese "Policy" wird zusätzlich mit dem Modell persistiert.</w:t>
       </w:r>
     </w:p>
     <w:p>
@@ -6297,7 +6297,7 @@
         <w:pStyle w:val="Definition"/>
       </w:pPr>
       <w:r>
-        <w:t xml:space="preserve">Im Falle eines "fetch" Events, werden fehlende Daten von den bekannten Servern nachgeladen. Dieses Event wird sogar dann geworfen, wenn die Daten im lokalen "StorageAdapter" nicht vorhanden sind. Dies erkennt der Replikator und beginnt alle bekannten Servern anzufragen, ob sie dieses Objekt kennen. Dies gilt für die Replikationstypen "Permission" und "Full". Über einen ähnlichen Mechanismus kann der Replikationstyp "stub" realisiert werden. Der einzige unterschied ist, dass die backup erver den primary Server kennen und nicht alle bekannten Server durchsuchen müssen.</w:t>
+        <w:t xml:space="preserve">Im Falle eines "fetch" Events, werden fehlende Daten von den bekannten Servern nachgeladen. Dieses Event wird sogar dann geworfen, wenn die Daten im lokalen "StorageAdapter" nicht vorhanden sind. Dies erkennt der Replikator und fragt bei allen bekannten Servern an, ob sie dieses Objekt kennen. Dies gilt für die Replikationstypen "Permission" und "Full". Über einen ähnlichen Mechanismus kann der Replikationstyp "stub" realisiert werden. Der einzige Unterschied ist, dass die Backupserver den primary Server kennen und nicht alle bekannten Server durchsuchen müssen.</w:t>
       </w:r>
     </w:p>
     <w:p>
@@ -6318,7 +6318,7 @@
         <w:t xml:space="preserve"> </w:t>
       </w:r>
       <w:r>
-        <w:t xml:space="preserve">) ist die Serialisierung zu Beginn. Hierfür werden die Metadaten des Modells anhand seiner Klasse aus dem "MetadataManager" geladen und anhand dieser Informationen das Objekt serialisiert. Diese Daten werden mithilfe des "EventDispatcher", aus dem Symfony2 Framework, in einem Event zugänglich gemacht. Die Eventhandler haben, die Möglichkeit die Daten zu bearbeiten und "Policies" zu dem Model zu erstellen. Abschließend werden die Daten zuerst mithilfe des "StorageAdapter" persistiert und dann mithilfe des "SearchAdapter" in den Suchmaschinenindex aufgenommen. Um die Daten voneinander zu trennen geben die Metadaten der Klasse einen eindeutigen Kontext zurück. Dieser Kontext wird den Adaptern übergeben um Kollisionen zwischen den Objekten zu verhindern.</w:t>
+        <w:t xml:space="preserve">) ist die Serialisierung zu Beginn. Hierfür werden die Metadaten des Objekts anhand seiner Klasse aus dem "MetadataManager" geladen und anhand dieser Informationen serialisiert. Diese Daten werden mit dem "EventDispatcher" aus dem Symfony2 Framework in einem Event zugänglich gemacht. Die Eventhandler haben die Möglichkeit die Daten zu bearbeiten und "Policies" zu dem Model zu erstellen. Abschließend werden die Daten zuerst mithilfe des "StorageAdapter" persistiert und durch den "SearchAdapter" in den Suchmaschinenindex aufgenommen. Um verschiedene Objekttypen voneinander zu trennen und eigene Namensräume zu schaffen, geben die Metadaten der Klasse, einen eindeutigen Kontext zurück. Dieser Kontext wird den Adaptern übergeben, um Kollisionen zwischen den Datensätzen zu verhindern.</w:t>
       </w:r>
     </w:p>
     <w:p>
@@ -6385,7 +6385,7 @@
     </w:p>
     <w:p>
       <w:r>
-        <w:t xml:space="preserve">Wie zu erwarten, ist der Abruf-Prozess von Daten, ein Spiegelbild des Speicher-Prozesses. Zuerst wird versucht, mithilfe des Kontextes der Klassen-Metadaten, die Daten aus dem Storage zu laden. Diese Daten werden mithilfe des "EventDispatcher" den Eventhandler zur Verfügung gestellt. Diese haben dann die Möglichkeit, zum Beispiel fehlende Daten nachzuladen oder Änderungen an der Struktur durchzuführen. Diese veränderten Daten werden abschließend für den Deserialisierungs-Prozess herangezogen.</w:t>
+        <w:t xml:space="preserve">Wie zu erwarten ist der Abruf-Prozess von Daten ein Spiegelbild des Speicherprozesses. Zuerst wird versucht mit dem Kontext des Objektes die Daten aus dem "Storage" zu laden. Diese Daten werden durch den "EventDispatcher" den Eventhandler zur Verfügung gestellt. Diese haben die Möglichkeit, zum Beispiel fehlende Daten nachzuladen, Änderungen an der Struktur der Daten durchzuführen oder den Prozess abzubrechen, wenn keine Rechte vorhanden sind dieses Objekt zu lesen. Diese veränderten Daten werden abschließend für den Deserialisierungsprozess herangezogen.</w:t>
       </w:r>
     </w:p>
     <w:p>
@@ -6443,7 +6443,7 @@
     <w:p/>
     <w:p>
       <w:r>
-        <w:t xml:space="preserve">Diese beiden Abläufe beschreiben eine lokale Datenbank, die die Möglichkeit bietet über Events die Daten zu verändern oder anderweitig zu verwenden. Sie ist unabhängig zum Datenmodell von Symcloud und könnte für alle möglichen Objekte verwendet werden. Daher ist Symcloud auch für künftige Anforderungen gerüstet.</w:t>
+        <w:t xml:space="preserve">Diese beiden Abläufe beschreiben eine lokale Datenbank, die die Möglichkeit bietet, über Events die Daten zu verändern oder anderweitig zu verwenden. Sie ist unabhängig zum Datenmodell von Symcloud und könnte für alle möglichen Objekte verwendet werden. Daher ist Symcloud auch für künftige Anforderungen gerüstet.</w:t>
       </w:r>
     </w:p>
     <w:p>
@@ -6458,7 +6458,7 @@
     </w:p>
     <w:p>
       <w:r>
-        <w:t xml:space="preserve">Wie schon erwähnt, verwendet der Replikator Events, um die Prozesse des Ladens und Speicherns von Daten zu beeinflussen und damit die verteilte Aspekte für die Datenbank umzusetzen. Dabei implementiert der Replikator eine einfache Version des primärbasierten Protokolls. Für diesen Zweck wird der Replikator mit einer Liste von verfügbaren Servern initialisiert. Auf Basis dieser Liste werden die Backup-Server für jedes Objekte ermittelt.</w:t>
+        <w:t xml:space="preserve">Wie schon erwähnt, verwendet der Replikator Events, um die Prozesse des Ladens und Speicherns von Daten zu beeinflussen und damit die verteilte Aspekte für die Datenbank umzusetzen. Dabei implementiert der Replikator eine einfache Version des primärbasierten Protokolls. Für diesen Zweck wird der Replikator mit einer Liste von verfügbaren Servern initialisiert. Auf Basis dieser Liste werden die Backupserver für jedes Objekte ermittelt.</w:t>
       </w:r>
     </w:p>
     <w:p>
@@ -6472,7 +6472,7 @@
         <w:t xml:space="preserve"> </w:t>
       </w:r>
       <w:r>
-        <w:t xml:space="preserve">erwähnt, gibt es verschiedene Arten die backup Server für ein Objekt zu ermitteln. Implementiert wurde neben dem Typ "Full" auch ein automatisches "Lazy"-Nachladen für fehlende Objekte. Dieses Nachladen ist ein wesentlicher Bestandteil der beiden anderen Typen ("Permission" und "Stub").</w:t>
+        <w:t xml:space="preserve">erwähnt, gibt es verschiedene Arten die Backupserver für ein Objekt zu ermitteln. Implementiert wurde neben dem Typ "Full" auch ein automatisches "Lazy"-Nachladen für fehlende Objekte. Dieses Nachladen ist ein wesentlicher Bestandteil der beiden anderen Typen ("Permission" und "Stub").</w:t>
       </w:r>
     </w:p>
     <w:p>
@@ -6537,7 +6537,7 @@
     </w:p>
     <w:p>
       <w:r>
-        <w:t xml:space="preserve">Bei einem "store" Event werden die backup Server per Zufall aus der Liste der vorhandenen Server ausgewählt und der aktuelle Server als primäry Server markiert. Anhand der Backupserver Liste werden die Daten an die Server verteilt. Dazu wird, der Reihe nach, die Daten an die Server versendet und auf eine Bestätigung gewartet. Damit wird der konsistente Zustand der Datenbank verifiziert. Abschließend wird die erstellte "Policy" zu den Daten hinzugefügt, damit sie mit dem Daten persistiert wird und später wiederverwendet werden kann. Dieser Prozess wird in der Abbildung</w:t>
+        <w:t xml:space="preserve">Bei einem "store" Event werden die Backupserver per Zufall aus der Liste der vorhandenen Server ausgewählt und der aktuelle Server als primäry Server markiert. Anhand der Backupserver-Liste werden die Daten an die Server verteilt. Dazu wird der Reihe nach die Daten an die Server versendet und auf eine Bestätigung gewartet. Falls einer dieser Server nicht erreichbar ist, wird dieser ausgelassen und ein anderer Server als Backup herangezogen. Damit wird der konsistente Zustand der Datenbank verifiziert. Abschließend wird die erstellte "Policy" zu den Daten hinzugefügt, damit sie mit den Daten persistiert wird und später wiederverwendet werden kann. Dieser Prozess wird in der Abbildung</w:t>
       </w:r>
       <w:r>
         <w:t xml:space="preserve"> </w:t>
@@ -6649,7 +6649,7 @@
         <w:pStyle w:val="Definition"/>
       </w:pPr>
       <w:r>
-        <w:t xml:space="preserve">Das Objekt ist bekannt, aber der angefragte Server ist nur als backup Server markiert. Dieser Server kennt allerdings die genaue Adresse des primary Servers und leitet auf diesen weiter.</w:t>
+        <w:t xml:space="preserve">Das Objekt ist bekannt, aber der angefragte Server ist nur als Backupserver markiert. Dieser Server kennt allerdings die genaue Adresse des primary Servers und leitet auf diesen weiter.</w:t>
       </w:r>
     </w:p>
     <w:p>
@@ -6665,7 +6665,7 @@
         <w:pStyle w:val="Definition"/>
       </w:pPr>
       <w:r>
-        <w:t xml:space="preserve">Das Objekt ist bekannt und der angefragte Server als primary Server für dieses Objekt markiert. Der Server überprüft die Zugangsberechtigung, weil diese aber nicht gegeben sind, wird der Zugriff verweigert. Der Replikator erkennt, dass der Benutzer nicht Berechtigt ist die Daten zu lesen und verweigert den Zugriff.</w:t>
+        <w:t xml:space="preserve">Das Objekt ist bekannt und der angefragte Server als primary Server für dieses Objekt markiert. Der Server überprüft die Zugangsberechtigung, weil diese aber nicht gegeben ist, wird der Zugriff verweigert. Der Replikator erkennt, dass der Benutzer nicht berechtigt ist, die Daten zu lesen und verweigert den Zugriff.</w:t>
       </w:r>
     </w:p>
     <w:p>
@@ -6681,12 +6681,12 @@
         <w:pStyle w:val="Definition"/>
       </w:pPr>
       <w:r>
-        <w:t xml:space="preserve">Wie bei 403, ist der angefragte Server der primary Server des Objektes, aber der Benutzer ist berechtigt das Objekt zu lesen und der Server gibt direkt die Daten zurück. Diese Daten dürfen dann auch gecached werden. Die Berechtigungen für andere Benutzer, werden direkt mitgeliefert, um später diesen Prozess nicht noch einmal ausführen zu müssen.</w:t>
-      </w:r>
-    </w:p>
-    <w:p>
-      <w:r>
-        <w:t xml:space="preserve">Mithilfe dieses einfachen Mechanismuses kann der Replikator Daten von anderen Servern nachladen, ohne zu wissen, wo sich die Daten befinden. Dieser Prozess bringt allerdings Probleme mit sich. Zum Beispiel muss jeder Server angefragt werden, bevor der Replikator endgültig sagen kann, dass das Objekt nicht existiert. Dieser Prozess kann daher bei einem Großen Netzwerk sehr lange dauern. Dieser Fall sollte allerdings aufgrund des Datenmodells nur selten vorkommen, da Daten nicht gelöscht werden und daher keine Deadlinks entstehen können.</w:t>
+        <w:t xml:space="preserve">Wie bei 403 ist der angefragte Server, der primary Server des Objektes, aber der Benutzer ist berechtigt das Objekt zu lesen und der Server gibt direkt die Daten zurück. Diese Daten dürfen auch gecached werden. Die Berechtigungen für andere Benutzer, werden direkt mitgeliefert, um später diesen Prozess nicht noch einmal ausführen zu müssen.</w:t>
+      </w:r>
+    </w:p>
+    <w:p>
+      <w:r>
+        <w:t xml:space="preserve">Mithilfe dieses einfachen Mechanismuses kann der Replikator Daten von anderen Servern nachladen, ohne zu wissen, wo sich die Daten befinden. Dieser Prozess bringt allerdings Probleme mit sich. Zum Beispiel muss jeder Server angefragt werden, bevor der Replikator endgültig sagen kann, dass das Objekt nicht existiert. Dieser Prozess kann daher bei einem großen Netzwerk sehr lange dauern. Dieser Fall sollte allerdings aufgrund des Datenmodells nur selten vorkommen, da Daten nicht gelöscht werden und daher keine Deadlinks entstehen können.</w:t>
       </w:r>
     </w:p>
     <w:p>
@@ -6717,7 +6717,7 @@
         <w:pStyle w:val="Definition"/>
       </w:pPr>
       <w:r>
-        <w:t xml:space="preserve">Der "StorageAdapter" wird dazu verwendet, um serialisierte Objekte lokal zu speichern oder zu laden. Es implementiert im Grunde ein einfacher Befehlssatz:</w:t>
+        <w:t xml:space="preserve">Der "StorageAdapter" wird verwendet, um serialisierte Objekte lokal zu speichern oder zu laden. Es implementiert im Grunde ein einfacher Befehlssatz:</w:t>
       </w:r>
       <w:r>
         <w:t xml:space="preserve"> </w:t>
@@ -6768,7 +6768,7 @@
         <w:t xml:space="preserve">delete</w:t>
       </w:r>
       <w:r>
-        <w:t xml:space="preserve">. Jeder dieser Befehle erhält, neben anderen Parametern, einen Hash und einen Kontext. Der Hash ist sozusagen der Index des Objektes. Der Kontext wird verwendet um Namensräume für die Hashes zu schaffen. Dies implementiert der Dateisystemadapter, indem er jeden Kontext einen Ordner erstellt und für jeden Hash eine Datei. So kann schnell auf ein einzelnes Objekt zugegriffen werden.</w:t>
+        <w:t xml:space="preserve">. Jeder dieser Befehle erhält, neben anderen Parametern, einen Hash und einen Kontext. Der Hash ist sozusagen der Index des Objektes. Der Kontext wird verwendet, um Namensräume für die Hashes zu schaffen. Dies implementiert der Dateisystemadapter, indem er jeden Kontext einen Ordner erstellt und für jeden Hash eine Datei. So kann schnell auf ein einzelnes Objekt zugegriffen werden.</w:t>
       </w:r>
     </w:p>
     <w:p>
@@ -6784,7 +6784,7 @@
         <w:pStyle w:val="Definition"/>
       </w:pPr>
       <w:r>
-        <w:t xml:space="preserve">Der "SearchAdapter" wird verwendet um die Metadaten zu den Objekten zu indexieren. Dies wird benötigt wenn die Daten durchsucht werden. Jeder Adapter implementiert folgende Befehle:</w:t>
+        <w:t xml:space="preserve">Der "SearchAdapter" wird verwendet, um die Metadaten zu den Objekten zu indexieren. Dies wird benötigt, wenn die Daten durchsucht werden. Jeder "SearchAdapter" implementiert folgende Befehle:</w:t>
       </w:r>
       <w:r>
         <w:t xml:space="preserve"> </w:t>
@@ -6823,7 +6823,7 @@
         <w:t xml:space="preserve">deindex</w:t>
       </w:r>
       <w:r>
-        <w:t xml:space="preserve">. Wobei auch hier mit Hash und Kontext gearbeitet wird. Über den Suchbefehl, können alle oder bestimmte Kontexte durchsucht werden. Als Prototypen Implementierung wurde die Bibliothek Zend-Search-Lucene</w:t>
+        <w:t xml:space="preserve">. Wobei auch hier mit Hash und Kontext gearbeitet wird. Über den Suchbefehl, können alle oder bestimmte Kontexte durchsucht werden. Für die Entwicklung des Prototypen wurde die Bibliothek Zend-Search-Lucene</w:t>
       </w:r>
       <w:r>
         <w:rPr>
@@ -6840,7 +6840,7 @@
     </w:p>
     <w:p>
       <w:r>
-        <w:t xml:space="preserve">Bei der Verwendung des Replikators, gibt es einen zusätzlichen Adapter, der mithilfe der Server-Informationen, mit dem Remote-Server kommunizieren kann. Dabei wird das Interface mit den Befehlen</w:t>
+        <w:t xml:space="preserve">Bei der Verwendung des Replikators gibt es einen zusätzlichen Adapter, der mithilfe der Server-Informationen mit dem Remoteserver kommunizieren kann. Dabei wird das Interface mit den Befehlen</w:t>
       </w:r>
       <w:r>
         <w:t xml:space="preserve"> </w:t>
@@ -6875,7 +6875,7 @@
     </w:p>
     <w:p>
       <w:r>
-        <w:t xml:space="preserve">Die Adapter sind also Klassen, die die Komplexität des Speichermediums bzw. der API von der restlichen Applikation trennt.</w:t>
+        <w:t xml:space="preserve">Die Adapter sind Klassen, die die Komplexität des Speichermediums bzw. der API von der restlichen Applikation trennen, um dadurch die Bibliothek unabhängig von der Applikation implementieren zu können.</w:t>
       </w:r>
     </w:p>
     <w:p>
@@ -6890,7 +6890,7 @@
     </w:p>
     <w:p>
       <w:r>
-        <w:t xml:space="preserve">Die Manager sind die Schnittstelle, um mit den einzelnen Schichten des Datenmodells zu kommunizieren. Jeder dieser Manager implementiert ein "Interface" mit dem es möglich ist mit den jeweiligen Models zu interagieren. Im Grunde genommen, sind dies meist Befehle um ein Objekt zu erstellen oder abzufragen. Im falle des "ReferenceManager" oder "TreeManager" bieten sie auch die Möglichkeit Objekte zu bearbeiten. Der ReferenceManager bearbeitet dabei auch wirklich ein Objekt in der Datenbank, indem er es einfach überschreibt. Der "TreeManager" klont das Objekt und erstellt unter einem neuen Hash ein neues Objekt sobald es mit einem Commit zusammen persistiert wird.</w:t>
+        <w:t xml:space="preserve">Die Manager sind die Schnittstelle, um mit den einzelnen Schichten des Datenmodells zu kommunizieren. Jeder dieser Manager implementiert ein "Interface" mit dem es möglich ist, mit den jeweiligen Datenobjekten zu interagieren. Grundsätzlich sind dies Befehle, um ein Objekt zu erstellen oder abzufragen. Im Falle des "ReferenceManager" oder "TreeManager" bieten sie auch die Möglichkeit, Objekte zu bearbeiten. Der "ReferenceManager" bearbeitet dabei auch wirklich ein Objekt in der Datenbank, indem er es einfach überschreibt. Diese Operation ist, durch den Replikationstyp "Stub", auch in einem verteilten Netzwerk möglich. Der "TreeManager" klont das Objekt und erstellt unter einem neuen Hash ein neues Objekt, sobald es mit einem Commit zusammen persistiert wird.</w:t>
       </w:r>
     </w:p>
     <w:p>
@@ -6905,13 +6905,16 @@
     </w:p>
     <w:p>
       <w:r>
-        <w:t xml:space="preserve">Die Bibliothek "Distributed-Storage" bietet eine einfache und effiziente Implementierung des, in Kapitel</w:t>
-      </w:r>
-      <w:r>
-        <w:t xml:space="preserve"> </w:t>
-      </w:r>
-      <w:r>
-        <w:t xml:space="preserve">, beschriebenen Konzeptes. Es baut auf eine erweiterbare Hash-Orientierte Datenbank auf. Diese Datenbank wird mittels eines Eventhandlers (Replikator) zu einer verteilten Datenbank. Dabei hat die Datenbank keine Ahnung von dem verwendeten Transportlayers. Dieser kann neben HTTP, jeden beliebigen anderen Transportlayer verwenden, wie zum Beispiel UDP. Der konsistente Zustand der Datenbank kann mittels Bestätigungen bei der Erstellung, blockierenden Vorgängen und nicht löschbaren Objekten garantiert werden. Nicht veränderbare Objekte lassen sich dauerhaft und ohne Updates verteilen. Alle anderen Objekte können so markiert werden, dass sie immer bei einem primary Server angefragt werden müssen und nur für die Datensicherheit an die Backup-Server verteilt werden.</w:t>
+        <w:t xml:space="preserve">Die Bibliothek "Distributed-Storage" bietet eine einfache und effiziente Implementierung des in Kapitel</w:t>
+      </w:r>
+      <w:r>
+        <w:t xml:space="preserve"> </w:t>
+      </w:r>
+      <w:r>
+        <w:t xml:space="preserve"> </w:t>
+      </w:r>
+      <w:r>
+        <w:t xml:space="preserve">beschriebenen Konzeptes. Es baut auf eine erweiterbare Hash-Value Datenbank auf. Diese Datenbank wird mittels eines Eventhandlers (Replikator) zu einer verteilten Datenbank. Dabei hat die Datenbank keine Ahnung von dem verwendeten Transportlayer oder Protokoll. Dieser kann neben HTTP, jeden beliebigen anderen Transportlayer verwenden. Der konsistente Zustand der Datenbank kann mittels Bestätigungen bei der Erstellung, blockierenden Vorgängen und nicht löschbaren Objekten garantiert werden. Nicht veränderbare Objekte lassen sich dauerhaft und ohne Updates verteilen. Alle anderen Objekte können so markiert werden, dass sie immer bei einem primary Server angefragt werden müssen und nur für die Datensicherheit an die Backupserver verteilt werden.</w:t>
       </w:r>
     </w:p>
     <w:p>
@@ -6926,7 +6929,7 @@
     </w:p>
     <w:p>
       <w:r>
-        <w:t xml:space="preserve">Die Plattform bzw. die Anwendung in die Bibliothek eingebettet wird, stellt der Bibliothek die Rest-API und die Authentifizierung zur Verfügung. Zusätzlich beinhaltet sie die Oberfläche um mit den Daten in Browser zu interagieren.</w:t>
+        <w:t xml:space="preserve">Die Plattform bzw. die Anwendung stellt die Rest-API und die Authentifizierung zur Verfügung. Dies ermöglicht der Bibliothek die Kommunikation mit anderen Servern und Applikationen. Zusätzlich beinhaltet sie die Oberfläche, um mit den Daten in einem Browser zu interagieren.</w:t>
       </w:r>
     </w:p>
     <w:p>
@@ -6941,7 +6944,7 @@
     </w:p>
     <w:p>
       <w:r>
-        <w:t xml:space="preserve">Die Authentifizierung und die Benutzerverwaltung stellt die Plattform SULU zur Verfügung. Hierfür wird der "UserProvider" von SULU dem "Distributed-Storage" bekannt gemacht. Allerdings stellt die Plattform nur eine Authentifizierung mittels HTML-Formular (Benutzername und Passwort) oder HTTP-Basic standardmäßig zur Verfügung, um die Verwendung der API auch für Dritt-Entwickler Applikationen zu ermöglichen, wurde das Protokoll OAuth2 in SULU integriert. Eine genauere Beschreibung dieses Protokolls wird im Kapitel</w:t>
+        <w:t xml:space="preserve">Die Authentifizierung und die Benutzerverwaltung stellt die Plattform SULU zur Verfügung. Hierfür wird der "UserProvider" von SULU dem "Distributed-Storage" bekannt gemacht. Allerdings stellt die Plattform nur eine Authentifizierung mittels HTML-Formular (Benutzername und Passwort) oder HTTP-Basic standardmäßig zur Verfügung. Um die Verwendung der API auch für Dritt-Entwickler Applikationen zu ermöglichen, wurde das Protokoll OAuth2 in SULU integriert. Eine genauere Beschreibung dieses Protokolls wird im Kapitel</w:t>
       </w:r>
       <w:r>
         <w:t xml:space="preserve"> </w:t>
@@ -6955,7 +6958,7 @@
     </w:p>
     <w:p>
       <w:r>
-        <w:t xml:space="preserve">Eine Autorisierung zwischen den Servern, ist momentan nicht vorgesehen, es wäre allerdings möglich, über das OAuth2 Protokoll die Requests dem richtigen Benutzer zuzuordnen. Dies wurde allerdings in der ersten Implementierungsphase nicht umgesetzt, wäre aber für eine produktiven Einsatz unerlässlich.</w:t>
+        <w:t xml:space="preserve">Eine Autorisierung zwischen den Servern ist momentan nicht vorgesehen. Dies wurde in der ersten Implementierungsphase nicht umgesetzt, wäre aber für eine produktiven Einsatz unerlässlich.</w:t>
       </w:r>
     </w:p>
     <w:p>
@@ -6979,7 +6982,7 @@
         <w:t xml:space="preserve"> </w:t>
       </w:r>
       <w:r>
-        <w:t xml:space="preserve">beschrieben, in vier verschiedene Schnittstellen aufgeteilt. Dabei werden die SULU internen Komponenten verwendet um die Daten für die Übertragung zu serialisieren und RESTful</w:t>
+        <w:t xml:space="preserve">beschrieben, in vier verschiedene Schnittstellen aufgeteilt. Dabei werden die SULU internen Komponenten verwendet, um die Daten für die Übertragung zu serialisieren und RESTful</w:t>
       </w:r>
       <w:r>
         <w:rPr>
@@ -6991,7 +6994,7 @@
         <w:t xml:space="preserve"> </w:t>
       </w:r>
       <w:r>
-        <w:t xml:space="preserve">aufzubereiten. Aufgrund dessen, dass Symcloud den Replikator verwendet, implementiert die Plattform den "ApiAdapter" um die Rest-AIP zu abstrahieren.</w:t>
+        <w:t xml:space="preserve">aufzubereiten. Für eine verteilte Installation implementiert die Plattform den "ApiAdapter", um die Rest-API für die Bibliothek, zu abstrahieren.</w:t>
       </w:r>
     </w:p>
     <w:p>
@@ -7030,7 +7033,7 @@
     </w:p>
     <w:p>
       <w:r>
-        <w:t xml:space="preserve">Die Plattform ist ein reiner Prototyp, der zeigen soll, ob das konzipierte Konzept funktionieren kann. Es bietet in den Grundzügen, alle Funktionen an, um in einer späteren Implementierungsphase, diesen Prototypen zu einer vollständigen Plattform heranwachsen zu lassen.</w:t>
+        <w:t xml:space="preserve">Die Plattform ist ein reiner Prototyp, der zeigen soll, ob das konzipierte Konzept funktionieren kann. Es bietet in den Grundzügen alle Funktionen an, um in einer späteren Implementierungsphase, diesen Prototypen zu einer vollständigen Plattform heranwachsen zu lassen.</w:t>
       </w:r>
     </w:p>
     <w:p>
@@ -7059,7 +7062,7 @@
     </w:p>
     <w:p>
       <w:r>
-        <w:t xml:space="preserve">Der Benutzer kann einer Applikation den Zugriff auf seine Daten autorisieren, die von einer andere Applikation zur Verfügung gestellt wird. Dabei werden nicht alle Details seiner Zugangsdaten preisgegeben. Typischerweise wird die Weitergabe eines Passwortes an Dritte vermieden</w:t>
+        <w:t xml:space="preserve">Der Benutzer kann einer Applikation den Zugriff auf seine Daten autorisieren, die von einer anderen Applikation zur Verfügung gestellt wird. Dabei werden nicht alle Details seiner Zugangsdaten preisgegeben. Typischerweise wird die Weitergabe eines Passwortes an Dritte vermieden</w:t>
       </w:r>
       <w:r>
         <w:t xml:space="preserve"> </w:t>
@@ -7124,7 +7127,7 @@
         <w:pStyle w:val="Definition"/>
       </w:pPr>
       <w:r>
-        <w:t xml:space="preserve">Der Server, der die geschützen Ressourcen verwaltet. Er ist in der Lage Anfragen zu akzeptieren und die geschützten Ressourcen zurückzugeben, wenn ein geeignetes und valides Token bereitgestellt wurde</w:t>
+        <w:t xml:space="preserve">Der Server, der die geschützten Ressourcen verwaltet. Er ist in der Lage Anfragen zu akzeptieren und die geschützten Ressourcen zurückzugeben, wenn ein geeignetes und valides Token bereitgestellt wurde</w:t>
       </w:r>
       <w:r>
         <w:t xml:space="preserve"> </w:t>
@@ -7149,7 +7152,7 @@
         <w:pStyle w:val="Definition"/>
       </w:pPr>
       <w:r>
-        <w:t xml:space="preserve">Die Applikation stellt Anfragen, im Namen des Ressourceneigentümers, an den "resource server". Sie holt sich vorher die Genehmigung von einem berechtigten Benutzer</w:t>
+        <w:t xml:space="preserve">Die Applikation stellt Anfragen im Namen des Ressourceneigentümers an den "resource server". Sie holt sich vorher die Genehmigung von einem berechtigten Benutzer</w:t>
       </w:r>
       <w:r>
         <w:t xml:space="preserve"> </w:t>
@@ -7174,7 +7177,7 @@
         <w:pStyle w:val="Definition"/>
       </w:pPr>
       <w:r>
-        <w:t xml:space="preserve">Der Server, der Zugriffs-Tokens, nach der erfolgreichen Authentifizierung des Ressourceneigentümers, bereitstellt</w:t>
+        <w:t xml:space="preserve">Der Server der die Zugriffs-Tokens nach der erfolgreichen Authentifizierung des Ressourceneigentümers, bereitstellt</w:t>
       </w:r>
       <w:r>
         <w:t xml:space="preserve"> </w:t>
@@ -7188,7 +7191,7 @@
     </w:p>
     <w:p>
       <w:r>
-        <w:t xml:space="preserve">Neben diesen Rollen, spezifiziert OAuth2 diese Begriffe:</w:t>
+        <w:t xml:space="preserve">Neben diesen Rollen spezifiziert OAuth2 folgende Begriffe:</w:t>
       </w:r>
     </w:p>
     <w:p>
@@ -7204,7 +7207,7 @@
         <w:pStyle w:val="Definition"/>
       </w:pPr>
       <w:r>
-        <w:t xml:space="preserve">Access-Tokens fungieren Zugangdsdaten zu geschützten Ressourcen. Es besteht aus einer Zeichenkette, der als Autorisierung für einen bestimmten Client ausgestellt wurde. Sie repräsentieren die "Scopes" und die Dauer der Zugangsberechtigung, die durch den Benutzer bestätigt wurde</w:t>
+        <w:t xml:space="preserve">Die Access-Tokens fungieren Zugangdsdaten zu geschützten Ressourcen. Es besteht aus einer Zeichenkette, der als Autorisierung für einen bestimmten Client ausgestellt wurde. Sie repräsentieren die "Scopes" und die Dauer der Zugangsberechtigung, die durch den Benutzer bestätigt wurde</w:t>
       </w:r>
       <w:r>
         <w:t xml:space="preserve"> </w:t>
@@ -7229,7 +7232,7 @@
         <w:pStyle w:val="Definition"/>
       </w:pPr>
       <w:r>
-        <w:t xml:space="preserve">Diese Tokens werden verwendet um neue Access-Tokens zu generieren, wenn der alte abgelaufen ist. Wenn der Autorisierungsserver diese Funktionalität zur Verfügung stellt, liefert er es mit dem Access-Token aus. DerRefresh-Token, besitzt eine längere Lebensdauer und berechtigt nicht den Zugang zu den anderen API-Schnittstellen</w:t>
+        <w:t xml:space="preserve">Diese Tokens werden verwendet, um neue Access-Tokens zu generieren, wenn das alte Access-Token abgelaufen ist. Wenn der Autorisierungsserver diese Funktionalität zur Verfügung stellt, liefert er es mit dem Access-Token aus. Der Refresh-Token besitzt eine längere Lebensdauer und berechtigt nicht den Zugang zu den anderen API-Schnittstellen</w:t>
       </w:r>
       <w:r>
         <w:t xml:space="preserve"> </w:t>
@@ -7268,7 +7271,7 @@
     </w:p>
     <w:p>
       <w:r>
-        <w:t xml:space="preserve">Die Interaktion zwischen "Resource server" und "Authorization server" ist nicht spezifiziert. Der Autorisierungsserver und der Ressourcenserver können auf dem selben Server bzw. in der selben Applikation betrieben werden. Aber auch eine verteilte Infrastruktur wäre mäglich. Dabei würden die beiden auf verschiedenen Servern betrieben werden. Der Autorisierungsserver könnte dabei Tokens für mehrere Ressourcenserver bereitstellen</w:t>
+        <w:t xml:space="preserve">Die Interaktion zwischen Ressourcenserver und Autorisierungsserver ist nicht spezifiziert. Diese beiden Server können in der selben Applikation betrieben werden, aber auch eine verteilte Infrastruktur wäre möglich. Dabei würden die beiden auf verschiedenen Servern betrieben werden. Der Autorisierungsserver könnte, in einer verteilten Infrastruktur, Tokens für mehrere Ressourcenserver bereitstellen</w:t>
       </w:r>
       <w:r>
         <w:t xml:space="preserve"> </w:t>
@@ -7380,7 +7383,7 @@
         </w:numPr>
       </w:pPr>
       <w:r>
-        <w:t xml:space="preserve">Der Client fordert die Genehmigung des "Resource owner". Diese Anfrage kann direkt an den Benutzer gemacht werden (wie in der Abbildung dargestellt) oder vorzugsweise indirekt über den "Authorization server" (wie zum Beispiel bei Facebook).</w:t>
+        <w:t xml:space="preserve">Der Client fordert die Genehmigung des Ressourcenbesitzers. Diese Anfrage kann direkt an den Benutzer gestellt werden (wie in der Abbildung dargestellt) oder vorzugsweise indirekt über den Autorisierungsserver (wie zum Beispiel bei Facebook).</w:t>
       </w:r>
     </w:p>
     <w:p>
@@ -7392,7 +7395,7 @@
         </w:numPr>
       </w:pPr>
       <w:r>
-        <w:t xml:space="preserve">Der Client erhält einen "authorization grant". Er repräsentiert die Genehmigung des "Resource owner" die geschützten Ressourcen zu verwenden.</w:t>
+        <w:t xml:space="preserve">Der Client erhält einen "authorization grant". Er repräsentiert die Genehmigung des Ressourcenbesitzers, die geschützten Ressourcen zu verwenden.</w:t>
       </w:r>
     </w:p>
     <w:p>
@@ -7404,7 +7407,7 @@
         </w:numPr>
       </w:pPr>
       <w:r>
-        <w:t xml:space="preserve">Der Client fordert einen Token beim "Autorization server" mit dem "authorization grant" an.</w:t>
+        <w:t xml:space="preserve">Der Client fordert einen Token beim Autorisierungsserver mit dem "authorization grant" an.</w:t>
       </w:r>
     </w:p>
     <w:p>
@@ -7416,7 +7419,7 @@
         </w:numPr>
       </w:pPr>
       <w:r>
-        <w:t xml:space="preserve">Der "Autorization server" authentifiziert den Client, validiert den "authorization grant" und gibt einen Token zurück.</w:t>
+        <w:t xml:space="preserve">Der Autorisierungsserver authentifiziert den Client, validiert den "authorization grant" und gibt einen Token zurück.</w:t>
       </w:r>
     </w:p>
     <w:p>
@@ -7440,7 +7443,7 @@
         </w:numPr>
       </w:pPr>
       <w:r>
-        <w:t xml:space="preserve">Der "Resource server" validiert den Token, validiert ihn und gibt die Ressource zurück.</w:t>
+        <w:t xml:space="preserve">Der Ressourcenserver validiert den Token und gibt die Ressource zurück.</w:t>
       </w:r>
     </w:p>
     <w:p>
@@ -7455,7 +7458,7 @@
     </w:p>
     <w:p>
       <w:r>
-        <w:t xml:space="preserve">OAuth2 wird verwendet um es externen Applikationen zu ermöglichen auf die Dateien der Benutzer zuzugreifen. Das Synchronisierungsprogramm Jibe verwendet dieses Protokoll, um die Autorisierung zu erhalten, die Dateien des Benutzers zu verwalten.</w:t>
+        <w:t xml:space="preserve">OAuth2 wird verwendet, um es externen Applikationen zu ermöglichen, auf die Dateien der Benutzer zuzugreifen. Das Synchronisierungsprogramm Jibe verwendet dieses Protokoll, um die Autorisierung zu erhalten, um die Dateien des Benutzers zu verwalten.</w:t>
       </w:r>
     </w:p>
     <w:p>
@@ -7470,12 +7473,12 @@
     </w:p>
     <w:p>
       <w:r>
-        <w:t xml:space="preserve">Jibe ist das Synchronisierungsprogramm zu einer Symcloud Installation. Es ist ein einfaches PHP-Konsolen Tool, mit dem es möglich ist Daten aus einer Symcloud-Installation mit einem Endgerät zu Synchronisieren.</w:t>
-      </w:r>
-    </w:p>
-    <w:p>
-      <w:r>
-        <w:t xml:space="preserve">Das Programm wurde mit Hilfe der Symfony Konsole-Komponente</w:t>
+        <w:t xml:space="preserve">Jibe ist das Synchronisierungsprogramm zu einer Symcloud Installation. Es ist ein einfaches PHP-Konsolen Tool, mit dem es möglich ist, Daten aus einer Symcloud-Installation mit einem Endgerät zu synchronisieren.</w:t>
+      </w:r>
+    </w:p>
+    <w:p>
+      <w:r>
+        <w:t xml:space="preserve">Das Programm wurde mithilfe der Symfony Konsole-Komponente</w:t>
       </w:r>
       <w:r>
         <w:rPr>
@@ -9201,7 +9204,7 @@
         <w:t xml:space="preserve"> </w:t>
       </w:r>
       <w:r>
-        <w:t xml:space="preserve">geschrieben. Dieser ähnelt dem Format eines Java-JAR Archivs. Dieses Format wird in der PHP-Gemeinschaft oft verwendet um Komplexe Applikationen wie zum Beispiel PHPUnit</w:t>
+        <w:t xml:space="preserve">geschrieben. Dieser ähnelt dem Format eines Java-JAR Archives. Dieses Format wird in der PHP-Gemeinschaft oft verwendet, um komplexe Applikationen, wie zum Beispiel PHPUnit</w:t>
       </w:r>
       <w:r>
         <w:rPr>
@@ -9217,118 +9220,25 @@
       </w:r>
     </w:p>
     <w:p>
-      <w:pPr>
-        <w:pStyle w:val="SourceCode"/>
-      </w:pPr>
-      <w:r>
-        <w:rPr>
-          <w:rStyle w:val="NormalTok"/>
-        </w:rPr>
-        <w:t xml:space="preserve">$ </w:t>
-      </w:r>
-      <w:r>
-        <w:rPr>
-          <w:rStyle w:val="KeywordTok"/>
-        </w:rPr>
-        <w:t xml:space="preserve">php</w:t>
-      </w:r>
-      <w:r>
-        <w:rPr>
-          <w:rStyle w:val="NormalTok"/>
-        </w:rPr>
-        <w:t xml:space="preserve"> </w:t>
-      </w:r>
-      <w:r>
-        <w:rPr>
-          <w:rStyle w:val="NormalTok"/>
-        </w:rPr>
-        <w:t xml:space="preserve">jibe.phar configure</w:t>
-      </w:r>
-      <w:r>
-        <w:br w:type="textWrapping"/>
-      </w:r>
-      <w:r>
-        <w:rPr>
-          <w:rStyle w:val="KeywordTok"/>
-        </w:rPr>
-        <w:t xml:space="preserve">Server</w:t>
-      </w:r>
-      <w:r>
-        <w:rPr>
-          <w:rStyle w:val="NormalTok"/>
-        </w:rPr>
-        <w:t xml:space="preserve"> </w:t>
-      </w:r>
-      <w:r>
-        <w:rPr>
-          <w:rStyle w:val="NormalTok"/>
-        </w:rPr>
-        <w:t xml:space="preserve">base URL: http://symcloud.lo</w:t>
-      </w:r>
-      <w:r>
-        <w:br w:type="textWrapping"/>
-      </w:r>
-      <w:r>
-        <w:rPr>
-          <w:rStyle w:val="KeywordTok"/>
-        </w:rPr>
-        <w:t xml:space="preserve">Client-ID</w:t>
-      </w:r>
-      <w:r>
-        <w:rPr>
-          <w:rStyle w:val="NormalTok"/>
-        </w:rPr>
-        <w:t xml:space="preserve">: 9_1442hepr9cpw8wg8s0o40s8gc084wo8ogso8wogowookw8k0sg</w:t>
-      </w:r>
-      <w:r>
-        <w:br w:type="textWrapping"/>
-      </w:r>
-      <w:r>
-        <w:rPr>
-          <w:rStyle w:val="KeywordTok"/>
-        </w:rPr>
-        <w:t xml:space="preserve">Client-Secret</w:t>
-      </w:r>
-      <w:r>
-        <w:rPr>
-          <w:rStyle w:val="NormalTok"/>
-        </w:rPr>
-        <w:t xml:space="preserve">: 4xvv8pn29zgoccos0c4g4sokw0ok0sgkgkso04408k0ckosk0c</w:t>
-      </w:r>
-      <w:r>
-        <w:br w:type="textWrapping"/>
-      </w:r>
-      <w:r>
-        <w:rPr>
-          <w:rStyle w:val="KeywordTok"/>
-        </w:rPr>
-        <w:t xml:space="preserve">Username</w:t>
-      </w:r>
-      <w:r>
-        <w:rPr>
-          <w:rStyle w:val="NormalTok"/>
-        </w:rPr>
-        <w:t xml:space="preserve">: admin</w:t>
-      </w:r>
-      <w:r>
-        <w:br w:type="textWrapping"/>
-      </w:r>
-      <w:r>
-        <w:rPr>
-          <w:rStyle w:val="KeywordTok"/>
-        </w:rPr>
-        <w:t xml:space="preserve">Password</w:t>
-      </w:r>
-      <w:r>
-        <w:rPr>
-          <w:rStyle w:val="NormalTok"/>
-        </w:rPr>
-        <w:t xml:space="preserve">:</w:t>
-      </w:r>
-    </w:p>
-    <w:p>
-      <w:r>
-        <w:t xml:space="preserve">Fehlende Argumente, können vom Benutzer automatisch abgefragt werden. Eine Validierung, von zum Beispiel der URL, kann direkt in einem Kommando implementiert werden.</w:t>
+      <w:r>
+        <w:rPr>
+          <w:rStyle w:val="VerbatimChar"/>
+        </w:rPr>
+        <w:t xml:space="preserve">{caption="Ausführen des "configure" Befehls\label{jibe_configure_listing}" .bash} $ php jibe.phar configure Server base URL: http://symcloud.lo Client-ID: 9_1442hepr9cpw8wg8s0o40s8gc084wo8ogso8wogowookw8k0sg Client-Secret: 4xvv8pn29zgoccos0c4g4sokw0ok0sgkgkso04408k0ckosk0c Username: admin Password:</w:t>
+      </w:r>
+    </w:p>
+    <w:p>
+      <w:r>
+        <w:t xml:space="preserve">Im Listing</w:t>
+      </w:r>
+      <w:r>
+        <w:t xml:space="preserve"> </w:t>
+      </w:r>
+      <w:r>
+        <w:t xml:space="preserve"> </w:t>
+      </w:r>
+      <w:r>
+        <w:t xml:space="preserve">ist die Ausführung des Konfigurieren Befehls dargestellt. Argumente können sowohl an den Befehl angehängt werden oder durch den Befehl abgefragt werden. Eine Validierung von zum Beispiel der URL, kann direkt in einem Kommando implementiert werden.</w:t>
       </w:r>
     </w:p>
     <w:p>
@@ -9365,7 +9275,7 @@
         <w:pStyle w:val="Definition"/>
       </w:pPr>
       <w:r>
-        <w:t xml:space="preserve">Aktualisiert das Zugang-Token von OAuth2. Dies ist Notwendig, da diese über ein Ablaufzeitpunkt verfügen.</w:t>
+        <w:t xml:space="preserve">Aktualisiert das Access-Token von OAuth2. Dies ist notwendig, da die Access-Tokens über einen Ablaufzeitpunkt verfügen. Ist auch das Refresh-Token abgelaufen, muss der Befehl "configure" erneut ausgeführt werden.</w:t>
       </w:r>
     </w:p>
     <w:p>
@@ -9381,7 +9291,7 @@
         <w:pStyle w:val="Definition"/>
       </w:pPr>
       <w:r>
-        <w:t xml:space="preserve">Gibt den aktuellen Status des Zugangs-Token aus. Wenn kein andere Kommando angegeben wurde, wird dieses aufgerufen.</w:t>
+        <w:t xml:space="preserve">Gibt den aktuellen Status des Access-Token auf der Konsole aus. Dieses Kommando wird standardmäßig aufgerufen, wenn kein anderes Kommando angegeben wurde.</w:t>
       </w:r>
     </w:p>
     <w:p>
@@ -9485,7 +9395,7 @@
         <w:t xml:space="preserve"> </w:t>
       </w:r>
       <w:r>
-        <w:t xml:space="preserve">). Sie sammelt alle nötigen Kommandos ein und führt sie dann nacheinander aus. Diese "Queue" ist nach dem "Command-Pattern" entworfen. Folgende Befehle können dadurch aufgerufen werden:</w:t>
+        <w:t xml:space="preserve">). Sie sammelt alle nötigen Kommandos ein und führt sie nacheinander aus. Diese "Queue" ist nach dem "Command-Pattern" entworfen. Folgende Befehle können dadurch aufgerufen werden:</w:t>
       </w:r>
     </w:p>
     <w:p>
@@ -9501,7 +9411,7 @@
         <w:pStyle w:val="Definition"/>
       </w:pPr>
       <w:r>
-        <w:t xml:space="preserve">Datei auf den Server hochladen.</w:t>
+        <w:t xml:space="preserve">Eine neue Datei auf den Server hochladen.</w:t>
       </w:r>
     </w:p>
     <w:p>
@@ -9517,7 +9427,7 @@
         <w:pStyle w:val="Definition"/>
       </w:pPr>
       <w:r>
-        <w:t xml:space="preserve">Datei wird vom Server heruntergeladen und lokal in eine bestimmte Datei geschrieben.</w:t>
+        <w:t xml:space="preserve">Die angegebene Datei wird vom Server heruntergeladen und lokal an gespeichert.</w:t>
       </w:r>
     </w:p>
     <w:p>
@@ -9533,7 +9443,7 @@
         <w:pStyle w:val="Definition"/>
       </w:pPr>
       <w:r>
-        <w:t xml:space="preserve">Datei auf dem Server wird gelöscht.</w:t>
+        <w:t xml:space="preserve">Die Datei wird auf dem Server gelöscht.</w:t>
       </w:r>
     </w:p>
     <w:p>
@@ -9549,7 +9459,7 @@
         <w:pStyle w:val="Definition"/>
       </w:pPr>
       <w:r>
-        <w:t xml:space="preserve">Lokale Datei wird gelöscht.</w:t>
+        <w:t xml:space="preserve">Die Lokale Datei wird gelöscht.</w:t>
       </w:r>
     </w:p>
     <w:p>
@@ -9601,7 +9511,7 @@
         <w:pStyle w:val="Definition"/>
       </w:pPr>
       <w:r>
-        <w:t xml:space="preserve">Der Zustand nach der letzten Synchronisierung. Wenn diese Hashwerte mit den aktuellen Hashwerten verglichen werden, kann zuverlässig ermittelt werden, welche Dateien sich geändert haben. Zusätzlich kann die Ausgangsversion der Änderung erfasst werden um Konflikte zu erkennen.</w:t>
+        <w:t xml:space="preserve">Der Zustand nach der letzten Synchronisierung. Wenn diese Hashwerte mit den aktuellen Hashwerten verglichen werden, kann zuverlässig ermittelt werden, welche Dateien sich geändert haben. Zusätzlich kann die Ausgangsversion der Änderung erfasst werden, um Konflikte zu erkennen.</w:t>
       </w:r>
     </w:p>
     <w:p>
@@ -9991,7 +9901,7 @@
         </w:numPr>
       </w:pPr>
       <w:r>
-        <w:t xml:space="preserve">Serverversion ist Größer als lokale Version.</w:t>
+        <w:t xml:space="preserve">Serverversion ist größer als lokale Version.</w:t>
       </w:r>
     </w:p>
     <w:p>
@@ -10008,7 +9918,7 @@
     </w:p>
     <w:p>
       <w:r>
-        <w:t xml:space="preserve">Das bedeutet, dass sich sowohl die Serverdatei als auch die Lokale Kopie geändert haben. Dadurch entsteht ein Konflikt, der aufgelöst werden muss. Das auflösen solcher Konflikte ist nicht der Arbeit, er wird allerdings im Kapitel</w:t>
+        <w:t xml:space="preserve">Das bedeutet, dass sich sowohl die Serverdatei als auch die lokale Kopie geändert haben. Dadurch entsteht ein Konflikt, der aufgelöst werden muss. Das Auflösen solcher Konflikte ist nicht Teil dieser Arbeit, er wird allerdings im Kapitel</w:t>
       </w:r>
       <w:r>
         <w:t xml:space="preserve"> </w:t>
@@ -12182,7 +12092,7 @@
     </w:lvl>
   </w:abstractNum>
   <w:abstractNum w:abstractNumId="990">
-    <w:nsid w:val="e7edb71a"/>
+    <w:nsid w:val="27e05308"/>
     <w:multiLevelType w:val="multilevel"/>
     <w:lvl w:ilvl="0">
       <w:numFmt w:val="bullet"/>
@@ -12263,7 +12173,7 @@
     </w:lvl>
   </w:abstractNum>
   <w:abstractNum w:abstractNumId="991">
-    <w:nsid w:val="4802f954"/>
+    <w:nsid w:val="daf27518"/>
     <w:multiLevelType w:val="multilevel"/>
     <w:lvl w:ilvl="0">
       <w:numFmt w:val="bullet"/>
@@ -12344,7 +12254,7 @@
     </w:lvl>
   </w:abstractNum>
   <w:abstractNum w:abstractNumId="99821">
-    <w:nsid w:val="c1fff28e"/>
+    <w:nsid w:val="c07d5a91"/>
     <w:multiLevelType w:val="multilevel"/>
     <w:lvl w:ilvl="0">
       <w:start w:val="1"/>
@@ -12432,7 +12342,7 @@
     </w:lvl>
   </w:abstractNum>
   <w:abstractNum w:abstractNumId="99411">
-    <w:nsid w:val="b79e815a"/>
+    <w:nsid w:val="723a4ffe"/>
     <w:multiLevelType w:val="multilevel"/>
     <w:lvl w:ilvl="0">
       <w:start w:val="1"/>

</xml_diff>

<commit_message>
fixed rest of concept chapter
</commit_message>
<xml_diff>
--- a/symcloud-thesis.docx
+++ b/symcloud-thesis.docx
@@ -6829,7 +6829,13 @@
         <w:pStyle w:val="FirstParagraph"/>
       </w:pPr>
       <w:r>
-        <w:t xml:space="preserve">Die Rest-API ist als zentrale Schnittstelle nach außen gedacht. Sie wird zum Beispiel verwendet, um Daten für die Oberfläche in Sulu zu laden oder Dateien mit einem Endgerät zu synchronisieren. Diese Rest-API ist über ein Benutzersystem gesichert. Die Zugriffsrechte können sowohl über Form-Login und Cookies, für Javascript Applikationen, als auch über OAuth2 für externe Applikationen überprüft werden. Dies ermöglicht eine einfache Integration in andere Applikationen, wie es zum Beispiel in der Prototypen-Implementierung mit SULU 2 passiert ist. Die OAuth2 Schnittstelle ermöglicht es auch externe Applikationen mit Daten aus Symcloud zu versorgen.</w:t>
+        <w:t xml:space="preserve">Die Rest-API ist als zentrale Schnittstelle nach außen gedacht. Sie wird zum Beispiel verwendet, um Daten für die Oberfläche in der Plattform zu laden oder Dateien mit einem Endgerät zu synchronisieren. Diese Rest-API ist über ein Benutzersystem gesichert. Die Zugriffsrechte können sowohl über Form-Login und Cookies, für Javascript Applikationen, als auch über OAuth2 für externe Applikationen überprüft werden. Dies ermöglicht eine einfache Integration in andere Applikationen, wie es zum Beispiel in der Prototypen-Implementierung (siehe Kapitel</w:t>
+      </w:r>
+      <w:r>
+        <w:t xml:space="preserve"> </w:t>
+      </w:r>
+      <w:r>
+        <w:t xml:space="preserve">) passiert ist. Die OAuth2 Schnittstelle ermöglicht es auch, externe Applikationen mit Daten aus Symcloud zu versorgen.</w:t>
       </w:r>
     </w:p>
     <w:p>
@@ -6837,7 +6843,7 @@
         <w:pStyle w:val="BodyText"/>
       </w:pPr>
       <w:r>
-        <w:t xml:space="preserve">Die Rest-API ist in drei Bereiche aufgeteilt:</w:t>
+        <w:t xml:space="preserve">Die Rest-API ist in vier Bereiche aufgeteilt:</w:t>
       </w:r>
     </w:p>
     <w:p>
@@ -6912,20 +6918,28 @@
         <w:pStyle w:val="Definition"/>
       </w:pPr>
       <w:r>
-        <w:t xml:space="preserve">Die Schnittstelle für die Referenzen erlaubt das Erstellen und Abfragen von Referenzen. Zusätzlich können mittels PATCH-Requests Dateien geändert und diese gesammelt versioniert werden.</w:t>
+        <w:t xml:space="preserve">Die Schnittstelle für die Referenzen erlaubt das Erstellen und Abfragen von Referenzen. Zusätzlich können mittels PATCH-Requests Dateien, aus dem Namensraum einer bestimmten Referenz, geändert und diese gesammelt versioniert werden.</w:t>
+      </w:r>
+    </w:p>
+    <w:p>
+      <w:pPr>
+        <w:pStyle w:val="DefinitionTerm"/>
+      </w:pPr>
+      <w:r>
+        <w:t xml:space="preserve">Objekts</w:t>
+      </w:r>
+    </w:p>
+    <w:p>
+      <w:pPr>
+        <w:pStyle w:val="Definition"/>
+      </w:pPr>
+      <w:r>
+        <w:t xml:space="preserve">Diese Objektschnittstelle verwendet der Replikator um die Objekte zwischen den Servern zu verteilen. Dabei werden die HTTP-Befehle GET und POST verwendet, um Daten abzufragen oder zu erstellen.</w:t>
       </w:r>
     </w:p>
     <w:p>
       <w:pPr>
         <w:pStyle w:val="FirstParagraph"/>
-      </w:pPr>
-      <w:r>
-        <w:t xml:space="preserve">Optional ist die Schnittstelle für die Datenbank-Objekte. Diese Schnittstelle verwendet der Replikator um die Objekte zwischen den Servern zu verteilen. Dabei werden die HTTP-Befehle GET und POST verwendet, um Daten anzufragen oder zu erstellen.</w:t>
-      </w:r>
-    </w:p>
-    <w:p>
-      <w:pPr>
-        <w:pStyle w:val="BodyText"/>
       </w:pPr>
       <w:r>
         <w:t xml:space="preserve">Die genaue Funktion der Rest-API wird im Kapitel</w:t>
@@ -6955,16 +6969,16 @@
         <w:pStyle w:val="FirstParagraph"/>
       </w:pPr>
       <w:r>
-        <w:t xml:space="preserve">Das Konzept von Symcloud baut sehr stark auf die Verteilung der Daten innerhalb eines internen Netzwerkes auf. Dies ermöglicht eine effiziente und sichere Datenverwaltung. Allerdings kann die Software auch alleinstehend ihr volles Potenzial entfalten. Es erfüllt die in Kapitel</w:t>
-      </w:r>
-      <w:r>
-        <w:t xml:space="preserve"> </w:t>
-      </w:r>
-      <w:r>
-        <w:t xml:space="preserve"> </w:t>
-      </w:r>
-      <w:r>
-        <w:t xml:space="preserve">angeführten Anforderungen und bietet durch die erweiterbare Architektur die Möglichkeit andere Systeme und Plattformen zu verbinden. Über die verschiedenen Replikations-Typen lassen sich verschiedene Objekte auf verschiedenste Weise im Netzwerk verteilen. Die einzelnen Server sind durch eine definierte Rest-API getrennt und daher unabhängig von der darunterliegenden Technologie.</w:t>
+        <w:t xml:space="preserve">Das Konzept von Symcloud baut sehr stark auf der Verteilung der Daten innerhalb eines Netzwerkes auf. Dies ermöglicht eine effiziente und sichere Datenverwaltung. Allerdings kann die Software auch ohne dieses Netzwerk ihr volles Potenzial entfalten. Es erfüllt die in Kapitel</w:t>
+      </w:r>
+      <w:r>
+        <w:t xml:space="preserve"> </w:t>
+      </w:r>
+      <w:r>
+        <w:t xml:space="preserve"> </w:t>
+      </w:r>
+      <w:r>
+        <w:t xml:space="preserve">angeführten Anforderungen und bietet durch die erweiterbare Architektur die Möglichkeit andere Systeme und Plattformen zu verbinden. Über die verschiedenen Replikationstypen lassen sich verschiedene Objekte auf verschiedenste Weise im Netzwerk verteilen. Die einzelnen Server sind durch eine definierte Rest-API verbunden und daher unabhängig von der darunterliegenden Technologie.</w:t>
       </w:r>
     </w:p>
     <w:p>
@@ -12629,7 +12643,7 @@
     </w:lvl>
   </w:abstractNum>
   <w:abstractNum w:abstractNumId="990">
-    <w:nsid w:val="35cfc418"/>
+    <w:nsid w:val="746e6a43"/>
     <w:multiLevelType w:val="multilevel"/>
     <w:lvl w:ilvl="0">
       <w:numFmt w:val="bullet"/>
@@ -12710,7 +12724,7 @@
     </w:lvl>
   </w:abstractNum>
   <w:abstractNum w:abstractNumId="991">
-    <w:nsid w:val="249f69ab"/>
+    <w:nsid w:val="c088804f"/>
     <w:multiLevelType w:val="multilevel"/>
     <w:lvl w:ilvl="0">
       <w:numFmt w:val="bullet"/>
@@ -12791,7 +12805,7 @@
     </w:lvl>
   </w:abstractNum>
   <w:abstractNum w:abstractNumId="99821">
-    <w:nsid w:val="1da9ac7d"/>
+    <w:nsid w:val="439d1069"/>
     <w:multiLevelType w:val="multilevel"/>
     <w:lvl w:ilvl="0">
       <w:start w:val="1"/>
@@ -12879,7 +12893,7 @@
     </w:lvl>
   </w:abstractNum>
   <w:abstractNum w:abstractNumId="99411">
-    <w:nsid w:val="bc6976cc"/>
+    <w:nsid w:val="387c0831"/>
     <w:multiLevelType w:val="multilevel"/>
     <w:lvl w:ilvl="0">
       <w:start w:val="1"/>

</xml_diff>

<commit_message>
turned images to make it better readable
</commit_message>
<xml_diff>
--- a/symcloud-thesis.docx
+++ b/symcloud-thesis.docx
@@ -7347,6 +7347,11 @@
     </w:p>
     <w:p>
       <w:pPr>
+        <w:pStyle w:val="BodyText"/>
+      </w:pPr>
+    </w:p>
+    <w:p>
+      <w:pPr>
         <w:pStyle w:val="FigureWithCaption"/>
       </w:pPr>
       <w:r>
@@ -7402,6 +7407,11 @@
     </w:p>
     <w:p>
       <w:pPr>
+        <w:pStyle w:val="BodyText"/>
+      </w:pPr>
+    </w:p>
+    <w:p>
+      <w:pPr>
         <w:pStyle w:val="Heading3"/>
       </w:pPr>
       <w:bookmarkStart w:id="116" w:name="objekte-abrufen"/>
@@ -7423,6 +7433,11 @@
       <w:r>
         <w:t xml:space="preserve">) von Daten ein Spiegelbild des Speicherprozesses. Zuerst wird versucht, mit dem Kontext des Objektes die Daten aus dem "Storage" zu laden. Diese Daten werden durch den "EventDispatcher" dem Eventhandler zur Verfügung gestellt. Diese haben die Möglichkeit, zum Beispiel fehlende Daten nachzuladen, Änderungen an der Struktur der Daten durchzuführen oder den Prozess abzubrechen, wenn keine Rechte vorhanden sind dieses Objekt zu lesen. Diese veränderten Daten werden abschließend für den Deserialisierungsprozess herangezogen.</w:t>
       </w:r>
+    </w:p>
+    <w:p>
+      <w:pPr>
+        <w:pStyle w:val="BodyText"/>
+      </w:pPr>
     </w:p>
     <w:p>
       <w:pPr>
@@ -7483,6 +7498,11 @@
       <w:pPr>
         <w:pStyle w:val="BodyText"/>
       </w:pPr>
+    </w:p>
+    <w:p>
+      <w:pPr>
+        <w:pStyle w:val="BodyText"/>
+      </w:pPr>
       <w:r>
         <w:t xml:space="preserve">Die beiden Abläufe, um Objekte zu speichern und abzurufen, beschreiben eine lokale Datenbank, die die Möglichkeit bietet, über Events die Daten zu verändern oder anderweitig zu verwenden. Sie ist unabhängig vom Datenmodell von symCloud und könnte für alle möglichen Objekte verwendet werden. Daher ist symCloud auch für künftige Anforderungen gerüstet.</w:t>
       </w:r>
@@ -7532,6 +7552,28 @@
         </w:rPr>
         <w:t xml:space="preserve">Full</w:t>
       </w:r>
+    </w:p>
+    <w:p>
+      <w:pPr>
+        <w:pStyle w:val="BodyText"/>
+      </w:pPr>
+      <w:r>
+        <w:t xml:space="preserve">Bei einem "store" Event werden die Backupserver per Zufall aus der Liste der vorhandenen Server ausgewählt und der Server, der das Objekt erstellt, als primäry Server markiert. Anhand der Backupserver-Liste werden die Daten an die Server verteilt. Dazu werden der Reihe nach die Daten an die Server versendet und auf eine Bestätigung gewartet. Falls einer dieser Server nicht erreichbar ist, wird dieser ausgelassen und ein anderer Server als Backup herangezogen. Damit wird der konsistente Zustand der Datenbank verifiziert. Abschließend wird die erstellte "Policy" zu den Daten hinzugefügt, damit sie mit den Daten persistiert wird und später wiederverwendet werden kann. Dieser Prozess wird in der Abbildung</w:t>
+      </w:r>
+      <w:r>
+        <w:t xml:space="preserve"> </w:t>
+      </w:r>
+      <w:r>
+        <w:t xml:space="preserve"> </w:t>
+      </w:r>
+      <w:r>
+        <w:t xml:space="preserve">visualisiert.</w:t>
+      </w:r>
+    </w:p>
+    <w:p>
+      <w:pPr>
+        <w:pStyle w:val="BodyText"/>
+      </w:pPr>
     </w:p>
     <w:p>
       <w:pPr>
@@ -7592,18 +7634,6 @@
       <w:pPr>
         <w:pStyle w:val="BodyText"/>
       </w:pPr>
-      <w:r>
-        <w:t xml:space="preserve">Bei einem "store" Event werden die Backupserver per Zufall aus der Liste der vorhandenen Server ausgewählt und der Server, der das Objekt erstellt, als primäry Server markiert. Anhand der Backupserver-Liste werden die Daten an die Server verteilt. Dazu werden der Reihe nach die Daten an die Server versendet und auf eine Bestätigung gewartet. Falls einer dieser Server nicht erreichbar ist, wird dieser ausgelassen und ein anderer Server als Backup herangezogen. Damit wird der konsistente Zustand der Datenbank verifiziert. Abschließend wird die erstellte "Policy" zu den Daten hinzugefügt, damit sie mit den Daten persistiert wird und später wiederverwendet werden kann. Dieser Prozess wird in der Abbildung</w:t>
-      </w:r>
-      <w:r>
-        <w:t xml:space="preserve"> </w:t>
-      </w:r>
-      <w:r>
-        <w:t xml:space="preserve"> </w:t>
-      </w:r>
-      <w:r>
-        <w:t xml:space="preserve">visualisiert.</w:t>
-      </w:r>
     </w:p>
     <w:p>
       <w:pPr>
@@ -7615,6 +7645,89 @@
         </w:rPr>
         <w:t xml:space="preserve">Lazy</w:t>
       </w:r>
+    </w:p>
+    <w:p>
+      <w:pPr>
+        <w:pStyle w:val="BodyText"/>
+      </w:pPr>
+      <w:r>
+        <w:t xml:space="preserve">Um fehlende Daten im lokalen Speicher nachzuladen, werden der Reihe nach alle bekannten Server abgefragt. Dabei gibt es vier mögliche Antworten (siehe Abbildung</w:t>
+      </w:r>
+      <w:r>
+        <w:t xml:space="preserve"> </w:t>
+      </w:r>
+      <w:r>
+        <w:t xml:space="preserve">), auf die der Replikator reagieren kann. Der Status kann anhand des HTTP-Status-Codes erkannt werden.</w:t>
+      </w:r>
+    </w:p>
+    <w:p>
+      <w:pPr>
+        <w:pStyle w:val="DefinitionTerm"/>
+      </w:pPr>
+      <w:r>
+        <w:t xml:space="preserve">404</w:t>
+      </w:r>
+    </w:p>
+    <w:p>
+      <w:pPr>
+        <w:pStyle w:val="Definition"/>
+      </w:pPr>
+      <w:r>
+        <w:t xml:space="preserve">Das Objekt ist auf dem angefragten Server nicht bekannt.</w:t>
+      </w:r>
+    </w:p>
+    <w:p>
+      <w:pPr>
+        <w:pStyle w:val="DefinitionTerm"/>
+      </w:pPr>
+      <w:r>
+        <w:t xml:space="preserve">302</w:t>
+      </w:r>
+    </w:p>
+    <w:p>
+      <w:pPr>
+        <w:pStyle w:val="Definition"/>
+      </w:pPr>
+      <w:r>
+        <w:t xml:space="preserve">Das Objekt ist bekannt, aber der angefragte Server ist nur als Backupserver markiert. Dieser Server kennt allerdings die genaue Adresse des primary Servers und leitet auf diesen weiter.</w:t>
+      </w:r>
+    </w:p>
+    <w:p>
+      <w:pPr>
+        <w:pStyle w:val="DefinitionTerm"/>
+      </w:pPr>
+      <w:r>
+        <w:t xml:space="preserve">403</w:t>
+      </w:r>
+    </w:p>
+    <w:p>
+      <w:pPr>
+        <w:pStyle w:val="Definition"/>
+      </w:pPr>
+      <w:r>
+        <w:t xml:space="preserve">Das Objekt ist bekannt und der angefragte Server als primary Server für dieses Objekt markiert. Der Server überprüft die Zugangsberechtigung, weil diese aber nicht gegeben ist, wird der Zugriff verweigert. Der Replikator erkennt, dass der Benutzer nicht berechtigt ist, die Daten zu lesen und verweigert den Zugriff.</w:t>
+      </w:r>
+    </w:p>
+    <w:p>
+      <w:pPr>
+        <w:pStyle w:val="DefinitionTerm"/>
+      </w:pPr>
+      <w:r>
+        <w:t xml:space="preserve">200</w:t>
+      </w:r>
+    </w:p>
+    <w:p>
+      <w:pPr>
+        <w:pStyle w:val="Definition"/>
+      </w:pPr>
+      <w:r>
+        <w:t xml:space="preserve">Wie bei 403 ist der angefragte Server, der primary Server des Objektes, aber der Benutzer ist berechtigt das Objekt zu lesen und der Server gibt direkt die Daten zurück. Diese Daten dürfen auch gecached werden. Die Berechtigungen für andere Benutzer werden direkt mitgeliefert, um später diesen Prozess nicht noch einmal ausführen zu müssen.</w:t>
+      </w:r>
+    </w:p>
+    <w:p>
+      <w:pPr>
+        <w:pStyle w:val="FirstParagraph"/>
+      </w:pPr>
     </w:p>
     <w:p>
       <w:pPr>
@@ -7675,83 +7788,10 @@
       <w:pPr>
         <w:pStyle w:val="BodyText"/>
       </w:pPr>
-      <w:r>
-        <w:t xml:space="preserve">Um fehlende Daten im lokalen Speicher nachzuladen, werden der Reihe nach alle bekannten Server abgefragt. Dabei gibt es vier mögliche Antworten (siehe Abbildung</w:t>
-      </w:r>
-      <w:r>
-        <w:t xml:space="preserve"> </w:t>
-      </w:r>
-      <w:r>
-        <w:t xml:space="preserve">), auf die der Replikator reagieren kann. Der Status kann anhand des HTTP-Status-Codes erkannt werden.</w:t>
-      </w:r>
-    </w:p>
-    <w:p>
-      <w:pPr>
-        <w:pStyle w:val="DefinitionTerm"/>
-      </w:pPr>
-      <w:r>
-        <w:t xml:space="preserve">404</w:t>
-      </w:r>
-    </w:p>
-    <w:p>
-      <w:pPr>
-        <w:pStyle w:val="Definition"/>
-      </w:pPr>
-      <w:r>
-        <w:t xml:space="preserve">Das Objekt ist auf dem angefragten Server nicht bekannt.</w:t>
-      </w:r>
-    </w:p>
-    <w:p>
-      <w:pPr>
-        <w:pStyle w:val="DefinitionTerm"/>
-      </w:pPr>
-      <w:r>
-        <w:t xml:space="preserve">302</w:t>
-      </w:r>
-    </w:p>
-    <w:p>
-      <w:pPr>
-        <w:pStyle w:val="Definition"/>
-      </w:pPr>
-      <w:r>
-        <w:t xml:space="preserve">Das Objekt ist bekannt, aber der angefragte Server ist nur als Backupserver markiert. Dieser Server kennt allerdings die genaue Adresse des primary Servers und leitet auf diesen weiter.</w:t>
-      </w:r>
-    </w:p>
-    <w:p>
-      <w:pPr>
-        <w:pStyle w:val="DefinitionTerm"/>
-      </w:pPr>
-      <w:r>
-        <w:t xml:space="preserve">403</w:t>
-      </w:r>
-    </w:p>
-    <w:p>
-      <w:pPr>
-        <w:pStyle w:val="Definition"/>
-      </w:pPr>
-      <w:r>
-        <w:t xml:space="preserve">Das Objekt ist bekannt und der angefragte Server als primary Server für dieses Objekt markiert. Der Server überprüft die Zugangsberechtigung, weil diese aber nicht gegeben ist, wird der Zugriff verweigert. Der Replikator erkennt, dass der Benutzer nicht berechtigt ist, die Daten zu lesen und verweigert den Zugriff.</w:t>
-      </w:r>
-    </w:p>
-    <w:p>
-      <w:pPr>
-        <w:pStyle w:val="DefinitionTerm"/>
-      </w:pPr>
-      <w:r>
-        <w:t xml:space="preserve">200</w:t>
-      </w:r>
-    </w:p>
-    <w:p>
-      <w:pPr>
-        <w:pStyle w:val="Definition"/>
-      </w:pPr>
-      <w:r>
-        <w:t xml:space="preserve">Wie bei 403 ist der angefragte Server, der primary Server des Objektes, aber der Benutzer ist berechtigt das Objekt zu lesen und der Server gibt direkt die Daten zurück. Diese Daten dürfen auch gecached werden. Die Berechtigungen für andere Benutzer werden direkt mitgeliefert, um später diesen Prozess nicht noch einmal ausführen zu müssen.</w:t>
-      </w:r>
-    </w:p>
-    <w:p>
-      <w:pPr>
-        <w:pStyle w:val="FirstParagraph"/>
+    </w:p>
+    <w:p>
+      <w:pPr>
+        <w:pStyle w:val="BodyText"/>
       </w:pPr>
       <w:r>
         <w:t xml:space="preserve">Mithilfe dieses einfachen Mechanismuses kann der Replikator Daten von anderen Servern nachladen, ohne zu wissen, wo sich die Daten befinden. Dieser Prozess bringt allerdings Probleme mit sich. Zum Beispiel muss jeder Server angefragt werden, bevor der Replikator endgültig sagen kann, dass das Objekt nicht existiert. Dieser Prozess kann daher bei einem großen Netzwerk sehr lange dauern. Dieser Fall sollte allerdings aufgrund des Datenmodells nur selten vorkommen, da Daten nicht gelöscht werden und daher keine Deadlinks entstehen können.</w:t>
@@ -11909,7 +11949,7 @@
     </w:lvl>
   </w:abstractNum>
   <w:abstractNum w:abstractNumId="990">
-    <w:nsid w:val="2e15112d"/>
+    <w:nsid w:val="111d334c"/>
     <w:multiLevelType w:val="multilevel"/>
     <w:lvl w:ilvl="0">
       <w:numFmt w:val="bullet"/>
@@ -11990,7 +12030,7 @@
     </w:lvl>
   </w:abstractNum>
   <w:abstractNum w:abstractNumId="991">
-    <w:nsid w:val="d55fa74e"/>
+    <w:nsid w:val="b931e4e9"/>
     <w:multiLevelType w:val="multilevel"/>
     <w:lvl w:ilvl="0">
       <w:numFmt w:val="bullet"/>
@@ -12071,7 +12111,7 @@
     </w:lvl>
   </w:abstractNum>
   <w:abstractNum w:abstractNumId="99411">
-    <w:nsid w:val="1459c4b1"/>
+    <w:nsid w:val="a96c2b14"/>
     <w:multiLevelType w:val="multilevel"/>
     <w:lvl w:ilvl="0">
       <w:start w:val="1"/>
@@ -12159,7 +12199,7 @@
     </w:lvl>
   </w:abstractNum>
   <w:abstractNum w:abstractNumId="99821">
-    <w:nsid w:val="433fdd29"/>
+    <w:nsid w:val="6cb2e74f"/>
     <w:multiLevelType w:val="multilevel"/>
     <w:lvl w:ilvl="0">
       <w:start w:val="1"/>

</xml_diff>

<commit_message>
started intro inspiration and chapter overview
</commit_message>
<xml_diff>
--- a/symcloud-thesis.docx
+++ b/symcloud-thesis.docx
@@ -153,13 +153,270 @@
         <w:pStyle w:val="FirstParagraph"/>
       </w:pPr>
       <w:r>
-        <w:t xml:space="preserve">Seit den Abhörskandalen durch die NSA und andere Geheimdienste ist es immer mehr Menschen wichtig, die Kontrolle über die eigenen Daten zu behalten. Aufgrund dessen erregen Projekte wie Diaspora</w:t>
+        <w:t xml:space="preserve">Seit dem aufkommen von Cloud-Diensten befinden sich immer mehr AnwenderInnen in einem Konflikt zwischen Datensicherheit und Datenschutz. Diese Dienste ermöglichen es Daten sicher und einfach zu speichern und Gleichzeit mit seinem Mitmenschen zu teilen. Jedoch gibt es große Bedenken der BenutzerInnen im Bezug auf den Datenschutz, wenn sie Ihre Daten aus der Hand geben. Dieser Konflikt zeigen auch verschiedene Studien. Sie zeigen, dass es immer mehr Nutzer in die Cloud zieht, wie das Beispiel in Abbildung</w:t>
+      </w:r>
+      <w:r>
+        <w:t xml:space="preserve"> </w:t>
+      </w:r>
+      <w:r>
+        <w:t xml:space="preserve"> </w:t>
+      </w:r>
+      <w:r>
+        <w:t xml:space="preserve">zeigt, dabei aber die Bedenken gegen genau diese Anwendungen zunehmen (siehe Abbildung</w:t>
+      </w:r>
+      <w:r>
+        <w:t xml:space="preserve"> </w:t>
+      </w:r>
+      <w:r>
+        <w:t xml:space="preserve">).</w:t>
+      </w:r>
+    </w:p>
+    <w:p>
+      <w:pPr>
+        <w:pStyle w:val="FigureWithCaption"/>
+      </w:pPr>
+      <w:r>
+        <w:drawing>
+          <wp:inline>
+            <wp:extent cx="5334000" cy="3961384"/>
+            <wp:effectExtent b="0" l="0" r="0" t="0"/>
+            <wp:docPr descr="" id="1" name="Picture"/>
+            <a:graphic>
+              <a:graphicData uri="http://schemas.openxmlformats.org/drawingml/2006/picture">
+                <pic:pic>
+                  <pic:nvPicPr>
+                    <pic:cNvPr descr="images/statista/dropbox-usage.png" id="0" name="Picture"/>
+                    <pic:cNvPicPr>
+                      <a:picLocks noChangeArrowheads="1" noChangeAspect="1"/>
+                    </pic:cNvPicPr>
+                  </pic:nvPicPr>
+                  <pic:blipFill>
+                    <a:blip r:embed="rId22"/>
+                    <a:stretch>
+                      <a:fillRect/>
+                    </a:stretch>
+                  </pic:blipFill>
+                  <pic:spPr bwMode="auto">
+                    <a:xfrm>
+                      <a:off x="0" y="0"/>
+                      <a:ext cx="5334000" cy="3961384"/>
+                    </a:xfrm>
+                    <a:prstGeom prst="rect">
+                      <a:avLst/>
+                    </a:prstGeom>
+                    <a:noFill/>
+                    <a:ln w="9525">
+                      <a:noFill/>
+                      <a:headEnd/>
+                      <a:tailEnd/>
+                    </a:ln>
+                  </pic:spPr>
+                </pic:pic>
+              </a:graphicData>
+            </a:graphic>
+          </wp:inline>
+        </w:drawing>
+      </w:r>
+    </w:p>
+    <w:p>
+      <w:pPr>
+        <w:pStyle w:val="ImageCaption"/>
+      </w:pPr>
+      <w:r>
+        <w:t xml:space="preserve">Anzahl der Dropbox-Nutzer weltweit zwischen Januar 2010 und Mai 2014 (in Millionen)</w:t>
+      </w:r>
+      <w:r>
+        <w:t xml:space="preserve"> </w:t>
+      </w:r>
+      <w:r>
+        <w:t xml:space="preserve">[@statista2014dropbox]</w:t>
+      </w:r>
+    </w:p>
+    <w:p>
+      <w:pPr>
+        <w:pStyle w:val="BodyText"/>
+      </w:pPr>
+      <w:r>
+        <w:t xml:space="preserve">Die Statistik aus der Abbildung</w:t>
+      </w:r>
+      <w:r>
+        <w:t xml:space="preserve"> </w:t>
+      </w:r>
+      <w:r>
+        <w:t xml:space="preserve"> </w:t>
+      </w:r>
+      <w:r>
+        <w:t xml:space="preserve">zeigt wie die Nutzerzahlen der Kommerziellen Cloud-Anwendung Dropbox</w:t>
       </w:r>
       <w:r>
         <w:rPr>
           <w:rStyle w:val="FootnoteReference"/>
         </w:rPr>
-        <w:footnoteReference w:id="22"/>
+        <w:footnoteReference w:id="23"/>
+      </w:r>
+      <w:r>
+        <w:t xml:space="preserve"> </w:t>
+      </w:r>
+      <w:r>
+        <w:t xml:space="preserve">in den Jahren 2010 bis 2014 von anfänglich 4 Millionen auf 300 Millionen im Jahre 2014 angestiegen sind.</w:t>
+      </w:r>
+    </w:p>
+    <w:p>
+      <w:pPr>
+        <w:pStyle w:val="FigureWithCaption"/>
+      </w:pPr>
+      <w:r>
+        <w:drawing>
+          <wp:inline>
+            <wp:extent cx="5334000" cy="3963162"/>
+            <wp:effectExtent b="0" l="0" r="0" t="0"/>
+            <wp:docPr descr="" id="1" name="Picture"/>
+            <a:graphic>
+              <a:graphicData uri="http://schemas.openxmlformats.org/drawingml/2006/picture">
+                <pic:pic>
+                  <pic:nvPicPr>
+                    <pic:cNvPr descr="images/statista/cloud-services-concerns.png" id="0" name="Picture"/>
+                    <pic:cNvPicPr>
+                      <a:picLocks noChangeArrowheads="1" noChangeAspect="1"/>
+                    </pic:cNvPicPr>
+                  </pic:nvPicPr>
+                  <pic:blipFill>
+                    <a:blip r:embed="rId25"/>
+                    <a:stretch>
+                      <a:fillRect/>
+                    </a:stretch>
+                  </pic:blipFill>
+                  <pic:spPr bwMode="auto">
+                    <a:xfrm>
+                      <a:off x="0" y="0"/>
+                      <a:ext cx="5334000" cy="3963162"/>
+                    </a:xfrm>
+                    <a:prstGeom prst="rect">
+                      <a:avLst/>
+                    </a:prstGeom>
+                    <a:noFill/>
+                    <a:ln w="9525">
+                      <a:noFill/>
+                      <a:headEnd/>
+                      <a:tailEnd/>
+                    </a:ln>
+                  </pic:spPr>
+                </pic:pic>
+              </a:graphicData>
+            </a:graphic>
+          </wp:inline>
+        </w:drawing>
+      </w:r>
+    </w:p>
+    <w:p>
+      <w:pPr>
+        <w:pStyle w:val="ImageCaption"/>
+      </w:pPr>
+      <w:r>
+        <w:t xml:space="preserve">Hauptbedenken der Nutzer von Cloud-Diensten in Österreich im Jahr 2012</w:t>
+      </w:r>
+      <w:r>
+        <w:t xml:space="preserve"> </w:t>
+      </w:r>
+      <w:r>
+        <w:t xml:space="preserve">[@statista2012concerns]</w:t>
+      </w:r>
+    </w:p>
+    <w:p>
+      <w:pPr>
+        <w:pStyle w:val="BodyText"/>
+      </w:pPr>
+      <w:r>
+        <w:t xml:space="preserve">Im Gegenzug wurde im Jahre 2012 in Österreich erhoben, dass nur etwa 17% der AnwenderInnen ohne Bedenken Cloud-Dienste verwendet. Das meistgenannte Bedenken ist: Fremdzugriff auf die Daten ohne Information.</w:t>
+      </w:r>
+    </w:p>
+    <w:p>
+      <w:pPr>
+        <w:pStyle w:val="BodyText"/>
+      </w:pPr>
+      <w:r>
+        <w:t xml:space="preserve">Dieses Bedenken ist seit den Abhörskandalen, durch verschiedenste Geheimdienste wie die zum Beispiel NSA, noch verstärkt worden. Was auch eine Umfrage aus dem Jahre 2014 aus Deutschland (Abbildung</w:t>
+      </w:r>
+      <w:r>
+        <w:t xml:space="preserve"> </w:t>
+      </w:r>
+      <w:r>
+        <w:t xml:space="preserve">) zeigt. Dabei gaben 71% an, dass das Vertrauen zu Cloud-Diensten durch diese Skandale beschädigt worden ist.</w:t>
+      </w:r>
+    </w:p>
+    <w:p>
+      <w:pPr>
+        <w:pStyle w:val="FigureWithCaption"/>
+      </w:pPr>
+      <w:r>
+        <w:drawing>
+          <wp:inline>
+            <wp:extent cx="5334000" cy="3963162"/>
+            <wp:effectExtent b="0" l="0" r="0" t="0"/>
+            <wp:docPr descr="" id="1" name="Picture"/>
+            <a:graphic>
+              <a:graphicData uri="http://schemas.openxmlformats.org/drawingml/2006/picture">
+                <pic:pic>
+                  <pic:nvPicPr>
+                    <pic:cNvPr descr="images/statista/cloud-services-concerns-nsa.png" id="0" name="Picture"/>
+                    <pic:cNvPicPr>
+                      <a:picLocks noChangeArrowheads="1" noChangeAspect="1"/>
+                    </pic:cNvPicPr>
+                  </pic:nvPicPr>
+                  <pic:blipFill>
+                    <a:blip r:embed="rId26"/>
+                    <a:stretch>
+                      <a:fillRect/>
+                    </a:stretch>
+                  </pic:blipFill>
+                  <pic:spPr bwMode="auto">
+                    <a:xfrm>
+                      <a:off x="0" y="0"/>
+                      <a:ext cx="5334000" cy="3963162"/>
+                    </a:xfrm>
+                    <a:prstGeom prst="rect">
+                      <a:avLst/>
+                    </a:prstGeom>
+                    <a:noFill/>
+                    <a:ln w="9525">
+                      <a:noFill/>
+                      <a:headEnd/>
+                      <a:tailEnd/>
+                    </a:ln>
+                  </pic:spPr>
+                </pic:pic>
+              </a:graphicData>
+            </a:graphic>
+          </wp:inline>
+        </w:drawing>
+      </w:r>
+    </w:p>
+    <w:p>
+      <w:pPr>
+        <w:pStyle w:val="ImageCaption"/>
+      </w:pPr>
+      <w:r>
+        <w:t xml:space="preserve">Zustimmung zu der Aussage: "Der NSA-Skandal hat das Vertrauen in Cloud-Dienste beschädigt."</w:t>
+      </w:r>
+      <w:r>
+        <w:t xml:space="preserve"> </w:t>
+      </w:r>
+      <w:r>
+        <w:t xml:space="preserve">[@statista2014nsa]</w:t>
+      </w:r>
+    </w:p>
+    <w:p>
+      <w:pPr>
+        <w:pStyle w:val="BodyText"/>
+      </w:pPr>
+      <w:r>
+        <w:t xml:space="preserve">Diese Statistiken zeigen, dass immer mehr Menschen das Bedürfnis verspüren, die Kontrolle über ihre Daten zu behalten. Aufgrund dessen erregen Projekte wie Diaspora</w:t>
+      </w:r>
+      <w:r>
+        <w:rPr>
+          <w:rStyle w:val="FootnoteReference"/>
+        </w:rPr>
+        <w:footnoteReference w:id="27"/>
       </w:r>
       <w:r>
         <w:t xml:space="preserve">, ownCloud</w:t>
@@ -168,13 +425,98 @@
         <w:rPr>
           <w:rStyle w:val="FootnoteReference"/>
         </w:rPr>
-        <w:footnoteReference w:id="24"/>
-      </w:r>
-      <w:r>
-        <w:t xml:space="preserve"> </w:t>
-      </w:r>
-      <w:r>
-        <w:t xml:space="preserve">und ähnliche Softwarelösungen immer mehr Aufmerksamkeit. Die beiden genannten Softwarelösungen decken zwei sehr wichtige Bereiche der persönlichen Datenkontrolle ab.</w:t>
+        <w:footnoteReference w:id="29"/>
+      </w:r>
+      <w:r>
+        <w:t xml:space="preserve"> </w:t>
+      </w:r>
+      <w:r>
+        <w:t xml:space="preserve">und ähnliche Softwarelösungen immer mehr Aufmerksamkeit.</w:t>
+      </w:r>
+    </w:p>
+    <w:p>
+      <w:pPr>
+        <w:pStyle w:val="DefinitionTerm"/>
+      </w:pPr>
+      <w:r>
+        <w:t xml:space="preserve">Diaspora</w:t>
+      </w:r>
+    </w:p>
+    <w:p>
+      <w:pPr>
+        <w:pStyle w:val="Definition"/>
+      </w:pPr>
+      <w:r>
+        <w:t xml:space="preserve">Diaspora ist ein dezentrales soziales Netzwerk. Die Benutzer von diesem Netzwerk sind durch die verteilte Infrastruktur nicht von einem Betreiber abhängig. Es ermöglicht, seinen Freunden bzw. der Familie, eine private social-media Plattform anzubieten und diese nach seinen Wünschen zu gestalten. Das Interessante daran sind die sogenannten Pods (dezentrale Knoten), die sich beliebig untereinander vernetzen lassen. Damit baut Diaspora ein privates P2P Netzwerk auf. Pods können von jedem installiert und betrieben werden; dabei kann der Betreiber bestimmen, wer in sein Netzwerk eintreten darf und welche Server mit seinem verbunden sind. Die verbundenen Pods tauschen ohne einen zentralen Knoten, Daten aus und sind dadurch unabhängig. Dies garantiert die volle Kontrolle über seine Daten im Netzwerk</w:t>
+      </w:r>
+      <w:r>
+        <w:t xml:space="preserve"> </w:t>
+      </w:r>
+      <w:r>
+        <w:t xml:space="preserve">[@diaspora2015a]</w:t>
+      </w:r>
+      <w:r>
+        <w:t xml:space="preserve">. Dieses Projekt wurde in der Programmiersprache Ruby entwickelt.</w:t>
+      </w:r>
+    </w:p>
+    <w:p>
+      <w:pPr>
+        <w:pStyle w:val="DefinitionTerm"/>
+      </w:pPr>
+      <w:r>
+        <w:t xml:space="preserve">ownCloud</w:t>
+      </w:r>
+    </w:p>
+    <w:p>
+      <w:pPr>
+        <w:pStyle w:val="Definition"/>
+      </w:pPr>
+      <w:r>
+        <w:t xml:space="preserve">Das Projekt ownCloud ist eine Software, die es ermöglicht, Daten in einer privaten Cloud zu verwalten. Mittels Endgeräte-Clients können die Daten synchronisiert und über die Plattform auch geteilt werden. Insgesamt bietet die Software einen ähnlichen Funktionsumfang gängiger kommerzieller Lösungen an</w:t>
+      </w:r>
+      <w:r>
+        <w:t xml:space="preserve"> </w:t>
+      </w:r>
+      <w:r>
+        <w:t xml:space="preserve">[@owncloud2015a]</w:t>
+      </w:r>
+      <w:r>
+        <w:t xml:space="preserve">. Zusätzlich bietet es eine Kollaborationsplattform, mit der zum Beispiel Dokumente über einen online Editor, von mehreren Benutzern gleichzeitig, bearbeitet werden können. Diese Technologie basiert auf der JavaScript Library WebODF</w:t>
+      </w:r>
+      <w:r>
+        <w:rPr>
+          <w:rStyle w:val="FootnoteReference"/>
+        </w:rPr>
+        <w:footnoteReference w:id="31"/>
+      </w:r>
+      <w:r>
+        <w:t xml:space="preserve">. Implementiert ist dieses Projekt Hauptsächlich in der Programmiersprache PHP.</w:t>
+      </w:r>
+    </w:p>
+    <w:p>
+      <w:pPr>
+        <w:pStyle w:val="FirstParagraph"/>
+      </w:pPr>
+      <w:r>
+        <w:t xml:space="preserve">Beide Software-Pakete ermöglichen es den NutzerInnen Ihre Daten in einer Vertrauenswürdigen Umgebung zu verwalten. Diese Umgebung wird nur ungern verlassen, um seine Daten anderen zur Verfügung zu stellen. Aufgrund dieses Umstandes, ist es für Anwendungen oft sehr schwer sich für die breite Masse zu etablieren. In dieser Arbeit wird speziell auf die Anforderungen von Anwendungen eingegangen, die es ermöglichen soll, Dateien zu verwalten und zu teilen. Speziell wird der Fall betrachtet, wenn zwei BenutzerInnen die auf verschiedenen Servern registriert sind, Dateien zusammen verwenden wollen. Dabei sollen die Vorgänge, die nötig sind um die Daten zwischen den Servern zu Übertragen, transparent für die NutzerInnen gehandhabt werden.</w:t>
+      </w:r>
+    </w:p>
+    <w:p>
+      <w:pPr>
+        <w:pStyle w:val="Heading2"/>
+      </w:pPr>
+      <w:bookmarkStart w:id="33" w:name="projektbeschreibung"/>
+      <w:bookmarkEnd w:id="33"/>
+      <w:r>
+        <w:t xml:space="preserve">Projektbeschreibung</w:t>
+      </w:r>
+    </w:p>
+    <w:p>
+      <w:pPr>
+        <w:pStyle w:val="FirstParagraph"/>
+      </w:pPr>
+      <w:r>
+        <w:t xml:space="preserve">Symcloud ist eine private Cloud-Software, die es ermöglicht, über dezentrale Knoten (ähnlich wie Diaspora) Daten über die Grenzen des eigenen Servers hinweg zu teilen. Verbundene Knoten tauschen über sichere Kanäle Daten aus, die anschließend über einen Client mit dem Endgerät synchronisiert werden können. Dabei ist es für den Benutzer irrelevant, woher die Daten stammen.</w:t>
       </w:r>
     </w:p>
     <w:p>
@@ -182,13 +524,56 @@
         <w:pStyle w:val="BodyText"/>
       </w:pPr>
       <w:r>
-        <w:t xml:space="preserve">Diaspora ist ein dezentrales soziales Netzwerk. Die Benutzer von diesem Netzwerk sind durch die verteilte Infrastruktur nicht von einem Betreiber abhängig. Es ermöglicht, seinen Freunden bzw. der Familie, eine private social-media Plattform anzubieten und diese nach seinen Wünschen zu gestalten. Das Interessante daran sind die sogenannten Pods (dezentrale Knoten), die sich beliebig untereinander vernetzen lassen. Damit baut Diaspora ein privates P2P Netzwerk auf. Pods können von jedem installiert und betrieben werden; dabei kann der Betreiber bestimmen, wer in sein Netzwerk eintreten darf und welche Server mit seinem verbunden sind. Die verbundenen Pods tauschen ohne einen zentralen Knoten, Daten aus und sind dadurch unabhängig. Dies garantiert die volle Kontrolle über seine Daten im Netzwerk</w:t>
-      </w:r>
-      <w:r>
-        <w:t xml:space="preserve"> </w:t>
-      </w:r>
-      <w:r>
-        <w:t xml:space="preserve">[@diaspora2015a]</w:t>
+        <w:t xml:space="preserve">Wobei es bei der Arbeit weniger um die Plattform, als um die Konzepte geht, die es ermöglichen an eine solche Plattform umzusetzen. Dabei wird im speziellen die Datenhaltung für solche Systeme bedacht. Um diese Konzepte, so unabhängig wie möglich von der Plattform zu gestalten, wird die Implementierung dieser Konzepte in einer eigenständigen Library entwickelt. Dieser Umstand ermöglicht eine Weiterverwendung in anderen Plattformen und Anwendungen, die ihren BenutzerInnen ermöglichen wollen, Daten zu erstellen, verwalten, bearbeiten oder teilen. Damit kann das erstellte Konzept als Grundlage für eine "Spezifikation" von derartigen Prozessen weiterverwendet werden.</w:t>
+      </w:r>
+    </w:p>
+    <w:p>
+      <w:pPr>
+        <w:pStyle w:val="BodyText"/>
+      </w:pPr>
+      <w:r>
+        <w:t xml:space="preserve">In der ersten Phase, in der diese Arbeit entsteht, werden Grundlegende Konzepte aufgestellt. Diese beginnen mit der Festlegung eines Datenmodells und der Implementierung einer Datenbank, die diese Daten mit anderen Server teilen kann. Dieses teilen von Daten soll voll konfigurierbar sein, was bedeutet, das die AdministratorInnen die Freiheit haben, zu entscheiden, welche Server welche Daten zu sehen bekommen. Dabei gibt es zwei Stufen der Konfiguration, zum einen über eine Liste von vertrauten Server, diese Server sind sozusagen eine "Whitelist" von Servern, mit denen die BenutzerInnen kommunizieren dürfen. Die zweite Stufe sind die Rechte auf ein Objekt, darf ein Objekt nur von einem Server gesehen werden, wird dieses Objekt nur auf andere Server verteilt, wenn die BenutzerInnen dies aus Gründen der Datensicherheit wünscht. Daten, die nur auf einem Server gespeichert sind, sind tendenziell gefährdet, irgendwann durch unvorhergesehene Ereignisse verloren zu gehen.</w:t>
+      </w:r>
+    </w:p>
+    <w:p>
+      <w:pPr>
+        <w:pStyle w:val="BodyText"/>
+      </w:pPr>
+      <w:r>
+        <w:t xml:space="preserve">Kurz gesagt, symCloud sollte eine Kombination der beiden Applikationen ownCloud und Diaspora sein. Dabei sollte es die Dateiverwaltungsfunkionen von ownCloud und die Architektur von Diaspora kombinieren, um eine optimale Alternative zu kommerziellen Lösungen, wie Dropbox zu bieten.</w:t>
+      </w:r>
+    </w:p>
+    <w:p>
+      <w:pPr>
+        <w:pStyle w:val="Heading2"/>
+      </w:pPr>
+      <w:bookmarkStart w:id="34" w:name="inspiration"/>
+      <w:bookmarkEnd w:id="34"/>
+      <w:r>
+        <w:t xml:space="preserve">Inspiration</w:t>
+      </w:r>
+    </w:p>
+    <w:p>
+      <w:pPr>
+        <w:pStyle w:val="FirstParagraph"/>
+      </w:pPr>
+      <w:r>
+        <w:t xml:space="preserve">Als Inspirationsquelle für eine Architektur dienten neben den schon erwähnten Applikationen auch das Projekt Xanadu</w:t>
+      </w:r>
+      <w:r>
+        <w:rPr>
+          <w:rStyle w:val="FootnoteReference"/>
+        </w:rPr>
+        <w:footnoteReference w:id="35"/>
+      </w:r>
+      <w:r>
+        <w:t xml:space="preserve">. Dieses Projekt wurde im Jahre 1960 von Ted Nelson gegründet und wurde nie finalisiert. Er arbeitet seit der Gründung an einer Implementierung an verschiedenen Universitäten an der Software [@???]. Ted Nelson prägte den Begriff des Hypertext mit der Veröffentlichung eines wissenschaftlichen Artikels "The Hypertext. Proceedings of the World Documentation Federation" im Jahre 1965. Darin beschrieb er Hypertext als Lösung für die Probleme, die Normales Papier mit sich bringt</w:t>
+      </w:r>
+      <w:r>
+        <w:t xml:space="preserve"> </w:t>
+      </w:r>
+      <w:r>
+        <w:t xml:space="preserve">[@Nelson:2007:BFH:1286240.1286303]</w:t>
       </w:r>
       <w:r>
         <w:t xml:space="preserve">.</w:t>
@@ -196,86 +581,207 @@
     </w:p>
     <w:p>
       <w:pPr>
+        <w:pStyle w:val="DefinitionTerm"/>
+      </w:pPr>
+      <w:r>
+        <w:t xml:space="preserve">Verbindungen</w:t>
+      </w:r>
+    </w:p>
+    <w:p>
+      <w:pPr>
+        <w:pStyle w:val="Definition"/>
+      </w:pPr>
+      <w:r>
+        <w:t xml:space="preserve">Text besteht oft aus einer Menge von anderen Texten wie zum Beispiel Zitate oder Querverweise. Dies lässt sich mithilfe von normalem Papier nur schwer abbilden und visualisieren.</w:t>
+      </w:r>
+    </w:p>
+    <w:p>
+      <w:pPr>
+        <w:pStyle w:val="DefinitionTerm"/>
+      </w:pPr>
+      <w:r>
+        <w:t xml:space="preserve">Form</w:t>
+      </w:r>
+    </w:p>
+    <w:p>
+      <w:pPr>
+        <w:pStyle w:val="Definition"/>
+      </w:pPr>
+      <w:r>
+        <w:t xml:space="preserve">Ein Blatt Papier ist begrenzt in seiner Größe und Form. Es zwingt den Text in eine bestimmte Form und es kann nicht erweitert werden.</w:t>
+      </w:r>
+    </w:p>
+    <w:p>
+      <w:pPr>
+        <w:pStyle w:val="FirstParagraph"/>
+      </w:pPr>
+      <w:r>
+        <w:t xml:space="preserve">Hypertext sollte nicht das Medium sondern die BenutzerInnen in den Vordergrund stellen. Durch verschiedene Mechanismen sollte Xanadu die Möglichkeit schaffen, dass BenutzerInnen Dokument verlinken und Zusammensetzen können. Jedes Dokument wäre im Netzwerk eindeutig auffindbar, versioniert und verwendbar. Damit ist Xanadu ein nie zu Ende gebrachtes Konzept einer Digitalen Bibliothek</w:t>
+      </w:r>
+      <w:r>
+        <w:t xml:space="preserve"> </w:t>
+      </w:r>
+      <w:r>
+        <w:t xml:space="preserve">[@Nelson:2007:BFH:1286240.1286303]</w:t>
+      </w:r>
+      <w:r>
+        <w:t xml:space="preserve">.</w:t>
+      </w:r>
+    </w:p>
+    <w:p>
+      <w:pPr>
         <w:pStyle w:val="BodyText"/>
       </w:pPr>
       <w:r>
-        <w:t xml:space="preserve">Das Projekt “ownCloud” ist eine Software, die es ermöglicht, Daten in einer privaten Cloud zu verwalten. Mittels Endgeräte-Clients können die Daten synchronisiert und über die Plattform auch geteilt werden. Insgesamt bietet die Software einen ähnlichen Funktionsumfang gängiger kommerzieller Lösungen an</w:t>
-      </w:r>
-      <w:r>
-        <w:t xml:space="preserve"> </w:t>
-      </w:r>
-      <w:r>
-        <w:t xml:space="preserve">[@owncloud2015a]</w:t>
-      </w:r>
-      <w:r>
-        <w:t xml:space="preserve">. Zusätzlich bietet es eine Kollaborationsplattform, mit der zum Beispiel Dokumente über einen online Editor, von mehreren Benutzern gleichzeitig, bearbeitet werden können. Diese Technologie basiert auf der JavaScript Library WebODF</w:t>
-      </w:r>
-      <w:r>
-        <w:rPr>
-          <w:rStyle w:val="FootnoteReference"/>
-        </w:rPr>
-        <w:footnoteReference w:id="26"/>
-      </w:r>
-      <w:r>
-        <w:t xml:space="preserve">.</w:t>
+        <w:t xml:space="preserve">Ursprünglich wurden 17 Thesen in dem Buch "Literary Machines" 1981 veröffentlicht. Sie beschrieben die Grundsätze, auf denen das Projekt Xanadu aufgebaut sind</w:t>
+      </w:r>
+      <w:r>
+        <w:t xml:space="preserve"> </w:t>
+      </w:r>
+      <w:r>
+        <w:t xml:space="preserve">[@nelson1981literary]</w:t>
+      </w:r>
+      <w:r>
+        <w:t xml:space="preserve">. Einige davon wurden durch Tim Berners-Lee in der Erfindung des Internets umgesetzt, andere jedoch vernachlässigt</w:t>
+      </w:r>
+      <w:r>
+        <w:t xml:space="preserve"> </w:t>
+      </w:r>
+      <w:r>
+        <w:t xml:space="preserve">[@atwood2009xanadu]</w:t>
+      </w:r>
+      <w:r>
+        <w:t xml:space="preserve">. Einige der Thesen, die vernachlässigt wurden, sind interrsante Denkanstöße für ein Projekt wie Symcloud.</w:t>
+      </w:r>
+    </w:p>
+    <w:p>
+      <w:pPr>
+        <w:pStyle w:val="BodyText"/>
+      </w:pPr>
+      <w:r>
+        <w:rPr>
+          <w:b/>
+        </w:rPr>
+        <w:t xml:space="preserve">Every Xanadu server can be operated independently or in a network.</w:t>
+      </w:r>
+    </w:p>
+    <w:p>
+      <w:pPr>
+        <w:pStyle w:val="BodyText"/>
+      </w:pPr>
+      <w:r>
+        <w:t xml:space="preserve">Xanadu Server können für sich alleine oder in einem Netzwerk interagieren.</w:t>
+      </w:r>
+    </w:p>
+    <w:p>
+      <w:pPr>
+        <w:pStyle w:val="BodyText"/>
+      </w:pPr>
+      <w:r>
+        <w:rPr>
+          <w:b/>
+        </w:rPr>
+        <w:t xml:space="preserve">Every user is uniquely and securely identified.</w:t>
+      </w:r>
+    </w:p>
+    <w:p>
+      <w:pPr>
+        <w:pStyle w:val="BodyText"/>
+      </w:pPr>
+      <w:r>
+        <w:t xml:space="preserve">Jeder Benutzer ist eindeutig und sicher identifizierbar.</w:t>
+      </w:r>
+    </w:p>
+    <w:p>
+      <w:pPr>
+        <w:pStyle w:val="BodyText"/>
+      </w:pPr>
+      <w:r>
+        <w:rPr>
+          <w:b/>
+        </w:rPr>
+        <w:t xml:space="preserve">Every user can search, retrieve, create and store documents.</w:t>
+      </w:r>
+    </w:p>
+    <w:p>
+      <w:pPr>
+        <w:pStyle w:val="BodyText"/>
+      </w:pPr>
+      <w:r>
+        <w:t xml:space="preserve">Jeder Benutzer kann Dokumente durchsuchen herunterladen, erstellen und speichern.</w:t>
+      </w:r>
+    </w:p>
+    <w:p>
+      <w:pPr>
+        <w:pStyle w:val="BodyText"/>
+      </w:pPr>
+      <w:r>
+        <w:rPr>
+          <w:b/>
+        </w:rPr>
+        <w:t xml:space="preserve">Every document can have secure access controls.</w:t>
+      </w:r>
+    </w:p>
+    <w:p>
+      <w:pPr>
+        <w:pStyle w:val="BodyText"/>
+      </w:pPr>
+      <w:r>
+        <w:t xml:space="preserve">Jede Dokument besitzt Benutzerrechte, die steuern, wer welche Rechte bei diesem Dokument besitzt.</w:t>
+      </w:r>
+    </w:p>
+    <w:p>
+      <w:pPr>
+        <w:pStyle w:val="BodyText"/>
+      </w:pPr>
+      <w:r>
+        <w:rPr>
+          <w:b/>
+        </w:rPr>
+        <w:t xml:space="preserve">Every document can be rapidly searched, stored and retrieved without user knowledge of where it is physically stored.</w:t>
+      </w:r>
+    </w:p>
+    <w:p>
+      <w:pPr>
+        <w:pStyle w:val="BodyText"/>
+      </w:pPr>
+      <w:r>
+        <w:t xml:space="preserve">Jedes Dokument kann schnell durchsucht, gespeichert und heruntergeladen werden, ohne das der Benutzer weiß wo das Dokument Physikalisch gespeichert ist.</w:t>
+      </w:r>
+    </w:p>
+    <w:p>
+      <w:pPr>
+        <w:pStyle w:val="BodyText"/>
+      </w:pPr>
+      <w:r>
+        <w:rPr>
+          <w:b/>
+        </w:rPr>
+        <w:t xml:space="preserve">Every document is automatically stored redundantly to maintain availability even in case of a disaster.</w:t>
+      </w:r>
+    </w:p>
+    <w:p>
+      <w:pPr>
+        <w:pStyle w:val="BodyText"/>
+      </w:pPr>
+      <w:r>
+        <w:t xml:space="preserve">Jedes Dokument wird redundant gespeichert, um den Verlust bei unvorhergesehenen Ereignissen zu verhindern.</w:t>
+      </w:r>
+    </w:p>
+    <w:p>
+      <w:pPr>
+        <w:pStyle w:val="BodyText"/>
+      </w:pPr>
+      <w:r>
+        <w:t xml:space="preserve">Diese Thesen werden in den folgenden Anforderungen an ein System wie symCloud zusammengefasst.</w:t>
       </w:r>
     </w:p>
     <w:p>
       <w:pPr>
         <w:pStyle w:val="Heading2"/>
       </w:pPr>
-      <w:bookmarkStart w:id="28" w:name="projektbeschreibung"/>
-      <w:bookmarkEnd w:id="28"/>
-      <w:r>
-        <w:t xml:space="preserve">Projektbeschreibung</w:t>
-      </w:r>
-    </w:p>
-    <w:p>
-      <w:pPr>
-        <w:pStyle w:val="FirstParagraph"/>
-      </w:pPr>
-      <w:r>
-        <w:t xml:space="preserve">Symcloud ist eine private Cloud-Software, die es ermöglicht, über dezentrale Knoten (ähnlich wie Diaspora) Daten über die Grenzen des eigenen Servers hinweg zu teilen. Verbundene Knoten tauschen über sichere Kanäle Daten aus, die anschließend über einen Client mit dem Endgerät synchronisiert werden können.</w:t>
-      </w:r>
-    </w:p>
-    <w:p>
-      <w:pPr>
-        <w:pStyle w:val="BodyText"/>
-      </w:pPr>
-      <w:r>
-        <w:rPr>
-          <w:b/>
-        </w:rPr>
-        <w:t xml:space="preserve">TODO genauere Beschreibung</w:t>
-      </w:r>
-    </w:p>
-    <w:p>
-      <w:pPr>
-        <w:pStyle w:val="Heading2"/>
-      </w:pPr>
-      <w:bookmarkStart w:id="29" w:name="inspiration"/>
-      <w:bookmarkEnd w:id="29"/>
-      <w:r>
-        <w:t xml:space="preserve">Inspiration</w:t>
-      </w:r>
-    </w:p>
-    <w:p>
-      <w:pPr>
-        <w:pStyle w:val="FirstParagraph"/>
-      </w:pPr>
-      <w:r>
-        <w:rPr>
-          <w:b/>
-        </w:rPr>
-        <w:t xml:space="preserve">TODO Noch einmal ownCloud (in PHP) - Diaspora (in Ruby) und Ted Nelson mit dem Xanadu Projekt</w:t>
-      </w:r>
-    </w:p>
-    <w:p>
-      <w:pPr>
-        <w:pStyle w:val="Heading2"/>
-      </w:pPr>
-      <w:bookmarkStart w:id="30" w:name="anforderungen"/>
-      <w:bookmarkEnd w:id="30"/>
+      <w:bookmarkStart w:id="37" w:name="anforderungen"/>
+      <w:bookmarkEnd w:id="37"/>
       <w:r>
         <w:t xml:space="preserve">Anforderungen</w:t>
       </w:r>
@@ -508,10 +1014,99 @@
     </w:p>
     <w:p>
       <w:pPr>
+        <w:pStyle w:val="Heading2"/>
+      </w:pPr>
+      <w:bookmarkStart w:id="38" w:name="kapitelübersicht"/>
+      <w:bookmarkEnd w:id="38"/>
+      <w:r>
+        <w:t xml:space="preserve">Kapitelübersicht</w:t>
+      </w:r>
+    </w:p>
+    <w:p>
+      <w:pPr>
+        <w:pStyle w:val="FirstParagraph"/>
+      </w:pPr>
+      <w:r>
+        <w:t xml:space="preserve">Im Kapitel</w:t>
+      </w:r>
+      <w:r>
+        <w:t xml:space="preserve"> </w:t>
+      </w:r>
+      <w:r>
+        <w:t xml:space="preserve"> </w:t>
+      </w:r>
+      <w:r>
+        <w:t xml:space="preserve">wird ein Überblick über den aktuellen Stand der Technik gegeben. Dabei werde zuerst einige Begriffe für die weitere Arbeit definiert und danach Anwendungen und Technologien durchleuchtet, die die Bereiche Cloud-Datenhaltung, verteilte Daten und verteilte Datenmodell umfassen.</w:t>
+      </w:r>
+    </w:p>
+    <w:p>
+      <w:pPr>
+        <w:pStyle w:val="BodyText"/>
+      </w:pPr>
+      <w:r>
+        <w:t xml:space="preserve">Anschließend werden in einem Evaluierungskapitel (Kapitel</w:t>
+      </w:r>
+      <w:r>
+        <w:t xml:space="preserve"> </w:t>
+      </w:r>
+      <w:r>
+        <w:t xml:space="preserve">) Technologien betrachtet, die es ermöglichen Daten in einer verteilten Architektur zu verwalten. Dazu wurden die Bereiche Objekt-Speicherdienste, Verteilte Dateisysteme und Datenbank gestützte Dateisysteme mit Beispielen analysiert und auf ihre Tauglichkeit als Basis für ein Speicherkonzept evaluiert.</w:t>
+      </w:r>
+    </w:p>
+    <w:p>
+      <w:pPr>
+        <w:pStyle w:val="BodyText"/>
+      </w:pPr>
+      <w:r>
+        <w:t xml:space="preserve">Das Kapitel</w:t>
+      </w:r>
+      <w:r>
+        <w:t xml:space="preserve"> </w:t>
+      </w:r>
+      <w:r>
+        <w:t xml:space="preserve"> </w:t>
+      </w:r>
+      <w:r>
+        <w:t xml:space="preserve">befasst sich mit der Konzeption von symCloud. Dabei geht es zentral um das Datenmodell und die Datenbank, die diese Daten speichert und verteilt.</w:t>
+      </w:r>
+    </w:p>
+    <w:p>
+      <w:pPr>
+        <w:pStyle w:val="BodyText"/>
+      </w:pPr>
+      <w:r>
+        <w:t xml:space="preserve">Dieses Konzept wurde dann in einer Prototypen Implementierung umgesetzt. Die Details der Implementierung und die verwendeten Technologien werden im Kapitel</w:t>
+      </w:r>
+      <w:r>
+        <w:t xml:space="preserve"> </w:t>
+      </w:r>
+      <w:r>
+        <w:t xml:space="preserve"> </w:t>
+      </w:r>
+      <w:r>
+        <w:t xml:space="preserve">beschrieben.</w:t>
+      </w:r>
+    </w:p>
+    <w:p>
+      <w:pPr>
+        <w:pStyle w:val="BodyText"/>
+      </w:pPr>
+      <w:r>
+        <w:t xml:space="preserve">Abschließend (Kapitel</w:t>
+      </w:r>
+      <w:r>
+        <w:t xml:space="preserve"> </w:t>
+      </w:r>
+      <w:r>
+        <w:t xml:space="preserve">) werden die Ergebnisse der Arbeit zusammengefasst und analysiert. Zusätzlich wird ein Ausblick über die ZUkunft des Projektes und mögliche Erweiterungen vorgestellt.</w:t>
+      </w:r>
+    </w:p>
+    <w:p>
+      <w:pPr>
         <w:pStyle w:val="Heading1"/>
       </w:pPr>
-      <w:bookmarkStart w:id="31" w:name="stand-der-technik"/>
-      <w:bookmarkEnd w:id="31"/>
+      <w:bookmarkStart w:id="39" w:name="stand-der-technik"/>
+      <w:bookmarkEnd w:id="39"/>
       <w:r>
         <w:t xml:space="preserve">Stand der Technik</w:t>
       </w:r>
@@ -528,8 +1123,8 @@
       <w:pPr>
         <w:pStyle w:val="Heading2"/>
       </w:pPr>
-      <w:bookmarkStart w:id="32" w:name="verteilte-systeme"/>
-      <w:bookmarkEnd w:id="32"/>
+      <w:bookmarkStart w:id="40" w:name="verteilte-systeme"/>
+      <w:bookmarkEnd w:id="40"/>
       <w:r>
         <w:t xml:space="preserve">Verteilte Systeme</w:t>
       </w:r>
@@ -626,8 +1221,8 @@
       <w:pPr>
         <w:pStyle w:val="Heading2"/>
       </w:pPr>
-      <w:bookmarkStart w:id="33" w:name="cloud-datenhaltung"/>
-      <w:bookmarkEnd w:id="33"/>
+      <w:bookmarkStart w:id="41" w:name="cloud-datenhaltung"/>
+      <w:bookmarkEnd w:id="41"/>
       <w:r>
         <w:t xml:space="preserve">Cloud-Datenhaltung</w:t>
       </w:r>
@@ -643,7 +1238,7 @@
         <w:rPr>
           <w:rStyle w:val="FootnoteReference"/>
         </w:rPr>
-        <w:footnoteReference w:id="34"/>
+        <w:footnoteReference w:id="42"/>
       </w:r>
       <w:r>
         <w:t xml:space="preserve"> </w:t>
@@ -655,7 +1250,7 @@
         <w:rPr>
           <w:rStyle w:val="FootnoteReference"/>
         </w:rPr>
-        <w:footnoteReference w:id="36"/>
+        <w:footnoteReference w:id="44"/>
       </w:r>
       <w:r>
         <w:t xml:space="preserve">. Andere jedoch sind frei verfügbar und wie zum Beispiel ownCloud</w:t>
@@ -664,7 +1259,7 @@
         <w:rPr>
           <w:rStyle w:val="FootnoteReference"/>
         </w:rPr>
-        <w:footnoteReference w:id="38"/>
+        <w:footnoteReference w:id="46"/>
       </w:r>
       <w:r>
         <w:t xml:space="preserve"> </w:t>
@@ -677,8 +1272,8 @@
       <w:pPr>
         <w:pStyle w:val="Heading3"/>
       </w:pPr>
-      <w:bookmarkStart w:id="39" w:name="dropbox"/>
-      <w:bookmarkEnd w:id="39"/>
+      <w:bookmarkStart w:id="47" w:name="dropbox"/>
+      <w:bookmarkEnd w:id="47"/>
       <w:r>
         <w:t xml:space="preserve">Dropbox</w:t>
       </w:r>
@@ -736,7 +1331,7 @@
                     </pic:cNvPicPr>
                   </pic:nvPicPr>
                   <pic:blipFill>
-                    <a:blip r:embed="rId40"/>
+                    <a:blip r:embed="rId48"/>
                     <a:stretch>
                       <a:fillRect/>
                     </a:stretch>
@@ -904,8 +1499,8 @@
       <w:pPr>
         <w:pStyle w:val="Heading3"/>
       </w:pPr>
-      <w:bookmarkStart w:id="41" w:name="owncloud"/>
-      <w:bookmarkEnd w:id="41"/>
+      <w:bookmarkStart w:id="49" w:name="owncloud"/>
+      <w:bookmarkEnd w:id="49"/>
       <w:r>
         <w:t xml:space="preserve">ownCloud</w:t>
       </w:r>
@@ -973,7 +1568,7 @@
                     </pic:cNvPicPr>
                   </pic:nvPicPr>
                   <pic:blipFill>
-                    <a:blip r:embed="rId42"/>
+                    <a:blip r:embed="rId50"/>
                     <a:stretch>
                       <a:fillRect/>
                     </a:stretch>
@@ -1048,7 +1643,7 @@
                     </pic:cNvPicPr>
                   </pic:nvPicPr>
                   <pic:blipFill>
-                    <a:blip r:embed="rId43"/>
+                    <a:blip r:embed="rId51"/>
                     <a:stretch>
                       <a:fillRect/>
                     </a:stretch>
@@ -1173,8 +1768,8 @@
       <w:pPr>
         <w:pStyle w:val="Heading2"/>
       </w:pPr>
-      <w:bookmarkStart w:id="44" w:name="verteilte-daten---beispiel-diaspora"/>
-      <w:bookmarkEnd w:id="44"/>
+      <w:bookmarkStart w:id="52" w:name="verteilte-daten---beispiel-diaspora"/>
+      <w:bookmarkEnd w:id="52"/>
       <w:r>
         <w:t xml:space="preserve">Verteilte Daten - Beispiel Diaspora</w:t>
       </w:r>
@@ -1316,7 +1911,7 @@
         <w:rPr>
           <w:rStyle w:val="FootnoteReference"/>
         </w:rPr>
-        <w:footnoteReference w:id="45"/>
+        <w:footnoteReference w:id="53"/>
       </w:r>
       <w:r>
         <w:t xml:space="preserve"> </w:t>
@@ -1328,7 +1923,7 @@
         <w:rPr>
           <w:rStyle w:val="FootnoteReference"/>
         </w:rPr>
-        <w:footnoteReference w:id="47"/>
+        <w:footnoteReference w:id="55"/>
       </w:r>
       <w:r>
         <w:t xml:space="preserve">).</w:t>
@@ -1864,8 +2459,8 @@
       <w:pPr>
         <w:pStyle w:val="Heading2"/>
       </w:pPr>
-      <w:bookmarkStart w:id="49" w:name="verteilte-datenmodelle---beispiel-git"/>
-      <w:bookmarkEnd w:id="49"/>
+      <w:bookmarkStart w:id="57" w:name="verteilte-datenmodelle---beispiel-git"/>
+      <w:bookmarkEnd w:id="57"/>
       <w:r>
         <w:t xml:space="preserve">Verteilte Datenmodelle - Beispiel GIT</w:t>
       </w:r>
@@ -1881,7 +2476,7 @@
         <w:rPr>
           <w:rStyle w:val="FootnoteReference"/>
         </w:rPr>
-        <w:footnoteReference w:id="50"/>
+        <w:footnoteReference w:id="58"/>
       </w:r>
       <w:r>
         <w:t xml:space="preserve"> </w:t>
@@ -3131,7 +3726,7 @@
                     </pic:cNvPicPr>
                   </pic:nvPicPr>
                   <pic:blipFill>
-                    <a:blip r:embed="rId52"/>
+                    <a:blip r:embed="rId60"/>
                     <a:stretch>
                       <a:fillRect/>
                     </a:stretch>
@@ -3394,8 +3989,8 @@
       <w:pPr>
         <w:pStyle w:val="Heading2"/>
       </w:pPr>
-      <w:bookmarkStart w:id="53" w:name="zusammenfassung"/>
-      <w:bookmarkEnd w:id="53"/>
+      <w:bookmarkStart w:id="61" w:name="zusammenfassung"/>
+      <w:bookmarkEnd w:id="61"/>
       <w:r>
         <w:t xml:space="preserve">Zusammenfassung</w:t>
       </w:r>
@@ -3412,8 +4007,8 @@
       <w:pPr>
         <w:pStyle w:val="Heading1"/>
       </w:pPr>
-      <w:bookmarkStart w:id="54" w:name="evaluation-bestehender-technologien-für-speicherverwaltung"/>
-      <w:bookmarkEnd w:id="54"/>
+      <w:bookmarkStart w:id="62" w:name="evaluation-bestehender-technologien-für-speicherverwaltung"/>
+      <w:bookmarkEnd w:id="62"/>
       <w:r>
         <w:t xml:space="preserve">Evaluation bestehender Technologien für Speicherverwaltung</w:t>
       </w:r>
@@ -3543,8 +4138,8 @@
       <w:pPr>
         <w:pStyle w:val="Heading2"/>
       </w:pPr>
-      <w:bookmarkStart w:id="55" w:name="datenhaltung-in-cloud-infrastrukturen"/>
-      <w:bookmarkEnd w:id="55"/>
+      <w:bookmarkStart w:id="63" w:name="datenhaltung-in-cloud-infrastrukturen"/>
+      <w:bookmarkEnd w:id="63"/>
       <w:r>
         <w:t xml:space="preserve">Datenhaltung in Cloud-Infrastrukturen</w:t>
       </w:r>
@@ -3562,7 +4157,7 @@
         <w:pStyle w:val="DefinitionTerm"/>
       </w:pPr>
       <w:r>
-        <w:t xml:space="preserve">Objekt-Speicherdienste,</w:t>
+        <w:t xml:space="preserve">Objekt-Speicherdienste</w:t>
       </w:r>
     </w:p>
     <w:p>
@@ -3570,13 +4165,13 @@
         <w:pStyle w:val="Definition"/>
       </w:pPr>
       <w:r>
-        <w:t xml:space="preserve">wie zum Beispiel Amazon S3</w:t>
+        <w:t xml:space="preserve">Speicherdienste wie zum Beispiel Amazon S3</w:t>
       </w:r>
       <w:r>
         <w:rPr>
           <w:rStyle w:val="FootnoteReference"/>
         </w:rPr>
-        <w:footnoteReference w:id="56"/>
+        <w:footnoteReference w:id="64"/>
       </w:r>
       <w:r>
         <w:t xml:space="preserve">, ermöglichen das Speichern von sogenannten Objekten (Dateien, Ordner und Metadaten). Sie sind optimiert für den parallelen Zugriff von mehreren Instanzen einer Anwendung, die auf verschiedenen Hosts installiert sind. Erreicht wird dies durch eine webbasierte HTTP-Schnittstelle, wie bei Amazon S3</w:t>
@@ -3604,7 +4199,7 @@
         <w:pStyle w:val="Definition"/>
       </w:pPr>
       <w:r>
-        <w:t xml:space="preserve">fungieren als einfache Laufwerke und abstrahieren dadurch den komplexen Ablauf der darunter liegenden Services. Der Zugriff auf diese Dateisysteme erfolgt meist über system-calls wie zum Beispiel</w:t>
+        <w:t xml:space="preserve">Diese Dateisysteme fungieren als einfache Laufwerke und abstrahieren dadurch den komplexen Ablauf der darunter liegenden Services. Der Zugriff auf diese Dateisysteme erfolgt meist über system-calls wie zum Beispiel</w:t>
       </w:r>
       <w:r>
         <w:t xml:space="preserve"> </w:t>
@@ -3657,7 +4252,7 @@
         <w:pStyle w:val="DefinitionTerm"/>
       </w:pPr>
       <w:r>
-        <w:t xml:space="preserve">Datenbank gestützte Dateisysteme,</w:t>
+        <w:t xml:space="preserve">Datenbank gestützte Dateisysteme</w:t>
       </w:r>
     </w:p>
     <w:p>
@@ -3665,19 +4260,19 @@
         <w:pStyle w:val="Definition"/>
       </w:pPr>
       <w:r>
-        <w:t xml:space="preserve">wie zum Beispiel GridFS</w:t>
+        <w:t xml:space="preserve">Erweiterungen zu Datenbanken wie zum Beispiel GridFS</w:t>
       </w:r>
       <w:r>
         <w:rPr>
           <w:rStyle w:val="FootnoteReference"/>
         </w:rPr>
-        <w:footnoteReference w:id="58"/>
-      </w:r>
-      <w:r>
-        <w:t xml:space="preserve"> </w:t>
-      </w:r>
-      <w:r>
-        <w:t xml:space="preserve">von MondoDB, erweitern Datenbanken, um große Dateien effizient und sicher abzuspeichern.</w:t>
+        <w:footnoteReference w:id="66"/>
+      </w:r>
+      <w:r>
+        <w:t xml:space="preserve"> </w:t>
+      </w:r>
+      <w:r>
+        <w:t xml:space="preserve">von MondoDB können verwendet werden, um große Dateien effizient und sicher in der Datenbank abzuspeichern</w:t>
       </w:r>
       <w:r>
         <w:t xml:space="preserve"> </w:t>
@@ -3685,6 +4280,9 @@
       <w:r>
         <w:t xml:space="preserve">[@gridfs2015a]</w:t>
       </w:r>
+      <w:r>
+        <w:t xml:space="preserve">.</w:t>
+      </w:r>
     </w:p>
     <w:p>
       <w:pPr>
@@ -3698,8 +4296,8 @@
       <w:pPr>
         <w:pStyle w:val="Heading2"/>
       </w:pPr>
-      <w:bookmarkStart w:id="60" w:name="amazon-simple-storage-service-s3"/>
-      <w:bookmarkEnd w:id="60"/>
+      <w:bookmarkStart w:id="68" w:name="amazon-simple-storage-service-s3"/>
+      <w:bookmarkEnd w:id="68"/>
       <w:r>
         <w:t xml:space="preserve">Amazon Simple Storage Service (S3)</w:t>
       </w:r>
@@ -3780,8 +4378,8 @@
       <w:pPr>
         <w:pStyle w:val="Heading3"/>
       </w:pPr>
-      <w:bookmarkStart w:id="61" w:name="versionierung"/>
-      <w:bookmarkEnd w:id="61"/>
+      <w:bookmarkStart w:id="69" w:name="versionierung"/>
+      <w:bookmarkEnd w:id="69"/>
       <w:r>
         <w:t xml:space="preserve">Versionierung</w:t>
       </w:r>
@@ -3932,7 +4530,7 @@
                     </pic:cNvPicPr>
                   </pic:nvPicPr>
                   <pic:blipFill>
-                    <a:blip r:embed="rId62"/>
+                    <a:blip r:embed="rId70"/>
                     <a:stretch>
                       <a:fillRect/>
                     </a:stretch>
@@ -3977,8 +4575,8 @@
       <w:pPr>
         <w:pStyle w:val="Heading3"/>
       </w:pPr>
-      <w:bookmarkStart w:id="63" w:name="skalierbarkeit"/>
-      <w:bookmarkEnd w:id="63"/>
+      <w:bookmarkStart w:id="71" w:name="skalierbarkeit"/>
+      <w:bookmarkEnd w:id="71"/>
       <w:r>
         <w:t xml:space="preserve">Skalierbarkeit</w:t>
       </w:r>
@@ -3995,8 +4593,8 @@
       <w:pPr>
         <w:pStyle w:val="Heading3"/>
       </w:pPr>
-      <w:bookmarkStart w:id="64" w:name="datenschutz"/>
-      <w:bookmarkEnd w:id="64"/>
+      <w:bookmarkStart w:id="72" w:name="datenschutz"/>
+      <w:bookmarkEnd w:id="72"/>
       <w:r>
         <w:t xml:space="preserve">Datenschutz</w:t>
       </w:r>
@@ -4012,7 +4610,7 @@
         <w:rPr>
           <w:rStyle w:val="FootnoteReference"/>
         </w:rPr>
-        <w:footnoteReference w:id="65"/>
+        <w:footnoteReference w:id="73"/>
       </w:r>
       <w:r>
         <w:t xml:space="preserve">, dass jede gerichtliche Anordnung mit dem Kunden abgesprochen wird</w:t>
@@ -4048,8 +4646,8 @@
       <w:pPr>
         <w:pStyle w:val="Heading3"/>
       </w:pPr>
-      <w:bookmarkStart w:id="66" w:name="alternativen-zu-amazon-s3"/>
-      <w:bookmarkEnd w:id="66"/>
+      <w:bookmarkStart w:id="74" w:name="alternativen-zu-amazon-s3"/>
+      <w:bookmarkEnd w:id="74"/>
       <w:r>
         <w:t xml:space="preserve">Alternativen zu Amazon S3</w:t>
       </w:r>
@@ -4124,8 +4722,8 @@
       <w:pPr>
         <w:pStyle w:val="Heading3"/>
       </w:pPr>
-      <w:bookmarkStart w:id="67" w:name="performance"/>
-      <w:bookmarkEnd w:id="67"/>
+      <w:bookmarkStart w:id="75" w:name="performance"/>
+      <w:bookmarkEnd w:id="75"/>
       <w:r>
         <w:t xml:space="preserve">Performance</w:t>
       </w:r>
@@ -4213,7 +4811,7 @@
                     </pic:cNvPicPr>
                   </pic:nvPicPr>
                   <pic:blipFill>
-                    <a:blip r:embed="rId68"/>
+                    <a:blip r:embed="rId76"/>
                     <a:stretch>
                       <a:fillRect/>
                     </a:stretch>
@@ -4269,8 +4867,8 @@
       <w:pPr>
         <w:pStyle w:val="Heading2"/>
       </w:pPr>
-      <w:bookmarkStart w:id="69" w:name="verteilte-dateisysteme"/>
-      <w:bookmarkEnd w:id="69"/>
+      <w:bookmarkStart w:id="77" w:name="verteilte-dateisysteme"/>
+      <w:bookmarkEnd w:id="77"/>
       <w:r>
         <w:t xml:space="preserve">Verteilte Dateisysteme</w:t>
       </w:r>
@@ -4313,8 +4911,8 @@
       <w:pPr>
         <w:pStyle w:val="Heading3"/>
       </w:pPr>
-      <w:bookmarkStart w:id="70" w:name="anforderungen-1"/>
-      <w:bookmarkEnd w:id="70"/>
+      <w:bookmarkStart w:id="78" w:name="anforderungen-1"/>
+      <w:bookmarkEnd w:id="78"/>
       <w:r>
         <w:t xml:space="preserve">Anforderungen</w:t>
       </w:r>
@@ -4612,8 +5210,8 @@
       <w:pPr>
         <w:pStyle w:val="Heading3"/>
       </w:pPr>
-      <w:bookmarkStart w:id="71" w:name="nfs"/>
-      <w:bookmarkEnd w:id="71"/>
+      <w:bookmarkStart w:id="79" w:name="nfs"/>
+      <w:bookmarkEnd w:id="79"/>
       <w:r>
         <w:t xml:space="preserve">NFS</w:t>
       </w:r>
@@ -4674,7 +5272,7 @@
         <w:rPr>
           <w:rStyle w:val="FootnoteReference"/>
         </w:rPr>
-        <w:footnoteReference w:id="72"/>
+        <w:footnoteReference w:id="80"/>
       </w:r>
       <w:r>
         <w:t xml:space="preserve">. Der Client erhält den Zugriff auf eine Schnittstelle, um auf Dateien zuzugreifen, die ein entfernter Server implementiert</w:t>
@@ -4709,7 +5307,7 @@
                     </pic:cNvPicPr>
                   </pic:nvPicPr>
                   <pic:blipFill>
-                    <a:blip r:embed="rId74"/>
+                    <a:blip r:embed="rId82"/>
                     <a:stretch>
                       <a:fillRect/>
                     </a:stretch>
@@ -4744,6 +5342,9 @@
         <w:t xml:space="preserve">NFS Architektur</w:t>
       </w:r>
       <w:r>
+        <w:t xml:space="preserve"> </w:t>
+      </w:r>
+      <w:r>
         <w:t xml:space="preserve">[@tanenbaum2003verteilte, S. 647]</w:t>
       </w:r>
     </w:p>
@@ -4774,8 +5375,8 @@
       <w:pPr>
         <w:pStyle w:val="Heading3"/>
       </w:pPr>
-      <w:bookmarkStart w:id="75" w:name="xtreemfs"/>
-      <w:bookmarkEnd w:id="75"/>
+      <w:bookmarkStart w:id="83" w:name="xtreemfs"/>
+      <w:bookmarkEnd w:id="83"/>
       <w:r>
         <w:t xml:space="preserve">XtreemFS</w:t>
       </w:r>
@@ -4905,7 +5506,7 @@
         <w:rPr>
           <w:rStyle w:val="FootnoteReference"/>
         </w:rPr>
-        <w:footnoteReference w:id="76"/>
+        <w:footnoteReference w:id="84"/>
       </w:r>
       <w:r>
         <w:t xml:space="preserve"> </w:t>
@@ -5054,7 +5655,7 @@
                     </pic:cNvPicPr>
                   </pic:nvPicPr>
                   <pic:blipFill>
-                    <a:blip r:embed="rId78"/>
+                    <a:blip r:embed="rId86"/>
                     <a:stretch>
                       <a:fillRect/>
                     </a:stretch>
@@ -5099,8 +5700,8 @@
       <w:pPr>
         <w:pStyle w:val="Heading3"/>
       </w:pPr>
-      <w:bookmarkStart w:id="79" w:name="exkurs-datei-replikation"/>
-      <w:bookmarkEnd w:id="79"/>
+      <w:bookmarkStart w:id="87" w:name="exkurs-datei-replikation"/>
+      <w:bookmarkEnd w:id="87"/>
       <w:r>
         <w:t xml:space="preserve">Exkurs: Datei Replikation</w:t>
       </w:r>
@@ -5218,7 +5819,7 @@
                     </pic:cNvPicPr>
                   </pic:nvPicPr>
                   <pic:blipFill>
-                    <a:blip r:embed="rId80"/>
+                    <a:blip r:embed="rId88"/>
                     <a:stretch>
                       <a:fillRect/>
                     </a:stretch>
@@ -5253,6 +5854,9 @@
         <w:t xml:space="preserve">Primary-Backup-Protokoll: Entferntes-Schreiben</w:t>
       </w:r>
       <w:r>
+        <w:t xml:space="preserve"> </w:t>
+      </w:r>
+      <w:r>
         <w:t xml:space="preserve">[@tanenbaum2003verteilte, S. 385]</w:t>
       </w:r>
     </w:p>
@@ -5342,7 +5946,7 @@
                     </pic:cNvPicPr>
                   </pic:nvPicPr>
                   <pic:blipFill>
-                    <a:blip r:embed="rId81"/>
+                    <a:blip r:embed="rId89"/>
                     <a:stretch>
                       <a:fillRect/>
                     </a:stretch>
@@ -5377,6 +5981,9 @@
         <w:t xml:space="preserve">Primary-Backup-Protokoll: Lokales-Schreiben</w:t>
       </w:r>
       <w:r>
+        <w:t xml:space="preserve"> </w:t>
+      </w:r>
+      <w:r>
         <w:t xml:space="preserve">[@tanenbaum2003verteilte, S. 387]</w:t>
       </w:r>
     </w:p>
@@ -5401,8 +6008,8 @@
       <w:pPr>
         <w:pStyle w:val="Heading3"/>
       </w:pPr>
-      <w:bookmarkStart w:id="82" w:name="zusammenfassung-1"/>
-      <w:bookmarkEnd w:id="82"/>
+      <w:bookmarkStart w:id="90" w:name="zusammenfassung-1"/>
+      <w:bookmarkEnd w:id="90"/>
       <w:r>
         <w:t xml:space="preserve">Zusammenfassung</w:t>
       </w:r>
@@ -5424,7 +6031,7 @@
         <w:rPr>
           <w:rStyle w:val="FootnoteReference"/>
         </w:rPr>
-        <w:footnoteReference w:id="83"/>
+        <w:footnoteReference w:id="91"/>
       </w:r>
       <w:r>
         <w:t xml:space="preserve">, ein auf GIT-basierendes Dateisystem zu entwerfen, das Versionierung mitliefern sollte</w:t>
@@ -5472,8 +6079,8 @@
       <w:pPr>
         <w:pStyle w:val="Heading2"/>
       </w:pPr>
-      <w:bookmarkStart w:id="85" w:name="datenbankgestützte-dateiverwaltungen"/>
-      <w:bookmarkEnd w:id="85"/>
+      <w:bookmarkStart w:id="93" w:name="datenbankgestützte-dateiverwaltungen"/>
+      <w:bookmarkEnd w:id="93"/>
       <w:r>
         <w:t xml:space="preserve">Datenbankgestützte Dateiverwaltungen</w:t>
       </w:r>
@@ -5489,7 +6096,7 @@
         <w:rPr>
           <w:rStyle w:val="FootnoteReference"/>
         </w:rPr>
-        <w:footnoteReference w:id="86"/>
+        <w:footnoteReference w:id="94"/>
       </w:r>
       <w:r>
         <w:t xml:space="preserve">, bieten eine Schnittstelle an, um Dateien abzuspeichern. Viele dieser Systeme sind meist nur begrenzt für große Datenmengen geeignet. MongoDB und GridFS sind jedoch genau für diese Anwendungsfälle ausgelegt, daher wird diese Technologie im folgenden Kapitel genauer betrachtet.</w:t>
@@ -5499,8 +6106,8 @@
       <w:pPr>
         <w:pStyle w:val="Heading3"/>
       </w:pPr>
-      <w:bookmarkStart w:id="87" w:name="mongodb-gridfs"/>
-      <w:bookmarkEnd w:id="87"/>
+      <w:bookmarkStart w:id="95" w:name="mongodb-gridfs"/>
+      <w:bookmarkEnd w:id="95"/>
       <w:r>
         <w:t xml:space="preserve">MongoDB &amp; GridFS</w:t>
       </w:r>
@@ -5981,8 +6588,8 @@
       <w:pPr>
         <w:pStyle w:val="Heading2"/>
       </w:pPr>
-      <w:bookmarkStart w:id="88" w:name="zusammenfassung-2"/>
-      <w:bookmarkEnd w:id="88"/>
+      <w:bookmarkStart w:id="96" w:name="zusammenfassung-2"/>
+      <w:bookmarkEnd w:id="96"/>
       <w:r>
         <w:t xml:space="preserve">Zusammenfassung</w:t>
       </w:r>
@@ -6126,8 +6733,8 @@
       <w:pPr>
         <w:pStyle w:val="Heading1"/>
       </w:pPr>
-      <w:bookmarkStart w:id="89" w:name="konzeption-von-symcloud"/>
-      <w:bookmarkEnd w:id="89"/>
+      <w:bookmarkStart w:id="97" w:name="konzeption-von-symcloud"/>
+      <w:bookmarkEnd w:id="97"/>
       <w:r>
         <w:t xml:space="preserve">Konzeption von Symcloud</w:t>
       </w:r>
@@ -6153,8 +6760,8 @@
       <w:pPr>
         <w:pStyle w:val="Heading2"/>
       </w:pPr>
-      <w:bookmarkStart w:id="90" w:name="überblick"/>
-      <w:bookmarkEnd w:id="90"/>
+      <w:bookmarkStart w:id="98" w:name="überblick"/>
+      <w:bookmarkEnd w:id="98"/>
       <w:r>
         <w:t xml:space="preserve">Überblick</w:t>
       </w:r>
@@ -6179,7 +6786,7 @@
                     </pic:cNvPicPr>
                   </pic:nvPicPr>
                   <pic:blipFill>
-                    <a:blip r:embed="rId91"/>
+                    <a:blip r:embed="rId99"/>
                     <a:stretch>
                       <a:fillRect/>
                     </a:stretch>
@@ -6249,8 +6856,8 @@
       <w:pPr>
         <w:pStyle w:val="Heading2"/>
       </w:pPr>
-      <w:bookmarkStart w:id="92" w:name="datenmodell"/>
-      <w:bookmarkEnd w:id="92"/>
+      <w:bookmarkStart w:id="100" w:name="datenmodell"/>
+      <w:bookmarkEnd w:id="100"/>
       <w:r>
         <w:t xml:space="preserve">Datenmodell</w:t>
       </w:r>
@@ -6301,7 +6908,7 @@
                     </pic:cNvPicPr>
                   </pic:nvPicPr>
                   <pic:blipFill>
-                    <a:blip r:embed="rId93"/>
+                    <a:blip r:embed="rId101"/>
                     <a:stretch>
                       <a:fillRect/>
                     </a:stretch>
@@ -6340,8 +6947,8 @@
       <w:pPr>
         <w:pStyle w:val="Heading3"/>
       </w:pPr>
-      <w:bookmarkStart w:id="94" w:name="git"/>
-      <w:bookmarkEnd w:id="94"/>
+      <w:bookmarkStart w:id="102" w:name="git"/>
+      <w:bookmarkEnd w:id="102"/>
       <w:r>
         <w:t xml:space="preserve">GIT</w:t>
       </w:r>
@@ -6407,8 +7014,8 @@
       <w:pPr>
         <w:pStyle w:val="Heading3"/>
       </w:pPr>
-      <w:bookmarkStart w:id="95" w:name="symcloud"/>
-      <w:bookmarkEnd w:id="95"/>
+      <w:bookmarkStart w:id="103" w:name="symcloud"/>
+      <w:bookmarkEnd w:id="103"/>
       <w:r>
         <w:t xml:space="preserve">Symcloud</w:t>
       </w:r>
@@ -6452,7 +7059,7 @@
         <w:rPr>
           <w:rStyle w:val="FootnoteReference"/>
         </w:rPr>
-        <w:footnoteReference w:id="96"/>
+        <w:footnoteReference w:id="104"/>
       </w:r>
       <w:r>
         <w:t xml:space="preserve">. Andere Vorteile für eine Unterteilung der Dateien in Chunks werden im Kapitel</w:t>
@@ -6503,8 +7110,8 @@
       <w:pPr>
         <w:pStyle w:val="Heading2"/>
       </w:pPr>
-      <w:bookmarkStart w:id="97" w:name="datenbank"/>
-      <w:bookmarkEnd w:id="97"/>
+      <w:bookmarkStart w:id="105" w:name="datenbank"/>
+      <w:bookmarkEnd w:id="105"/>
       <w:r>
         <w:t xml:space="preserve">Datenbank</w:t>
       </w:r>
@@ -6609,8 +7216,8 @@
       <w:pPr>
         <w:pStyle w:val="Heading2"/>
       </w:pPr>
-      <w:bookmarkStart w:id="98" w:name="metadatastorage"/>
-      <w:bookmarkEnd w:id="98"/>
+      <w:bookmarkStart w:id="106" w:name="metadatastorage"/>
+      <w:bookmarkEnd w:id="106"/>
       <w:r>
         <w:t xml:space="preserve">Metadatastorage</w:t>
       </w:r>
@@ -6683,8 +7290,8 @@
       <w:pPr>
         <w:pStyle w:val="Heading2"/>
       </w:pPr>
-      <w:bookmarkStart w:id="99" w:name="filestorage"/>
-      <w:bookmarkEnd w:id="99"/>
+      <w:bookmarkStart w:id="107" w:name="filestorage"/>
+      <w:bookmarkEnd w:id="107"/>
       <w:r>
         <w:t xml:space="preserve">Filestorage</w:t>
       </w:r>
@@ -6724,7 +7331,7 @@
         <w:rPr>
           <w:rStyle w:val="FootnoteReference"/>
         </w:rPr>
-        <w:footnoteReference w:id="100"/>
+        <w:footnoteReference w:id="108"/>
       </w:r>
       <w:r>
         <w:t xml:space="preserve"> </w:t>
@@ -6800,8 +7407,8 @@
       <w:pPr>
         <w:pStyle w:val="Heading2"/>
       </w:pPr>
-      <w:bookmarkStart w:id="101" w:name="session"/>
-      <w:bookmarkEnd w:id="101"/>
+      <w:bookmarkStart w:id="109" w:name="session"/>
+      <w:bookmarkEnd w:id="109"/>
       <w:r>
         <w:t xml:space="preserve">Session</w:t>
       </w:r>
@@ -6818,8 +7425,8 @@
       <w:pPr>
         <w:pStyle w:val="Heading2"/>
       </w:pPr>
-      <w:bookmarkStart w:id="102" w:name="rest-api"/>
-      <w:bookmarkEnd w:id="102"/>
+      <w:bookmarkStart w:id="110" w:name="rest-api"/>
+      <w:bookmarkEnd w:id="110"/>
       <w:r>
         <w:t xml:space="preserve">Rest-API</w:t>
       </w:r>
@@ -6958,8 +7565,8 @@
       <w:pPr>
         <w:pStyle w:val="Heading2"/>
       </w:pPr>
-      <w:bookmarkStart w:id="103" w:name="zusammenfassung-3"/>
-      <w:bookmarkEnd w:id="103"/>
+      <w:bookmarkStart w:id="111" w:name="zusammenfassung-3"/>
+      <w:bookmarkEnd w:id="111"/>
       <w:r>
         <w:t xml:space="preserve">Zusammenfassung</w:t>
       </w:r>
@@ -6993,8 +7600,8 @@
       <w:pPr>
         <w:pStyle w:val="Heading1"/>
       </w:pPr>
-      <w:bookmarkStart w:id="104" w:name="implementierung"/>
-      <w:bookmarkEnd w:id="104"/>
+      <w:bookmarkStart w:id="112" w:name="implementierung"/>
+      <w:bookmarkEnd w:id="112"/>
       <w:r>
         <w:t xml:space="preserve">Implementierung</w:t>
       </w:r>
@@ -7034,7 +7641,7 @@
         <w:rPr>
           <w:rStyle w:val="FootnoteReference"/>
         </w:rPr>
-        <w:footnoteReference w:id="105"/>
+        <w:footnoteReference w:id="113"/>
       </w:r>
       <w:r>
         <w:t xml:space="preserve">. Dieses Framework ist eines der beliebtesten Frameworks in der Open-Source Community von PHP.</w:t>
@@ -7059,7 +7666,7 @@
         <w:rPr>
           <w:rStyle w:val="FootnoteReference"/>
         </w:rPr>
-        <w:footnoteReference w:id="107"/>
+        <w:footnoteReference w:id="115"/>
       </w:r>
       <w:r>
         <w:t xml:space="preserve"> </w:t>
@@ -7071,7 +7678,7 @@
         <w:rPr>
           <w:rStyle w:val="FootnoteReference"/>
         </w:rPr>
-        <w:footnoteReference w:id="109"/>
+        <w:footnoteReference w:id="117"/>
       </w:r>
       <w:r>
         <w:t xml:space="preserve"> </w:t>
@@ -7115,7 +7722,7 @@
       <w:r>
         <w:t xml:space="preserve"> </w:t>
       </w:r>
-      <w:hyperlink r:id="rId111">
+      <w:hyperlink r:id="rId119">
         <w:r>
           <w:rPr>
             <w:rStyle w:val="Hyperlink"/>
@@ -7134,8 +7741,8 @@
       <w:pPr>
         <w:pStyle w:val="Heading2"/>
       </w:pPr>
-      <w:bookmarkStart w:id="112" w:name="distributed-storage"/>
-      <w:bookmarkEnd w:id="112"/>
+      <w:bookmarkStart w:id="120" w:name="distributed-storage"/>
+      <w:bookmarkEnd w:id="120"/>
       <w:r>
         <w:t xml:space="preserve">Distributed-Storage</w:t>
       </w:r>
@@ -7168,7 +7775,7 @@
                     </pic:cNvPicPr>
                   </pic:nvPicPr>
                   <pic:blipFill>
-                    <a:blip r:embed="rId113"/>
+                    <a:blip r:embed="rId121"/>
                     <a:stretch>
                       <a:fillRect/>
                     </a:stretch>
@@ -7325,8 +7932,8 @@
       <w:pPr>
         <w:pStyle w:val="Heading3"/>
       </w:pPr>
-      <w:bookmarkStart w:id="114" w:name="objekte-speichern"/>
-      <w:bookmarkEnd w:id="114"/>
+      <w:bookmarkStart w:id="122" w:name="objekte-speichern"/>
+      <w:bookmarkEnd w:id="122"/>
       <w:r>
         <w:t xml:space="preserve">Objekte speichern</w:t>
       </w:r>
@@ -7370,7 +7977,7 @@
                     </pic:cNvPicPr>
                   </pic:nvPicPr>
                   <pic:blipFill>
-                    <a:blip r:embed="rId115"/>
+                    <a:blip r:embed="rId123"/>
                     <a:stretch>
                       <a:fillRect/>
                     </a:stretch>
@@ -7414,8 +8021,8 @@
       <w:pPr>
         <w:pStyle w:val="Heading3"/>
       </w:pPr>
-      <w:bookmarkStart w:id="116" w:name="objekte-abrufen"/>
-      <w:bookmarkEnd w:id="116"/>
+      <w:bookmarkStart w:id="124" w:name="objekte-abrufen"/>
+      <w:bookmarkEnd w:id="124"/>
       <w:r>
         <w:t xml:space="preserve">Objekte abrufen</w:t>
       </w:r>
@@ -7459,7 +8066,7 @@
                     </pic:cNvPicPr>
                   </pic:nvPicPr>
                   <pic:blipFill>
-                    <a:blip r:embed="rId117"/>
+                    <a:blip r:embed="rId125"/>
                     <a:stretch>
                       <a:fillRect/>
                     </a:stretch>
@@ -7511,8 +8118,8 @@
       <w:pPr>
         <w:pStyle w:val="Heading3"/>
       </w:pPr>
-      <w:bookmarkStart w:id="118" w:name="replikator"/>
-      <w:bookmarkEnd w:id="118"/>
+      <w:bookmarkStart w:id="126" w:name="replikator"/>
+      <w:bookmarkEnd w:id="126"/>
       <w:r>
         <w:t xml:space="preserve">Replikator</w:t>
       </w:r>
@@ -7595,7 +8202,7 @@
                     </pic:cNvPicPr>
                   </pic:nvPicPr>
                   <pic:blipFill>
-                    <a:blip r:embed="rId119"/>
+                    <a:blip r:embed="rId127"/>
                     <a:stretch>
                       <a:fillRect/>
                     </a:stretch>
@@ -7749,7 +8356,7 @@
                     </pic:cNvPicPr>
                   </pic:nvPicPr>
                   <pic:blipFill>
-                    <a:blip r:embed="rId120"/>
+                    <a:blip r:embed="rId128"/>
                     <a:stretch>
                       <a:fillRect/>
                     </a:stretch>
@@ -7801,8 +8408,8 @@
       <w:pPr>
         <w:pStyle w:val="Heading3"/>
       </w:pPr>
-      <w:bookmarkStart w:id="121" w:name="adapter"/>
-      <w:bookmarkEnd w:id="121"/>
+      <w:bookmarkStart w:id="129" w:name="adapter"/>
+      <w:bookmarkEnd w:id="129"/>
       <w:r>
         <w:t xml:space="preserve">Adapter</w:t>
       </w:r>
@@ -7951,7 +8558,7 @@
         <w:rPr>
           <w:rStyle w:val="FootnoteReference"/>
         </w:rPr>
-        <w:footnoteReference w:id="122"/>
+        <w:footnoteReference w:id="130"/>
       </w:r>
       <w:r>
         <w:t xml:space="preserve"> </w:t>
@@ -8007,8 +8614,8 @@
       <w:pPr>
         <w:pStyle w:val="Heading3"/>
       </w:pPr>
-      <w:bookmarkStart w:id="124" w:name="manager"/>
-      <w:bookmarkEnd w:id="124"/>
+      <w:bookmarkStart w:id="132" w:name="manager"/>
+      <w:bookmarkEnd w:id="132"/>
       <w:r>
         <w:t xml:space="preserve">Manager</w:t>
       </w:r>
@@ -8025,8 +8632,8 @@
       <w:pPr>
         <w:pStyle w:val="Heading3"/>
       </w:pPr>
-      <w:bookmarkStart w:id="125" w:name="zusammenfassung-4"/>
-      <w:bookmarkEnd w:id="125"/>
+      <w:bookmarkStart w:id="133" w:name="zusammenfassung-4"/>
+      <w:bookmarkEnd w:id="133"/>
       <w:r>
         <w:t xml:space="preserve">Zusammenfassung</w:t>
       </w:r>
@@ -8052,8 +8659,8 @@
       <w:pPr>
         <w:pStyle w:val="Heading2"/>
       </w:pPr>
-      <w:bookmarkStart w:id="126" w:name="plattform"/>
-      <w:bookmarkEnd w:id="126"/>
+      <w:bookmarkStart w:id="134" w:name="plattform"/>
+      <w:bookmarkEnd w:id="134"/>
       <w:r>
         <w:t xml:space="preserve">Plattform</w:t>
       </w:r>
@@ -8070,8 +8677,8 @@
       <w:pPr>
         <w:pStyle w:val="Heading3"/>
       </w:pPr>
-      <w:bookmarkStart w:id="127" w:name="authentifizierung"/>
-      <w:bookmarkEnd w:id="127"/>
+      <w:bookmarkStart w:id="135" w:name="authentifizierung"/>
+      <w:bookmarkEnd w:id="135"/>
       <w:r>
         <w:t xml:space="preserve">Authentifizierung</w:t>
       </w:r>
@@ -8105,8 +8712,8 @@
       <w:pPr>
         <w:pStyle w:val="Heading3"/>
       </w:pPr>
-      <w:bookmarkStart w:id="128" w:name="rest-api-1"/>
-      <w:bookmarkEnd w:id="128"/>
+      <w:bookmarkStart w:id="136" w:name="rest-api-1"/>
+      <w:bookmarkEnd w:id="136"/>
       <w:r>
         <w:t xml:space="preserve">Rest-API</w:t>
       </w:r>
@@ -8131,7 +8738,7 @@
         <w:rPr>
           <w:rStyle w:val="FootnoteReference"/>
         </w:rPr>
-        <w:footnoteReference w:id="129"/>
+        <w:footnoteReference w:id="137"/>
       </w:r>
       <w:r>
         <w:t xml:space="preserve"> </w:t>
@@ -8144,8 +8751,8 @@
       <w:pPr>
         <w:pStyle w:val="Heading3"/>
       </w:pPr>
-      <w:bookmarkStart w:id="131" w:name="benutzeroberfläche"/>
-      <w:bookmarkEnd w:id="131"/>
+      <w:bookmarkStart w:id="139" w:name="benutzeroberfläche"/>
+      <w:bookmarkEnd w:id="139"/>
       <w:r>
         <w:t xml:space="preserve">Benutzeroberfläche</w:t>
       </w:r>
@@ -8171,8 +8778,8 @@
       <w:pPr>
         <w:pStyle w:val="Heading3"/>
       </w:pPr>
-      <w:bookmarkStart w:id="132" w:name="zusammenfassung-5"/>
-      <w:bookmarkEnd w:id="132"/>
+      <w:bookmarkStart w:id="140" w:name="zusammenfassung-5"/>
+      <w:bookmarkEnd w:id="140"/>
       <w:r>
         <w:t xml:space="preserve">Zusammenfassung</w:t>
       </w:r>
@@ -8194,7 +8801,7 @@
         <w:rPr>
           <w:rStyle w:val="FootnoteReference"/>
         </w:rPr>
-        <w:footnoteReference w:id="133"/>
+        <w:footnoteReference w:id="141"/>
       </w:r>
       <w:r>
         <w:t xml:space="preserve"> </w:t>
@@ -8207,8 +8814,8 @@
       <w:pPr>
         <w:pStyle w:val="Heading2"/>
       </w:pPr>
-      <w:bookmarkStart w:id="134" w:name="synchronisierungsprogramm-jibe"/>
-      <w:bookmarkEnd w:id="134"/>
+      <w:bookmarkStart w:id="142" w:name="synchronisierungsprogramm-jibe"/>
+      <w:bookmarkEnd w:id="142"/>
       <w:r>
         <w:t xml:space="preserve">Synchronisierungsprogramm: Jibe</w:t>
       </w:r>
@@ -8224,7 +8831,7 @@
         <w:rPr>
           <w:rStyle w:val="FootnoteReference"/>
         </w:rPr>
-        <w:footnoteReference w:id="135"/>
+        <w:footnoteReference w:id="143"/>
       </w:r>
       <w:r>
         <w:t xml:space="preserve"> </w:t>
@@ -8244,7 +8851,7 @@
         <w:rPr>
           <w:rStyle w:val="FootnoteReference"/>
         </w:rPr>
-        <w:footnoteReference w:id="137"/>
+        <w:footnoteReference w:id="145"/>
       </w:r>
       <w:r>
         <w:t xml:space="preserve">. Dieser Container enthält alle benötigten Source-Code- und Konfigurationsdateien. Das Format ist vergleichbar mit dem JAVA-Container JAR. PHAR-Container werden in der PHP-Gemeinschaft oft verwendet, um komplexe Applikationen, wie zum Beispiel PHPUnit</w:t>
@@ -8253,7 +8860,7 @@
         <w:rPr>
           <w:rStyle w:val="FootnoteReference"/>
         </w:rPr>
-        <w:footnoteReference w:id="139"/>
+        <w:footnoteReference w:id="147"/>
       </w:r>
       <w:r>
         <w:t xml:space="preserve"> </w:t>
@@ -8503,8 +9110,8 @@
       <w:pPr>
         <w:pStyle w:val="Heading3"/>
       </w:pPr>
-      <w:bookmarkStart w:id="141" w:name="architektur"/>
-      <w:bookmarkEnd w:id="141"/>
+      <w:bookmarkStart w:id="149" w:name="architektur"/>
+      <w:bookmarkEnd w:id="149"/>
       <w:r>
         <w:t xml:space="preserve">Architektur</w:t>
       </w:r>
@@ -8529,7 +9136,7 @@
                     </pic:cNvPicPr>
                   </pic:nvPicPr>
                   <pic:blipFill>
-                    <a:blip r:embed="rId142"/>
+                    <a:blip r:embed="rId150"/>
                     <a:stretch>
                       <a:fillRect/>
                     </a:stretch>
@@ -8654,8 +9261,8 @@
       <w:pPr>
         <w:pStyle w:val="Heading3"/>
       </w:pPr>
-      <w:bookmarkStart w:id="143" w:name="abläufe"/>
-      <w:bookmarkEnd w:id="143"/>
+      <w:bookmarkStart w:id="151" w:name="abläufe"/>
+      <w:bookmarkEnd w:id="151"/>
       <w:r>
         <w:t xml:space="preserve">Abläufe</w:t>
       </w:r>
@@ -9889,8 +10496,8 @@
       <w:pPr>
         <w:pStyle w:val="Heading3"/>
       </w:pPr>
-      <w:bookmarkStart w:id="144" w:name="zusammenfassung-6"/>
-      <w:bookmarkEnd w:id="144"/>
+      <w:bookmarkStart w:id="152" w:name="zusammenfassung-6"/>
+      <w:bookmarkEnd w:id="152"/>
       <w:r>
         <w:t xml:space="preserve">Zusammenfassung</w:t>
       </w:r>
@@ -9915,8 +10522,8 @@
       <w:pPr>
         <w:pStyle w:val="Heading2"/>
       </w:pPr>
-      <w:bookmarkStart w:id="145" w:name="zusammenfassung-7"/>
-      <w:bookmarkEnd w:id="145"/>
+      <w:bookmarkStart w:id="153" w:name="zusammenfassung-7"/>
+      <w:bookmarkEnd w:id="153"/>
       <w:r>
         <w:t xml:space="preserve">Zusammenfassung</w:t>
       </w:r>
@@ -9936,18 +10543,18 @@
       <w:pPr>
         <w:pStyle w:val="Heading1"/>
       </w:pPr>
-      <w:bookmarkStart w:id="146" w:name="ergebnisse"/>
-      <w:bookmarkEnd w:id="146"/>
-      <w:r>
-        <w:t xml:space="preserve">Ergebnisse</w:t>
+      <w:bookmarkStart w:id="154" w:name="ergebnisse-und-ausblick"/>
+      <w:bookmarkEnd w:id="154"/>
+      <w:r>
+        <w:t xml:space="preserve">Ergebnisse und Ausblick</w:t>
       </w:r>
     </w:p>
     <w:p>
       <w:pPr>
         <w:pStyle w:val="Heading1"/>
       </w:pPr>
-      <w:bookmarkStart w:id="147" w:name="ausblick"/>
-      <w:bookmarkEnd w:id="147"/>
+      <w:bookmarkStart w:id="155" w:name="ausblick"/>
+      <w:bookmarkEnd w:id="155"/>
       <w:r>
         <w:t xml:space="preserve">Ausblick</w:t>
       </w:r>
@@ -9964,8 +10571,8 @@
       <w:pPr>
         <w:pStyle w:val="Heading2"/>
       </w:pPr>
-      <w:bookmarkStart w:id="148" w:name="konfliktbehandlung"/>
-      <w:bookmarkEnd w:id="148"/>
+      <w:bookmarkStart w:id="156" w:name="konfliktbehandlung"/>
+      <w:bookmarkEnd w:id="156"/>
       <w:r>
         <w:t xml:space="preserve">Konfliktbehandlung</w:t>
       </w:r>
@@ -9974,8 +10581,8 @@
       <w:pPr>
         <w:pStyle w:val="Heading2"/>
       </w:pPr>
-      <w:bookmarkStart w:id="149" w:name="verteilung-von-blobs"/>
-      <w:bookmarkEnd w:id="149"/>
+      <w:bookmarkStart w:id="157" w:name="verteilung-von-blobs"/>
+      <w:bookmarkEnd w:id="157"/>
       <w:r>
         <w:t xml:space="preserve">Verteilung von Blobs</w:t>
       </w:r>
@@ -10039,8 +10646,8 @@
       <w:pPr>
         <w:pStyle w:val="Heading2"/>
       </w:pPr>
-      <w:bookmarkStart w:id="150" w:name="konsistenz"/>
-      <w:bookmarkEnd w:id="150"/>
+      <w:bookmarkStart w:id="158" w:name="konsistenz"/>
+      <w:bookmarkEnd w:id="158"/>
       <w:r>
         <w:t xml:space="preserve">Konsistenz</w:t>
       </w:r>
@@ -10063,7 +10670,7 @@
       <w:r>
         <w:t xml:space="preserve"> </w:t>
       </w:r>
-      <w:hyperlink r:id="rId151">
+      <w:hyperlink r:id="rId159">
         <w:r>
           <w:rPr>
             <w:rStyle w:val="Hyperlink"/>
@@ -10076,8 +10683,8 @@
       <w:pPr>
         <w:pStyle w:val="Heading2"/>
       </w:pPr>
-      <w:bookmarkStart w:id="152" w:name="datei-chunking"/>
-      <w:bookmarkEnd w:id="152"/>
+      <w:bookmarkStart w:id="160" w:name="datei-chunking"/>
+      <w:bookmarkEnd w:id="160"/>
       <w:r>
         <w:t xml:space="preserve">Datei chunking</w:t>
       </w:r>
@@ -10094,8 +10701,8 @@
       <w:pPr>
         <w:pStyle w:val="Heading2"/>
       </w:pPr>
-      <w:bookmarkStart w:id="153" w:name="lock-mechanismen"/>
-      <w:bookmarkEnd w:id="153"/>
+      <w:bookmarkStart w:id="161" w:name="lock-mechanismen"/>
+      <w:bookmarkEnd w:id="161"/>
       <w:r>
         <w:t xml:space="preserve">Lock-Mechanismen</w:t>
       </w:r>
@@ -10115,8 +10722,8 @@
       <w:pPr>
         <w:pStyle w:val="Heading1"/>
       </w:pPr>
-      <w:bookmarkStart w:id="154" w:name="anhang"/>
-      <w:bookmarkEnd w:id="154"/>
+      <w:bookmarkStart w:id="162" w:name="anhang"/>
+      <w:bookmarkEnd w:id="162"/>
       <w:r>
         <w:t xml:space="preserve">Anhang</w:t>
       </w:r>
@@ -10125,8 +10732,8 @@
       <w:pPr>
         <w:pStyle w:val="Heading2"/>
       </w:pPr>
-      <w:bookmarkStart w:id="155" w:name="amazon-s3-system-spezifische-metadaten"/>
-      <w:bookmarkEnd w:id="155"/>
+      <w:bookmarkStart w:id="163" w:name="amazon-s3-system-spezifische-metadaten"/>
+      <w:bookmarkEnd w:id="163"/>
       <w:r>
         <w:t xml:space="preserve">Amazon S3 System-spezifische Metadaten</w:t>
       </w:r>
@@ -10792,8 +11399,8 @@
       <w:pPr>
         <w:pStyle w:val="Heading2"/>
       </w:pPr>
-      <w:bookmarkStart w:id="156" w:name="exkurs-oauth2"/>
-      <w:bookmarkEnd w:id="156"/>
+      <w:bookmarkStart w:id="164" w:name="exkurs-oauth2"/>
+      <w:bookmarkEnd w:id="164"/>
       <w:r>
         <w:t xml:space="preserve">Exkurs: OAuth2</w:t>
       </w:r>
@@ -10836,8 +11443,8 @@
       <w:pPr>
         <w:pStyle w:val="Heading3"/>
       </w:pPr>
-      <w:bookmarkStart w:id="157" w:name="begriffe"/>
-      <w:bookmarkEnd w:id="157"/>
+      <w:bookmarkStart w:id="165" w:name="begriffe"/>
+      <w:bookmarkEnd w:id="165"/>
       <w:r>
         <w:t xml:space="preserve">Begriffe</w:t>
       </w:r>
@@ -11054,8 +11661,8 @@
       <w:pPr>
         <w:pStyle w:val="Heading3"/>
       </w:pPr>
-      <w:bookmarkStart w:id="158" w:name="protokoll-ablauf"/>
-      <w:bookmarkEnd w:id="158"/>
+      <w:bookmarkStart w:id="166" w:name="protokoll-ablauf"/>
+      <w:bookmarkEnd w:id="166"/>
       <w:r>
         <w:t xml:space="preserve">Protokoll Ablauf</w:t>
       </w:r>
@@ -11080,7 +11687,7 @@
                     </pic:cNvPicPr>
                   </pic:nvPicPr>
                   <pic:blipFill>
-                    <a:blip r:embed="rId159"/>
+                    <a:blip r:embed="rId167"/>
                     <a:stretch>
                       <a:fillRect/>
                     </a:stretch>
@@ -11226,8 +11833,8 @@
       <w:pPr>
         <w:pStyle w:val="Heading3"/>
       </w:pPr>
-      <w:bookmarkStart w:id="160" w:name="zusammenfassung-8"/>
-      <w:bookmarkEnd w:id="160"/>
+      <w:bookmarkStart w:id="168" w:name="zusammenfassung-8"/>
+      <w:bookmarkEnd w:id="168"/>
       <w:r>
         <w:t xml:space="preserve">Zusammenfassung</w:t>
       </w:r>
@@ -11244,8 +11851,8 @@
       <w:pPr>
         <w:pStyle w:val="Heading2"/>
       </w:pPr>
-      <w:bookmarkStart w:id="161" w:name="installation"/>
-      <w:bookmarkEnd w:id="161"/>
+      <w:bookmarkStart w:id="169" w:name="installation"/>
+      <w:bookmarkEnd w:id="169"/>
       <w:r>
         <w:t xml:space="preserve">Installation</w:t>
       </w:r>
@@ -11262,8 +11869,8 @@
       <w:pPr>
         <w:pStyle w:val="Heading3"/>
       </w:pPr>
-      <w:bookmarkStart w:id="162" w:name="lokal"/>
-      <w:bookmarkEnd w:id="162"/>
+      <w:bookmarkStart w:id="170" w:name="lokal"/>
+      <w:bookmarkEnd w:id="170"/>
       <w:r>
         <w:t xml:space="preserve">Lokal</w:t>
       </w:r>
@@ -11272,8 +11879,8 @@
       <w:pPr>
         <w:pStyle w:val="Heading3"/>
       </w:pPr>
-      <w:bookmarkStart w:id="163" w:name="verteilt"/>
-      <w:bookmarkEnd w:id="163"/>
+      <w:bookmarkStart w:id="171" w:name="verteilt"/>
+      <w:bookmarkEnd w:id="171"/>
       <w:r>
         <w:t xml:space="preserve">Verteilt</w:t>
       </w:r>
@@ -11282,8 +11889,8 @@
       <w:pPr>
         <w:pStyle w:val="Heading1"/>
       </w:pPr>
-      <w:bookmarkStart w:id="164" w:name="literaturverzeichnis"/>
-      <w:bookmarkEnd w:id="164"/>
+      <w:bookmarkStart w:id="172" w:name="literaturverzeichnis"/>
+      <w:bookmarkEnd w:id="172"/>
       <w:r>
         <w:t xml:space="preserve">Literaturverzeichnis</w:t>
       </w:r>
@@ -11309,7 +11916,7 @@
       </w:r>
     </w:p>
   </w:footnote>
-  <w:footnote w:id="22">
+  <w:footnote w:id="23">
     <w:p>
       <w:pPr>
         <w:pStyle w:val="FootnoteText"/>
@@ -11320,7 +11927,28 @@
         </w:rPr>
         <w:footnoteRef/>
       </w:r>
-      <w:hyperlink r:id="rId23">
+      <w:hyperlink r:id="rId24">
+        <w:r>
+          <w:rPr>
+            <w:rStyle w:val="Hyperlink"/>
+          </w:rPr>
+          <w:t xml:space="preserve">https://www.dropbox.com/</w:t>
+        </w:r>
+      </w:hyperlink>
+    </w:p>
+  </w:footnote>
+  <w:footnote w:id="27">
+    <w:p>
+      <w:pPr>
+        <w:pStyle w:val="FootnoteText"/>
+      </w:pPr>
+      <w:r>
+        <w:rPr>
+          <w:rStyle w:val="FootnoteReference"/>
+        </w:rPr>
+        <w:footnoteRef/>
+      </w:r>
+      <w:hyperlink r:id="rId28">
         <w:r>
           <w:rPr>
             <w:rStyle w:val="Hyperlink"/>
@@ -11330,7 +11958,7 @@
       </w:hyperlink>
     </w:p>
   </w:footnote>
-  <w:footnote w:id="24">
+  <w:footnote w:id="29">
     <w:p>
       <w:pPr>
         <w:pStyle w:val="FootnoteText"/>
@@ -11341,7 +11969,7 @@
         </w:rPr>
         <w:footnoteRef/>
       </w:r>
-      <w:hyperlink r:id="rId25">
+      <w:hyperlink r:id="rId30">
         <w:r>
           <w:rPr>
             <w:rStyle w:val="Hyperlink"/>
@@ -11351,7 +11979,7 @@
       </w:hyperlink>
     </w:p>
   </w:footnote>
-  <w:footnote w:id="26">
+  <w:footnote w:id="31">
     <w:p>
       <w:pPr>
         <w:pStyle w:val="FootnoteText"/>
@@ -11362,7 +11990,7 @@
         </w:rPr>
         <w:footnoteRef/>
       </w:r>
-      <w:hyperlink r:id="rId27">
+      <w:hyperlink r:id="rId32">
         <w:r>
           <w:rPr>
             <w:rStyle w:val="Hyperlink"/>
@@ -11372,7 +12000,7 @@
       </w:hyperlink>
     </w:p>
   </w:footnote>
-  <w:footnote w:id="34">
+  <w:footnote w:id="35">
     <w:p>
       <w:pPr>
         <w:pStyle w:val="FootnoteText"/>
@@ -11383,7 +12011,28 @@
         </w:rPr>
         <w:footnoteRef/>
       </w:r>
-      <w:hyperlink r:id="rId35">
+      <w:hyperlink r:id="rId36">
+        <w:r>
+          <w:rPr>
+            <w:rStyle w:val="Hyperlink"/>
+          </w:rPr>
+          <w:t xml:space="preserve">http://hyperland.com/TBLpage</w:t>
+        </w:r>
+      </w:hyperlink>
+    </w:p>
+  </w:footnote>
+  <w:footnote w:id="42">
+    <w:p>
+      <w:pPr>
+        <w:pStyle w:val="FootnoteText"/>
+      </w:pPr>
+      <w:r>
+        <w:rPr>
+          <w:rStyle w:val="FootnoteReference"/>
+        </w:rPr>
+        <w:footnoteRef/>
+      </w:r>
+      <w:hyperlink r:id="rId43">
         <w:r>
           <w:rPr>
             <w:rStyle w:val="Hyperlink"/>
@@ -11393,7 +12042,7 @@
       </w:hyperlink>
     </w:p>
   </w:footnote>
-  <w:footnote w:id="36">
+  <w:footnote w:id="44">
     <w:p>
       <w:pPr>
         <w:pStyle w:val="FootnoteText"/>
@@ -11404,7 +12053,7 @@
         </w:rPr>
         <w:footnoteRef/>
       </w:r>
-      <w:hyperlink r:id="rId37">
+      <w:hyperlink r:id="rId45">
         <w:r>
           <w:rPr>
             <w:rStyle w:val="Hyperlink"/>
@@ -11414,7 +12063,7 @@
       </w:hyperlink>
     </w:p>
   </w:footnote>
-  <w:footnote w:id="38">
+  <w:footnote w:id="46">
     <w:p>
       <w:pPr>
         <w:pStyle w:val="FootnoteText"/>
@@ -11425,7 +12074,7 @@
         </w:rPr>
         <w:footnoteRef/>
       </w:r>
-      <w:hyperlink r:id="rId25">
+      <w:hyperlink r:id="rId30">
         <w:r>
           <w:rPr>
             <w:rStyle w:val="Hyperlink"/>
@@ -11435,7 +12084,7 @@
       </w:hyperlink>
     </w:p>
   </w:footnote>
-  <w:footnote w:id="45">
+  <w:footnote w:id="53">
     <w:p>
       <w:pPr>
         <w:pStyle w:val="FootnoteText"/>
@@ -11446,7 +12095,7 @@
         </w:rPr>
         <w:footnoteRef/>
       </w:r>
-      <w:hyperlink r:id="rId46">
+      <w:hyperlink r:id="rId54">
         <w:r>
           <w:rPr>
             <w:rStyle w:val="Hyperlink"/>
@@ -11456,7 +12105,7 @@
       </w:hyperlink>
     </w:p>
   </w:footnote>
-  <w:footnote w:id="47">
+  <w:footnote w:id="55">
     <w:p>
       <w:pPr>
         <w:pStyle w:val="FootnoteText"/>
@@ -11467,7 +12116,7 @@
         </w:rPr>
         <w:footnoteRef/>
       </w:r>
-      <w:hyperlink r:id="rId48">
+      <w:hyperlink r:id="rId56">
         <w:r>
           <w:rPr>
             <w:rStyle w:val="Hyperlink"/>
@@ -11477,7 +12126,7 @@
       </w:hyperlink>
     </w:p>
   </w:footnote>
-  <w:footnote w:id="50">
+  <w:footnote w:id="58">
     <w:p>
       <w:pPr>
         <w:pStyle w:val="FootnoteText"/>
@@ -11488,7 +12137,7 @@
         </w:rPr>
         <w:footnoteRef/>
       </w:r>
-      <w:hyperlink r:id="rId51">
+      <w:hyperlink r:id="rId59">
         <w:r>
           <w:rPr>
             <w:rStyle w:val="Hyperlink"/>
@@ -11498,7 +12147,7 @@
       </w:hyperlink>
     </w:p>
   </w:footnote>
-  <w:footnote w:id="56">
+  <w:footnote w:id="64">
     <w:p>
       <w:pPr>
         <w:pStyle w:val="FootnoteText"/>
@@ -11509,7 +12158,7 @@
         </w:rPr>
         <w:footnoteRef/>
       </w:r>
-      <w:hyperlink r:id="rId57">
+      <w:hyperlink r:id="rId65">
         <w:r>
           <w:rPr>
             <w:rStyle w:val="Hyperlink"/>
@@ -11519,7 +12168,7 @@
       </w:hyperlink>
     </w:p>
   </w:footnote>
-  <w:footnote w:id="58">
+  <w:footnote w:id="66">
     <w:p>
       <w:pPr>
         <w:pStyle w:val="FootnoteText"/>
@@ -11530,7 +12179,7 @@
         </w:rPr>
         <w:footnoteRef/>
       </w:r>
-      <w:hyperlink r:id="rId59">
+      <w:hyperlink r:id="rId67">
         <w:r>
           <w:rPr>
             <w:rStyle w:val="Hyperlink"/>
@@ -11540,7 +12189,7 @@
       </w:hyperlink>
     </w:p>
   </w:footnote>
-  <w:footnote w:id="65">
+  <w:footnote w:id="73">
     <w:p>
       <w:pPr>
         <w:pStyle w:val="FootnoteText"/>
@@ -11556,7 +12205,7 @@
       </w:r>
     </w:p>
   </w:footnote>
-  <w:footnote w:id="72">
+  <w:footnote w:id="80">
     <w:p>
       <w:pPr>
         <w:pStyle w:val="FootnoteText"/>
@@ -11573,7 +12222,7 @@
       <w:r>
         <w:t xml:space="preserve"> </w:t>
       </w:r>
-      <w:hyperlink r:id="rId73">
+      <w:hyperlink r:id="rId81">
         <w:r>
           <w:rPr>
             <w:rStyle w:val="Hyperlink"/>
@@ -11583,7 +12232,7 @@
       </w:hyperlink>
     </w:p>
   </w:footnote>
-  <w:footnote w:id="76">
+  <w:footnote w:id="84">
     <w:p>
       <w:pPr>
         <w:pStyle w:val="FootnoteText"/>
@@ -11594,7 +12243,7 @@
         </w:rPr>
         <w:footnoteRef/>
       </w:r>
-      <w:hyperlink r:id="rId77">
+      <w:hyperlink r:id="rId85">
         <w:r>
           <w:rPr>
             <w:rStyle w:val="Hyperlink"/>
@@ -11604,7 +12253,7 @@
       </w:hyperlink>
     </w:p>
   </w:footnote>
-  <w:footnote w:id="83">
+  <w:footnote w:id="91">
     <w:p>
       <w:pPr>
         <w:pStyle w:val="FootnoteText"/>
@@ -11615,7 +12264,7 @@
         </w:rPr>
         <w:footnoteRef/>
       </w:r>
-      <w:hyperlink r:id="rId84">
+      <w:hyperlink r:id="rId92">
         <w:r>
           <w:rPr>
             <w:rStyle w:val="Hyperlink"/>
@@ -11625,7 +12274,7 @@
       </w:hyperlink>
     </w:p>
   </w:footnote>
-  <w:footnote w:id="86">
+  <w:footnote w:id="94">
     <w:p>
       <w:pPr>
         <w:pStyle w:val="FootnoteText"/>
@@ -11636,7 +12285,7 @@
         </w:rPr>
         <w:footnoteRef/>
       </w:r>
-      <w:hyperlink r:id="rId59">
+      <w:hyperlink r:id="rId67">
         <w:r>
           <w:rPr>
             <w:rStyle w:val="Hyperlink"/>
@@ -11646,7 +12295,7 @@
       </w:hyperlink>
     </w:p>
   </w:footnote>
-  <w:footnote w:id="96">
+  <w:footnote w:id="104">
     <w:p>
       <w:pPr>
         <w:pStyle w:val="FootnoteText"/>
@@ -11662,7 +12311,7 @@
       </w:r>
     </w:p>
   </w:footnote>
-  <w:footnote w:id="100">
+  <w:footnote w:id="108">
     <w:p>
       <w:pPr>
         <w:pStyle w:val="FootnoteText"/>
@@ -11678,7 +12327,7 @@
       </w:r>
     </w:p>
   </w:footnote>
-  <w:footnote w:id="105">
+  <w:footnote w:id="113">
     <w:p>
       <w:pPr>
         <w:pStyle w:val="FootnoteText"/>
@@ -11689,7 +12338,7 @@
         </w:rPr>
         <w:footnoteRef/>
       </w:r>
-      <w:hyperlink r:id="rId106">
+      <w:hyperlink r:id="rId114">
         <w:r>
           <w:rPr>
             <w:rStyle w:val="Hyperlink"/>
@@ -11699,7 +12348,7 @@
       </w:hyperlink>
     </w:p>
   </w:footnote>
-  <w:footnote w:id="107">
+  <w:footnote w:id="115">
     <w:p>
       <w:pPr>
         <w:pStyle w:val="FootnoteText"/>
@@ -11710,7 +12359,7 @@
         </w:rPr>
         <w:footnoteRef/>
       </w:r>
-      <w:hyperlink r:id="rId108">
+      <w:hyperlink r:id="rId116">
         <w:r>
           <w:rPr>
             <w:rStyle w:val="Hyperlink"/>
@@ -11720,7 +12369,7 @@
       </w:hyperlink>
     </w:p>
   </w:footnote>
-  <w:footnote w:id="109">
+  <w:footnote w:id="117">
     <w:p>
       <w:pPr>
         <w:pStyle w:val="FootnoteText"/>
@@ -11731,7 +12380,7 @@
         </w:rPr>
         <w:footnoteRef/>
       </w:r>
-      <w:hyperlink r:id="rId110">
+      <w:hyperlink r:id="rId118">
         <w:r>
           <w:rPr>
             <w:rStyle w:val="Hyperlink"/>
@@ -11741,7 +12390,7 @@
       </w:hyperlink>
     </w:p>
   </w:footnote>
-  <w:footnote w:id="122">
+  <w:footnote w:id="130">
     <w:p>
       <w:pPr>
         <w:pStyle w:val="FootnoteText"/>
@@ -11752,7 +12401,7 @@
         </w:rPr>
         <w:footnoteRef/>
       </w:r>
-      <w:hyperlink r:id="rId123">
+      <w:hyperlink r:id="rId131">
         <w:r>
           <w:rPr>
             <w:rStyle w:val="Hyperlink"/>
@@ -11762,7 +12411,7 @@
       </w:hyperlink>
     </w:p>
   </w:footnote>
-  <w:footnote w:id="129">
+  <w:footnote w:id="137">
     <w:p>
       <w:pPr>
         <w:pStyle w:val="FootnoteText"/>
@@ -11773,7 +12422,7 @@
         </w:rPr>
         <w:footnoteRef/>
       </w:r>
-      <w:hyperlink r:id="rId130">
+      <w:hyperlink r:id="rId138">
         <w:r>
           <w:rPr>
             <w:rStyle w:val="Hyperlink"/>
@@ -11783,7 +12432,7 @@
       </w:hyperlink>
     </w:p>
   </w:footnote>
-  <w:footnote w:id="133">
+  <w:footnote w:id="141">
     <w:p>
       <w:pPr>
         <w:pStyle w:val="FootnoteText"/>
@@ -11799,7 +12448,7 @@
       </w:r>
     </w:p>
   </w:footnote>
-  <w:footnote w:id="135">
+  <w:footnote w:id="143">
     <w:p>
       <w:pPr>
         <w:pStyle w:val="FootnoteText"/>
@@ -11810,7 +12459,7 @@
         </w:rPr>
         <w:footnoteRef/>
       </w:r>
-      <w:hyperlink r:id="rId136">
+      <w:hyperlink r:id="rId144">
         <w:r>
           <w:rPr>
             <w:rStyle w:val="Hyperlink"/>
@@ -11820,7 +12469,7 @@
       </w:hyperlink>
     </w:p>
   </w:footnote>
-  <w:footnote w:id="137">
+  <w:footnote w:id="145">
     <w:p>
       <w:pPr>
         <w:pStyle w:val="FootnoteText"/>
@@ -11831,7 +12480,7 @@
         </w:rPr>
         <w:footnoteRef/>
       </w:r>
-      <w:hyperlink r:id="rId138">
+      <w:hyperlink r:id="rId146">
         <w:r>
           <w:rPr>
             <w:rStyle w:val="Hyperlink"/>
@@ -11841,7 +12490,7 @@
       </w:hyperlink>
     </w:p>
   </w:footnote>
-  <w:footnote w:id="139">
+  <w:footnote w:id="147">
     <w:p>
       <w:pPr>
         <w:pStyle w:val="FootnoteText"/>
@@ -11852,7 +12501,7 @@
         </w:rPr>
         <w:footnoteRef/>
       </w:r>
-      <w:hyperlink r:id="rId140">
+      <w:hyperlink r:id="rId148">
         <w:r>
           <w:rPr>
             <w:rStyle w:val="Hyperlink"/>
@@ -11949,7 +12598,7 @@
     </w:lvl>
   </w:abstractNum>
   <w:abstractNum w:abstractNumId="990">
-    <w:nsid w:val="111d334c"/>
+    <w:nsid w:val="94572a1c"/>
     <w:multiLevelType w:val="multilevel"/>
     <w:lvl w:ilvl="0">
       <w:numFmt w:val="bullet"/>
@@ -12030,7 +12679,7 @@
     </w:lvl>
   </w:abstractNum>
   <w:abstractNum w:abstractNumId="991">
-    <w:nsid w:val="b931e4e9"/>
+    <w:nsid w:val="2112b80c"/>
     <w:multiLevelType w:val="multilevel"/>
     <w:lvl w:ilvl="0">
       <w:numFmt w:val="bullet"/>
@@ -12111,7 +12760,7 @@
     </w:lvl>
   </w:abstractNum>
   <w:abstractNum w:abstractNumId="99411">
-    <w:nsid w:val="a96c2b14"/>
+    <w:nsid w:val="f6e809ab"/>
     <w:multiLevelType w:val="multilevel"/>
     <w:lvl w:ilvl="0">
       <w:start w:val="1"/>
@@ -12199,7 +12848,7 @@
     </w:lvl>
   </w:abstractNum>
   <w:abstractNum w:abstractNumId="99821">
-    <w:nsid w:val="6cb2e74f"/>
+    <w:nsid w:val="a4103e42"/>
     <w:multiLevelType w:val="multilevel"/>
     <w:lvl w:ilvl="0">
       <w:start w:val="1"/>

</xml_diff>

<commit_message>
fixed issues in introduction
</commit_message>
<xml_diff>
--- a/symcloud-thesis.docx
+++ b/symcloud-thesis.docx
@@ -153,16 +153,13 @@
         <w:pStyle w:val="FirstParagraph"/>
       </w:pPr>
       <w:r>
-        <w:t xml:space="preserve">Seit dem aufkommen von Cloud-Diensten befinden sich immer mehr AnwenderInnen in einem Konflikt zwischen Datensicherheit und Datenschutz. Diese Dienste ermöglichen es Daten sicher und einfach zu speichern und Gleichzeit mit seinem Mitmenschen zu teilen. Jedoch gibt es große Bedenken der BenutzerInnen im Bezug auf den Datenschutz, wenn sie Ihre Daten aus der Hand geben. Dieser Konflikt zeigen auch verschiedene Studien. Sie zeigen, dass es immer mehr Nutzer in die Cloud zieht, wie das Beispiel in Abbildung</w:t>
-      </w:r>
-      <w:r>
-        <w:t xml:space="preserve"> </w:t>
-      </w:r>
-      <w:r>
-        <w:t xml:space="preserve"> </w:t>
-      </w:r>
-      <w:r>
-        <w:t xml:space="preserve">zeigt, dabei aber die Bedenken gegen genau diese Anwendungen zunehmen (siehe Abbildung</w:t>
+        <w:t xml:space="preserve">Seit dem aufkommen von Cloud-Diensten befinden sich immer mehr AnwenderInnen in einem Konflikt zwischen Datensicherheit und Datenschutz. Cloud-Dienste ermöglichen es Daten sicher zu speichern und mit seinem Mitmenschen zu teilen. Jedoch gibt es große Bedenken der BenutzerInnen im Bezug auf den Datenschutz, wenn sie Ihre Daten aus der Hand geben. Dieser Konflikt zeigen auch verschiedene Studien. Sie zeigen, dass es immer mehr NutzerInnen in die Cloud zieht (siehe Abbildung</w:t>
+      </w:r>
+      <w:r>
+        <w:t xml:space="preserve"> </w:t>
+      </w:r>
+      <w:r>
+        <w:t xml:space="preserve">), dabei aber die Bedenken gegen, genau diese Anwendungen, zunehmen (siehe Abbildung</w:t>
       </w:r>
       <w:r>
         <w:t xml:space="preserve"> </w:t>
@@ -246,7 +243,7 @@
         <w:t xml:space="preserve"> </w:t>
       </w:r>
       <w:r>
-        <w:t xml:space="preserve">zeigt wie die Nutzerzahlen der Kommerziellen Cloud-Anwendung Dropbox</w:t>
+        <w:t xml:space="preserve">zeigt wie die Nutzerzahlen des Kommerziellen Cloud-Dienstes Dropbox</w:t>
       </w:r>
       <w:r>
         <w:rPr>
@@ -327,7 +324,19 @@
         <w:pStyle w:val="BodyText"/>
       </w:pPr>
       <w:r>
-        <w:t xml:space="preserve">Im Gegenzug wurde im Jahre 2012 in Österreich erhoben, dass nur etwa 17% der AnwenderInnen ohne Bedenken Cloud-Dienste verwendet. Das meistgenannte Bedenken ist: Fremdzugriff auf die Daten ohne Information.</w:t>
+        <w:t xml:space="preserve">Im Gegensatz dazu wurde im Jahre 2012 in Österreich erhoben, dass nur etwa 17% der AnwenderInnen diese Dienste ohne Bedenken verwendet. Das meistgenannte Bedenken dieser Studie ist:</w:t>
+      </w:r>
+      <w:r>
+        <w:t xml:space="preserve"> </w:t>
+      </w:r>
+      <w:r>
+        <w:rPr>
+          <w:b/>
+        </w:rPr>
+        <w:t xml:space="preserve">Fremdzugriff auf die Daten ohne Information</w:t>
+      </w:r>
+      <w:r>
+        <w:t xml:space="preserve">.</w:t>
       </w:r>
     </w:p>
     <w:p>
@@ -335,13 +344,13 @@
         <w:pStyle w:val="BodyText"/>
       </w:pPr>
       <w:r>
-        <w:t xml:space="preserve">Dieses Bedenken ist seit den Abhörskandalen, durch verschiedenste Geheimdienste wie die zum Beispiel NSA, noch verstärkt worden. Was auch eine Umfrage aus dem Jahre 2014 aus Deutschland (Abbildung</w:t>
-      </w:r>
-      <w:r>
-        <w:t xml:space="preserve"> </w:t>
-      </w:r>
-      <w:r>
-        <w:t xml:space="preserve">) zeigt. Dabei gaben 71% an, dass das Vertrauen zu Cloud-Diensten durch diese Skandale beschädigt worden ist.</w:t>
+        <w:t xml:space="preserve">Dieses Bedenken ist seit den Abhörskandalen, durch verschiedenste Geheimdienste wie zum Beispiel die NSA, noch verstärkt worden. Was eine Umfrage, aus dem Jahre 2014 die in Deutschland durchgeführt wurde (Abbildung</w:t>
+      </w:r>
+      <w:r>
+        <w:t xml:space="preserve"> </w:t>
+      </w:r>
+      <w:r>
+        <w:t xml:space="preserve">), zeigt. Dabei gaben 71% an, dass das Vertrauen zu Cloud-Diensten durch diese Skandale beschädigt worden ist.</w:t>
       </w:r>
     </w:p>
     <w:p>
@@ -410,7 +419,7 @@
         <w:pStyle w:val="BodyText"/>
       </w:pPr>
       <w:r>
-        <w:t xml:space="preserve">Diese Statistiken zeigen, dass immer mehr Menschen das Bedürfnis verspüren, die Kontrolle über ihre Daten zu behalten. Aufgrund dessen erregen Projekte wie Diaspora</w:t>
+        <w:t xml:space="preserve">Diese Statistiken zeigen, dass immer mehr Menschen das Bedürfnis verspüren, die Kontrolle über ihre Daten zu behalten, aber trotzdem die Vorzüge solcher Dienste nutzen wollen. Aufgrund dessen erregen Projekte wie Diaspora</w:t>
       </w:r>
       <w:r>
         <w:rPr>
@@ -447,7 +456,7 @@
         <w:pStyle w:val="Definition"/>
       </w:pPr>
       <w:r>
-        <w:t xml:space="preserve">Diaspora ist ein dezentrales soziales Netzwerk. Die Benutzer von diesem Netzwerk sind durch die verteilte Infrastruktur nicht von einem Betreiber abhängig. Es ermöglicht, seinen Freunden bzw. der Familie, eine private social-media Plattform anzubieten und diese nach seinen Wünschen zu gestalten. Das Interessante daran sind die sogenannten Pods (dezentrale Knoten), die sich beliebig untereinander vernetzen lassen. Damit baut Diaspora ein privates P2P Netzwerk auf. Pods können von jedem installiert und betrieben werden; dabei kann der Betreiber bestimmen, wer in sein Netzwerk eintreten darf und welche Server mit seinem verbunden sind. Die verbundenen Pods tauschen ohne einen zentralen Knoten, Daten aus und sind dadurch unabhängig. Dies garantiert die volle Kontrolle über seine Daten im Netzwerk</w:t>
+        <w:t xml:space="preserve">Diaspora ist ein dezentrales soziales Netzwerk. Die BenutzerInnen von diesem sozialen Netzwerk sind durch die verteilte Infrastruktur nicht von einem Dienstleister abhängig. Es ermöglicht, seinen Freunden bzw. der Familie, eine private "social-media" Plattform anzubieten und diese nach seinen Wünschen zu gestalten. Das Interessante daran sind die sogenannten Pods (dezentrale Knoten), die sich beliebig untereinander vernetzen lassen. Dies ermöglicht es auch Benutzern, die nicht auf dem Selben Servern registriert sind, miteinander zu kommunizieren. Pods können von jedem installiert und betrieben werden; dabei kann der Betreiber bestimmen, wer in sein Netzwerk eintreten darf und welche Server mit seinem Kontakt aufnehmen dürfen. Die verbundenen Pods tauschen die Daten ohne einen zentralen Knoten aus. Dies garantiert die volle Kontrolle über seine Daten im Netzwerk</w:t>
       </w:r>
       <w:r>
         <w:t xml:space="preserve"> </w:t>
@@ -456,7 +465,7 @@
         <w:t xml:space="preserve">[@diaspora2015a]</w:t>
       </w:r>
       <w:r>
-        <w:t xml:space="preserve">. Dieses Projekt wurde in der Programmiersprache Ruby entwickelt.</w:t>
+        <w:t xml:space="preserve">. Entwickelt wurde dieses Projekt wurde in der Programmiersprache Ruby.</w:t>
       </w:r>
     </w:p>
     <w:p>
@@ -472,13 +481,13 @@
         <w:pStyle w:val="Definition"/>
       </w:pPr>
       <w:r>
-        <w:t xml:space="preserve">Das Projekt ownCloud ist eine Software, die es ermöglicht, Daten in einer privaten Cloud zu verwalten. Mittels Endgeräte-Clients können die Daten synchronisiert und über die Plattform auch geteilt werden. Insgesamt bietet die Software einen ähnlichen Funktionsumfang gängiger kommerzieller Lösungen an</w:t>
-      </w:r>
-      <w:r>
-        <w:t xml:space="preserve"> </w:t>
-      </w:r>
-      <w:r>
-        <w:t xml:space="preserve">[@owncloud2015a]</w:t>
+        <w:t xml:space="preserve">Das Projekt ownCloud ist eine Software, die es ermöglicht, Dateien in einer privaten Cloud zu verwalten. Mittels Endgeräte-Clients können die Dateien synchronisiert und über die Plattform auch geteilt werden. Insgesamt bietet die Software einen ähnlichen Funktionsumfang gängiger kommerzieller Lösungen an</w:t>
+      </w:r>
+      <w:r>
+        <w:t xml:space="preserve"> </w:t>
+      </w:r>
+      <w:r>
+        <w:t xml:space="preserve">[@owncloud2015features]</w:t>
       </w:r>
       <w:r>
         <w:t xml:space="preserve">. Zusätzlich bietet es eine Kollaborationsplattform, mit der zum Beispiel Dokumente über einen online Editor, von mehreren Benutzern gleichzeitig, bearbeitet werden können. Diese Technologie basiert auf der JavaScript Library WebODF</w:t>
@@ -498,7 +507,7 @@
         <w:pStyle w:val="FirstParagraph"/>
       </w:pPr>
       <w:r>
-        <w:t xml:space="preserve">Beide Software-Pakete ermöglichen es den NutzerInnen Ihre Daten in einer Vertrauenswürdigen Umgebung zu verwalten. Diese Umgebung wird nur ungern verlassen, um seine Daten anderen zur Verfügung zu stellen. Aufgrund dieses Umstandes, ist es für Anwendungen oft sehr schwer sich für die breite Masse zu etablieren. In dieser Arbeit wird speziell auf die Anforderungen von Anwendungen eingegangen, die es ermöglichen soll, Dateien zu verwalten und zu teilen. Speziell wird der Fall betrachtet, wenn zwei BenutzerInnen die auf verschiedenen Servern registriert sind, Dateien zusammen verwenden wollen. Dabei sollen die Vorgänge, die nötig sind um die Daten zwischen den Servern zu Übertragen, transparent für die NutzerInnen gehandhabt werden.</w:t>
+        <w:t xml:space="preserve">Beide Software-Pakete ermöglichen es den NutzerInnen Ihre Daten in einer Vertrauenswürdigen Umgebung zu verwalten. Diese Umgebung wird nur ungern verlassen, um seine Daten anderen zur Verfügung zu stellen. Aufgrund dieses Umstandes, ist es für Anwendungen oft sehr schwer sich für die breite Masse zu etablieren. In dieser Arbeit wird speziell auf die Anforderungen von Anwendungen eingegangen, die es ermöglichen soll, Dateien zu verwalten, zu teilen und in einem definierbaren Netzwerk zu verteilen. Speziell wird der Fall betrachtet, wenn zwei BenutzerInnen die auf verschiedenen Servern registriert sind, Dateien zusammen verwenden wollen. Dabei sollen die Vorgänge, die nötig sind um die Dateien zwischen den Servern zu Übertragen, transparent für die NutzerInnen gehandhabt werden.</w:t>
       </w:r>
     </w:p>
     <w:p>
@@ -516,7 +525,7 @@
         <w:pStyle w:val="FirstParagraph"/>
       </w:pPr>
       <w:r>
-        <w:t xml:space="preserve">Symcloud ist eine private Cloud-Software, die es ermöglicht, über dezentrale Knoten (ähnlich wie Diaspora) Daten über die Grenzen des eigenen Servers hinweg zu teilen. Verbundene Knoten tauschen über sichere Kanäle Daten aus, die anschließend über einen Client mit dem Endgerät synchronisiert werden können. Dabei ist es für den Benutzer irrelevant, woher die Daten stammen.</w:t>
+        <w:t xml:space="preserve">SymCloud ist eine private Cloud-Software, die es ermöglicht, über dezentrale Knoten (ähnlich wie Diaspora) Dateien über die Grenzen des eigenen Servers hinweg zu teilen. Verbundene Knoten tauschen über sichere Kanäle Daten aus, die anschließend über einen Client mit dem Endgerät synchronisiert werden können. Dabei ist es für den Benutzer irrelevant, woher die Daten stammen.</w:t>
       </w:r>
     </w:p>
     <w:p>
@@ -524,7 +533,7 @@
         <w:pStyle w:val="BodyText"/>
       </w:pPr>
       <w:r>
-        <w:t xml:space="preserve">Wobei es bei der Arbeit weniger um die Plattform, als um die Konzepte geht, die es ermöglichen an eine solche Plattform umzusetzen. Dabei wird im speziellen die Datenhaltung für solche Systeme bedacht. Um diese Konzepte, so unabhängig wie möglich von der Plattform zu gestalten, wird die Implementierung dieser Konzepte in einer eigenständigen Library entwickelt. Dieser Umstand ermöglicht eine Weiterverwendung in anderen Plattformen und Anwendungen, die ihren BenutzerInnen ermöglichen wollen, Daten zu erstellen, verwalten, bearbeiten oder teilen. Damit kann das erstellte Konzept als Grundlage für eine "Spezifikation" von derartigen Prozessen weiterverwendet werden.</w:t>
+        <w:t xml:space="preserve">Wobei es bei der Arbeit weniger um die Plattform, als um die Konzepte geht, die es ermöglichen an eine solche Plattform umzusetzen. Dabei wird im speziellen die Datenhaltung für solche Systeme betrachtet. Um diese Konzepte, so unabhängig wie möglich von der Plattform zu gestalten, wird die Implementierung dieser Konzepte in einer eigenständigen Library entwickelt. Dieser Umstand ermöglicht eine Weiterverwendung in anderen Plattformen und Anwendungen, die ihren BenutzerInnen ermöglichen wollen, Dateien zu erstellen, verwalten, bearbeiten oder teilen. Damit kann das erstellte Konzept als Grundlage für eine "Spezifikation" von derartigen Prozessen weiterverwendet werden.</w:t>
       </w:r>
     </w:p>
     <w:p>
@@ -532,7 +541,7 @@
         <w:pStyle w:val="BodyText"/>
       </w:pPr>
       <w:r>
-        <w:t xml:space="preserve">In der ersten Phase, in der diese Arbeit entsteht, werden Grundlegende Konzepte aufgestellt. Diese beginnen mit der Festlegung eines Datenmodells und der Implementierung einer Datenbank, die diese Daten mit anderen Server teilen kann. Dieses teilen von Daten soll voll konfigurierbar sein, was bedeutet, das die AdministratorInnen die Freiheit haben, zu entscheiden, welche Server welche Daten zu sehen bekommen. Dabei gibt es zwei Stufen der Konfiguration, zum einen über eine Liste von vertrauten Server, diese Server sind sozusagen eine "Whitelist" von Servern, mit denen die BenutzerInnen kommunizieren dürfen. Die zweite Stufe sind die Rechte auf ein Objekt, darf ein Objekt nur von einem Server gesehen werden, wird dieses Objekt nur auf andere Server verteilt, wenn die BenutzerInnen dies aus Gründen der Datensicherheit wünscht. Daten, die nur auf einem Server gespeichert sind, sind tendenziell gefährdet, irgendwann durch unvorhergesehene Ereignisse verloren zu gehen.</w:t>
+        <w:t xml:space="preserve">In der ersten Phase, in der diese Arbeit entsteht, werden Grundlegende Konzepte aufgestellt. Diese beginnen mit der Festlegung eines Datenmodells und der Implementierung einer Datenbank, die diese Daten mit anderen Server teilen kann. Dieses teilen von Daten soll voll konfigurierbar sein, was bedeutet, das die AdministratorInnen die Freiheit haben zu entscheiden, welche Server welche Daten zur Verfügung gestellt bekommen. Dabei gibt es zwei Stufen der Konfiguration, zum einen über eine Liste von vertrauenswürdigen Servern, welche sozusagen eine "Whitelist" darstellt, mit denen die BenutzerInnen kommunizieren dürfen. Die zweite Stufe sind die Rechte auf ein einzelnes Objekt. Diese Rechte regeln zusätzlich welche Benutzer (und damit die Server auf denen die Benutzer registriert sind) das Objekt tatsächlich verwenden dürfen.</w:t>
       </w:r>
     </w:p>
     <w:p>
@@ -558,7 +567,7 @@
         <w:pStyle w:val="FirstParagraph"/>
       </w:pPr>
       <w:r>
-        <w:t xml:space="preserve">Als Inspirationsquelle für eine Architektur dienten neben den schon erwähnten Applikationen auch das Projekt Xanadu</w:t>
+        <w:t xml:space="preserve">Als Inspirationsquelle für das Konzept von symCloud dienten neben den schon erwähnten Applikationen auch das Projekt Xanadu</w:t>
       </w:r>
       <w:r>
         <w:rPr>
@@ -567,7 +576,16 @@
         <w:footnoteReference w:id="35"/>
       </w:r>
       <w:r>
-        <w:t xml:space="preserve">. Dieses Projekt wurde im Jahre 1960 von Ted Nelson gegründet und wurde nie finalisiert. Er arbeitet seit der Gründung an einer Implementierung an verschiedenen Universitäten an der Software [@???]. Ted Nelson prägte den Begriff des Hypertext mit der Veröffentlichung eines wissenschaftlichen Artikels "The Hypertext. Proceedings of the World Documentation Federation" im Jahre 1965. Darin beschrieb er Hypertext als Lösung für die Probleme, die Normales Papier mit sich bringt</w:t>
+        <w:t xml:space="preserve">. Dieses Projekt wurde im Jahre 1960 von Ted Nelson gegründet und wurde nie finalisiert. Er arbeitet seit der Gründung an einer Implementierung an der Software</w:t>
+      </w:r>
+      <w:r>
+        <w:t xml:space="preserve"> </w:t>
+      </w:r>
+      <w:r>
+        <w:t xml:space="preserve">[@atwood2009xanadu]</w:t>
+      </w:r>
+      <w:r>
+        <w:t xml:space="preserve">. Ted Nelson prägte den Begriff des Hypertext mit der Veröffentlichung eines wissenschaftlichen Artikels "The Hypertext. Proceedings of the World Documentation Federation" im Jahre 1965. Darin beschrieb er Hypertext als Lösung für die Probleme, die Normales Papier mit sich bringt</w:t>
       </w:r>
       <w:r>
         <w:t xml:space="preserve"> </w:t>
@@ -581,6 +599,14 @@
     </w:p>
     <w:p>
       <w:pPr>
+        <w:pStyle w:val="BodyText"/>
+      </w:pPr>
+      <w:r>
+        <w:t xml:space="preserve">Die darin beschriebenen Probleme sind unter anderem:</w:t>
+      </w:r>
+    </w:p>
+    <w:p>
+      <w:pPr>
         <w:pStyle w:val="DefinitionTerm"/>
       </w:pPr>
       <w:r>
@@ -592,7 +618,7 @@
         <w:pStyle w:val="Definition"/>
       </w:pPr>
       <w:r>
-        <w:t xml:space="preserve">Text besteht oft aus einer Menge von anderen Texten wie zum Beispiel Zitate oder Querverweise. Dies lässt sich mithilfe von normalem Papier nur schwer abbilden und visualisieren.</w:t>
+        <w:t xml:space="preserve">Text besteht oft aus einer Menge von anderen Texten wie zum Beispiel Zitate oder Querverweise. Dies lässt sich mithilfe von normalem Papier nur schwer abbilden bzw. visualisieren.</w:t>
       </w:r>
     </w:p>
     <w:p>
@@ -608,7 +634,7 @@
         <w:pStyle w:val="Definition"/>
       </w:pPr>
       <w:r>
-        <w:t xml:space="preserve">Ein Blatt Papier ist begrenzt in seiner Größe und Form. Es zwingt den Text in eine bestimmte Form und es kann nicht erweitert werden.</w:t>
+        <w:t xml:space="preserve">Ein Blatt Papier ist begrenzt in seiner Größe und Form. Es zwingt den Text in bestimmte Form, welche später weder verändert noch erweitert werden kann.</w:t>
       </w:r>
     </w:p>
     <w:p>
@@ -616,7 +642,7 @@
         <w:pStyle w:val="FirstParagraph"/>
       </w:pPr>
       <w:r>
-        <w:t xml:space="preserve">Hypertext sollte nicht das Medium sondern die BenutzerInnen in den Vordergrund stellen. Durch verschiedene Mechanismen sollte Xanadu die Möglichkeit schaffen, dass BenutzerInnen Dokument verlinken und Zusammensetzen können. Jedes Dokument wäre im Netzwerk eindeutig auffindbar, versioniert und verwendbar. Damit ist Xanadu ein nie zu Ende gebrachtes Konzept einer Digitalen Bibliothek</w:t>
+        <w:t xml:space="preserve">Hypertext sollte nicht das Medium sondern die BenutzerInnen in den Vordergrund stellen. Durch verschiedene Mechanismen sollte Xanadu die Möglichkeit schaffen, dass BenutzerInnen Dokumente verlinken und zusammensetzen können. Jedes Dokument wäre im Netzwerk eindeutig auffindbar und versioniert (also in verschiedenen Versionen abrufbar). Damit ist Xanadu ein nie zu Ende gebrachtes Konzept einer Digitalen Bibliothek</w:t>
       </w:r>
       <w:r>
         <w:t xml:space="preserve"> </w:t>
@@ -633,7 +659,7 @@
         <w:pStyle w:val="BodyText"/>
       </w:pPr>
       <w:r>
-        <w:t xml:space="preserve">Ursprünglich wurden 17 Thesen in dem Buch "Literary Machines" 1981 veröffentlicht. Sie beschrieben die Grundsätze, auf denen das Projekt Xanadu aufgebaut sind</w:t>
+        <w:t xml:space="preserve">1981 veröffentlichte Ted Nelson in seinem Buch "Literary Machines" 17 Thesen, die die Grundsätze des Projekt Xanadu beschreiben sollten</w:t>
       </w:r>
       <w:r>
         <w:t xml:space="preserve"> </w:t>
@@ -651,7 +677,7 @@
         <w:t xml:space="preserve">[@atwood2009xanadu]</w:t>
       </w:r>
       <w:r>
-        <w:t xml:space="preserve">. Einige der Thesen, die vernachlässigt wurden, sind interrsante Denkanstöße für ein Projekt wie Symcloud.</w:t>
+        <w:t xml:space="preserve">. Einige dieser Thesen, die vernachlässigt wurden, sind interessante Denkanstöße für ein Projekt wie symCloud.</w:t>
       </w:r>
     </w:p>
     <w:p>
@@ -662,7 +688,7 @@
         <w:rPr>
           <w:b/>
         </w:rPr>
-        <w:t xml:space="preserve">Every Xanadu server can be operated independently or in a network.</w:t>
+        <w:t xml:space="preserve">1. Every Xanadu server can be operated independently or in a network.</w:t>
       </w:r>
     </w:p>
     <w:p>
@@ -670,7 +696,7 @@
         <w:pStyle w:val="BodyText"/>
       </w:pPr>
       <w:r>
-        <w:t xml:space="preserve">Xanadu Server können für sich alleine oder in einem Netzwerk interagieren.</w:t>
+        <w:t xml:space="preserve">Xanadu Server können für sich alleine arbeiten oder in einem Netzwerk interagieren.</w:t>
       </w:r>
     </w:p>
     <w:p>
@@ -681,7 +707,7 @@
         <w:rPr>
           <w:b/>
         </w:rPr>
-        <w:t xml:space="preserve">Every user is uniquely and securely identified.</w:t>
+        <w:t xml:space="preserve">2. Every user is uniquely and securely identified.</w:t>
       </w:r>
     </w:p>
     <w:p>
@@ -700,7 +726,7 @@
         <w:rPr>
           <w:b/>
         </w:rPr>
-        <w:t xml:space="preserve">Every user can search, retrieve, create and store documents.</w:t>
+        <w:t xml:space="preserve">3. Every user can search, retrieve, create and store documents.</w:t>
       </w:r>
     </w:p>
     <w:p>
@@ -708,7 +734,7 @@
         <w:pStyle w:val="BodyText"/>
       </w:pPr>
       <w:r>
-        <w:t xml:space="preserve">Jeder Benutzer kann Dokumente durchsuchen herunterladen, erstellen und speichern.</w:t>
+        <w:t xml:space="preserve">Jeder Benutzer kann Dokumente durchsuchen, herunterladen, erstellen und speichern.</w:t>
       </w:r>
     </w:p>
     <w:p>
@@ -719,7 +745,7 @@
         <w:rPr>
           <w:b/>
         </w:rPr>
-        <w:t xml:space="preserve">Every document can have secure access controls.</w:t>
+        <w:t xml:space="preserve">4. Every document can have secure access controls.</w:t>
       </w:r>
     </w:p>
     <w:p>
@@ -727,7 +753,7 @@
         <w:pStyle w:val="BodyText"/>
       </w:pPr>
       <w:r>
-        <w:t xml:space="preserve">Jede Dokument besitzt Benutzerrechte, die steuern, wer welche Rechte bei diesem Dokument besitzt.</w:t>
+        <w:t xml:space="preserve">Jedes Dokument besitzt eine Zugriffskontrolliste. In dieser Liste wird aufgeführt, welcher Benutzer welche Rechte auf ein Dokument besitzt.</w:t>
       </w:r>
     </w:p>
     <w:p>
@@ -738,7 +764,7 @@
         <w:rPr>
           <w:b/>
         </w:rPr>
-        <w:t xml:space="preserve">Every document can be rapidly searched, stored and retrieved without user knowledge of where it is physically stored.</w:t>
+        <w:t xml:space="preserve">5. Every document can be rapidly searched, stored and retrieved without user knowledge of where it is physically stored.</w:t>
       </w:r>
     </w:p>
     <w:p>
@@ -746,7 +772,7 @@
         <w:pStyle w:val="BodyText"/>
       </w:pPr>
       <w:r>
-        <w:t xml:space="preserve">Jedes Dokument kann schnell durchsucht, gespeichert und heruntergeladen werden, ohne das der Benutzer weiß wo das Dokument Physikalisch gespeichert ist.</w:t>
+        <w:t xml:space="preserve">Jedes Dokument kann schnell durchsucht, gespeichert und heruntergeladen werden, ohne das der Benutzer weiß wo das Dokument physikalisch gespeichert ist.</w:t>
       </w:r>
     </w:p>
     <w:p>
@@ -757,7 +783,7 @@
         <w:rPr>
           <w:b/>
         </w:rPr>
-        <w:t xml:space="preserve">Every document is automatically stored redundantly to maintain availability even in case of a disaster.</w:t>
+        <w:t xml:space="preserve">6. Every document is automatically stored redundantly to maintain availability even in case of a disaster.</w:t>
       </w:r>
     </w:p>
     <w:p>
@@ -791,10 +817,89 @@
         <w:pStyle w:val="FirstParagraph"/>
       </w:pPr>
       <w:r>
-        <w:rPr>
-          <w:b/>
-        </w:rPr>
-        <w:t xml:space="preserve">TODO Anforderungen an das Projekt (auch in Bezug auf xanadu)</w:t>
+        <w:t xml:space="preserve">Aufgrund der beschriebenen Projekte, die als Inspiration verwendet wurden, werden in diesem Abschnitt die Anforderungen, an ein System wie symCloud beschrieben. Diese Anforderungen sind unterteilt in:</w:t>
+      </w:r>
+    </w:p>
+    <w:p>
+      <w:pPr>
+        <w:pStyle w:val="DefinitionTerm"/>
+      </w:pPr>
+      <w:r>
+        <w:t xml:space="preserve">Datensicherheit</w:t>
+      </w:r>
+    </w:p>
+    <w:p>
+      <w:pPr>
+        <w:pStyle w:val="Definition"/>
+      </w:pPr>
+      <w:r>
+        <w:t xml:space="preserve">In diesen Abschnitt der Anforderungen, fallen Gebiete wie Datenschutz und der Schutz vor Fremdzugriff.</w:t>
+      </w:r>
+    </w:p>
+    <w:p>
+      <w:pPr>
+        <w:pStyle w:val="DefinitionTerm"/>
+      </w:pPr>
+      <w:r>
+        <w:t xml:space="preserve">Funktionalitäten</w:t>
+      </w:r>
+    </w:p>
+    <w:p>
+      <w:pPr>
+        <w:pStyle w:val="Definition"/>
+      </w:pPr>
+      <w:r>
+        <w:t xml:space="preserve">Ein System wie symCloud sollte Funktionen mit sich bringen, die es erlauben sich gegen andere Cloud-Lösungen behaupten zu können.</w:t>
+      </w:r>
+    </w:p>
+    <w:p>
+      <w:pPr>
+        <w:pStyle w:val="DefinitionTerm"/>
+      </w:pPr>
+      <w:r>
+        <w:t xml:space="preserve">Architektur</w:t>
+      </w:r>
+    </w:p>
+    <w:p>
+      <w:pPr>
+        <w:pStyle w:val="Definition"/>
+      </w:pPr>
+      <w:r>
+        <w:t xml:space="preserve">Aufgrund der Inspiration durch Diaspora und Xanadu ist die Anforderung an die Architektur geprägt von verteilten Aspekten.</w:t>
+      </w:r>
+    </w:p>
+    <w:p>
+      <w:pPr>
+        <w:pStyle w:val="DefinitionTerm"/>
+      </w:pPr>
+      <w:r>
+        <w:t xml:space="preserve">Nicht Ziele</w:t>
+      </w:r>
+    </w:p>
+    <w:p>
+      <w:pPr>
+        <w:pStyle w:val="Definition"/>
+      </w:pPr>
+      <w:r>
+        <w:t xml:space="preserve">Diese Punkte sind wichtige Anforderungen an ein System wie symCloud, sie sind allerdings nicht Teil dieser Arbeit.</w:t>
+      </w:r>
+    </w:p>
+    <w:p>
+      <w:pPr>
+        <w:pStyle w:val="Heading3"/>
+      </w:pPr>
+      <w:bookmarkStart w:id="38" w:name="datensicherheit"/>
+      <w:bookmarkEnd w:id="38"/>
+      <w:r>
+        <w:t xml:space="preserve">Datensicherheit</w:t>
+      </w:r>
+    </w:p>
+    <w:p>
+      <w:pPr>
+        <w:pStyle w:val="FirstParagraph"/>
+      </w:pPr>
+      <w:r>
+        <w:t xml:space="preserve">Sinngemäß versteht man nach DIN44300, Teil 1,</w:t>
       </w:r>
     </w:p>
     <w:p>
@@ -806,7 +911,22 @@
         </w:numPr>
       </w:pPr>
       <w:r>
+        <w:t xml:space="preserve">unter</w:t>
+      </w:r>
+      <w:r>
+        <w:t xml:space="preserve"> </w:t>
+      </w:r>
+      <w:r>
+        <w:rPr>
+          <w:b/>
+        </w:rPr>
         <w:t xml:space="preserve">Datensicherheit</w:t>
+      </w:r>
+      <w:r>
+        <w:t xml:space="preserve"> </w:t>
+      </w:r>
+      <w:r>
+        <w:t xml:space="preserve">die Bewahrung von Daten vor Beeinträchtigung, insbesondere durch Verlust, Zerstörung oder Verfälschung und vor Missbrauch.</w:t>
       </w:r>
     </w:p>
     <w:p>
@@ -818,206 +938,304 @@
         </w:numPr>
       </w:pPr>
       <w:r>
+        <w:t xml:space="preserve">unter</w:t>
+      </w:r>
+      <w:r>
+        <w:t xml:space="preserve"> </w:t>
+      </w:r>
+      <w:r>
+        <w:rPr>
+          <w:b/>
+        </w:rPr>
         <w:t xml:space="preserve">Datenschutz</w:t>
       </w:r>
-    </w:p>
-    <w:p>
-      <w:pPr>
-        <w:pStyle w:val="Compact"/>
-        <w:numPr>
-          <w:numId w:val="1001"/>
-          <w:ilvl w:val="0"/>
-        </w:numPr>
-      </w:pPr>
-      <w:r>
-        <w:t xml:space="preserve">Ausfallsicherheit</w:t>
-      </w:r>
-    </w:p>
-    <w:p>
-      <w:pPr>
-        <w:pStyle w:val="Compact"/>
-        <w:numPr>
-          <w:numId w:val="1001"/>
-          <w:ilvl w:val="0"/>
-        </w:numPr>
-      </w:pPr>
-      <w:r>
-        <w:t xml:space="preserve">Fremdzugriff</w:t>
-      </w:r>
-    </w:p>
-    <w:p>
-      <w:pPr>
-        <w:pStyle w:val="Compact"/>
-        <w:numPr>
-          <w:numId w:val="1001"/>
-          <w:ilvl w:val="0"/>
-        </w:numPr>
-      </w:pPr>
-      <w:r>
-        <w:t xml:space="preserve">Funktionen</w:t>
-      </w:r>
-    </w:p>
-    <w:p>
-      <w:pPr>
-        <w:pStyle w:val="Compact"/>
-        <w:numPr>
-          <w:numId w:val="1001"/>
-          <w:ilvl w:val="0"/>
-        </w:numPr>
-      </w:pPr>
-      <w:r>
-        <w:t xml:space="preserve">Versionierung</w:t>
-      </w:r>
-    </w:p>
-    <w:p>
-      <w:pPr>
-        <w:pStyle w:val="Compact"/>
-        <w:numPr>
-          <w:numId w:val="1001"/>
-          <w:ilvl w:val="0"/>
-        </w:numPr>
-      </w:pPr>
-      <w:r>
-        <w:t xml:space="preserve">Zusammenarbeit (Dateien teilen)</w:t>
-      </w:r>
-    </w:p>
-    <w:p>
-      <w:pPr>
-        <w:pStyle w:val="Compact"/>
-        <w:numPr>
-          <w:numId w:val="1001"/>
-          <w:ilvl w:val="0"/>
-        </w:numPr>
-      </w:pPr>
-      <w:r>
-        <w:t xml:space="preserve">Zugriffsberechtigungen</w:t>
-      </w:r>
-    </w:p>
-    <w:p>
-      <w:pPr>
-        <w:pStyle w:val="Compact"/>
-        <w:numPr>
-          <w:numId w:val="1001"/>
-          <w:ilvl w:val="0"/>
-        </w:numPr>
-      </w:pPr>
-      <w:r>
-        <w:t xml:space="preserve">Namensräume</w:t>
-      </w:r>
-    </w:p>
-    <w:p>
-      <w:pPr>
-        <w:pStyle w:val="Compact"/>
-        <w:numPr>
-          <w:numId w:val="1001"/>
-          <w:ilvl w:val="0"/>
-        </w:numPr>
-      </w:pPr>
+      <w:r>
+        <w:t xml:space="preserve"> </w:t>
+      </w:r>
+      <w:r>
+        <w:t xml:space="preserve">die Bewahrung schutzwürdiger Belange von Betroffenen oder Beeinträchtigung durch die Verarbeitung ihrer Daten, wobei es sich bei den Betroffenen um natürliche oder juristische Personen handeln kann.</w:t>
+      </w:r>
+    </w:p>
+    <w:p>
+      <w:pPr>
+        <w:pStyle w:val="FirstParagraph"/>
+      </w:pPr>
+      <w:r>
+        <w:t xml:space="preserve">Ausgedrückt in einer weniger Formalen Sprache bedeutet Datenschutz den Schutz von Daten und Programmen vor unzulässiger Benutzung</w:t>
+      </w:r>
+      <w:r>
+        <w:t xml:space="preserve"> </w:t>
+      </w:r>
+      <w:r>
+        <w:t xml:space="preserve">[@stahlknecht2013einführung]</w:t>
+      </w:r>
+      <w:r>
+        <w:t xml:space="preserve">.</w:t>
+      </w:r>
+    </w:p>
+    <w:p>
+      <w:pPr>
+        <w:pStyle w:val="BodyText"/>
+      </w:pPr>
+      <w:r>
+        <w:t xml:space="preserve">Die Internationalen Kriterien für die Bewertung der Sicherheit von Systemen gehen von drei grundsätzlichen Gefahren aus</w:t>
+      </w:r>
+      <w:r>
+        <w:t xml:space="preserve"> </w:t>
+      </w:r>
+      <w:r>
+        <w:t xml:space="preserve">[@stahlknecht2013einführung]</w:t>
+      </w:r>
+      <w:r>
+        <w:t xml:space="preserve">:</w:t>
+      </w:r>
+    </w:p>
+    <w:p>
+      <w:pPr>
+        <w:pStyle w:val="DefinitionTerm"/>
+      </w:pPr>
+      <w:r>
+        <w:t xml:space="preserve">Verlust der Verfügbarkeit</w:t>
+      </w:r>
+    </w:p>
+    <w:p>
+      <w:pPr>
+        <w:pStyle w:val="Definition"/>
+      </w:pPr>
+      <w:r>
+        <w:t xml:space="preserve">Benötigte Daten sind, durch einen Ausfall oder Zerstörung (zum Beispiel durch einen Benutzerfehler), nicht mehr verfügbar.</w:t>
+      </w:r>
+    </w:p>
+    <w:p>
+      <w:pPr>
+        <w:pStyle w:val="DefinitionTerm"/>
+      </w:pPr>
+      <w:r>
+        <w:t xml:space="preserve">Verlust der Integrität</w:t>
+      </w:r>
+    </w:p>
+    <w:p>
+      <w:pPr>
+        <w:pStyle w:val="Definition"/>
+      </w:pPr>
+      <w:r>
+        <w:t xml:space="preserve">Die Daten sind unabsichtlich oder bewusst verfälscht worden.</w:t>
+      </w:r>
+    </w:p>
+    <w:p>
+      <w:pPr>
+        <w:pStyle w:val="DefinitionTerm"/>
+      </w:pPr>
+      <w:r>
+        <w:t xml:space="preserve">Verlust der Vertraulichkeit</w:t>
+      </w:r>
+    </w:p>
+    <w:p>
+      <w:pPr>
+        <w:pStyle w:val="Definition"/>
+      </w:pPr>
+      <w:r>
+        <w:t xml:space="preserve">Unbefugte erhalten Zugriff auf Daten, die nicht für sie bestimmt waren.</w:t>
+      </w:r>
+    </w:p>
+    <w:p>
+      <w:pPr>
+        <w:pStyle w:val="FirstParagraph"/>
+      </w:pPr>
+      <w:r>
+        <w:t xml:space="preserve">Konkrete Bedrohungen sind, die eines dieser drei Gefahren auslösen kann, sind Katastrophen, technische Defekte oder Menschliche Handlungen (ob unbewusst oder bewusst spielt hierbei keine Rolle)</w:t>
+      </w:r>
+      <w:r>
+        <w:t xml:space="preserve"> </w:t>
+      </w:r>
+      <w:r>
+        <w:t xml:space="preserve">[@stahlknecht2013einführung]</w:t>
+      </w:r>
+      <w:r>
+        <w:t xml:space="preserve">.</w:t>
+      </w:r>
+    </w:p>
+    <w:p>
+      <w:pPr>
+        <w:pStyle w:val="BodyText"/>
+      </w:pPr>
+      <w:r>
+        <w:t xml:space="preserve">Drei der im vorherigen Abschnitt genannten Thesen des Projekt Xanadu bieten Ansätze, wie diese Anforderungen umgesetzt werden können. Durch die Redundanz (These sechs) der Daten kann sowohl der Verlust der Verfügbarkeit oder Integrität in vielen Fällen verhindert werden. Wenn das System sich vergewissern will, ob die Daten valide sind, fordert es alle Kopien der Daten an und vergleicht sie. Sind alle Versionen Identisch kann eine Verfälschung ausgeschlossen werden. Nicht mehr verfügbar sind Daten erst dann, wenn alle Kopien der Daten verloren gegangen sind. Die Thesen zwei und vier bieten einen Schutz vor dem Verlust derVertraulichkeit, indem die BenutzerIn eindeutig identifiziert werden kann und ein Zugriffsberechtigungssystem die Berechtigung überprüft. Dadurch kann ausgeschlossen werden, dass sich dritte über die Schnittstellen des System, zugriff auf Daten verschaffen, die sie nicht sehen dürften.</w:t>
+      </w:r>
+    </w:p>
+    <w:p>
+      <w:pPr>
+        <w:pStyle w:val="Heading3"/>
+      </w:pPr>
+      <w:bookmarkStart w:id="39" w:name="funktionalitäten"/>
+      <w:bookmarkEnd w:id="39"/>
+      <w:r>
+        <w:t xml:space="preserve">Funktionalitäten</w:t>
+      </w:r>
+    </w:p>
+    <w:p>
+      <w:pPr>
+        <w:pStyle w:val="FirstParagraph"/>
+      </w:pPr>
+      <w:r>
+        <w:t xml:space="preserve">Um ein System wie symCloud Konkurrenzfähig, zu vergleichbaren Systemen wie Dropbox oder ownCloud</w:t>
+      </w:r>
+      <w:r>
+        <w:t xml:space="preserve"> </w:t>
+      </w:r>
+      <w:r>
+        <w:t xml:space="preserve">[@owncloud2015features]</w:t>
+      </w:r>
+      <w:r>
+        <w:t xml:space="preserve">, zu machen sind drei Kernfunktionalitäten unerlässlich:</w:t>
+      </w:r>
+    </w:p>
+    <w:p>
+      <w:pPr>
+        <w:pStyle w:val="DefinitionTerm"/>
+      </w:pPr>
+      <w:r>
+        <w:t xml:space="preserve">Versionierung von Dateien</w:t>
+      </w:r>
+    </w:p>
+    <w:p>
+      <w:pPr>
+        <w:pStyle w:val="Definition"/>
+      </w:pPr>
+      <w:r>
+        <w:t xml:space="preserve">Die Versionierung ist ein wesentlicher Bestandteil von vielen Filehosting-Plattformen. Es ermöglicht nicht nur das wiederherstellen von alten Dateiversionen, sondern auch das wiederherstellen von gelöschten Dateien.</w:t>
+      </w:r>
+    </w:p>
+    <w:p>
+      <w:pPr>
+        <w:pStyle w:val="DefinitionTerm"/>
+      </w:pPr>
+      <w:r>
+        <w:t xml:space="preserve">Zusammenarbeit zwischen BenutzerInnen</w:t>
+      </w:r>
+    </w:p>
+    <w:p>
+      <w:pPr>
+        <w:pStyle w:val="Definition"/>
+      </w:pPr>
+      <w:r>
+        <w:t xml:space="preserve">Um eine Grundlegende Zusammenarbeit zwischen BenutzerInnen zu ermöglichen, ist es unerlässlich die Dateien bzw. Ordner teilen zu können.</w:t>
+      </w:r>
+    </w:p>
+    <w:p>
+      <w:pPr>
+        <w:pStyle w:val="DefinitionTerm"/>
+      </w:pPr>
+      <w:r>
+        <w:t xml:space="preserve">Zugriffsberechtigungen vergeben</w:t>
+      </w:r>
+    </w:p>
+    <w:p>
+      <w:pPr>
+        <w:pStyle w:val="Definition"/>
+      </w:pPr>
+      <w:r>
+        <w:t xml:space="preserve">Um die Transparenz des Systems zu steigern, sollten die BenutzerInnen entscheiden können welche Dateien bzw. Ordner von wem und wie verwendet werden können.</w:t>
+      </w:r>
+    </w:p>
+    <w:p>
+      <w:pPr>
+        <w:pStyle w:val="FirstParagraph"/>
+      </w:pPr>
+      <w:r>
+        <w:t xml:space="preserve">Diese drei Anforderungen sind auch Bestandteil des Xanadu Projektes. Durch die Versionierung kann sichergestellt werden, dass Dokumente wenn sie einmal veröffentlicht wurden, immer den selben Inhalt besitzen und über die selbe URL erreichbar sind. Dies ist speziell für Zitierungen wichtig. Die Zusammenarbeit zwischen den Benutzern und die Zugriffsberechtigungen sind ebenfalls zentrale Bestandteile von Xanadu.</w:t>
+      </w:r>
+    </w:p>
+    <w:p>
+      <w:pPr>
+        <w:pStyle w:val="Heading3"/>
+      </w:pPr>
+      <w:bookmarkStart w:id="40" w:name="architektur"/>
+      <w:bookmarkEnd w:id="40"/>
       <w:r>
         <w:t xml:space="preserve">Architektur</w:t>
       </w:r>
     </w:p>
     <w:p>
       <w:pPr>
-        <w:pStyle w:val="Compact"/>
-        <w:numPr>
-          <w:numId w:val="1001"/>
-          <w:ilvl w:val="0"/>
-        </w:numPr>
-      </w:pPr>
-      <w:r>
-        <w:t xml:space="preserve">Verteilte Architektur (um Zusammenarbeit zwischen Servern zu ermöglichen)</w:t>
-      </w:r>
-    </w:p>
-    <w:p>
-      <w:pPr>
-        <w:pStyle w:val="Compact"/>
-        <w:numPr>
-          <w:numId w:val="1001"/>
-          <w:ilvl w:val="0"/>
-        </w:numPr>
-      </w:pPr>
-      <w:r>
-        <w:t xml:space="preserve">Datenverteilung nicht Lastverteilung</w:t>
-      </w:r>
-    </w:p>
-    <w:p>
-      <w:pPr>
-        <w:pStyle w:val="Compact"/>
-        <w:numPr>
-          <w:numId w:val="1001"/>
-          <w:ilvl w:val="0"/>
-        </w:numPr>
-      </w:pPr>
-      <w:r>
-        <w:t xml:space="preserve">Moderne Programmierung</w:t>
-      </w:r>
-    </w:p>
-    <w:p>
-      <w:pPr>
-        <w:pStyle w:val="Compact"/>
-        <w:numPr>
-          <w:numId w:val="1001"/>
-          <w:ilvl w:val="0"/>
-        </w:numPr>
-      </w:pPr>
-      <w:r>
-        <w:t xml:space="preserve">Nicht Ziele (aber Anforderungen)</w:t>
-      </w:r>
-    </w:p>
-    <w:p>
-      <w:pPr>
-        <w:pStyle w:val="Compact"/>
-        <w:numPr>
-          <w:numId w:val="1001"/>
-          <w:ilvl w:val="0"/>
-        </w:numPr>
-      </w:pPr>
-      <w:r>
-        <w:t xml:space="preserve">Effizienz</w:t>
-      </w:r>
-    </w:p>
-    <w:p>
-      <w:pPr>
-        <w:pStyle w:val="Compact"/>
-        <w:numPr>
-          <w:numId w:val="1001"/>
-          <w:ilvl w:val="0"/>
-        </w:numPr>
-      </w:pPr>
-      <w:r>
-        <w:t xml:space="preserve">Performance</w:t>
-      </w:r>
-    </w:p>
-    <w:p>
-      <w:pPr>
-        <w:pStyle w:val="Compact"/>
-        <w:numPr>
-          <w:numId w:val="1001"/>
-          <w:ilvl w:val="0"/>
-        </w:numPr>
-      </w:pPr>
-      <w:r>
-        <w:t xml:space="preserve">???</w:t>
-      </w:r>
-    </w:p>
-    <w:p>
-      <w:pPr>
         <w:pStyle w:val="FirstParagraph"/>
       </w:pPr>
       <w:r>
-        <w:rPr>
-          <w:b/>
-        </w:rPr>
-        <w:t xml:space="preserve">TODO genauere Ausformulierung</w:t>
+        <w:t xml:space="preserve">Inspiriert von der Architektur von Diaspora sollte es möglich sein, verschiedene Installation von symCloud zu einem Netzwerk zusammenschließen zu können. Dabei liegt der Fokus auf der Datenverteilung und nicht auf einer Lastverteilung. Dadurch können Daten gezielt im Netzwerk verteilt werden. Aufgrund der Datensicherheitsanforderungen sollten die Daten nicht wahllos im Netzwerk verteilt werden sondern Konzepte ausgearbeitet werden, um Daten aufgrund der Zugriffsberechtigungen auf das Netzwerk zu teilen.</w:t>
+      </w:r>
+    </w:p>
+    <w:p>
+      <w:pPr>
+        <w:pStyle w:val="BodyText"/>
+      </w:pPr>
+      <w:r>
+        <w:t xml:space="preserve">Eine Architektur wie die von Diaspora erfüllt die These eins von Xanadu, indem ein Server sowohl für sich alleine arbeiten als auch in einem Netzwerk mit anderen Servern interagieren kann.</w:t>
+      </w:r>
+    </w:p>
+    <w:p>
+      <w:pPr>
+        <w:pStyle w:val="Heading3"/>
+      </w:pPr>
+      <w:bookmarkStart w:id="41" w:name="nicht-ziele"/>
+      <w:bookmarkEnd w:id="41"/>
+      <w:r>
+        <w:t xml:space="preserve">Nicht Ziele</w:t>
+      </w:r>
+    </w:p>
+    <w:p>
+      <w:pPr>
+        <w:pStyle w:val="FirstParagraph"/>
+      </w:pPr>
+      <w:r>
+        <w:t xml:space="preserve">Wichtige, aber in dieser Arbeit nicht betrachtete Ziele bzw. Anforderungen, sind:</w:t>
+      </w:r>
+    </w:p>
+    <w:p>
+      <w:pPr>
+        <w:pStyle w:val="DefinitionTerm"/>
+      </w:pPr>
+      <w:r>
+        <w:t xml:space="preserve">Effizienz und Performance</w:t>
+      </w:r>
+    </w:p>
+    <w:p>
+      <w:pPr>
+        <w:pStyle w:val="Definition"/>
+      </w:pPr>
+      <w:r>
+        <w:t xml:space="preserve">Die Effizienz und die Performance eines Systems ist meist nicht der Grunde für einen Erfolg, allerdings meist einer wichtigste bei einem Misserfolg.</w:t>
+      </w:r>
+    </w:p>
+    <w:p>
+      <w:pPr>
+        <w:pStyle w:val="DefinitionTerm"/>
+      </w:pPr>
+      <w:r>
+        <w:t xml:space="preserve">Verschlüsselung</w:t>
+      </w:r>
+    </w:p>
+    <w:p>
+      <w:pPr>
+        <w:pStyle w:val="Definition"/>
+      </w:pPr>
+      <w:r>
+        <w:t xml:space="preserve">Um die Datensicherheit zu gewährleisten, sollten die Daten auf dem Speichermedium und bei Übertragung, zwischen den einzelnen Stationen, verschlüsselt werden. Um den Schutz vor Fremdzugriff auch außerhalb des Systems zu gewährleisten.</w:t>
+      </w:r>
+    </w:p>
+    <w:p>
+      <w:pPr>
+        <w:pStyle w:val="FirstParagraph"/>
+      </w:pPr>
+      <w:r>
+        <w:t xml:space="preserve">Diese Ziele sind, wie schon erwähnt außerhalb des Fokuses dieser Arbeit und des Konzeptes, dass während dieser Arbeit entsteht. Sie sind allerdings wichtige Anforderungen an ein produktiv eingesetztes System und sollten daher zumindest eine Erwähnung in dieser Arbeit finden. Sie sind vor allem als Anregung für weiterführende Entwicklungen oder Untersuchungen gedacht.</w:t>
       </w:r>
     </w:p>
     <w:p>
       <w:pPr>
         <w:pStyle w:val="Heading2"/>
       </w:pPr>
-      <w:bookmarkStart w:id="38" w:name="kapitelübersicht"/>
-      <w:bookmarkEnd w:id="38"/>
+      <w:bookmarkStart w:id="42" w:name="kapitelübersicht"/>
+      <w:bookmarkEnd w:id="42"/>
       <w:r>
         <w:t xml:space="preserve">Kapitelübersicht</w:t>
       </w:r>
@@ -1036,7 +1254,7 @@
         <w:t xml:space="preserve"> </w:t>
       </w:r>
       <w:r>
-        <w:t xml:space="preserve">wird ein Überblick über den aktuellen Stand der Technik gegeben. Dabei werde zuerst einige Begriffe für die weitere Arbeit definiert und danach Anwendungen und Technologien durchleuchtet, die die Bereiche Cloud-Datenhaltung, verteilte Daten und verteilte Datenmodell umfassen.</w:t>
+        <w:t xml:space="preserve">wird ein Überblick über den aktuellen Stand der Technik gegeben. Dabei werden zuerst einige Begriffe für die weitere Arbeit definiert.Danach werden Anwendungen und Technologien durchleuchtet, die die Bereiche Cloud-Datenhaltung, verteilte Daten und verteilte Datenmodelle umfassen.</w:t>
       </w:r>
     </w:p>
     <w:p>
@@ -1050,7 +1268,7 @@
         <w:t xml:space="preserve"> </w:t>
       </w:r>
       <w:r>
-        <w:t xml:space="preserve">) Technologien betrachtet, die es ermöglichen Daten in einer verteilten Architektur zu verwalten. Dazu wurden die Bereiche Objekt-Speicherdienste, Verteilte Dateisysteme und Datenbank gestützte Dateisysteme mit Beispielen analysiert und auf ihre Tauglichkeit als Basis für ein Speicherkonzept evaluiert.</w:t>
+        <w:t xml:space="preserve">) Technologien betrachtet, die es ermöglichen Daten in einer verteilten Architektur zu speichern. Dazu wurden die Bereiche Objekt-Speicherdienste, Verteilte Dateisysteme und Datenbank gestützte Dateisysteme mit Beispielen analysiert und auf ihre Tauglichkeit als Basis für ein Speicherkonzept evaluiert.</w:t>
       </w:r>
     </w:p>
     <w:p>
@@ -1075,7 +1293,7 @@
         <w:pStyle w:val="BodyText"/>
       </w:pPr>
       <w:r>
-        <w:t xml:space="preserve">Dieses Konzept wurde dann in einer Prototypen Implementierung umgesetzt. Die Details der Implementierung und die verwendeten Technologien werden im Kapitel</w:t>
+        <w:t xml:space="preserve">Dieses Konzept wurde in einer Prototypen Implementierung umgesetzt. Die Details der Implementierung und die verwendeten Technologien werden in Kapitel</w:t>
       </w:r>
       <w:r>
         <w:t xml:space="preserve"> </w:t>
@@ -1098,15 +1316,15 @@
         <w:t xml:space="preserve"> </w:t>
       </w:r>
       <w:r>
-        <w:t xml:space="preserve">) werden die Ergebnisse der Arbeit zusammengefasst und analysiert. Zusätzlich wird ein Ausblick über die ZUkunft des Projektes und mögliche Erweiterungen vorgestellt.</w:t>
+        <w:t xml:space="preserve">) werden die Ergebnisse der Arbeit zusammengefasst und analysiert. Zusätzlich wird ein Ausblick über die Zukunft des Projektes und mögliche Erweiterungen vorgestellt.</w:t>
       </w:r>
     </w:p>
     <w:p>
       <w:pPr>
         <w:pStyle w:val="Heading1"/>
       </w:pPr>
-      <w:bookmarkStart w:id="39" w:name="stand-der-technik"/>
-      <w:bookmarkEnd w:id="39"/>
+      <w:bookmarkStart w:id="43" w:name="stand-der-technik"/>
+      <w:bookmarkEnd w:id="43"/>
       <w:r>
         <w:t xml:space="preserve">Stand der Technik</w:t>
       </w:r>
@@ -1123,8 +1341,8 @@
       <w:pPr>
         <w:pStyle w:val="Heading2"/>
       </w:pPr>
-      <w:bookmarkStart w:id="40" w:name="verteilte-systeme"/>
-      <w:bookmarkEnd w:id="40"/>
+      <w:bookmarkStart w:id="44" w:name="verteilte-systeme"/>
+      <w:bookmarkEnd w:id="44"/>
       <w:r>
         <w:t xml:space="preserve">Verteilte Systeme</w:t>
       </w:r>
@@ -1139,31 +1357,10 @@
     </w:p>
     <w:p>
       <w:pPr>
-        <w:pStyle w:val="SourceCode"/>
-      </w:pPr>
-      <w:r>
-        <w:rPr>
-          <w:rStyle w:val="VerbatimChar"/>
-        </w:rPr>
-        <w:t xml:space="preserve">"Ein verteiltes System ist eine Menge voneinander unabhängiger</w:t>
-      </w:r>
-      <w:r>
-        <w:br w:type="textWrapping"/>
-      </w:r>
-      <w:r>
-        <w:rPr>
-          <w:rStyle w:val="VerbatimChar"/>
-        </w:rPr>
-        <w:t xml:space="preserve">Computer, die dem Benutzer wie ein einzelnes kohärentes</w:t>
-      </w:r>
-      <w:r>
-        <w:br w:type="textWrapping"/>
-      </w:r>
-      <w:r>
-        <w:rPr>
-          <w:rStyle w:val="VerbatimChar"/>
-        </w:rPr>
-        <w:t xml:space="preserve">System erscheinen"</w:t>
+        <w:pStyle w:val="BlockText"/>
+      </w:pPr>
+      <w:r>
+        <w:t xml:space="preserve">"Ein verteiltes System ist eine Menge voneinander unabhängiger Computer, die dem Benutzer wie ein einzelnes kohärentes System erscheinen"</w:t>
       </w:r>
     </w:p>
     <w:p>
@@ -1221,8 +1418,8 @@
       <w:pPr>
         <w:pStyle w:val="Heading2"/>
       </w:pPr>
-      <w:bookmarkStart w:id="41" w:name="cloud-datenhaltung"/>
-      <w:bookmarkEnd w:id="41"/>
+      <w:bookmarkStart w:id="45" w:name="cloud-datenhaltung"/>
+      <w:bookmarkEnd w:id="45"/>
       <w:r>
         <w:t xml:space="preserve">Cloud-Datenhaltung</w:t>
       </w:r>
@@ -1238,7 +1435,7 @@
         <w:rPr>
           <w:rStyle w:val="FootnoteReference"/>
         </w:rPr>
-        <w:footnoteReference w:id="42"/>
+        <w:footnoteReference w:id="46"/>
       </w:r>
       <w:r>
         <w:t xml:space="preserve"> </w:t>
@@ -1250,7 +1447,7 @@
         <w:rPr>
           <w:rStyle w:val="FootnoteReference"/>
         </w:rPr>
-        <w:footnoteReference w:id="44"/>
+        <w:footnoteReference w:id="48"/>
       </w:r>
       <w:r>
         <w:t xml:space="preserve">. Andere jedoch sind frei verfügbar und wie zum Beispiel ownCloud</w:t>
@@ -1259,7 +1456,7 @@
         <w:rPr>
           <w:rStyle w:val="FootnoteReference"/>
         </w:rPr>
-        <w:footnoteReference w:id="46"/>
+        <w:footnoteReference w:id="50"/>
       </w:r>
       <w:r>
         <w:t xml:space="preserve"> </w:t>
@@ -1272,8 +1469,8 @@
       <w:pPr>
         <w:pStyle w:val="Heading3"/>
       </w:pPr>
-      <w:bookmarkStart w:id="47" w:name="dropbox"/>
-      <w:bookmarkEnd w:id="47"/>
+      <w:bookmarkStart w:id="51" w:name="dropbox"/>
+      <w:bookmarkEnd w:id="51"/>
       <w:r>
         <w:t xml:space="preserve">Dropbox</w:t>
       </w:r>
@@ -1331,7 +1528,7 @@
                     </pic:cNvPicPr>
                   </pic:nvPicPr>
                   <pic:blipFill>
-                    <a:blip r:embed="rId48"/>
+                    <a:blip r:embed="rId52"/>
                     <a:stretch>
                       <a:fillRect/>
                     </a:stretch>
@@ -1499,8 +1696,8 @@
       <w:pPr>
         <w:pStyle w:val="Heading3"/>
       </w:pPr>
-      <w:bookmarkStart w:id="49" w:name="owncloud"/>
-      <w:bookmarkEnd w:id="49"/>
+      <w:bookmarkStart w:id="53" w:name="owncloud"/>
+      <w:bookmarkEnd w:id="53"/>
       <w:r>
         <w:t xml:space="preserve">ownCloud</w:t>
       </w:r>
@@ -1542,7 +1739,7 @@
         <w:t xml:space="preserve"> </w:t>
       </w:r>
       <w:r>
-        <w:t xml:space="preserve">[@owncloudarchitecture2015, p. 1]</w:t>
+        <w:t xml:space="preserve">[@owncloud2015architecture, S. 1]</w:t>
       </w:r>
       <w:r>
         <w:t xml:space="preserve">.</w:t>
@@ -1568,7 +1765,7 @@
                     </pic:cNvPicPr>
                   </pic:nvPicPr>
                   <pic:blipFill>
-                    <a:blip r:embed="rId50"/>
+                    <a:blip r:embed="rId54"/>
                     <a:stretch>
                       <a:fillRect/>
                     </a:stretch>
@@ -1606,7 +1803,7 @@
         <w:t xml:space="preserve"> </w:t>
       </w:r>
       <w:r>
-        <w:t xml:space="preserve">[@owncloudarchitecture2015]</w:t>
+        <w:t xml:space="preserve">[@owncloud2015architecture]</w:t>
       </w:r>
     </w:p>
     <w:p>
@@ -1614,13 +1811,16 @@
         <w:pStyle w:val="BodyText"/>
       </w:pPr>
       <w:r>
-        <w:t xml:space="preserve">Um die Integration in ein Unternehmen zu erleichtern, bietet es verschiedenste Services an. Unter anderem ist es möglich, Benutzerdaten über LDAP oder ActiveDirectory zu verwalten und damit ein doppeltes Verwalten der Benutzer zu vermeiden.</w:t>
-      </w:r>
-      <w:r>
-        <w:t xml:space="preserve"> </w:t>
-      </w:r>
-      <w:r>
-        <w:t xml:space="preserve">[@owncloudarchitecture2015, p. 2]</w:t>
+        <w:t xml:space="preserve">Um die Integration in ein Unternehmen zu erleichtern, bietet es verschiedenste Services an. Unter anderem ist es möglich, Benutzerdaten über LDAP oder ActiveDirectory zu verwalten und damit ein doppeltes Verwalten der Benutzer zu vermeiden</w:t>
+      </w:r>
+      <w:r>
+        <w:t xml:space="preserve"> </w:t>
+      </w:r>
+      <w:r>
+        <w:t xml:space="preserve">[@owncloud2015architecture, S. 2]</w:t>
+      </w:r>
+      <w:r>
+        <w:t xml:space="preserve">.</w:t>
       </w:r>
     </w:p>
     <w:p>
@@ -1643,7 +1843,7 @@
                     </pic:cNvPicPr>
                   </pic:nvPicPr>
                   <pic:blipFill>
-                    <a:blip r:embed="rId51"/>
+                    <a:blip r:embed="rId55"/>
                     <a:stretch>
                       <a:fillRect/>
                     </a:stretch>
@@ -1681,7 +1881,7 @@
         <w:t xml:space="preserve"> </w:t>
       </w:r>
       <w:r>
-        <w:t xml:space="preserve">[@owncloudarchitecture2015]</w:t>
+        <w:t xml:space="preserve">[@owncloud2015architecture]</w:t>
       </w:r>
     </w:p>
     <w:p>
@@ -1701,7 +1901,7 @@
         <w:t xml:space="preserve"> </w:t>
       </w:r>
       <w:r>
-        <w:t xml:space="preserve">[@owncloudarchitecture2015, p. 3-4]</w:t>
+        <w:t xml:space="preserve">[@owncloud2015architecture, S. 3-4]</w:t>
       </w:r>
       <w:r>
         <w:t xml:space="preserve">.</w:t>
@@ -1768,8 +1968,8 @@
       <w:pPr>
         <w:pStyle w:val="Heading2"/>
       </w:pPr>
-      <w:bookmarkStart w:id="52" w:name="verteilte-daten---beispiel-diaspora"/>
-      <w:bookmarkEnd w:id="52"/>
+      <w:bookmarkStart w:id="56" w:name="verteilte-daten---beispiel-diaspora"/>
+      <w:bookmarkEnd w:id="56"/>
       <w:r>
         <w:t xml:space="preserve">Verteilte Daten - Beispiel Diaspora</w:t>
       </w:r>
@@ -1911,7 +2111,7 @@
         <w:rPr>
           <w:rStyle w:val="FootnoteReference"/>
         </w:rPr>
-        <w:footnoteReference w:id="53"/>
+        <w:footnoteReference w:id="57"/>
       </w:r>
       <w:r>
         <w:t xml:space="preserve"> </w:t>
@@ -1923,7 +2123,7 @@
         <w:rPr>
           <w:rStyle w:val="FootnoteReference"/>
         </w:rPr>
-        <w:footnoteReference w:id="55"/>
+        <w:footnoteReference w:id="59"/>
       </w:r>
       <w:r>
         <w:t xml:space="preserve">).</w:t>
@@ -2459,8 +2659,8 @@
       <w:pPr>
         <w:pStyle w:val="Heading2"/>
       </w:pPr>
-      <w:bookmarkStart w:id="57" w:name="verteilte-datenmodelle---beispiel-git"/>
-      <w:bookmarkEnd w:id="57"/>
+      <w:bookmarkStart w:id="61" w:name="verteilte-datenmodelle---beispiel-git"/>
+      <w:bookmarkEnd w:id="61"/>
       <w:r>
         <w:t xml:space="preserve">Verteilte Datenmodelle - Beispiel GIT</w:t>
       </w:r>
@@ -2476,7 +2676,7 @@
         <w:rPr>
           <w:rStyle w:val="FootnoteReference"/>
         </w:rPr>
-        <w:footnoteReference w:id="58"/>
+        <w:footnoteReference w:id="62"/>
       </w:r>
       <w:r>
         <w:t xml:space="preserve"> </w:t>
@@ -3726,7 +3926,7 @@
                     </pic:cNvPicPr>
                   </pic:nvPicPr>
                   <pic:blipFill>
-                    <a:blip r:embed="rId60"/>
+                    <a:blip r:embed="rId64"/>
                     <a:stretch>
                       <a:fillRect/>
                     </a:stretch>
@@ -3989,8 +4189,8 @@
       <w:pPr>
         <w:pStyle w:val="Heading2"/>
       </w:pPr>
-      <w:bookmarkStart w:id="61" w:name="zusammenfassung"/>
-      <w:bookmarkEnd w:id="61"/>
+      <w:bookmarkStart w:id="65" w:name="zusammenfassung"/>
+      <w:bookmarkEnd w:id="65"/>
       <w:r>
         <w:t xml:space="preserve">Zusammenfassung</w:t>
       </w:r>
@@ -4007,8 +4207,8 @@
       <w:pPr>
         <w:pStyle w:val="Heading1"/>
       </w:pPr>
-      <w:bookmarkStart w:id="62" w:name="evaluation-bestehender-technologien-für-speicherverwaltung"/>
-      <w:bookmarkEnd w:id="62"/>
+      <w:bookmarkStart w:id="66" w:name="evaluation-bestehender-technologien-für-speicherverwaltung"/>
+      <w:bookmarkEnd w:id="66"/>
       <w:r>
         <w:t xml:space="preserve">Evaluation bestehender Technologien für Speicherverwaltung</w:t>
       </w:r>
@@ -4138,8 +4338,8 @@
       <w:pPr>
         <w:pStyle w:val="Heading2"/>
       </w:pPr>
-      <w:bookmarkStart w:id="63" w:name="datenhaltung-in-cloud-infrastrukturen"/>
-      <w:bookmarkEnd w:id="63"/>
+      <w:bookmarkStart w:id="67" w:name="datenhaltung-in-cloud-infrastrukturen"/>
+      <w:bookmarkEnd w:id="67"/>
       <w:r>
         <w:t xml:space="preserve">Datenhaltung in Cloud-Infrastrukturen</w:t>
       </w:r>
@@ -4171,7 +4371,7 @@
         <w:rPr>
           <w:rStyle w:val="FootnoteReference"/>
         </w:rPr>
-        <w:footnoteReference w:id="64"/>
+        <w:footnoteReference w:id="68"/>
       </w:r>
       <w:r>
         <w:t xml:space="preserve">, ermöglichen das Speichern von sogenannten Objekten (Dateien, Ordner und Metadaten). Sie sind optimiert für den parallelen Zugriff von mehreren Instanzen einer Anwendung, die auf verschiedenen Hosts installiert sind. Erreicht wird dies durch eine webbasierte HTTP-Schnittstelle, wie bei Amazon S3</w:t>
@@ -4266,7 +4466,7 @@
         <w:rPr>
           <w:rStyle w:val="FootnoteReference"/>
         </w:rPr>
-        <w:footnoteReference w:id="66"/>
+        <w:footnoteReference w:id="70"/>
       </w:r>
       <w:r>
         <w:t xml:space="preserve"> </w:t>
@@ -4296,8 +4496,8 @@
       <w:pPr>
         <w:pStyle w:val="Heading2"/>
       </w:pPr>
-      <w:bookmarkStart w:id="68" w:name="amazon-simple-storage-service-s3"/>
-      <w:bookmarkEnd w:id="68"/>
+      <w:bookmarkStart w:id="72" w:name="amazon-simple-storage-service-s3"/>
+      <w:bookmarkEnd w:id="72"/>
       <w:r>
         <w:t xml:space="preserve">Amazon Simple Storage Service (S3)</w:t>
       </w:r>
@@ -4378,8 +4578,8 @@
       <w:pPr>
         <w:pStyle w:val="Heading3"/>
       </w:pPr>
-      <w:bookmarkStart w:id="69" w:name="versionierung"/>
-      <w:bookmarkEnd w:id="69"/>
+      <w:bookmarkStart w:id="73" w:name="versionierung"/>
+      <w:bookmarkEnd w:id="73"/>
       <w:r>
         <w:t xml:space="preserve">Versionierung</w:t>
       </w:r>
@@ -4530,7 +4730,7 @@
                     </pic:cNvPicPr>
                   </pic:nvPicPr>
                   <pic:blipFill>
-                    <a:blip r:embed="rId70"/>
+                    <a:blip r:embed="rId74"/>
                     <a:stretch>
                       <a:fillRect/>
                     </a:stretch>
@@ -4575,8 +4775,8 @@
       <w:pPr>
         <w:pStyle w:val="Heading3"/>
       </w:pPr>
-      <w:bookmarkStart w:id="71" w:name="skalierbarkeit"/>
-      <w:bookmarkEnd w:id="71"/>
+      <w:bookmarkStart w:id="75" w:name="skalierbarkeit"/>
+      <w:bookmarkEnd w:id="75"/>
       <w:r>
         <w:t xml:space="preserve">Skalierbarkeit</w:t>
       </w:r>
@@ -4593,8 +4793,8 @@
       <w:pPr>
         <w:pStyle w:val="Heading3"/>
       </w:pPr>
-      <w:bookmarkStart w:id="72" w:name="datenschutz"/>
-      <w:bookmarkEnd w:id="72"/>
+      <w:bookmarkStart w:id="76" w:name="datenschutz"/>
+      <w:bookmarkEnd w:id="76"/>
       <w:r>
         <w:t xml:space="preserve">Datenschutz</w:t>
       </w:r>
@@ -4610,7 +4810,7 @@
         <w:rPr>
           <w:rStyle w:val="FootnoteReference"/>
         </w:rPr>
-        <w:footnoteReference w:id="73"/>
+        <w:footnoteReference w:id="77"/>
       </w:r>
       <w:r>
         <w:t xml:space="preserve">, dass jede gerichtliche Anordnung mit dem Kunden abgesprochen wird</w:t>
@@ -4646,8 +4846,8 @@
       <w:pPr>
         <w:pStyle w:val="Heading3"/>
       </w:pPr>
-      <w:bookmarkStart w:id="74" w:name="alternativen-zu-amazon-s3"/>
-      <w:bookmarkEnd w:id="74"/>
+      <w:bookmarkStart w:id="78" w:name="alternativen-zu-amazon-s3"/>
+      <w:bookmarkEnd w:id="78"/>
       <w:r>
         <w:t xml:space="preserve">Alternativen zu Amazon S3</w:t>
       </w:r>
@@ -4722,8 +4922,8 @@
       <w:pPr>
         <w:pStyle w:val="Heading3"/>
       </w:pPr>
-      <w:bookmarkStart w:id="75" w:name="performance"/>
-      <w:bookmarkEnd w:id="75"/>
+      <w:bookmarkStart w:id="79" w:name="performance"/>
+      <w:bookmarkEnd w:id="79"/>
       <w:r>
         <w:t xml:space="preserve">Performance</w:t>
       </w:r>
@@ -4811,7 +5011,7 @@
                     </pic:cNvPicPr>
                   </pic:nvPicPr>
                   <pic:blipFill>
-                    <a:blip r:embed="rId76"/>
+                    <a:blip r:embed="rId80"/>
                     <a:stretch>
                       <a:fillRect/>
                     </a:stretch>
@@ -4867,8 +5067,8 @@
       <w:pPr>
         <w:pStyle w:val="Heading2"/>
       </w:pPr>
-      <w:bookmarkStart w:id="77" w:name="verteilte-dateisysteme"/>
-      <w:bookmarkEnd w:id="77"/>
+      <w:bookmarkStart w:id="81" w:name="verteilte-dateisysteme"/>
+      <w:bookmarkEnd w:id="81"/>
       <w:r>
         <w:t xml:space="preserve">Verteilte Dateisysteme</w:t>
       </w:r>
@@ -4911,8 +5111,8 @@
       <w:pPr>
         <w:pStyle w:val="Heading3"/>
       </w:pPr>
-      <w:bookmarkStart w:id="78" w:name="anforderungen-1"/>
-      <w:bookmarkEnd w:id="78"/>
+      <w:bookmarkStart w:id="82" w:name="anforderungen-1"/>
+      <w:bookmarkEnd w:id="82"/>
       <w:r>
         <w:t xml:space="preserve">Anforderungen</w:t>
       </w:r>
@@ -5210,8 +5410,8 @@
       <w:pPr>
         <w:pStyle w:val="Heading3"/>
       </w:pPr>
-      <w:bookmarkStart w:id="79" w:name="nfs"/>
-      <w:bookmarkEnd w:id="79"/>
+      <w:bookmarkStart w:id="83" w:name="nfs"/>
+      <w:bookmarkEnd w:id="83"/>
       <w:r>
         <w:t xml:space="preserve">NFS</w:t>
       </w:r>
@@ -5272,7 +5472,7 @@
         <w:rPr>
           <w:rStyle w:val="FootnoteReference"/>
         </w:rPr>
-        <w:footnoteReference w:id="80"/>
+        <w:footnoteReference w:id="84"/>
       </w:r>
       <w:r>
         <w:t xml:space="preserve">. Der Client erhält den Zugriff auf eine Schnittstelle, um auf Dateien zuzugreifen, die ein entfernter Server implementiert</w:t>
@@ -5307,7 +5507,7 @@
                     </pic:cNvPicPr>
                   </pic:nvPicPr>
                   <pic:blipFill>
-                    <a:blip r:embed="rId82"/>
+                    <a:blip r:embed="rId86"/>
                     <a:stretch>
                       <a:fillRect/>
                     </a:stretch>
@@ -5375,8 +5575,8 @@
       <w:pPr>
         <w:pStyle w:val="Heading3"/>
       </w:pPr>
-      <w:bookmarkStart w:id="83" w:name="xtreemfs"/>
-      <w:bookmarkEnd w:id="83"/>
+      <w:bookmarkStart w:id="87" w:name="xtreemfs"/>
+      <w:bookmarkEnd w:id="87"/>
       <w:r>
         <w:t xml:space="preserve">XtreemFS</w:t>
       </w:r>
@@ -5506,7 +5706,7 @@
         <w:rPr>
           <w:rStyle w:val="FootnoteReference"/>
         </w:rPr>
-        <w:footnoteReference w:id="84"/>
+        <w:footnoteReference w:id="88"/>
       </w:r>
       <w:r>
         <w:t xml:space="preserve"> </w:t>
@@ -5655,7 +5855,7 @@
                     </pic:cNvPicPr>
                   </pic:nvPicPr>
                   <pic:blipFill>
-                    <a:blip r:embed="rId86"/>
+                    <a:blip r:embed="rId90"/>
                     <a:stretch>
                       <a:fillRect/>
                     </a:stretch>
@@ -5700,8 +5900,8 @@
       <w:pPr>
         <w:pStyle w:val="Heading3"/>
       </w:pPr>
-      <w:bookmarkStart w:id="87" w:name="exkurs-datei-replikation"/>
-      <w:bookmarkEnd w:id="87"/>
+      <w:bookmarkStart w:id="91" w:name="exkurs-datei-replikation"/>
+      <w:bookmarkEnd w:id="91"/>
       <w:r>
         <w:t xml:space="preserve">Exkurs: Datei Replikation</w:t>
       </w:r>
@@ -5819,7 +6019,7 @@
                     </pic:cNvPicPr>
                   </pic:nvPicPr>
                   <pic:blipFill>
-                    <a:blip r:embed="rId88"/>
+                    <a:blip r:embed="rId92"/>
                     <a:stretch>
                       <a:fillRect/>
                     </a:stretch>
@@ -5946,7 +6146,7 @@
                     </pic:cNvPicPr>
                   </pic:nvPicPr>
                   <pic:blipFill>
-                    <a:blip r:embed="rId89"/>
+                    <a:blip r:embed="rId93"/>
                     <a:stretch>
                       <a:fillRect/>
                     </a:stretch>
@@ -6008,8 +6208,8 @@
       <w:pPr>
         <w:pStyle w:val="Heading3"/>
       </w:pPr>
-      <w:bookmarkStart w:id="90" w:name="zusammenfassung-1"/>
-      <w:bookmarkEnd w:id="90"/>
+      <w:bookmarkStart w:id="94" w:name="zusammenfassung-1"/>
+      <w:bookmarkEnd w:id="94"/>
       <w:r>
         <w:t xml:space="preserve">Zusammenfassung</w:t>
       </w:r>
@@ -6031,7 +6231,7 @@
         <w:rPr>
           <w:rStyle w:val="FootnoteReference"/>
         </w:rPr>
-        <w:footnoteReference w:id="91"/>
+        <w:footnoteReference w:id="95"/>
       </w:r>
       <w:r>
         <w:t xml:space="preserve">, ein auf GIT-basierendes Dateisystem zu entwerfen, das Versionierung mitliefern sollte</w:t>
@@ -6079,8 +6279,8 @@
       <w:pPr>
         <w:pStyle w:val="Heading2"/>
       </w:pPr>
-      <w:bookmarkStart w:id="93" w:name="datenbankgestützte-dateiverwaltungen"/>
-      <w:bookmarkEnd w:id="93"/>
+      <w:bookmarkStart w:id="97" w:name="datenbankgestützte-dateiverwaltungen"/>
+      <w:bookmarkEnd w:id="97"/>
       <w:r>
         <w:t xml:space="preserve">Datenbankgestützte Dateiverwaltungen</w:t>
       </w:r>
@@ -6096,7 +6296,7 @@
         <w:rPr>
           <w:rStyle w:val="FootnoteReference"/>
         </w:rPr>
-        <w:footnoteReference w:id="94"/>
+        <w:footnoteReference w:id="98"/>
       </w:r>
       <w:r>
         <w:t xml:space="preserve">, bieten eine Schnittstelle an, um Dateien abzuspeichern. Viele dieser Systeme sind meist nur begrenzt für große Datenmengen geeignet. MongoDB und GridFS sind jedoch genau für diese Anwendungsfälle ausgelegt, daher wird diese Technologie im folgenden Kapitel genauer betrachtet.</w:t>
@@ -6106,8 +6306,8 @@
       <w:pPr>
         <w:pStyle w:val="Heading3"/>
       </w:pPr>
-      <w:bookmarkStart w:id="95" w:name="mongodb-gridfs"/>
-      <w:bookmarkEnd w:id="95"/>
+      <w:bookmarkStart w:id="99" w:name="mongodb-gridfs"/>
+      <w:bookmarkEnd w:id="99"/>
       <w:r>
         <w:t xml:space="preserve">MongoDB &amp; GridFS</w:t>
       </w:r>
@@ -6588,8 +6788,8 @@
       <w:pPr>
         <w:pStyle w:val="Heading2"/>
       </w:pPr>
-      <w:bookmarkStart w:id="96" w:name="zusammenfassung-2"/>
-      <w:bookmarkEnd w:id="96"/>
+      <w:bookmarkStart w:id="100" w:name="zusammenfassung-2"/>
+      <w:bookmarkEnd w:id="100"/>
       <w:r>
         <w:t xml:space="preserve">Zusammenfassung</w:t>
       </w:r>
@@ -6733,8 +6933,8 @@
       <w:pPr>
         <w:pStyle w:val="Heading1"/>
       </w:pPr>
-      <w:bookmarkStart w:id="97" w:name="konzeption-von-symcloud"/>
-      <w:bookmarkEnd w:id="97"/>
+      <w:bookmarkStart w:id="101" w:name="konzeption-von-symcloud"/>
+      <w:bookmarkEnd w:id="101"/>
       <w:r>
         <w:t xml:space="preserve">Konzeption von Symcloud</w:t>
       </w:r>
@@ -6760,8 +6960,8 @@
       <w:pPr>
         <w:pStyle w:val="Heading2"/>
       </w:pPr>
-      <w:bookmarkStart w:id="98" w:name="überblick"/>
-      <w:bookmarkEnd w:id="98"/>
+      <w:bookmarkStart w:id="102" w:name="überblick"/>
+      <w:bookmarkEnd w:id="102"/>
       <w:r>
         <w:t xml:space="preserve">Überblick</w:t>
       </w:r>
@@ -6786,7 +6986,7 @@
                     </pic:cNvPicPr>
                   </pic:nvPicPr>
                   <pic:blipFill>
-                    <a:blip r:embed="rId99"/>
+                    <a:blip r:embed="rId103"/>
                     <a:stretch>
                       <a:fillRect/>
                     </a:stretch>
@@ -6856,8 +7056,8 @@
       <w:pPr>
         <w:pStyle w:val="Heading2"/>
       </w:pPr>
-      <w:bookmarkStart w:id="100" w:name="datenmodell"/>
-      <w:bookmarkEnd w:id="100"/>
+      <w:bookmarkStart w:id="104" w:name="datenmodell"/>
+      <w:bookmarkEnd w:id="104"/>
       <w:r>
         <w:t xml:space="preserve">Datenmodell</w:t>
       </w:r>
@@ -6908,7 +7108,7 @@
                     </pic:cNvPicPr>
                   </pic:nvPicPr>
                   <pic:blipFill>
-                    <a:blip r:embed="rId101"/>
+                    <a:blip r:embed="rId105"/>
                     <a:stretch>
                       <a:fillRect/>
                     </a:stretch>
@@ -6947,8 +7147,8 @@
       <w:pPr>
         <w:pStyle w:val="Heading3"/>
       </w:pPr>
-      <w:bookmarkStart w:id="102" w:name="git"/>
-      <w:bookmarkEnd w:id="102"/>
+      <w:bookmarkStart w:id="106" w:name="git"/>
+      <w:bookmarkEnd w:id="106"/>
       <w:r>
         <w:t xml:space="preserve">GIT</w:t>
       </w:r>
@@ -7014,8 +7214,8 @@
       <w:pPr>
         <w:pStyle w:val="Heading3"/>
       </w:pPr>
-      <w:bookmarkStart w:id="103" w:name="symcloud"/>
-      <w:bookmarkEnd w:id="103"/>
+      <w:bookmarkStart w:id="107" w:name="symcloud"/>
+      <w:bookmarkEnd w:id="107"/>
       <w:r>
         <w:t xml:space="preserve">Symcloud</w:t>
       </w:r>
@@ -7059,7 +7259,7 @@
         <w:rPr>
           <w:rStyle w:val="FootnoteReference"/>
         </w:rPr>
-        <w:footnoteReference w:id="104"/>
+        <w:footnoteReference w:id="108"/>
       </w:r>
       <w:r>
         <w:t xml:space="preserve">. Andere Vorteile für eine Unterteilung der Dateien in Chunks werden im Kapitel</w:t>
@@ -7110,8 +7310,8 @@
       <w:pPr>
         <w:pStyle w:val="Heading2"/>
       </w:pPr>
-      <w:bookmarkStart w:id="105" w:name="datenbank"/>
-      <w:bookmarkEnd w:id="105"/>
+      <w:bookmarkStart w:id="109" w:name="datenbank"/>
+      <w:bookmarkEnd w:id="109"/>
       <w:r>
         <w:t xml:space="preserve">Datenbank</w:t>
       </w:r>
@@ -7216,8 +7416,8 @@
       <w:pPr>
         <w:pStyle w:val="Heading2"/>
       </w:pPr>
-      <w:bookmarkStart w:id="106" w:name="metadatastorage"/>
-      <w:bookmarkEnd w:id="106"/>
+      <w:bookmarkStart w:id="110" w:name="metadatastorage"/>
+      <w:bookmarkEnd w:id="110"/>
       <w:r>
         <w:t xml:space="preserve">Metadatastorage</w:t>
       </w:r>
@@ -7290,8 +7490,8 @@
       <w:pPr>
         <w:pStyle w:val="Heading2"/>
       </w:pPr>
-      <w:bookmarkStart w:id="107" w:name="filestorage"/>
-      <w:bookmarkEnd w:id="107"/>
+      <w:bookmarkStart w:id="111" w:name="filestorage"/>
+      <w:bookmarkEnd w:id="111"/>
       <w:r>
         <w:t xml:space="preserve">Filestorage</w:t>
       </w:r>
@@ -7331,7 +7531,7 @@
         <w:rPr>
           <w:rStyle w:val="FootnoteReference"/>
         </w:rPr>
-        <w:footnoteReference w:id="108"/>
+        <w:footnoteReference w:id="112"/>
       </w:r>
       <w:r>
         <w:t xml:space="preserve"> </w:t>
@@ -7407,8 +7607,8 @@
       <w:pPr>
         <w:pStyle w:val="Heading2"/>
       </w:pPr>
-      <w:bookmarkStart w:id="109" w:name="session"/>
-      <w:bookmarkEnd w:id="109"/>
+      <w:bookmarkStart w:id="113" w:name="session"/>
+      <w:bookmarkEnd w:id="113"/>
       <w:r>
         <w:t xml:space="preserve">Session</w:t>
       </w:r>
@@ -7425,8 +7625,8 @@
       <w:pPr>
         <w:pStyle w:val="Heading2"/>
       </w:pPr>
-      <w:bookmarkStart w:id="110" w:name="rest-api"/>
-      <w:bookmarkEnd w:id="110"/>
+      <w:bookmarkStart w:id="114" w:name="rest-api"/>
+      <w:bookmarkEnd w:id="114"/>
       <w:r>
         <w:t xml:space="preserve">Rest-API</w:t>
       </w:r>
@@ -7565,8 +7765,8 @@
       <w:pPr>
         <w:pStyle w:val="Heading2"/>
       </w:pPr>
-      <w:bookmarkStart w:id="111" w:name="zusammenfassung-3"/>
-      <w:bookmarkEnd w:id="111"/>
+      <w:bookmarkStart w:id="115" w:name="zusammenfassung-3"/>
+      <w:bookmarkEnd w:id="115"/>
       <w:r>
         <w:t xml:space="preserve">Zusammenfassung</w:t>
       </w:r>
@@ -7600,8 +7800,8 @@
       <w:pPr>
         <w:pStyle w:val="Heading1"/>
       </w:pPr>
-      <w:bookmarkStart w:id="112" w:name="implementierung"/>
-      <w:bookmarkEnd w:id="112"/>
+      <w:bookmarkStart w:id="116" w:name="implementierung"/>
+      <w:bookmarkEnd w:id="116"/>
       <w:r>
         <w:t xml:space="preserve">Implementierung</w:t>
       </w:r>
@@ -7641,7 +7841,7 @@
         <w:rPr>
           <w:rStyle w:val="FootnoteReference"/>
         </w:rPr>
-        <w:footnoteReference w:id="113"/>
+        <w:footnoteReference w:id="117"/>
       </w:r>
       <w:r>
         <w:t xml:space="preserve">. Dieses Framework ist eines der beliebtesten Frameworks in der Open-Source Community von PHP.</w:t>
@@ -7666,7 +7866,7 @@
         <w:rPr>
           <w:rStyle w:val="FootnoteReference"/>
         </w:rPr>
-        <w:footnoteReference w:id="115"/>
+        <w:footnoteReference w:id="119"/>
       </w:r>
       <w:r>
         <w:t xml:space="preserve"> </w:t>
@@ -7678,7 +7878,7 @@
         <w:rPr>
           <w:rStyle w:val="FootnoteReference"/>
         </w:rPr>
-        <w:footnoteReference w:id="117"/>
+        <w:footnoteReference w:id="121"/>
       </w:r>
       <w:r>
         <w:t xml:space="preserve"> </w:t>
@@ -7722,7 +7922,7 @@
       <w:r>
         <w:t xml:space="preserve"> </w:t>
       </w:r>
-      <w:hyperlink r:id="rId119">
+      <w:hyperlink r:id="rId123">
         <w:r>
           <w:rPr>
             <w:rStyle w:val="Hyperlink"/>
@@ -7741,8 +7941,8 @@
       <w:pPr>
         <w:pStyle w:val="Heading2"/>
       </w:pPr>
-      <w:bookmarkStart w:id="120" w:name="distributed-storage"/>
-      <w:bookmarkEnd w:id="120"/>
+      <w:bookmarkStart w:id="124" w:name="distributed-storage"/>
+      <w:bookmarkEnd w:id="124"/>
       <w:r>
         <w:t xml:space="preserve">Distributed-Storage</w:t>
       </w:r>
@@ -7775,7 +7975,7 @@
                     </pic:cNvPicPr>
                   </pic:nvPicPr>
                   <pic:blipFill>
-                    <a:blip r:embed="rId121"/>
+                    <a:blip r:embed="rId125"/>
                     <a:stretch>
                       <a:fillRect/>
                     </a:stretch>
@@ -7932,8 +8132,8 @@
       <w:pPr>
         <w:pStyle w:val="Heading3"/>
       </w:pPr>
-      <w:bookmarkStart w:id="122" w:name="objekte-speichern"/>
-      <w:bookmarkEnd w:id="122"/>
+      <w:bookmarkStart w:id="126" w:name="objekte-speichern"/>
+      <w:bookmarkEnd w:id="126"/>
       <w:r>
         <w:t xml:space="preserve">Objekte speichern</w:t>
       </w:r>
@@ -7977,7 +8177,7 @@
                     </pic:cNvPicPr>
                   </pic:nvPicPr>
                   <pic:blipFill>
-                    <a:blip r:embed="rId123"/>
+                    <a:blip r:embed="rId127"/>
                     <a:stretch>
                       <a:fillRect/>
                     </a:stretch>
@@ -8021,8 +8221,8 @@
       <w:pPr>
         <w:pStyle w:val="Heading3"/>
       </w:pPr>
-      <w:bookmarkStart w:id="124" w:name="objekte-abrufen"/>
-      <w:bookmarkEnd w:id="124"/>
+      <w:bookmarkStart w:id="128" w:name="objekte-abrufen"/>
+      <w:bookmarkEnd w:id="128"/>
       <w:r>
         <w:t xml:space="preserve">Objekte abrufen</w:t>
       </w:r>
@@ -8066,7 +8266,7 @@
                     </pic:cNvPicPr>
                   </pic:nvPicPr>
                   <pic:blipFill>
-                    <a:blip r:embed="rId125"/>
+                    <a:blip r:embed="rId129"/>
                     <a:stretch>
                       <a:fillRect/>
                     </a:stretch>
@@ -8118,8 +8318,8 @@
       <w:pPr>
         <w:pStyle w:val="Heading3"/>
       </w:pPr>
-      <w:bookmarkStart w:id="126" w:name="replikator"/>
-      <w:bookmarkEnd w:id="126"/>
+      <w:bookmarkStart w:id="130" w:name="replikator"/>
+      <w:bookmarkEnd w:id="130"/>
       <w:r>
         <w:t xml:space="preserve">Replikator</w:t>
       </w:r>
@@ -8202,7 +8402,7 @@
                     </pic:cNvPicPr>
                   </pic:nvPicPr>
                   <pic:blipFill>
-                    <a:blip r:embed="rId127"/>
+                    <a:blip r:embed="rId131"/>
                     <a:stretch>
                       <a:fillRect/>
                     </a:stretch>
@@ -8356,7 +8556,7 @@
                     </pic:cNvPicPr>
                   </pic:nvPicPr>
                   <pic:blipFill>
-                    <a:blip r:embed="rId128"/>
+                    <a:blip r:embed="rId132"/>
                     <a:stretch>
                       <a:fillRect/>
                     </a:stretch>
@@ -8408,8 +8608,8 @@
       <w:pPr>
         <w:pStyle w:val="Heading3"/>
       </w:pPr>
-      <w:bookmarkStart w:id="129" w:name="adapter"/>
-      <w:bookmarkEnd w:id="129"/>
+      <w:bookmarkStart w:id="133" w:name="adapter"/>
+      <w:bookmarkEnd w:id="133"/>
       <w:r>
         <w:t xml:space="preserve">Adapter</w:t>
       </w:r>
@@ -8558,7 +8758,7 @@
         <w:rPr>
           <w:rStyle w:val="FootnoteReference"/>
         </w:rPr>
-        <w:footnoteReference w:id="130"/>
+        <w:footnoteReference w:id="134"/>
       </w:r>
       <w:r>
         <w:t xml:space="preserve"> </w:t>
@@ -8614,8 +8814,8 @@
       <w:pPr>
         <w:pStyle w:val="Heading3"/>
       </w:pPr>
-      <w:bookmarkStart w:id="132" w:name="manager"/>
-      <w:bookmarkEnd w:id="132"/>
+      <w:bookmarkStart w:id="136" w:name="manager"/>
+      <w:bookmarkEnd w:id="136"/>
       <w:r>
         <w:t xml:space="preserve">Manager</w:t>
       </w:r>
@@ -8632,8 +8832,8 @@
       <w:pPr>
         <w:pStyle w:val="Heading3"/>
       </w:pPr>
-      <w:bookmarkStart w:id="133" w:name="zusammenfassung-4"/>
-      <w:bookmarkEnd w:id="133"/>
+      <w:bookmarkStart w:id="137" w:name="zusammenfassung-4"/>
+      <w:bookmarkEnd w:id="137"/>
       <w:r>
         <w:t xml:space="preserve">Zusammenfassung</w:t>
       </w:r>
@@ -8659,8 +8859,8 @@
       <w:pPr>
         <w:pStyle w:val="Heading2"/>
       </w:pPr>
-      <w:bookmarkStart w:id="134" w:name="plattform"/>
-      <w:bookmarkEnd w:id="134"/>
+      <w:bookmarkStart w:id="138" w:name="plattform"/>
+      <w:bookmarkEnd w:id="138"/>
       <w:r>
         <w:t xml:space="preserve">Plattform</w:t>
       </w:r>
@@ -8677,8 +8877,8 @@
       <w:pPr>
         <w:pStyle w:val="Heading3"/>
       </w:pPr>
-      <w:bookmarkStart w:id="135" w:name="authentifizierung"/>
-      <w:bookmarkEnd w:id="135"/>
+      <w:bookmarkStart w:id="139" w:name="authentifizierung"/>
+      <w:bookmarkEnd w:id="139"/>
       <w:r>
         <w:t xml:space="preserve">Authentifizierung</w:t>
       </w:r>
@@ -8712,8 +8912,8 @@
       <w:pPr>
         <w:pStyle w:val="Heading3"/>
       </w:pPr>
-      <w:bookmarkStart w:id="136" w:name="rest-api-1"/>
-      <w:bookmarkEnd w:id="136"/>
+      <w:bookmarkStart w:id="140" w:name="rest-api-1"/>
+      <w:bookmarkEnd w:id="140"/>
       <w:r>
         <w:t xml:space="preserve">Rest-API</w:t>
       </w:r>
@@ -8738,7 +8938,7 @@
         <w:rPr>
           <w:rStyle w:val="FootnoteReference"/>
         </w:rPr>
-        <w:footnoteReference w:id="137"/>
+        <w:footnoteReference w:id="141"/>
       </w:r>
       <w:r>
         <w:t xml:space="preserve"> </w:t>
@@ -8751,8 +8951,8 @@
       <w:pPr>
         <w:pStyle w:val="Heading3"/>
       </w:pPr>
-      <w:bookmarkStart w:id="139" w:name="benutzeroberfläche"/>
-      <w:bookmarkEnd w:id="139"/>
+      <w:bookmarkStart w:id="143" w:name="benutzeroberfläche"/>
+      <w:bookmarkEnd w:id="143"/>
       <w:r>
         <w:t xml:space="preserve">Benutzeroberfläche</w:t>
       </w:r>
@@ -8778,8 +8978,8 @@
       <w:pPr>
         <w:pStyle w:val="Heading3"/>
       </w:pPr>
-      <w:bookmarkStart w:id="140" w:name="zusammenfassung-5"/>
-      <w:bookmarkEnd w:id="140"/>
+      <w:bookmarkStart w:id="144" w:name="zusammenfassung-5"/>
+      <w:bookmarkEnd w:id="144"/>
       <w:r>
         <w:t xml:space="preserve">Zusammenfassung</w:t>
       </w:r>
@@ -8801,7 +9001,7 @@
         <w:rPr>
           <w:rStyle w:val="FootnoteReference"/>
         </w:rPr>
-        <w:footnoteReference w:id="141"/>
+        <w:footnoteReference w:id="145"/>
       </w:r>
       <w:r>
         <w:t xml:space="preserve"> </w:t>
@@ -8814,8 +9014,8 @@
       <w:pPr>
         <w:pStyle w:val="Heading2"/>
       </w:pPr>
-      <w:bookmarkStart w:id="142" w:name="synchronisierungsprogramm-jibe"/>
-      <w:bookmarkEnd w:id="142"/>
+      <w:bookmarkStart w:id="146" w:name="synchronisierungsprogramm-jibe"/>
+      <w:bookmarkEnd w:id="146"/>
       <w:r>
         <w:t xml:space="preserve">Synchronisierungsprogramm: Jibe</w:t>
       </w:r>
@@ -8831,7 +9031,7 @@
         <w:rPr>
           <w:rStyle w:val="FootnoteReference"/>
         </w:rPr>
-        <w:footnoteReference w:id="143"/>
+        <w:footnoteReference w:id="147"/>
       </w:r>
       <w:r>
         <w:t xml:space="preserve"> </w:t>
@@ -8851,7 +9051,7 @@
         <w:rPr>
           <w:rStyle w:val="FootnoteReference"/>
         </w:rPr>
-        <w:footnoteReference w:id="145"/>
+        <w:footnoteReference w:id="149"/>
       </w:r>
       <w:r>
         <w:t xml:space="preserve">. Dieser Container enthält alle benötigten Source-Code- und Konfigurationsdateien. Das Format ist vergleichbar mit dem JAVA-Container JAR. PHAR-Container werden in der PHP-Gemeinschaft oft verwendet, um komplexe Applikationen, wie zum Beispiel PHPUnit</w:t>
@@ -8860,7 +9060,7 @@
         <w:rPr>
           <w:rStyle w:val="FootnoteReference"/>
         </w:rPr>
-        <w:footnoteReference w:id="147"/>
+        <w:footnoteReference w:id="151"/>
       </w:r>
       <w:r>
         <w:t xml:space="preserve"> </w:t>
@@ -9110,8 +9310,8 @@
       <w:pPr>
         <w:pStyle w:val="Heading3"/>
       </w:pPr>
-      <w:bookmarkStart w:id="149" w:name="architektur"/>
-      <w:bookmarkEnd w:id="149"/>
+      <w:bookmarkStart w:id="153" w:name="architektur-1"/>
+      <w:bookmarkEnd w:id="153"/>
       <w:r>
         <w:t xml:space="preserve">Architektur</w:t>
       </w:r>
@@ -9136,7 +9336,7 @@
                     </pic:cNvPicPr>
                   </pic:nvPicPr>
                   <pic:blipFill>
-                    <a:blip r:embed="rId150"/>
+                    <a:blip r:embed="rId154"/>
                     <a:stretch>
                       <a:fillRect/>
                     </a:stretch>
@@ -9261,8 +9461,8 @@
       <w:pPr>
         <w:pStyle w:val="Heading3"/>
       </w:pPr>
-      <w:bookmarkStart w:id="151" w:name="abläufe"/>
-      <w:bookmarkEnd w:id="151"/>
+      <w:bookmarkStart w:id="155" w:name="abläufe"/>
+      <w:bookmarkEnd w:id="155"/>
       <w:r>
         <w:t xml:space="preserve">Abläufe</w:t>
       </w:r>
@@ -10496,8 +10696,8 @@
       <w:pPr>
         <w:pStyle w:val="Heading3"/>
       </w:pPr>
-      <w:bookmarkStart w:id="152" w:name="zusammenfassung-6"/>
-      <w:bookmarkEnd w:id="152"/>
+      <w:bookmarkStart w:id="156" w:name="zusammenfassung-6"/>
+      <w:bookmarkEnd w:id="156"/>
       <w:r>
         <w:t xml:space="preserve">Zusammenfassung</w:t>
       </w:r>
@@ -10522,8 +10722,8 @@
       <w:pPr>
         <w:pStyle w:val="Heading2"/>
       </w:pPr>
-      <w:bookmarkStart w:id="153" w:name="zusammenfassung-7"/>
-      <w:bookmarkEnd w:id="153"/>
+      <w:bookmarkStart w:id="157" w:name="zusammenfassung-7"/>
+      <w:bookmarkEnd w:id="157"/>
       <w:r>
         <w:t xml:space="preserve">Zusammenfassung</w:t>
       </w:r>
@@ -10543,8 +10743,8 @@
       <w:pPr>
         <w:pStyle w:val="Heading1"/>
       </w:pPr>
-      <w:bookmarkStart w:id="154" w:name="ergebnisse-und-ausblick"/>
-      <w:bookmarkEnd w:id="154"/>
+      <w:bookmarkStart w:id="158" w:name="ergebnisse-und-ausblick"/>
+      <w:bookmarkEnd w:id="158"/>
       <w:r>
         <w:t xml:space="preserve">Ergebnisse und Ausblick</w:t>
       </w:r>
@@ -10553,8 +10753,8 @@
       <w:pPr>
         <w:pStyle w:val="Heading1"/>
       </w:pPr>
-      <w:bookmarkStart w:id="155" w:name="ausblick"/>
-      <w:bookmarkEnd w:id="155"/>
+      <w:bookmarkStart w:id="159" w:name="ausblick"/>
+      <w:bookmarkEnd w:id="159"/>
       <w:r>
         <w:t xml:space="preserve">Ausblick</w:t>
       </w:r>
@@ -10571,8 +10771,8 @@
       <w:pPr>
         <w:pStyle w:val="Heading2"/>
       </w:pPr>
-      <w:bookmarkStart w:id="156" w:name="konfliktbehandlung"/>
-      <w:bookmarkEnd w:id="156"/>
+      <w:bookmarkStart w:id="160" w:name="konfliktbehandlung"/>
+      <w:bookmarkEnd w:id="160"/>
       <w:r>
         <w:t xml:space="preserve">Konfliktbehandlung</w:t>
       </w:r>
@@ -10581,8 +10781,8 @@
       <w:pPr>
         <w:pStyle w:val="Heading2"/>
       </w:pPr>
-      <w:bookmarkStart w:id="157" w:name="verteilung-von-blobs"/>
-      <w:bookmarkEnd w:id="157"/>
+      <w:bookmarkStart w:id="161" w:name="verteilung-von-blobs"/>
+      <w:bookmarkEnd w:id="161"/>
       <w:r>
         <w:t xml:space="preserve">Verteilung von Blobs</w:t>
       </w:r>
@@ -10646,8 +10846,8 @@
       <w:pPr>
         <w:pStyle w:val="Heading2"/>
       </w:pPr>
-      <w:bookmarkStart w:id="158" w:name="konsistenz"/>
-      <w:bookmarkEnd w:id="158"/>
+      <w:bookmarkStart w:id="162" w:name="konsistenz"/>
+      <w:bookmarkEnd w:id="162"/>
       <w:r>
         <w:t xml:space="preserve">Konsistenz</w:t>
       </w:r>
@@ -10670,7 +10870,7 @@
       <w:r>
         <w:t xml:space="preserve"> </w:t>
       </w:r>
-      <w:hyperlink r:id="rId159">
+      <w:hyperlink r:id="rId163">
         <w:r>
           <w:rPr>
             <w:rStyle w:val="Hyperlink"/>
@@ -10683,8 +10883,8 @@
       <w:pPr>
         <w:pStyle w:val="Heading2"/>
       </w:pPr>
-      <w:bookmarkStart w:id="160" w:name="datei-chunking"/>
-      <w:bookmarkEnd w:id="160"/>
+      <w:bookmarkStart w:id="164" w:name="datei-chunking"/>
+      <w:bookmarkEnd w:id="164"/>
       <w:r>
         <w:t xml:space="preserve">Datei chunking</w:t>
       </w:r>
@@ -10701,8 +10901,8 @@
       <w:pPr>
         <w:pStyle w:val="Heading2"/>
       </w:pPr>
-      <w:bookmarkStart w:id="161" w:name="lock-mechanismen"/>
-      <w:bookmarkEnd w:id="161"/>
+      <w:bookmarkStart w:id="165" w:name="lock-mechanismen"/>
+      <w:bookmarkEnd w:id="165"/>
       <w:r>
         <w:t xml:space="preserve">Lock-Mechanismen</w:t>
       </w:r>
@@ -10722,8 +10922,8 @@
       <w:pPr>
         <w:pStyle w:val="Heading1"/>
       </w:pPr>
-      <w:bookmarkStart w:id="162" w:name="anhang"/>
-      <w:bookmarkEnd w:id="162"/>
+      <w:bookmarkStart w:id="166" w:name="anhang"/>
+      <w:bookmarkEnd w:id="166"/>
       <w:r>
         <w:t xml:space="preserve">Anhang</w:t>
       </w:r>
@@ -10732,8 +10932,8 @@
       <w:pPr>
         <w:pStyle w:val="Heading2"/>
       </w:pPr>
-      <w:bookmarkStart w:id="163" w:name="amazon-s3-system-spezifische-metadaten"/>
-      <w:bookmarkEnd w:id="163"/>
+      <w:bookmarkStart w:id="167" w:name="amazon-s3-system-spezifische-metadaten"/>
+      <w:bookmarkEnd w:id="167"/>
       <w:r>
         <w:t xml:space="preserve">Amazon S3 System-spezifische Metadaten</w:t>
       </w:r>
@@ -11399,8 +11599,8 @@
       <w:pPr>
         <w:pStyle w:val="Heading2"/>
       </w:pPr>
-      <w:bookmarkStart w:id="164" w:name="exkurs-oauth2"/>
-      <w:bookmarkEnd w:id="164"/>
+      <w:bookmarkStart w:id="168" w:name="exkurs-oauth2"/>
+      <w:bookmarkEnd w:id="168"/>
       <w:r>
         <w:t xml:space="preserve">Exkurs: OAuth2</w:t>
       </w:r>
@@ -11443,8 +11643,8 @@
       <w:pPr>
         <w:pStyle w:val="Heading3"/>
       </w:pPr>
-      <w:bookmarkStart w:id="165" w:name="begriffe"/>
-      <w:bookmarkEnd w:id="165"/>
+      <w:bookmarkStart w:id="169" w:name="begriffe"/>
+      <w:bookmarkEnd w:id="169"/>
       <w:r>
         <w:t xml:space="preserve">Begriffe</w:t>
       </w:r>
@@ -11661,8 +11861,8 @@
       <w:pPr>
         <w:pStyle w:val="Heading3"/>
       </w:pPr>
-      <w:bookmarkStart w:id="166" w:name="protokoll-ablauf"/>
-      <w:bookmarkEnd w:id="166"/>
+      <w:bookmarkStart w:id="170" w:name="protokoll-ablauf"/>
+      <w:bookmarkEnd w:id="170"/>
       <w:r>
         <w:t xml:space="preserve">Protokoll Ablauf</w:t>
       </w:r>
@@ -11687,7 +11887,7 @@
                     </pic:cNvPicPr>
                   </pic:nvPicPr>
                   <pic:blipFill>
-                    <a:blip r:embed="rId167"/>
+                    <a:blip r:embed="rId171"/>
                     <a:stretch>
                       <a:fillRect/>
                     </a:stretch>
@@ -11833,8 +12033,8 @@
       <w:pPr>
         <w:pStyle w:val="Heading3"/>
       </w:pPr>
-      <w:bookmarkStart w:id="168" w:name="zusammenfassung-8"/>
-      <w:bookmarkEnd w:id="168"/>
+      <w:bookmarkStart w:id="172" w:name="zusammenfassung-8"/>
+      <w:bookmarkEnd w:id="172"/>
       <w:r>
         <w:t xml:space="preserve">Zusammenfassung</w:t>
       </w:r>
@@ -11851,8 +12051,8 @@
       <w:pPr>
         <w:pStyle w:val="Heading2"/>
       </w:pPr>
-      <w:bookmarkStart w:id="169" w:name="installation"/>
-      <w:bookmarkEnd w:id="169"/>
+      <w:bookmarkStart w:id="173" w:name="installation"/>
+      <w:bookmarkEnd w:id="173"/>
       <w:r>
         <w:t xml:space="preserve">Installation</w:t>
       </w:r>
@@ -11869,8 +12069,8 @@
       <w:pPr>
         <w:pStyle w:val="Heading3"/>
       </w:pPr>
-      <w:bookmarkStart w:id="170" w:name="lokal"/>
-      <w:bookmarkEnd w:id="170"/>
+      <w:bookmarkStart w:id="174" w:name="lokal"/>
+      <w:bookmarkEnd w:id="174"/>
       <w:r>
         <w:t xml:space="preserve">Lokal</w:t>
       </w:r>
@@ -11879,8 +12079,8 @@
       <w:pPr>
         <w:pStyle w:val="Heading3"/>
       </w:pPr>
-      <w:bookmarkStart w:id="171" w:name="verteilt"/>
-      <w:bookmarkEnd w:id="171"/>
+      <w:bookmarkStart w:id="175" w:name="verteilt"/>
+      <w:bookmarkEnd w:id="175"/>
       <w:r>
         <w:t xml:space="preserve">Verteilt</w:t>
       </w:r>
@@ -11889,8 +12089,8 @@
       <w:pPr>
         <w:pStyle w:val="Heading1"/>
       </w:pPr>
-      <w:bookmarkStart w:id="172" w:name="literaturverzeichnis"/>
-      <w:bookmarkEnd w:id="172"/>
+      <w:bookmarkStart w:id="176" w:name="literaturverzeichnis"/>
+      <w:bookmarkEnd w:id="176"/>
       <w:r>
         <w:t xml:space="preserve">Literaturverzeichnis</w:t>
       </w:r>
@@ -12021,7 +12221,7 @@
       </w:hyperlink>
     </w:p>
   </w:footnote>
-  <w:footnote w:id="42">
+  <w:footnote w:id="46">
     <w:p>
       <w:pPr>
         <w:pStyle w:val="FootnoteText"/>
@@ -12032,7 +12232,7 @@
         </w:rPr>
         <w:footnoteRef/>
       </w:r>
-      <w:hyperlink r:id="rId43">
+      <w:hyperlink r:id="rId47">
         <w:r>
           <w:rPr>
             <w:rStyle w:val="Hyperlink"/>
@@ -12042,7 +12242,7 @@
       </w:hyperlink>
     </w:p>
   </w:footnote>
-  <w:footnote w:id="44">
+  <w:footnote w:id="48">
     <w:p>
       <w:pPr>
         <w:pStyle w:val="FootnoteText"/>
@@ -12053,7 +12253,7 @@
         </w:rPr>
         <w:footnoteRef/>
       </w:r>
-      <w:hyperlink r:id="rId45">
+      <w:hyperlink r:id="rId49">
         <w:r>
           <w:rPr>
             <w:rStyle w:val="Hyperlink"/>
@@ -12063,7 +12263,7 @@
       </w:hyperlink>
     </w:p>
   </w:footnote>
-  <w:footnote w:id="46">
+  <w:footnote w:id="50">
     <w:p>
       <w:pPr>
         <w:pStyle w:val="FootnoteText"/>
@@ -12084,7 +12284,7 @@
       </w:hyperlink>
     </w:p>
   </w:footnote>
-  <w:footnote w:id="53">
+  <w:footnote w:id="57">
     <w:p>
       <w:pPr>
         <w:pStyle w:val="FootnoteText"/>
@@ -12095,7 +12295,7 @@
         </w:rPr>
         <w:footnoteRef/>
       </w:r>
-      <w:hyperlink r:id="rId54">
+      <w:hyperlink r:id="rId58">
         <w:r>
           <w:rPr>
             <w:rStyle w:val="Hyperlink"/>
@@ -12105,7 +12305,7 @@
       </w:hyperlink>
     </w:p>
   </w:footnote>
-  <w:footnote w:id="55">
+  <w:footnote w:id="59">
     <w:p>
       <w:pPr>
         <w:pStyle w:val="FootnoteText"/>
@@ -12116,7 +12316,7 @@
         </w:rPr>
         <w:footnoteRef/>
       </w:r>
-      <w:hyperlink r:id="rId56">
+      <w:hyperlink r:id="rId60">
         <w:r>
           <w:rPr>
             <w:rStyle w:val="Hyperlink"/>
@@ -12126,7 +12326,7 @@
       </w:hyperlink>
     </w:p>
   </w:footnote>
-  <w:footnote w:id="58">
+  <w:footnote w:id="62">
     <w:p>
       <w:pPr>
         <w:pStyle w:val="FootnoteText"/>
@@ -12137,7 +12337,7 @@
         </w:rPr>
         <w:footnoteRef/>
       </w:r>
-      <w:hyperlink r:id="rId59">
+      <w:hyperlink r:id="rId63">
         <w:r>
           <w:rPr>
             <w:rStyle w:val="Hyperlink"/>
@@ -12147,7 +12347,7 @@
       </w:hyperlink>
     </w:p>
   </w:footnote>
-  <w:footnote w:id="64">
+  <w:footnote w:id="68">
     <w:p>
       <w:pPr>
         <w:pStyle w:val="FootnoteText"/>
@@ -12158,7 +12358,7 @@
         </w:rPr>
         <w:footnoteRef/>
       </w:r>
-      <w:hyperlink r:id="rId65">
+      <w:hyperlink r:id="rId69">
         <w:r>
           <w:rPr>
             <w:rStyle w:val="Hyperlink"/>
@@ -12168,7 +12368,7 @@
       </w:hyperlink>
     </w:p>
   </w:footnote>
-  <w:footnote w:id="66">
+  <w:footnote w:id="70">
     <w:p>
       <w:pPr>
         <w:pStyle w:val="FootnoteText"/>
@@ -12179,7 +12379,7 @@
         </w:rPr>
         <w:footnoteRef/>
       </w:r>
-      <w:hyperlink r:id="rId67">
+      <w:hyperlink r:id="rId71">
         <w:r>
           <w:rPr>
             <w:rStyle w:val="Hyperlink"/>
@@ -12189,7 +12389,7 @@
       </w:hyperlink>
     </w:p>
   </w:footnote>
-  <w:footnote w:id="73">
+  <w:footnote w:id="77">
     <w:p>
       <w:pPr>
         <w:pStyle w:val="FootnoteText"/>
@@ -12205,7 +12405,7 @@
       </w:r>
     </w:p>
   </w:footnote>
-  <w:footnote w:id="80">
+  <w:footnote w:id="84">
     <w:p>
       <w:pPr>
         <w:pStyle w:val="FootnoteText"/>
@@ -12222,7 +12422,7 @@
       <w:r>
         <w:t xml:space="preserve"> </w:t>
       </w:r>
-      <w:hyperlink r:id="rId81">
+      <w:hyperlink r:id="rId85">
         <w:r>
           <w:rPr>
             <w:rStyle w:val="Hyperlink"/>
@@ -12232,7 +12432,7 @@
       </w:hyperlink>
     </w:p>
   </w:footnote>
-  <w:footnote w:id="84">
+  <w:footnote w:id="88">
     <w:p>
       <w:pPr>
         <w:pStyle w:val="FootnoteText"/>
@@ -12243,7 +12443,7 @@
         </w:rPr>
         <w:footnoteRef/>
       </w:r>
-      <w:hyperlink r:id="rId85">
+      <w:hyperlink r:id="rId89">
         <w:r>
           <w:rPr>
             <w:rStyle w:val="Hyperlink"/>
@@ -12253,7 +12453,7 @@
       </w:hyperlink>
     </w:p>
   </w:footnote>
-  <w:footnote w:id="91">
+  <w:footnote w:id="95">
     <w:p>
       <w:pPr>
         <w:pStyle w:val="FootnoteText"/>
@@ -12264,7 +12464,7 @@
         </w:rPr>
         <w:footnoteRef/>
       </w:r>
-      <w:hyperlink r:id="rId92">
+      <w:hyperlink r:id="rId96">
         <w:r>
           <w:rPr>
             <w:rStyle w:val="Hyperlink"/>
@@ -12274,7 +12474,7 @@
       </w:hyperlink>
     </w:p>
   </w:footnote>
-  <w:footnote w:id="94">
+  <w:footnote w:id="98">
     <w:p>
       <w:pPr>
         <w:pStyle w:val="FootnoteText"/>
@@ -12285,7 +12485,7 @@
         </w:rPr>
         <w:footnoteRef/>
       </w:r>
-      <w:hyperlink r:id="rId67">
+      <w:hyperlink r:id="rId71">
         <w:r>
           <w:rPr>
             <w:rStyle w:val="Hyperlink"/>
@@ -12295,7 +12495,7 @@
       </w:hyperlink>
     </w:p>
   </w:footnote>
-  <w:footnote w:id="104">
+  <w:footnote w:id="108">
     <w:p>
       <w:pPr>
         <w:pStyle w:val="FootnoteText"/>
@@ -12311,7 +12511,7 @@
       </w:r>
     </w:p>
   </w:footnote>
-  <w:footnote w:id="108">
+  <w:footnote w:id="112">
     <w:p>
       <w:pPr>
         <w:pStyle w:val="FootnoteText"/>
@@ -12327,7 +12527,7 @@
       </w:r>
     </w:p>
   </w:footnote>
-  <w:footnote w:id="113">
+  <w:footnote w:id="117">
     <w:p>
       <w:pPr>
         <w:pStyle w:val="FootnoteText"/>
@@ -12338,7 +12538,7 @@
         </w:rPr>
         <w:footnoteRef/>
       </w:r>
-      <w:hyperlink r:id="rId114">
+      <w:hyperlink r:id="rId118">
         <w:r>
           <w:rPr>
             <w:rStyle w:val="Hyperlink"/>
@@ -12348,7 +12548,7 @@
       </w:hyperlink>
     </w:p>
   </w:footnote>
-  <w:footnote w:id="115">
+  <w:footnote w:id="119">
     <w:p>
       <w:pPr>
         <w:pStyle w:val="FootnoteText"/>
@@ -12359,7 +12559,7 @@
         </w:rPr>
         <w:footnoteRef/>
       </w:r>
-      <w:hyperlink r:id="rId116">
+      <w:hyperlink r:id="rId120">
         <w:r>
           <w:rPr>
             <w:rStyle w:val="Hyperlink"/>
@@ -12369,7 +12569,7 @@
       </w:hyperlink>
     </w:p>
   </w:footnote>
-  <w:footnote w:id="117">
+  <w:footnote w:id="121">
     <w:p>
       <w:pPr>
         <w:pStyle w:val="FootnoteText"/>
@@ -12380,7 +12580,7 @@
         </w:rPr>
         <w:footnoteRef/>
       </w:r>
-      <w:hyperlink r:id="rId118">
+      <w:hyperlink r:id="rId122">
         <w:r>
           <w:rPr>
             <w:rStyle w:val="Hyperlink"/>
@@ -12390,7 +12590,7 @@
       </w:hyperlink>
     </w:p>
   </w:footnote>
-  <w:footnote w:id="130">
+  <w:footnote w:id="134">
     <w:p>
       <w:pPr>
         <w:pStyle w:val="FootnoteText"/>
@@ -12401,7 +12601,7 @@
         </w:rPr>
         <w:footnoteRef/>
       </w:r>
-      <w:hyperlink r:id="rId131">
+      <w:hyperlink r:id="rId135">
         <w:r>
           <w:rPr>
             <w:rStyle w:val="Hyperlink"/>
@@ -12411,7 +12611,7 @@
       </w:hyperlink>
     </w:p>
   </w:footnote>
-  <w:footnote w:id="137">
+  <w:footnote w:id="141">
     <w:p>
       <w:pPr>
         <w:pStyle w:val="FootnoteText"/>
@@ -12422,7 +12622,7 @@
         </w:rPr>
         <w:footnoteRef/>
       </w:r>
-      <w:hyperlink r:id="rId138">
+      <w:hyperlink r:id="rId142">
         <w:r>
           <w:rPr>
             <w:rStyle w:val="Hyperlink"/>
@@ -12432,7 +12632,7 @@
       </w:hyperlink>
     </w:p>
   </w:footnote>
-  <w:footnote w:id="141">
+  <w:footnote w:id="145">
     <w:p>
       <w:pPr>
         <w:pStyle w:val="FootnoteText"/>
@@ -12448,7 +12648,7 @@
       </w:r>
     </w:p>
   </w:footnote>
-  <w:footnote w:id="143">
+  <w:footnote w:id="147">
     <w:p>
       <w:pPr>
         <w:pStyle w:val="FootnoteText"/>
@@ -12459,7 +12659,7 @@
         </w:rPr>
         <w:footnoteRef/>
       </w:r>
-      <w:hyperlink r:id="rId144">
+      <w:hyperlink r:id="rId148">
         <w:r>
           <w:rPr>
             <w:rStyle w:val="Hyperlink"/>
@@ -12469,7 +12669,7 @@
       </w:hyperlink>
     </w:p>
   </w:footnote>
-  <w:footnote w:id="145">
+  <w:footnote w:id="149">
     <w:p>
       <w:pPr>
         <w:pStyle w:val="FootnoteText"/>
@@ -12480,7 +12680,7 @@
         </w:rPr>
         <w:footnoteRef/>
       </w:r>
-      <w:hyperlink r:id="rId146">
+      <w:hyperlink r:id="rId150">
         <w:r>
           <w:rPr>
             <w:rStyle w:val="Hyperlink"/>
@@ -12490,7 +12690,7 @@
       </w:hyperlink>
     </w:p>
   </w:footnote>
-  <w:footnote w:id="147">
+  <w:footnote w:id="151">
     <w:p>
       <w:pPr>
         <w:pStyle w:val="FootnoteText"/>
@@ -12501,7 +12701,7 @@
         </w:rPr>
         <w:footnoteRef/>
       </w:r>
-      <w:hyperlink r:id="rId148">
+      <w:hyperlink r:id="rId152">
         <w:r>
           <w:rPr>
             <w:rStyle w:val="Hyperlink"/>
@@ -12598,7 +12798,7 @@
     </w:lvl>
   </w:abstractNum>
   <w:abstractNum w:abstractNumId="990">
-    <w:nsid w:val="94572a1c"/>
+    <w:nsid w:val="63630002"/>
     <w:multiLevelType w:val="multilevel"/>
     <w:lvl w:ilvl="0">
       <w:numFmt w:val="bullet"/>
@@ -12679,7 +12879,7 @@
     </w:lvl>
   </w:abstractNum>
   <w:abstractNum w:abstractNumId="991">
-    <w:nsid w:val="2112b80c"/>
+    <w:nsid w:val="63b73936"/>
     <w:multiLevelType w:val="multilevel"/>
     <w:lvl w:ilvl="0">
       <w:numFmt w:val="bullet"/>
@@ -12760,7 +12960,7 @@
     </w:lvl>
   </w:abstractNum>
   <w:abstractNum w:abstractNumId="99411">
-    <w:nsid w:val="f6e809ab"/>
+    <w:nsid w:val="39656149"/>
     <w:multiLevelType w:val="multilevel"/>
     <w:lvl w:ilvl="0">
       <w:start w:val="1"/>
@@ -12848,7 +13048,7 @@
     </w:lvl>
   </w:abstractNum>
   <w:abstractNum w:abstractNumId="99821">
-    <w:nsid w:val="a4103e42"/>
+    <w:nsid w:val="507a4a45"/>
     <w:multiLevelType w:val="multilevel"/>
     <w:lvl w:ilvl="0">
       <w:start w:val="1"/>

</xml_diff>

<commit_message>
added code block formating
</commit_message>
<xml_diff>
--- a/symcloud-thesis.docx
+++ b/symcloud-thesis.docx
@@ -2117,7 +2117,13 @@
         <w:t xml:space="preserve"> </w:t>
       </w:r>
       <w:r>
-        <w:t xml:space="preserve">aus und erhält einen Link zum LRDD ("Link-based Resource Descriptor Document"</w:t>
+        <w:t xml:space="preserve">(siehe Listing</w:t>
+      </w:r>
+      <w:r>
+        <w:t xml:space="preserve"> </w:t>
+      </w:r>
+      <w:r>
+        <w:t xml:space="preserve">) aus und erhält einen Link zum LRDD ("Link-based Resource Descriptor Document"</w:t>
       </w:r>
       <w:r>
         <w:rPr>
@@ -2726,28 +2732,16 @@
       </w:pPr>
       <w:r>
         <w:rPr>
-          <w:rStyle w:val="NormalTok"/>
-        </w:rPr>
-        <w:t xml:space="preserve">$ </w:t>
-      </w:r>
-      <w:r>
-        <w:rPr>
-          <w:rStyle w:val="OtherTok"/>
-        </w:rPr>
-        <w:t xml:space="preserve">OBJECT=</w:t>
-      </w:r>
-      <w:r>
-        <w:rPr>
-          <w:rStyle w:val="StringTok"/>
-        </w:rPr>
-        <w:t xml:space="preserve">'blob 46\0{"name": "Johannes Wachter", \</w:t>
+          <w:rStyle w:val="VerbatimChar"/>
+        </w:rPr>
+        <w:t xml:space="preserve">$ OBJECT='blob 46\0{"name": "Johannes Wachter", \</w:t>
       </w:r>
       <w:r>
         <w:br w:type="textWrapping"/>
       </w:r>
       <w:r>
         <w:rPr>
-          <w:rStyle w:val="StringTok"/>
+          <w:rStyle w:val="VerbatimChar"/>
         </w:rPr>
         <w:t xml:space="preserve">  "job": "Web-Developer"}'</w:t>
       </w:r>
@@ -2756,78 +2750,100 @@
       </w:r>
       <w:r>
         <w:rPr>
-          <w:rStyle w:val="NormalTok"/>
-        </w:rPr>
-        <w:t xml:space="preserve">$ </w:t>
-      </w:r>
-      <w:r>
-        <w:rPr>
-          <w:rStyle w:val="KeywordTok"/>
-        </w:rPr>
-        <w:t xml:space="preserve">echo</w:t>
-      </w:r>
-      <w:r>
-        <w:rPr>
-          <w:rStyle w:val="NormalTok"/>
-        </w:rPr>
-        <w:t xml:space="preserve"> </w:t>
-      </w:r>
-      <w:r>
-        <w:rPr>
-          <w:rStyle w:val="NormalTok"/>
-        </w:rPr>
-        <w:t xml:space="preserve">-e </w:t>
-      </w:r>
-      <w:r>
-        <w:rPr>
-          <w:rStyle w:val="OtherTok"/>
-        </w:rPr>
-        <w:t xml:space="preserve">$OBJECT</w:t>
-      </w:r>
-      <w:r>
-        <w:rPr>
-          <w:rStyle w:val="NormalTok"/>
-        </w:rPr>
-        <w:t xml:space="preserve"> </w:t>
-      </w:r>
-      <w:r>
-        <w:rPr>
-          <w:rStyle w:val="KeywordTok"/>
-        </w:rPr>
-        <w:t xml:space="preserve">|</w:t>
-      </w:r>
-      <w:r>
-        <w:rPr>
-          <w:rStyle w:val="NormalTok"/>
-        </w:rPr>
-        <w:t xml:space="preserve"> </w:t>
-      </w:r>
-      <w:r>
-        <w:rPr>
-          <w:rStyle w:val="KeywordTok"/>
-        </w:rPr>
-        <w:t xml:space="preserve">shasum</w:t>
+          <w:rStyle w:val="VerbatimChar"/>
+        </w:rPr>
+        <w:t xml:space="preserve">$ echo -e $OBJECT | shasum</w:t>
       </w:r>
       <w:r>
         <w:br w:type="textWrapping"/>
       </w:r>
       <w:r>
         <w:rPr>
-          <w:rStyle w:val="KeywordTok"/>
+          <w:rStyle w:val="VerbatimChar"/>
+        </w:rPr>
+        <w:t xml:space="preserve">6c01d1dec5cf5221e86600baf77f011ed469b8fe -</w:t>
+      </w:r>
+    </w:p>
+    <w:p>
+      <w:pPr>
+        <w:pStyle w:val="FirstParagraph"/>
+      </w:pPr>
+      <w:r>
+        <w:t xml:space="preserve">Im Listing</w:t>
+      </w:r>
+      <w:r>
+        <w:t xml:space="preserve"> </w:t>
+      </w:r>
+      <w:r>
+        <w:t xml:space="preserve"> </w:t>
+      </w:r>
+      <w:r>
+        <w:t xml:space="preserve">wird ein GIT-Objekt vom Typ BLOB erstellt und in den "objects" Ordner geschrieben.</w:t>
+      </w:r>
+    </w:p>
+    <w:p>
+      <w:pPr>
+        <w:pStyle w:val="SourceCode"/>
+      </w:pPr>
+      <w:r>
+        <w:rPr>
+          <w:rStyle w:val="VerbatimChar"/>
+        </w:rPr>
+        <w:t xml:space="preserve">$ git init</w:t>
+      </w:r>
+      <w:r>
+        <w:br w:type="textWrapping"/>
+      </w:r>
+      <w:r>
+        <w:rPr>
+          <w:rStyle w:val="VerbatimChar"/>
+        </w:rPr>
+        <w:t xml:space="preserve">$ OBJECT='blob 46\0{"name": "Johannes Wachter", \</w:t>
+      </w:r>
+      <w:r>
+        <w:br w:type="textWrapping"/>
+      </w:r>
+      <w:r>
+        <w:rPr>
+          <w:rStyle w:val="VerbatimChar"/>
+        </w:rPr>
+        <w:t xml:space="preserve">  "job": "Web-Developer"}'</w:t>
+      </w:r>
+      <w:r>
+        <w:br w:type="textWrapping"/>
+      </w:r>
+      <w:r>
+        <w:rPr>
+          <w:rStyle w:val="VerbatimChar"/>
+        </w:rPr>
+        <w:t xml:space="preserve">$ echo -e $OBJECT | git hash-object -w --stdin</w:t>
+      </w:r>
+      <w:r>
+        <w:br w:type="textWrapping"/>
+      </w:r>
+      <w:r>
+        <w:rPr>
+          <w:rStyle w:val="VerbatimChar"/>
         </w:rPr>
         <w:t xml:space="preserve">6c01d1dec5cf5221e86600baf77f011ed469b8fe</w:t>
       </w:r>
       <w:r>
-        <w:rPr>
-          <w:rStyle w:val="NormalTok"/>
-        </w:rPr>
-        <w:t xml:space="preserve"> </w:t>
-      </w:r>
-      <w:r>
-        <w:rPr>
-          <w:rStyle w:val="NormalTok"/>
-        </w:rPr>
-        <w:t xml:space="preserve">-</w:t>
+        <w:br w:type="textWrapping"/>
+      </w:r>
+      <w:r>
+        <w:rPr>
+          <w:rStyle w:val="VerbatimChar"/>
+        </w:rPr>
+        <w:t xml:space="preserve">$ find .git/objects -type f</w:t>
+      </w:r>
+      <w:r>
+        <w:br w:type="textWrapping"/>
+      </w:r>
+      <w:r>
+        <w:rPr>
+          <w:rStyle w:val="VerbatimChar"/>
+        </w:rPr>
+        <w:t xml:space="preserve">    .git/objects/6c/01d1dec5cf5221e86600baf77f011ed469b8fe</w:t>
       </w:r>
     </w:p>
     <w:p>
@@ -2835,16 +2851,91 @@
         <w:pStyle w:val="FirstParagraph"/>
       </w:pPr>
       <w:r>
-        <w:t xml:space="preserve">Im Listing</w:t>
-      </w:r>
-      <w:r>
-        <w:t xml:space="preserve"> </w:t>
-      </w:r>
-      <w:r>
-        <w:t xml:space="preserve"> </w:t>
-      </w:r>
-      <w:r>
-        <w:t xml:space="preserve">wird ein GIT-Objekt vom Typ BLOB erstellt und in den "objects" Ordner geschrieben.</w:t>
+        <w:t xml:space="preserve">Die Objekte in GIT sind immutable, was soviel Bedeutet, dass sie nicht veränderbar sind. Ein einmal erstelltes Objekt wird nicht mehr aus der Datenbank gelöscht oder geändert. Bei der Änderung eines Objektes wird ein neues Objekt mit einem neuen Key erstellt</w:t>
+      </w:r>
+      <w:r>
+        <w:t xml:space="preserve"> </w:t>
+      </w:r>
+      <w:r>
+        <w:t xml:space="preserve">[@keepers2012git]</w:t>
+      </w:r>
+      <w:r>
+        <w:t xml:space="preserve">.</w:t>
+      </w:r>
+    </w:p>
+    <w:p>
+      <w:pPr>
+        <w:pStyle w:val="BodyText"/>
+      </w:pPr>
+      <w:r>
+        <w:rPr>
+          <w:b/>
+        </w:rPr>
+        <w:t xml:space="preserve">Objekt Typen</w:t>
+      </w:r>
+    </w:p>
+    <w:p>
+      <w:pPr>
+        <w:pStyle w:val="BodyText"/>
+      </w:pPr>
+      <w:r>
+        <w:t xml:space="preserve">GIT kennt folgende Typen:</w:t>
+      </w:r>
+    </w:p>
+    <w:p>
+      <w:pPr>
+        <w:pStyle w:val="DefinitionTerm"/>
+      </w:pPr>
+      <w:r>
+        <w:t xml:space="preserve">BLOB</w:t>
+      </w:r>
+    </w:p>
+    <w:p>
+      <w:pPr>
+        <w:pStyle w:val="Definition"/>
+      </w:pPr>
+      <w:r>
+        <w:t xml:space="preserve">Ein BLOB repräsentiert eine einzelne Datei in GIT. Der Inhalt der Datei wird in einem Objekt gespeichert. Bei Änderungen ist GIT auch in der Lage, inkrementelle DELTA-Dateien zu speichern. Beim Wiederherstellen werden diese DELTAs der Reihe nach aufgelöst. Ein BLOB besitzt für sich gesehen keinen Namen</w:t>
+      </w:r>
+      <w:r>
+        <w:t xml:space="preserve"> </w:t>
+      </w:r>
+      <w:r>
+        <w:t xml:space="preserve">[@chacon2009pro, Kapitel 9.2]</w:t>
+      </w:r>
+      <w:r>
+        <w:t xml:space="preserve">.</w:t>
+      </w:r>
+    </w:p>
+    <w:p>
+      <w:pPr>
+        <w:pStyle w:val="DefinitionTerm"/>
+      </w:pPr>
+      <w:r>
+        <w:t xml:space="preserve">TREE</w:t>
+      </w:r>
+    </w:p>
+    <w:p>
+      <w:pPr>
+        <w:pStyle w:val="Definition"/>
+      </w:pPr>
+      <w:r>
+        <w:t xml:space="preserve">Der TREE beschreibt einen Ordner im Repository. Ein TREE enthält Referenzen auf andere TREE bzw. BLOB Objekte und definiert damit eine Ordnerstruktur. Wie auch der BLOB besitzt ein TREE für sich keinen Namen. Dieser Name wird zu jeder Referenz auf einen TREE oder auf einen BLOB gespeichert (siehe Listing</w:t>
+      </w:r>
+      <w:r>
+        <w:t xml:space="preserve"> </w:t>
+      </w:r>
+      <w:r>
+        <w:t xml:space="preserve">)</w:t>
+      </w:r>
+      <w:r>
+        <w:t xml:space="preserve"> </w:t>
+      </w:r>
+      <w:r>
+        <w:t xml:space="preserve">[@chacon2009pro, Kapitel 9.2]</w:t>
+      </w:r>
+      <w:r>
+        <w:t xml:space="preserve">.</w:t>
       </w:r>
     </w:p>
     <w:p>
@@ -2853,667 +2944,144 @@
       </w:pPr>
       <w:r>
         <w:rPr>
-          <w:rStyle w:val="NormalTok"/>
-        </w:rPr>
-        <w:t xml:space="preserve">$ </w:t>
-      </w:r>
-      <w:r>
-        <w:rPr>
-          <w:rStyle w:val="KeywordTok"/>
-        </w:rPr>
-        <w:t xml:space="preserve">git</w:t>
-      </w:r>
-      <w:r>
-        <w:rPr>
-          <w:rStyle w:val="NormalTok"/>
-        </w:rPr>
-        <w:t xml:space="preserve"> </w:t>
-      </w:r>
-      <w:r>
-        <w:rPr>
-          <w:rStyle w:val="NormalTok"/>
-        </w:rPr>
-        <w:t xml:space="preserve">init</w:t>
+          <w:rStyle w:val="VerbatimChar"/>
+        </w:rPr>
+        <w:t xml:space="preserve">$ git cat-file -p 601a62b205bb497d75a231ec00787f5b2d42c5fc</w:t>
       </w:r>
       <w:r>
         <w:br w:type="textWrapping"/>
       </w:r>
       <w:r>
         <w:rPr>
-          <w:rStyle w:val="NormalTok"/>
-        </w:rPr>
-        <w:t xml:space="preserve">$ </w:t>
-      </w:r>
-      <w:r>
-        <w:rPr>
-          <w:rStyle w:val="OtherTok"/>
-        </w:rPr>
-        <w:t xml:space="preserve">OBJECT=</w:t>
-      </w:r>
-      <w:r>
-        <w:rPr>
-          <w:rStyle w:val="StringTok"/>
-        </w:rPr>
-        <w:t xml:space="preserve">'blob 46\0{"name": "Johannes Wachter", \</w:t>
+          <w:rStyle w:val="VerbatimChar"/>
+        </w:rPr>
+        <w:t xml:space="preserve">040000 tree f4f5562f575ac208eac980a0cd1c46d874e37298  images</w:t>
       </w:r>
       <w:r>
         <w:br w:type="textWrapping"/>
       </w:r>
       <w:r>
         <w:rPr>
-          <w:rStyle w:val="StringTok"/>
-        </w:rPr>
-        <w:t xml:space="preserve">  "job": "Web-Developer"}'</w:t>
+          <w:rStyle w:val="VerbatimChar"/>
+        </w:rPr>
+        <w:t xml:space="preserve">040000 tree 61e121cc69e523a68212227f5642fe9b692f5639  diagrams</w:t>
       </w:r>
       <w:r>
         <w:br w:type="textWrapping"/>
       </w:r>
       <w:r>
         <w:rPr>
-          <w:rStyle w:val="NormalTok"/>
-        </w:rPr>
-        <w:t xml:space="preserve">$ </w:t>
-      </w:r>
-      <w:r>
-        <w:rPr>
-          <w:rStyle w:val="KeywordTok"/>
-        </w:rPr>
-        <w:t xml:space="preserve">echo</w:t>
-      </w:r>
-      <w:r>
-        <w:rPr>
-          <w:rStyle w:val="NormalTok"/>
-        </w:rPr>
-        <w:t xml:space="preserve"> </w:t>
-      </w:r>
-      <w:r>
-        <w:rPr>
-          <w:rStyle w:val="NormalTok"/>
-        </w:rPr>
-        <w:t xml:space="preserve">-e </w:t>
-      </w:r>
-      <w:r>
-        <w:rPr>
-          <w:rStyle w:val="OtherTok"/>
-        </w:rPr>
-        <w:t xml:space="preserve">$OBJECT</w:t>
-      </w:r>
-      <w:r>
-        <w:rPr>
-          <w:rStyle w:val="NormalTok"/>
-        </w:rPr>
-        <w:t xml:space="preserve"> </w:t>
-      </w:r>
-      <w:r>
-        <w:rPr>
-          <w:rStyle w:val="KeywordTok"/>
-        </w:rPr>
-        <w:t xml:space="preserve">|</w:t>
-      </w:r>
-      <w:r>
-        <w:rPr>
-          <w:rStyle w:val="NormalTok"/>
-        </w:rPr>
-        <w:t xml:space="preserve"> </w:t>
-      </w:r>
-      <w:r>
-        <w:rPr>
-          <w:rStyle w:val="KeywordTok"/>
-        </w:rPr>
-        <w:t xml:space="preserve">git</w:t>
-      </w:r>
-      <w:r>
-        <w:rPr>
-          <w:rStyle w:val="NormalTok"/>
-        </w:rPr>
-        <w:t xml:space="preserve"> </w:t>
-      </w:r>
-      <w:r>
-        <w:rPr>
-          <w:rStyle w:val="NormalTok"/>
-        </w:rPr>
-        <w:t xml:space="preserve">hash-object -w --stdin</w:t>
+          <w:rStyle w:val="VerbatimChar"/>
+        </w:rPr>
+        <w:t xml:space="preserve">100644 blob d4ada98ad3542643a3c6bb8d25ccce0bc85614fb  00_title.src.md</w:t>
       </w:r>
       <w:r>
         <w:br w:type="textWrapping"/>
       </w:r>
       <w:r>
         <w:rPr>
-          <w:rStyle w:val="KeywordTok"/>
-        </w:rPr>
-        <w:t xml:space="preserve">6c01d1dec5cf5221e86600baf77f011ed469b8fe</w:t>
+          <w:rStyle w:val="VerbatimChar"/>
+        </w:rPr>
+        <w:t xml:space="preserve">100644 blob 5c14fdfdebc8a52b74b529689714a1a6d7d2f4d1  01_introduction.src.md</w:t>
       </w:r>
       <w:r>
         <w:br w:type="textWrapping"/>
       </w:r>
       <w:r>
         <w:rPr>
-          <w:rStyle w:val="NormalTok"/>
-        </w:rPr>
-        <w:t xml:space="preserve">$ </w:t>
-      </w:r>
-      <w:r>
-        <w:rPr>
-          <w:rStyle w:val="KeywordTok"/>
-        </w:rPr>
-        <w:t xml:space="preserve">find</w:t>
-      </w:r>
-      <w:r>
-        <w:rPr>
-          <w:rStyle w:val="NormalTok"/>
-        </w:rPr>
-        <w:t xml:space="preserve"> </w:t>
-      </w:r>
-      <w:r>
-        <w:rPr>
-          <w:rStyle w:val="NormalTok"/>
-        </w:rPr>
-        <w:t xml:space="preserve">.git/objects -type f</w:t>
+          <w:rStyle w:val="VerbatimChar"/>
+        </w:rPr>
+        <w:t xml:space="preserve">...</w:t>
+      </w:r>
+    </w:p>
+    <w:p>
+      <w:pPr>
+        <w:pStyle w:val="DefinitionTerm"/>
+      </w:pPr>
+      <w:r>
+        <w:t xml:space="preserve">COMMIT</w:t>
+      </w:r>
+    </w:p>
+    <w:p>
+      <w:pPr>
+        <w:pStyle w:val="Definition"/>
+      </w:pPr>
+      <w:r>
+        <w:t xml:space="preserve">Der COMMIT enthält einen den ROOT-TREE des Repositories zu einem bestimmten Zeitpunkt.</w:t>
+      </w:r>
+    </w:p>
+    <w:p>
+      <w:pPr>
+        <w:pStyle w:val="SourceCode"/>
+      </w:pPr>
+      <w:r>
+        <w:rPr>
+          <w:rStyle w:val="VerbatimChar"/>
+        </w:rPr>
+        <w:t xml:space="preserve">$ git show -s --pretty=raw 6031a1aa</w:t>
       </w:r>
       <w:r>
         <w:br w:type="textWrapping"/>
       </w:r>
       <w:r>
         <w:rPr>
-          <w:rStyle w:val="NormalTok"/>
-        </w:rPr>
-        <w:t xml:space="preserve"> </w:t>
-      </w:r>
-      <w:r>
-        <w:rPr>
-          <w:rStyle w:val="NormalTok"/>
-        </w:rPr>
-        <w:t xml:space="preserve"> </w:t>
-      </w:r>
-      <w:r>
-        <w:rPr>
-          <w:rStyle w:val="NormalTok"/>
-        </w:rPr>
-        <w:t xml:space="preserve"> </w:t>
-      </w:r>
-      <w:r>
-        <w:rPr>
-          <w:rStyle w:val="NormalTok"/>
-        </w:rPr>
-        <w:t xml:space="preserve"> </w:t>
-      </w:r>
-      <w:r>
-        <w:rPr>
-          <w:rStyle w:val="KeywordTok"/>
-        </w:rPr>
-        <w:t xml:space="preserve">.git/objects/6c/01d1dec5cf5221e86600baf77f011ed469b8fe</w:t>
-      </w:r>
-    </w:p>
-    <w:p>
-      <w:pPr>
-        <w:pStyle w:val="FirstParagraph"/>
-      </w:pPr>
-      <w:r>
-        <w:t xml:space="preserve">Die Objekte in GIT sind immutable, was soviel Bedeutet, dass sie nicht veränderbar sind. Ein einmal erstelltes Objekt wird nicht mehr aus der Datenbank gelöscht oder geändert. Bei der Änderung eines Objektes wird ein neues Objekt mit einem neuen Key erstellt</w:t>
-      </w:r>
-      <w:r>
-        <w:t xml:space="preserve"> </w:t>
-      </w:r>
-      <w:r>
-        <w:t xml:space="preserve">[@keepers2012git]</w:t>
-      </w:r>
-      <w:r>
-        <w:t xml:space="preserve">.</w:t>
-      </w:r>
-    </w:p>
-    <w:p>
-      <w:pPr>
-        <w:pStyle w:val="BodyText"/>
-      </w:pPr>
-      <w:r>
-        <w:rPr>
-          <w:b/>
-        </w:rPr>
-        <w:t xml:space="preserve">Objekt Typen</w:t>
-      </w:r>
-    </w:p>
-    <w:p>
-      <w:pPr>
-        <w:pStyle w:val="BodyText"/>
-      </w:pPr>
-      <w:r>
-        <w:t xml:space="preserve">GIT kennt folgende Typen:</w:t>
-      </w:r>
-    </w:p>
-    <w:p>
-      <w:pPr>
-        <w:pStyle w:val="DefinitionTerm"/>
-      </w:pPr>
-      <w:r>
-        <w:t xml:space="preserve">BLOB</w:t>
-      </w:r>
-    </w:p>
-    <w:p>
-      <w:pPr>
-        <w:pStyle w:val="Definition"/>
-      </w:pPr>
-      <w:r>
-        <w:t xml:space="preserve">Ein BLOB repräsentiert eine einzelne Datei in GIT. Der Inhalt der Datei wird in einem Objekt gespeichert. Bei Änderungen ist GIT auch in der Lage, inkrementelle DELTA-Dateien zu speichern. Beim Wiederherstellen werden diese DELTAs der Reihe nach aufgelöst. Ein BLOB besitzt für sich gesehen keinen Namen</w:t>
-      </w:r>
-      <w:r>
-        <w:t xml:space="preserve"> </w:t>
-      </w:r>
-      <w:r>
-        <w:t xml:space="preserve">[@chacon2009pro, Kapitel 9.2]</w:t>
-      </w:r>
-      <w:r>
-        <w:t xml:space="preserve">.</w:t>
-      </w:r>
-    </w:p>
-    <w:p>
-      <w:pPr>
-        <w:pStyle w:val="DefinitionTerm"/>
-      </w:pPr>
-      <w:r>
-        <w:t xml:space="preserve">TREE</w:t>
-      </w:r>
-    </w:p>
-    <w:p>
-      <w:pPr>
-        <w:pStyle w:val="Definition"/>
-      </w:pPr>
-      <w:r>
-        <w:t xml:space="preserve">Der TREE beschreibt einen Ordner im Repository. Ein TREE enthält Referenzen auf andere TREE bzw. BLOB Objekte und definiert damit eine Ordnerstruktur. Wie auch der BLOB besitzt ein TREE für sich keinen Namen. Dieser Name wird zu jeder Referenz auf einen TREE oder auf einen BLOB gespeichert (siehe Listing</w:t>
-      </w:r>
-      <w:r>
-        <w:t xml:space="preserve"> </w:t>
-      </w:r>
-      <w:r>
-        <w:t xml:space="preserve">)</w:t>
-      </w:r>
-      <w:r>
-        <w:t xml:space="preserve"> </w:t>
-      </w:r>
-      <w:r>
-        <w:t xml:space="preserve">[@chacon2009pro, Kapitel 9.2]</w:t>
-      </w:r>
-      <w:r>
-        <w:t xml:space="preserve">.</w:t>
-      </w:r>
-    </w:p>
-    <w:p>
-      <w:pPr>
-        <w:pStyle w:val="SourceCode"/>
-      </w:pPr>
-      <w:r>
-        <w:rPr>
-          <w:rStyle w:val="NormalTok"/>
-        </w:rPr>
-        <w:t xml:space="preserve">$ </w:t>
-      </w:r>
-      <w:r>
-        <w:rPr>
-          <w:rStyle w:val="KeywordTok"/>
-        </w:rPr>
-        <w:t xml:space="preserve">git</w:t>
-      </w:r>
-      <w:r>
-        <w:rPr>
-          <w:rStyle w:val="NormalTok"/>
-        </w:rPr>
-        <w:t xml:space="preserve"> </w:t>
-      </w:r>
-      <w:r>
-        <w:rPr>
-          <w:rStyle w:val="NormalTok"/>
-        </w:rPr>
-        <w:t xml:space="preserve">cat-file -p 601a62b205bb497d75a231ec00787f5b2d42c5fc</w:t>
+          <w:rStyle w:val="VerbatimChar"/>
+        </w:rPr>
+        <w:t xml:space="preserve">commit 6031a1aa3ea39bbf92a858f47ba6bc87a76b07e8</w:t>
       </w:r>
       <w:r>
         <w:br w:type="textWrapping"/>
       </w:r>
       <w:r>
         <w:rPr>
-          <w:rStyle w:val="KeywordTok"/>
-        </w:rPr>
-        <w:t xml:space="preserve">040000</w:t>
-      </w:r>
-      <w:r>
-        <w:rPr>
-          <w:rStyle w:val="NormalTok"/>
-        </w:rPr>
-        <w:t xml:space="preserve"> </w:t>
-      </w:r>
-      <w:r>
-        <w:rPr>
-          <w:rStyle w:val="NormalTok"/>
-        </w:rPr>
-        <w:t xml:space="preserve">tree f4f5562f575ac208eac980a0cd1c46d874e37298  images</w:t>
+          <w:rStyle w:val="VerbatimChar"/>
+        </w:rPr>
+        <w:t xml:space="preserve">tree 601a62b205bb497d75a231ec00787f5b2d42c5fc</w:t>
       </w:r>
       <w:r>
         <w:br w:type="textWrapping"/>
       </w:r>
       <w:r>
         <w:rPr>
-          <w:rStyle w:val="KeywordTok"/>
-        </w:rPr>
-        <w:t xml:space="preserve">040000</w:t>
-      </w:r>
-      <w:r>
-        <w:rPr>
-          <w:rStyle w:val="NormalTok"/>
-        </w:rPr>
-        <w:t xml:space="preserve"> </w:t>
-      </w:r>
-      <w:r>
-        <w:rPr>
-          <w:rStyle w:val="NormalTok"/>
-        </w:rPr>
-        <w:t xml:space="preserve">tree 61e121cc69e523a68212227f5642fe9b692f5639  diagrams</w:t>
+          <w:rStyle w:val="VerbatimChar"/>
+        </w:rPr>
+        <w:t xml:space="preserve">parent 8982aa338637e5654f7f778eedf844c8be8e2aa3</w:t>
       </w:r>
       <w:r>
         <w:br w:type="textWrapping"/>
       </w:r>
       <w:r>
         <w:rPr>
-          <w:rStyle w:val="KeywordTok"/>
-        </w:rPr>
-        <w:t xml:space="preserve">100644</w:t>
-      </w:r>
-      <w:r>
-        <w:rPr>
-          <w:rStyle w:val="NormalTok"/>
-        </w:rPr>
-        <w:t xml:space="preserve"> </w:t>
-      </w:r>
-      <w:r>
-        <w:rPr>
-          <w:rStyle w:val="NormalTok"/>
-        </w:rPr>
-        <w:t xml:space="preserve">blob d4ada98ad3542643a3c6bb8d25ccce0bc85614fb  00_title.src.md</w:t>
+          <w:rStyle w:val="VerbatimChar"/>
+        </w:rPr>
+        <w:t xml:space="preserve">author Johannes &lt;johannes.wachter@example.at&gt; 1429190646 +0200</w:t>
       </w:r>
       <w:r>
         <w:br w:type="textWrapping"/>
       </w:r>
       <w:r>
         <w:rPr>
-          <w:rStyle w:val="KeywordTok"/>
-        </w:rPr>
-        <w:t xml:space="preserve">100644</w:t>
-      </w:r>
-      <w:r>
-        <w:rPr>
-          <w:rStyle w:val="NormalTok"/>
-        </w:rPr>
-        <w:t xml:space="preserve"> </w:t>
-      </w:r>
-      <w:r>
-        <w:rPr>
-          <w:rStyle w:val="NormalTok"/>
-        </w:rPr>
-        <w:t xml:space="preserve">blob 5c14fdfdebc8a52b74b529689714a1a6d7d2f4d1  01_introduction.src.md</w:t>
+          <w:rStyle w:val="VerbatimChar"/>
+        </w:rPr>
+        <w:t xml:space="preserve">committer Johannes &lt;johannes.wachter@example.at&gt; 1429190646 +0200</w:t>
       </w:r>
       <w:r>
         <w:br w:type="textWrapping"/>
       </w:r>
       <w:r>
         <w:rPr>
-          <w:rStyle w:val="KeywordTok"/>
-        </w:rPr>
-        <w:t xml:space="preserve">...</w:t>
-      </w:r>
-    </w:p>
-    <w:p>
-      <w:pPr>
-        <w:pStyle w:val="DefinitionTerm"/>
-      </w:pPr>
-      <w:r>
-        <w:t xml:space="preserve">COMMIT</w:t>
-      </w:r>
-    </w:p>
-    <w:p>
-      <w:pPr>
-        <w:pStyle w:val="Definition"/>
-      </w:pPr>
-      <w:r>
-        <w:t xml:space="preserve">Der COMMIT enthält einen den ROOT-TREE des Repositories zu einem bestimmten Zeitpunkt.</w:t>
-      </w:r>
-    </w:p>
-    <w:p>
-      <w:pPr>
-        <w:pStyle w:val="SourceCode"/>
-      </w:pPr>
-      <w:r>
-        <w:rPr>
-          <w:rStyle w:val="NormalTok"/>
-        </w:rPr>
-        <w:t xml:space="preserve">$ </w:t>
-      </w:r>
-      <w:r>
-        <w:rPr>
-          <w:rStyle w:val="KeywordTok"/>
-        </w:rPr>
-        <w:t xml:space="preserve">git</w:t>
-      </w:r>
-      <w:r>
-        <w:rPr>
-          <w:rStyle w:val="NormalTok"/>
-        </w:rPr>
-        <w:t xml:space="preserve"> </w:t>
-      </w:r>
-      <w:r>
-        <w:rPr>
-          <w:rStyle w:val="NormalTok"/>
-        </w:rPr>
-        <w:t xml:space="preserve">show -s --pretty=raw 6031a1aa</w:t>
+          <w:rStyle w:val="VerbatimChar"/>
+        </w:rPr>
+        <w:t xml:space="preserve"/>
       </w:r>
       <w:r>
         <w:br w:type="textWrapping"/>
       </w:r>
       <w:r>
         <w:rPr>
-          <w:rStyle w:val="KeywordTok"/>
-        </w:rPr>
-        <w:t xml:space="preserve">commit</w:t>
-      </w:r>
-      <w:r>
-        <w:rPr>
-          <w:rStyle w:val="NormalTok"/>
-        </w:rPr>
-        <w:t xml:space="preserve"> </w:t>
-      </w:r>
-      <w:r>
-        <w:rPr>
-          <w:rStyle w:val="NormalTok"/>
-        </w:rPr>
-        <w:t xml:space="preserve">6031a1aa3ea39bbf92a858f47ba6bc87a76b07e8</w:t>
-      </w:r>
-      <w:r>
-        <w:br w:type="textWrapping"/>
-      </w:r>
-      <w:r>
-        <w:rPr>
-          <w:rStyle w:val="KeywordTok"/>
-        </w:rPr>
-        <w:t xml:space="preserve">tree</w:t>
-      </w:r>
-      <w:r>
-        <w:rPr>
-          <w:rStyle w:val="NormalTok"/>
-        </w:rPr>
-        <w:t xml:space="preserve"> </w:t>
-      </w:r>
-      <w:r>
-        <w:rPr>
-          <w:rStyle w:val="NormalTok"/>
-        </w:rPr>
-        <w:t xml:space="preserve">601a62b205bb497d75a231ec00787f5b2d42c5fc</w:t>
-      </w:r>
-      <w:r>
-        <w:br w:type="textWrapping"/>
-      </w:r>
-      <w:r>
-        <w:rPr>
-          <w:rStyle w:val="KeywordTok"/>
-        </w:rPr>
-        <w:t xml:space="preserve">parent</w:t>
-      </w:r>
-      <w:r>
-        <w:rPr>
-          <w:rStyle w:val="NormalTok"/>
-        </w:rPr>
-        <w:t xml:space="preserve"> </w:t>
-      </w:r>
-      <w:r>
-        <w:rPr>
-          <w:rStyle w:val="NormalTok"/>
-        </w:rPr>
-        <w:t xml:space="preserve">8982aa338637e5654f7f778eedf844c8be8e2aa3</w:t>
-      </w:r>
-      <w:r>
-        <w:br w:type="textWrapping"/>
-      </w:r>
-      <w:r>
-        <w:rPr>
-          <w:rStyle w:val="KeywordTok"/>
-        </w:rPr>
-        <w:t xml:space="preserve">author</w:t>
-      </w:r>
-      <w:r>
-        <w:rPr>
-          <w:rStyle w:val="NormalTok"/>
-        </w:rPr>
-        <w:t xml:space="preserve"> </w:t>
-      </w:r>
-      <w:r>
-        <w:rPr>
-          <w:rStyle w:val="NormalTok"/>
-        </w:rPr>
-        <w:t xml:space="preserve">Johannes </w:t>
-      </w:r>
-      <w:r>
-        <w:rPr>
-          <w:rStyle w:val="KeywordTok"/>
-        </w:rPr>
-        <w:t xml:space="preserve">&lt;</w:t>
-      </w:r>
-      <w:r>
-        <w:rPr>
-          <w:rStyle w:val="NormalTok"/>
-        </w:rPr>
-        <w:t xml:space="preserve">johannes.wachter@example.at</w:t>
-      </w:r>
-      <w:r>
-        <w:rPr>
-          <w:rStyle w:val="KeywordTok"/>
-        </w:rPr>
-        <w:t xml:space="preserve">&gt;</w:t>
-      </w:r>
-      <w:r>
-        <w:rPr>
-          <w:rStyle w:val="NormalTok"/>
-        </w:rPr>
-        <w:t xml:space="preserve"> </w:t>
-      </w:r>
-      <w:r>
-        <w:rPr>
-          <w:rStyle w:val="NormalTok"/>
-        </w:rPr>
-        <w:t xml:space="preserve">1429190646 +0200</w:t>
-      </w:r>
-      <w:r>
-        <w:br w:type="textWrapping"/>
-      </w:r>
-      <w:r>
-        <w:rPr>
-          <w:rStyle w:val="KeywordTok"/>
-        </w:rPr>
-        <w:t xml:space="preserve">committer</w:t>
-      </w:r>
-      <w:r>
-        <w:rPr>
-          <w:rStyle w:val="NormalTok"/>
-        </w:rPr>
-        <w:t xml:space="preserve"> </w:t>
-      </w:r>
-      <w:r>
-        <w:rPr>
-          <w:rStyle w:val="NormalTok"/>
-        </w:rPr>
-        <w:t xml:space="preserve">Johannes </w:t>
-      </w:r>
-      <w:r>
-        <w:rPr>
-          <w:rStyle w:val="KeywordTok"/>
-        </w:rPr>
-        <w:t xml:space="preserve">&lt;</w:t>
-      </w:r>
-      <w:r>
-        <w:rPr>
-          <w:rStyle w:val="NormalTok"/>
-        </w:rPr>
-        <w:t xml:space="preserve">johannes.wachter@example.at</w:t>
-      </w:r>
-      <w:r>
-        <w:rPr>
-          <w:rStyle w:val="KeywordTok"/>
-        </w:rPr>
-        <w:t xml:space="preserve">&gt;</w:t>
-      </w:r>
-      <w:r>
-        <w:rPr>
-          <w:rStyle w:val="NormalTok"/>
-        </w:rPr>
-        <w:t xml:space="preserve"> </w:t>
-      </w:r>
-      <w:r>
-        <w:rPr>
-          <w:rStyle w:val="NormalTok"/>
-        </w:rPr>
-        <w:t xml:space="preserve">1429190646 +0200</w:t>
-      </w:r>
-      <w:r>
-        <w:br w:type="textWrapping"/>
-      </w:r>
-      <w:r>
-        <w:br w:type="textWrapping"/>
-      </w:r>
-      <w:r>
-        <w:rPr>
-          <w:rStyle w:val="NormalTok"/>
-        </w:rPr>
-        <w:t xml:space="preserve"> </w:t>
-      </w:r>
-      <w:r>
-        <w:rPr>
-          <w:rStyle w:val="NormalTok"/>
-        </w:rPr>
-        <w:t xml:space="preserve"> </w:t>
-      </w:r>
-      <w:r>
-        <w:rPr>
-          <w:rStyle w:val="NormalTok"/>
-        </w:rPr>
-        <w:t xml:space="preserve"> </w:t>
-      </w:r>
-      <w:r>
-        <w:rPr>
-          <w:rStyle w:val="NormalTok"/>
-        </w:rPr>
-        <w:t xml:space="preserve"> </w:t>
-      </w:r>
-      <w:r>
-        <w:rPr>
-          <w:rStyle w:val="KeywordTok"/>
-        </w:rPr>
-        <w:t xml:space="preserve">added</w:t>
-      </w:r>
-      <w:r>
-        <w:rPr>
-          <w:rStyle w:val="NormalTok"/>
-        </w:rPr>
-        <w:t xml:space="preserve"> </w:t>
-      </w:r>
-      <w:r>
-        <w:rPr>
-          <w:rStyle w:val="NormalTok"/>
-        </w:rPr>
-        <w:t xml:space="preserve">short description gridfs and xtreemfs</w:t>
+          <w:rStyle w:val="VerbatimChar"/>
+        </w:rPr>
+        <w:t xml:space="preserve">    added short description gridfs and xtreemfs</w:t>
       </w:r>
     </w:p>
     <w:p>
@@ -3981,7 +3549,10 @@
         <w:t xml:space="preserve"> </w:t>
       </w:r>
       <w:r>
-        <w:t xml:space="preserve">wird ein kurzes Beispiel für ein Repository visualisiert. Es enthält folgende Ordnerstruktur:</w:t>
+        <w:t xml:space="preserve">wird ein kurzes Beispiel für ein Repository visualisiert. Die Ordnerstruktur, die dieses Beispiel enthält, ist im Listing</w:t>
+      </w:r>
+      <w:r>
+        <w:t xml:space="preserve"> </w:t>
       </w:r>
     </w:p>
     <w:p>
@@ -4589,7 +4160,13 @@
         <w:pStyle w:val="FirstParagraph"/>
       </w:pPr>
       <w:r>
-        <w:t xml:space="preserve">Die Speicherlösung bietet eine Versionierung der Objekte an. Diese kann über eine Rest-API, mit folgendem Inhalt, in jedem Bucket aktiviert werden.</w:t>
+        <w:t xml:space="preserve">Die Speicherlösung bietet eine Versionierung der Objekte an. Diese kann über eine Rest-API, mit folgendem Inhalt (siehe Listing</w:t>
+      </w:r>
+      <w:r>
+        <w:t xml:space="preserve"> </w:t>
+      </w:r>
+      <w:r>
+        <w:t xml:space="preserve">), in jedem Bucket aktiviert werden.</w:t>
       </w:r>
     </w:p>
     <w:p>
@@ -6419,10 +5996,13 @@
         <w:t xml:space="preserve">();</w:t>
       </w:r>
       <w:r>
+        <w:br w:type="textWrapping"/>
+      </w:r>
+      <w:r>
         <w:rPr>
           <w:rStyle w:val="NormalTok"/>
         </w:rPr>
-        <w:t xml:space="preserve">                     </w:t>
+        <w:t xml:space="preserve">        </w:t>
       </w:r>
       <w:r>
         <w:rPr>
@@ -6473,7 +6053,7 @@
         <w:rPr>
           <w:rStyle w:val="StringTok"/>
         </w:rPr>
-        <w:t xml:space="preserve">"example"</w:t>
+        <w:t xml:space="preserve">'example'</w:t>
       </w:r>
       <w:r>
         <w:rPr>
@@ -6482,298 +6062,229 @@
         <w:t xml:space="preserve">);</w:t>
       </w:r>
       <w:r>
+        <w:br w:type="textWrapping"/>
+      </w:r>
+      <w:r>
         <w:rPr>
           <w:rStyle w:val="NormalTok"/>
         </w:rPr>
-        <w:t xml:space="preserve">  </w:t>
+        <w:t xml:space="preserve">        </w:t>
       </w:r>
       <w:r>
         <w:rPr>
           <w:rStyle w:val="CommentTok"/>
         </w:rPr>
-        <w:t xml:space="preserve">// select mongo database  </w:t>
+        <w:t xml:space="preserve">// select mongo database</w:t>
       </w:r>
       <w:r>
         <w:br w:type="textWrapping"/>
       </w:r>
       <w:r>
         <w:rPr>
+          <w:rStyle w:val="KeywordTok"/>
+        </w:rPr>
+        <w:t xml:space="preserve">$gridFS</w:t>
+      </w:r>
+      <w:r>
+        <w:rPr>
           <w:rStyle w:val="NormalTok"/>
         </w:rPr>
-        <w:t xml:space="preserve">  </w:t>
+        <w:t xml:space="preserve"> </w:t>
+      </w:r>
+      <w:r>
+        <w:rPr>
+          <w:rStyle w:val="NormalTok"/>
+        </w:rPr>
+        <w:t xml:space="preserve">= </w:t>
+      </w:r>
+      <w:r>
+        <w:rPr>
+          <w:rStyle w:val="KeywordTok"/>
+        </w:rPr>
+        <w:t xml:space="preserve">$database</w:t>
+      </w:r>
+      <w:r>
+        <w:rPr>
+          <w:rStyle w:val="NormalTok"/>
+        </w:rPr>
+        <w:t xml:space="preserve">-&gt;getGridFS</w:t>
+      </w:r>
+      <w:r>
+        <w:rPr>
+          <w:rStyle w:val="OtherTok"/>
+        </w:rPr>
+        <w:t xml:space="preserve">();</w:t>
       </w:r>
       <w:r>
         <w:br w:type="textWrapping"/>
       </w:r>
       <w:r>
         <w:rPr>
+          <w:rStyle w:val="NormalTok"/>
+        </w:rPr>
+        <w:t xml:space="preserve">        </w:t>
+      </w:r>
+      <w:r>
+        <w:rPr>
+          <w:rStyle w:val="CommentTok"/>
+        </w:rPr>
+        <w:t xml:space="preserve">// use GridFS class for handling files</w:t>
+      </w:r>
+      <w:r>
+        <w:br w:type="textWrapping"/>
+      </w:r>
+      <w:r>
+        <w:rPr>
           <w:rStyle w:val="KeywordTok"/>
         </w:rPr>
+        <w:t xml:space="preserve">$name</w:t>
+      </w:r>
+      <w:r>
+        <w:rPr>
+          <w:rStyle w:val="NormalTok"/>
+        </w:rPr>
+        <w:t xml:space="preserve"> </w:t>
+      </w:r>
+      <w:r>
+        <w:rPr>
+          <w:rStyle w:val="NormalTok"/>
+        </w:rPr>
+        <w:t xml:space="preserve">= </w:t>
+      </w:r>
+      <w:r>
+        <w:rPr>
+          <w:rStyle w:val="KeywordTok"/>
+        </w:rPr>
+        <w:t xml:space="preserve">$_FILES</w:t>
+      </w:r>
+      <w:r>
+        <w:rPr>
+          <w:rStyle w:val="OtherTok"/>
+        </w:rPr>
+        <w:t xml:space="preserve">[</w:t>
+      </w:r>
+      <w:r>
+        <w:rPr>
+          <w:rStyle w:val="StringTok"/>
+        </w:rPr>
+        <w:t xml:space="preserve">'Filedata'</w:t>
+      </w:r>
+      <w:r>
+        <w:rPr>
+          <w:rStyle w:val="OtherTok"/>
+        </w:rPr>
+        <w:t xml:space="preserve">][</w:t>
+      </w:r>
+      <w:r>
+        <w:rPr>
+          <w:rStyle w:val="StringTok"/>
+        </w:rPr>
+        <w:t xml:space="preserve">'name'</w:t>
+      </w:r>
+      <w:r>
+        <w:rPr>
+          <w:rStyle w:val="OtherTok"/>
+        </w:rPr>
+        <w:t xml:space="preserve">];</w:t>
+      </w:r>
+      <w:r>
+        <w:br w:type="textWrapping"/>
+      </w:r>
+      <w:r>
+        <w:rPr>
+          <w:rStyle w:val="NormalTok"/>
+        </w:rPr>
+        <w:t xml:space="preserve">        </w:t>
+      </w:r>
+      <w:r>
+        <w:rPr>
+          <w:rStyle w:val="CommentTok"/>
+        </w:rPr>
+        <w:t xml:space="preserve">// optional - capture the name of the uploaded file</w:t>
+      </w:r>
+      <w:r>
+        <w:br w:type="textWrapping"/>
+      </w:r>
+      <w:r>
+        <w:rPr>
+          <w:rStyle w:val="KeywordTok"/>
+        </w:rPr>
+        <w:t xml:space="preserve">$id</w:t>
+      </w:r>
+      <w:r>
+        <w:rPr>
+          <w:rStyle w:val="NormalTok"/>
+        </w:rPr>
+        <w:t xml:space="preserve"> </w:t>
+      </w:r>
+      <w:r>
+        <w:rPr>
+          <w:rStyle w:val="NormalTok"/>
+        </w:rPr>
+        <w:t xml:space="preserve">= </w:t>
+      </w:r>
+      <w:r>
+        <w:rPr>
+          <w:rStyle w:val="KeywordTok"/>
+        </w:rPr>
         <w:t xml:space="preserve">$gridFS</w:t>
       </w:r>
       <w:r>
         <w:rPr>
           <w:rStyle w:val="NormalTok"/>
         </w:rPr>
-        <w:t xml:space="preserve"> </w:t>
+        <w:t xml:space="preserve">-&gt;storeUpload</w:t>
+      </w:r>
+      <w:r>
+        <w:rPr>
+          <w:rStyle w:val="OtherTok"/>
+        </w:rPr>
+        <w:t xml:space="preserve">(</w:t>
+      </w:r>
+      <w:r>
+        <w:rPr>
+          <w:rStyle w:val="StringTok"/>
+        </w:rPr>
+        <w:t xml:space="preserve">'Filedata'</w:t>
+      </w:r>
+      <w:r>
+        <w:rPr>
+          <w:rStyle w:val="OtherTok"/>
+        </w:rPr>
+        <w:t xml:space="preserve">,</w:t>
       </w:r>
       <w:r>
         <w:rPr>
           <w:rStyle w:val="NormalTok"/>
         </w:rPr>
-        <w:t xml:space="preserve">= </w:t>
+        <w:t xml:space="preserve"> </w:t>
       </w:r>
       <w:r>
         <w:rPr>
           <w:rStyle w:val="KeywordTok"/>
         </w:rPr>
-        <w:t xml:space="preserve">$database</w:t>
+        <w:t xml:space="preserve">$name</w:t>
+      </w:r>
+      <w:r>
+        <w:rPr>
+          <w:rStyle w:val="OtherTok"/>
+        </w:rPr>
+        <w:t xml:space="preserve">);</w:t>
+      </w:r>
+      <w:r>
+        <w:br w:type="textWrapping"/>
       </w:r>
       <w:r>
         <w:rPr>
           <w:rStyle w:val="NormalTok"/>
         </w:rPr>
-        <w:t xml:space="preserve">-&gt;getGridFS</w:t>
-      </w:r>
-      <w:r>
-        <w:rPr>
-          <w:rStyle w:val="OtherTok"/>
-        </w:rPr>
-        <w:t xml:space="preserve">();</w:t>
-      </w:r>
-      <w:r>
-        <w:rPr>
-          <w:rStyle w:val="NormalTok"/>
-        </w:rPr>
-        <w:t xml:space="preserve">         </w:t>
+        <w:t xml:space="preserve">        </w:t>
       </w:r>
       <w:r>
         <w:rPr>
           <w:rStyle w:val="CommentTok"/>
         </w:rPr>
-        <w:t xml:space="preserve">// use GridFS class for</w:t>
-      </w:r>
-      <w:r>
-        <w:br w:type="textWrapping"/>
-      </w:r>
-      <w:r>
-        <w:rPr>
-          <w:rStyle w:val="NormalTok"/>
-        </w:rPr>
-        <w:t xml:space="preserve">                                          </w:t>
-      </w:r>
-      <w:r>
-        <w:rPr>
-          <w:rStyle w:val="CommentTok"/>
-        </w:rPr>
-        <w:t xml:space="preserve">// handling files  </w:t>
-      </w:r>
-      <w:r>
-        <w:br w:type="textWrapping"/>
-      </w:r>
-      <w:r>
-        <w:rPr>
-          <w:rStyle w:val="NormalTok"/>
-        </w:rPr>
-        <w:t xml:space="preserve">  </w:t>
-      </w:r>
-      <w:r>
-        <w:br w:type="textWrapping"/>
-      </w:r>
-      <w:r>
-        <w:rPr>
-          <w:rStyle w:val="KeywordTok"/>
-        </w:rPr>
-        <w:t xml:space="preserve">$name</w:t>
-      </w:r>
-      <w:r>
-        <w:rPr>
-          <w:rStyle w:val="NormalTok"/>
-        </w:rPr>
-        <w:t xml:space="preserve"> </w:t>
-      </w:r>
-      <w:r>
-        <w:rPr>
-          <w:rStyle w:val="NormalTok"/>
-        </w:rPr>
-        <w:t xml:space="preserve">= </w:t>
-      </w:r>
-      <w:r>
-        <w:rPr>
-          <w:rStyle w:val="KeywordTok"/>
-        </w:rPr>
-        <w:t xml:space="preserve">$_FILES</w:t>
-      </w:r>
-      <w:r>
-        <w:rPr>
-          <w:rStyle w:val="OtherTok"/>
-        </w:rPr>
-        <w:t xml:space="preserve">[</w:t>
-      </w:r>
-      <w:r>
-        <w:rPr>
-          <w:rStyle w:val="StringTok"/>
-        </w:rPr>
-        <w:t xml:space="preserve">'Filedata'</w:t>
-      </w:r>
-      <w:r>
-        <w:rPr>
-          <w:rStyle w:val="OtherTok"/>
-        </w:rPr>
-        <w:t xml:space="preserve">][</w:t>
-      </w:r>
-      <w:r>
-        <w:rPr>
-          <w:rStyle w:val="StringTok"/>
-        </w:rPr>
-        <w:t xml:space="preserve">'name'</w:t>
-      </w:r>
-      <w:r>
-        <w:rPr>
-          <w:rStyle w:val="OtherTok"/>
-        </w:rPr>
-        <w:t xml:space="preserve">];</w:t>
-      </w:r>
-      <w:r>
-        <w:rPr>
-          <w:rStyle w:val="NormalTok"/>
-        </w:rPr>
-        <w:t xml:space="preserve">      </w:t>
-      </w:r>
-      <w:r>
-        <w:rPr>
-          <w:rStyle w:val="CommentTok"/>
-        </w:rPr>
-        <w:t xml:space="preserve">// optional - capture</w:t>
-      </w:r>
-      <w:r>
-        <w:br w:type="textWrapping"/>
-      </w:r>
-      <w:r>
-        <w:rPr>
-          <w:rStyle w:val="NormalTok"/>
-        </w:rPr>
-        <w:t xml:space="preserve">                                          </w:t>
-      </w:r>
-      <w:r>
-        <w:rPr>
-          <w:rStyle w:val="CommentTok"/>
-        </w:rPr>
-        <w:t xml:space="preserve">// the name of the </w:t>
-      </w:r>
-      <w:r>
-        <w:br w:type="textWrapping"/>
-      </w:r>
-      <w:r>
-        <w:rPr>
-          <w:rStyle w:val="NormalTok"/>
-        </w:rPr>
-        <w:t xml:space="preserve">                                          </w:t>
-      </w:r>
-      <w:r>
-        <w:rPr>
-          <w:rStyle w:val="CommentTok"/>
-        </w:rPr>
-        <w:t xml:space="preserve">// uploaded file</w:t>
-      </w:r>
-      <w:r>
-        <w:br w:type="textWrapping"/>
-      </w:r>
-      <w:r>
-        <w:rPr>
-          <w:rStyle w:val="KeywordTok"/>
-        </w:rPr>
-        <w:t xml:space="preserve">$id</w:t>
-      </w:r>
-      <w:r>
-        <w:rPr>
-          <w:rStyle w:val="NormalTok"/>
-        </w:rPr>
-        <w:t xml:space="preserve"> </w:t>
-      </w:r>
-      <w:r>
-        <w:rPr>
-          <w:rStyle w:val="NormalTok"/>
-        </w:rPr>
-        <w:t xml:space="preserve">= </w:t>
-      </w:r>
-      <w:r>
-        <w:rPr>
-          <w:rStyle w:val="KeywordTok"/>
-        </w:rPr>
-        <w:t xml:space="preserve">$gridFS</w:t>
-      </w:r>
-      <w:r>
-        <w:rPr>
-          <w:rStyle w:val="NormalTok"/>
-        </w:rPr>
-        <w:t xml:space="preserve">-&gt;storeUpload</w:t>
-      </w:r>
-      <w:r>
-        <w:rPr>
-          <w:rStyle w:val="OtherTok"/>
-        </w:rPr>
-        <w:t xml:space="preserve">(</w:t>
-      </w:r>
-      <w:r>
-        <w:rPr>
-          <w:rStyle w:val="StringTok"/>
-        </w:rPr>
-        <w:t xml:space="preserve">'Filedata'</w:t>
-      </w:r>
-      <w:r>
-        <w:rPr>
-          <w:rStyle w:val="OtherTok"/>
-        </w:rPr>
-        <w:t xml:space="preserve">,</w:t>
-      </w:r>
-      <w:r>
-        <w:rPr>
-          <w:rStyle w:val="NormalTok"/>
-        </w:rPr>
-        <w:t xml:space="preserve"> </w:t>
-      </w:r>
-      <w:r>
-        <w:rPr>
-          <w:rStyle w:val="KeywordTok"/>
-        </w:rPr>
-        <w:t xml:space="preserve">$name</w:t>
-      </w:r>
-      <w:r>
-        <w:rPr>
-          <w:rStyle w:val="OtherTok"/>
-        </w:rPr>
-        <w:t xml:space="preserve">);</w:t>
-      </w:r>
-      <w:r>
-        <w:br w:type="textWrapping"/>
-      </w:r>
-      <w:r>
-        <w:rPr>
-          <w:rStyle w:val="NormalTok"/>
-        </w:rPr>
-        <w:t xml:space="preserve">                                          </w:t>
-      </w:r>
-      <w:r>
-        <w:rPr>
-          <w:rStyle w:val="CommentTok"/>
-        </w:rPr>
-        <w:t xml:space="preserve">// load file into</w:t>
-      </w:r>
-      <w:r>
-        <w:br w:type="textWrapping"/>
-      </w:r>
-      <w:r>
-        <w:rPr>
-          <w:rStyle w:val="NormalTok"/>
-        </w:rPr>
-        <w:t xml:space="preserve">                                          </w:t>
-      </w:r>
-      <w:r>
-        <w:rPr>
-          <w:rStyle w:val="CommentTok"/>
-        </w:rPr>
-        <w:t xml:space="preserve">// MongoDB  </w:t>
+        <w:t xml:space="preserve">// load file into MongoDB  </w:t>
       </w:r>
     </w:p>
     <w:p>
@@ -6781,7 +6292,13 @@
         <w:pStyle w:val="FirstParagraph"/>
       </w:pPr>
       <w:r>
-        <w:t xml:space="preserve">Bei der Verwendung von MongoDB ist es sehr einfach, Dateien in GridFS abzulegen. Die fehlenden Funktionen wie zum Beispiel, ACL oder Versionierung, machen den Einsatz in Symcloud allerdings schwierig. Auch der starre Aufbau mit nur einem Dateibaum macht die Anpassung der Datenstruktur nahezu unmöglich. Allerdings ist das Chunking der Dateien auch hier zentraler Bestandteil, daher wäre es möglich MongoFS für einen Teil des Speicher-Konzeptes zu verwenden.</w:t>
+        <w:t xml:space="preserve">Bei der Verwendung von MongoDB ist es sehr einfach, Dateien in GridFS (siehe Beispielcode in Listing</w:t>
+      </w:r>
+      <w:r>
+        <w:t xml:space="preserve"> </w:t>
+      </w:r>
+      <w:r>
+        <w:t xml:space="preserve">) abzulegen. Die fehlenden Funktionen wie zum Beispiel, ACL oder Versionierung, machen den Einsatz in Symcloud allerdings schwierig. Auch der starre Aufbau mit nur einem Dateibaum macht die Anpassung der Datenstruktur nahezu unmöglich. Allerdings ist das Chunking der Dateien auch hier zentraler Bestandteil, daher wäre es möglich MongoFS für einen Teil des Speicher-Konzeptes zu verwenden.</w:t>
       </w:r>
     </w:p>
     <w:p>
@@ -12798,7 +12315,7 @@
     </w:lvl>
   </w:abstractNum>
   <w:abstractNum w:abstractNumId="990">
-    <w:nsid w:val="63630002"/>
+    <w:nsid w:val="2c31d062"/>
     <w:multiLevelType w:val="multilevel"/>
     <w:lvl w:ilvl="0">
       <w:numFmt w:val="bullet"/>
@@ -12879,7 +12396,7 @@
     </w:lvl>
   </w:abstractNum>
   <w:abstractNum w:abstractNumId="991">
-    <w:nsid w:val="63b73936"/>
+    <w:nsid w:val="37894cc9"/>
     <w:multiLevelType w:val="multilevel"/>
     <w:lvl w:ilvl="0">
       <w:numFmt w:val="bullet"/>
@@ -12960,7 +12477,7 @@
     </w:lvl>
   </w:abstractNum>
   <w:abstractNum w:abstractNumId="99411">
-    <w:nsid w:val="39656149"/>
+    <w:nsid w:val="abe97902"/>
     <w:multiLevelType w:val="multilevel"/>
     <w:lvl w:ilvl="0">
       <w:start w:val="1"/>
@@ -13048,7 +12565,7 @@
     </w:lvl>
   </w:abstractNum>
   <w:abstractNum w:abstractNumId="99821">
-    <w:nsid w:val="507a4a45"/>
+    <w:nsid w:val="d1d16fce"/>
     <w:multiLevelType w:val="multilevel"/>
     <w:lvl w:ilvl="0">
       <w:start w:val="1"/>

</xml_diff>

<commit_message>
fixed style of pdf
</commit_message>
<xml_diff>
--- a/symcloud-thesis.docx
+++ b/symcloud-thesis.docx
@@ -90,7 +90,7 @@
     </w:p>
     <w:p>
       <w:pPr>
-        <w:pStyle w:val="Date"/>
+        <w:pStyle w:val="Author"/>
       </w:pPr>
       <w:r>
         <w:t xml:space="preserve">Wachter</w:t>
@@ -100,6 +100,15 @@
       </w:r>
       <w:r>
         <w:t xml:space="preserve">Johannes</w:t>
+      </w:r>
+    </w:p>
+    <w:p>
+      <w:pPr>
+        <w:pStyle w:val="Compact"/>
+        <w:pStyle w:val="Abstract"/>
+      </w:pPr>
+      <w:r>
+        <w:t xml:space="preserve">TEST</w:t>
       </w:r>
     </w:p>
     <w:sdt>
@@ -128,16 +137,6 @@
         </w:p>
       </w:sdtContent>
     </w:sdt>
-    <w:p>
-      <w:pPr>
-        <w:pStyle w:val="FirstParagraph"/>
-      </w:pPr>
-    </w:p>
-    <w:p>
-      <w:pPr>
-        <w:pStyle w:val="BodyText"/>
-      </w:pPr>
-    </w:p>
     <w:p>
       <w:pPr>
         <w:pStyle w:val="Heading1"/>
@@ -12315,7 +12314,7 @@
     </w:lvl>
   </w:abstractNum>
   <w:abstractNum w:abstractNumId="990">
-    <w:nsid w:val="2c31d062"/>
+    <w:nsid w:val="6ce9ef63"/>
     <w:multiLevelType w:val="multilevel"/>
     <w:lvl w:ilvl="0">
       <w:numFmt w:val="bullet"/>
@@ -12396,7 +12395,7 @@
     </w:lvl>
   </w:abstractNum>
   <w:abstractNum w:abstractNumId="991">
-    <w:nsid w:val="37894cc9"/>
+    <w:nsid w:val="cdd9ff8a"/>
     <w:multiLevelType w:val="multilevel"/>
     <w:lvl w:ilvl="0">
       <w:numFmt w:val="bullet"/>
@@ -12477,7 +12476,7 @@
     </w:lvl>
   </w:abstractNum>
   <w:abstractNum w:abstractNumId="99411">
-    <w:nsid w:val="abe97902"/>
+    <w:nsid w:val="e1209768"/>
     <w:multiLevelType w:val="multilevel"/>
     <w:lvl w:ilvl="0">
       <w:start w:val="1"/>
@@ -12565,7 +12564,7 @@
     </w:lvl>
   </w:abstractNum>
   <w:abstractNum w:abstractNumId="99821">
-    <w:nsid w:val="d1d16fce"/>
+    <w:nsid w:val="e54e4abe"/>
     <w:multiLevelType w:val="multilevel"/>
     <w:lvl w:ilvl="0">
       <w:start w:val="1"/>

</xml_diff>